<commit_message>
Add section about application deployment
</commit_message>
<xml_diff>
--- a/arch-docs/docs/Mgr_Mateusz_Barnacki.docx
+++ b/arch-docs/docs/Mgr_Mateusz_Barnacki.docx
@@ -668,9 +668,29 @@
           <w:sz w:val="24"/>
           <w:szCs w:val="24"/>
         </w:rPr>
-        <w:t>mikroserwisów</w:t>
+        <w:t>mikro</w:t>
       </w:r>
+      <w:ins w:id="0" w:author="Mateusz Barnacki" w:date="2023-08-17T10:30:00Z">
+        <w:r>
+          <w:rPr>
+            <w:rFonts w:ascii="Times New Roman" w:eastAsia="Calibri" w:hAnsi="Times New Roman"/>
+            <w:sz w:val="24"/>
+            <w:szCs w:val="24"/>
+          </w:rPr>
+          <w:t>usługowej</w:t>
+        </w:r>
+      </w:ins>
       <w:proofErr w:type="spellEnd"/>
+      <w:del w:id="1" w:author="Mateusz Barnacki" w:date="2023-08-17T10:30:00Z">
+        <w:r>
+          <w:rPr>
+            <w:rFonts w:ascii="Times New Roman" w:eastAsia="Calibri" w:hAnsi="Times New Roman"/>
+            <w:sz w:val="24"/>
+            <w:szCs w:val="24"/>
+          </w:rPr>
+          <w:delText>serwisów</w:delText>
+        </w:r>
+      </w:del>
     </w:p>
     <w:p>
       <w:pPr>
@@ -1409,17 +1429,31 @@
         <w:lastRenderedPageBreak/>
         <w:t xml:space="preserve">Elementy charakterystyczne dla architektury </w:t>
       </w:r>
+      <w:del w:id="2" w:author="Mateusz Barnacki" w:date="2023-08-17T10:30:00Z">
+        <w:r>
+          <w:rPr>
+            <w:rFonts w:ascii="Times New Roman" w:eastAsia="Calibri" w:hAnsi="Times New Roman"/>
+            <w:b/>
+            <w:bCs/>
+            <w:sz w:val="28"/>
+            <w:szCs w:val="28"/>
+          </w:rPr>
+          <w:delText>mikroserwisów</w:delText>
+        </w:r>
+      </w:del>
       <w:proofErr w:type="spellStart"/>
-      <w:r>
-        <w:rPr>
-          <w:rFonts w:ascii="Times New Roman" w:eastAsia="Calibri" w:hAnsi="Times New Roman"/>
-          <w:b/>
-          <w:bCs/>
-          <w:sz w:val="28"/>
-          <w:szCs w:val="28"/>
-        </w:rPr>
-        <w:t>mikroserwisów</w:t>
-      </w:r>
+      <w:ins w:id="3" w:author="Mateusz Barnacki" w:date="2023-08-17T10:30:00Z">
+        <w:r>
+          <w:rPr>
+            <w:rFonts w:ascii="Times New Roman" w:eastAsia="Calibri" w:hAnsi="Times New Roman"/>
+            <w:b/>
+            <w:bCs/>
+            <w:sz w:val="28"/>
+            <w:szCs w:val="28"/>
+          </w:rPr>
+          <w:t>mikrousługowej</w:t>
+        </w:r>
+      </w:ins>
       <w:proofErr w:type="spellEnd"/>
     </w:p>
     <w:p>
@@ -2827,6 +2861,7 @@
           <w:tab w:val="center" w:pos="4536"/>
         </w:tabs>
         <w:rPr>
+          <w:ins w:id="4" w:author="Mateusz Barnacki" w:date="2023-08-17T09:57:00Z"/>
           <w:rFonts w:ascii="Times New Roman" w:eastAsia="Calibri" w:hAnsi="Times New Roman"/>
           <w:b/>
           <w:bCs/>
@@ -2848,30 +2883,2002 @@
     </w:p>
     <w:p>
       <w:pPr>
-        <w:tabs>
-          <w:tab w:val="center" w:pos="4536"/>
-        </w:tabs>
-        <w:rPr>
-          <w:rFonts w:ascii="Times New Roman" w:eastAsia="Calibri" w:hAnsi="Times New Roman"/>
-          <w:b/>
-          <w:bCs/>
-          <w:sz w:val="28"/>
-          <w:szCs w:val="28"/>
-        </w:rPr>
-      </w:pPr>
-    </w:p>
-    <w:p>
-      <w:pPr>
-        <w:tabs>
-          <w:tab w:val="center" w:pos="4536"/>
-        </w:tabs>
-        <w:rPr>
-          <w:rFonts w:ascii="Times New Roman" w:eastAsia="Calibri" w:hAnsi="Times New Roman"/>
-          <w:b/>
-          <w:bCs/>
-          <w:sz w:val="28"/>
-          <w:szCs w:val="28"/>
-        </w:rPr>
+        <w:pStyle w:val="Akapitzlist"/>
+        <w:tabs>
+          <w:tab w:val="center" w:pos="4536"/>
+        </w:tabs>
+        <w:rPr>
+          <w:rFonts w:ascii="Times New Roman" w:eastAsia="Calibri" w:hAnsi="Times New Roman"/>
+          <w:b/>
+          <w:bCs/>
+          <w:sz w:val="28"/>
+          <w:szCs w:val="28"/>
+        </w:rPr>
+        <w:pPrChange w:id="5" w:author="Mateusz Barnacki" w:date="2023-08-17T09:57:00Z">
+          <w:pPr>
+            <w:pStyle w:val="Akapitzlist"/>
+            <w:numPr>
+              <w:numId w:val="2"/>
+            </w:numPr>
+            <w:tabs>
+              <w:tab w:val="center" w:pos="4536"/>
+            </w:tabs>
+            <w:ind w:left="360" w:hanging="360"/>
+          </w:pPr>
+        </w:pPrChange>
+      </w:pPr>
+    </w:p>
+    <w:p>
+      <w:pPr>
+        <w:pStyle w:val="Akapitzlist"/>
+        <w:numPr>
+          <w:ilvl w:val="1"/>
+          <w:numId w:val="2"/>
+        </w:numPr>
+        <w:tabs>
+          <w:tab w:val="center" w:pos="4536"/>
+        </w:tabs>
+        <w:spacing w:line="480" w:lineRule="auto"/>
+        <w:rPr>
+          <w:ins w:id="6" w:author="Mateusz Barnacki" w:date="2023-08-17T09:57:00Z"/>
+          <w:rFonts w:ascii="Times New Roman" w:eastAsia="Calibri" w:hAnsi="Times New Roman"/>
+          <w:b/>
+          <w:bCs/>
+          <w:sz w:val="26"/>
+          <w:szCs w:val="26"/>
+        </w:rPr>
+        <w:pPrChange w:id="7" w:author="Mateusz Barnacki" w:date="2023-08-17T09:58:00Z">
+          <w:pPr>
+            <w:pStyle w:val="Akapitzlist"/>
+            <w:numPr>
+              <w:ilvl w:val="1"/>
+              <w:numId w:val="2"/>
+            </w:numPr>
+            <w:tabs>
+              <w:tab w:val="center" w:pos="4536"/>
+            </w:tabs>
+            <w:ind w:left="792" w:hanging="432"/>
+          </w:pPr>
+        </w:pPrChange>
+      </w:pPr>
+      <w:ins w:id="8" w:author="Mateusz Barnacki" w:date="2023-08-17T09:56:00Z">
+        <w:r>
+          <w:rPr>
+            <w:rFonts w:ascii="Times New Roman" w:eastAsia="Calibri" w:hAnsi="Times New Roman"/>
+            <w:b/>
+            <w:bCs/>
+            <w:sz w:val="26"/>
+            <w:szCs w:val="26"/>
+            <w:rPrChange w:id="9" w:author="Mateusz Barnacki" w:date="2023-08-17T09:57:00Z">
+              <w:rPr>
+                <w:rFonts w:eastAsia="Calibri"/>
+              </w:rPr>
+            </w:rPrChange>
+          </w:rPr>
+          <w:t>Wdrożenie aplikacji na serwer w</w:t>
+        </w:r>
+      </w:ins>
+      <w:ins w:id="10" w:author="Mateusz Barnacki" w:date="2023-08-17T09:57:00Z">
+        <w:r>
+          <w:rPr>
+            <w:rFonts w:ascii="Times New Roman" w:eastAsia="Calibri" w:hAnsi="Times New Roman"/>
+            <w:b/>
+            <w:bCs/>
+            <w:sz w:val="26"/>
+            <w:szCs w:val="26"/>
+            <w:rPrChange w:id="11" w:author="Mateusz Barnacki" w:date="2023-08-17T09:57:00Z">
+              <w:rPr>
+                <w:rFonts w:eastAsia="Calibri"/>
+              </w:rPr>
+            </w:rPrChange>
+          </w:rPr>
+          <w:t>ydziału</w:t>
+        </w:r>
+      </w:ins>
+    </w:p>
+    <w:p>
+      <w:pPr>
+        <w:tabs>
+          <w:tab w:val="center" w:pos="4536"/>
+        </w:tabs>
+        <w:spacing w:after="0" w:line="276" w:lineRule="auto"/>
+        <w:jc w:val="both"/>
+        <w:rPr>
+          <w:ins w:id="12" w:author="Mateusz Barnacki" w:date="2023-08-17T10:22:00Z"/>
+          <w:rFonts w:ascii="Times New Roman" w:eastAsia="Calibri" w:hAnsi="Times New Roman"/>
+          <w:sz w:val="24"/>
+          <w:szCs w:val="24"/>
+        </w:rPr>
+        <w:pPrChange w:id="13" w:author="Mateusz Barnacki" w:date="2023-08-17T10:31:00Z">
+          <w:pPr>
+            <w:tabs>
+              <w:tab w:val="center" w:pos="4536"/>
+            </w:tabs>
+            <w:spacing w:after="0" w:line="276" w:lineRule="auto"/>
+          </w:pPr>
+        </w:pPrChange>
+      </w:pPr>
+      <w:ins w:id="14" w:author="Mateusz Barnacki" w:date="2023-08-17T10:23:00Z">
+        <w:r>
+          <w:rPr>
+            <w:rFonts w:ascii="Times New Roman" w:eastAsia="Calibri" w:hAnsi="Times New Roman"/>
+            <w:sz w:val="24"/>
+            <w:szCs w:val="24"/>
+          </w:rPr>
+          <w:tab/>
+          <w:t xml:space="preserve">     </w:t>
+        </w:r>
+      </w:ins>
+      <w:ins w:id="15" w:author="Mateusz Barnacki" w:date="2023-08-17T09:59:00Z">
+        <w:r>
+          <w:rPr>
+            <w:rFonts w:ascii="Times New Roman" w:eastAsia="Calibri" w:hAnsi="Times New Roman"/>
+            <w:sz w:val="24"/>
+            <w:szCs w:val="24"/>
+            <w:rPrChange w:id="16" w:author="Mateusz Barnacki" w:date="2023-08-17T10:00:00Z">
+              <w:rPr>
+                <w:rFonts w:eastAsia="Calibri"/>
+              </w:rPr>
+            </w:rPrChange>
+          </w:rPr>
+          <w:t xml:space="preserve">Jednym z problemów jakie należało rozwiązać w trakcie projektowania aplikacji było </w:t>
+        </w:r>
+      </w:ins>
+      <w:ins w:id="17" w:author="Mateusz Barnacki" w:date="2023-08-17T10:00:00Z">
+        <w:r>
+          <w:rPr>
+            <w:rFonts w:ascii="Times New Roman" w:eastAsia="Calibri" w:hAnsi="Times New Roman"/>
+            <w:sz w:val="24"/>
+            <w:szCs w:val="24"/>
+            <w:rPrChange w:id="18" w:author="Mateusz Barnacki" w:date="2023-08-17T10:00:00Z">
+              <w:rPr>
+                <w:rFonts w:eastAsia="Calibri"/>
+              </w:rPr>
+            </w:rPrChange>
+          </w:rPr>
+          <w:t xml:space="preserve">znalezienie sposobu na </w:t>
+        </w:r>
+        <w:r>
+          <w:rPr>
+            <w:rFonts w:ascii="Times New Roman" w:eastAsia="Calibri" w:hAnsi="Times New Roman"/>
+            <w:sz w:val="24"/>
+            <w:szCs w:val="24"/>
+          </w:rPr>
+          <w:t xml:space="preserve">względnie szybkie </w:t>
+        </w:r>
+      </w:ins>
+      <w:ins w:id="19" w:author="Mateusz Barnacki" w:date="2023-08-17T11:17:00Z">
+        <w:r>
+          <w:rPr>
+            <w:rFonts w:ascii="Times New Roman" w:eastAsia="Calibri" w:hAnsi="Times New Roman"/>
+            <w:sz w:val="24"/>
+            <w:szCs w:val="24"/>
+          </w:rPr>
+          <w:t>z</w:t>
+        </w:r>
+      </w:ins>
+      <w:ins w:id="20" w:author="Mateusz Barnacki" w:date="2023-08-17T10:00:00Z">
+        <w:r>
+          <w:rPr>
+            <w:rFonts w:ascii="Times New Roman" w:eastAsia="Calibri" w:hAnsi="Times New Roman"/>
+            <w:sz w:val="24"/>
+            <w:szCs w:val="24"/>
+          </w:rPr>
+          <w:t>budowanie</w:t>
+        </w:r>
+      </w:ins>
+      <w:ins w:id="21" w:author="Mateusz Barnacki" w:date="2023-08-17T10:01:00Z">
+        <w:r>
+          <w:rPr>
+            <w:rFonts w:ascii="Times New Roman" w:eastAsia="Calibri" w:hAnsi="Times New Roman"/>
+            <w:sz w:val="24"/>
+            <w:szCs w:val="24"/>
+          </w:rPr>
+          <w:t xml:space="preserve"> i uruch</w:t>
+        </w:r>
+      </w:ins>
+      <w:ins w:id="22" w:author="Mateusz Barnacki" w:date="2023-08-17T11:17:00Z">
+        <w:r>
+          <w:rPr>
+            <w:rFonts w:ascii="Times New Roman" w:eastAsia="Calibri" w:hAnsi="Times New Roman"/>
+            <w:sz w:val="24"/>
+            <w:szCs w:val="24"/>
+          </w:rPr>
+          <w:t>o</w:t>
+        </w:r>
+      </w:ins>
+      <w:ins w:id="23" w:author="Mateusz Barnacki" w:date="2023-08-17T10:01:00Z">
+        <w:r>
+          <w:rPr>
+            <w:rFonts w:ascii="Times New Roman" w:eastAsia="Calibri" w:hAnsi="Times New Roman"/>
+            <w:sz w:val="24"/>
+            <w:szCs w:val="24"/>
+          </w:rPr>
+          <w:t>m</w:t>
+        </w:r>
+      </w:ins>
+      <w:ins w:id="24" w:author="Mateusz Barnacki" w:date="2023-08-17T11:17:00Z">
+        <w:r>
+          <w:rPr>
+            <w:rFonts w:ascii="Times New Roman" w:eastAsia="Calibri" w:hAnsi="Times New Roman"/>
+            <w:sz w:val="24"/>
+            <w:szCs w:val="24"/>
+          </w:rPr>
+          <w:t>ie</w:t>
+        </w:r>
+      </w:ins>
+      <w:ins w:id="25" w:author="Mateusz Barnacki" w:date="2023-08-17T10:01:00Z">
+        <w:r>
+          <w:rPr>
+            <w:rFonts w:ascii="Times New Roman" w:eastAsia="Calibri" w:hAnsi="Times New Roman"/>
+            <w:sz w:val="24"/>
+            <w:szCs w:val="24"/>
+          </w:rPr>
+          <w:t>nie</w:t>
+        </w:r>
+      </w:ins>
+      <w:ins w:id="26" w:author="Mateusz Barnacki" w:date="2023-08-17T10:00:00Z">
+        <w:r>
+          <w:rPr>
+            <w:rFonts w:ascii="Times New Roman" w:eastAsia="Calibri" w:hAnsi="Times New Roman"/>
+            <w:sz w:val="24"/>
+            <w:szCs w:val="24"/>
+          </w:rPr>
+          <w:t xml:space="preserve"> </w:t>
+        </w:r>
+      </w:ins>
+      <w:ins w:id="27" w:author="Mateusz Barnacki" w:date="2023-08-17T11:17:00Z">
+        <w:r>
+          <w:rPr>
+            <w:rFonts w:ascii="Times New Roman" w:eastAsia="Calibri" w:hAnsi="Times New Roman"/>
+            <w:sz w:val="24"/>
+            <w:szCs w:val="24"/>
+          </w:rPr>
+          <w:t>systemu</w:t>
+        </w:r>
+      </w:ins>
+      <w:ins w:id="28" w:author="Mateusz Barnacki" w:date="2023-08-17T10:00:00Z">
+        <w:r>
+          <w:rPr>
+            <w:rFonts w:ascii="Times New Roman" w:eastAsia="Calibri" w:hAnsi="Times New Roman"/>
+            <w:sz w:val="24"/>
+            <w:szCs w:val="24"/>
+          </w:rPr>
+          <w:t xml:space="preserve"> na dowoln</w:t>
+        </w:r>
+      </w:ins>
+      <w:ins w:id="29" w:author="Mateusz Barnacki" w:date="2023-08-17T10:01:00Z">
+        <w:r>
+          <w:rPr>
+            <w:rFonts w:ascii="Times New Roman" w:eastAsia="Calibri" w:hAnsi="Times New Roman"/>
+            <w:sz w:val="24"/>
+            <w:szCs w:val="24"/>
+          </w:rPr>
+          <w:t xml:space="preserve">ym środowisku. </w:t>
+        </w:r>
+      </w:ins>
+      <w:ins w:id="30" w:author="Mateusz Barnacki" w:date="2023-08-17T11:18:00Z">
+        <w:r>
+          <w:rPr>
+            <w:rFonts w:ascii="Times New Roman" w:eastAsia="Calibri" w:hAnsi="Times New Roman"/>
+            <w:sz w:val="24"/>
+            <w:szCs w:val="24"/>
+          </w:rPr>
+          <w:t>Istotnym</w:t>
+        </w:r>
+      </w:ins>
+      <w:ins w:id="31" w:author="Mateusz Barnacki" w:date="2023-08-17T12:14:00Z">
+        <w:r>
+          <w:rPr>
+            <w:rFonts w:ascii="Times New Roman" w:eastAsia="Calibri" w:hAnsi="Times New Roman"/>
+            <w:sz w:val="24"/>
+            <w:szCs w:val="24"/>
+          </w:rPr>
+          <w:t>i</w:t>
+        </w:r>
+      </w:ins>
+      <w:ins w:id="32" w:author="Mateusz Barnacki" w:date="2023-08-17T11:18:00Z">
+        <w:r>
+          <w:rPr>
+            <w:rFonts w:ascii="Times New Roman" w:eastAsia="Calibri" w:hAnsi="Times New Roman"/>
+            <w:sz w:val="24"/>
+            <w:szCs w:val="24"/>
+          </w:rPr>
+          <w:t xml:space="preserve"> element</w:t>
+        </w:r>
+      </w:ins>
+      <w:ins w:id="33" w:author="Mateusz Barnacki" w:date="2023-08-17T11:21:00Z">
+        <w:r>
+          <w:rPr>
+            <w:rFonts w:ascii="Times New Roman" w:eastAsia="Calibri" w:hAnsi="Times New Roman"/>
+            <w:sz w:val="24"/>
+            <w:szCs w:val="24"/>
+          </w:rPr>
+          <w:t>a</w:t>
+        </w:r>
+      </w:ins>
+      <w:ins w:id="34" w:author="Mateusz Barnacki" w:date="2023-08-17T11:18:00Z">
+        <w:r>
+          <w:rPr>
+            <w:rFonts w:ascii="Times New Roman" w:eastAsia="Calibri" w:hAnsi="Times New Roman"/>
+            <w:sz w:val="24"/>
+            <w:szCs w:val="24"/>
+          </w:rPr>
+          <w:t>m</w:t>
+        </w:r>
+      </w:ins>
+      <w:ins w:id="35" w:author="Mateusz Barnacki" w:date="2023-08-17T11:21:00Z">
+        <w:r>
+          <w:rPr>
+            <w:rFonts w:ascii="Times New Roman" w:eastAsia="Calibri" w:hAnsi="Times New Roman"/>
+            <w:sz w:val="24"/>
+            <w:szCs w:val="24"/>
+          </w:rPr>
+          <w:t>i</w:t>
+        </w:r>
+      </w:ins>
+      <w:ins w:id="36" w:author="Mateusz Barnacki" w:date="2023-08-17T11:18:00Z">
+        <w:r>
+          <w:rPr>
+            <w:rFonts w:ascii="Times New Roman" w:eastAsia="Calibri" w:hAnsi="Times New Roman"/>
+            <w:sz w:val="24"/>
+            <w:szCs w:val="24"/>
+          </w:rPr>
+          <w:t xml:space="preserve"> przy </w:t>
+        </w:r>
+      </w:ins>
+      <w:ins w:id="37" w:author="Mateusz Barnacki" w:date="2023-08-17T11:19:00Z">
+        <w:r>
+          <w:rPr>
+            <w:rFonts w:ascii="Times New Roman" w:eastAsia="Calibri" w:hAnsi="Times New Roman"/>
+            <w:sz w:val="24"/>
+            <w:szCs w:val="24"/>
+          </w:rPr>
+          <w:t>wy</w:t>
+        </w:r>
+      </w:ins>
+      <w:ins w:id="38" w:author="Mateusz Barnacki" w:date="2023-08-17T11:18:00Z">
+        <w:r>
+          <w:rPr>
+            <w:rFonts w:ascii="Times New Roman" w:eastAsia="Calibri" w:hAnsi="Times New Roman"/>
+            <w:sz w:val="24"/>
+            <w:szCs w:val="24"/>
+          </w:rPr>
+          <w:t xml:space="preserve">borze </w:t>
+        </w:r>
+      </w:ins>
+      <w:ins w:id="39" w:author="Mateusz Barnacki" w:date="2023-08-17T11:20:00Z">
+        <w:r>
+          <w:rPr>
+            <w:rFonts w:ascii="Times New Roman" w:eastAsia="Calibri" w:hAnsi="Times New Roman"/>
+            <w:sz w:val="24"/>
+            <w:szCs w:val="24"/>
+          </w:rPr>
+          <w:t>odpowiedniego narzędzia było uwzględnienie wykorzystania danej technologii przez środowis</w:t>
+        </w:r>
+      </w:ins>
+      <w:ins w:id="40" w:author="Mateusz Barnacki" w:date="2023-08-17T11:21:00Z">
+        <w:r>
+          <w:rPr>
+            <w:rFonts w:ascii="Times New Roman" w:eastAsia="Calibri" w:hAnsi="Times New Roman"/>
+            <w:sz w:val="24"/>
+            <w:szCs w:val="24"/>
+          </w:rPr>
+          <w:t>ko programistyczne oraz klarownie napisana dokumentacja. Ponadto ze względów formalnych narzę</w:t>
+        </w:r>
+      </w:ins>
+      <w:ins w:id="41" w:author="Mateusz Barnacki" w:date="2023-08-17T11:22:00Z">
+        <w:r>
+          <w:rPr>
+            <w:rFonts w:ascii="Times New Roman" w:eastAsia="Calibri" w:hAnsi="Times New Roman"/>
+            <w:sz w:val="24"/>
+            <w:szCs w:val="24"/>
+          </w:rPr>
+          <w:t>dzie musi być darmowe.</w:t>
+        </w:r>
+      </w:ins>
+      <w:ins w:id="42" w:author="Mateusz Barnacki" w:date="2023-08-17T10:04:00Z">
+        <w:r>
+          <w:rPr>
+            <w:rFonts w:ascii="Times New Roman" w:eastAsia="Calibri" w:hAnsi="Times New Roman"/>
+            <w:sz w:val="24"/>
+            <w:szCs w:val="24"/>
+          </w:rPr>
+          <w:t xml:space="preserve"> </w:t>
+        </w:r>
+      </w:ins>
+    </w:p>
+    <w:p>
+      <w:pPr>
+        <w:tabs>
+          <w:tab w:val="center" w:pos="4536"/>
+        </w:tabs>
+        <w:spacing w:after="0" w:line="276" w:lineRule="auto"/>
+        <w:jc w:val="both"/>
+        <w:rPr>
+          <w:ins w:id="43" w:author="Mateusz Barnacki" w:date="2023-08-17T10:24:00Z"/>
+          <w:rFonts w:ascii="Times New Roman" w:eastAsia="Calibri" w:hAnsi="Times New Roman"/>
+          <w:sz w:val="24"/>
+          <w:szCs w:val="24"/>
+        </w:rPr>
+      </w:pPr>
+      <w:ins w:id="44" w:author="Mateusz Barnacki" w:date="2023-08-17T10:22:00Z">
+        <w:r>
+          <w:rPr>
+            <w:rFonts w:ascii="Times New Roman" w:eastAsia="Calibri" w:hAnsi="Times New Roman"/>
+            <w:sz w:val="24"/>
+            <w:szCs w:val="24"/>
+          </w:rPr>
+          <w:tab/>
+        </w:r>
+      </w:ins>
+      <w:ins w:id="45" w:author="Mateusz Barnacki" w:date="2023-08-17T10:23:00Z">
+        <w:r>
+          <w:rPr>
+            <w:rFonts w:ascii="Times New Roman" w:eastAsia="Calibri" w:hAnsi="Times New Roman"/>
+            <w:sz w:val="24"/>
+            <w:szCs w:val="24"/>
+          </w:rPr>
+          <w:t xml:space="preserve">     </w:t>
+        </w:r>
+      </w:ins>
+      <w:ins w:id="46" w:author="Mateusz Barnacki" w:date="2023-08-17T10:04:00Z">
+        <w:r>
+          <w:rPr>
+            <w:rFonts w:ascii="Times New Roman" w:eastAsia="Calibri" w:hAnsi="Times New Roman"/>
+            <w:sz w:val="24"/>
+            <w:szCs w:val="24"/>
+          </w:rPr>
+          <w:t xml:space="preserve">Uwzględniając wyżej wymienione kryteria autor pracy podjął decyzję o wykorzystaniu </w:t>
+        </w:r>
+      </w:ins>
+      <w:ins w:id="47" w:author="Mateusz Barnacki" w:date="2023-08-17T10:05:00Z">
+        <w:r>
+          <w:rPr>
+            <w:rFonts w:ascii="Times New Roman" w:eastAsia="Calibri" w:hAnsi="Times New Roman"/>
+            <w:sz w:val="24"/>
+            <w:szCs w:val="24"/>
+          </w:rPr>
+          <w:t>technologii</w:t>
+        </w:r>
+      </w:ins>
+      <w:ins w:id="48" w:author="Mateusz Barnacki" w:date="2023-08-17T10:04:00Z">
+        <w:r>
+          <w:rPr>
+            <w:rFonts w:ascii="Times New Roman" w:eastAsia="Calibri" w:hAnsi="Times New Roman"/>
+            <w:sz w:val="24"/>
+            <w:szCs w:val="24"/>
+          </w:rPr>
+          <w:t xml:space="preserve"> </w:t>
+        </w:r>
+      </w:ins>
+      <w:ins w:id="49" w:author="Mateusz Barnacki" w:date="2023-08-17T10:06:00Z">
+        <w:r>
+          <w:rPr>
+            <w:rFonts w:ascii="Times New Roman" w:eastAsia="Calibri" w:hAnsi="Times New Roman"/>
+            <w:sz w:val="24"/>
+            <w:szCs w:val="24"/>
+          </w:rPr>
+          <w:t>konteneryzacji</w:t>
+        </w:r>
+        <w:r>
+          <w:rPr>
+            <w:rFonts w:ascii="Times New Roman" w:eastAsia="Calibri" w:hAnsi="Times New Roman"/>
+            <w:sz w:val="24"/>
+            <w:szCs w:val="24"/>
+          </w:rPr>
+          <w:t xml:space="preserve"> przy użyciu narzędzia Docker.</w:t>
+        </w:r>
+      </w:ins>
+      <w:ins w:id="50" w:author="Mateusz Barnacki" w:date="2023-08-17T10:08:00Z">
+        <w:r>
+          <w:rPr>
+            <w:rFonts w:ascii="Times New Roman" w:eastAsia="Calibri" w:hAnsi="Times New Roman"/>
+            <w:sz w:val="24"/>
+            <w:szCs w:val="24"/>
+          </w:rPr>
+          <w:t xml:space="preserve"> </w:t>
+        </w:r>
+      </w:ins>
+      <w:ins w:id="51" w:author="Mateusz Barnacki" w:date="2023-08-17T10:09:00Z">
+        <w:r>
+          <w:rPr>
+            <w:rFonts w:ascii="Times New Roman" w:eastAsia="Calibri" w:hAnsi="Times New Roman"/>
+            <w:sz w:val="24"/>
+            <w:szCs w:val="24"/>
+          </w:rPr>
+          <w:t>Każdy k</w:t>
+        </w:r>
+      </w:ins>
+      <w:ins w:id="52" w:author="Mateusz Barnacki" w:date="2023-08-17T10:08:00Z">
+        <w:r>
+          <w:rPr>
+            <w:rFonts w:ascii="Times New Roman" w:eastAsia="Calibri" w:hAnsi="Times New Roman"/>
+            <w:sz w:val="24"/>
+            <w:szCs w:val="24"/>
+          </w:rPr>
+          <w:t xml:space="preserve">ontener zawiera w sobie </w:t>
+        </w:r>
+      </w:ins>
+      <w:ins w:id="53" w:author="Mateusz Barnacki" w:date="2023-08-17T10:09:00Z">
+        <w:r>
+          <w:rPr>
+            <w:rFonts w:ascii="Times New Roman" w:eastAsia="Calibri" w:hAnsi="Times New Roman"/>
+            <w:sz w:val="24"/>
+            <w:szCs w:val="24"/>
+          </w:rPr>
+          <w:t xml:space="preserve">wszystkie potrzebne zależności do zbudowania oraz uruchomienia </w:t>
+        </w:r>
+      </w:ins>
+      <w:ins w:id="54" w:author="Mateusz Barnacki" w:date="2023-08-17T10:10:00Z">
+        <w:r>
+          <w:rPr>
+            <w:rFonts w:ascii="Times New Roman" w:eastAsia="Calibri" w:hAnsi="Times New Roman"/>
+            <w:sz w:val="24"/>
+            <w:szCs w:val="24"/>
+          </w:rPr>
+          <w:t xml:space="preserve">danego komponentu aplikacji. </w:t>
+        </w:r>
+      </w:ins>
+      <w:ins w:id="55" w:author="Mateusz Barnacki" w:date="2023-08-17T10:14:00Z">
+        <w:r>
+          <w:rPr>
+            <w:rFonts w:ascii="Times New Roman" w:eastAsia="Calibri" w:hAnsi="Times New Roman"/>
+            <w:sz w:val="24"/>
+            <w:szCs w:val="24"/>
+          </w:rPr>
+          <w:t>Kontenery są tworzone na podstawie</w:t>
+        </w:r>
+      </w:ins>
+      <w:ins w:id="56" w:author="Mateusz Barnacki" w:date="2023-08-17T10:15:00Z">
+        <w:r>
+          <w:rPr>
+            <w:rFonts w:ascii="Times New Roman" w:eastAsia="Calibri" w:hAnsi="Times New Roman"/>
+            <w:sz w:val="24"/>
+            <w:szCs w:val="24"/>
+          </w:rPr>
+          <w:t xml:space="preserve"> obrazów</w:t>
+        </w:r>
+      </w:ins>
+      <w:ins w:id="57" w:author="Mateusz Barnacki" w:date="2023-08-17T10:18:00Z">
+        <w:r>
+          <w:rPr>
+            <w:rFonts w:ascii="Times New Roman" w:eastAsia="Calibri" w:hAnsi="Times New Roman"/>
+            <w:sz w:val="24"/>
+            <w:szCs w:val="24"/>
+          </w:rPr>
+          <w:t>, któr</w:t>
+        </w:r>
+      </w:ins>
+      <w:ins w:id="58" w:author="Mateusz Barnacki" w:date="2023-08-17T10:20:00Z">
+        <w:r>
+          <w:rPr>
+            <w:rFonts w:ascii="Times New Roman" w:eastAsia="Calibri" w:hAnsi="Times New Roman"/>
+            <w:sz w:val="24"/>
+            <w:szCs w:val="24"/>
+          </w:rPr>
+          <w:t xml:space="preserve">e </w:t>
+        </w:r>
+      </w:ins>
+      <w:ins w:id="59" w:author="Mateusz Barnacki" w:date="2023-08-17T10:15:00Z">
+        <w:r>
+          <w:rPr>
+            <w:rFonts w:ascii="Times New Roman" w:eastAsia="Calibri" w:hAnsi="Times New Roman"/>
+            <w:sz w:val="24"/>
+            <w:szCs w:val="24"/>
+          </w:rPr>
+          <w:t xml:space="preserve">w terminologii </w:t>
+        </w:r>
+        <w:proofErr w:type="spellStart"/>
+        <w:r>
+          <w:rPr>
+            <w:rFonts w:ascii="Times New Roman" w:eastAsia="Calibri" w:hAnsi="Times New Roman"/>
+            <w:sz w:val="24"/>
+            <w:szCs w:val="24"/>
+          </w:rPr>
+          <w:t>Dockera</w:t>
+        </w:r>
+        <w:proofErr w:type="spellEnd"/>
+        <w:r>
+          <w:rPr>
+            <w:rFonts w:ascii="Times New Roman" w:eastAsia="Calibri" w:hAnsi="Times New Roman"/>
+            <w:sz w:val="24"/>
+            <w:szCs w:val="24"/>
+          </w:rPr>
+          <w:t xml:space="preserve"> oznacza</w:t>
+        </w:r>
+      </w:ins>
+      <w:ins w:id="60" w:author="Mateusz Barnacki" w:date="2023-08-17T10:20:00Z">
+        <w:r>
+          <w:rPr>
+            <w:rFonts w:ascii="Times New Roman" w:eastAsia="Calibri" w:hAnsi="Times New Roman"/>
+            <w:sz w:val="24"/>
+            <w:szCs w:val="24"/>
+          </w:rPr>
+          <w:t>ją</w:t>
+        </w:r>
+      </w:ins>
+      <w:ins w:id="61" w:author="Mateusz Barnacki" w:date="2023-08-17T10:15:00Z">
+        <w:r>
+          <w:rPr>
+            <w:rFonts w:ascii="Times New Roman" w:eastAsia="Calibri" w:hAnsi="Times New Roman"/>
+            <w:sz w:val="24"/>
+            <w:szCs w:val="24"/>
+          </w:rPr>
+          <w:t xml:space="preserve"> </w:t>
+        </w:r>
+      </w:ins>
+      <w:ins w:id="62" w:author="Mateusz Barnacki" w:date="2023-08-17T10:16:00Z">
+        <w:r>
+          <w:rPr>
+            <w:rFonts w:ascii="Times New Roman" w:eastAsia="Calibri" w:hAnsi="Times New Roman"/>
+            <w:sz w:val="24"/>
+            <w:szCs w:val="24"/>
+          </w:rPr>
+          <w:t>niezmien</w:t>
+        </w:r>
+      </w:ins>
+      <w:ins w:id="63" w:author="Mateusz Barnacki" w:date="2023-08-17T10:18:00Z">
+        <w:r>
+          <w:rPr>
+            <w:rFonts w:ascii="Times New Roman" w:eastAsia="Calibri" w:hAnsi="Times New Roman"/>
+            <w:sz w:val="24"/>
+            <w:szCs w:val="24"/>
+          </w:rPr>
+          <w:t>n</w:t>
+        </w:r>
+      </w:ins>
+      <w:ins w:id="64" w:author="Mateusz Barnacki" w:date="2023-08-17T10:20:00Z">
+        <w:r>
+          <w:rPr>
+            <w:rFonts w:ascii="Times New Roman" w:eastAsia="Calibri" w:hAnsi="Times New Roman"/>
+            <w:sz w:val="24"/>
+            <w:szCs w:val="24"/>
+          </w:rPr>
+          <w:t>e</w:t>
+        </w:r>
+      </w:ins>
+      <w:ins w:id="65" w:author="Mateusz Barnacki" w:date="2023-08-17T10:16:00Z">
+        <w:r>
+          <w:rPr>
+            <w:rFonts w:ascii="Times New Roman" w:eastAsia="Calibri" w:hAnsi="Times New Roman"/>
+            <w:sz w:val="24"/>
+            <w:szCs w:val="24"/>
+          </w:rPr>
+          <w:t xml:space="preserve"> szablon</w:t>
+        </w:r>
+      </w:ins>
+      <w:ins w:id="66" w:author="Mateusz Barnacki" w:date="2023-08-17T10:20:00Z">
+        <w:r>
+          <w:rPr>
+            <w:rFonts w:ascii="Times New Roman" w:eastAsia="Calibri" w:hAnsi="Times New Roman"/>
+            <w:sz w:val="24"/>
+            <w:szCs w:val="24"/>
+          </w:rPr>
+          <w:t>y</w:t>
+        </w:r>
+      </w:ins>
+      <w:ins w:id="67" w:author="Mateusz Barnacki" w:date="2023-08-17T10:19:00Z">
+        <w:r>
+          <w:rPr>
+            <w:rFonts w:ascii="Times New Roman" w:eastAsia="Calibri" w:hAnsi="Times New Roman"/>
+            <w:sz w:val="24"/>
+            <w:szCs w:val="24"/>
+          </w:rPr>
+          <w:t xml:space="preserve"> </w:t>
+        </w:r>
+      </w:ins>
+      <w:ins w:id="68" w:author="Mateusz Barnacki" w:date="2023-08-17T10:16:00Z">
+        <w:r>
+          <w:rPr>
+            <w:rFonts w:ascii="Times New Roman" w:eastAsia="Calibri" w:hAnsi="Times New Roman"/>
+            <w:sz w:val="24"/>
+            <w:szCs w:val="24"/>
+          </w:rPr>
+          <w:t>definiuj</w:t>
+        </w:r>
+      </w:ins>
+      <w:ins w:id="69" w:author="Mateusz Barnacki" w:date="2023-08-17T10:19:00Z">
+        <w:r>
+          <w:rPr>
+            <w:rFonts w:ascii="Times New Roman" w:eastAsia="Calibri" w:hAnsi="Times New Roman"/>
+            <w:sz w:val="24"/>
+            <w:szCs w:val="24"/>
+          </w:rPr>
+          <w:t>ąc</w:t>
+        </w:r>
+      </w:ins>
+      <w:ins w:id="70" w:author="Mateusz Barnacki" w:date="2023-08-17T10:20:00Z">
+        <w:r>
+          <w:rPr>
+            <w:rFonts w:ascii="Times New Roman" w:eastAsia="Calibri" w:hAnsi="Times New Roman"/>
+            <w:sz w:val="24"/>
+            <w:szCs w:val="24"/>
+          </w:rPr>
+          <w:t>e</w:t>
+        </w:r>
+      </w:ins>
+      <w:ins w:id="71" w:author="Mateusz Barnacki" w:date="2023-08-17T10:16:00Z">
+        <w:r>
+          <w:rPr>
+            <w:rFonts w:ascii="Times New Roman" w:eastAsia="Calibri" w:hAnsi="Times New Roman"/>
+            <w:sz w:val="24"/>
+            <w:szCs w:val="24"/>
+          </w:rPr>
+          <w:t xml:space="preserve"> reguły budowania kontenerów.</w:t>
+        </w:r>
+      </w:ins>
+      <w:ins w:id="72" w:author="Mateusz Barnacki" w:date="2023-08-17T10:20:00Z">
+        <w:r>
+          <w:rPr>
+            <w:rFonts w:ascii="Times New Roman" w:eastAsia="Calibri" w:hAnsi="Times New Roman"/>
+            <w:sz w:val="24"/>
+            <w:szCs w:val="24"/>
+          </w:rPr>
+          <w:t xml:space="preserve"> Obrazy są tworzone na podstawie instrukcji zawartych w </w:t>
+        </w:r>
+      </w:ins>
+      <w:ins w:id="73" w:author="Mateusz Barnacki" w:date="2023-08-17T10:21:00Z">
+        <w:r>
+          <w:rPr>
+            <w:rFonts w:ascii="Times New Roman" w:eastAsia="Calibri" w:hAnsi="Times New Roman"/>
+            <w:sz w:val="24"/>
+            <w:szCs w:val="24"/>
+          </w:rPr>
+          <w:t xml:space="preserve">specjalnych </w:t>
+        </w:r>
+      </w:ins>
+      <w:ins w:id="74" w:author="Mateusz Barnacki" w:date="2023-08-17T10:20:00Z">
+        <w:r>
+          <w:rPr>
+            <w:rFonts w:ascii="Times New Roman" w:eastAsia="Calibri" w:hAnsi="Times New Roman"/>
+            <w:sz w:val="24"/>
+            <w:szCs w:val="24"/>
+          </w:rPr>
+          <w:t xml:space="preserve">plikach o nazwie </w:t>
+        </w:r>
+      </w:ins>
+      <w:proofErr w:type="spellStart"/>
+      <w:ins w:id="75" w:author="Mateusz Barnacki" w:date="2023-08-17T10:21:00Z">
+        <w:r>
+          <w:rPr>
+            <w:rFonts w:ascii="Times New Roman" w:eastAsia="Calibri" w:hAnsi="Times New Roman"/>
+            <w:sz w:val="24"/>
+            <w:szCs w:val="24"/>
+          </w:rPr>
+          <w:t>Dockerfile</w:t>
+        </w:r>
+        <w:proofErr w:type="spellEnd"/>
+        <w:r>
+          <w:rPr>
+            <w:rFonts w:ascii="Times New Roman" w:eastAsia="Calibri" w:hAnsi="Times New Roman"/>
+            <w:sz w:val="24"/>
+            <w:szCs w:val="24"/>
+          </w:rPr>
+          <w:t>.</w:t>
+        </w:r>
+      </w:ins>
+    </w:p>
+    <w:p>
+      <w:pPr>
+        <w:tabs>
+          <w:tab w:val="center" w:pos="4536"/>
+        </w:tabs>
+        <w:spacing w:after="0" w:line="276" w:lineRule="auto"/>
+        <w:jc w:val="both"/>
+        <w:rPr>
+          <w:ins w:id="76" w:author="Mateusz Barnacki" w:date="2023-08-17T10:51:00Z"/>
+          <w:rFonts w:ascii="Times New Roman" w:eastAsia="Calibri" w:hAnsi="Times New Roman"/>
+          <w:sz w:val="24"/>
+          <w:szCs w:val="24"/>
+        </w:rPr>
+      </w:pPr>
+      <w:ins w:id="77" w:author="Mateusz Barnacki" w:date="2023-08-17T10:24:00Z">
+        <w:r>
+          <w:rPr>
+            <w:rFonts w:ascii="Times New Roman" w:eastAsia="Calibri" w:hAnsi="Times New Roman"/>
+            <w:sz w:val="24"/>
+            <w:szCs w:val="24"/>
+          </w:rPr>
+          <w:t xml:space="preserve">     </w:t>
+        </w:r>
+      </w:ins>
+      <w:ins w:id="78" w:author="Mateusz Barnacki" w:date="2023-08-17T10:29:00Z">
+        <w:r>
+          <w:rPr>
+            <w:rFonts w:ascii="Times New Roman" w:eastAsia="Calibri" w:hAnsi="Times New Roman"/>
+            <w:sz w:val="24"/>
+            <w:szCs w:val="24"/>
+          </w:rPr>
+          <w:t xml:space="preserve">W przypadku zastosowania architektury </w:t>
+        </w:r>
+        <w:proofErr w:type="spellStart"/>
+        <w:r>
+          <w:rPr>
+            <w:rFonts w:ascii="Times New Roman" w:eastAsia="Calibri" w:hAnsi="Times New Roman"/>
+            <w:sz w:val="24"/>
+            <w:szCs w:val="24"/>
+          </w:rPr>
+          <w:t>mikro</w:t>
+        </w:r>
+      </w:ins>
+      <w:ins w:id="79" w:author="Mateusz Barnacki" w:date="2023-08-17T10:30:00Z">
+        <w:r>
+          <w:rPr>
+            <w:rFonts w:ascii="Times New Roman" w:eastAsia="Calibri" w:hAnsi="Times New Roman"/>
+            <w:sz w:val="24"/>
+            <w:szCs w:val="24"/>
+          </w:rPr>
+          <w:t>usługowej</w:t>
+        </w:r>
+        <w:proofErr w:type="spellEnd"/>
+        <w:r>
+          <w:rPr>
+            <w:rFonts w:ascii="Times New Roman" w:eastAsia="Calibri" w:hAnsi="Times New Roman"/>
+            <w:sz w:val="24"/>
+            <w:szCs w:val="24"/>
+          </w:rPr>
+          <w:t xml:space="preserve"> </w:t>
+        </w:r>
+      </w:ins>
+      <w:ins w:id="80" w:author="Mateusz Barnacki" w:date="2023-08-17T10:31:00Z">
+        <w:r>
+          <w:rPr>
+            <w:rFonts w:ascii="Times New Roman" w:eastAsia="Calibri" w:hAnsi="Times New Roman"/>
+            <w:sz w:val="24"/>
+            <w:szCs w:val="24"/>
+          </w:rPr>
+          <w:t xml:space="preserve">uruchomienie </w:t>
+        </w:r>
+      </w:ins>
+      <w:ins w:id="81" w:author="Mateusz Barnacki" w:date="2023-08-17T10:34:00Z">
+        <w:r>
+          <w:rPr>
+            <w:rFonts w:ascii="Times New Roman" w:eastAsia="Calibri" w:hAnsi="Times New Roman"/>
+            <w:sz w:val="24"/>
+            <w:szCs w:val="24"/>
+          </w:rPr>
+          <w:t>programu</w:t>
+        </w:r>
+      </w:ins>
+      <w:ins w:id="82" w:author="Mateusz Barnacki" w:date="2023-08-17T10:31:00Z">
+        <w:r>
+          <w:rPr>
+            <w:rFonts w:ascii="Times New Roman" w:eastAsia="Calibri" w:hAnsi="Times New Roman"/>
+            <w:sz w:val="24"/>
+            <w:szCs w:val="24"/>
+          </w:rPr>
+          <w:t xml:space="preserve"> wymaga stworzenia większ</w:t>
+        </w:r>
+      </w:ins>
+      <w:ins w:id="83" w:author="Mateusz Barnacki" w:date="2023-08-17T10:34:00Z">
+        <w:r>
+          <w:rPr>
+            <w:rFonts w:ascii="Times New Roman" w:eastAsia="Calibri" w:hAnsi="Times New Roman"/>
+            <w:sz w:val="24"/>
+            <w:szCs w:val="24"/>
+          </w:rPr>
+          <w:t>ej</w:t>
+        </w:r>
+      </w:ins>
+      <w:ins w:id="84" w:author="Mateusz Barnacki" w:date="2023-08-17T10:31:00Z">
+        <w:r>
+          <w:rPr>
+            <w:rFonts w:ascii="Times New Roman" w:eastAsia="Calibri" w:hAnsi="Times New Roman"/>
+            <w:sz w:val="24"/>
+            <w:szCs w:val="24"/>
+          </w:rPr>
+          <w:t xml:space="preserve"> ilości kontenerów.</w:t>
+        </w:r>
+      </w:ins>
+      <w:ins w:id="85" w:author="Mateusz Barnacki" w:date="2023-08-17T10:32:00Z">
+        <w:r>
+          <w:rPr>
+            <w:rFonts w:ascii="Times New Roman" w:eastAsia="Calibri" w:hAnsi="Times New Roman"/>
+            <w:sz w:val="24"/>
+            <w:szCs w:val="24"/>
+          </w:rPr>
+          <w:t xml:space="preserve"> Narzędziem dedykowanym </w:t>
+        </w:r>
+      </w:ins>
+      <w:ins w:id="86" w:author="Mateusz Barnacki" w:date="2023-08-17T10:33:00Z">
+        <w:r>
+          <w:rPr>
+            <w:rFonts w:ascii="Times New Roman" w:eastAsia="Calibri" w:hAnsi="Times New Roman"/>
+            <w:sz w:val="24"/>
+            <w:szCs w:val="24"/>
+          </w:rPr>
+          <w:t xml:space="preserve">do </w:t>
+        </w:r>
+      </w:ins>
+      <w:ins w:id="87" w:author="Mateusz Barnacki" w:date="2023-08-17T10:34:00Z">
+        <w:r>
+          <w:rPr>
+            <w:rFonts w:ascii="Times New Roman" w:eastAsia="Calibri" w:hAnsi="Times New Roman"/>
+            <w:sz w:val="24"/>
+            <w:szCs w:val="24"/>
+          </w:rPr>
+          <w:t>zarządzania rozbudowaną infrastrukturą aplikacji</w:t>
+        </w:r>
+      </w:ins>
+      <w:ins w:id="88" w:author="Mateusz Barnacki" w:date="2023-08-17T10:35:00Z">
+        <w:r>
+          <w:rPr>
+            <w:rFonts w:ascii="Times New Roman" w:eastAsia="Calibri" w:hAnsi="Times New Roman"/>
+            <w:sz w:val="24"/>
+            <w:szCs w:val="24"/>
+          </w:rPr>
+          <w:t xml:space="preserve"> jest Docker </w:t>
+        </w:r>
+        <w:proofErr w:type="spellStart"/>
+        <w:r>
+          <w:rPr>
+            <w:rFonts w:ascii="Times New Roman" w:eastAsia="Calibri" w:hAnsi="Times New Roman"/>
+            <w:sz w:val="24"/>
+            <w:szCs w:val="24"/>
+          </w:rPr>
+          <w:t>Compose</w:t>
+        </w:r>
+      </w:ins>
+      <w:proofErr w:type="spellEnd"/>
+      <w:ins w:id="89" w:author="Mateusz Barnacki" w:date="2023-08-17T10:37:00Z">
+        <w:r>
+          <w:rPr>
+            <w:rFonts w:ascii="Times New Roman" w:eastAsia="Calibri" w:hAnsi="Times New Roman"/>
+            <w:sz w:val="24"/>
+            <w:szCs w:val="24"/>
+          </w:rPr>
+          <w:t xml:space="preserve">, który umożliwia zbudowanie całego programu oraz jego uruchomienie przy użyciu </w:t>
+        </w:r>
+      </w:ins>
+      <w:ins w:id="90" w:author="Mateusz Barnacki" w:date="2023-08-17T11:54:00Z">
+        <w:r>
+          <w:rPr>
+            <w:rFonts w:ascii="Times New Roman" w:eastAsia="Calibri" w:hAnsi="Times New Roman"/>
+            <w:sz w:val="24"/>
+            <w:szCs w:val="24"/>
+          </w:rPr>
+          <w:t>jednej komendy</w:t>
+        </w:r>
+      </w:ins>
+      <w:ins w:id="91" w:author="Mateusz Barnacki" w:date="2023-08-17T10:39:00Z">
+        <w:r>
+          <w:rPr>
+            <w:rFonts w:ascii="Times New Roman" w:eastAsia="Calibri" w:hAnsi="Times New Roman"/>
+            <w:sz w:val="24"/>
+            <w:szCs w:val="24"/>
+          </w:rPr>
+          <w:t>.</w:t>
+        </w:r>
+      </w:ins>
+      <w:ins w:id="92" w:author="Mateusz Barnacki" w:date="2023-08-17T10:40:00Z">
+        <w:r>
+          <w:rPr>
+            <w:rFonts w:ascii="Times New Roman" w:eastAsia="Calibri" w:hAnsi="Times New Roman"/>
+            <w:sz w:val="24"/>
+            <w:szCs w:val="24"/>
+          </w:rPr>
+          <w:t xml:space="preserve"> </w:t>
+        </w:r>
+      </w:ins>
+      <w:ins w:id="93" w:author="Mateusz Barnacki" w:date="2023-08-17T10:43:00Z">
+        <w:r>
+          <w:rPr>
+            <w:rFonts w:ascii="Times New Roman" w:eastAsia="Calibri" w:hAnsi="Times New Roman"/>
+            <w:sz w:val="24"/>
+            <w:szCs w:val="24"/>
+          </w:rPr>
+          <w:t xml:space="preserve">Reguły budowania projektu są umieszczone w pliku o nazwie </w:t>
+        </w:r>
+      </w:ins>
+      <w:proofErr w:type="spellStart"/>
+      <w:ins w:id="94" w:author="Mateusz Barnacki" w:date="2023-08-17T10:45:00Z">
+        <w:r>
+          <w:rPr>
+            <w:rFonts w:ascii="Times New Roman" w:eastAsia="Calibri" w:hAnsi="Times New Roman"/>
+            <w:sz w:val="24"/>
+            <w:szCs w:val="24"/>
+          </w:rPr>
+          <w:t>docker-compose.yml</w:t>
+        </w:r>
+        <w:proofErr w:type="spellEnd"/>
+        <w:r>
+          <w:rPr>
+            <w:rFonts w:ascii="Times New Roman" w:eastAsia="Calibri" w:hAnsi="Times New Roman"/>
+            <w:i/>
+            <w:iCs/>
+            <w:sz w:val="24"/>
+            <w:szCs w:val="24"/>
+          </w:rPr>
+          <w:t xml:space="preserve">. </w:t>
+        </w:r>
+      </w:ins>
+      <w:ins w:id="95" w:author="Mateusz Barnacki" w:date="2023-08-17T10:46:00Z">
+        <w:r>
+          <w:rPr>
+            <w:rFonts w:ascii="Times New Roman" w:eastAsia="Calibri" w:hAnsi="Times New Roman"/>
+            <w:sz w:val="24"/>
+            <w:szCs w:val="24"/>
+          </w:rPr>
+          <w:t xml:space="preserve">W ramach budowania wielokontenerowej aplikacji można </w:t>
+        </w:r>
+        <w:r>
+          <w:rPr>
+            <w:rFonts w:ascii="Times New Roman" w:eastAsia="Calibri" w:hAnsi="Times New Roman"/>
+            <w:sz w:val="24"/>
+            <w:szCs w:val="24"/>
+          </w:rPr>
+          <w:t xml:space="preserve">ustalić m.in. kolejność budowania oraz uruchamiania </w:t>
+        </w:r>
+      </w:ins>
+      <w:ins w:id="96" w:author="Mateusz Barnacki" w:date="2023-08-17T10:47:00Z">
+        <w:r>
+          <w:rPr>
+            <w:rFonts w:ascii="Times New Roman" w:eastAsia="Calibri" w:hAnsi="Times New Roman"/>
+            <w:sz w:val="24"/>
+            <w:szCs w:val="24"/>
+          </w:rPr>
+          <w:t xml:space="preserve">kontenerów, lokalizacje plików </w:t>
+        </w:r>
+        <w:proofErr w:type="spellStart"/>
+        <w:r>
+          <w:rPr>
+            <w:rFonts w:ascii="Times New Roman" w:eastAsia="Calibri" w:hAnsi="Times New Roman"/>
+            <w:sz w:val="24"/>
+            <w:szCs w:val="24"/>
+          </w:rPr>
+          <w:t>Dockerfile</w:t>
+        </w:r>
+        <w:proofErr w:type="spellEnd"/>
+        <w:r>
+          <w:rPr>
+            <w:rFonts w:ascii="Times New Roman" w:eastAsia="Calibri" w:hAnsi="Times New Roman"/>
+            <w:sz w:val="24"/>
+            <w:szCs w:val="24"/>
+          </w:rPr>
+          <w:t xml:space="preserve"> na podstawie których budowane są kontenery, </w:t>
+        </w:r>
+      </w:ins>
+      <w:ins w:id="97" w:author="Mateusz Barnacki" w:date="2023-08-17T10:48:00Z">
+        <w:r>
+          <w:rPr>
+            <w:rFonts w:ascii="Times New Roman" w:eastAsia="Calibri" w:hAnsi="Times New Roman"/>
+            <w:sz w:val="24"/>
+            <w:szCs w:val="24"/>
+          </w:rPr>
+          <w:t xml:space="preserve">lokalizację </w:t>
+        </w:r>
+      </w:ins>
+      <w:ins w:id="98" w:author="Mateusz Barnacki" w:date="2023-08-17T10:50:00Z">
+        <w:r>
+          <w:rPr>
+            <w:rFonts w:ascii="Times New Roman" w:eastAsia="Calibri" w:hAnsi="Times New Roman"/>
+            <w:sz w:val="24"/>
+            <w:szCs w:val="24"/>
+          </w:rPr>
+          <w:t>pliku zawierającego kopię zapasową dla baz danych tworzonych za pomocą obrazów</w:t>
+        </w:r>
+      </w:ins>
+      <w:ins w:id="99" w:author="Mateusz Barnacki" w:date="2023-08-17T10:51:00Z">
+        <w:r>
+          <w:rPr>
+            <w:rFonts w:ascii="Times New Roman" w:eastAsia="Calibri" w:hAnsi="Times New Roman"/>
+            <w:sz w:val="24"/>
+            <w:szCs w:val="24"/>
+          </w:rPr>
+          <w:t xml:space="preserve"> </w:t>
+        </w:r>
+        <w:proofErr w:type="spellStart"/>
+        <w:r>
+          <w:rPr>
+            <w:rFonts w:ascii="Times New Roman" w:eastAsia="Calibri" w:hAnsi="Times New Roman"/>
+            <w:sz w:val="24"/>
+            <w:szCs w:val="24"/>
+          </w:rPr>
+          <w:t>Dockera</w:t>
+        </w:r>
+      </w:ins>
+      <w:proofErr w:type="spellEnd"/>
+      <w:ins w:id="100" w:author="Mateusz Barnacki" w:date="2023-08-17T10:50:00Z">
+        <w:r>
+          <w:rPr>
+            <w:rFonts w:ascii="Times New Roman" w:eastAsia="Calibri" w:hAnsi="Times New Roman"/>
+            <w:sz w:val="24"/>
+            <w:szCs w:val="24"/>
+          </w:rPr>
+          <w:t>.</w:t>
+        </w:r>
+      </w:ins>
+    </w:p>
+    <w:p>
+      <w:pPr>
+        <w:tabs>
+          <w:tab w:val="center" w:pos="4536"/>
+        </w:tabs>
+        <w:spacing w:after="0" w:line="276" w:lineRule="auto"/>
+        <w:jc w:val="both"/>
+        <w:rPr>
+          <w:ins w:id="101" w:author="Mateusz Barnacki" w:date="2023-08-17T11:42:00Z"/>
+          <w:rFonts w:ascii="Times New Roman" w:eastAsia="Calibri" w:hAnsi="Times New Roman"/>
+          <w:sz w:val="24"/>
+          <w:szCs w:val="24"/>
+        </w:rPr>
+      </w:pPr>
+      <w:ins w:id="102" w:author="Mateusz Barnacki" w:date="2023-08-17T10:51:00Z">
+        <w:r>
+          <w:rPr>
+            <w:rFonts w:ascii="Times New Roman" w:eastAsia="Calibri" w:hAnsi="Times New Roman"/>
+            <w:sz w:val="24"/>
+            <w:szCs w:val="24"/>
+          </w:rPr>
+          <w:t xml:space="preserve">     </w:t>
+        </w:r>
+      </w:ins>
+      <w:ins w:id="103" w:author="Mateusz Barnacki" w:date="2023-08-17T10:52:00Z">
+        <w:r>
+          <w:rPr>
+            <w:rFonts w:ascii="Times New Roman" w:eastAsia="Calibri" w:hAnsi="Times New Roman"/>
+            <w:sz w:val="24"/>
+            <w:szCs w:val="24"/>
+          </w:rPr>
+          <w:t>W</w:t>
+        </w:r>
+      </w:ins>
+      <w:ins w:id="104" w:author="Mateusz Barnacki" w:date="2023-08-17T11:27:00Z">
+        <w:r>
+          <w:rPr>
+            <w:rFonts w:ascii="Times New Roman" w:eastAsia="Calibri" w:hAnsi="Times New Roman"/>
+            <w:sz w:val="24"/>
+            <w:szCs w:val="24"/>
+          </w:rPr>
+          <w:t xml:space="preserve">ażnym aspektem związanym z wykorzystaniem technologii konteneryzacji jest </w:t>
+        </w:r>
+      </w:ins>
+      <w:ins w:id="105" w:author="Mateusz Barnacki" w:date="2023-08-17T11:30:00Z">
+        <w:r>
+          <w:rPr>
+            <w:rFonts w:ascii="Times New Roman" w:eastAsia="Calibri" w:hAnsi="Times New Roman"/>
+            <w:sz w:val="24"/>
+            <w:szCs w:val="24"/>
+          </w:rPr>
+          <w:t>oddz</w:t>
+        </w:r>
+      </w:ins>
+      <w:ins w:id="106" w:author="Mateusz Barnacki" w:date="2023-08-17T11:31:00Z">
+        <w:r>
+          <w:rPr>
+            <w:rFonts w:ascii="Times New Roman" w:eastAsia="Calibri" w:hAnsi="Times New Roman"/>
+            <w:sz w:val="24"/>
+            <w:szCs w:val="24"/>
+          </w:rPr>
+          <w:t xml:space="preserve">ielenie kontenera od środowiska zewnętrznego. </w:t>
+        </w:r>
+      </w:ins>
+      <w:ins w:id="107" w:author="Mateusz Barnacki" w:date="2023-08-17T11:36:00Z">
+        <w:r>
+          <w:rPr>
+            <w:rFonts w:ascii="Times New Roman" w:eastAsia="Calibri" w:hAnsi="Times New Roman"/>
+            <w:sz w:val="24"/>
+            <w:szCs w:val="24"/>
+          </w:rPr>
+          <w:t>A</w:t>
+        </w:r>
+      </w:ins>
+      <w:ins w:id="108" w:author="Mateusz Barnacki" w:date="2023-08-17T11:31:00Z">
+        <w:r>
+          <w:rPr>
+            <w:rFonts w:ascii="Times New Roman" w:eastAsia="Calibri" w:hAnsi="Times New Roman"/>
+            <w:sz w:val="24"/>
+            <w:szCs w:val="24"/>
+          </w:rPr>
+          <w:t xml:space="preserve">plikacja działa w taki sam sposób na dowolnym systemie operacyjnym lub maszynie wirtualnej. </w:t>
+        </w:r>
+      </w:ins>
+      <w:ins w:id="109" w:author="Mateusz Barnacki" w:date="2023-08-17T11:32:00Z">
+        <w:r>
+          <w:rPr>
+            <w:rFonts w:ascii="Times New Roman" w:eastAsia="Calibri" w:hAnsi="Times New Roman"/>
+            <w:sz w:val="24"/>
+            <w:szCs w:val="24"/>
+          </w:rPr>
+          <w:t>W</w:t>
+        </w:r>
+      </w:ins>
+      <w:ins w:id="110" w:author="Mateusz Barnacki" w:date="2023-08-17T11:34:00Z">
+        <w:r>
+          <w:rPr>
+            <w:rFonts w:ascii="Times New Roman" w:eastAsia="Calibri" w:hAnsi="Times New Roman"/>
+            <w:sz w:val="24"/>
+            <w:szCs w:val="24"/>
+          </w:rPr>
+          <w:t xml:space="preserve">obec tego </w:t>
+        </w:r>
+      </w:ins>
+      <w:ins w:id="111" w:author="Mateusz Barnacki" w:date="2023-08-17T11:32:00Z">
+        <w:r>
+          <w:rPr>
+            <w:rFonts w:ascii="Times New Roman" w:eastAsia="Calibri" w:hAnsi="Times New Roman"/>
+            <w:sz w:val="24"/>
+            <w:szCs w:val="24"/>
+          </w:rPr>
+          <w:t xml:space="preserve">można </w:t>
+        </w:r>
+      </w:ins>
+      <w:ins w:id="112" w:author="Mateusz Barnacki" w:date="2023-08-17T11:36:00Z">
+        <w:r>
+          <w:rPr>
+            <w:rFonts w:ascii="Times New Roman" w:eastAsia="Calibri" w:hAnsi="Times New Roman"/>
+            <w:sz w:val="24"/>
+            <w:szCs w:val="24"/>
+          </w:rPr>
+          <w:t>bezinwazyjnie</w:t>
+        </w:r>
+      </w:ins>
+      <w:ins w:id="113" w:author="Mateusz Barnacki" w:date="2023-08-17T11:32:00Z">
+        <w:r>
+          <w:rPr>
+            <w:rFonts w:ascii="Times New Roman" w:eastAsia="Calibri" w:hAnsi="Times New Roman"/>
+            <w:sz w:val="24"/>
+            <w:szCs w:val="24"/>
+          </w:rPr>
+          <w:t xml:space="preserve"> </w:t>
+        </w:r>
+      </w:ins>
+      <w:ins w:id="114" w:author="Mateusz Barnacki" w:date="2023-08-17T11:38:00Z">
+        <w:r>
+          <w:rPr>
+            <w:rFonts w:ascii="Times New Roman" w:eastAsia="Calibri" w:hAnsi="Times New Roman"/>
+            <w:sz w:val="24"/>
+            <w:szCs w:val="24"/>
+          </w:rPr>
+          <w:t>prze</w:t>
+        </w:r>
+      </w:ins>
+      <w:ins w:id="115" w:author="Mateusz Barnacki" w:date="2023-08-17T11:32:00Z">
+        <w:r>
+          <w:rPr>
+            <w:rFonts w:ascii="Times New Roman" w:eastAsia="Calibri" w:hAnsi="Times New Roman"/>
+            <w:sz w:val="24"/>
+            <w:szCs w:val="24"/>
+          </w:rPr>
+          <w:t xml:space="preserve">testować </w:t>
+        </w:r>
+      </w:ins>
+      <w:ins w:id="116" w:author="Mateusz Barnacki" w:date="2023-08-17T11:36:00Z">
+        <w:r>
+          <w:rPr>
+            <w:rFonts w:ascii="Times New Roman" w:eastAsia="Calibri" w:hAnsi="Times New Roman"/>
+            <w:sz w:val="24"/>
+            <w:szCs w:val="24"/>
+          </w:rPr>
+          <w:t>program</w:t>
+        </w:r>
+      </w:ins>
+      <w:ins w:id="117" w:author="Mateusz Barnacki" w:date="2023-08-17T11:32:00Z">
+        <w:r>
+          <w:rPr>
+            <w:rFonts w:ascii="Times New Roman" w:eastAsia="Calibri" w:hAnsi="Times New Roman"/>
+            <w:sz w:val="24"/>
+            <w:szCs w:val="24"/>
+          </w:rPr>
+          <w:t xml:space="preserve"> na lokaln</w:t>
+        </w:r>
+      </w:ins>
+      <w:ins w:id="118" w:author="Mateusz Barnacki" w:date="2023-08-17T11:34:00Z">
+        <w:r>
+          <w:rPr>
+            <w:rFonts w:ascii="Times New Roman" w:eastAsia="Calibri" w:hAnsi="Times New Roman"/>
+            <w:sz w:val="24"/>
+            <w:szCs w:val="24"/>
+          </w:rPr>
+          <w:t>ej</w:t>
+        </w:r>
+      </w:ins>
+      <w:ins w:id="119" w:author="Mateusz Barnacki" w:date="2023-08-17T11:32:00Z">
+        <w:r>
+          <w:rPr>
+            <w:rFonts w:ascii="Times New Roman" w:eastAsia="Calibri" w:hAnsi="Times New Roman"/>
+            <w:sz w:val="24"/>
+            <w:szCs w:val="24"/>
+          </w:rPr>
+          <w:t xml:space="preserve"> </w:t>
+        </w:r>
+      </w:ins>
+      <w:ins w:id="120" w:author="Mateusz Barnacki" w:date="2023-08-17T11:34:00Z">
+        <w:r>
+          <w:rPr>
+            <w:rFonts w:ascii="Times New Roman" w:eastAsia="Calibri" w:hAnsi="Times New Roman"/>
+            <w:sz w:val="24"/>
+            <w:szCs w:val="24"/>
+          </w:rPr>
+          <w:t xml:space="preserve">maszynie nie wpływając na działanie systemu na </w:t>
+        </w:r>
+      </w:ins>
+      <w:ins w:id="121" w:author="Mateusz Barnacki" w:date="2023-08-17T11:32:00Z">
+        <w:r>
+          <w:rPr>
+            <w:rFonts w:ascii="Times New Roman" w:eastAsia="Calibri" w:hAnsi="Times New Roman"/>
+            <w:sz w:val="24"/>
+            <w:szCs w:val="24"/>
+          </w:rPr>
+          <w:t>środowisku</w:t>
+        </w:r>
+      </w:ins>
+      <w:ins w:id="122" w:author="Mateusz Barnacki" w:date="2023-08-17T11:34:00Z">
+        <w:r>
+          <w:rPr>
+            <w:rFonts w:ascii="Times New Roman" w:eastAsia="Calibri" w:hAnsi="Times New Roman"/>
+            <w:sz w:val="24"/>
+            <w:szCs w:val="24"/>
+          </w:rPr>
+          <w:t xml:space="preserve"> produkcyjnym</w:t>
+        </w:r>
+      </w:ins>
+      <w:ins w:id="123" w:author="Mateusz Barnacki" w:date="2023-08-17T11:32:00Z">
+        <w:r>
+          <w:rPr>
+            <w:rFonts w:ascii="Times New Roman" w:eastAsia="Calibri" w:hAnsi="Times New Roman"/>
+            <w:sz w:val="24"/>
+            <w:szCs w:val="24"/>
+          </w:rPr>
+          <w:t>. Wystarczy zreprodukować dane wejściowe</w:t>
+        </w:r>
+      </w:ins>
+      <w:ins w:id="124" w:author="Mateusz Barnacki" w:date="2023-08-17T11:33:00Z">
+        <w:r>
+          <w:rPr>
+            <w:rFonts w:ascii="Times New Roman" w:eastAsia="Calibri" w:hAnsi="Times New Roman"/>
+            <w:sz w:val="24"/>
+            <w:szCs w:val="24"/>
+          </w:rPr>
+          <w:t xml:space="preserve">, które spowodowały błąd i </w:t>
+        </w:r>
+      </w:ins>
+      <w:ins w:id="125" w:author="Mateusz Barnacki" w:date="2023-08-17T11:37:00Z">
+        <w:r>
+          <w:rPr>
+            <w:rFonts w:ascii="Times New Roman" w:eastAsia="Calibri" w:hAnsi="Times New Roman"/>
+            <w:sz w:val="24"/>
+            <w:szCs w:val="24"/>
+          </w:rPr>
+          <w:t>wprowadzić konieczne poprawki.</w:t>
+        </w:r>
+      </w:ins>
+    </w:p>
+    <w:p>
+      <w:pPr>
+        <w:tabs>
+          <w:tab w:val="center" w:pos="4536"/>
+        </w:tabs>
+        <w:spacing w:after="0" w:line="276" w:lineRule="auto"/>
+        <w:jc w:val="both"/>
+        <w:rPr>
+          <w:ins w:id="126" w:author="Mateusz Barnacki" w:date="2023-08-17T11:52:00Z"/>
+          <w:rFonts w:ascii="Times New Roman" w:eastAsia="Calibri" w:hAnsi="Times New Roman"/>
+          <w:sz w:val="24"/>
+          <w:szCs w:val="24"/>
+        </w:rPr>
+      </w:pPr>
+      <w:ins w:id="127" w:author="Mateusz Barnacki" w:date="2023-08-17T11:42:00Z">
+        <w:r>
+          <w:rPr>
+            <w:rFonts w:ascii="Times New Roman" w:eastAsia="Calibri" w:hAnsi="Times New Roman"/>
+            <w:sz w:val="24"/>
+            <w:szCs w:val="24"/>
+          </w:rPr>
+          <w:t xml:space="preserve">     </w:t>
+        </w:r>
+      </w:ins>
+      <w:ins w:id="128" w:author="Mateusz Barnacki" w:date="2023-08-17T11:43:00Z">
+        <w:r>
+          <w:rPr>
+            <w:rFonts w:ascii="Times New Roman" w:eastAsia="Calibri" w:hAnsi="Times New Roman"/>
+            <w:sz w:val="24"/>
+            <w:szCs w:val="24"/>
+          </w:rPr>
+          <w:t>W celu uruchomienia</w:t>
+        </w:r>
+      </w:ins>
+      <w:ins w:id="129" w:author="Mateusz Barnacki" w:date="2023-08-17T11:42:00Z">
+        <w:r>
+          <w:rPr>
+            <w:rFonts w:ascii="Times New Roman" w:eastAsia="Calibri" w:hAnsi="Times New Roman"/>
+            <w:sz w:val="24"/>
+            <w:szCs w:val="24"/>
+          </w:rPr>
+          <w:t xml:space="preserve"> aplikacji wymagana jest instalacja</w:t>
+        </w:r>
+      </w:ins>
+      <w:ins w:id="130" w:author="Mateusz Barnacki" w:date="2023-08-17T11:43:00Z">
+        <w:r>
+          <w:rPr>
+            <w:rFonts w:ascii="Times New Roman" w:eastAsia="Calibri" w:hAnsi="Times New Roman"/>
+            <w:sz w:val="24"/>
+            <w:szCs w:val="24"/>
+          </w:rPr>
+          <w:t xml:space="preserve"> na docelowym urządzeniu </w:t>
+        </w:r>
+      </w:ins>
+      <w:ins w:id="131" w:author="Mateusz Barnacki" w:date="2023-08-17T11:45:00Z">
+        <w:r>
+          <w:rPr>
+            <w:rFonts w:ascii="Times New Roman" w:eastAsia="Calibri" w:hAnsi="Times New Roman"/>
+            <w:sz w:val="24"/>
+            <w:szCs w:val="24"/>
+          </w:rPr>
+          <w:t xml:space="preserve">systemu kontroli wersji Git oraz wyżej opisanego narzędzia Docker. System kontroli wersji Git </w:t>
+        </w:r>
+      </w:ins>
+      <w:ins w:id="132" w:author="Mateusz Barnacki" w:date="2023-08-17T11:49:00Z">
+        <w:r>
+          <w:rPr>
+            <w:rFonts w:ascii="Times New Roman" w:eastAsia="Calibri" w:hAnsi="Times New Roman"/>
+            <w:sz w:val="24"/>
+            <w:szCs w:val="24"/>
+          </w:rPr>
+          <w:t>służy do</w:t>
+        </w:r>
+      </w:ins>
+      <w:ins w:id="133" w:author="Mateusz Barnacki" w:date="2023-08-17T11:45:00Z">
+        <w:r>
+          <w:rPr>
+            <w:rFonts w:ascii="Times New Roman" w:eastAsia="Calibri" w:hAnsi="Times New Roman"/>
+            <w:sz w:val="24"/>
+            <w:szCs w:val="24"/>
+          </w:rPr>
+          <w:t xml:space="preserve"> s</w:t>
+        </w:r>
+      </w:ins>
+      <w:ins w:id="134" w:author="Mateusz Barnacki" w:date="2023-08-17T11:46:00Z">
+        <w:r>
+          <w:rPr>
+            <w:rFonts w:ascii="Times New Roman" w:eastAsia="Calibri" w:hAnsi="Times New Roman"/>
+            <w:sz w:val="24"/>
+            <w:szCs w:val="24"/>
+          </w:rPr>
+          <w:t xml:space="preserve">tworzenia lokalnej kopii zdalnego repozytorium. Narzędzie Docker </w:t>
+        </w:r>
+      </w:ins>
+      <w:ins w:id="135" w:author="Mateusz Barnacki" w:date="2023-08-17T11:49:00Z">
+        <w:r>
+          <w:rPr>
+            <w:rFonts w:ascii="Times New Roman" w:eastAsia="Calibri" w:hAnsi="Times New Roman"/>
+            <w:sz w:val="24"/>
+            <w:szCs w:val="24"/>
+          </w:rPr>
+          <w:t xml:space="preserve">umożliwia </w:t>
+        </w:r>
+      </w:ins>
+      <w:ins w:id="136" w:author="Mateusz Barnacki" w:date="2023-08-17T11:46:00Z">
+        <w:r>
+          <w:rPr>
+            <w:rFonts w:ascii="Times New Roman" w:eastAsia="Calibri" w:hAnsi="Times New Roman"/>
+            <w:sz w:val="24"/>
+            <w:szCs w:val="24"/>
+          </w:rPr>
+          <w:t>automaty</w:t>
+        </w:r>
+      </w:ins>
+      <w:ins w:id="137" w:author="Mateusz Barnacki" w:date="2023-08-17T11:49:00Z">
+        <w:r>
+          <w:rPr>
+            <w:rFonts w:ascii="Times New Roman" w:eastAsia="Calibri" w:hAnsi="Times New Roman"/>
+            <w:sz w:val="24"/>
+            <w:szCs w:val="24"/>
+          </w:rPr>
+          <w:t>czne</w:t>
+        </w:r>
+      </w:ins>
+      <w:ins w:id="138" w:author="Mateusz Barnacki" w:date="2023-08-17T11:46:00Z">
+        <w:r>
+          <w:rPr>
+            <w:rFonts w:ascii="Times New Roman" w:eastAsia="Calibri" w:hAnsi="Times New Roman"/>
+            <w:sz w:val="24"/>
+            <w:szCs w:val="24"/>
+          </w:rPr>
+          <w:t xml:space="preserve"> zbudowania oraz uruchomienia aplikacji.</w:t>
+        </w:r>
+      </w:ins>
+      <w:ins w:id="139" w:author="Mateusz Barnacki" w:date="2023-08-17T11:51:00Z">
+        <w:r>
+          <w:rPr>
+            <w:rFonts w:ascii="Times New Roman" w:eastAsia="Calibri" w:hAnsi="Times New Roman"/>
+            <w:sz w:val="24"/>
+            <w:szCs w:val="24"/>
+          </w:rPr>
+          <w:t xml:space="preserve"> </w:t>
+        </w:r>
+      </w:ins>
+    </w:p>
+    <w:p>
+      <w:pPr>
+        <w:tabs>
+          <w:tab w:val="center" w:pos="4536"/>
+        </w:tabs>
+        <w:spacing w:after="0" w:line="276" w:lineRule="auto"/>
+        <w:jc w:val="both"/>
+        <w:rPr>
+          <w:ins w:id="140" w:author="Mateusz Barnacki" w:date="2023-08-17T11:39:00Z"/>
+          <w:rFonts w:ascii="Times New Roman" w:eastAsia="Calibri" w:hAnsi="Times New Roman"/>
+          <w:sz w:val="24"/>
+          <w:szCs w:val="24"/>
+        </w:rPr>
+      </w:pPr>
+      <w:ins w:id="141" w:author="Mateusz Barnacki" w:date="2023-08-17T11:52:00Z">
+        <w:r>
+          <w:rPr>
+            <w:rFonts w:ascii="Times New Roman" w:eastAsia="Calibri" w:hAnsi="Times New Roman"/>
+            <w:sz w:val="24"/>
+            <w:szCs w:val="24"/>
+          </w:rPr>
+          <w:t xml:space="preserve">     </w:t>
+        </w:r>
+      </w:ins>
+      <w:ins w:id="142" w:author="Mateusz Barnacki" w:date="2023-08-17T11:51:00Z">
+        <w:r>
+          <w:rPr>
+            <w:rFonts w:ascii="Times New Roman" w:eastAsia="Calibri" w:hAnsi="Times New Roman"/>
+            <w:sz w:val="24"/>
+            <w:szCs w:val="24"/>
+          </w:rPr>
+          <w:t xml:space="preserve">W </w:t>
+        </w:r>
+      </w:ins>
+      <w:ins w:id="143" w:author="Mateusz Barnacki" w:date="2023-08-17T11:55:00Z">
+        <w:r>
+          <w:rPr>
+            <w:rFonts w:ascii="Times New Roman" w:eastAsia="Calibri" w:hAnsi="Times New Roman"/>
+            <w:sz w:val="24"/>
+            <w:szCs w:val="24"/>
+          </w:rPr>
+          <w:t>momencie pisania niniejszej pracy</w:t>
+        </w:r>
+      </w:ins>
+      <w:ins w:id="144" w:author="Mateusz Barnacki" w:date="2023-08-17T11:51:00Z">
+        <w:r>
+          <w:rPr>
+            <w:rFonts w:ascii="Times New Roman" w:eastAsia="Calibri" w:hAnsi="Times New Roman"/>
+            <w:sz w:val="24"/>
+            <w:szCs w:val="24"/>
+          </w:rPr>
+          <w:t xml:space="preserve"> kod</w:t>
+        </w:r>
+      </w:ins>
+      <w:ins w:id="145" w:author="Mateusz Barnacki" w:date="2023-08-17T11:53:00Z">
+        <w:r>
+          <w:rPr>
+            <w:rFonts w:ascii="Times New Roman" w:eastAsia="Calibri" w:hAnsi="Times New Roman"/>
+            <w:sz w:val="24"/>
+            <w:szCs w:val="24"/>
+          </w:rPr>
+          <w:t xml:space="preserve"> źródłowy programu</w:t>
+        </w:r>
+      </w:ins>
+      <w:ins w:id="146" w:author="Mateusz Barnacki" w:date="2023-08-17T11:51:00Z">
+        <w:r>
+          <w:rPr>
+            <w:rFonts w:ascii="Times New Roman" w:eastAsia="Calibri" w:hAnsi="Times New Roman"/>
+            <w:sz w:val="24"/>
+            <w:szCs w:val="24"/>
+          </w:rPr>
+          <w:t xml:space="preserve"> jest umieszczon</w:t>
+        </w:r>
+      </w:ins>
+      <w:ins w:id="147" w:author="Mateusz Barnacki" w:date="2023-08-17T11:53:00Z">
+        <w:r>
+          <w:rPr>
+            <w:rFonts w:ascii="Times New Roman" w:eastAsia="Calibri" w:hAnsi="Times New Roman"/>
+            <w:sz w:val="24"/>
+            <w:szCs w:val="24"/>
+          </w:rPr>
+          <w:t>y</w:t>
+        </w:r>
+      </w:ins>
+      <w:ins w:id="148" w:author="Mateusz Barnacki" w:date="2023-08-17T11:51:00Z">
+        <w:r>
+          <w:rPr>
+            <w:rFonts w:ascii="Times New Roman" w:eastAsia="Calibri" w:hAnsi="Times New Roman"/>
+            <w:sz w:val="24"/>
+            <w:szCs w:val="24"/>
+          </w:rPr>
+          <w:t xml:space="preserve"> na platformie GitHub.</w:t>
+        </w:r>
+      </w:ins>
+      <w:ins w:id="149" w:author="Mateusz Barnacki" w:date="2023-08-17T11:53:00Z">
+        <w:r>
+          <w:rPr>
+            <w:rFonts w:ascii="Times New Roman" w:eastAsia="Calibri" w:hAnsi="Times New Roman"/>
+            <w:sz w:val="24"/>
+            <w:szCs w:val="24"/>
+          </w:rPr>
+          <w:t xml:space="preserve"> </w:t>
+        </w:r>
+      </w:ins>
+      <w:ins w:id="150" w:author="Mateusz Barnacki" w:date="2023-08-17T12:01:00Z">
+        <w:r>
+          <w:rPr>
+            <w:rFonts w:ascii="Times New Roman" w:eastAsia="Calibri" w:hAnsi="Times New Roman"/>
+            <w:sz w:val="24"/>
+            <w:szCs w:val="24"/>
+          </w:rPr>
+          <w:t xml:space="preserve">W celu zabezpieczenia wrażliwych informacji dotyczących </w:t>
+        </w:r>
+      </w:ins>
+      <w:ins w:id="151" w:author="Mateusz Barnacki" w:date="2023-08-17T12:04:00Z">
+        <w:r>
+          <w:rPr>
+            <w:rFonts w:ascii="Times New Roman" w:eastAsia="Calibri" w:hAnsi="Times New Roman"/>
+            <w:sz w:val="24"/>
+            <w:szCs w:val="24"/>
+          </w:rPr>
+          <w:t>sposobu budowania API-</w:t>
+        </w:r>
+        <w:proofErr w:type="spellStart"/>
+        <w:r>
+          <w:rPr>
+            <w:rFonts w:ascii="Times New Roman" w:eastAsia="Calibri" w:hAnsi="Times New Roman"/>
+            <w:sz w:val="24"/>
+            <w:szCs w:val="24"/>
+          </w:rPr>
+          <w:t>Key</w:t>
+        </w:r>
+        <w:proofErr w:type="spellEnd"/>
+        <w:r>
+          <w:rPr>
+            <w:rFonts w:ascii="Times New Roman" w:eastAsia="Calibri" w:hAnsi="Times New Roman"/>
+            <w:sz w:val="24"/>
+            <w:szCs w:val="24"/>
+          </w:rPr>
+          <w:t xml:space="preserve"> oraz JWT repozyt</w:t>
+        </w:r>
+      </w:ins>
+      <w:ins w:id="152" w:author="Mateusz Barnacki" w:date="2023-08-17T12:05:00Z">
+        <w:r>
+          <w:rPr>
+            <w:rFonts w:ascii="Times New Roman" w:eastAsia="Calibri" w:hAnsi="Times New Roman"/>
+            <w:sz w:val="24"/>
+            <w:szCs w:val="24"/>
+          </w:rPr>
+          <w:t xml:space="preserve">orium zostało oznaczone jako prywatne. </w:t>
+        </w:r>
+      </w:ins>
+      <w:ins w:id="153" w:author="Mateusz Barnacki" w:date="2023-08-17T11:56:00Z">
+        <w:r>
+          <w:rPr>
+            <w:rFonts w:ascii="Times New Roman" w:eastAsia="Calibri" w:hAnsi="Times New Roman"/>
+            <w:sz w:val="24"/>
+            <w:szCs w:val="24"/>
+          </w:rPr>
+          <w:t>Wydział udostępnił maszynę wirtualną wykorzystującą system operacyj</w:t>
+        </w:r>
+      </w:ins>
+      <w:ins w:id="154" w:author="Mateusz Barnacki" w:date="2023-08-17T11:57:00Z">
+        <w:r>
+          <w:rPr>
+            <w:rFonts w:ascii="Times New Roman" w:eastAsia="Calibri" w:hAnsi="Times New Roman"/>
+            <w:sz w:val="24"/>
+            <w:szCs w:val="24"/>
+          </w:rPr>
+          <w:t xml:space="preserve">ny </w:t>
+        </w:r>
+        <w:proofErr w:type="spellStart"/>
+        <w:r>
+          <w:rPr>
+            <w:rFonts w:ascii="Times New Roman" w:eastAsia="Calibri" w:hAnsi="Times New Roman"/>
+            <w:sz w:val="24"/>
+            <w:szCs w:val="24"/>
+          </w:rPr>
+          <w:t>Rocky</w:t>
+        </w:r>
+        <w:proofErr w:type="spellEnd"/>
+        <w:r>
+          <w:rPr>
+            <w:rFonts w:ascii="Times New Roman" w:eastAsia="Calibri" w:hAnsi="Times New Roman"/>
+            <w:sz w:val="24"/>
+            <w:szCs w:val="24"/>
+          </w:rPr>
+          <w:t xml:space="preserve"> Linux. Maszyna znajduje się pod adresem</w:t>
+        </w:r>
+      </w:ins>
+      <w:ins w:id="155" w:author="Mateusz Barnacki" w:date="2023-08-17T11:58:00Z">
+        <w:r>
+          <w:rPr>
+            <w:rFonts w:ascii="Times New Roman" w:eastAsia="Calibri" w:hAnsi="Times New Roman"/>
+            <w:sz w:val="24"/>
+            <w:szCs w:val="24"/>
+          </w:rPr>
+          <w:t xml:space="preserve"> </w:t>
+        </w:r>
+      </w:ins>
+      <w:ins w:id="156" w:author="Mateusz Barnacki" w:date="2023-08-17T11:59:00Z">
+        <w:r>
+          <w:rPr>
+            <w:rFonts w:ascii="Times New Roman" w:eastAsia="Calibri" w:hAnsi="Times New Roman"/>
+            <w:i/>
+            <w:iCs/>
+            <w:sz w:val="24"/>
+            <w:szCs w:val="24"/>
+            <w:rPrChange w:id="157" w:author="Mateusz Barnacki" w:date="2023-08-17T11:59:00Z">
+              <w:rPr>
+                <w:rFonts w:ascii="Times New Roman" w:eastAsia="Calibri" w:hAnsi="Times New Roman"/>
+                <w:sz w:val="24"/>
+                <w:szCs w:val="24"/>
+              </w:rPr>
+            </w:rPrChange>
+          </w:rPr>
+          <w:t>172.20.40.211</w:t>
+        </w:r>
+        <w:r>
+          <w:rPr>
+            <w:rFonts w:ascii="Times New Roman" w:eastAsia="Calibri" w:hAnsi="Times New Roman"/>
+            <w:sz w:val="24"/>
+            <w:szCs w:val="24"/>
+          </w:rPr>
+          <w:t xml:space="preserve">. </w:t>
+        </w:r>
+      </w:ins>
+      <w:ins w:id="158" w:author="Mateusz Barnacki" w:date="2023-08-17T12:00:00Z">
+        <w:r>
+          <w:rPr>
+            <w:rFonts w:ascii="Times New Roman" w:eastAsia="Calibri" w:hAnsi="Times New Roman"/>
+            <w:sz w:val="24"/>
+            <w:szCs w:val="24"/>
+          </w:rPr>
+          <w:t>W celu uruchomienia systemu zainstalowałem wszystkie potrzebne aplikacje wymienione powyżej.</w:t>
+        </w:r>
+      </w:ins>
+      <w:ins w:id="159" w:author="Mateusz Barnacki" w:date="2023-08-17T12:06:00Z">
+        <w:r>
+          <w:rPr>
+            <w:rFonts w:ascii="Times New Roman" w:eastAsia="Calibri" w:hAnsi="Times New Roman"/>
+            <w:sz w:val="24"/>
+            <w:szCs w:val="24"/>
+          </w:rPr>
+          <w:t xml:space="preserve"> Działanie aplikacji można sprawdzić</w:t>
+        </w:r>
+      </w:ins>
+      <w:ins w:id="160" w:author="Mateusz Barnacki" w:date="2023-08-17T12:07:00Z">
+        <w:r>
+          <w:rPr>
+            <w:rFonts w:ascii="Times New Roman" w:eastAsia="Calibri" w:hAnsi="Times New Roman"/>
+            <w:sz w:val="24"/>
+            <w:szCs w:val="24"/>
+          </w:rPr>
+          <w:t xml:space="preserve"> tylko i wyłącznie</w:t>
+        </w:r>
+      </w:ins>
+      <w:ins w:id="161" w:author="Mateusz Barnacki" w:date="2023-08-17T12:08:00Z">
+        <w:r>
+          <w:rPr>
+            <w:rFonts w:ascii="Times New Roman" w:eastAsia="Calibri" w:hAnsi="Times New Roman"/>
+            <w:sz w:val="24"/>
+            <w:szCs w:val="24"/>
+          </w:rPr>
+          <w:t xml:space="preserve"> będąc zalogowanym do</w:t>
+        </w:r>
+      </w:ins>
+      <w:ins w:id="162" w:author="Mateusz Barnacki" w:date="2023-08-17T12:07:00Z">
+        <w:r>
+          <w:rPr>
+            <w:rFonts w:ascii="Times New Roman" w:eastAsia="Calibri" w:hAnsi="Times New Roman"/>
+            <w:sz w:val="24"/>
+            <w:szCs w:val="24"/>
+          </w:rPr>
+          <w:t xml:space="preserve"> sieci wydziału</w:t>
+        </w:r>
+      </w:ins>
+      <w:ins w:id="163" w:author="Mateusz Barnacki" w:date="2023-08-17T12:08:00Z">
+        <w:r>
+          <w:rPr>
+            <w:rFonts w:ascii="Times New Roman" w:eastAsia="Calibri" w:hAnsi="Times New Roman"/>
+            <w:sz w:val="24"/>
+            <w:szCs w:val="24"/>
+          </w:rPr>
+          <w:t>. Strona logowania do systemu znajduje s</w:t>
+        </w:r>
+      </w:ins>
+      <w:ins w:id="164" w:author="Mateusz Barnacki" w:date="2023-08-17T12:09:00Z">
+        <w:r>
+          <w:rPr>
+            <w:rFonts w:ascii="Times New Roman" w:eastAsia="Calibri" w:hAnsi="Times New Roman"/>
+            <w:sz w:val="24"/>
+            <w:szCs w:val="24"/>
+          </w:rPr>
+          <w:t>ię</w:t>
+        </w:r>
+      </w:ins>
+      <w:ins w:id="165" w:author="Mateusz Barnacki" w:date="2023-08-17T12:06:00Z">
+        <w:r>
+          <w:rPr>
+            <w:rFonts w:ascii="Times New Roman" w:eastAsia="Calibri" w:hAnsi="Times New Roman"/>
+            <w:sz w:val="24"/>
+            <w:szCs w:val="24"/>
+          </w:rPr>
+          <w:t xml:space="preserve"> pod adresem </w:t>
+        </w:r>
+      </w:ins>
+      <w:ins w:id="166" w:author="Mateusz Barnacki" w:date="2023-08-17T12:07:00Z">
+        <w:r>
+          <w:rPr>
+            <w:rFonts w:ascii="Times New Roman" w:eastAsia="Calibri" w:hAnsi="Times New Roman"/>
+            <w:i/>
+            <w:iCs/>
+            <w:sz w:val="24"/>
+            <w:szCs w:val="24"/>
+            <w:rPrChange w:id="167" w:author="Mateusz Barnacki" w:date="2023-08-17T12:09:00Z">
+              <w:rPr>
+                <w:rFonts w:ascii="Times New Roman" w:eastAsia="Calibri" w:hAnsi="Times New Roman"/>
+                <w:sz w:val="24"/>
+                <w:szCs w:val="24"/>
+              </w:rPr>
+            </w:rPrChange>
+          </w:rPr>
+          <w:t>http://172.20.40.211:3000</w:t>
+        </w:r>
+      </w:ins>
+      <w:ins w:id="168" w:author="Mateusz Barnacki" w:date="2023-08-17T12:09:00Z">
+        <w:r>
+          <w:rPr>
+            <w:rFonts w:ascii="Times New Roman" w:eastAsia="Calibri" w:hAnsi="Times New Roman"/>
+            <w:sz w:val="24"/>
+            <w:szCs w:val="24"/>
+          </w:rPr>
+          <w:t>.</w:t>
+        </w:r>
+      </w:ins>
+    </w:p>
+    <w:p>
+      <w:pPr>
+        <w:tabs>
+          <w:tab w:val="center" w:pos="4536"/>
+        </w:tabs>
+        <w:spacing w:after="0" w:line="276" w:lineRule="auto"/>
+        <w:jc w:val="both"/>
+        <w:rPr>
+          <w:ins w:id="169" w:author="Mateusz Barnacki" w:date="2023-08-17T11:47:00Z"/>
+          <w:rFonts w:ascii="Times New Roman" w:eastAsia="Calibri" w:hAnsi="Times New Roman"/>
+          <w:sz w:val="24"/>
+          <w:szCs w:val="24"/>
+        </w:rPr>
+      </w:pPr>
+      <w:ins w:id="170" w:author="Mateusz Barnacki" w:date="2023-08-17T11:39:00Z">
+        <w:r>
+          <w:rPr>
+            <w:rFonts w:ascii="Times New Roman" w:eastAsia="Calibri" w:hAnsi="Times New Roman"/>
+            <w:sz w:val="24"/>
+            <w:szCs w:val="24"/>
+          </w:rPr>
+          <w:t xml:space="preserve">     </w:t>
+        </w:r>
+      </w:ins>
+    </w:p>
+    <w:p>
+      <w:pPr>
+        <w:tabs>
+          <w:tab w:val="center" w:pos="4536"/>
+        </w:tabs>
+        <w:spacing w:line="276" w:lineRule="auto"/>
+        <w:ind w:left="708"/>
+        <w:jc w:val="both"/>
+        <w:rPr>
+          <w:ins w:id="171" w:author="Mateusz Barnacki" w:date="2023-08-17T11:48:00Z"/>
+          <w:rFonts w:ascii="Times New Roman" w:eastAsia="Calibri" w:hAnsi="Times New Roman"/>
+          <w:b/>
+          <w:bCs/>
+          <w:sz w:val="26"/>
+          <w:szCs w:val="26"/>
+        </w:rPr>
+        <w:pPrChange w:id="172" w:author="Mateusz Barnacki" w:date="2023-08-17T12:09:00Z">
+          <w:pPr>
+            <w:tabs>
+              <w:tab w:val="center" w:pos="4536"/>
+            </w:tabs>
+            <w:spacing w:after="0" w:line="276" w:lineRule="auto"/>
+            <w:ind w:left="708"/>
+            <w:jc w:val="both"/>
+          </w:pPr>
+        </w:pPrChange>
+      </w:pPr>
+      <w:ins w:id="173" w:author="Mateusz Barnacki" w:date="2023-08-17T11:47:00Z">
+        <w:r>
+          <w:rPr>
+            <w:rFonts w:ascii="Times New Roman" w:eastAsia="Calibri" w:hAnsi="Times New Roman"/>
+            <w:b/>
+            <w:bCs/>
+            <w:sz w:val="26"/>
+            <w:szCs w:val="26"/>
+            <w:rPrChange w:id="174" w:author="Mateusz Barnacki" w:date="2023-08-17T11:48:00Z">
+              <w:rPr>
+                <w:rFonts w:ascii="Times New Roman" w:eastAsia="Calibri" w:hAnsi="Times New Roman"/>
+                <w:sz w:val="24"/>
+                <w:szCs w:val="24"/>
+              </w:rPr>
+            </w:rPrChange>
+          </w:rPr>
+          <w:lastRenderedPageBreak/>
+          <w:t>7.2 Pierwsze uruchomienie systemu</w:t>
+        </w:r>
+      </w:ins>
+    </w:p>
+    <w:p>
+      <w:pPr>
+        <w:tabs>
+          <w:tab w:val="center" w:pos="4536"/>
+        </w:tabs>
+        <w:spacing w:line="276" w:lineRule="auto"/>
+        <w:jc w:val="both"/>
+        <w:rPr>
+          <w:del w:id="175" w:author="Mateusz Barnacki" w:date="2023-08-17T11:50:00Z"/>
+          <w:rFonts w:ascii="Times New Roman" w:eastAsia="Calibri" w:hAnsi="Times New Roman"/>
+          <w:sz w:val="24"/>
+          <w:szCs w:val="24"/>
+          <w:rPrChange w:id="176" w:author="Mateusz Barnacki" w:date="2023-08-17T11:48:00Z">
+            <w:rPr>
+              <w:del w:id="177" w:author="Mateusz Barnacki" w:date="2023-08-17T11:50:00Z"/>
+              <w:rFonts w:eastAsia="Calibri"/>
+            </w:rPr>
+          </w:rPrChange>
+        </w:rPr>
+        <w:pPrChange w:id="178" w:author="Mateusz Barnacki" w:date="2023-08-17T12:09:00Z">
+          <w:pPr>
+            <w:tabs>
+              <w:tab w:val="center" w:pos="4536"/>
+            </w:tabs>
+          </w:pPr>
+        </w:pPrChange>
+      </w:pPr>
+      <w:ins w:id="179" w:author="Mateusz Barnacki" w:date="2023-08-17T11:48:00Z">
+        <w:r>
+          <w:rPr>
+            <w:rFonts w:ascii="Times New Roman" w:eastAsia="Calibri" w:hAnsi="Times New Roman"/>
+            <w:sz w:val="24"/>
+            <w:szCs w:val="24"/>
+          </w:rPr>
+          <w:t xml:space="preserve">     </w:t>
+        </w:r>
+      </w:ins>
+      <w:ins w:id="180" w:author="Mateusz Barnacki" w:date="2023-08-17T11:50:00Z">
+        <w:r>
+          <w:rPr>
+            <w:rFonts w:ascii="Times New Roman" w:eastAsia="Calibri" w:hAnsi="Times New Roman"/>
+            <w:sz w:val="24"/>
+            <w:szCs w:val="24"/>
+          </w:rPr>
+          <w:t>Po zainstalowaniu wymaganych narzędzi należy utworzyć lokaln</w:t>
+        </w:r>
+      </w:ins>
+      <w:ins w:id="181" w:author="Mateusz Barnacki" w:date="2023-08-17T11:51:00Z">
+        <w:r>
+          <w:rPr>
+            <w:rFonts w:ascii="Times New Roman" w:eastAsia="Calibri" w:hAnsi="Times New Roman"/>
+            <w:sz w:val="24"/>
+            <w:szCs w:val="24"/>
+          </w:rPr>
+          <w:t xml:space="preserve">ą kopię zdalnego repozytorium. </w:t>
+        </w:r>
+      </w:ins>
+    </w:p>
+    <w:p>
+      <w:pPr>
+        <w:tabs>
+          <w:tab w:val="center" w:pos="4536"/>
+        </w:tabs>
+        <w:spacing w:line="276" w:lineRule="auto"/>
+        <w:jc w:val="both"/>
+        <w:rPr>
+          <w:rFonts w:ascii="Times New Roman" w:eastAsia="Calibri" w:hAnsi="Times New Roman"/>
+          <w:b/>
+          <w:bCs/>
+          <w:sz w:val="28"/>
+          <w:szCs w:val="28"/>
+        </w:rPr>
+        <w:pPrChange w:id="182" w:author="Mateusz Barnacki" w:date="2023-08-17T12:09:00Z">
+          <w:pPr>
+            <w:tabs>
+              <w:tab w:val="center" w:pos="4536"/>
+            </w:tabs>
+          </w:pPr>
+        </w:pPrChange>
       </w:pPr>
     </w:p>
     <w:p>
@@ -3242,7 +5249,7 @@
           <w:bCs/>
           <w:sz w:val="28"/>
           <w:szCs w:val="28"/>
-          <w:rPrChange w:id="0" w:author="Mateusz Barnacki" w:date="2023-08-16T21:09:00Z">
+          <w:rPrChange w:id="183" w:author="Mateusz Barnacki" w:date="2023-08-16T21:09:00Z">
             <w:rPr>
               <w:rFonts w:ascii="Titillium" w:eastAsia="Calibri" w:hAnsi="Titillium"/>
             </w:rPr>
@@ -3442,91 +5449,115 @@
 <w:numbering xmlns:wpc="http://schemas.microsoft.com/office/word/2010/wordprocessingCanvas" xmlns:cx="http://schemas.microsoft.com/office/drawing/2014/chartex" xmlns:cx1="http://schemas.microsoft.com/office/drawing/2015/9/8/chartex" xmlns:cx2="http://schemas.microsoft.com/office/drawing/2015/10/21/chartex" xmlns:cx3="http://schemas.microsoft.com/office/drawing/2016/5/9/chartex" xmlns:cx4="http://schemas.microsoft.com/office/drawing/2016/5/10/chartex" xmlns:cx5="http://schemas.microsoft.com/office/drawing/2016/5/11/chartex" xmlns:cx6="http://schemas.microsoft.com/office/drawing/2016/5/12/chartex" xmlns:cx7="http://schemas.microsoft.com/office/drawing/2016/5/13/chartex" xmlns:cx8="http://schemas.microsoft.com/office/drawing/2016/5/14/chartex" xmlns:mc="http://schemas.openxmlformats.org/markup-compatibility/2006" xmlns:aink="http://schemas.microsoft.com/office/drawing/2016/ink" xmlns:am3d="http://schemas.microsoft.com/office/drawing/2017/model3d" xmlns:o="urn:schemas-microsoft-com:office:office" xmlns:oel="http://schemas.microsoft.com/office/2019/extlst" xmlns:r="http://schemas.openxmlformats.org/officeDocument/2006/relationships" xmlns:m="http://schemas.openxmlformats.org/officeDocument/2006/math" xmlns:v="urn:schemas-microsoft-com:vml" xmlns:wp14="http://schemas.microsoft.com/office/word/2010/wordprocessingDrawing" xmlns:wp="http://schemas.openxmlformats.org/drawingml/2006/wordprocessingDrawing" xmlns:w10="urn:schemas-microsoft-com:office:word" xmlns:w="http://schemas.openxmlformats.org/wordprocessingml/2006/main" xmlns:w14="http://schemas.microsoft.com/office/word/2010/wordml" xmlns:w15="http://schemas.microsoft.com/office/word/2012/wordml" xmlns:w16cex="http://schemas.microsoft.com/office/word/2018/wordml/cex" xmlns:w16cid="http://schemas.microsoft.com/office/word/2016/wordml/cid" xmlns:w16="http://schemas.microsoft.com/office/word/2018/wordml" xmlns:w16sdtdh="http://schemas.microsoft.com/office/word/2020/wordml/sdtdatahash" xmlns:w16se="http://schemas.microsoft.com/office/word/2015/wordml/symex" xmlns:wpg="http://schemas.microsoft.com/office/word/2010/wordprocessingGroup" xmlns:wpi="http://schemas.microsoft.com/office/word/2010/wordprocessingInk" xmlns:wne="http://schemas.microsoft.com/office/word/2006/wordml" xmlns:wps="http://schemas.microsoft.com/office/word/2010/wordprocessingShape" mc:Ignorable="w14 w15 w16se w16cid w16 w16cex w16sdtdh wp14">
   <w:abstractNum w:abstractNumId="0" w15:restartNumberingAfterBreak="0">
     <w:nsid w:val="137E076E"/>
-    <w:multiLevelType w:val="hybridMultilevel"/>
-    <w:tmpl w:val="920A1B88"/>
-    <w:lvl w:ilvl="0" w:tplc="0415000F">
+    <w:multiLevelType w:val="multilevel"/>
+    <w:tmpl w:val="0415001F"/>
+    <w:lvl w:ilvl="0">
       <w:start w:val="1"/>
       <w:numFmt w:val="decimal"/>
       <w:lvlText w:val="%1."/>
       <w:lvlJc w:val="left"/>
       <w:pPr>
-        <w:ind w:left="720" w:hanging="360"/>
+        <w:ind w:left="360" w:hanging="360"/>
       </w:pPr>
       <w:rPr>
         <w:rFonts w:hint="default"/>
       </w:rPr>
     </w:lvl>
-    <w:lvl w:ilvl="1" w:tplc="04150019" w:tentative="1">
-      <w:start w:val="1"/>
-      <w:numFmt w:val="lowerLetter"/>
-      <w:lvlText w:val="%2."/>
-      <w:lvlJc w:val="left"/>
-      <w:pPr>
-        <w:ind w:left="1440" w:hanging="360"/>
-      </w:pPr>
-    </w:lvl>
-    <w:lvl w:ilvl="2" w:tplc="0415001B" w:tentative="1">
-      <w:start w:val="1"/>
-      <w:numFmt w:val="lowerRoman"/>
-      <w:lvlText w:val="%3."/>
-      <w:lvlJc w:val="right"/>
-      <w:pPr>
-        <w:ind w:left="2160" w:hanging="180"/>
-      </w:pPr>
-    </w:lvl>
-    <w:lvl w:ilvl="3" w:tplc="0415000F" w:tentative="1">
+    <w:lvl w:ilvl="1">
       <w:start w:val="1"/>
       <w:numFmt w:val="decimal"/>
-      <w:lvlText w:val="%4."/>
+      <w:lvlText w:val="%1.%2."/>
       <w:lvlJc w:val="left"/>
       <w:pPr>
-        <w:ind w:left="2880" w:hanging="360"/>
-      </w:pPr>
+        <w:ind w:left="792" w:hanging="432"/>
+      </w:pPr>
+      <w:rPr>
+        <w:rFonts w:hint="default"/>
+      </w:rPr>
     </w:lvl>
-    <w:lvl w:ilvl="4" w:tplc="04150019" w:tentative="1">
-      <w:start w:val="1"/>
-      <w:numFmt w:val="lowerLetter"/>
-      <w:lvlText w:val="%5."/>
-      <w:lvlJc w:val="left"/>
-      <w:pPr>
-        <w:ind w:left="3600" w:hanging="360"/>
-      </w:pPr>
-    </w:lvl>
-    <w:lvl w:ilvl="5" w:tplc="0415001B" w:tentative="1">
-      <w:start w:val="1"/>
-      <w:numFmt w:val="lowerRoman"/>
-      <w:lvlText w:val="%6."/>
-      <w:lvlJc w:val="right"/>
-      <w:pPr>
-        <w:ind w:left="4320" w:hanging="180"/>
-      </w:pPr>
-    </w:lvl>
-    <w:lvl w:ilvl="6" w:tplc="0415000F" w:tentative="1">
+    <w:lvl w:ilvl="2">
       <w:start w:val="1"/>
       <w:numFmt w:val="decimal"/>
-      <w:lvlText w:val="%7."/>
+      <w:lvlText w:val="%1.%2.%3."/>
       <w:lvlJc w:val="left"/>
       <w:pPr>
-        <w:ind w:left="5040" w:hanging="360"/>
-      </w:pPr>
+        <w:ind w:left="1224" w:hanging="504"/>
+      </w:pPr>
+      <w:rPr>
+        <w:rFonts w:hint="default"/>
+      </w:rPr>
     </w:lvl>
-    <w:lvl w:ilvl="7" w:tplc="04150019" w:tentative="1">
+    <w:lvl w:ilvl="3">
       <w:start w:val="1"/>
-      <w:numFmt w:val="lowerLetter"/>
-      <w:lvlText w:val="%8."/>
+      <w:numFmt w:val="decimal"/>
+      <w:lvlText w:val="%1.%2.%3.%4."/>
       <w:lvlJc w:val="left"/>
       <w:pPr>
-        <w:ind w:left="5760" w:hanging="360"/>
-      </w:pPr>
+        <w:ind w:left="1728" w:hanging="648"/>
+      </w:pPr>
+      <w:rPr>
+        <w:rFonts w:hint="default"/>
+      </w:rPr>
     </w:lvl>
-    <w:lvl w:ilvl="8" w:tplc="0415001B" w:tentative="1">
+    <w:lvl w:ilvl="4">
       <w:start w:val="1"/>
-      <w:numFmt w:val="lowerRoman"/>
-      <w:lvlText w:val="%9."/>
-      <w:lvlJc w:val="right"/>
-      <w:pPr>
-        <w:ind w:left="6480" w:hanging="180"/>
-      </w:pPr>
+      <w:numFmt w:val="decimal"/>
+      <w:lvlText w:val="%1.%2.%3.%4.%5."/>
+      <w:lvlJc w:val="left"/>
+      <w:pPr>
+        <w:ind w:left="2232" w:hanging="792"/>
+      </w:pPr>
+      <w:rPr>
+        <w:rFonts w:hint="default"/>
+      </w:rPr>
+    </w:lvl>
+    <w:lvl w:ilvl="5">
+      <w:start w:val="1"/>
+      <w:numFmt w:val="decimal"/>
+      <w:lvlText w:val="%1.%2.%3.%4.%5.%6."/>
+      <w:lvlJc w:val="left"/>
+      <w:pPr>
+        <w:ind w:left="2736" w:hanging="936"/>
+      </w:pPr>
+      <w:rPr>
+        <w:rFonts w:hint="default"/>
+      </w:rPr>
+    </w:lvl>
+    <w:lvl w:ilvl="6">
+      <w:start w:val="1"/>
+      <w:numFmt w:val="decimal"/>
+      <w:lvlText w:val="%1.%2.%3.%4.%5.%6.%7."/>
+      <w:lvlJc w:val="left"/>
+      <w:pPr>
+        <w:ind w:left="3240" w:hanging="1080"/>
+      </w:pPr>
+      <w:rPr>
+        <w:rFonts w:hint="default"/>
+      </w:rPr>
+    </w:lvl>
+    <w:lvl w:ilvl="7">
+      <w:start w:val="1"/>
+      <w:numFmt w:val="decimal"/>
+      <w:lvlText w:val="%1.%2.%3.%4.%5.%6.%7.%8."/>
+      <w:lvlJc w:val="left"/>
+      <w:pPr>
+        <w:ind w:left="3744" w:hanging="1224"/>
+      </w:pPr>
+      <w:rPr>
+        <w:rFonts w:hint="default"/>
+      </w:rPr>
+    </w:lvl>
+    <w:lvl w:ilvl="8">
+      <w:start w:val="1"/>
+      <w:numFmt w:val="decimal"/>
+      <w:lvlText w:val="%1.%2.%3.%4.%5.%6.%7.%8.%9."/>
+      <w:lvlJc w:val="left"/>
+      <w:pPr>
+        <w:ind w:left="4320" w:hanging="1440"/>
+      </w:pPr>
+      <w:rPr>
+        <w:rFonts w:hint="default"/>
+      </w:rPr>
     </w:lvl>
   </w:abstractNum>
   <w:abstractNum w:abstractNumId="1" w15:restartNumberingAfterBreak="0">

</xml_diff>

<commit_message>
Add section about creating secret keys
</commit_message>
<xml_diff>
--- a/arch-docs/docs/Mgr_Mateusz_Barnacki.docx
+++ b/arch-docs/docs/Mgr_Mateusz_Barnacki.docx
@@ -2918,7 +2918,7 @@
         <w:tabs>
           <w:tab w:val="center" w:pos="4536"/>
         </w:tabs>
-        <w:spacing w:line="480" w:lineRule="auto"/>
+        <w:spacing w:line="360" w:lineRule="auto"/>
         <w:rPr>
           <w:ins w:id="6" w:author="Mateusz Barnacki" w:date="2023-08-17T09:57:00Z"/>
           <w:rFonts w:ascii="Times New Roman" w:eastAsia="Calibri" w:hAnsi="Times New Roman"/>
@@ -2927,7 +2927,7 @@
           <w:sz w:val="26"/>
           <w:szCs w:val="26"/>
         </w:rPr>
-        <w:pPrChange w:id="7" w:author="Mateusz Barnacki" w:date="2023-08-17T09:58:00Z">
+        <w:pPrChange w:id="7" w:author="Mateusz Barnacki" w:date="2023-08-17T13:01:00Z">
           <w:pPr>
             <w:pStyle w:val="Akapitzlist"/>
             <w:numPr>
@@ -3254,20 +3254,80 @@
             <w:sz w:val="24"/>
             <w:szCs w:val="24"/>
           </w:rPr>
-          <w:t>odpowiedniego narzędzia było uwzględnienie wykorzystania danej technologii przez środowis</w:t>
-        </w:r>
-      </w:ins>
-      <w:ins w:id="40" w:author="Mateusz Barnacki" w:date="2023-08-17T11:21:00Z">
-        <w:r>
-          <w:rPr>
-            <w:rFonts w:ascii="Times New Roman" w:eastAsia="Calibri" w:hAnsi="Times New Roman"/>
-            <w:sz w:val="24"/>
-            <w:szCs w:val="24"/>
-          </w:rPr>
-          <w:t>ko programistyczne oraz klarownie napisana dokumentacja. Ponadto ze względów formalnych narzę</w:t>
-        </w:r>
-      </w:ins>
-      <w:ins w:id="41" w:author="Mateusz Barnacki" w:date="2023-08-17T11:22:00Z">
+          <w:t xml:space="preserve">odpowiedniego narzędzia było uwzględnienie </w:t>
+        </w:r>
+      </w:ins>
+      <w:ins w:id="40" w:author="Mateusz Barnacki" w:date="2023-08-17T13:02:00Z">
+        <w:r>
+          <w:rPr>
+            <w:rFonts w:ascii="Times New Roman" w:eastAsia="Calibri" w:hAnsi="Times New Roman"/>
+            <w:sz w:val="24"/>
+            <w:szCs w:val="24"/>
+          </w:rPr>
+          <w:t xml:space="preserve">popularności </w:t>
+        </w:r>
+      </w:ins>
+      <w:ins w:id="41" w:author="Mateusz Barnacki" w:date="2023-08-17T11:20:00Z">
+        <w:r>
+          <w:rPr>
+            <w:rFonts w:ascii="Times New Roman" w:eastAsia="Calibri" w:hAnsi="Times New Roman"/>
+            <w:sz w:val="24"/>
+            <w:szCs w:val="24"/>
+          </w:rPr>
+          <w:t>wykorzystania danej technologii przez środowis</w:t>
+        </w:r>
+      </w:ins>
+      <w:ins w:id="42" w:author="Mateusz Barnacki" w:date="2023-08-17T11:21:00Z">
+        <w:r>
+          <w:rPr>
+            <w:rFonts w:ascii="Times New Roman" w:eastAsia="Calibri" w:hAnsi="Times New Roman"/>
+            <w:sz w:val="24"/>
+            <w:szCs w:val="24"/>
+          </w:rPr>
+          <w:t>ko programist</w:t>
+        </w:r>
+      </w:ins>
+      <w:ins w:id="43" w:author="Mateusz Barnacki" w:date="2023-08-17T13:02:00Z">
+        <w:r>
+          <w:rPr>
+            <w:rFonts w:ascii="Times New Roman" w:eastAsia="Calibri" w:hAnsi="Times New Roman"/>
+            <w:sz w:val="24"/>
+            <w:szCs w:val="24"/>
+          </w:rPr>
+          <w:t>ów</w:t>
+        </w:r>
+      </w:ins>
+      <w:ins w:id="44" w:author="Mateusz Barnacki" w:date="2023-08-17T11:21:00Z">
+        <w:r>
+          <w:rPr>
+            <w:rFonts w:ascii="Times New Roman" w:eastAsia="Calibri" w:hAnsi="Times New Roman"/>
+            <w:sz w:val="24"/>
+            <w:szCs w:val="24"/>
+          </w:rPr>
+          <w:t xml:space="preserve"> oraz </w:t>
+        </w:r>
+      </w:ins>
+      <w:ins w:id="45" w:author="Mateusz Barnacki" w:date="2023-08-17T13:03:00Z">
+        <w:r>
+          <w:rPr>
+            <w:rFonts w:ascii="Times New Roman" w:eastAsia="Calibri" w:hAnsi="Times New Roman"/>
+            <w:sz w:val="24"/>
+            <w:szCs w:val="24"/>
+          </w:rPr>
+          <w:t>przejrzyście</w:t>
+        </w:r>
+      </w:ins>
+      <w:ins w:id="46" w:author="Mateusz Barnacki" w:date="2023-08-17T11:21:00Z">
+        <w:r>
+          <w:rPr>
+            <w:rFonts w:ascii="Times New Roman" w:eastAsia="Calibri" w:hAnsi="Times New Roman"/>
+            <w:sz w:val="24"/>
+            <w:szCs w:val="24"/>
+          </w:rPr>
+          <w:t xml:space="preserve"> napisana dokumentacja. Ponadto ze względów formalnych narzę</w:t>
+        </w:r>
+      </w:ins>
+      <w:ins w:id="47" w:author="Mateusz Barnacki" w:date="2023-08-17T11:22:00Z">
         <w:r>
           <w:rPr>
             <w:rFonts w:ascii="Times New Roman" w:eastAsia="Calibri" w:hAnsi="Times New Roman"/>
@@ -3277,7 +3337,7 @@
           <w:t>dzie musi być darmowe.</w:t>
         </w:r>
       </w:ins>
-      <w:ins w:id="42" w:author="Mateusz Barnacki" w:date="2023-08-17T10:04:00Z">
+      <w:ins w:id="48" w:author="Mateusz Barnacki" w:date="2023-08-17T10:04:00Z">
         <w:r>
           <w:rPr>
             <w:rFonts w:ascii="Times New Roman" w:eastAsia="Calibri" w:hAnsi="Times New Roman"/>
@@ -3296,13 +3356,13 @@
         <w:spacing w:after="0" w:line="276" w:lineRule="auto"/>
         <w:jc w:val="both"/>
         <w:rPr>
-          <w:ins w:id="43" w:author="Mateusz Barnacki" w:date="2023-08-17T10:24:00Z"/>
-          <w:rFonts w:ascii="Times New Roman" w:eastAsia="Calibri" w:hAnsi="Times New Roman"/>
-          <w:sz w:val="24"/>
-          <w:szCs w:val="24"/>
-        </w:rPr>
-      </w:pPr>
-      <w:ins w:id="44" w:author="Mateusz Barnacki" w:date="2023-08-17T10:22:00Z">
+          <w:ins w:id="49" w:author="Mateusz Barnacki" w:date="2023-08-17T10:24:00Z"/>
+          <w:rFonts w:ascii="Times New Roman" w:eastAsia="Calibri" w:hAnsi="Times New Roman"/>
+          <w:sz w:val="24"/>
+          <w:szCs w:val="24"/>
+        </w:rPr>
+      </w:pPr>
+      <w:ins w:id="50" w:author="Mateusz Barnacki" w:date="2023-08-17T10:22:00Z">
         <w:r>
           <w:rPr>
             <w:rFonts w:ascii="Times New Roman" w:eastAsia="Calibri" w:hAnsi="Times New Roman"/>
@@ -3312,7 +3372,7 @@
           <w:tab/>
         </w:r>
       </w:ins>
-      <w:ins w:id="45" w:author="Mateusz Barnacki" w:date="2023-08-17T10:23:00Z">
+      <w:ins w:id="51" w:author="Mateusz Barnacki" w:date="2023-08-17T10:23:00Z">
         <w:r>
           <w:rPr>
             <w:rFonts w:ascii="Times New Roman" w:eastAsia="Calibri" w:hAnsi="Times New Roman"/>
@@ -3322,7 +3382,7 @@
           <w:t xml:space="preserve">     </w:t>
         </w:r>
       </w:ins>
-      <w:ins w:id="46" w:author="Mateusz Barnacki" w:date="2023-08-17T10:04:00Z">
+      <w:ins w:id="52" w:author="Mateusz Barnacki" w:date="2023-08-17T10:04:00Z">
         <w:r>
           <w:rPr>
             <w:rFonts w:ascii="Times New Roman" w:eastAsia="Calibri" w:hAnsi="Times New Roman"/>
@@ -3332,7 +3392,7 @@
           <w:t xml:space="preserve">Uwzględniając wyżej wymienione kryteria autor pracy podjął decyzję o wykorzystaniu </w:t>
         </w:r>
       </w:ins>
-      <w:ins w:id="47" w:author="Mateusz Barnacki" w:date="2023-08-17T10:05:00Z">
+      <w:ins w:id="53" w:author="Mateusz Barnacki" w:date="2023-08-17T10:05:00Z">
         <w:r>
           <w:rPr>
             <w:rFonts w:ascii="Times New Roman" w:eastAsia="Calibri" w:hAnsi="Times New Roman"/>
@@ -3342,7 +3402,7 @@
           <w:t>technologii</w:t>
         </w:r>
       </w:ins>
-      <w:ins w:id="48" w:author="Mateusz Barnacki" w:date="2023-08-17T10:04:00Z">
+      <w:ins w:id="54" w:author="Mateusz Barnacki" w:date="2023-08-17T10:04:00Z">
         <w:r>
           <w:rPr>
             <w:rFonts w:ascii="Times New Roman" w:eastAsia="Calibri" w:hAnsi="Times New Roman"/>
@@ -3352,7 +3412,7 @@
           <w:t xml:space="preserve"> </w:t>
         </w:r>
       </w:ins>
-      <w:ins w:id="49" w:author="Mateusz Barnacki" w:date="2023-08-17T10:06:00Z">
+      <w:ins w:id="55" w:author="Mateusz Barnacki" w:date="2023-08-17T10:06:00Z">
         <w:r>
           <w:rPr>
             <w:rFonts w:ascii="Times New Roman" w:eastAsia="Calibri" w:hAnsi="Times New Roman"/>
@@ -3370,7 +3430,7 @@
           <w:t xml:space="preserve"> przy użyciu narzędzia Docker.</w:t>
         </w:r>
       </w:ins>
-      <w:ins w:id="50" w:author="Mateusz Barnacki" w:date="2023-08-17T10:08:00Z">
+      <w:ins w:id="56" w:author="Mateusz Barnacki" w:date="2023-08-17T10:08:00Z">
         <w:r>
           <w:rPr>
             <w:rFonts w:ascii="Times New Roman" w:eastAsia="Calibri" w:hAnsi="Times New Roman"/>
@@ -3380,7 +3440,7 @@
           <w:t xml:space="preserve"> </w:t>
         </w:r>
       </w:ins>
-      <w:ins w:id="51" w:author="Mateusz Barnacki" w:date="2023-08-17T10:09:00Z">
+      <w:ins w:id="57" w:author="Mateusz Barnacki" w:date="2023-08-17T10:09:00Z">
         <w:r>
           <w:rPr>
             <w:rFonts w:ascii="Times New Roman" w:eastAsia="Calibri" w:hAnsi="Times New Roman"/>
@@ -3390,7 +3450,7 @@
           <w:t>Każdy k</w:t>
         </w:r>
       </w:ins>
-      <w:ins w:id="52" w:author="Mateusz Barnacki" w:date="2023-08-17T10:08:00Z">
+      <w:ins w:id="58" w:author="Mateusz Barnacki" w:date="2023-08-17T10:08:00Z">
         <w:r>
           <w:rPr>
             <w:rFonts w:ascii="Times New Roman" w:eastAsia="Calibri" w:hAnsi="Times New Roman"/>
@@ -3400,7 +3460,7 @@
           <w:t xml:space="preserve">ontener zawiera w sobie </w:t>
         </w:r>
       </w:ins>
-      <w:ins w:id="53" w:author="Mateusz Barnacki" w:date="2023-08-17T10:09:00Z">
+      <w:ins w:id="59" w:author="Mateusz Barnacki" w:date="2023-08-17T10:09:00Z">
         <w:r>
           <w:rPr>
             <w:rFonts w:ascii="Times New Roman" w:eastAsia="Calibri" w:hAnsi="Times New Roman"/>
@@ -3410,7 +3470,7 @@
           <w:t xml:space="preserve">wszystkie potrzebne zależności do zbudowania oraz uruchomienia </w:t>
         </w:r>
       </w:ins>
-      <w:ins w:id="54" w:author="Mateusz Barnacki" w:date="2023-08-17T10:10:00Z">
+      <w:ins w:id="60" w:author="Mateusz Barnacki" w:date="2023-08-17T10:10:00Z">
         <w:r>
           <w:rPr>
             <w:rFonts w:ascii="Times New Roman" w:eastAsia="Calibri" w:hAnsi="Times New Roman"/>
@@ -3420,7 +3480,7 @@
           <w:t xml:space="preserve">danego komponentu aplikacji. </w:t>
         </w:r>
       </w:ins>
-      <w:ins w:id="55" w:author="Mateusz Barnacki" w:date="2023-08-17T10:14:00Z">
+      <w:ins w:id="61" w:author="Mateusz Barnacki" w:date="2023-08-17T10:14:00Z">
         <w:r>
           <w:rPr>
             <w:rFonts w:ascii="Times New Roman" w:eastAsia="Calibri" w:hAnsi="Times New Roman"/>
@@ -3430,7 +3490,7 @@
           <w:t>Kontenery są tworzone na podstawie</w:t>
         </w:r>
       </w:ins>
-      <w:ins w:id="56" w:author="Mateusz Barnacki" w:date="2023-08-17T10:15:00Z">
+      <w:ins w:id="62" w:author="Mateusz Barnacki" w:date="2023-08-17T10:15:00Z">
         <w:r>
           <w:rPr>
             <w:rFonts w:ascii="Times New Roman" w:eastAsia="Calibri" w:hAnsi="Times New Roman"/>
@@ -3440,7 +3500,7 @@
           <w:t xml:space="preserve"> obrazów</w:t>
         </w:r>
       </w:ins>
-      <w:ins w:id="57" w:author="Mateusz Barnacki" w:date="2023-08-17T10:18:00Z">
+      <w:ins w:id="63" w:author="Mateusz Barnacki" w:date="2023-08-17T10:18:00Z">
         <w:r>
           <w:rPr>
             <w:rFonts w:ascii="Times New Roman" w:eastAsia="Calibri" w:hAnsi="Times New Roman"/>
@@ -3450,7 +3510,7 @@
           <w:t>, któr</w:t>
         </w:r>
       </w:ins>
-      <w:ins w:id="58" w:author="Mateusz Barnacki" w:date="2023-08-17T10:20:00Z">
+      <w:ins w:id="64" w:author="Mateusz Barnacki" w:date="2023-08-17T10:20:00Z">
         <w:r>
           <w:rPr>
             <w:rFonts w:ascii="Times New Roman" w:eastAsia="Calibri" w:hAnsi="Times New Roman"/>
@@ -3460,7 +3520,7 @@
           <w:t xml:space="preserve">e </w:t>
         </w:r>
       </w:ins>
-      <w:ins w:id="59" w:author="Mateusz Barnacki" w:date="2023-08-17T10:15:00Z">
+      <w:ins w:id="65" w:author="Mateusz Barnacki" w:date="2023-08-17T10:15:00Z">
         <w:r>
           <w:rPr>
             <w:rFonts w:ascii="Times New Roman" w:eastAsia="Calibri" w:hAnsi="Times New Roman"/>
@@ -3488,7 +3548,7 @@
           <w:t xml:space="preserve"> oznacza</w:t>
         </w:r>
       </w:ins>
-      <w:ins w:id="60" w:author="Mateusz Barnacki" w:date="2023-08-17T10:20:00Z">
+      <w:ins w:id="66" w:author="Mateusz Barnacki" w:date="2023-08-17T10:20:00Z">
         <w:r>
           <w:rPr>
             <w:rFonts w:ascii="Times New Roman" w:eastAsia="Calibri" w:hAnsi="Times New Roman"/>
@@ -3498,7 +3558,7 @@
           <w:t>ją</w:t>
         </w:r>
       </w:ins>
-      <w:ins w:id="61" w:author="Mateusz Barnacki" w:date="2023-08-17T10:15:00Z">
+      <w:ins w:id="67" w:author="Mateusz Barnacki" w:date="2023-08-17T10:15:00Z">
         <w:r>
           <w:rPr>
             <w:rFonts w:ascii="Times New Roman" w:eastAsia="Calibri" w:hAnsi="Times New Roman"/>
@@ -3508,7 +3568,7 @@
           <w:t xml:space="preserve"> </w:t>
         </w:r>
       </w:ins>
-      <w:ins w:id="62" w:author="Mateusz Barnacki" w:date="2023-08-17T10:16:00Z">
+      <w:ins w:id="68" w:author="Mateusz Barnacki" w:date="2023-08-17T10:16:00Z">
         <w:r>
           <w:rPr>
             <w:rFonts w:ascii="Times New Roman" w:eastAsia="Calibri" w:hAnsi="Times New Roman"/>
@@ -3518,7 +3578,7 @@
           <w:t>niezmien</w:t>
         </w:r>
       </w:ins>
-      <w:ins w:id="63" w:author="Mateusz Barnacki" w:date="2023-08-17T10:18:00Z">
+      <w:ins w:id="69" w:author="Mateusz Barnacki" w:date="2023-08-17T10:18:00Z">
         <w:r>
           <w:rPr>
             <w:rFonts w:ascii="Times New Roman" w:eastAsia="Calibri" w:hAnsi="Times New Roman"/>
@@ -3528,7 +3588,7 @@
           <w:t>n</w:t>
         </w:r>
       </w:ins>
-      <w:ins w:id="64" w:author="Mateusz Barnacki" w:date="2023-08-17T10:20:00Z">
+      <w:ins w:id="70" w:author="Mateusz Barnacki" w:date="2023-08-17T10:20:00Z">
         <w:r>
           <w:rPr>
             <w:rFonts w:ascii="Times New Roman" w:eastAsia="Calibri" w:hAnsi="Times New Roman"/>
@@ -3538,7 +3598,7 @@
           <w:t>e</w:t>
         </w:r>
       </w:ins>
-      <w:ins w:id="65" w:author="Mateusz Barnacki" w:date="2023-08-17T10:16:00Z">
+      <w:ins w:id="71" w:author="Mateusz Barnacki" w:date="2023-08-17T10:16:00Z">
         <w:r>
           <w:rPr>
             <w:rFonts w:ascii="Times New Roman" w:eastAsia="Calibri" w:hAnsi="Times New Roman"/>
@@ -3548,7 +3608,7 @@
           <w:t xml:space="preserve"> szablon</w:t>
         </w:r>
       </w:ins>
-      <w:ins w:id="66" w:author="Mateusz Barnacki" w:date="2023-08-17T10:20:00Z">
+      <w:ins w:id="72" w:author="Mateusz Barnacki" w:date="2023-08-17T10:20:00Z">
         <w:r>
           <w:rPr>
             <w:rFonts w:ascii="Times New Roman" w:eastAsia="Calibri" w:hAnsi="Times New Roman"/>
@@ -3558,7 +3618,7 @@
           <w:t>y</w:t>
         </w:r>
       </w:ins>
-      <w:ins w:id="67" w:author="Mateusz Barnacki" w:date="2023-08-17T10:19:00Z">
+      <w:ins w:id="73" w:author="Mateusz Barnacki" w:date="2023-08-17T10:19:00Z">
         <w:r>
           <w:rPr>
             <w:rFonts w:ascii="Times New Roman" w:eastAsia="Calibri" w:hAnsi="Times New Roman"/>
@@ -3568,7 +3628,7 @@
           <w:t xml:space="preserve"> </w:t>
         </w:r>
       </w:ins>
-      <w:ins w:id="68" w:author="Mateusz Barnacki" w:date="2023-08-17T10:16:00Z">
+      <w:ins w:id="74" w:author="Mateusz Barnacki" w:date="2023-08-17T10:16:00Z">
         <w:r>
           <w:rPr>
             <w:rFonts w:ascii="Times New Roman" w:eastAsia="Calibri" w:hAnsi="Times New Roman"/>
@@ -3578,7 +3638,7 @@
           <w:t>definiuj</w:t>
         </w:r>
       </w:ins>
-      <w:ins w:id="69" w:author="Mateusz Barnacki" w:date="2023-08-17T10:19:00Z">
+      <w:ins w:id="75" w:author="Mateusz Barnacki" w:date="2023-08-17T10:19:00Z">
         <w:r>
           <w:rPr>
             <w:rFonts w:ascii="Times New Roman" w:eastAsia="Calibri" w:hAnsi="Times New Roman"/>
@@ -3588,7 +3648,7 @@
           <w:t>ąc</w:t>
         </w:r>
       </w:ins>
-      <w:ins w:id="70" w:author="Mateusz Barnacki" w:date="2023-08-17T10:20:00Z">
+      <w:ins w:id="76" w:author="Mateusz Barnacki" w:date="2023-08-17T10:20:00Z">
         <w:r>
           <w:rPr>
             <w:rFonts w:ascii="Times New Roman" w:eastAsia="Calibri" w:hAnsi="Times New Roman"/>
@@ -3598,7 +3658,7 @@
           <w:t>e</w:t>
         </w:r>
       </w:ins>
-      <w:ins w:id="71" w:author="Mateusz Barnacki" w:date="2023-08-17T10:16:00Z">
+      <w:ins w:id="77" w:author="Mateusz Barnacki" w:date="2023-08-17T10:16:00Z">
         <w:r>
           <w:rPr>
             <w:rFonts w:ascii="Times New Roman" w:eastAsia="Calibri" w:hAnsi="Times New Roman"/>
@@ -3608,17 +3668,57 @@
           <w:t xml:space="preserve"> reguły budowania kontenerów.</w:t>
         </w:r>
       </w:ins>
-      <w:ins w:id="72" w:author="Mateusz Barnacki" w:date="2023-08-17T10:20:00Z">
-        <w:r>
-          <w:rPr>
-            <w:rFonts w:ascii="Times New Roman" w:eastAsia="Calibri" w:hAnsi="Times New Roman"/>
-            <w:sz w:val="24"/>
-            <w:szCs w:val="24"/>
-          </w:rPr>
-          <w:t xml:space="preserve"> Obrazy są tworzone na podstawie instrukcji zawartych w </w:t>
-        </w:r>
-      </w:ins>
-      <w:ins w:id="73" w:author="Mateusz Barnacki" w:date="2023-08-17T10:21:00Z">
+      <w:ins w:id="78" w:author="Mateusz Barnacki" w:date="2023-08-17T10:20:00Z">
+        <w:r>
+          <w:rPr>
+            <w:rFonts w:ascii="Times New Roman" w:eastAsia="Calibri" w:hAnsi="Times New Roman"/>
+            <w:sz w:val="24"/>
+            <w:szCs w:val="24"/>
+          </w:rPr>
+          <w:t xml:space="preserve"> Obrazy są </w:t>
+        </w:r>
+      </w:ins>
+      <w:ins w:id="79" w:author="Mateusz Barnacki" w:date="2023-08-17T13:04:00Z">
+        <w:r>
+          <w:rPr>
+            <w:rFonts w:ascii="Times New Roman" w:eastAsia="Calibri" w:hAnsi="Times New Roman"/>
+            <w:sz w:val="24"/>
+            <w:szCs w:val="24"/>
+          </w:rPr>
+          <w:t>definiowane</w:t>
+        </w:r>
+      </w:ins>
+      <w:ins w:id="80" w:author="Mateusz Barnacki" w:date="2023-08-17T10:20:00Z">
+        <w:r>
+          <w:rPr>
+            <w:rFonts w:ascii="Times New Roman" w:eastAsia="Calibri" w:hAnsi="Times New Roman"/>
+            <w:sz w:val="24"/>
+            <w:szCs w:val="24"/>
+          </w:rPr>
+          <w:t xml:space="preserve"> </w:t>
+        </w:r>
+      </w:ins>
+      <w:ins w:id="81" w:author="Mateusz Barnacki" w:date="2023-08-17T13:04:00Z">
+        <w:r>
+          <w:rPr>
+            <w:rFonts w:ascii="Times New Roman" w:eastAsia="Calibri" w:hAnsi="Times New Roman"/>
+            <w:sz w:val="24"/>
+            <w:szCs w:val="24"/>
+          </w:rPr>
+          <w:t>za pomocą</w:t>
+        </w:r>
+      </w:ins>
+      <w:ins w:id="82" w:author="Mateusz Barnacki" w:date="2023-08-17T10:20:00Z">
+        <w:r>
+          <w:rPr>
+            <w:rFonts w:ascii="Times New Roman" w:eastAsia="Calibri" w:hAnsi="Times New Roman"/>
+            <w:sz w:val="24"/>
+            <w:szCs w:val="24"/>
+          </w:rPr>
+          <w:t xml:space="preserve"> instrukcji zawartych w </w:t>
+        </w:r>
+      </w:ins>
+      <w:ins w:id="83" w:author="Mateusz Barnacki" w:date="2023-08-17T10:21:00Z">
         <w:r>
           <w:rPr>
             <w:rFonts w:ascii="Times New Roman" w:eastAsia="Calibri" w:hAnsi="Times New Roman"/>
@@ -3628,7 +3728,7 @@
           <w:t xml:space="preserve">specjalnych </w:t>
         </w:r>
       </w:ins>
-      <w:ins w:id="74" w:author="Mateusz Barnacki" w:date="2023-08-17T10:20:00Z">
+      <w:ins w:id="84" w:author="Mateusz Barnacki" w:date="2023-08-17T10:20:00Z">
         <w:r>
           <w:rPr>
             <w:rFonts w:ascii="Times New Roman" w:eastAsia="Calibri" w:hAnsi="Times New Roman"/>
@@ -3639,7 +3739,7 @@
         </w:r>
       </w:ins>
       <w:proofErr w:type="spellStart"/>
-      <w:ins w:id="75" w:author="Mateusz Barnacki" w:date="2023-08-17T10:21:00Z">
+      <w:ins w:id="85" w:author="Mateusz Barnacki" w:date="2023-08-17T10:21:00Z">
         <w:r>
           <w:rPr>
             <w:rFonts w:ascii="Times New Roman" w:eastAsia="Calibri" w:hAnsi="Times New Roman"/>
@@ -3667,13 +3767,13 @@
         <w:spacing w:after="0" w:line="276" w:lineRule="auto"/>
         <w:jc w:val="both"/>
         <w:rPr>
-          <w:ins w:id="76" w:author="Mateusz Barnacki" w:date="2023-08-17T10:51:00Z"/>
-          <w:rFonts w:ascii="Times New Roman" w:eastAsia="Calibri" w:hAnsi="Times New Roman"/>
-          <w:sz w:val="24"/>
-          <w:szCs w:val="24"/>
-        </w:rPr>
-      </w:pPr>
-      <w:ins w:id="77" w:author="Mateusz Barnacki" w:date="2023-08-17T10:24:00Z">
+          <w:ins w:id="86" w:author="Mateusz Barnacki" w:date="2023-08-17T10:51:00Z"/>
+          <w:rFonts w:ascii="Times New Roman" w:eastAsia="Calibri" w:hAnsi="Times New Roman"/>
+          <w:sz w:val="24"/>
+          <w:szCs w:val="24"/>
+        </w:rPr>
+      </w:pPr>
+      <w:ins w:id="87" w:author="Mateusz Barnacki" w:date="2023-08-17T10:24:00Z">
         <w:r>
           <w:rPr>
             <w:rFonts w:ascii="Times New Roman" w:eastAsia="Calibri" w:hAnsi="Times New Roman"/>
@@ -3683,7 +3783,7 @@
           <w:t xml:space="preserve">     </w:t>
         </w:r>
       </w:ins>
-      <w:ins w:id="78" w:author="Mateusz Barnacki" w:date="2023-08-17T10:29:00Z">
+      <w:ins w:id="88" w:author="Mateusz Barnacki" w:date="2023-08-17T10:29:00Z">
         <w:r>
           <w:rPr>
             <w:rFonts w:ascii="Times New Roman" w:eastAsia="Calibri" w:hAnsi="Times New Roman"/>
@@ -3702,7 +3802,7 @@
           <w:t>mikro</w:t>
         </w:r>
       </w:ins>
-      <w:ins w:id="79" w:author="Mateusz Barnacki" w:date="2023-08-17T10:30:00Z">
+      <w:ins w:id="89" w:author="Mateusz Barnacki" w:date="2023-08-17T10:30:00Z">
         <w:r>
           <w:rPr>
             <w:rFonts w:ascii="Times New Roman" w:eastAsia="Calibri" w:hAnsi="Times New Roman"/>
@@ -3721,7 +3821,7 @@
           <w:t xml:space="preserve"> </w:t>
         </w:r>
       </w:ins>
-      <w:ins w:id="80" w:author="Mateusz Barnacki" w:date="2023-08-17T10:31:00Z">
+      <w:ins w:id="90" w:author="Mateusz Barnacki" w:date="2023-08-17T10:31:00Z">
         <w:r>
           <w:rPr>
             <w:rFonts w:ascii="Times New Roman" w:eastAsia="Calibri" w:hAnsi="Times New Roman"/>
@@ -3731,7 +3831,7 @@
           <w:t xml:space="preserve">uruchomienie </w:t>
         </w:r>
       </w:ins>
-      <w:ins w:id="81" w:author="Mateusz Barnacki" w:date="2023-08-17T10:34:00Z">
+      <w:ins w:id="91" w:author="Mateusz Barnacki" w:date="2023-08-17T10:34:00Z">
         <w:r>
           <w:rPr>
             <w:rFonts w:ascii="Times New Roman" w:eastAsia="Calibri" w:hAnsi="Times New Roman"/>
@@ -3741,7 +3841,7 @@
           <w:t>programu</w:t>
         </w:r>
       </w:ins>
-      <w:ins w:id="82" w:author="Mateusz Barnacki" w:date="2023-08-17T10:31:00Z">
+      <w:ins w:id="92" w:author="Mateusz Barnacki" w:date="2023-08-17T10:31:00Z">
         <w:r>
           <w:rPr>
             <w:rFonts w:ascii="Times New Roman" w:eastAsia="Calibri" w:hAnsi="Times New Roman"/>
@@ -3751,7 +3851,7 @@
           <w:t xml:space="preserve"> wymaga stworzenia większ</w:t>
         </w:r>
       </w:ins>
-      <w:ins w:id="83" w:author="Mateusz Barnacki" w:date="2023-08-17T10:34:00Z">
+      <w:ins w:id="93" w:author="Mateusz Barnacki" w:date="2023-08-17T10:34:00Z">
         <w:r>
           <w:rPr>
             <w:rFonts w:ascii="Times New Roman" w:eastAsia="Calibri" w:hAnsi="Times New Roman"/>
@@ -3761,7 +3861,7 @@
           <w:t>ej</w:t>
         </w:r>
       </w:ins>
-      <w:ins w:id="84" w:author="Mateusz Barnacki" w:date="2023-08-17T10:31:00Z">
+      <w:ins w:id="94" w:author="Mateusz Barnacki" w:date="2023-08-17T10:31:00Z">
         <w:r>
           <w:rPr>
             <w:rFonts w:ascii="Times New Roman" w:eastAsia="Calibri" w:hAnsi="Times New Roman"/>
@@ -3771,7 +3871,7 @@
           <w:t xml:space="preserve"> ilości kontenerów.</w:t>
         </w:r>
       </w:ins>
-      <w:ins w:id="85" w:author="Mateusz Barnacki" w:date="2023-08-17T10:32:00Z">
+      <w:ins w:id="95" w:author="Mateusz Barnacki" w:date="2023-08-17T10:32:00Z">
         <w:r>
           <w:rPr>
             <w:rFonts w:ascii="Times New Roman" w:eastAsia="Calibri" w:hAnsi="Times New Roman"/>
@@ -3781,7 +3881,7 @@
           <w:t xml:space="preserve"> Narzędziem dedykowanym </w:t>
         </w:r>
       </w:ins>
-      <w:ins w:id="86" w:author="Mateusz Barnacki" w:date="2023-08-17T10:33:00Z">
+      <w:ins w:id="96" w:author="Mateusz Barnacki" w:date="2023-08-17T10:33:00Z">
         <w:r>
           <w:rPr>
             <w:rFonts w:ascii="Times New Roman" w:eastAsia="Calibri" w:hAnsi="Times New Roman"/>
@@ -3791,7 +3891,7 @@
           <w:t xml:space="preserve">do </w:t>
         </w:r>
       </w:ins>
-      <w:ins w:id="87" w:author="Mateusz Barnacki" w:date="2023-08-17T10:34:00Z">
+      <w:ins w:id="97" w:author="Mateusz Barnacki" w:date="2023-08-17T10:34:00Z">
         <w:r>
           <w:rPr>
             <w:rFonts w:ascii="Times New Roman" w:eastAsia="Calibri" w:hAnsi="Times New Roman"/>
@@ -3801,7 +3901,7 @@
           <w:t>zarządzania rozbudowaną infrastrukturą aplikacji</w:t>
         </w:r>
       </w:ins>
-      <w:ins w:id="88" w:author="Mateusz Barnacki" w:date="2023-08-17T10:35:00Z">
+      <w:ins w:id="98" w:author="Mateusz Barnacki" w:date="2023-08-17T10:35:00Z">
         <w:r>
           <w:rPr>
             <w:rFonts w:ascii="Times New Roman" w:eastAsia="Calibri" w:hAnsi="Times New Roman"/>
@@ -3821,17 +3921,57 @@
         </w:r>
       </w:ins>
       <w:proofErr w:type="spellEnd"/>
-      <w:ins w:id="89" w:author="Mateusz Barnacki" w:date="2023-08-17T10:37:00Z">
-        <w:r>
-          <w:rPr>
-            <w:rFonts w:ascii="Times New Roman" w:eastAsia="Calibri" w:hAnsi="Times New Roman"/>
-            <w:sz w:val="24"/>
-            <w:szCs w:val="24"/>
-          </w:rPr>
-          <w:t xml:space="preserve">, który umożliwia zbudowanie całego programu oraz jego uruchomienie przy użyciu </w:t>
-        </w:r>
-      </w:ins>
-      <w:ins w:id="90" w:author="Mateusz Barnacki" w:date="2023-08-17T11:54:00Z">
+      <w:ins w:id="99" w:author="Mateusz Barnacki" w:date="2023-08-17T10:37:00Z">
+        <w:r>
+          <w:rPr>
+            <w:rFonts w:ascii="Times New Roman" w:eastAsia="Calibri" w:hAnsi="Times New Roman"/>
+            <w:sz w:val="24"/>
+            <w:szCs w:val="24"/>
+          </w:rPr>
+          <w:t xml:space="preserve">, który umożliwia zbudowanie </w:t>
+        </w:r>
+      </w:ins>
+      <w:ins w:id="100" w:author="Mateusz Barnacki" w:date="2023-08-17T13:05:00Z">
+        <w:r>
+          <w:rPr>
+            <w:rFonts w:ascii="Times New Roman" w:eastAsia="Calibri" w:hAnsi="Times New Roman"/>
+            <w:sz w:val="24"/>
+            <w:szCs w:val="24"/>
+          </w:rPr>
+          <w:t>i</w:t>
+        </w:r>
+      </w:ins>
+      <w:ins w:id="101" w:author="Mateusz Barnacki" w:date="2023-08-17T10:37:00Z">
+        <w:r>
+          <w:rPr>
+            <w:rFonts w:ascii="Times New Roman" w:eastAsia="Calibri" w:hAnsi="Times New Roman"/>
+            <w:sz w:val="24"/>
+            <w:szCs w:val="24"/>
+          </w:rPr>
+          <w:t xml:space="preserve"> uruchomienie </w:t>
+        </w:r>
+      </w:ins>
+      <w:ins w:id="102" w:author="Mateusz Barnacki" w:date="2023-08-17T13:05:00Z">
+        <w:r>
+          <w:rPr>
+            <w:rFonts w:ascii="Times New Roman" w:eastAsia="Calibri" w:hAnsi="Times New Roman"/>
+            <w:sz w:val="24"/>
+            <w:szCs w:val="24"/>
+          </w:rPr>
+          <w:t xml:space="preserve">programu </w:t>
+        </w:r>
+      </w:ins>
+      <w:ins w:id="103" w:author="Mateusz Barnacki" w:date="2023-08-17T10:37:00Z">
+        <w:r>
+          <w:rPr>
+            <w:rFonts w:ascii="Times New Roman" w:eastAsia="Calibri" w:hAnsi="Times New Roman"/>
+            <w:sz w:val="24"/>
+            <w:szCs w:val="24"/>
+          </w:rPr>
+          <w:t xml:space="preserve">przy użyciu </w:t>
+        </w:r>
+      </w:ins>
+      <w:ins w:id="104" w:author="Mateusz Barnacki" w:date="2023-08-17T11:54:00Z">
         <w:r>
           <w:rPr>
             <w:rFonts w:ascii="Times New Roman" w:eastAsia="Calibri" w:hAnsi="Times New Roman"/>
@@ -3841,7 +3981,7 @@
           <w:t>jednej komendy</w:t>
         </w:r>
       </w:ins>
-      <w:ins w:id="91" w:author="Mateusz Barnacki" w:date="2023-08-17T10:39:00Z">
+      <w:ins w:id="105" w:author="Mateusz Barnacki" w:date="2023-08-17T10:39:00Z">
         <w:r>
           <w:rPr>
             <w:rFonts w:ascii="Times New Roman" w:eastAsia="Calibri" w:hAnsi="Times New Roman"/>
@@ -3851,7 +3991,7 @@
           <w:t>.</w:t>
         </w:r>
       </w:ins>
-      <w:ins w:id="92" w:author="Mateusz Barnacki" w:date="2023-08-17T10:40:00Z">
+      <w:ins w:id="106" w:author="Mateusz Barnacki" w:date="2023-08-17T10:40:00Z">
         <w:r>
           <w:rPr>
             <w:rFonts w:ascii="Times New Roman" w:eastAsia="Calibri" w:hAnsi="Times New Roman"/>
@@ -3861,7 +4001,7 @@
           <w:t xml:space="preserve"> </w:t>
         </w:r>
       </w:ins>
-      <w:ins w:id="93" w:author="Mateusz Barnacki" w:date="2023-08-17T10:43:00Z">
+      <w:ins w:id="107" w:author="Mateusz Barnacki" w:date="2023-08-17T10:43:00Z">
         <w:r>
           <w:rPr>
             <w:rFonts w:ascii="Times New Roman" w:eastAsia="Calibri" w:hAnsi="Times New Roman"/>
@@ -3872,7 +4012,7 @@
         </w:r>
       </w:ins>
       <w:proofErr w:type="spellStart"/>
-      <w:ins w:id="94" w:author="Mateusz Barnacki" w:date="2023-08-17T10:45:00Z">
+      <w:ins w:id="108" w:author="Mateusz Barnacki" w:date="2023-08-17T10:45:00Z">
         <w:r>
           <w:rPr>
             <w:rFonts w:ascii="Times New Roman" w:eastAsia="Calibri" w:hAnsi="Times New Roman"/>
@@ -3893,7 +4033,7 @@
           <w:t xml:space="preserve">. </w:t>
         </w:r>
       </w:ins>
-      <w:ins w:id="95" w:author="Mateusz Barnacki" w:date="2023-08-17T10:46:00Z">
+      <w:ins w:id="109" w:author="Mateusz Barnacki" w:date="2023-08-17T10:46:00Z">
         <w:r>
           <w:rPr>
             <w:rFonts w:ascii="Times New Roman" w:eastAsia="Calibri" w:hAnsi="Times New Roman"/>
@@ -3911,7 +4051,7 @@
           <w:t xml:space="preserve">ustalić m.in. kolejność budowania oraz uruchamiania </w:t>
         </w:r>
       </w:ins>
-      <w:ins w:id="96" w:author="Mateusz Barnacki" w:date="2023-08-17T10:47:00Z">
+      <w:ins w:id="110" w:author="Mateusz Barnacki" w:date="2023-08-17T10:47:00Z">
         <w:r>
           <w:rPr>
             <w:rFonts w:ascii="Times New Roman" w:eastAsia="Calibri" w:hAnsi="Times New Roman"/>
@@ -3939,7 +4079,7 @@
           <w:t xml:space="preserve"> na podstawie których budowane są kontenery, </w:t>
         </w:r>
       </w:ins>
-      <w:ins w:id="97" w:author="Mateusz Barnacki" w:date="2023-08-17T10:48:00Z">
+      <w:ins w:id="111" w:author="Mateusz Barnacki" w:date="2023-08-17T10:48:00Z">
         <w:r>
           <w:rPr>
             <w:rFonts w:ascii="Times New Roman" w:eastAsia="Calibri" w:hAnsi="Times New Roman"/>
@@ -3949,37 +4089,27 @@
           <w:t xml:space="preserve">lokalizację </w:t>
         </w:r>
       </w:ins>
-      <w:ins w:id="98" w:author="Mateusz Barnacki" w:date="2023-08-17T10:50:00Z">
-        <w:r>
-          <w:rPr>
-            <w:rFonts w:ascii="Times New Roman" w:eastAsia="Calibri" w:hAnsi="Times New Roman"/>
-            <w:sz w:val="24"/>
-            <w:szCs w:val="24"/>
-          </w:rPr>
-          <w:t>pliku zawierającego kopię zapasową dla baz danych tworzonych za pomocą obrazów</w:t>
-        </w:r>
-      </w:ins>
-      <w:ins w:id="99" w:author="Mateusz Barnacki" w:date="2023-08-17T10:51:00Z">
-        <w:r>
-          <w:rPr>
-            <w:rFonts w:ascii="Times New Roman" w:eastAsia="Calibri" w:hAnsi="Times New Roman"/>
-            <w:sz w:val="24"/>
-            <w:szCs w:val="24"/>
-          </w:rPr>
-          <w:t xml:space="preserve"> </w:t>
-        </w:r>
-        <w:proofErr w:type="spellStart"/>
-        <w:r>
-          <w:rPr>
-            <w:rFonts w:ascii="Times New Roman" w:eastAsia="Calibri" w:hAnsi="Times New Roman"/>
-            <w:sz w:val="24"/>
-            <w:szCs w:val="24"/>
-          </w:rPr>
-          <w:t>Dockera</w:t>
-        </w:r>
-      </w:ins>
-      <w:proofErr w:type="spellEnd"/>
-      <w:ins w:id="100" w:author="Mateusz Barnacki" w:date="2023-08-17T10:50:00Z">
+      <w:ins w:id="112" w:author="Mateusz Barnacki" w:date="2023-08-17T10:50:00Z">
+        <w:r>
+          <w:rPr>
+            <w:rFonts w:ascii="Times New Roman" w:eastAsia="Calibri" w:hAnsi="Times New Roman"/>
+            <w:sz w:val="24"/>
+            <w:szCs w:val="24"/>
+          </w:rPr>
+          <w:t>pliku zawierającego kopię zapasową dla baz danyc</w:t>
+        </w:r>
+      </w:ins>
+      <w:ins w:id="113" w:author="Mateusz Barnacki" w:date="2023-08-17T13:06:00Z">
+        <w:r>
+          <w:rPr>
+            <w:rFonts w:ascii="Times New Roman" w:eastAsia="Calibri" w:hAnsi="Times New Roman"/>
+            <w:sz w:val="24"/>
+            <w:szCs w:val="24"/>
+          </w:rPr>
+          <w:t>h</w:t>
+        </w:r>
+      </w:ins>
+      <w:ins w:id="114" w:author="Mateusz Barnacki" w:date="2023-08-17T10:50:00Z">
         <w:r>
           <w:rPr>
             <w:rFonts w:ascii="Times New Roman" w:eastAsia="Calibri" w:hAnsi="Times New Roman"/>
@@ -3998,13 +4128,13 @@
         <w:spacing w:after="0" w:line="276" w:lineRule="auto"/>
         <w:jc w:val="both"/>
         <w:rPr>
-          <w:ins w:id="101" w:author="Mateusz Barnacki" w:date="2023-08-17T11:42:00Z"/>
-          <w:rFonts w:ascii="Times New Roman" w:eastAsia="Calibri" w:hAnsi="Times New Roman"/>
-          <w:sz w:val="24"/>
-          <w:szCs w:val="24"/>
-        </w:rPr>
-      </w:pPr>
-      <w:ins w:id="102" w:author="Mateusz Barnacki" w:date="2023-08-17T10:51:00Z">
+          <w:ins w:id="115" w:author="Mateusz Barnacki" w:date="2023-08-17T11:42:00Z"/>
+          <w:rFonts w:ascii="Times New Roman" w:eastAsia="Calibri" w:hAnsi="Times New Roman"/>
+          <w:sz w:val="24"/>
+          <w:szCs w:val="24"/>
+        </w:rPr>
+      </w:pPr>
+      <w:ins w:id="116" w:author="Mateusz Barnacki" w:date="2023-08-17T10:51:00Z">
         <w:r>
           <w:rPr>
             <w:rFonts w:ascii="Times New Roman" w:eastAsia="Calibri" w:hAnsi="Times New Roman"/>
@@ -4014,7 +4144,7 @@
           <w:t xml:space="preserve">     </w:t>
         </w:r>
       </w:ins>
-      <w:ins w:id="103" w:author="Mateusz Barnacki" w:date="2023-08-17T10:52:00Z">
+      <w:ins w:id="117" w:author="Mateusz Barnacki" w:date="2023-08-17T10:52:00Z">
         <w:r>
           <w:rPr>
             <w:rFonts w:ascii="Times New Roman" w:eastAsia="Calibri" w:hAnsi="Times New Roman"/>
@@ -4024,7 +4154,7 @@
           <w:t>W</w:t>
         </w:r>
       </w:ins>
-      <w:ins w:id="104" w:author="Mateusz Barnacki" w:date="2023-08-17T11:27:00Z">
+      <w:ins w:id="118" w:author="Mateusz Barnacki" w:date="2023-08-17T11:27:00Z">
         <w:r>
           <w:rPr>
             <w:rFonts w:ascii="Times New Roman" w:eastAsia="Calibri" w:hAnsi="Times New Roman"/>
@@ -4034,7 +4164,7 @@
           <w:t xml:space="preserve">ażnym aspektem związanym z wykorzystaniem technologii konteneryzacji jest </w:t>
         </w:r>
       </w:ins>
-      <w:ins w:id="105" w:author="Mateusz Barnacki" w:date="2023-08-17T11:30:00Z">
+      <w:ins w:id="119" w:author="Mateusz Barnacki" w:date="2023-08-17T11:30:00Z">
         <w:r>
           <w:rPr>
             <w:rFonts w:ascii="Times New Roman" w:eastAsia="Calibri" w:hAnsi="Times New Roman"/>
@@ -4044,7 +4174,7 @@
           <w:t>oddz</w:t>
         </w:r>
       </w:ins>
-      <w:ins w:id="106" w:author="Mateusz Barnacki" w:date="2023-08-17T11:31:00Z">
+      <w:ins w:id="120" w:author="Mateusz Barnacki" w:date="2023-08-17T11:31:00Z">
         <w:r>
           <w:rPr>
             <w:rFonts w:ascii="Times New Roman" w:eastAsia="Calibri" w:hAnsi="Times New Roman"/>
@@ -4054,7 +4184,7 @@
           <w:t xml:space="preserve">ielenie kontenera od środowiska zewnętrznego. </w:t>
         </w:r>
       </w:ins>
-      <w:ins w:id="107" w:author="Mateusz Barnacki" w:date="2023-08-17T11:36:00Z">
+      <w:ins w:id="121" w:author="Mateusz Barnacki" w:date="2023-08-17T11:36:00Z">
         <w:r>
           <w:rPr>
             <w:rFonts w:ascii="Times New Roman" w:eastAsia="Calibri" w:hAnsi="Times New Roman"/>
@@ -4064,7 +4194,7 @@
           <w:t>A</w:t>
         </w:r>
       </w:ins>
-      <w:ins w:id="108" w:author="Mateusz Barnacki" w:date="2023-08-17T11:31:00Z">
+      <w:ins w:id="122" w:author="Mateusz Barnacki" w:date="2023-08-17T11:31:00Z">
         <w:r>
           <w:rPr>
             <w:rFonts w:ascii="Times New Roman" w:eastAsia="Calibri" w:hAnsi="Times New Roman"/>
@@ -4074,7 +4204,7 @@
           <w:t xml:space="preserve">plikacja działa w taki sam sposób na dowolnym systemie operacyjnym lub maszynie wirtualnej. </w:t>
         </w:r>
       </w:ins>
-      <w:ins w:id="109" w:author="Mateusz Barnacki" w:date="2023-08-17T11:32:00Z">
+      <w:ins w:id="123" w:author="Mateusz Barnacki" w:date="2023-08-17T11:32:00Z">
         <w:r>
           <w:rPr>
             <w:rFonts w:ascii="Times New Roman" w:eastAsia="Calibri" w:hAnsi="Times New Roman"/>
@@ -4084,7 +4214,7 @@
           <w:t>W</w:t>
         </w:r>
       </w:ins>
-      <w:ins w:id="110" w:author="Mateusz Barnacki" w:date="2023-08-17T11:34:00Z">
+      <w:ins w:id="124" w:author="Mateusz Barnacki" w:date="2023-08-17T11:34:00Z">
         <w:r>
           <w:rPr>
             <w:rFonts w:ascii="Times New Roman" w:eastAsia="Calibri" w:hAnsi="Times New Roman"/>
@@ -4094,7 +4224,7 @@
           <w:t xml:space="preserve">obec tego </w:t>
         </w:r>
       </w:ins>
-      <w:ins w:id="111" w:author="Mateusz Barnacki" w:date="2023-08-17T11:32:00Z">
+      <w:ins w:id="125" w:author="Mateusz Barnacki" w:date="2023-08-17T11:32:00Z">
         <w:r>
           <w:rPr>
             <w:rFonts w:ascii="Times New Roman" w:eastAsia="Calibri" w:hAnsi="Times New Roman"/>
@@ -4104,17 +4234,57 @@
           <w:t xml:space="preserve">można </w:t>
         </w:r>
       </w:ins>
-      <w:ins w:id="112" w:author="Mateusz Barnacki" w:date="2023-08-17T11:36:00Z">
-        <w:r>
-          <w:rPr>
-            <w:rFonts w:ascii="Times New Roman" w:eastAsia="Calibri" w:hAnsi="Times New Roman"/>
-            <w:sz w:val="24"/>
-            <w:szCs w:val="24"/>
-          </w:rPr>
-          <w:t>bezinwazyjnie</w:t>
-        </w:r>
-      </w:ins>
-      <w:ins w:id="113" w:author="Mateusz Barnacki" w:date="2023-08-17T11:32:00Z">
+      <w:ins w:id="126" w:author="Mateusz Barnacki" w:date="2023-08-17T11:38:00Z">
+        <w:r>
+          <w:rPr>
+            <w:rFonts w:ascii="Times New Roman" w:eastAsia="Calibri" w:hAnsi="Times New Roman"/>
+            <w:sz w:val="24"/>
+            <w:szCs w:val="24"/>
+          </w:rPr>
+          <w:t>prze</w:t>
+        </w:r>
+      </w:ins>
+      <w:ins w:id="127" w:author="Mateusz Barnacki" w:date="2023-08-17T11:32:00Z">
+        <w:r>
+          <w:rPr>
+            <w:rFonts w:ascii="Times New Roman" w:eastAsia="Calibri" w:hAnsi="Times New Roman"/>
+            <w:sz w:val="24"/>
+            <w:szCs w:val="24"/>
+          </w:rPr>
+          <w:t xml:space="preserve">testować </w:t>
+        </w:r>
+      </w:ins>
+      <w:ins w:id="128" w:author="Mateusz Barnacki" w:date="2023-08-17T11:36:00Z">
+        <w:r>
+          <w:rPr>
+            <w:rFonts w:ascii="Times New Roman" w:eastAsia="Calibri" w:hAnsi="Times New Roman"/>
+            <w:sz w:val="24"/>
+            <w:szCs w:val="24"/>
+          </w:rPr>
+          <w:t>program</w:t>
+        </w:r>
+      </w:ins>
+      <w:ins w:id="129" w:author="Mateusz Barnacki" w:date="2023-08-17T11:32:00Z">
+        <w:r>
+          <w:rPr>
+            <w:rFonts w:ascii="Times New Roman" w:eastAsia="Calibri" w:hAnsi="Times New Roman"/>
+            <w:sz w:val="24"/>
+            <w:szCs w:val="24"/>
+          </w:rPr>
+          <w:t xml:space="preserve"> na lokaln</w:t>
+        </w:r>
+      </w:ins>
+      <w:ins w:id="130" w:author="Mateusz Barnacki" w:date="2023-08-17T11:34:00Z">
+        <w:r>
+          <w:rPr>
+            <w:rFonts w:ascii="Times New Roman" w:eastAsia="Calibri" w:hAnsi="Times New Roman"/>
+            <w:sz w:val="24"/>
+            <w:szCs w:val="24"/>
+          </w:rPr>
+          <w:t>ej</w:t>
+        </w:r>
+      </w:ins>
+      <w:ins w:id="131" w:author="Mateusz Barnacki" w:date="2023-08-17T11:32:00Z">
         <w:r>
           <w:rPr>
             <w:rFonts w:ascii="Times New Roman" w:eastAsia="Calibri" w:hAnsi="Times New Roman"/>
@@ -4124,67 +4294,7 @@
           <w:t xml:space="preserve"> </w:t>
         </w:r>
       </w:ins>
-      <w:ins w:id="114" w:author="Mateusz Barnacki" w:date="2023-08-17T11:38:00Z">
-        <w:r>
-          <w:rPr>
-            <w:rFonts w:ascii="Times New Roman" w:eastAsia="Calibri" w:hAnsi="Times New Roman"/>
-            <w:sz w:val="24"/>
-            <w:szCs w:val="24"/>
-          </w:rPr>
-          <w:t>prze</w:t>
-        </w:r>
-      </w:ins>
-      <w:ins w:id="115" w:author="Mateusz Barnacki" w:date="2023-08-17T11:32:00Z">
-        <w:r>
-          <w:rPr>
-            <w:rFonts w:ascii="Times New Roman" w:eastAsia="Calibri" w:hAnsi="Times New Roman"/>
-            <w:sz w:val="24"/>
-            <w:szCs w:val="24"/>
-          </w:rPr>
-          <w:t xml:space="preserve">testować </w:t>
-        </w:r>
-      </w:ins>
-      <w:ins w:id="116" w:author="Mateusz Barnacki" w:date="2023-08-17T11:36:00Z">
-        <w:r>
-          <w:rPr>
-            <w:rFonts w:ascii="Times New Roman" w:eastAsia="Calibri" w:hAnsi="Times New Roman"/>
-            <w:sz w:val="24"/>
-            <w:szCs w:val="24"/>
-          </w:rPr>
-          <w:t>program</w:t>
-        </w:r>
-      </w:ins>
-      <w:ins w:id="117" w:author="Mateusz Barnacki" w:date="2023-08-17T11:32:00Z">
-        <w:r>
-          <w:rPr>
-            <w:rFonts w:ascii="Times New Roman" w:eastAsia="Calibri" w:hAnsi="Times New Roman"/>
-            <w:sz w:val="24"/>
-            <w:szCs w:val="24"/>
-          </w:rPr>
-          <w:t xml:space="preserve"> na lokaln</w:t>
-        </w:r>
-      </w:ins>
-      <w:ins w:id="118" w:author="Mateusz Barnacki" w:date="2023-08-17T11:34:00Z">
-        <w:r>
-          <w:rPr>
-            <w:rFonts w:ascii="Times New Roman" w:eastAsia="Calibri" w:hAnsi="Times New Roman"/>
-            <w:sz w:val="24"/>
-            <w:szCs w:val="24"/>
-          </w:rPr>
-          <w:t>ej</w:t>
-        </w:r>
-      </w:ins>
-      <w:ins w:id="119" w:author="Mateusz Barnacki" w:date="2023-08-17T11:32:00Z">
-        <w:r>
-          <w:rPr>
-            <w:rFonts w:ascii="Times New Roman" w:eastAsia="Calibri" w:hAnsi="Times New Roman"/>
-            <w:sz w:val="24"/>
-            <w:szCs w:val="24"/>
-          </w:rPr>
-          <w:t xml:space="preserve"> </w:t>
-        </w:r>
-      </w:ins>
-      <w:ins w:id="120" w:author="Mateusz Barnacki" w:date="2023-08-17T11:34:00Z">
+      <w:ins w:id="132" w:author="Mateusz Barnacki" w:date="2023-08-17T11:34:00Z">
         <w:r>
           <w:rPr>
             <w:rFonts w:ascii="Times New Roman" w:eastAsia="Calibri" w:hAnsi="Times New Roman"/>
@@ -4194,7 +4304,7 @@
           <w:t xml:space="preserve">maszynie nie wpływając na działanie systemu na </w:t>
         </w:r>
       </w:ins>
-      <w:ins w:id="121" w:author="Mateusz Barnacki" w:date="2023-08-17T11:32:00Z">
+      <w:ins w:id="133" w:author="Mateusz Barnacki" w:date="2023-08-17T11:32:00Z">
         <w:r>
           <w:rPr>
             <w:rFonts w:ascii="Times New Roman" w:eastAsia="Calibri" w:hAnsi="Times New Roman"/>
@@ -4204,7 +4314,7 @@
           <w:t>środowisku</w:t>
         </w:r>
       </w:ins>
-      <w:ins w:id="122" w:author="Mateusz Barnacki" w:date="2023-08-17T11:34:00Z">
+      <w:ins w:id="134" w:author="Mateusz Barnacki" w:date="2023-08-17T11:34:00Z">
         <w:r>
           <w:rPr>
             <w:rFonts w:ascii="Times New Roman" w:eastAsia="Calibri" w:hAnsi="Times New Roman"/>
@@ -4214,17 +4324,37 @@
           <w:t xml:space="preserve"> produkcyjnym</w:t>
         </w:r>
       </w:ins>
-      <w:ins w:id="123" w:author="Mateusz Barnacki" w:date="2023-08-17T11:32:00Z">
-        <w:r>
-          <w:rPr>
-            <w:rFonts w:ascii="Times New Roman" w:eastAsia="Calibri" w:hAnsi="Times New Roman"/>
-            <w:sz w:val="24"/>
-            <w:szCs w:val="24"/>
-          </w:rPr>
-          <w:t>. Wystarczy zreprodukować dane wejściowe</w:t>
-        </w:r>
-      </w:ins>
-      <w:ins w:id="124" w:author="Mateusz Barnacki" w:date="2023-08-17T11:33:00Z">
+      <w:ins w:id="135" w:author="Mateusz Barnacki" w:date="2023-08-17T11:32:00Z">
+        <w:r>
+          <w:rPr>
+            <w:rFonts w:ascii="Times New Roman" w:eastAsia="Calibri" w:hAnsi="Times New Roman"/>
+            <w:sz w:val="24"/>
+            <w:szCs w:val="24"/>
+          </w:rPr>
+          <w:t xml:space="preserve">. </w:t>
+        </w:r>
+      </w:ins>
+      <w:ins w:id="136" w:author="Mateusz Barnacki" w:date="2023-08-17T13:07:00Z">
+        <w:r>
+          <w:rPr>
+            <w:rFonts w:ascii="Times New Roman" w:eastAsia="Calibri" w:hAnsi="Times New Roman"/>
+            <w:sz w:val="24"/>
+            <w:szCs w:val="24"/>
+          </w:rPr>
+          <w:t>W przypadku naprawy błędu w</w:t>
+        </w:r>
+      </w:ins>
+      <w:ins w:id="137" w:author="Mateusz Barnacki" w:date="2023-08-17T11:32:00Z">
+        <w:r>
+          <w:rPr>
+            <w:rFonts w:ascii="Times New Roman" w:eastAsia="Calibri" w:hAnsi="Times New Roman"/>
+            <w:sz w:val="24"/>
+            <w:szCs w:val="24"/>
+          </w:rPr>
+          <w:t>ystarczy zreprodukować dane wejściowe</w:t>
+        </w:r>
+      </w:ins>
+      <w:ins w:id="138" w:author="Mateusz Barnacki" w:date="2023-08-17T11:33:00Z">
         <w:r>
           <w:rPr>
             <w:rFonts w:ascii="Times New Roman" w:eastAsia="Calibri" w:hAnsi="Times New Roman"/>
@@ -4234,7 +4364,7 @@
           <w:t xml:space="preserve">, które spowodowały błąd i </w:t>
         </w:r>
       </w:ins>
-      <w:ins w:id="125" w:author="Mateusz Barnacki" w:date="2023-08-17T11:37:00Z">
+      <w:ins w:id="139" w:author="Mateusz Barnacki" w:date="2023-08-17T11:37:00Z">
         <w:r>
           <w:rPr>
             <w:rFonts w:ascii="Times New Roman" w:eastAsia="Calibri" w:hAnsi="Times New Roman"/>
@@ -4253,13 +4383,13 @@
         <w:spacing w:after="0" w:line="276" w:lineRule="auto"/>
         <w:jc w:val="both"/>
         <w:rPr>
-          <w:ins w:id="126" w:author="Mateusz Barnacki" w:date="2023-08-17T11:52:00Z"/>
-          <w:rFonts w:ascii="Times New Roman" w:eastAsia="Calibri" w:hAnsi="Times New Roman"/>
-          <w:sz w:val="24"/>
-          <w:szCs w:val="24"/>
-        </w:rPr>
-      </w:pPr>
-      <w:ins w:id="127" w:author="Mateusz Barnacki" w:date="2023-08-17T11:42:00Z">
+          <w:ins w:id="140" w:author="Mateusz Barnacki" w:date="2023-08-17T11:52:00Z"/>
+          <w:rFonts w:ascii="Times New Roman" w:eastAsia="Calibri" w:hAnsi="Times New Roman"/>
+          <w:sz w:val="24"/>
+          <w:szCs w:val="24"/>
+        </w:rPr>
+      </w:pPr>
+      <w:ins w:id="141" w:author="Mateusz Barnacki" w:date="2023-08-17T11:42:00Z">
         <w:r>
           <w:rPr>
             <w:rFonts w:ascii="Times New Roman" w:eastAsia="Calibri" w:hAnsi="Times New Roman"/>
@@ -4269,7 +4399,7 @@
           <w:t xml:space="preserve">     </w:t>
         </w:r>
       </w:ins>
-      <w:ins w:id="128" w:author="Mateusz Barnacki" w:date="2023-08-17T11:43:00Z">
+      <w:ins w:id="142" w:author="Mateusz Barnacki" w:date="2023-08-17T11:43:00Z">
         <w:r>
           <w:rPr>
             <w:rFonts w:ascii="Times New Roman" w:eastAsia="Calibri" w:hAnsi="Times New Roman"/>
@@ -4279,7 +4409,7 @@
           <w:t>W celu uruchomienia</w:t>
         </w:r>
       </w:ins>
-      <w:ins w:id="129" w:author="Mateusz Barnacki" w:date="2023-08-17T11:42:00Z">
+      <w:ins w:id="143" w:author="Mateusz Barnacki" w:date="2023-08-17T11:42:00Z">
         <w:r>
           <w:rPr>
             <w:rFonts w:ascii="Times New Roman" w:eastAsia="Calibri" w:hAnsi="Times New Roman"/>
@@ -4289,7 +4419,7 @@
           <w:t xml:space="preserve"> aplikacji wymagana jest instalacja</w:t>
         </w:r>
       </w:ins>
-      <w:ins w:id="130" w:author="Mateusz Barnacki" w:date="2023-08-17T11:43:00Z">
+      <w:ins w:id="144" w:author="Mateusz Barnacki" w:date="2023-08-17T11:43:00Z">
         <w:r>
           <w:rPr>
             <w:rFonts w:ascii="Times New Roman" w:eastAsia="Calibri" w:hAnsi="Times New Roman"/>
@@ -4299,7 +4429,7 @@
           <w:t xml:space="preserve"> na docelowym urządzeniu </w:t>
         </w:r>
       </w:ins>
-      <w:ins w:id="131" w:author="Mateusz Barnacki" w:date="2023-08-17T11:45:00Z">
+      <w:ins w:id="145" w:author="Mateusz Barnacki" w:date="2023-08-17T11:45:00Z">
         <w:r>
           <w:rPr>
             <w:rFonts w:ascii="Times New Roman" w:eastAsia="Calibri" w:hAnsi="Times New Roman"/>
@@ -4309,7 +4439,7 @@
           <w:t xml:space="preserve">systemu kontroli wersji Git oraz wyżej opisanego narzędzia Docker. System kontroli wersji Git </w:t>
         </w:r>
       </w:ins>
-      <w:ins w:id="132" w:author="Mateusz Barnacki" w:date="2023-08-17T11:49:00Z">
+      <w:ins w:id="146" w:author="Mateusz Barnacki" w:date="2023-08-17T11:49:00Z">
         <w:r>
           <w:rPr>
             <w:rFonts w:ascii="Times New Roman" w:eastAsia="Calibri" w:hAnsi="Times New Roman"/>
@@ -4319,7 +4449,7 @@
           <w:t>służy do</w:t>
         </w:r>
       </w:ins>
-      <w:ins w:id="133" w:author="Mateusz Barnacki" w:date="2023-08-17T11:45:00Z">
+      <w:ins w:id="147" w:author="Mateusz Barnacki" w:date="2023-08-17T11:45:00Z">
         <w:r>
           <w:rPr>
             <w:rFonts w:ascii="Times New Roman" w:eastAsia="Calibri" w:hAnsi="Times New Roman"/>
@@ -4329,17 +4459,103 @@
           <w:t xml:space="preserve"> s</w:t>
         </w:r>
       </w:ins>
-      <w:ins w:id="134" w:author="Mateusz Barnacki" w:date="2023-08-17T11:46:00Z">
-        <w:r>
-          <w:rPr>
-            <w:rFonts w:ascii="Times New Roman" w:eastAsia="Calibri" w:hAnsi="Times New Roman"/>
-            <w:sz w:val="24"/>
-            <w:szCs w:val="24"/>
-          </w:rPr>
-          <w:t xml:space="preserve">tworzenia lokalnej kopii zdalnego repozytorium. Narzędzie Docker </w:t>
-        </w:r>
-      </w:ins>
-      <w:ins w:id="135" w:author="Mateusz Barnacki" w:date="2023-08-17T11:49:00Z">
+      <w:ins w:id="148" w:author="Mateusz Barnacki" w:date="2023-08-17T11:46:00Z">
+        <w:r>
+          <w:rPr>
+            <w:rFonts w:ascii="Times New Roman" w:eastAsia="Calibri" w:hAnsi="Times New Roman"/>
+            <w:sz w:val="24"/>
+            <w:szCs w:val="24"/>
+          </w:rPr>
+          <w:t>tworzenia lokalnej kopii zdalnego repozytorium.</w:t>
+        </w:r>
+      </w:ins>
+      <w:ins w:id="149" w:author="Mateusz Barnacki" w:date="2023-08-17T13:08:00Z">
+        <w:r>
+          <w:rPr>
+            <w:rFonts w:ascii="Times New Roman" w:eastAsia="Calibri" w:hAnsi="Times New Roman"/>
+            <w:sz w:val="24"/>
+            <w:szCs w:val="24"/>
+          </w:rPr>
+          <w:t xml:space="preserve"> Jeżeli aplikacja jest </w:t>
+        </w:r>
+      </w:ins>
+      <w:ins w:id="150" w:author="Mateusz Barnacki" w:date="2023-08-17T13:09:00Z">
+        <w:r>
+          <w:rPr>
+            <w:rFonts w:ascii="Times New Roman" w:eastAsia="Calibri" w:hAnsi="Times New Roman"/>
+            <w:sz w:val="24"/>
+            <w:szCs w:val="24"/>
+          </w:rPr>
+          <w:t xml:space="preserve">uruchamiana na systemie operacyjnym Windows należy zainstalować dodatek </w:t>
+        </w:r>
+        <w:r>
+          <w:rPr>
+            <w:rFonts w:ascii="Times New Roman" w:eastAsia="Calibri" w:hAnsi="Times New Roman"/>
+            <w:sz w:val="24"/>
+            <w:szCs w:val="24"/>
+          </w:rPr>
+          <w:t xml:space="preserve">o nazwie Git </w:t>
+        </w:r>
+        <w:proofErr w:type="spellStart"/>
+        <w:r>
+          <w:rPr>
+            <w:rFonts w:ascii="Times New Roman" w:eastAsia="Calibri" w:hAnsi="Times New Roman"/>
+            <w:sz w:val="24"/>
+            <w:szCs w:val="24"/>
+          </w:rPr>
+          <w:t>Bash</w:t>
+        </w:r>
+      </w:ins>
+      <w:proofErr w:type="spellEnd"/>
+      <w:ins w:id="151" w:author="Mateusz Barnacki" w:date="2023-08-17T13:10:00Z">
+        <w:r>
+          <w:rPr>
+            <w:rFonts w:ascii="Times New Roman" w:eastAsia="Calibri" w:hAnsi="Times New Roman"/>
+            <w:sz w:val="24"/>
+            <w:szCs w:val="24"/>
+          </w:rPr>
+          <w:t xml:space="preserve">. Uzasadnienie wykorzystania konsoli Git </w:t>
+        </w:r>
+        <w:proofErr w:type="spellStart"/>
+        <w:r>
+          <w:rPr>
+            <w:rFonts w:ascii="Times New Roman" w:eastAsia="Calibri" w:hAnsi="Times New Roman"/>
+            <w:sz w:val="24"/>
+            <w:szCs w:val="24"/>
+          </w:rPr>
+          <w:t>Bash</w:t>
+        </w:r>
+        <w:proofErr w:type="spellEnd"/>
+        <w:r>
+          <w:rPr>
+            <w:rFonts w:ascii="Times New Roman" w:eastAsia="Calibri" w:hAnsi="Times New Roman"/>
+            <w:sz w:val="24"/>
+            <w:szCs w:val="24"/>
+          </w:rPr>
+          <w:t xml:space="preserve"> nastąpi w kolejn</w:t>
+        </w:r>
+      </w:ins>
+      <w:ins w:id="152" w:author="Mateusz Barnacki" w:date="2023-08-17T13:11:00Z">
+        <w:r>
+          <w:rPr>
+            <w:rFonts w:ascii="Times New Roman" w:eastAsia="Calibri" w:hAnsi="Times New Roman"/>
+            <w:sz w:val="24"/>
+            <w:szCs w:val="24"/>
+          </w:rPr>
+          <w:t>ej sekcji.</w:t>
+        </w:r>
+      </w:ins>
+      <w:ins w:id="153" w:author="Mateusz Barnacki" w:date="2023-08-17T11:46:00Z">
+        <w:r>
+          <w:rPr>
+            <w:rFonts w:ascii="Times New Roman" w:eastAsia="Calibri" w:hAnsi="Times New Roman"/>
+            <w:sz w:val="24"/>
+            <w:szCs w:val="24"/>
+          </w:rPr>
+          <w:t xml:space="preserve"> Narzędzie Docker </w:t>
+        </w:r>
+      </w:ins>
+      <w:ins w:id="154" w:author="Mateusz Barnacki" w:date="2023-08-17T11:49:00Z">
         <w:r>
           <w:rPr>
             <w:rFonts w:ascii="Times New Roman" w:eastAsia="Calibri" w:hAnsi="Times New Roman"/>
@@ -4349,7 +4565,7 @@
           <w:t xml:space="preserve">umożliwia </w:t>
         </w:r>
       </w:ins>
-      <w:ins w:id="136" w:author="Mateusz Barnacki" w:date="2023-08-17T11:46:00Z">
+      <w:ins w:id="155" w:author="Mateusz Barnacki" w:date="2023-08-17T11:46:00Z">
         <w:r>
           <w:rPr>
             <w:rFonts w:ascii="Times New Roman" w:eastAsia="Calibri" w:hAnsi="Times New Roman"/>
@@ -4359,7 +4575,7 @@
           <w:t>automaty</w:t>
         </w:r>
       </w:ins>
-      <w:ins w:id="137" w:author="Mateusz Barnacki" w:date="2023-08-17T11:49:00Z">
+      <w:ins w:id="156" w:author="Mateusz Barnacki" w:date="2023-08-17T11:49:00Z">
         <w:r>
           <w:rPr>
             <w:rFonts w:ascii="Times New Roman" w:eastAsia="Calibri" w:hAnsi="Times New Roman"/>
@@ -4369,7 +4585,7 @@
           <w:t>czne</w:t>
         </w:r>
       </w:ins>
-      <w:ins w:id="138" w:author="Mateusz Barnacki" w:date="2023-08-17T11:46:00Z">
+      <w:ins w:id="157" w:author="Mateusz Barnacki" w:date="2023-08-17T11:46:00Z">
         <w:r>
           <w:rPr>
             <w:rFonts w:ascii="Times New Roman" w:eastAsia="Calibri" w:hAnsi="Times New Roman"/>
@@ -4379,7 +4595,7 @@
           <w:t xml:space="preserve"> zbudowania oraz uruchomienia aplikacji.</w:t>
         </w:r>
       </w:ins>
-      <w:ins w:id="139" w:author="Mateusz Barnacki" w:date="2023-08-17T11:51:00Z">
+      <w:ins w:id="158" w:author="Mateusz Barnacki" w:date="2023-08-17T11:51:00Z">
         <w:r>
           <w:rPr>
             <w:rFonts w:ascii="Times New Roman" w:eastAsia="Calibri" w:hAnsi="Times New Roman"/>
@@ -4398,13 +4614,13 @@
         <w:spacing w:after="0" w:line="276" w:lineRule="auto"/>
         <w:jc w:val="both"/>
         <w:rPr>
-          <w:ins w:id="140" w:author="Mateusz Barnacki" w:date="2023-08-17T11:39:00Z"/>
-          <w:rFonts w:ascii="Times New Roman" w:eastAsia="Calibri" w:hAnsi="Times New Roman"/>
-          <w:sz w:val="24"/>
-          <w:szCs w:val="24"/>
-        </w:rPr>
-      </w:pPr>
-      <w:ins w:id="141" w:author="Mateusz Barnacki" w:date="2023-08-17T11:52:00Z">
+          <w:ins w:id="159" w:author="Mateusz Barnacki" w:date="2023-08-17T11:39:00Z"/>
+          <w:rFonts w:ascii="Times New Roman" w:eastAsia="Calibri" w:hAnsi="Times New Roman"/>
+          <w:sz w:val="24"/>
+          <w:szCs w:val="24"/>
+        </w:rPr>
+      </w:pPr>
+      <w:ins w:id="160" w:author="Mateusz Barnacki" w:date="2023-08-17T11:52:00Z">
         <w:r>
           <w:rPr>
             <w:rFonts w:ascii="Times New Roman" w:eastAsia="Calibri" w:hAnsi="Times New Roman"/>
@@ -4414,7 +4630,7 @@
           <w:t xml:space="preserve">     </w:t>
         </w:r>
       </w:ins>
-      <w:ins w:id="142" w:author="Mateusz Barnacki" w:date="2023-08-17T11:51:00Z">
+      <w:ins w:id="161" w:author="Mateusz Barnacki" w:date="2023-08-17T11:51:00Z">
         <w:r>
           <w:rPr>
             <w:rFonts w:ascii="Times New Roman" w:eastAsia="Calibri" w:hAnsi="Times New Roman"/>
@@ -4424,7 +4640,7 @@
           <w:t xml:space="preserve">W </w:t>
         </w:r>
       </w:ins>
-      <w:ins w:id="143" w:author="Mateusz Barnacki" w:date="2023-08-17T11:55:00Z">
+      <w:ins w:id="162" w:author="Mateusz Barnacki" w:date="2023-08-17T11:55:00Z">
         <w:r>
           <w:rPr>
             <w:rFonts w:ascii="Times New Roman" w:eastAsia="Calibri" w:hAnsi="Times New Roman"/>
@@ -4434,7 +4650,7 @@
           <w:t>momencie pisania niniejszej pracy</w:t>
         </w:r>
       </w:ins>
-      <w:ins w:id="144" w:author="Mateusz Barnacki" w:date="2023-08-17T11:51:00Z">
+      <w:ins w:id="163" w:author="Mateusz Barnacki" w:date="2023-08-17T11:51:00Z">
         <w:r>
           <w:rPr>
             <w:rFonts w:ascii="Times New Roman" w:eastAsia="Calibri" w:hAnsi="Times New Roman"/>
@@ -4444,7 +4660,7 @@
           <w:t xml:space="preserve"> kod</w:t>
         </w:r>
       </w:ins>
-      <w:ins w:id="145" w:author="Mateusz Barnacki" w:date="2023-08-17T11:53:00Z">
+      <w:ins w:id="164" w:author="Mateusz Barnacki" w:date="2023-08-17T11:53:00Z">
         <w:r>
           <w:rPr>
             <w:rFonts w:ascii="Times New Roman" w:eastAsia="Calibri" w:hAnsi="Times New Roman"/>
@@ -4454,7 +4670,7 @@
           <w:t xml:space="preserve"> źródłowy programu</w:t>
         </w:r>
       </w:ins>
-      <w:ins w:id="146" w:author="Mateusz Barnacki" w:date="2023-08-17T11:51:00Z">
+      <w:ins w:id="165" w:author="Mateusz Barnacki" w:date="2023-08-17T11:51:00Z">
         <w:r>
           <w:rPr>
             <w:rFonts w:ascii="Times New Roman" w:eastAsia="Calibri" w:hAnsi="Times New Roman"/>
@@ -4464,7 +4680,7 @@
           <w:t xml:space="preserve"> jest umieszczon</w:t>
         </w:r>
       </w:ins>
-      <w:ins w:id="147" w:author="Mateusz Barnacki" w:date="2023-08-17T11:53:00Z">
+      <w:ins w:id="166" w:author="Mateusz Barnacki" w:date="2023-08-17T11:53:00Z">
         <w:r>
           <w:rPr>
             <w:rFonts w:ascii="Times New Roman" w:eastAsia="Calibri" w:hAnsi="Times New Roman"/>
@@ -4474,7 +4690,7 @@
           <w:t>y</w:t>
         </w:r>
       </w:ins>
-      <w:ins w:id="148" w:author="Mateusz Barnacki" w:date="2023-08-17T11:51:00Z">
+      <w:ins w:id="167" w:author="Mateusz Barnacki" w:date="2023-08-17T11:51:00Z">
         <w:r>
           <w:rPr>
             <w:rFonts w:ascii="Times New Roman" w:eastAsia="Calibri" w:hAnsi="Times New Roman"/>
@@ -4484,7 +4700,7 @@
           <w:t xml:space="preserve"> na platformie GitHub.</w:t>
         </w:r>
       </w:ins>
-      <w:ins w:id="149" w:author="Mateusz Barnacki" w:date="2023-08-17T11:53:00Z">
+      <w:ins w:id="168" w:author="Mateusz Barnacki" w:date="2023-08-17T11:53:00Z">
         <w:r>
           <w:rPr>
             <w:rFonts w:ascii="Times New Roman" w:eastAsia="Calibri" w:hAnsi="Times New Roman"/>
@@ -4494,7 +4710,7 @@
           <w:t xml:space="preserve"> </w:t>
         </w:r>
       </w:ins>
-      <w:ins w:id="150" w:author="Mateusz Barnacki" w:date="2023-08-17T12:01:00Z">
+      <w:ins w:id="169" w:author="Mateusz Barnacki" w:date="2023-08-17T12:01:00Z">
         <w:r>
           <w:rPr>
             <w:rFonts w:ascii="Times New Roman" w:eastAsia="Calibri" w:hAnsi="Times New Roman"/>
@@ -4504,7 +4720,7 @@
           <w:t xml:space="preserve">W celu zabezpieczenia wrażliwych informacji dotyczących </w:t>
         </w:r>
       </w:ins>
-      <w:ins w:id="151" w:author="Mateusz Barnacki" w:date="2023-08-17T12:04:00Z">
+      <w:ins w:id="170" w:author="Mateusz Barnacki" w:date="2023-08-17T12:04:00Z">
         <w:r>
           <w:rPr>
             <w:rFonts w:ascii="Times New Roman" w:eastAsia="Calibri" w:hAnsi="Times New Roman"/>
@@ -4532,7 +4748,7 @@
           <w:t xml:space="preserve"> oraz JWT repozyt</w:t>
         </w:r>
       </w:ins>
-      <w:ins w:id="152" w:author="Mateusz Barnacki" w:date="2023-08-17T12:05:00Z">
+      <w:ins w:id="171" w:author="Mateusz Barnacki" w:date="2023-08-17T12:05:00Z">
         <w:r>
           <w:rPr>
             <w:rFonts w:ascii="Times New Roman" w:eastAsia="Calibri" w:hAnsi="Times New Roman"/>
@@ -4542,7 +4758,7 @@
           <w:t xml:space="preserve">orium zostało oznaczone jako prywatne. </w:t>
         </w:r>
       </w:ins>
-      <w:ins w:id="153" w:author="Mateusz Barnacki" w:date="2023-08-17T11:56:00Z">
+      <w:ins w:id="172" w:author="Mateusz Barnacki" w:date="2023-08-17T11:56:00Z">
         <w:r>
           <w:rPr>
             <w:rFonts w:ascii="Times New Roman" w:eastAsia="Calibri" w:hAnsi="Times New Roman"/>
@@ -4552,7 +4768,7 @@
           <w:t>Wydział udostępnił maszynę wirtualną wykorzystującą system operacyj</w:t>
         </w:r>
       </w:ins>
-      <w:ins w:id="154" w:author="Mateusz Barnacki" w:date="2023-08-17T11:57:00Z">
+      <w:ins w:id="173" w:author="Mateusz Barnacki" w:date="2023-08-17T11:57:00Z">
         <w:r>
           <w:rPr>
             <w:rFonts w:ascii="Times New Roman" w:eastAsia="Calibri" w:hAnsi="Times New Roman"/>
@@ -4580,7 +4796,7 @@
           <w:t xml:space="preserve"> Linux. Maszyna znajduje się pod adresem</w:t>
         </w:r>
       </w:ins>
-      <w:ins w:id="155" w:author="Mateusz Barnacki" w:date="2023-08-17T11:58:00Z">
+      <w:ins w:id="174" w:author="Mateusz Barnacki" w:date="2023-08-17T11:58:00Z">
         <w:r>
           <w:rPr>
             <w:rFonts w:ascii="Times New Roman" w:eastAsia="Calibri" w:hAnsi="Times New Roman"/>
@@ -4590,7 +4806,7 @@
           <w:t xml:space="preserve"> </w:t>
         </w:r>
       </w:ins>
-      <w:ins w:id="156" w:author="Mateusz Barnacki" w:date="2023-08-17T11:59:00Z">
+      <w:ins w:id="175" w:author="Mateusz Barnacki" w:date="2023-08-17T11:59:00Z">
         <w:r>
           <w:rPr>
             <w:rFonts w:ascii="Times New Roman" w:eastAsia="Calibri" w:hAnsi="Times New Roman"/>
@@ -4598,7 +4814,7 @@
             <w:iCs/>
             <w:sz w:val="24"/>
             <w:szCs w:val="24"/>
-            <w:rPrChange w:id="157" w:author="Mateusz Barnacki" w:date="2023-08-17T11:59:00Z">
+            <w:rPrChange w:id="176" w:author="Mateusz Barnacki" w:date="2023-08-17T11:59:00Z">
               <w:rPr>
                 <w:rFonts w:ascii="Times New Roman" w:eastAsia="Calibri" w:hAnsi="Times New Roman"/>
                 <w:sz w:val="24"/>
@@ -4617,7 +4833,7 @@
           <w:t xml:space="preserve">. </w:t>
         </w:r>
       </w:ins>
-      <w:ins w:id="158" w:author="Mateusz Barnacki" w:date="2023-08-17T12:00:00Z">
+      <w:ins w:id="177" w:author="Mateusz Barnacki" w:date="2023-08-17T12:00:00Z">
         <w:r>
           <w:rPr>
             <w:rFonts w:ascii="Times New Roman" w:eastAsia="Calibri" w:hAnsi="Times New Roman"/>
@@ -4627,7 +4843,7 @@
           <w:t>W celu uruchomienia systemu zainstalowałem wszystkie potrzebne aplikacje wymienione powyżej.</w:t>
         </w:r>
       </w:ins>
-      <w:ins w:id="159" w:author="Mateusz Barnacki" w:date="2023-08-17T12:06:00Z">
+      <w:ins w:id="178" w:author="Mateusz Barnacki" w:date="2023-08-17T12:06:00Z">
         <w:r>
           <w:rPr>
             <w:rFonts w:ascii="Times New Roman" w:eastAsia="Calibri" w:hAnsi="Times New Roman"/>
@@ -4637,7 +4853,7 @@
           <w:t xml:space="preserve"> Działanie aplikacji można sprawdzić</w:t>
         </w:r>
       </w:ins>
-      <w:ins w:id="160" w:author="Mateusz Barnacki" w:date="2023-08-17T12:07:00Z">
+      <w:ins w:id="179" w:author="Mateusz Barnacki" w:date="2023-08-17T12:07:00Z">
         <w:r>
           <w:rPr>
             <w:rFonts w:ascii="Times New Roman" w:eastAsia="Calibri" w:hAnsi="Times New Roman"/>
@@ -4647,7 +4863,7 @@
           <w:t xml:space="preserve"> tylko i wyłącznie</w:t>
         </w:r>
       </w:ins>
-      <w:ins w:id="161" w:author="Mateusz Barnacki" w:date="2023-08-17T12:08:00Z">
+      <w:ins w:id="180" w:author="Mateusz Barnacki" w:date="2023-08-17T12:08:00Z">
         <w:r>
           <w:rPr>
             <w:rFonts w:ascii="Times New Roman" w:eastAsia="Calibri" w:hAnsi="Times New Roman"/>
@@ -4657,7 +4873,7 @@
           <w:t xml:space="preserve"> będąc zalogowanym do</w:t>
         </w:r>
       </w:ins>
-      <w:ins w:id="162" w:author="Mateusz Barnacki" w:date="2023-08-17T12:07:00Z">
+      <w:ins w:id="181" w:author="Mateusz Barnacki" w:date="2023-08-17T12:07:00Z">
         <w:r>
           <w:rPr>
             <w:rFonts w:ascii="Times New Roman" w:eastAsia="Calibri" w:hAnsi="Times New Roman"/>
@@ -4667,7 +4883,7 @@
           <w:t xml:space="preserve"> sieci wydziału</w:t>
         </w:r>
       </w:ins>
-      <w:ins w:id="163" w:author="Mateusz Barnacki" w:date="2023-08-17T12:08:00Z">
+      <w:ins w:id="182" w:author="Mateusz Barnacki" w:date="2023-08-17T12:08:00Z">
         <w:r>
           <w:rPr>
             <w:rFonts w:ascii="Times New Roman" w:eastAsia="Calibri" w:hAnsi="Times New Roman"/>
@@ -4677,7 +4893,7 @@
           <w:t>. Strona logowania do systemu znajduje s</w:t>
         </w:r>
       </w:ins>
-      <w:ins w:id="164" w:author="Mateusz Barnacki" w:date="2023-08-17T12:09:00Z">
+      <w:ins w:id="183" w:author="Mateusz Barnacki" w:date="2023-08-17T12:09:00Z">
         <w:r>
           <w:rPr>
             <w:rFonts w:ascii="Times New Roman" w:eastAsia="Calibri" w:hAnsi="Times New Roman"/>
@@ -4687,7 +4903,7 @@
           <w:t>ię</w:t>
         </w:r>
       </w:ins>
-      <w:ins w:id="165" w:author="Mateusz Barnacki" w:date="2023-08-17T12:06:00Z">
+      <w:ins w:id="184" w:author="Mateusz Barnacki" w:date="2023-08-17T12:06:00Z">
         <w:r>
           <w:rPr>
             <w:rFonts w:ascii="Times New Roman" w:eastAsia="Calibri" w:hAnsi="Times New Roman"/>
@@ -4697,7 +4913,7 @@
           <w:t xml:space="preserve"> pod adresem </w:t>
         </w:r>
       </w:ins>
-      <w:ins w:id="166" w:author="Mateusz Barnacki" w:date="2023-08-17T12:07:00Z">
+      <w:ins w:id="185" w:author="Mateusz Barnacki" w:date="2023-08-17T13:01:00Z">
         <w:r>
           <w:rPr>
             <w:rFonts w:ascii="Times New Roman" w:eastAsia="Calibri" w:hAnsi="Times New Roman"/>
@@ -4705,7 +4921,29 @@
             <w:iCs/>
             <w:sz w:val="24"/>
             <w:szCs w:val="24"/>
-            <w:rPrChange w:id="167" w:author="Mateusz Barnacki" w:date="2023-08-17T12:09:00Z">
+          </w:rPr>
+          <w:fldChar w:fldCharType="begin"/>
+        </w:r>
+        <w:r>
+          <w:rPr>
+            <w:rFonts w:ascii="Times New Roman" w:eastAsia="Calibri" w:hAnsi="Times New Roman"/>
+            <w:i/>
+            <w:iCs/>
+            <w:sz w:val="24"/>
+            <w:szCs w:val="24"/>
+          </w:rPr>
+          <w:instrText>HYPERLINK "</w:instrText>
+        </w:r>
+      </w:ins>
+      <w:ins w:id="186" w:author="Mateusz Barnacki" w:date="2023-08-17T12:07:00Z">
+        <w:r>
+          <w:rPr>
+            <w:rFonts w:ascii="Times New Roman" w:eastAsia="Calibri" w:hAnsi="Times New Roman"/>
+            <w:i/>
+            <w:iCs/>
+            <w:sz w:val="24"/>
+            <w:szCs w:val="24"/>
+            <w:rPrChange w:id="187" w:author="Mateusz Barnacki" w:date="2023-08-17T12:09:00Z">
               <w:rPr>
                 <w:rFonts w:ascii="Times New Roman" w:eastAsia="Calibri" w:hAnsi="Times New Roman"/>
                 <w:sz w:val="24"/>
@@ -4713,10 +4951,64 @@
               </w:rPr>
             </w:rPrChange>
           </w:rPr>
+          <w:instrText>http://172.20.40.211:3000</w:instrText>
+        </w:r>
+      </w:ins>
+      <w:ins w:id="188" w:author="Mateusz Barnacki" w:date="2023-08-17T13:01:00Z">
+        <w:r>
+          <w:rPr>
+            <w:rFonts w:ascii="Times New Roman" w:eastAsia="Calibri" w:hAnsi="Times New Roman"/>
+            <w:i/>
+            <w:iCs/>
+            <w:sz w:val="24"/>
+            <w:szCs w:val="24"/>
+          </w:rPr>
+          <w:instrText>"</w:instrText>
+        </w:r>
+        <w:r>
+          <w:rPr>
+            <w:rFonts w:ascii="Times New Roman" w:eastAsia="Calibri" w:hAnsi="Times New Roman"/>
+            <w:i/>
+            <w:iCs/>
+            <w:sz w:val="24"/>
+            <w:szCs w:val="24"/>
+          </w:rPr>
+          <w:fldChar w:fldCharType="separate"/>
+        </w:r>
+      </w:ins>
+      <w:ins w:id="189" w:author="Mateusz Barnacki" w:date="2023-08-17T12:07:00Z">
+        <w:r>
+          <w:rPr>
+            <w:rStyle w:val="Hipercze"/>
+            <w:rFonts w:ascii="Times New Roman" w:eastAsia="Calibri" w:hAnsi="Times New Roman"/>
+            <w:i/>
+            <w:iCs/>
+            <w:sz w:val="24"/>
+            <w:szCs w:val="24"/>
+            <w:rPrChange w:id="190" w:author="Mateusz Barnacki" w:date="2023-08-17T12:09:00Z">
+              <w:rPr>
+                <w:rFonts w:ascii="Times New Roman" w:eastAsia="Calibri" w:hAnsi="Times New Roman"/>
+                <w:sz w:val="24"/>
+                <w:szCs w:val="24"/>
+              </w:rPr>
+            </w:rPrChange>
+          </w:rPr>
           <w:t>http://172.20.40.211:3000</w:t>
         </w:r>
       </w:ins>
-      <w:ins w:id="168" w:author="Mateusz Barnacki" w:date="2023-08-17T12:09:00Z">
+      <w:ins w:id="191" w:author="Mateusz Barnacki" w:date="2023-08-17T13:01:00Z">
+        <w:r>
+          <w:rPr>
+            <w:rFonts w:ascii="Times New Roman" w:eastAsia="Calibri" w:hAnsi="Times New Roman"/>
+            <w:i/>
+            <w:iCs/>
+            <w:sz w:val="24"/>
+            <w:szCs w:val="24"/>
+          </w:rPr>
+          <w:fldChar w:fldCharType="end"/>
+        </w:r>
+      </w:ins>
+      <w:ins w:id="192" w:author="Mateusz Barnacki" w:date="2023-08-17T12:09:00Z">
         <w:r>
           <w:rPr>
             <w:rFonts w:ascii="Times New Roman" w:eastAsia="Calibri" w:hAnsi="Times New Roman"/>
@@ -4732,43 +5024,25 @@
         <w:tabs>
           <w:tab w:val="center" w:pos="4536"/>
         </w:tabs>
-        <w:spacing w:after="0" w:line="276" w:lineRule="auto"/>
+        <w:spacing w:line="276" w:lineRule="auto"/>
         <w:jc w:val="both"/>
         <w:rPr>
-          <w:ins w:id="169" w:author="Mateusz Barnacki" w:date="2023-08-17T11:47:00Z"/>
-          <w:rFonts w:ascii="Times New Roman" w:eastAsia="Calibri" w:hAnsi="Times New Roman"/>
-          <w:sz w:val="24"/>
-          <w:szCs w:val="24"/>
-        </w:rPr>
-      </w:pPr>
-      <w:ins w:id="170" w:author="Mateusz Barnacki" w:date="2023-08-17T11:39:00Z">
-        <w:r>
-          <w:rPr>
-            <w:rFonts w:ascii="Times New Roman" w:eastAsia="Calibri" w:hAnsi="Times New Roman"/>
-            <w:sz w:val="24"/>
-            <w:szCs w:val="24"/>
-          </w:rPr>
-          <w:t xml:space="preserve">     </w:t>
-        </w:r>
-      </w:ins>
-    </w:p>
-    <w:p>
-      <w:pPr>
-        <w:tabs>
-          <w:tab w:val="center" w:pos="4536"/>
-        </w:tabs>
-        <w:spacing w:line="276" w:lineRule="auto"/>
-        <w:ind w:left="708"/>
-        <w:jc w:val="both"/>
-        <w:rPr>
-          <w:ins w:id="171" w:author="Mateusz Barnacki" w:date="2023-08-17T11:48:00Z"/>
-          <w:rFonts w:ascii="Times New Roman" w:eastAsia="Calibri" w:hAnsi="Times New Roman"/>
-          <w:b/>
-          <w:bCs/>
-          <w:sz w:val="26"/>
-          <w:szCs w:val="26"/>
-        </w:rPr>
-        <w:pPrChange w:id="172" w:author="Mateusz Barnacki" w:date="2023-08-17T12:09:00Z">
+          <w:ins w:id="193" w:author="Mateusz Barnacki" w:date="2023-08-17T11:48:00Z"/>
+          <w:rFonts w:ascii="Times New Roman" w:eastAsia="Calibri" w:hAnsi="Times New Roman"/>
+          <w:sz w:val="24"/>
+          <w:szCs w:val="24"/>
+          <w:rPrChange w:id="194" w:author="Mateusz Barnacki" w:date="2023-08-17T13:11:00Z">
+            <w:rPr>
+              <w:ins w:id="195" w:author="Mateusz Barnacki" w:date="2023-08-17T11:48:00Z"/>
+              <w:rFonts w:ascii="Times New Roman" w:eastAsia="Calibri" w:hAnsi="Times New Roman"/>
+              <w:b/>
+              <w:bCs/>
+              <w:sz w:val="26"/>
+              <w:szCs w:val="26"/>
+            </w:rPr>
+          </w:rPrChange>
+        </w:rPr>
+        <w:pPrChange w:id="196" w:author="Mateusz Barnacki" w:date="2023-08-17T13:12:00Z">
           <w:pPr>
             <w:tabs>
               <w:tab w:val="center" w:pos="4536"/>
@@ -4779,7 +5053,18 @@
           </w:pPr>
         </w:pPrChange>
       </w:pPr>
-      <w:ins w:id="173" w:author="Mateusz Barnacki" w:date="2023-08-17T11:47:00Z">
+      <w:ins w:id="197" w:author="Mateusz Barnacki" w:date="2023-08-17T11:39:00Z">
+        <w:r>
+          <w:rPr>
+            <w:rFonts w:ascii="Times New Roman" w:eastAsia="Calibri" w:hAnsi="Times New Roman"/>
+            <w:sz w:val="24"/>
+            <w:szCs w:val="24"/>
+          </w:rPr>
+          <w:lastRenderedPageBreak/>
+          <w:t xml:space="preserve">   </w:t>
+        </w:r>
+      </w:ins>
+      <w:ins w:id="198" w:author="Mateusz Barnacki" w:date="2023-08-17T11:47:00Z">
         <w:r>
           <w:rPr>
             <w:rFonts w:ascii="Times New Roman" w:eastAsia="Calibri" w:hAnsi="Times New Roman"/>
@@ -4787,7 +5072,7 @@
             <w:bCs/>
             <w:sz w:val="26"/>
             <w:szCs w:val="26"/>
-            <w:rPrChange w:id="174" w:author="Mateusz Barnacki" w:date="2023-08-17T11:48:00Z">
+            <w:rPrChange w:id="199" w:author="Mateusz Barnacki" w:date="2023-08-17T11:48:00Z">
               <w:rPr>
                 <w:rFonts w:ascii="Times New Roman" w:eastAsia="Calibri" w:hAnsi="Times New Roman"/>
                 <w:sz w:val="24"/>
@@ -4795,8 +5080,109 @@
               </w:rPr>
             </w:rPrChange>
           </w:rPr>
-          <w:lastRenderedPageBreak/>
           <w:t>7.2 Pierwsze uruchomienie systemu</w:t>
+        </w:r>
+      </w:ins>
+    </w:p>
+    <w:p>
+      <w:pPr>
+        <w:tabs>
+          <w:tab w:val="center" w:pos="4536"/>
+        </w:tabs>
+        <w:spacing w:after="0" w:line="276" w:lineRule="auto"/>
+        <w:jc w:val="both"/>
+        <w:rPr>
+          <w:ins w:id="200" w:author="Mateusz Barnacki" w:date="2023-08-17T13:15:00Z"/>
+          <w:rFonts w:ascii="Times New Roman" w:eastAsia="Calibri" w:hAnsi="Times New Roman"/>
+          <w:sz w:val="24"/>
+          <w:szCs w:val="24"/>
+        </w:rPr>
+        <w:pPrChange w:id="201" w:author="Mateusz Barnacki" w:date="2023-08-17T13:15:00Z">
+          <w:pPr>
+            <w:tabs>
+              <w:tab w:val="center" w:pos="4536"/>
+            </w:tabs>
+            <w:spacing w:line="276" w:lineRule="auto"/>
+            <w:jc w:val="both"/>
+          </w:pPr>
+        </w:pPrChange>
+      </w:pPr>
+      <w:ins w:id="202" w:author="Mateusz Barnacki" w:date="2023-08-17T11:48:00Z">
+        <w:r>
+          <w:rPr>
+            <w:rFonts w:ascii="Times New Roman" w:eastAsia="Calibri" w:hAnsi="Times New Roman"/>
+            <w:sz w:val="24"/>
+            <w:szCs w:val="24"/>
+          </w:rPr>
+          <w:t xml:space="preserve">     </w:t>
+        </w:r>
+      </w:ins>
+      <w:ins w:id="203" w:author="Mateusz Barnacki" w:date="2023-08-17T13:13:00Z">
+        <w:r>
+          <w:rPr>
+            <w:rFonts w:ascii="Times New Roman" w:eastAsia="Calibri" w:hAnsi="Times New Roman"/>
+            <w:sz w:val="24"/>
+            <w:szCs w:val="24"/>
+          </w:rPr>
+          <w:t xml:space="preserve">Poniższa instrukcja zawiera opis wykorzystania komend w dowolnym wierszu poleceń. Część niżej wymienionych operacji może zostać zastąpiona </w:t>
+        </w:r>
+      </w:ins>
+      <w:ins w:id="204" w:author="Mateusz Barnacki" w:date="2023-08-17T13:15:00Z">
+        <w:r>
+          <w:rPr>
+            <w:rFonts w:ascii="Times New Roman" w:eastAsia="Calibri" w:hAnsi="Times New Roman"/>
+            <w:sz w:val="24"/>
+            <w:szCs w:val="24"/>
+          </w:rPr>
+          <w:t>poprzez</w:t>
+        </w:r>
+      </w:ins>
+      <w:ins w:id="205" w:author="Mateusz Barnacki" w:date="2023-08-17T13:16:00Z">
+        <w:r>
+          <w:rPr>
+            <w:rFonts w:ascii="Times New Roman" w:eastAsia="Calibri" w:hAnsi="Times New Roman"/>
+            <w:sz w:val="24"/>
+            <w:szCs w:val="24"/>
+          </w:rPr>
+          <w:t xml:space="preserve"> wykorzystanie</w:t>
+        </w:r>
+      </w:ins>
+      <w:ins w:id="206" w:author="Mateusz Barnacki" w:date="2023-08-17T13:13:00Z">
+        <w:r>
+          <w:rPr>
+            <w:rFonts w:ascii="Times New Roman" w:eastAsia="Calibri" w:hAnsi="Times New Roman"/>
+            <w:sz w:val="24"/>
+            <w:szCs w:val="24"/>
+          </w:rPr>
+          <w:t xml:space="preserve"> </w:t>
+        </w:r>
+      </w:ins>
+      <w:ins w:id="207" w:author="Mateusz Barnacki" w:date="2023-08-17T13:14:00Z">
+        <w:r>
+          <w:rPr>
+            <w:rFonts w:ascii="Times New Roman" w:eastAsia="Calibri" w:hAnsi="Times New Roman"/>
+            <w:sz w:val="24"/>
+            <w:szCs w:val="24"/>
+          </w:rPr>
+          <w:t xml:space="preserve">narzędzi posiadających interfejs użytkownika np. </w:t>
+        </w:r>
+        <w:proofErr w:type="spellStart"/>
+        <w:r>
+          <w:rPr>
+            <w:rFonts w:ascii="Times New Roman" w:eastAsia="Calibri" w:hAnsi="Times New Roman"/>
+            <w:sz w:val="24"/>
+            <w:szCs w:val="24"/>
+          </w:rPr>
+          <w:t>IntelliJ</w:t>
+        </w:r>
+        <w:proofErr w:type="spellEnd"/>
+        <w:r>
+          <w:rPr>
+            <w:rFonts w:ascii="Times New Roman" w:eastAsia="Calibri" w:hAnsi="Times New Roman"/>
+            <w:sz w:val="24"/>
+            <w:szCs w:val="24"/>
+          </w:rPr>
+          <w:t xml:space="preserve"> IDEA lub Docker Desktop. </w:t>
         </w:r>
       </w:ins>
     </w:p>
@@ -4808,18 +5194,1919 @@
         <w:spacing w:line="276" w:lineRule="auto"/>
         <w:jc w:val="both"/>
         <w:rPr>
-          <w:del w:id="175" w:author="Mateusz Barnacki" w:date="2023-08-17T11:50:00Z"/>
-          <w:rFonts w:ascii="Times New Roman" w:eastAsia="Calibri" w:hAnsi="Times New Roman"/>
-          <w:sz w:val="24"/>
-          <w:szCs w:val="24"/>
-          <w:rPrChange w:id="176" w:author="Mateusz Barnacki" w:date="2023-08-17T11:48:00Z">
+          <w:del w:id="208" w:author="Mateusz Barnacki" w:date="2023-08-17T11:50:00Z"/>
+          <w:rFonts w:ascii="Times New Roman" w:eastAsia="Calibri" w:hAnsi="Times New Roman"/>
+          <w:sz w:val="24"/>
+          <w:szCs w:val="24"/>
+        </w:rPr>
+      </w:pPr>
+      <w:ins w:id="209" w:author="Mateusz Barnacki" w:date="2023-08-17T13:15:00Z">
+        <w:r>
+          <w:rPr>
+            <w:rFonts w:ascii="Times New Roman" w:eastAsia="Calibri" w:hAnsi="Times New Roman"/>
+            <w:sz w:val="24"/>
+            <w:szCs w:val="24"/>
+          </w:rPr>
+          <w:tab/>
+          <w:t xml:space="preserve">     </w:t>
+        </w:r>
+      </w:ins>
+      <w:ins w:id="210" w:author="Mateusz Barnacki" w:date="2023-08-17T13:00:00Z">
+        <w:r>
+          <w:rPr>
+            <w:rFonts w:ascii="Times New Roman" w:eastAsia="Calibri" w:hAnsi="Times New Roman"/>
+            <w:sz w:val="24"/>
+            <w:szCs w:val="24"/>
+          </w:rPr>
+          <w:t xml:space="preserve">Pierwszym krokiem wymaganym do uruchomienia systemu na dowolnej maszynie jest utworzenie lokalnej kopii repozytorium za pomocą komendy </w:t>
+        </w:r>
+        <w:r>
+          <w:rPr>
+            <w:rFonts w:ascii="Times New Roman" w:eastAsia="Calibri" w:hAnsi="Times New Roman"/>
+            <w:i/>
+            <w:iCs/>
+            <w:sz w:val="24"/>
+            <w:szCs w:val="24"/>
+            <w:rPrChange w:id="211" w:author="Mateusz Barnacki" w:date="2023-08-17T13:00:00Z">
+              <w:rPr>
+                <w:rFonts w:ascii="Times New Roman" w:eastAsia="Calibri" w:hAnsi="Times New Roman"/>
+                <w:sz w:val="24"/>
+                <w:szCs w:val="24"/>
+              </w:rPr>
+            </w:rPrChange>
+          </w:rPr>
+          <w:t>git clone</w:t>
+        </w:r>
+        <w:r>
+          <w:rPr>
+            <w:rFonts w:ascii="Times New Roman" w:eastAsia="Calibri" w:hAnsi="Times New Roman"/>
+            <w:sz w:val="24"/>
+            <w:szCs w:val="24"/>
+          </w:rPr>
+          <w:t>.</w:t>
+        </w:r>
+      </w:ins>
+      <w:ins w:id="212" w:author="Mateusz Barnacki" w:date="2023-08-17T13:28:00Z">
+        <w:r>
+          <w:rPr>
+            <w:rFonts w:ascii="Times New Roman" w:eastAsia="Calibri" w:hAnsi="Times New Roman"/>
+            <w:sz w:val="24"/>
+            <w:szCs w:val="24"/>
+          </w:rPr>
+          <w:t xml:space="preserve"> </w:t>
+        </w:r>
+        <w:r>
+          <w:rPr>
+            <w:rFonts w:ascii="Times New Roman" w:eastAsia="Calibri" w:hAnsi="Times New Roman"/>
+            <w:sz w:val="24"/>
+            <w:szCs w:val="24"/>
+          </w:rPr>
+          <w:t>Aplikacja przy generowaniu JWT wykorzystuje parę asymetrycznych kluczy</w:t>
+        </w:r>
+        <w:r>
+          <w:rPr>
+            <w:rFonts w:ascii="Times New Roman" w:eastAsia="Calibri" w:hAnsi="Times New Roman"/>
+            <w:sz w:val="24"/>
+            <w:szCs w:val="24"/>
+          </w:rPr>
+          <w:t xml:space="preserve"> służących do kodowania oraz dekodowania ż</w:t>
+        </w:r>
+      </w:ins>
+      <w:ins w:id="213" w:author="Mateusz Barnacki" w:date="2023-08-17T13:29:00Z">
+        <w:r>
+          <w:rPr>
+            <w:rFonts w:ascii="Times New Roman" w:eastAsia="Calibri" w:hAnsi="Times New Roman"/>
+            <w:sz w:val="24"/>
+            <w:szCs w:val="24"/>
+          </w:rPr>
+          <w:t>etonów</w:t>
+        </w:r>
+      </w:ins>
+      <w:ins w:id="214" w:author="Mateusz Barnacki" w:date="2023-08-17T13:28:00Z">
+        <w:r>
+          <w:rPr>
+            <w:rFonts w:ascii="Times New Roman" w:eastAsia="Calibri" w:hAnsi="Times New Roman"/>
+            <w:sz w:val="24"/>
+            <w:szCs w:val="24"/>
+          </w:rPr>
+          <w:t>. W</w:t>
+        </w:r>
+      </w:ins>
+      <w:ins w:id="215" w:author="Mateusz Barnacki" w:date="2023-08-17T13:30:00Z">
+        <w:r>
+          <w:rPr>
+            <w:rFonts w:ascii="Times New Roman" w:eastAsia="Calibri" w:hAnsi="Times New Roman"/>
+            <w:sz w:val="24"/>
+            <w:szCs w:val="24"/>
+          </w:rPr>
+          <w:t xml:space="preserve">obec tego </w:t>
+        </w:r>
+      </w:ins>
+      <w:ins w:id="216" w:author="Mateusz Barnacki" w:date="2023-08-17T13:28:00Z">
+        <w:r>
+          <w:rPr>
+            <w:rFonts w:ascii="Times New Roman" w:eastAsia="Calibri" w:hAnsi="Times New Roman"/>
+            <w:sz w:val="24"/>
+            <w:szCs w:val="24"/>
+          </w:rPr>
+          <w:t xml:space="preserve">należy utworzyć </w:t>
+        </w:r>
+      </w:ins>
+      <w:ins w:id="217" w:author="Mateusz Barnacki" w:date="2023-08-17T13:29:00Z">
+        <w:r>
+          <w:rPr>
+            <w:rFonts w:ascii="Times New Roman" w:eastAsia="Calibri" w:hAnsi="Times New Roman"/>
+            <w:sz w:val="24"/>
+            <w:szCs w:val="24"/>
+          </w:rPr>
+          <w:t>klucz publiczn</w:t>
+        </w:r>
+      </w:ins>
+      <w:ins w:id="218" w:author="Mateusz Barnacki" w:date="2023-08-17T13:33:00Z">
+        <w:r>
+          <w:rPr>
+            <w:rFonts w:ascii="Times New Roman" w:eastAsia="Calibri" w:hAnsi="Times New Roman"/>
+            <w:sz w:val="24"/>
+            <w:szCs w:val="24"/>
+          </w:rPr>
+          <w:t>y</w:t>
+        </w:r>
+      </w:ins>
+      <w:ins w:id="219" w:author="Mateusz Barnacki" w:date="2023-08-17T13:29:00Z">
+        <w:r>
+          <w:rPr>
+            <w:rFonts w:ascii="Times New Roman" w:eastAsia="Calibri" w:hAnsi="Times New Roman"/>
+            <w:sz w:val="24"/>
+            <w:szCs w:val="24"/>
+          </w:rPr>
+          <w:t xml:space="preserve"> oraz klucz prywatn</w:t>
+        </w:r>
+      </w:ins>
+      <w:ins w:id="220" w:author="Mateusz Barnacki" w:date="2023-08-17T13:34:00Z">
+        <w:r>
+          <w:rPr>
+            <w:rFonts w:ascii="Times New Roman" w:eastAsia="Calibri" w:hAnsi="Times New Roman"/>
+            <w:sz w:val="24"/>
+            <w:szCs w:val="24"/>
+          </w:rPr>
+          <w:t>y</w:t>
+        </w:r>
+      </w:ins>
+      <w:ins w:id="221" w:author="Mateusz Barnacki" w:date="2023-08-17T13:28:00Z">
+        <w:r>
+          <w:rPr>
+            <w:rFonts w:ascii="Times New Roman" w:eastAsia="Calibri" w:hAnsi="Times New Roman"/>
+            <w:sz w:val="24"/>
+            <w:szCs w:val="24"/>
+          </w:rPr>
+          <w:t>.</w:t>
+        </w:r>
+      </w:ins>
+      <w:ins w:id="222" w:author="Mateusz Barnacki" w:date="2023-08-17T13:33:00Z">
+        <w:r>
+          <w:rPr>
+            <w:rFonts w:ascii="Times New Roman" w:eastAsia="Calibri" w:hAnsi="Times New Roman"/>
+            <w:sz w:val="24"/>
+            <w:szCs w:val="24"/>
+          </w:rPr>
+          <w:t xml:space="preserve"> </w:t>
+        </w:r>
+      </w:ins>
+      <w:ins w:id="223" w:author="Mateusz Barnacki" w:date="2023-08-17T13:18:00Z">
+        <w:r>
+          <w:rPr>
+            <w:rFonts w:ascii="Times New Roman" w:eastAsia="Calibri" w:hAnsi="Times New Roman"/>
+            <w:sz w:val="24"/>
+            <w:szCs w:val="24"/>
+          </w:rPr>
+          <w:t xml:space="preserve"> </w:t>
+        </w:r>
+      </w:ins>
+      <w:ins w:id="224" w:author="Mateusz Barnacki" w:date="2023-08-17T13:34:00Z">
+        <w:r>
+          <w:rPr>
+            <w:rFonts w:ascii="Times New Roman" w:eastAsia="Calibri" w:hAnsi="Times New Roman"/>
+            <w:sz w:val="24"/>
+            <w:szCs w:val="24"/>
+          </w:rPr>
+          <w:t xml:space="preserve">Należy przenieść się do lokalizacji </w:t>
+        </w:r>
+        <w:r>
+          <w:rPr>
+            <w:rFonts w:ascii="Times New Roman" w:eastAsia="Calibri" w:hAnsi="Times New Roman"/>
+            <w:i/>
+            <w:iCs/>
+            <w:sz w:val="24"/>
+            <w:szCs w:val="24"/>
+            <w:rPrChange w:id="225" w:author="Mateusz Barnacki" w:date="2023-08-17T13:35:00Z">
+              <w:rPr>
+                <w:rFonts w:ascii="Times New Roman" w:eastAsia="Calibri" w:hAnsi="Times New Roman"/>
+                <w:sz w:val="24"/>
+                <w:szCs w:val="24"/>
+              </w:rPr>
+            </w:rPrChange>
+          </w:rPr>
+          <w:t>master-</w:t>
+        </w:r>
+        <w:proofErr w:type="spellStart"/>
+        <w:r>
+          <w:rPr>
+            <w:rFonts w:ascii="Times New Roman" w:eastAsia="Calibri" w:hAnsi="Times New Roman"/>
+            <w:i/>
+            <w:iCs/>
+            <w:sz w:val="24"/>
+            <w:szCs w:val="24"/>
+            <w:rPrChange w:id="226" w:author="Mateusz Barnacki" w:date="2023-08-17T13:35:00Z">
+              <w:rPr>
+                <w:rFonts w:ascii="Times New Roman" w:eastAsia="Calibri" w:hAnsi="Times New Roman"/>
+                <w:sz w:val="24"/>
+                <w:szCs w:val="24"/>
+              </w:rPr>
+            </w:rPrChange>
+          </w:rPr>
+          <w:t>thesis</w:t>
+        </w:r>
+        <w:proofErr w:type="spellEnd"/>
+        <w:r>
+          <w:rPr>
+            <w:rFonts w:ascii="Times New Roman" w:eastAsia="Calibri" w:hAnsi="Times New Roman"/>
+            <w:i/>
+            <w:iCs/>
+            <w:sz w:val="24"/>
+            <w:szCs w:val="24"/>
+            <w:rPrChange w:id="227" w:author="Mateusz Barnacki" w:date="2023-08-17T13:35:00Z">
+              <w:rPr>
+                <w:rFonts w:ascii="Times New Roman" w:eastAsia="Calibri" w:hAnsi="Times New Roman"/>
+                <w:sz w:val="24"/>
+                <w:szCs w:val="24"/>
+              </w:rPr>
+            </w:rPrChange>
+          </w:rPr>
+          <w:t>/</w:t>
+        </w:r>
+        <w:proofErr w:type="spellStart"/>
+        <w:r>
+          <w:rPr>
+            <w:rFonts w:ascii="Times New Roman" w:eastAsia="Calibri" w:hAnsi="Times New Roman"/>
+            <w:i/>
+            <w:iCs/>
+            <w:sz w:val="24"/>
+            <w:szCs w:val="24"/>
+            <w:rPrChange w:id="228" w:author="Mateusz Barnacki" w:date="2023-08-17T13:35:00Z">
+              <w:rPr>
+                <w:rFonts w:ascii="Times New Roman" w:eastAsia="Calibri" w:hAnsi="Times New Roman"/>
+                <w:sz w:val="24"/>
+                <w:szCs w:val="24"/>
+              </w:rPr>
+            </w:rPrChange>
+          </w:rPr>
+          <w:t>auth</w:t>
+        </w:r>
+        <w:proofErr w:type="spellEnd"/>
+        <w:r>
+          <w:rPr>
+            <w:rFonts w:ascii="Times New Roman" w:eastAsia="Calibri" w:hAnsi="Times New Roman"/>
+            <w:i/>
+            <w:iCs/>
+            <w:sz w:val="24"/>
+            <w:szCs w:val="24"/>
+            <w:rPrChange w:id="229" w:author="Mateusz Barnacki" w:date="2023-08-17T13:35:00Z">
+              <w:rPr>
+                <w:rFonts w:ascii="Times New Roman" w:eastAsia="Calibri" w:hAnsi="Times New Roman"/>
+                <w:sz w:val="24"/>
+                <w:szCs w:val="24"/>
+              </w:rPr>
+            </w:rPrChange>
+          </w:rPr>
+          <w:t>-service/</w:t>
+        </w:r>
+        <w:proofErr w:type="spellStart"/>
+        <w:r>
+          <w:rPr>
+            <w:rFonts w:ascii="Times New Roman" w:eastAsia="Calibri" w:hAnsi="Times New Roman"/>
+            <w:i/>
+            <w:iCs/>
+            <w:sz w:val="24"/>
+            <w:szCs w:val="24"/>
+            <w:rPrChange w:id="230" w:author="Mateusz Barnacki" w:date="2023-08-17T13:35:00Z">
+              <w:rPr>
+                <w:rFonts w:ascii="Times New Roman" w:eastAsia="Calibri" w:hAnsi="Times New Roman"/>
+                <w:sz w:val="24"/>
+                <w:szCs w:val="24"/>
+              </w:rPr>
+            </w:rPrChange>
+          </w:rPr>
+          <w:t>src</w:t>
+        </w:r>
+        <w:proofErr w:type="spellEnd"/>
+        <w:r>
+          <w:rPr>
+            <w:rFonts w:ascii="Times New Roman" w:eastAsia="Calibri" w:hAnsi="Times New Roman"/>
+            <w:i/>
+            <w:iCs/>
+            <w:sz w:val="24"/>
+            <w:szCs w:val="24"/>
+            <w:rPrChange w:id="231" w:author="Mateusz Barnacki" w:date="2023-08-17T13:35:00Z">
+              <w:rPr>
+                <w:rFonts w:ascii="Times New Roman" w:eastAsia="Calibri" w:hAnsi="Times New Roman"/>
+                <w:sz w:val="24"/>
+                <w:szCs w:val="24"/>
+              </w:rPr>
+            </w:rPrChange>
+          </w:rPr>
+          <w:t>/</w:t>
+        </w:r>
+        <w:proofErr w:type="spellStart"/>
+        <w:r>
+          <w:rPr>
+            <w:rFonts w:ascii="Times New Roman" w:eastAsia="Calibri" w:hAnsi="Times New Roman"/>
+            <w:i/>
+            <w:iCs/>
+            <w:sz w:val="24"/>
+            <w:szCs w:val="24"/>
+            <w:rPrChange w:id="232" w:author="Mateusz Barnacki" w:date="2023-08-17T13:35:00Z">
+              <w:rPr>
+                <w:rFonts w:ascii="Times New Roman" w:eastAsia="Calibri" w:hAnsi="Times New Roman"/>
+                <w:sz w:val="24"/>
+                <w:szCs w:val="24"/>
+              </w:rPr>
+            </w:rPrChange>
+          </w:rPr>
+          <w:t>main</w:t>
+        </w:r>
+        <w:proofErr w:type="spellEnd"/>
+        <w:r>
+          <w:rPr>
+            <w:rFonts w:ascii="Times New Roman" w:eastAsia="Calibri" w:hAnsi="Times New Roman"/>
+            <w:i/>
+            <w:iCs/>
+            <w:sz w:val="24"/>
+            <w:szCs w:val="24"/>
+            <w:rPrChange w:id="233" w:author="Mateusz Barnacki" w:date="2023-08-17T13:35:00Z">
+              <w:rPr>
+                <w:rFonts w:ascii="Times New Roman" w:eastAsia="Calibri" w:hAnsi="Times New Roman"/>
+                <w:sz w:val="24"/>
+                <w:szCs w:val="24"/>
+              </w:rPr>
+            </w:rPrChange>
+          </w:rPr>
+          <w:t>/</w:t>
+        </w:r>
+      </w:ins>
+      <w:proofErr w:type="spellStart"/>
+      <w:ins w:id="234" w:author="Mateusz Barnacki" w:date="2023-08-17T13:35:00Z">
+        <w:r>
+          <w:rPr>
+            <w:rFonts w:ascii="Times New Roman" w:eastAsia="Calibri" w:hAnsi="Times New Roman"/>
+            <w:i/>
+            <w:iCs/>
+            <w:sz w:val="24"/>
+            <w:szCs w:val="24"/>
+            <w:rPrChange w:id="235" w:author="Mateusz Barnacki" w:date="2023-08-17T13:35:00Z">
+              <w:rPr>
+                <w:rFonts w:ascii="Times New Roman" w:eastAsia="Calibri" w:hAnsi="Times New Roman"/>
+                <w:sz w:val="24"/>
+                <w:szCs w:val="24"/>
+              </w:rPr>
+            </w:rPrChange>
+          </w:rPr>
+          <w:t>resources</w:t>
+        </w:r>
+        <w:proofErr w:type="spellEnd"/>
+        <w:r>
+          <w:rPr>
+            <w:rFonts w:ascii="Times New Roman" w:eastAsia="Calibri" w:hAnsi="Times New Roman"/>
+            <w:sz w:val="24"/>
+            <w:szCs w:val="24"/>
+          </w:rPr>
+          <w:t>.</w:t>
+        </w:r>
+      </w:ins>
+      <w:ins w:id="236" w:author="Mateusz Barnacki" w:date="2023-08-17T13:34:00Z">
+        <w:r>
+          <w:rPr>
+            <w:rFonts w:ascii="Times New Roman" w:eastAsia="Calibri" w:hAnsi="Times New Roman"/>
+            <w:sz w:val="24"/>
+            <w:szCs w:val="24"/>
+          </w:rPr>
+          <w:t xml:space="preserve"> </w:t>
+        </w:r>
+      </w:ins>
+      <w:ins w:id="237" w:author="Mateusz Barnacki" w:date="2023-08-17T13:35:00Z">
+        <w:r>
+          <w:rPr>
+            <w:rFonts w:ascii="Times New Roman" w:eastAsia="Calibri" w:hAnsi="Times New Roman"/>
+            <w:sz w:val="24"/>
+            <w:szCs w:val="24"/>
+          </w:rPr>
+          <w:t xml:space="preserve">Następnie </w:t>
+        </w:r>
+      </w:ins>
+      <w:ins w:id="238" w:author="Mateusz Barnacki" w:date="2023-08-17T13:51:00Z">
+        <w:r>
+          <w:rPr>
+            <w:rFonts w:ascii="Times New Roman" w:eastAsia="Calibri" w:hAnsi="Times New Roman"/>
+            <w:sz w:val="24"/>
+            <w:szCs w:val="24"/>
+          </w:rPr>
+          <w:t>użytkownik musi</w:t>
+        </w:r>
+      </w:ins>
+      <w:ins w:id="239" w:author="Mateusz Barnacki" w:date="2023-08-17T13:18:00Z">
+        <w:r>
+          <w:rPr>
+            <w:rFonts w:ascii="Times New Roman" w:eastAsia="Calibri" w:hAnsi="Times New Roman"/>
+            <w:sz w:val="24"/>
+            <w:szCs w:val="24"/>
+          </w:rPr>
+          <w:t xml:space="preserve"> utworzyć nowy katalog </w:t>
+        </w:r>
+      </w:ins>
+      <w:ins w:id="240" w:author="Mateusz Barnacki" w:date="2023-08-17T13:22:00Z">
+        <w:r>
+          <w:rPr>
+            <w:rFonts w:ascii="Times New Roman" w:eastAsia="Calibri" w:hAnsi="Times New Roman"/>
+            <w:sz w:val="24"/>
+            <w:szCs w:val="24"/>
+          </w:rPr>
+          <w:t>o</w:t>
+        </w:r>
+      </w:ins>
+      <w:ins w:id="241" w:author="Mateusz Barnacki" w:date="2023-08-17T13:18:00Z">
+        <w:r>
+          <w:rPr>
+            <w:rFonts w:ascii="Times New Roman" w:eastAsia="Calibri" w:hAnsi="Times New Roman"/>
+            <w:sz w:val="24"/>
+            <w:szCs w:val="24"/>
+          </w:rPr>
+          <w:t xml:space="preserve"> nazwie </w:t>
+        </w:r>
+        <w:proofErr w:type="spellStart"/>
+        <w:r>
+          <w:rPr>
+            <w:rFonts w:ascii="Times New Roman" w:eastAsia="Calibri" w:hAnsi="Times New Roman"/>
+            <w:i/>
+            <w:iCs/>
+            <w:sz w:val="24"/>
+            <w:szCs w:val="24"/>
+            <w:rPrChange w:id="242" w:author="Mateusz Barnacki" w:date="2023-08-17T13:18:00Z">
+              <w:rPr>
+                <w:rFonts w:ascii="Times New Roman" w:eastAsia="Calibri" w:hAnsi="Times New Roman"/>
+                <w:sz w:val="24"/>
+                <w:szCs w:val="24"/>
+              </w:rPr>
+            </w:rPrChange>
+          </w:rPr>
+          <w:t>certs</w:t>
+        </w:r>
+        <w:proofErr w:type="spellEnd"/>
+        <w:r>
+          <w:rPr>
+            <w:rFonts w:ascii="Times New Roman" w:eastAsia="Calibri" w:hAnsi="Times New Roman"/>
+            <w:sz w:val="24"/>
+            <w:szCs w:val="24"/>
+          </w:rPr>
+          <w:t>.</w:t>
+        </w:r>
+      </w:ins>
+      <w:ins w:id="243" w:author="Mateusz Barnacki" w:date="2023-08-17T13:35:00Z">
+        <w:r>
+          <w:rPr>
+            <w:rFonts w:ascii="Times New Roman" w:eastAsia="Calibri" w:hAnsi="Times New Roman"/>
+            <w:sz w:val="24"/>
+            <w:szCs w:val="24"/>
+          </w:rPr>
+          <w:t xml:space="preserve"> W katalogu </w:t>
+        </w:r>
+        <w:proofErr w:type="spellStart"/>
+        <w:r>
+          <w:rPr>
+            <w:rFonts w:ascii="Times New Roman" w:eastAsia="Calibri" w:hAnsi="Times New Roman"/>
+            <w:i/>
+            <w:iCs/>
+            <w:sz w:val="24"/>
+            <w:szCs w:val="24"/>
+            <w:rPrChange w:id="244" w:author="Mateusz Barnacki" w:date="2023-08-17T13:35:00Z">
+              <w:rPr>
+                <w:rFonts w:ascii="Times New Roman" w:eastAsia="Calibri" w:hAnsi="Times New Roman"/>
+                <w:sz w:val="24"/>
+                <w:szCs w:val="24"/>
+              </w:rPr>
+            </w:rPrChange>
+          </w:rPr>
+          <w:t>certs</w:t>
+        </w:r>
+      </w:ins>
+      <w:proofErr w:type="spellEnd"/>
+      <w:ins w:id="245" w:author="Mateusz Barnacki" w:date="2023-08-17T13:18:00Z">
+        <w:r>
+          <w:rPr>
+            <w:rFonts w:ascii="Times New Roman" w:eastAsia="Calibri" w:hAnsi="Times New Roman"/>
+            <w:sz w:val="24"/>
+            <w:szCs w:val="24"/>
+          </w:rPr>
+          <w:t xml:space="preserve"> </w:t>
+        </w:r>
+      </w:ins>
+      <w:ins w:id="246" w:author="Mateusz Barnacki" w:date="2023-08-17T13:51:00Z">
+        <w:r>
+          <w:rPr>
+            <w:rFonts w:ascii="Times New Roman" w:eastAsia="Calibri" w:hAnsi="Times New Roman"/>
+            <w:sz w:val="24"/>
+            <w:szCs w:val="24"/>
+          </w:rPr>
+          <w:t>należy</w:t>
+        </w:r>
+      </w:ins>
+      <w:ins w:id="247" w:author="Mateusz Barnacki" w:date="2023-08-17T13:36:00Z">
+        <w:r>
+          <w:rPr>
+            <w:rFonts w:ascii="Times New Roman" w:eastAsia="Calibri" w:hAnsi="Times New Roman"/>
+            <w:sz w:val="24"/>
+            <w:szCs w:val="24"/>
+          </w:rPr>
+          <w:t xml:space="preserve"> wyko</w:t>
+        </w:r>
+      </w:ins>
+      <w:ins w:id="248" w:author="Mateusz Barnacki" w:date="2023-08-17T13:41:00Z">
+        <w:r>
+          <w:rPr>
+            <w:rFonts w:ascii="Times New Roman" w:eastAsia="Calibri" w:hAnsi="Times New Roman"/>
+            <w:sz w:val="24"/>
+            <w:szCs w:val="24"/>
+          </w:rPr>
+          <w:t>n</w:t>
+        </w:r>
+      </w:ins>
+      <w:ins w:id="249" w:author="Mateusz Barnacki" w:date="2023-08-17T13:36:00Z">
+        <w:r>
+          <w:rPr>
+            <w:rFonts w:ascii="Times New Roman" w:eastAsia="Calibri" w:hAnsi="Times New Roman"/>
+            <w:sz w:val="24"/>
+            <w:szCs w:val="24"/>
+          </w:rPr>
+          <w:t xml:space="preserve">ać </w:t>
+        </w:r>
+      </w:ins>
+      <w:ins w:id="250" w:author="Mateusz Barnacki" w:date="2023-08-17T13:53:00Z">
+        <w:r>
+          <w:rPr>
+            <w:rFonts w:ascii="Times New Roman" w:eastAsia="Calibri" w:hAnsi="Times New Roman"/>
+            <w:sz w:val="24"/>
+            <w:szCs w:val="24"/>
+          </w:rPr>
+          <w:t>poniższą</w:t>
+        </w:r>
+      </w:ins>
+      <w:ins w:id="251" w:author="Mateusz Barnacki" w:date="2023-08-17T13:36:00Z">
+        <w:r>
+          <w:rPr>
+            <w:rFonts w:ascii="Times New Roman" w:eastAsia="Calibri" w:hAnsi="Times New Roman"/>
+            <w:sz w:val="24"/>
+            <w:szCs w:val="24"/>
+          </w:rPr>
+          <w:t xml:space="preserve"> sekwencję komend</w:t>
+        </w:r>
+      </w:ins>
+      <w:ins w:id="252" w:author="Mateusz Barnacki" w:date="2023-08-17T13:53:00Z">
+        <w:r>
+          <w:rPr>
+            <w:rFonts w:ascii="Times New Roman" w:eastAsia="Calibri" w:hAnsi="Times New Roman"/>
+            <w:sz w:val="24"/>
+            <w:szCs w:val="24"/>
+          </w:rPr>
+          <w:t>.</w:t>
+        </w:r>
+      </w:ins>
+    </w:p>
+    <w:p>
+      <w:pPr>
+        <w:tabs>
+          <w:tab w:val="center" w:pos="4536"/>
+        </w:tabs>
+        <w:spacing w:after="0" w:line="276" w:lineRule="auto"/>
+        <w:jc w:val="both"/>
+        <w:rPr>
+          <w:ins w:id="253" w:author="Mateusz Barnacki" w:date="2023-08-17T13:51:00Z"/>
+          <w:rFonts w:ascii="Times New Roman" w:eastAsia="Calibri" w:hAnsi="Times New Roman"/>
+          <w:sz w:val="24"/>
+          <w:szCs w:val="24"/>
+        </w:rPr>
+      </w:pPr>
+    </w:p>
+    <w:p>
+      <w:pPr>
+        <w:tabs>
+          <w:tab w:val="center" w:pos="4536"/>
+        </w:tabs>
+        <w:spacing w:after="0" w:line="276" w:lineRule="auto"/>
+        <w:jc w:val="both"/>
+        <w:rPr>
+          <w:ins w:id="254" w:author="Mateusz Barnacki" w:date="2023-08-17T13:42:00Z"/>
+          <w:rFonts w:ascii="Times New Roman" w:eastAsia="Calibri" w:hAnsi="Times New Roman"/>
+          <w:sz w:val="24"/>
+          <w:szCs w:val="24"/>
+        </w:rPr>
+      </w:pPr>
+    </w:p>
+    <w:bookmarkStart w:id="255" w:name="_MON_1753784945"/>
+    <w:bookmarkEnd w:id="255"/>
+    <w:p>
+      <w:pPr>
+        <w:keepNext/>
+        <w:tabs>
+          <w:tab w:val="center" w:pos="4536"/>
+        </w:tabs>
+        <w:spacing w:after="0" w:line="276" w:lineRule="auto"/>
+        <w:jc w:val="both"/>
+        <w:rPr>
+          <w:ins w:id="256" w:author="Mateusz Barnacki" w:date="2023-08-17T13:52:00Z"/>
+        </w:rPr>
+        <w:pPrChange w:id="257" w:author="Mateusz Barnacki" w:date="2023-08-17T13:52:00Z">
+          <w:pPr>
+            <w:tabs>
+              <w:tab w:val="center" w:pos="4536"/>
+            </w:tabs>
+            <w:spacing w:after="0" w:line="276" w:lineRule="auto"/>
+            <w:jc w:val="both"/>
+          </w:pPr>
+        </w:pPrChange>
+      </w:pPr>
+      <w:ins w:id="258" w:author="Mateusz Barnacki" w:date="2023-08-17T13:43:00Z">
+        <w:r>
+          <w:rPr>
+            <w:rFonts w:ascii="Times New Roman" w:eastAsia="Calibri" w:hAnsi="Times New Roman"/>
+            <w:sz w:val="24"/>
+            <w:szCs w:val="24"/>
+          </w:rPr>
+          <w:object w:dxaOrig="9072" w:dyaOrig="789" w14:anchorId="16F828D7">
+            <v:shapetype id="_x0000_t75" coordsize="21600,21600" o:spt="75" o:preferrelative="t" path="m@4@5l@4@11@9@11@9@5xe" filled="f" stroked="f">
+              <v:stroke joinstyle="miter"/>
+              <v:formulas>
+                <v:f eqn="if lineDrawn pixelLineWidth 0"/>
+                <v:f eqn="sum @0 1 0"/>
+                <v:f eqn="sum 0 0 @1"/>
+                <v:f eqn="prod @2 1 2"/>
+                <v:f eqn="prod @3 21600 pixelWidth"/>
+                <v:f eqn="prod @3 21600 pixelHeight"/>
+                <v:f eqn="sum @0 0 1"/>
+                <v:f eqn="prod @6 1 2"/>
+                <v:f eqn="prod @7 21600 pixelWidth"/>
+                <v:f eqn="sum @8 21600 0"/>
+                <v:f eqn="prod @7 21600 pixelHeight"/>
+                <v:f eqn="sum @10 21600 0"/>
+              </v:formulas>
+              <v:path o:extrusionok="f" gradientshapeok="t" o:connecttype="rect"/>
+              <o:lock v:ext="edit" aspectratio="t"/>
+            </v:shapetype>
+            <v:shape id="_x0000_i1034" type="#_x0000_t75" style="width:453.6pt;height:42.6pt" o:ole="">
+              <v:imagedata r:id="rId11" o:title=""/>
+            </v:shape>
+            <o:OLEObject Type="Embed" ProgID="Word.OpenDocumentText.12" ShapeID="_x0000_i1034" DrawAspect="Content" ObjectID="_1753789467" r:id="rId12"/>
+          </w:object>
+        </w:r>
+      </w:ins>
+    </w:p>
+    <w:p>
+      <w:pPr>
+        <w:pStyle w:val="Legenda"/>
+        <w:spacing w:before="240" w:line="276" w:lineRule="auto"/>
+        <w:jc w:val="center"/>
+        <w:rPr>
+          <w:ins w:id="259" w:author="Mateusz Barnacki" w:date="2023-08-17T13:42:00Z"/>
+          <w:rFonts w:ascii="Times New Roman" w:eastAsia="Calibri" w:hAnsi="Times New Roman"/>
+          <w:color w:val="000000" w:themeColor="text1"/>
+          <w:sz w:val="22"/>
+          <w:szCs w:val="22"/>
+          <w:rPrChange w:id="260" w:author="Mateusz Barnacki" w:date="2023-08-17T14:37:00Z">
             <w:rPr>
-              <w:del w:id="177" w:author="Mateusz Barnacki" w:date="2023-08-17T11:50:00Z"/>
-              <w:rFonts w:eastAsia="Calibri"/>
+              <w:ins w:id="261" w:author="Mateusz Barnacki" w:date="2023-08-17T13:42:00Z"/>
+              <w:rFonts w:ascii="Times New Roman" w:eastAsia="Calibri" w:hAnsi="Times New Roman"/>
+              <w:sz w:val="24"/>
+              <w:szCs w:val="24"/>
             </w:rPr>
           </w:rPrChange>
         </w:rPr>
-        <w:pPrChange w:id="178" w:author="Mateusz Barnacki" w:date="2023-08-17T12:09:00Z">
+        <w:pPrChange w:id="262" w:author="Mateusz Barnacki" w:date="2023-08-17T14:36:00Z">
+          <w:pPr>
+            <w:tabs>
+              <w:tab w:val="center" w:pos="4536"/>
+            </w:tabs>
+            <w:spacing w:after="0" w:line="276" w:lineRule="auto"/>
+            <w:jc w:val="both"/>
+          </w:pPr>
+        </w:pPrChange>
+      </w:pPr>
+      <w:ins w:id="263" w:author="Mateusz Barnacki" w:date="2023-08-17T13:52:00Z">
+        <w:r>
+          <w:rPr>
+            <w:rFonts w:ascii="Times New Roman" w:hAnsi="Times New Roman"/>
+            <w:color w:val="000000" w:themeColor="text1"/>
+            <w:sz w:val="22"/>
+            <w:szCs w:val="22"/>
+            <w:rPrChange w:id="264" w:author="Mateusz Barnacki" w:date="2023-08-17T14:37:00Z">
+              <w:rPr/>
+            </w:rPrChange>
+          </w:rPr>
+          <w:t xml:space="preserve">Rysunek </w:t>
+        </w:r>
+        <w:r>
+          <w:rPr>
+            <w:rFonts w:ascii="Times New Roman" w:hAnsi="Times New Roman"/>
+            <w:color w:val="000000" w:themeColor="text1"/>
+            <w:sz w:val="22"/>
+            <w:szCs w:val="22"/>
+            <w:rPrChange w:id="265" w:author="Mateusz Barnacki" w:date="2023-08-17T14:37:00Z">
+              <w:rPr/>
+            </w:rPrChange>
+          </w:rPr>
+          <w:fldChar w:fldCharType="begin"/>
+        </w:r>
+        <w:r>
+          <w:rPr>
+            <w:rFonts w:ascii="Times New Roman" w:hAnsi="Times New Roman"/>
+            <w:color w:val="000000" w:themeColor="text1"/>
+            <w:sz w:val="22"/>
+            <w:szCs w:val="22"/>
+            <w:rPrChange w:id="266" w:author="Mateusz Barnacki" w:date="2023-08-17T14:37:00Z">
+              <w:rPr/>
+            </w:rPrChange>
+          </w:rPr>
+          <w:instrText xml:space="preserve"> SEQ Rysunek \* ARABIC </w:instrText>
+        </w:r>
+      </w:ins>
+      <w:r>
+        <w:rPr>
+          <w:rFonts w:ascii="Times New Roman" w:hAnsi="Times New Roman"/>
+          <w:color w:val="000000" w:themeColor="text1"/>
+          <w:sz w:val="22"/>
+          <w:szCs w:val="22"/>
+          <w:rPrChange w:id="267" w:author="Mateusz Barnacki" w:date="2023-08-17T14:37:00Z">
+            <w:rPr/>
+          </w:rPrChange>
+        </w:rPr>
+        <w:fldChar w:fldCharType="separate"/>
+      </w:r>
+      <w:ins w:id="268" w:author="Mateusz Barnacki" w:date="2023-08-17T14:57:00Z">
+        <w:r>
+          <w:rPr>
+            <w:rFonts w:ascii="Times New Roman" w:hAnsi="Times New Roman"/>
+            <w:noProof/>
+            <w:color w:val="000000" w:themeColor="text1"/>
+            <w:sz w:val="22"/>
+            <w:szCs w:val="22"/>
+          </w:rPr>
+          <w:t>1</w:t>
+        </w:r>
+      </w:ins>
+      <w:ins w:id="269" w:author="Mateusz Barnacki" w:date="2023-08-17T13:52:00Z">
+        <w:r>
+          <w:rPr>
+            <w:rFonts w:ascii="Times New Roman" w:hAnsi="Times New Roman"/>
+            <w:color w:val="000000" w:themeColor="text1"/>
+            <w:sz w:val="22"/>
+            <w:szCs w:val="22"/>
+            <w:rPrChange w:id="270" w:author="Mateusz Barnacki" w:date="2023-08-17T14:37:00Z">
+              <w:rPr/>
+            </w:rPrChange>
+          </w:rPr>
+          <w:fldChar w:fldCharType="end"/>
+        </w:r>
+        <w:r>
+          <w:rPr>
+            <w:rFonts w:ascii="Times New Roman" w:hAnsi="Times New Roman"/>
+            <w:color w:val="000000" w:themeColor="text1"/>
+            <w:sz w:val="22"/>
+            <w:szCs w:val="22"/>
+            <w:rPrChange w:id="271" w:author="Mateusz Barnacki" w:date="2023-08-17T14:37:00Z">
+              <w:rPr/>
+            </w:rPrChange>
+          </w:rPr>
+          <w:t xml:space="preserve"> Utworzenie </w:t>
+        </w:r>
+      </w:ins>
+      <w:ins w:id="272" w:author="Mateusz Barnacki" w:date="2023-08-17T13:53:00Z">
+        <w:r>
+          <w:rPr>
+            <w:rFonts w:ascii="Times New Roman" w:hAnsi="Times New Roman"/>
+            <w:color w:val="000000" w:themeColor="text1"/>
+            <w:sz w:val="22"/>
+            <w:szCs w:val="22"/>
+            <w:rPrChange w:id="273" w:author="Mateusz Barnacki" w:date="2023-08-17T14:37:00Z">
+              <w:rPr/>
+            </w:rPrChange>
+          </w:rPr>
+          <w:t>klucza publicznego oraz klucza prywatnego</w:t>
+        </w:r>
+      </w:ins>
+    </w:p>
+    <w:p>
+      <w:pPr>
+        <w:tabs>
+          <w:tab w:val="center" w:pos="4536"/>
+        </w:tabs>
+        <w:spacing w:after="0" w:line="276" w:lineRule="auto"/>
+        <w:jc w:val="both"/>
+        <w:rPr>
+          <w:ins w:id="274" w:author="Mateusz Barnacki" w:date="2023-08-17T14:27:00Z"/>
+          <w:rFonts w:ascii="Times New Roman" w:eastAsia="Calibri" w:hAnsi="Times New Roman"/>
+          <w:sz w:val="24"/>
+          <w:szCs w:val="24"/>
+        </w:rPr>
+        <w:pPrChange w:id="275" w:author="Mateusz Barnacki" w:date="2023-08-17T14:30:00Z">
+          <w:pPr>
+            <w:tabs>
+              <w:tab w:val="center" w:pos="4536"/>
+            </w:tabs>
+            <w:spacing w:line="276" w:lineRule="auto"/>
+            <w:jc w:val="both"/>
+          </w:pPr>
+        </w:pPrChange>
+      </w:pPr>
+      <w:ins w:id="276" w:author="Mateusz Barnacki" w:date="2023-08-17T14:00:00Z">
+        <w:r>
+          <w:rPr>
+            <w:rFonts w:ascii="Times New Roman" w:eastAsia="Calibri" w:hAnsi="Times New Roman"/>
+            <w:sz w:val="24"/>
+            <w:szCs w:val="24"/>
+          </w:rPr>
+          <w:t>Biblioteka</w:t>
+        </w:r>
+      </w:ins>
+      <w:ins w:id="277" w:author="Mateusz Barnacki" w:date="2023-08-17T13:54:00Z">
+        <w:r>
+          <w:rPr>
+            <w:rFonts w:ascii="Times New Roman" w:eastAsia="Calibri" w:hAnsi="Times New Roman"/>
+            <w:sz w:val="24"/>
+            <w:szCs w:val="24"/>
+          </w:rPr>
+          <w:t xml:space="preserve"> </w:t>
+        </w:r>
+      </w:ins>
+      <w:proofErr w:type="spellStart"/>
+      <w:ins w:id="278" w:author="Mateusz Barnacki" w:date="2023-08-17T14:00:00Z">
+        <w:r>
+          <w:rPr>
+            <w:rFonts w:ascii="Times New Roman" w:eastAsia="Calibri" w:hAnsi="Times New Roman"/>
+            <w:sz w:val="24"/>
+            <w:szCs w:val="24"/>
+          </w:rPr>
+          <w:t>O</w:t>
+        </w:r>
+      </w:ins>
+      <w:ins w:id="279" w:author="Mateusz Barnacki" w:date="2023-08-17T13:54:00Z">
+        <w:r>
+          <w:rPr>
+            <w:rFonts w:ascii="Times New Roman" w:eastAsia="Calibri" w:hAnsi="Times New Roman"/>
+            <w:sz w:val="24"/>
+            <w:szCs w:val="24"/>
+          </w:rPr>
+          <w:t>pen</w:t>
+        </w:r>
+      </w:ins>
+      <w:ins w:id="280" w:author="Mateusz Barnacki" w:date="2023-08-17T14:00:00Z">
+        <w:r>
+          <w:rPr>
+            <w:rFonts w:ascii="Times New Roman" w:eastAsia="Calibri" w:hAnsi="Times New Roman"/>
+            <w:sz w:val="24"/>
+            <w:szCs w:val="24"/>
+          </w:rPr>
+          <w:t>SSL</w:t>
+        </w:r>
+      </w:ins>
+      <w:proofErr w:type="spellEnd"/>
+      <w:ins w:id="281" w:author="Mateusz Barnacki" w:date="2023-08-17T13:54:00Z">
+        <w:r>
+          <w:rPr>
+            <w:rFonts w:ascii="Times New Roman" w:eastAsia="Calibri" w:hAnsi="Times New Roman"/>
+            <w:sz w:val="24"/>
+            <w:szCs w:val="24"/>
+          </w:rPr>
+          <w:t xml:space="preserve"> jest dost</w:t>
+        </w:r>
+      </w:ins>
+      <w:ins w:id="282" w:author="Mateusz Barnacki" w:date="2023-08-17T13:55:00Z">
+        <w:r>
+          <w:rPr>
+            <w:rFonts w:ascii="Times New Roman" w:eastAsia="Calibri" w:hAnsi="Times New Roman"/>
+            <w:sz w:val="24"/>
+            <w:szCs w:val="24"/>
+          </w:rPr>
+          <w:t>ępn</w:t>
+        </w:r>
+      </w:ins>
+      <w:ins w:id="283" w:author="Mateusz Barnacki" w:date="2023-08-17T14:01:00Z">
+        <w:r>
+          <w:rPr>
+            <w:rFonts w:ascii="Times New Roman" w:eastAsia="Calibri" w:hAnsi="Times New Roman"/>
+            <w:sz w:val="24"/>
+            <w:szCs w:val="24"/>
+          </w:rPr>
+          <w:t>a</w:t>
+        </w:r>
+      </w:ins>
+      <w:ins w:id="284" w:author="Mateusz Barnacki" w:date="2023-08-17T13:55:00Z">
+        <w:r>
+          <w:rPr>
+            <w:rFonts w:ascii="Times New Roman" w:eastAsia="Calibri" w:hAnsi="Times New Roman"/>
+            <w:sz w:val="24"/>
+            <w:szCs w:val="24"/>
+          </w:rPr>
+          <w:t xml:space="preserve"> na systemach operacyjnych </w:t>
+        </w:r>
+        <w:proofErr w:type="spellStart"/>
+        <w:r>
+          <w:rPr>
+            <w:rFonts w:ascii="Times New Roman" w:eastAsia="Calibri" w:hAnsi="Times New Roman"/>
+            <w:sz w:val="24"/>
+            <w:szCs w:val="24"/>
+          </w:rPr>
+          <w:t>MacOS</w:t>
+        </w:r>
+        <w:proofErr w:type="spellEnd"/>
+        <w:r>
+          <w:rPr>
+            <w:rFonts w:ascii="Times New Roman" w:eastAsia="Calibri" w:hAnsi="Times New Roman"/>
+            <w:sz w:val="24"/>
+            <w:szCs w:val="24"/>
+          </w:rPr>
+          <w:t xml:space="preserve"> oraz Linux. W przypadku systemu operacyjnego Windows </w:t>
+        </w:r>
+      </w:ins>
+      <w:ins w:id="285" w:author="Mateusz Barnacki" w:date="2023-08-17T14:05:00Z">
+        <w:r>
+          <w:rPr>
+            <w:rFonts w:ascii="Times New Roman" w:eastAsia="Calibri" w:hAnsi="Times New Roman"/>
+            <w:sz w:val="24"/>
+            <w:szCs w:val="24"/>
+          </w:rPr>
+          <w:t xml:space="preserve">rekomendowane jest zainstalowanie konsoli Git </w:t>
+        </w:r>
+        <w:proofErr w:type="spellStart"/>
+        <w:r>
+          <w:rPr>
+            <w:rFonts w:ascii="Times New Roman" w:eastAsia="Calibri" w:hAnsi="Times New Roman"/>
+            <w:sz w:val="24"/>
+            <w:szCs w:val="24"/>
+          </w:rPr>
+          <w:t>Bash</w:t>
+        </w:r>
+        <w:proofErr w:type="spellEnd"/>
+        <w:r>
+          <w:rPr>
+            <w:rFonts w:ascii="Times New Roman" w:eastAsia="Calibri" w:hAnsi="Times New Roman"/>
+            <w:sz w:val="24"/>
+            <w:szCs w:val="24"/>
+          </w:rPr>
+          <w:t>, która jest dodatkiem p</w:t>
+        </w:r>
+      </w:ins>
+      <w:ins w:id="286" w:author="Mateusz Barnacki" w:date="2023-08-17T14:06:00Z">
+        <w:r>
+          <w:rPr>
+            <w:rFonts w:ascii="Times New Roman" w:eastAsia="Calibri" w:hAnsi="Times New Roman"/>
+            <w:sz w:val="24"/>
+            <w:szCs w:val="24"/>
+          </w:rPr>
+          <w:t xml:space="preserve">rzy instalacji systemu kontroli wersji Git i zawiera wbudowaną wersję biblioteki </w:t>
+        </w:r>
+        <w:proofErr w:type="spellStart"/>
+        <w:r>
+          <w:rPr>
+            <w:rFonts w:ascii="Times New Roman" w:eastAsia="Calibri" w:hAnsi="Times New Roman"/>
+            <w:sz w:val="24"/>
+            <w:szCs w:val="24"/>
+          </w:rPr>
+          <w:t>OpenSSL</w:t>
+        </w:r>
+        <w:proofErr w:type="spellEnd"/>
+        <w:r>
+          <w:rPr>
+            <w:rFonts w:ascii="Times New Roman" w:eastAsia="Calibri" w:hAnsi="Times New Roman"/>
+            <w:sz w:val="24"/>
+            <w:szCs w:val="24"/>
+          </w:rPr>
+          <w:t xml:space="preserve">. </w:t>
+        </w:r>
+      </w:ins>
+      <w:ins w:id="287" w:author="Mateusz Barnacki" w:date="2023-08-17T14:08:00Z">
+        <w:r>
+          <w:rPr>
+            <w:rFonts w:ascii="Times New Roman" w:eastAsia="Calibri" w:hAnsi="Times New Roman"/>
+            <w:sz w:val="24"/>
+            <w:szCs w:val="24"/>
+          </w:rPr>
+          <w:t xml:space="preserve">Pierwsza </w:t>
+        </w:r>
+      </w:ins>
+      <w:ins w:id="288" w:author="Mateusz Barnacki" w:date="2023-08-17T14:12:00Z">
+        <w:r>
+          <w:rPr>
+            <w:rFonts w:ascii="Times New Roman" w:eastAsia="Calibri" w:hAnsi="Times New Roman"/>
+            <w:sz w:val="24"/>
+            <w:szCs w:val="24"/>
+          </w:rPr>
+          <w:t>linia</w:t>
+        </w:r>
+      </w:ins>
+      <w:ins w:id="289" w:author="Mateusz Barnacki" w:date="2023-08-17T14:08:00Z">
+        <w:r>
+          <w:rPr>
+            <w:rFonts w:ascii="Times New Roman" w:eastAsia="Calibri" w:hAnsi="Times New Roman"/>
+            <w:sz w:val="24"/>
+            <w:szCs w:val="24"/>
+          </w:rPr>
+          <w:t xml:space="preserve"> generuje klucz prywatny </w:t>
+        </w:r>
+      </w:ins>
+      <w:ins w:id="290" w:author="Mateusz Barnacki" w:date="2023-08-17T14:10:00Z">
+        <w:r>
+          <w:rPr>
+            <w:rFonts w:ascii="Times New Roman" w:eastAsia="Calibri" w:hAnsi="Times New Roman"/>
+            <w:sz w:val="24"/>
+            <w:szCs w:val="24"/>
+          </w:rPr>
+          <w:t xml:space="preserve">za pomocą algorytmu RSA o rozmiarze 2048 bitów i zapisuje go do pliku </w:t>
+        </w:r>
+        <w:proofErr w:type="spellStart"/>
+        <w:r>
+          <w:rPr>
+            <w:rFonts w:ascii="Times New Roman" w:eastAsia="Calibri" w:hAnsi="Times New Roman"/>
+            <w:i/>
+            <w:iCs/>
+            <w:sz w:val="24"/>
+            <w:szCs w:val="24"/>
+            <w:rPrChange w:id="291" w:author="Mateusz Barnacki" w:date="2023-08-17T14:11:00Z">
+              <w:rPr>
+                <w:rFonts w:ascii="Times New Roman" w:eastAsia="Calibri" w:hAnsi="Times New Roman"/>
+                <w:sz w:val="24"/>
+                <w:szCs w:val="24"/>
+              </w:rPr>
+            </w:rPrChange>
+          </w:rPr>
+          <w:t>keypa</w:t>
+        </w:r>
+      </w:ins>
+      <w:ins w:id="292" w:author="Mateusz Barnacki" w:date="2023-08-17T14:11:00Z">
+        <w:r>
+          <w:rPr>
+            <w:rFonts w:ascii="Times New Roman" w:eastAsia="Calibri" w:hAnsi="Times New Roman"/>
+            <w:i/>
+            <w:iCs/>
+            <w:sz w:val="24"/>
+            <w:szCs w:val="24"/>
+            <w:rPrChange w:id="293" w:author="Mateusz Barnacki" w:date="2023-08-17T14:11:00Z">
+              <w:rPr>
+                <w:rFonts w:ascii="Times New Roman" w:eastAsia="Calibri" w:hAnsi="Times New Roman"/>
+                <w:sz w:val="24"/>
+                <w:szCs w:val="24"/>
+              </w:rPr>
+            </w:rPrChange>
+          </w:rPr>
+          <w:t>ir.pem</w:t>
+        </w:r>
+        <w:proofErr w:type="spellEnd"/>
+        <w:r>
+          <w:rPr>
+            <w:rFonts w:ascii="Times New Roman" w:eastAsia="Calibri" w:hAnsi="Times New Roman"/>
+            <w:sz w:val="24"/>
+            <w:szCs w:val="24"/>
+          </w:rPr>
+          <w:t xml:space="preserve">. </w:t>
+        </w:r>
+      </w:ins>
+      <w:ins w:id="294" w:author="Mateusz Barnacki" w:date="2023-08-17T14:12:00Z">
+        <w:r>
+          <w:rPr>
+            <w:rFonts w:ascii="Times New Roman" w:eastAsia="Calibri" w:hAnsi="Times New Roman"/>
+            <w:sz w:val="24"/>
+            <w:szCs w:val="24"/>
+          </w:rPr>
+          <w:t xml:space="preserve">Druga </w:t>
+        </w:r>
+      </w:ins>
+      <w:ins w:id="295" w:author="Mateusz Barnacki" w:date="2023-08-17T14:13:00Z">
+        <w:r>
+          <w:rPr>
+            <w:rFonts w:ascii="Times New Roman" w:eastAsia="Calibri" w:hAnsi="Times New Roman"/>
+            <w:sz w:val="24"/>
+            <w:szCs w:val="24"/>
+          </w:rPr>
+          <w:t>instrukcja procesuje wygenerowany klucz prywatny</w:t>
+        </w:r>
+      </w:ins>
+      <w:ins w:id="296" w:author="Mateusz Barnacki" w:date="2023-08-17T14:14:00Z">
+        <w:r>
+          <w:rPr>
+            <w:rFonts w:ascii="Times New Roman" w:eastAsia="Calibri" w:hAnsi="Times New Roman"/>
+            <w:sz w:val="24"/>
+            <w:szCs w:val="24"/>
+          </w:rPr>
+          <w:t xml:space="preserve"> i generuje na jego podstawie klucz publiczny zapi</w:t>
+        </w:r>
+      </w:ins>
+      <w:ins w:id="297" w:author="Mateusz Barnacki" w:date="2023-08-17T14:15:00Z">
+        <w:r>
+          <w:rPr>
+            <w:rFonts w:ascii="Times New Roman" w:eastAsia="Calibri" w:hAnsi="Times New Roman"/>
+            <w:sz w:val="24"/>
+            <w:szCs w:val="24"/>
+          </w:rPr>
+          <w:t xml:space="preserve">sując go do pliku </w:t>
+        </w:r>
+        <w:proofErr w:type="spellStart"/>
+        <w:r>
+          <w:rPr>
+            <w:rFonts w:ascii="Times New Roman" w:eastAsia="Calibri" w:hAnsi="Times New Roman"/>
+            <w:i/>
+            <w:iCs/>
+            <w:sz w:val="24"/>
+            <w:szCs w:val="24"/>
+            <w:rPrChange w:id="298" w:author="Mateusz Barnacki" w:date="2023-08-17T14:15:00Z">
+              <w:rPr>
+                <w:rFonts w:ascii="Times New Roman" w:eastAsia="Calibri" w:hAnsi="Times New Roman"/>
+                <w:sz w:val="24"/>
+                <w:szCs w:val="24"/>
+              </w:rPr>
+            </w:rPrChange>
+          </w:rPr>
+          <w:t>public.pem</w:t>
+        </w:r>
+        <w:proofErr w:type="spellEnd"/>
+        <w:r>
+          <w:rPr>
+            <w:rFonts w:ascii="Times New Roman" w:eastAsia="Calibri" w:hAnsi="Times New Roman"/>
+            <w:sz w:val="24"/>
+            <w:szCs w:val="24"/>
+          </w:rPr>
+          <w:t>.</w:t>
+        </w:r>
+      </w:ins>
+      <w:ins w:id="299" w:author="Mateusz Barnacki" w:date="2023-08-17T14:08:00Z">
+        <w:r>
+          <w:rPr>
+            <w:rFonts w:ascii="Times New Roman" w:eastAsia="Calibri" w:hAnsi="Times New Roman"/>
+            <w:sz w:val="24"/>
+            <w:szCs w:val="24"/>
+          </w:rPr>
+          <w:t xml:space="preserve"> </w:t>
+        </w:r>
+      </w:ins>
+      <w:ins w:id="300" w:author="Mateusz Barnacki" w:date="2023-08-17T14:15:00Z">
+        <w:r>
+          <w:rPr>
+            <w:rFonts w:ascii="Times New Roman" w:eastAsia="Calibri" w:hAnsi="Times New Roman"/>
+            <w:sz w:val="24"/>
+            <w:szCs w:val="24"/>
+          </w:rPr>
+          <w:t xml:space="preserve">Ostatnia komenda </w:t>
+        </w:r>
+      </w:ins>
+      <w:ins w:id="301" w:author="Mateusz Barnacki" w:date="2023-08-17T14:17:00Z">
+        <w:r>
+          <w:rPr>
+            <w:rFonts w:ascii="Times New Roman" w:eastAsia="Calibri" w:hAnsi="Times New Roman"/>
+            <w:sz w:val="24"/>
+            <w:szCs w:val="24"/>
+          </w:rPr>
+          <w:t>procesuje klucz prywatny</w:t>
+        </w:r>
+      </w:ins>
+      <w:ins w:id="302" w:author="Mateusz Barnacki" w:date="2023-08-17T14:18:00Z">
+        <w:r>
+          <w:rPr>
+            <w:rFonts w:ascii="Times New Roman" w:eastAsia="Calibri" w:hAnsi="Times New Roman"/>
+            <w:sz w:val="24"/>
+            <w:szCs w:val="24"/>
+          </w:rPr>
+          <w:t xml:space="preserve"> z pliku</w:t>
+        </w:r>
+      </w:ins>
+      <w:ins w:id="303" w:author="Mateusz Barnacki" w:date="2023-08-17T14:19:00Z">
+        <w:r>
+          <w:rPr>
+            <w:rFonts w:ascii="Times New Roman" w:eastAsia="Calibri" w:hAnsi="Times New Roman"/>
+            <w:sz w:val="24"/>
+            <w:szCs w:val="24"/>
+          </w:rPr>
+          <w:t xml:space="preserve"> </w:t>
+        </w:r>
+        <w:proofErr w:type="spellStart"/>
+        <w:r>
+          <w:rPr>
+            <w:rFonts w:ascii="Times New Roman" w:eastAsia="Calibri" w:hAnsi="Times New Roman"/>
+            <w:i/>
+            <w:iCs/>
+            <w:sz w:val="24"/>
+            <w:szCs w:val="24"/>
+            <w:rPrChange w:id="304" w:author="Mateusz Barnacki" w:date="2023-08-17T14:19:00Z">
+              <w:rPr>
+                <w:rFonts w:ascii="Times New Roman" w:eastAsia="Calibri" w:hAnsi="Times New Roman"/>
+                <w:sz w:val="24"/>
+                <w:szCs w:val="24"/>
+              </w:rPr>
+            </w:rPrChange>
+          </w:rPr>
+          <w:t>keypair.pem</w:t>
+        </w:r>
+      </w:ins>
+      <w:proofErr w:type="spellEnd"/>
+      <w:ins w:id="305" w:author="Mateusz Barnacki" w:date="2023-08-17T14:17:00Z">
+        <w:r>
+          <w:rPr>
+            <w:rFonts w:ascii="Times New Roman" w:eastAsia="Calibri" w:hAnsi="Times New Roman"/>
+            <w:sz w:val="24"/>
+            <w:szCs w:val="24"/>
+          </w:rPr>
+          <w:t xml:space="preserve"> w formacie PKCS8 </w:t>
+        </w:r>
+      </w:ins>
+      <w:ins w:id="306" w:author="Mateusz Barnacki" w:date="2023-08-17T14:18:00Z">
+        <w:r>
+          <w:rPr>
+            <w:rFonts w:ascii="Times New Roman" w:eastAsia="Calibri" w:hAnsi="Times New Roman"/>
+            <w:sz w:val="24"/>
+            <w:szCs w:val="24"/>
+          </w:rPr>
+          <w:t>i zapisuje</w:t>
+        </w:r>
+      </w:ins>
+      <w:ins w:id="307" w:author="Mateusz Barnacki" w:date="2023-08-17T14:19:00Z">
+        <w:r>
+          <w:rPr>
+            <w:rFonts w:ascii="Times New Roman" w:eastAsia="Calibri" w:hAnsi="Times New Roman"/>
+            <w:sz w:val="24"/>
+            <w:szCs w:val="24"/>
+          </w:rPr>
+          <w:t xml:space="preserve"> go do pliku </w:t>
+        </w:r>
+        <w:proofErr w:type="spellStart"/>
+        <w:r>
+          <w:rPr>
+            <w:rFonts w:ascii="Times New Roman" w:eastAsia="Calibri" w:hAnsi="Times New Roman"/>
+            <w:i/>
+            <w:iCs/>
+            <w:sz w:val="24"/>
+            <w:szCs w:val="24"/>
+            <w:rPrChange w:id="308" w:author="Mateusz Barnacki" w:date="2023-08-17T14:19:00Z">
+              <w:rPr>
+                <w:rFonts w:ascii="Times New Roman" w:eastAsia="Calibri" w:hAnsi="Times New Roman"/>
+                <w:sz w:val="24"/>
+                <w:szCs w:val="24"/>
+              </w:rPr>
+            </w:rPrChange>
+          </w:rPr>
+          <w:t>private.pem</w:t>
+        </w:r>
+        <w:proofErr w:type="spellEnd"/>
+        <w:r>
+          <w:rPr>
+            <w:rFonts w:ascii="Times New Roman" w:eastAsia="Calibri" w:hAnsi="Times New Roman"/>
+            <w:sz w:val="24"/>
+            <w:szCs w:val="24"/>
+          </w:rPr>
+          <w:t xml:space="preserve">. </w:t>
+        </w:r>
+        <w:r>
+          <w:rPr>
+            <w:rFonts w:ascii="Times New Roman" w:eastAsia="Calibri" w:hAnsi="Times New Roman"/>
+            <w:sz w:val="24"/>
+            <w:szCs w:val="24"/>
+          </w:rPr>
+          <w:t xml:space="preserve">Opcja </w:t>
+        </w:r>
+        <w:r>
+          <w:rPr>
+            <w:rFonts w:ascii="Times New Roman" w:eastAsia="Calibri" w:hAnsi="Times New Roman"/>
+            <w:i/>
+            <w:iCs/>
+            <w:sz w:val="24"/>
+            <w:szCs w:val="24"/>
+            <w:rPrChange w:id="309" w:author="Mateusz Barnacki" w:date="2023-08-17T14:22:00Z">
+              <w:rPr>
+                <w:rFonts w:ascii="Times New Roman" w:eastAsia="Calibri" w:hAnsi="Times New Roman"/>
+                <w:sz w:val="24"/>
+                <w:szCs w:val="24"/>
+              </w:rPr>
+            </w:rPrChange>
+          </w:rPr>
+          <w:t>-</w:t>
+        </w:r>
+        <w:proofErr w:type="spellStart"/>
+        <w:r>
+          <w:rPr>
+            <w:rFonts w:ascii="Times New Roman" w:eastAsia="Calibri" w:hAnsi="Times New Roman"/>
+            <w:i/>
+            <w:iCs/>
+            <w:sz w:val="24"/>
+            <w:szCs w:val="24"/>
+            <w:rPrChange w:id="310" w:author="Mateusz Barnacki" w:date="2023-08-17T14:22:00Z">
+              <w:rPr>
+                <w:rFonts w:ascii="Times New Roman" w:eastAsia="Calibri" w:hAnsi="Times New Roman"/>
+                <w:sz w:val="24"/>
+                <w:szCs w:val="24"/>
+              </w:rPr>
+            </w:rPrChange>
+          </w:rPr>
+          <w:t>nocrypt</w:t>
+        </w:r>
+        <w:proofErr w:type="spellEnd"/>
+        <w:r>
+          <w:rPr>
+            <w:rFonts w:ascii="Times New Roman" w:eastAsia="Calibri" w:hAnsi="Times New Roman"/>
+            <w:sz w:val="24"/>
+            <w:szCs w:val="24"/>
+          </w:rPr>
+          <w:t xml:space="preserve"> została </w:t>
+        </w:r>
+      </w:ins>
+      <w:ins w:id="311" w:author="Mateusz Barnacki" w:date="2023-08-17T14:20:00Z">
+        <w:r>
+          <w:rPr>
+            <w:rFonts w:ascii="Times New Roman" w:eastAsia="Calibri" w:hAnsi="Times New Roman"/>
+            <w:sz w:val="24"/>
+            <w:szCs w:val="24"/>
+          </w:rPr>
+          <w:t>użyta</w:t>
+        </w:r>
+      </w:ins>
+      <w:ins w:id="312" w:author="Mateusz Barnacki" w:date="2023-08-17T14:19:00Z">
+        <w:r>
+          <w:rPr>
+            <w:rFonts w:ascii="Times New Roman" w:eastAsia="Calibri" w:hAnsi="Times New Roman"/>
+            <w:sz w:val="24"/>
+            <w:szCs w:val="24"/>
+          </w:rPr>
+          <w:t xml:space="preserve"> ze względu na </w:t>
+        </w:r>
+      </w:ins>
+      <w:ins w:id="313" w:author="Mateusz Barnacki" w:date="2023-08-17T14:20:00Z">
+        <w:r>
+          <w:rPr>
+            <w:rFonts w:ascii="Times New Roman" w:eastAsia="Calibri" w:hAnsi="Times New Roman"/>
+            <w:sz w:val="24"/>
+            <w:szCs w:val="24"/>
+          </w:rPr>
+          <w:t xml:space="preserve"> wykorzyst</w:t>
+        </w:r>
+      </w:ins>
+      <w:ins w:id="314" w:author="Mateusz Barnacki" w:date="2023-08-17T14:21:00Z">
+        <w:r>
+          <w:rPr>
+            <w:rFonts w:ascii="Times New Roman" w:eastAsia="Calibri" w:hAnsi="Times New Roman"/>
+            <w:sz w:val="24"/>
+            <w:szCs w:val="24"/>
+          </w:rPr>
+          <w:t>ywanie niezakodowanych</w:t>
+        </w:r>
+      </w:ins>
+      <w:ins w:id="315" w:author="Mateusz Barnacki" w:date="2023-08-17T14:20:00Z">
+        <w:r>
+          <w:rPr>
+            <w:rFonts w:ascii="Times New Roman" w:eastAsia="Calibri" w:hAnsi="Times New Roman"/>
+            <w:sz w:val="24"/>
+            <w:szCs w:val="24"/>
+          </w:rPr>
+          <w:t xml:space="preserve"> kluczy asynchronicznych we </w:t>
+        </w:r>
+        <w:proofErr w:type="spellStart"/>
+        <w:r>
+          <w:rPr>
+            <w:rFonts w:ascii="Times New Roman" w:eastAsia="Calibri" w:hAnsi="Times New Roman"/>
+            <w:sz w:val="24"/>
+            <w:szCs w:val="24"/>
+          </w:rPr>
+          <w:t>frameworku</w:t>
+        </w:r>
+        <w:proofErr w:type="spellEnd"/>
+        <w:r>
+          <w:rPr>
+            <w:rFonts w:ascii="Times New Roman" w:eastAsia="Calibri" w:hAnsi="Times New Roman"/>
+            <w:sz w:val="24"/>
+            <w:szCs w:val="24"/>
+          </w:rPr>
+          <w:t xml:space="preserve"> Spring </w:t>
+        </w:r>
+        <w:proofErr w:type="spellStart"/>
+        <w:r>
+          <w:rPr>
+            <w:rFonts w:ascii="Times New Roman" w:eastAsia="Calibri" w:hAnsi="Times New Roman"/>
+            <w:sz w:val="24"/>
+            <w:szCs w:val="24"/>
+          </w:rPr>
+          <w:t>Boot</w:t>
+        </w:r>
+        <w:proofErr w:type="spellEnd"/>
+        <w:r>
+          <w:rPr>
+            <w:rFonts w:ascii="Times New Roman" w:eastAsia="Calibri" w:hAnsi="Times New Roman"/>
+            <w:sz w:val="24"/>
+            <w:szCs w:val="24"/>
+          </w:rPr>
+          <w:t xml:space="preserve"> Security. </w:t>
+        </w:r>
+      </w:ins>
+      <w:ins w:id="316" w:author="Mateusz Barnacki" w:date="2023-08-17T13:58:00Z">
+        <w:r>
+          <w:rPr>
+            <w:rFonts w:ascii="Times New Roman" w:eastAsia="Calibri" w:hAnsi="Times New Roman"/>
+            <w:sz w:val="24"/>
+            <w:szCs w:val="24"/>
+          </w:rPr>
+          <w:t xml:space="preserve">Po utworzeniu plików </w:t>
+        </w:r>
+        <w:proofErr w:type="spellStart"/>
+        <w:r>
+          <w:rPr>
+            <w:rFonts w:ascii="Times New Roman" w:eastAsia="Calibri" w:hAnsi="Times New Roman"/>
+            <w:i/>
+            <w:iCs/>
+            <w:sz w:val="24"/>
+            <w:szCs w:val="24"/>
+            <w:rPrChange w:id="317" w:author="Mateusz Barnacki" w:date="2023-08-17T13:59:00Z">
+              <w:rPr>
+                <w:rFonts w:ascii="Times New Roman" w:eastAsia="Calibri" w:hAnsi="Times New Roman"/>
+                <w:sz w:val="24"/>
+                <w:szCs w:val="24"/>
+              </w:rPr>
+            </w:rPrChange>
+          </w:rPr>
+          <w:t>public.pem</w:t>
+        </w:r>
+        <w:proofErr w:type="spellEnd"/>
+        <w:r>
+          <w:rPr>
+            <w:rFonts w:ascii="Times New Roman" w:eastAsia="Calibri" w:hAnsi="Times New Roman"/>
+            <w:sz w:val="24"/>
+            <w:szCs w:val="24"/>
+          </w:rPr>
+          <w:t xml:space="preserve"> oraz </w:t>
+        </w:r>
+        <w:proofErr w:type="spellStart"/>
+        <w:r>
+          <w:rPr>
+            <w:rFonts w:ascii="Times New Roman" w:eastAsia="Calibri" w:hAnsi="Times New Roman"/>
+            <w:i/>
+            <w:iCs/>
+            <w:sz w:val="24"/>
+            <w:szCs w:val="24"/>
+            <w:rPrChange w:id="318" w:author="Mateusz Barnacki" w:date="2023-08-17T13:59:00Z">
+              <w:rPr>
+                <w:rFonts w:ascii="Times New Roman" w:eastAsia="Calibri" w:hAnsi="Times New Roman"/>
+                <w:sz w:val="24"/>
+                <w:szCs w:val="24"/>
+              </w:rPr>
+            </w:rPrChange>
+          </w:rPr>
+          <w:t>private.pem</w:t>
+        </w:r>
+        <w:proofErr w:type="spellEnd"/>
+        <w:r>
+          <w:rPr>
+            <w:rFonts w:ascii="Times New Roman" w:eastAsia="Calibri" w:hAnsi="Times New Roman"/>
+            <w:sz w:val="24"/>
+            <w:szCs w:val="24"/>
+          </w:rPr>
+          <w:t xml:space="preserve"> można usunąć plik </w:t>
+        </w:r>
+        <w:proofErr w:type="spellStart"/>
+        <w:r>
+          <w:rPr>
+            <w:rFonts w:ascii="Times New Roman" w:eastAsia="Calibri" w:hAnsi="Times New Roman"/>
+            <w:i/>
+            <w:iCs/>
+            <w:sz w:val="24"/>
+            <w:szCs w:val="24"/>
+            <w:rPrChange w:id="319" w:author="Mateusz Barnacki" w:date="2023-08-17T13:59:00Z">
+              <w:rPr>
+                <w:rFonts w:ascii="Times New Roman" w:eastAsia="Calibri" w:hAnsi="Times New Roman"/>
+                <w:sz w:val="24"/>
+                <w:szCs w:val="24"/>
+              </w:rPr>
+            </w:rPrChange>
+          </w:rPr>
+          <w:t>keypair.pem</w:t>
+        </w:r>
+      </w:ins>
+      <w:proofErr w:type="spellEnd"/>
+      <w:ins w:id="320" w:author="Mateusz Barnacki" w:date="2023-08-17T14:26:00Z">
+        <w:r>
+          <w:rPr>
+            <w:rFonts w:ascii="Times New Roman" w:eastAsia="Calibri" w:hAnsi="Times New Roman"/>
+            <w:sz w:val="24"/>
+            <w:szCs w:val="24"/>
+          </w:rPr>
+          <w:t xml:space="preserve"> oraz skopiować cały katalog do folderu </w:t>
+        </w:r>
+      </w:ins>
+      <w:ins w:id="321" w:author="Mateusz Barnacki" w:date="2023-08-17T13:59:00Z">
+        <w:r>
+          <w:rPr>
+            <w:rFonts w:ascii="Times New Roman" w:eastAsia="Calibri" w:hAnsi="Times New Roman"/>
+            <w:sz w:val="24"/>
+            <w:szCs w:val="24"/>
+          </w:rPr>
+          <w:t xml:space="preserve"> </w:t>
+        </w:r>
+      </w:ins>
+      <w:ins w:id="322" w:author="Mateusz Barnacki" w:date="2023-08-17T14:23:00Z">
+        <w:r>
+          <w:rPr>
+            <w:rFonts w:ascii="Times New Roman" w:eastAsia="Calibri" w:hAnsi="Times New Roman"/>
+            <w:i/>
+            <w:iCs/>
+            <w:sz w:val="24"/>
+            <w:szCs w:val="24"/>
+            <w:rPrChange w:id="323" w:author="Mateusz Barnacki" w:date="2023-08-17T14:24:00Z">
+              <w:rPr>
+                <w:rFonts w:ascii="Times New Roman" w:eastAsia="Calibri" w:hAnsi="Times New Roman"/>
+                <w:sz w:val="24"/>
+                <w:szCs w:val="24"/>
+              </w:rPr>
+            </w:rPrChange>
+          </w:rPr>
+          <w:t>master-</w:t>
+        </w:r>
+        <w:proofErr w:type="spellStart"/>
+        <w:r>
+          <w:rPr>
+            <w:rFonts w:ascii="Times New Roman" w:eastAsia="Calibri" w:hAnsi="Times New Roman"/>
+            <w:i/>
+            <w:iCs/>
+            <w:sz w:val="24"/>
+            <w:szCs w:val="24"/>
+            <w:rPrChange w:id="324" w:author="Mateusz Barnacki" w:date="2023-08-17T14:24:00Z">
+              <w:rPr>
+                <w:rFonts w:ascii="Times New Roman" w:eastAsia="Calibri" w:hAnsi="Times New Roman"/>
+                <w:sz w:val="24"/>
+                <w:szCs w:val="24"/>
+              </w:rPr>
+            </w:rPrChange>
+          </w:rPr>
+          <w:t>thesis</w:t>
+        </w:r>
+        <w:proofErr w:type="spellEnd"/>
+        <w:r>
+          <w:rPr>
+            <w:rFonts w:ascii="Times New Roman" w:eastAsia="Calibri" w:hAnsi="Times New Roman"/>
+            <w:i/>
+            <w:iCs/>
+            <w:sz w:val="24"/>
+            <w:szCs w:val="24"/>
+            <w:rPrChange w:id="325" w:author="Mateusz Barnacki" w:date="2023-08-17T14:24:00Z">
+              <w:rPr>
+                <w:rFonts w:ascii="Times New Roman" w:eastAsia="Calibri" w:hAnsi="Times New Roman"/>
+                <w:sz w:val="24"/>
+                <w:szCs w:val="24"/>
+              </w:rPr>
+            </w:rPrChange>
+          </w:rPr>
+          <w:t>/</w:t>
+        </w:r>
+        <w:proofErr w:type="spellStart"/>
+        <w:r>
+          <w:rPr>
+            <w:rFonts w:ascii="Times New Roman" w:eastAsia="Calibri" w:hAnsi="Times New Roman"/>
+            <w:i/>
+            <w:iCs/>
+            <w:sz w:val="24"/>
+            <w:szCs w:val="24"/>
+            <w:rPrChange w:id="326" w:author="Mateusz Barnacki" w:date="2023-08-17T14:24:00Z">
+              <w:rPr>
+                <w:rFonts w:ascii="Times New Roman" w:eastAsia="Calibri" w:hAnsi="Times New Roman"/>
+                <w:sz w:val="24"/>
+                <w:szCs w:val="24"/>
+              </w:rPr>
+            </w:rPrChange>
+          </w:rPr>
+          <w:t>api-gateway</w:t>
+        </w:r>
+        <w:proofErr w:type="spellEnd"/>
+        <w:r>
+          <w:rPr>
+            <w:rFonts w:ascii="Times New Roman" w:eastAsia="Calibri" w:hAnsi="Times New Roman"/>
+            <w:i/>
+            <w:iCs/>
+            <w:sz w:val="24"/>
+            <w:szCs w:val="24"/>
+            <w:rPrChange w:id="327" w:author="Mateusz Barnacki" w:date="2023-08-17T14:24:00Z">
+              <w:rPr>
+                <w:rFonts w:ascii="Times New Roman" w:eastAsia="Calibri" w:hAnsi="Times New Roman"/>
+                <w:sz w:val="24"/>
+                <w:szCs w:val="24"/>
+              </w:rPr>
+            </w:rPrChange>
+          </w:rPr>
+          <w:t>/</w:t>
+        </w:r>
+        <w:proofErr w:type="spellStart"/>
+        <w:r>
+          <w:rPr>
+            <w:rFonts w:ascii="Times New Roman" w:eastAsia="Calibri" w:hAnsi="Times New Roman"/>
+            <w:i/>
+            <w:iCs/>
+            <w:sz w:val="24"/>
+            <w:szCs w:val="24"/>
+            <w:rPrChange w:id="328" w:author="Mateusz Barnacki" w:date="2023-08-17T14:24:00Z">
+              <w:rPr>
+                <w:rFonts w:ascii="Times New Roman" w:eastAsia="Calibri" w:hAnsi="Times New Roman"/>
+                <w:sz w:val="24"/>
+                <w:szCs w:val="24"/>
+              </w:rPr>
+            </w:rPrChange>
+          </w:rPr>
+          <w:t>src</w:t>
+        </w:r>
+        <w:proofErr w:type="spellEnd"/>
+        <w:r>
+          <w:rPr>
+            <w:rFonts w:ascii="Times New Roman" w:eastAsia="Calibri" w:hAnsi="Times New Roman"/>
+            <w:i/>
+            <w:iCs/>
+            <w:sz w:val="24"/>
+            <w:szCs w:val="24"/>
+            <w:rPrChange w:id="329" w:author="Mateusz Barnacki" w:date="2023-08-17T14:24:00Z">
+              <w:rPr>
+                <w:rFonts w:ascii="Times New Roman" w:eastAsia="Calibri" w:hAnsi="Times New Roman"/>
+                <w:sz w:val="24"/>
+                <w:szCs w:val="24"/>
+              </w:rPr>
+            </w:rPrChange>
+          </w:rPr>
+          <w:t>/</w:t>
+        </w:r>
+        <w:proofErr w:type="spellStart"/>
+        <w:r>
+          <w:rPr>
+            <w:rFonts w:ascii="Times New Roman" w:eastAsia="Calibri" w:hAnsi="Times New Roman"/>
+            <w:i/>
+            <w:iCs/>
+            <w:sz w:val="24"/>
+            <w:szCs w:val="24"/>
+            <w:rPrChange w:id="330" w:author="Mateusz Barnacki" w:date="2023-08-17T14:24:00Z">
+              <w:rPr>
+                <w:rFonts w:ascii="Times New Roman" w:eastAsia="Calibri" w:hAnsi="Times New Roman"/>
+                <w:sz w:val="24"/>
+                <w:szCs w:val="24"/>
+              </w:rPr>
+            </w:rPrChange>
+          </w:rPr>
+          <w:t>main</w:t>
+        </w:r>
+      </w:ins>
+      <w:proofErr w:type="spellEnd"/>
+      <w:ins w:id="331" w:author="Mateusz Barnacki" w:date="2023-08-17T14:24:00Z">
+        <w:r>
+          <w:rPr>
+            <w:rFonts w:ascii="Times New Roman" w:eastAsia="Calibri" w:hAnsi="Times New Roman"/>
+            <w:i/>
+            <w:iCs/>
+            <w:sz w:val="24"/>
+            <w:szCs w:val="24"/>
+            <w:rPrChange w:id="332" w:author="Mateusz Barnacki" w:date="2023-08-17T14:24:00Z">
+              <w:rPr>
+                <w:rFonts w:ascii="Times New Roman" w:eastAsia="Calibri" w:hAnsi="Times New Roman"/>
+                <w:sz w:val="24"/>
+                <w:szCs w:val="24"/>
+              </w:rPr>
+            </w:rPrChange>
+          </w:rPr>
+          <w:t>/</w:t>
+        </w:r>
+        <w:proofErr w:type="spellStart"/>
+        <w:r>
+          <w:rPr>
+            <w:rFonts w:ascii="Times New Roman" w:eastAsia="Calibri" w:hAnsi="Times New Roman"/>
+            <w:i/>
+            <w:iCs/>
+            <w:sz w:val="24"/>
+            <w:szCs w:val="24"/>
+            <w:rPrChange w:id="333" w:author="Mateusz Barnacki" w:date="2023-08-17T14:24:00Z">
+              <w:rPr>
+                <w:rFonts w:ascii="Times New Roman" w:eastAsia="Calibri" w:hAnsi="Times New Roman"/>
+                <w:sz w:val="24"/>
+                <w:szCs w:val="24"/>
+              </w:rPr>
+            </w:rPrChange>
+          </w:rPr>
+          <w:t>resources</w:t>
+        </w:r>
+      </w:ins>
+      <w:proofErr w:type="spellEnd"/>
+      <w:ins w:id="334" w:author="Mateusz Barnacki" w:date="2023-08-17T14:26:00Z">
+        <w:r>
+          <w:rPr>
+            <w:rFonts w:ascii="Times New Roman" w:eastAsia="Calibri" w:hAnsi="Times New Roman"/>
+            <w:sz w:val="24"/>
+            <w:szCs w:val="24"/>
+          </w:rPr>
+          <w:t>.</w:t>
+        </w:r>
+      </w:ins>
+    </w:p>
+    <w:p>
+      <w:pPr>
+        <w:tabs>
+          <w:tab w:val="center" w:pos="4536"/>
+        </w:tabs>
+        <w:spacing w:after="0" w:line="276" w:lineRule="auto"/>
+        <w:jc w:val="both"/>
+        <w:rPr>
+          <w:ins w:id="335" w:author="Mateusz Barnacki" w:date="2023-08-17T14:34:00Z"/>
+          <w:rFonts w:ascii="Times New Roman" w:eastAsia="Calibri" w:hAnsi="Times New Roman"/>
+          <w:sz w:val="24"/>
+          <w:szCs w:val="24"/>
+        </w:rPr>
+      </w:pPr>
+      <w:ins w:id="336" w:author="Mateusz Barnacki" w:date="2023-08-17T14:27:00Z">
+        <w:r>
+          <w:rPr>
+            <w:rFonts w:ascii="Times New Roman" w:eastAsia="Calibri" w:hAnsi="Times New Roman"/>
+            <w:sz w:val="24"/>
+            <w:szCs w:val="24"/>
+          </w:rPr>
+          <w:t xml:space="preserve">     Kolejnym etapem jest wykorzystanie narzędzi</w:t>
+        </w:r>
+      </w:ins>
+      <w:ins w:id="337" w:author="Mateusz Barnacki" w:date="2023-08-17T14:28:00Z">
+        <w:r>
+          <w:rPr>
+            <w:rFonts w:ascii="Times New Roman" w:eastAsia="Calibri" w:hAnsi="Times New Roman"/>
+            <w:sz w:val="24"/>
+            <w:szCs w:val="24"/>
+          </w:rPr>
+          <w:t xml:space="preserve">a Docker </w:t>
+        </w:r>
+        <w:proofErr w:type="spellStart"/>
+        <w:r>
+          <w:rPr>
+            <w:rFonts w:ascii="Times New Roman" w:eastAsia="Calibri" w:hAnsi="Times New Roman"/>
+            <w:sz w:val="24"/>
+            <w:szCs w:val="24"/>
+          </w:rPr>
+          <w:t>Compose</w:t>
+        </w:r>
+      </w:ins>
+      <w:proofErr w:type="spellEnd"/>
+      <w:ins w:id="338" w:author="Mateusz Barnacki" w:date="2023-08-17T14:39:00Z">
+        <w:r>
+          <w:rPr>
+            <w:rFonts w:ascii="Times New Roman" w:eastAsia="Calibri" w:hAnsi="Times New Roman"/>
+            <w:sz w:val="24"/>
+            <w:szCs w:val="24"/>
+          </w:rPr>
+          <w:t>.</w:t>
+        </w:r>
+      </w:ins>
+      <w:ins w:id="339" w:author="Mateusz Barnacki" w:date="2023-08-17T14:28:00Z">
+        <w:r>
+          <w:rPr>
+            <w:rFonts w:ascii="Times New Roman" w:eastAsia="Calibri" w:hAnsi="Times New Roman"/>
+            <w:sz w:val="24"/>
+            <w:szCs w:val="24"/>
+          </w:rPr>
+          <w:t xml:space="preserve"> W tym celu należy przejść do folderu </w:t>
+        </w:r>
+        <w:r>
+          <w:rPr>
+            <w:rFonts w:ascii="Times New Roman" w:eastAsia="Calibri" w:hAnsi="Times New Roman"/>
+            <w:i/>
+            <w:iCs/>
+            <w:sz w:val="24"/>
+            <w:szCs w:val="24"/>
+            <w:rPrChange w:id="340" w:author="Mateusz Barnacki" w:date="2023-08-17T14:28:00Z">
+              <w:rPr>
+                <w:rFonts w:ascii="Times New Roman" w:eastAsia="Calibri" w:hAnsi="Times New Roman"/>
+                <w:sz w:val="24"/>
+                <w:szCs w:val="24"/>
+              </w:rPr>
+            </w:rPrChange>
+          </w:rPr>
+          <w:t>master-</w:t>
+        </w:r>
+        <w:proofErr w:type="spellStart"/>
+        <w:r>
+          <w:rPr>
+            <w:rFonts w:ascii="Times New Roman" w:eastAsia="Calibri" w:hAnsi="Times New Roman"/>
+            <w:i/>
+            <w:iCs/>
+            <w:sz w:val="24"/>
+            <w:szCs w:val="24"/>
+            <w:rPrChange w:id="341" w:author="Mateusz Barnacki" w:date="2023-08-17T14:28:00Z">
+              <w:rPr>
+                <w:rFonts w:ascii="Times New Roman" w:eastAsia="Calibri" w:hAnsi="Times New Roman"/>
+                <w:sz w:val="24"/>
+                <w:szCs w:val="24"/>
+              </w:rPr>
+            </w:rPrChange>
+          </w:rPr>
+          <w:t>thesis</w:t>
+        </w:r>
+        <w:proofErr w:type="spellEnd"/>
+        <w:r>
+          <w:rPr>
+            <w:rFonts w:ascii="Times New Roman" w:eastAsia="Calibri" w:hAnsi="Times New Roman"/>
+            <w:i/>
+            <w:iCs/>
+            <w:sz w:val="24"/>
+            <w:szCs w:val="24"/>
+            <w:rPrChange w:id="342" w:author="Mateusz Barnacki" w:date="2023-08-17T14:28:00Z">
+              <w:rPr>
+                <w:rFonts w:ascii="Times New Roman" w:eastAsia="Calibri" w:hAnsi="Times New Roman"/>
+                <w:sz w:val="24"/>
+                <w:szCs w:val="24"/>
+              </w:rPr>
+            </w:rPrChange>
+          </w:rPr>
+          <w:t>/</w:t>
+        </w:r>
+      </w:ins>
+      <w:ins w:id="343" w:author="Mateusz Barnacki" w:date="2023-08-17T14:26:00Z">
+        <w:r>
+          <w:rPr>
+            <w:rFonts w:ascii="Times New Roman" w:eastAsia="Calibri" w:hAnsi="Times New Roman"/>
+            <w:i/>
+            <w:iCs/>
+            <w:sz w:val="24"/>
+            <w:szCs w:val="24"/>
+          </w:rPr>
+          <w:t xml:space="preserve"> </w:t>
+        </w:r>
+      </w:ins>
+      <w:ins w:id="344" w:author="Mateusz Barnacki" w:date="2023-08-17T14:28:00Z">
+        <w:r>
+          <w:rPr>
+            <w:rFonts w:ascii="Times New Roman" w:eastAsia="Calibri" w:hAnsi="Times New Roman"/>
+            <w:sz w:val="24"/>
+            <w:szCs w:val="24"/>
+          </w:rPr>
+          <w:t>i wykonać poniższą komendę.</w:t>
+        </w:r>
+      </w:ins>
+    </w:p>
+    <w:bookmarkStart w:id="345" w:name="_MON_1753788280"/>
+    <w:bookmarkEnd w:id="345"/>
+    <w:p>
+      <w:pPr>
+        <w:keepNext/>
+        <w:tabs>
+          <w:tab w:val="center" w:pos="4536"/>
+        </w:tabs>
+        <w:spacing w:before="240" w:after="0" w:line="276" w:lineRule="auto"/>
+        <w:jc w:val="both"/>
+        <w:rPr>
+          <w:ins w:id="346" w:author="Mateusz Barnacki" w:date="2023-08-17T14:35:00Z"/>
+        </w:rPr>
+        <w:pPrChange w:id="347" w:author="Mateusz Barnacki" w:date="2023-08-17T14:37:00Z">
+          <w:pPr>
+            <w:tabs>
+              <w:tab w:val="center" w:pos="4536"/>
+            </w:tabs>
+            <w:spacing w:after="0" w:line="276" w:lineRule="auto"/>
+            <w:jc w:val="both"/>
+          </w:pPr>
+        </w:pPrChange>
+      </w:pPr>
+      <w:ins w:id="348" w:author="Mateusz Barnacki" w:date="2023-08-17T14:38:00Z">
+        <w:r>
+          <w:rPr>
+            <w:rFonts w:ascii="Times New Roman" w:eastAsia="Calibri" w:hAnsi="Times New Roman"/>
+            <w:noProof/>
+            <w:sz w:val="24"/>
+            <w:szCs w:val="24"/>
+          </w:rPr>
+          <w:object w:dxaOrig="9072" w:dyaOrig="574" w14:anchorId="763A597B">
+            <v:shape id="_x0000_i1038" type="#_x0000_t75" style="width:453.6pt;height:28.8pt" o:ole="">
+              <v:imagedata r:id="rId13" o:title=""/>
+            </v:shape>
+            <o:OLEObject Type="Embed" ProgID="Word.OpenDocumentText.12" ShapeID="_x0000_i1038" DrawAspect="Content" ObjectID="_1753789468" r:id="rId14"/>
+          </w:object>
+        </w:r>
+      </w:ins>
+    </w:p>
+    <w:p>
+      <w:pPr>
+        <w:pStyle w:val="Legenda"/>
+        <w:spacing w:before="240" w:line="276" w:lineRule="auto"/>
+        <w:jc w:val="center"/>
+        <w:rPr>
+          <w:rFonts w:ascii="Times New Roman" w:eastAsia="Calibri" w:hAnsi="Times New Roman"/>
+          <w:i w:val="0"/>
+          <w:iCs w:val="0"/>
+          <w:color w:val="000000" w:themeColor="text1"/>
+          <w:sz w:val="22"/>
+          <w:szCs w:val="22"/>
+          <w:rPrChange w:id="349" w:author="Mateusz Barnacki" w:date="2023-08-17T14:37:00Z">
+            <w:rPr>
+              <w:rFonts w:ascii="Times New Roman" w:eastAsia="Calibri" w:hAnsi="Times New Roman"/>
+              <w:b/>
+              <w:bCs/>
+              <w:sz w:val="28"/>
+              <w:szCs w:val="28"/>
+            </w:rPr>
+          </w:rPrChange>
+        </w:rPr>
+        <w:pPrChange w:id="350" w:author="Mateusz Barnacki" w:date="2023-08-17T14:37:00Z">
           <w:pPr>
             <w:tabs>
               <w:tab w:val="center" w:pos="4536"/>
@@ -4827,52 +7114,131 @@
           </w:pPr>
         </w:pPrChange>
       </w:pPr>
-      <w:ins w:id="179" w:author="Mateusz Barnacki" w:date="2023-08-17T11:48:00Z">
-        <w:r>
-          <w:rPr>
-            <w:rFonts w:ascii="Times New Roman" w:eastAsia="Calibri" w:hAnsi="Times New Roman"/>
-            <w:sz w:val="24"/>
-            <w:szCs w:val="24"/>
-          </w:rPr>
-          <w:t xml:space="preserve">     </w:t>
-        </w:r>
-      </w:ins>
-      <w:ins w:id="180" w:author="Mateusz Barnacki" w:date="2023-08-17T11:50:00Z">
-        <w:r>
-          <w:rPr>
-            <w:rFonts w:ascii="Times New Roman" w:eastAsia="Calibri" w:hAnsi="Times New Roman"/>
-            <w:sz w:val="24"/>
-            <w:szCs w:val="24"/>
-          </w:rPr>
-          <w:t>Po zainstalowaniu wymaganych narzędzi należy utworzyć lokaln</w:t>
-        </w:r>
-      </w:ins>
-      <w:ins w:id="181" w:author="Mateusz Barnacki" w:date="2023-08-17T11:51:00Z">
-        <w:r>
-          <w:rPr>
-            <w:rFonts w:ascii="Times New Roman" w:eastAsia="Calibri" w:hAnsi="Times New Roman"/>
-            <w:sz w:val="24"/>
-            <w:szCs w:val="24"/>
-          </w:rPr>
-          <w:t xml:space="preserve">ą kopię zdalnego repozytorium. </w:t>
-        </w:r>
-      </w:ins>
-    </w:p>
-    <w:p>
-      <w:pPr>
-        <w:tabs>
-          <w:tab w:val="center" w:pos="4536"/>
-        </w:tabs>
-        <w:spacing w:line="276" w:lineRule="auto"/>
+      <w:ins w:id="351" w:author="Mateusz Barnacki" w:date="2023-08-17T14:35:00Z">
+        <w:r>
+          <w:rPr>
+            <w:rFonts w:ascii="Times New Roman" w:hAnsi="Times New Roman"/>
+            <w:color w:val="000000" w:themeColor="text1"/>
+            <w:sz w:val="22"/>
+            <w:szCs w:val="22"/>
+            <w:rPrChange w:id="352" w:author="Mateusz Barnacki" w:date="2023-08-17T14:37:00Z">
+              <w:rPr/>
+            </w:rPrChange>
+          </w:rPr>
+          <w:t xml:space="preserve">Rysunek </w:t>
+        </w:r>
+        <w:r>
+          <w:rPr>
+            <w:rFonts w:ascii="Times New Roman" w:hAnsi="Times New Roman"/>
+            <w:color w:val="000000" w:themeColor="text1"/>
+            <w:sz w:val="22"/>
+            <w:szCs w:val="22"/>
+            <w:rPrChange w:id="353" w:author="Mateusz Barnacki" w:date="2023-08-17T14:37:00Z">
+              <w:rPr/>
+            </w:rPrChange>
+          </w:rPr>
+          <w:fldChar w:fldCharType="begin"/>
+        </w:r>
+        <w:r>
+          <w:rPr>
+            <w:rFonts w:ascii="Times New Roman" w:hAnsi="Times New Roman"/>
+            <w:color w:val="000000" w:themeColor="text1"/>
+            <w:sz w:val="22"/>
+            <w:szCs w:val="22"/>
+            <w:rPrChange w:id="354" w:author="Mateusz Barnacki" w:date="2023-08-17T14:37:00Z">
+              <w:rPr/>
+            </w:rPrChange>
+          </w:rPr>
+          <w:instrText xml:space="preserve"> SEQ Rysunek \* ARABIC </w:instrText>
+        </w:r>
+      </w:ins>
+      <w:r>
+        <w:rPr>
+          <w:rFonts w:ascii="Times New Roman" w:hAnsi="Times New Roman"/>
+          <w:color w:val="000000" w:themeColor="text1"/>
+          <w:sz w:val="22"/>
+          <w:szCs w:val="22"/>
+          <w:rPrChange w:id="355" w:author="Mateusz Barnacki" w:date="2023-08-17T14:37:00Z">
+            <w:rPr/>
+          </w:rPrChange>
+        </w:rPr>
+        <w:fldChar w:fldCharType="separate"/>
+      </w:r>
+      <w:ins w:id="356" w:author="Mateusz Barnacki" w:date="2023-08-17T14:57:00Z">
+        <w:r>
+          <w:rPr>
+            <w:rFonts w:ascii="Times New Roman" w:hAnsi="Times New Roman"/>
+            <w:noProof/>
+            <w:color w:val="000000" w:themeColor="text1"/>
+            <w:sz w:val="22"/>
+            <w:szCs w:val="22"/>
+          </w:rPr>
+          <w:t>2</w:t>
+        </w:r>
+      </w:ins>
+      <w:ins w:id="357" w:author="Mateusz Barnacki" w:date="2023-08-17T14:35:00Z">
+        <w:r>
+          <w:rPr>
+            <w:rFonts w:ascii="Times New Roman" w:hAnsi="Times New Roman"/>
+            <w:color w:val="000000" w:themeColor="text1"/>
+            <w:sz w:val="22"/>
+            <w:szCs w:val="22"/>
+            <w:rPrChange w:id="358" w:author="Mateusz Barnacki" w:date="2023-08-17T14:37:00Z">
+              <w:rPr/>
+            </w:rPrChange>
+          </w:rPr>
+          <w:fldChar w:fldCharType="end"/>
+        </w:r>
+        <w:r>
+          <w:rPr>
+            <w:rFonts w:ascii="Times New Roman" w:hAnsi="Times New Roman"/>
+            <w:color w:val="000000" w:themeColor="text1"/>
+            <w:sz w:val="22"/>
+            <w:szCs w:val="22"/>
+            <w:rPrChange w:id="359" w:author="Mateusz Barnacki" w:date="2023-08-17T14:37:00Z">
+              <w:rPr/>
+            </w:rPrChange>
+          </w:rPr>
+          <w:t xml:space="preserve"> Zbudowanie oraz urucho</w:t>
+        </w:r>
+      </w:ins>
+      <w:ins w:id="360" w:author="Mateusz Barnacki" w:date="2023-08-17T14:36:00Z">
+        <w:r>
+          <w:rPr>
+            <w:rFonts w:ascii="Times New Roman" w:hAnsi="Times New Roman"/>
+            <w:color w:val="000000" w:themeColor="text1"/>
+            <w:sz w:val="22"/>
+            <w:szCs w:val="22"/>
+            <w:rPrChange w:id="361" w:author="Mateusz Barnacki" w:date="2023-08-17T14:37:00Z">
+              <w:rPr/>
+            </w:rPrChange>
+          </w:rPr>
+          <w:t>mienie aplikacji</w:t>
+        </w:r>
+      </w:ins>
+    </w:p>
+    <w:p>
+      <w:pPr>
+        <w:tabs>
+          <w:tab w:val="center" w:pos="4536"/>
+        </w:tabs>
+        <w:spacing w:after="0"/>
         <w:jc w:val="both"/>
         <w:rPr>
           <w:rFonts w:ascii="Times New Roman" w:eastAsia="Calibri" w:hAnsi="Times New Roman"/>
-          <w:b/>
-          <w:bCs/>
-          <w:sz w:val="28"/>
-          <w:szCs w:val="28"/>
-        </w:rPr>
-        <w:pPrChange w:id="182" w:author="Mateusz Barnacki" w:date="2023-08-17T12:09:00Z">
+          <w:sz w:val="24"/>
+          <w:szCs w:val="24"/>
+          <w:rPrChange w:id="362" w:author="Mateusz Barnacki" w:date="2023-08-17T14:39:00Z">
+            <w:rPr>
+              <w:rFonts w:ascii="Times New Roman" w:eastAsia="Calibri" w:hAnsi="Times New Roman"/>
+              <w:b/>
+              <w:bCs/>
+              <w:sz w:val="28"/>
+              <w:szCs w:val="28"/>
+            </w:rPr>
+          </w:rPrChange>
+        </w:rPr>
+        <w:pPrChange w:id="363" w:author="Mateusz Barnacki" w:date="2023-08-17T14:45:00Z">
           <w:pPr>
             <w:tabs>
               <w:tab w:val="center" w:pos="4536"/>
@@ -4880,34 +7246,606 @@
           </w:pPr>
         </w:pPrChange>
       </w:pPr>
-    </w:p>
-    <w:p>
-      <w:pPr>
-        <w:tabs>
-          <w:tab w:val="center" w:pos="4536"/>
-        </w:tabs>
-        <w:rPr>
-          <w:rFonts w:ascii="Times New Roman" w:eastAsia="Calibri" w:hAnsi="Times New Roman"/>
-          <w:b/>
-          <w:bCs/>
-          <w:sz w:val="28"/>
-          <w:szCs w:val="28"/>
-        </w:rPr>
-      </w:pPr>
-    </w:p>
-    <w:p>
-      <w:pPr>
-        <w:tabs>
-          <w:tab w:val="center" w:pos="4536"/>
-        </w:tabs>
-        <w:rPr>
-          <w:rFonts w:ascii="Times New Roman" w:eastAsia="Calibri" w:hAnsi="Times New Roman"/>
-          <w:b/>
-          <w:bCs/>
-          <w:sz w:val="28"/>
-          <w:szCs w:val="28"/>
-        </w:rPr>
-      </w:pPr>
+      <w:ins w:id="364" w:author="Mateusz Barnacki" w:date="2023-08-17T14:39:00Z">
+        <w:r>
+          <w:rPr>
+            <w:rFonts w:ascii="Times New Roman" w:eastAsia="Calibri" w:hAnsi="Times New Roman"/>
+            <w:sz w:val="24"/>
+            <w:szCs w:val="24"/>
+          </w:rPr>
+          <w:t xml:space="preserve">Powyższa komenda </w:t>
+        </w:r>
+      </w:ins>
+      <w:ins w:id="365" w:author="Mateusz Barnacki" w:date="2023-08-17T14:40:00Z">
+        <w:r>
+          <w:rPr>
+            <w:rFonts w:ascii="Times New Roman" w:eastAsia="Calibri" w:hAnsi="Times New Roman"/>
+            <w:sz w:val="24"/>
+            <w:szCs w:val="24"/>
+          </w:rPr>
+          <w:t xml:space="preserve">umożliwia wygenerowanie obrazów </w:t>
+        </w:r>
+        <w:proofErr w:type="spellStart"/>
+        <w:r>
+          <w:rPr>
+            <w:rFonts w:ascii="Times New Roman" w:eastAsia="Calibri" w:hAnsi="Times New Roman"/>
+            <w:sz w:val="24"/>
+            <w:szCs w:val="24"/>
+          </w:rPr>
+          <w:t>Dockera</w:t>
+        </w:r>
+        <w:proofErr w:type="spellEnd"/>
+        <w:r>
+          <w:rPr>
+            <w:rFonts w:ascii="Times New Roman" w:eastAsia="Calibri" w:hAnsi="Times New Roman"/>
+            <w:sz w:val="24"/>
+            <w:szCs w:val="24"/>
+          </w:rPr>
+          <w:t xml:space="preserve"> na podstawie instrukcji zawartych w plikach </w:t>
+        </w:r>
+        <w:proofErr w:type="spellStart"/>
+        <w:r>
+          <w:rPr>
+            <w:rFonts w:ascii="Times New Roman" w:eastAsia="Calibri" w:hAnsi="Times New Roman"/>
+            <w:sz w:val="24"/>
+            <w:szCs w:val="24"/>
+          </w:rPr>
+          <w:t>Dockerfile</w:t>
+        </w:r>
+        <w:proofErr w:type="spellEnd"/>
+        <w:r>
+          <w:rPr>
+            <w:rFonts w:ascii="Times New Roman" w:eastAsia="Calibri" w:hAnsi="Times New Roman"/>
+            <w:sz w:val="24"/>
+            <w:szCs w:val="24"/>
+          </w:rPr>
+          <w:t xml:space="preserve"> oraz </w:t>
+        </w:r>
+      </w:ins>
+      <w:ins w:id="366" w:author="Mateusz Barnacki" w:date="2023-08-17T14:41:00Z">
+        <w:r>
+          <w:rPr>
+            <w:rFonts w:ascii="Times New Roman" w:eastAsia="Calibri" w:hAnsi="Times New Roman"/>
+            <w:sz w:val="24"/>
+            <w:szCs w:val="24"/>
+          </w:rPr>
+          <w:t>stworzenie kontenerów na podstawie powstałych obrazów.</w:t>
+        </w:r>
+        <w:r>
+          <w:rPr>
+            <w:rFonts w:ascii="Times New Roman" w:eastAsia="Calibri" w:hAnsi="Times New Roman"/>
+            <w:sz w:val="24"/>
+            <w:szCs w:val="24"/>
+          </w:rPr>
+          <w:t xml:space="preserve"> Opcja </w:t>
+        </w:r>
+        <w:r>
+          <w:rPr>
+            <w:rFonts w:ascii="Times New Roman" w:eastAsia="Calibri" w:hAnsi="Times New Roman"/>
+            <w:i/>
+            <w:iCs/>
+            <w:sz w:val="24"/>
+            <w:szCs w:val="24"/>
+            <w:rPrChange w:id="367" w:author="Mateusz Barnacki" w:date="2023-08-17T14:43:00Z">
+              <w:rPr>
+                <w:rFonts w:ascii="Times New Roman" w:eastAsia="Calibri" w:hAnsi="Times New Roman"/>
+                <w:sz w:val="24"/>
+                <w:szCs w:val="24"/>
+              </w:rPr>
+            </w:rPrChange>
+          </w:rPr>
+          <w:t>-d</w:t>
+        </w:r>
+        <w:r>
+          <w:rPr>
+            <w:rFonts w:ascii="Times New Roman" w:eastAsia="Calibri" w:hAnsi="Times New Roman"/>
+            <w:sz w:val="24"/>
+            <w:szCs w:val="24"/>
+          </w:rPr>
+          <w:t xml:space="preserve"> umożliwia </w:t>
+        </w:r>
+      </w:ins>
+      <w:ins w:id="368" w:author="Mateusz Barnacki" w:date="2023-08-17T14:42:00Z">
+        <w:r>
+          <w:rPr>
+            <w:rFonts w:ascii="Times New Roman" w:eastAsia="Calibri" w:hAnsi="Times New Roman"/>
+            <w:sz w:val="24"/>
+            <w:szCs w:val="24"/>
+          </w:rPr>
+          <w:t xml:space="preserve">wyłączenie </w:t>
+        </w:r>
+      </w:ins>
+      <w:ins w:id="369" w:author="Mateusz Barnacki" w:date="2023-08-17T14:41:00Z">
+        <w:r>
+          <w:rPr>
+            <w:rFonts w:ascii="Times New Roman" w:eastAsia="Calibri" w:hAnsi="Times New Roman"/>
+            <w:sz w:val="24"/>
+            <w:szCs w:val="24"/>
+          </w:rPr>
+          <w:t>śledzeni</w:t>
+        </w:r>
+      </w:ins>
+      <w:ins w:id="370" w:author="Mateusz Barnacki" w:date="2023-08-17T14:42:00Z">
+        <w:r>
+          <w:rPr>
+            <w:rFonts w:ascii="Times New Roman" w:eastAsia="Calibri" w:hAnsi="Times New Roman"/>
+            <w:sz w:val="24"/>
+            <w:szCs w:val="24"/>
+          </w:rPr>
+          <w:t>a logów</w:t>
+        </w:r>
+      </w:ins>
+      <w:ins w:id="371" w:author="Mateusz Barnacki" w:date="2023-08-17T14:43:00Z">
+        <w:r>
+          <w:rPr>
+            <w:rFonts w:ascii="Times New Roman" w:eastAsia="Calibri" w:hAnsi="Times New Roman"/>
+            <w:sz w:val="24"/>
+            <w:szCs w:val="24"/>
+          </w:rPr>
+          <w:t xml:space="preserve"> aplikacji</w:t>
+        </w:r>
+      </w:ins>
+      <w:ins w:id="372" w:author="Mateusz Barnacki" w:date="2023-08-17T14:42:00Z">
+        <w:r>
+          <w:rPr>
+            <w:rFonts w:ascii="Times New Roman" w:eastAsia="Calibri" w:hAnsi="Times New Roman"/>
+            <w:sz w:val="24"/>
+            <w:szCs w:val="24"/>
+          </w:rPr>
+          <w:t xml:space="preserve"> po zakończeniu </w:t>
+        </w:r>
+      </w:ins>
+      <w:ins w:id="373" w:author="Mateusz Barnacki" w:date="2023-08-17T14:41:00Z">
+        <w:r>
+          <w:rPr>
+            <w:rFonts w:ascii="Times New Roman" w:eastAsia="Calibri" w:hAnsi="Times New Roman"/>
+            <w:sz w:val="24"/>
+            <w:szCs w:val="24"/>
+          </w:rPr>
+          <w:t xml:space="preserve">procesu budowania </w:t>
+        </w:r>
+      </w:ins>
+      <w:ins w:id="374" w:author="Mateusz Barnacki" w:date="2023-08-17T14:43:00Z">
+        <w:r>
+          <w:rPr>
+            <w:rFonts w:ascii="Times New Roman" w:eastAsia="Calibri" w:hAnsi="Times New Roman"/>
+            <w:sz w:val="24"/>
+            <w:szCs w:val="24"/>
+          </w:rPr>
+          <w:t>kontenerów</w:t>
+        </w:r>
+      </w:ins>
+      <w:ins w:id="375" w:author="Mateusz Barnacki" w:date="2023-08-17T14:42:00Z">
+        <w:r>
+          <w:rPr>
+            <w:rFonts w:ascii="Times New Roman" w:eastAsia="Calibri" w:hAnsi="Times New Roman"/>
+            <w:sz w:val="24"/>
+            <w:szCs w:val="24"/>
+          </w:rPr>
+          <w:t>.</w:t>
+        </w:r>
+      </w:ins>
+    </w:p>
+    <w:p>
+      <w:pPr>
+        <w:tabs>
+          <w:tab w:val="center" w:pos="4536"/>
+        </w:tabs>
+        <w:spacing w:after="0"/>
+        <w:rPr>
+          <w:rFonts w:ascii="Times New Roman" w:eastAsia="Calibri" w:hAnsi="Times New Roman"/>
+          <w:b/>
+          <w:bCs/>
+          <w:sz w:val="28"/>
+          <w:szCs w:val="28"/>
+        </w:rPr>
+        <w:pPrChange w:id="376" w:author="Mateusz Barnacki" w:date="2023-08-17T14:45:00Z">
+          <w:pPr>
+            <w:tabs>
+              <w:tab w:val="center" w:pos="4536"/>
+            </w:tabs>
+          </w:pPr>
+        </w:pPrChange>
+      </w:pPr>
+      <w:ins w:id="377" w:author="Mateusz Barnacki" w:date="2023-08-17T14:44:00Z">
+        <w:r>
+          <w:rPr>
+            <w:rFonts w:ascii="Times New Roman" w:eastAsia="Calibri" w:hAnsi="Times New Roman"/>
+            <w:b/>
+            <w:bCs/>
+            <w:sz w:val="28"/>
+            <w:szCs w:val="28"/>
+          </w:rPr>
+          <w:t xml:space="preserve">     </w:t>
+        </w:r>
+      </w:ins>
+      <w:ins w:id="378" w:author="Mateusz Barnacki" w:date="2023-08-17T14:45:00Z">
+        <w:r>
+          <w:rPr>
+            <w:rFonts w:ascii="Times New Roman" w:eastAsia="Calibri" w:hAnsi="Times New Roman"/>
+            <w:sz w:val="24"/>
+            <w:szCs w:val="24"/>
+          </w:rPr>
+          <w:t>Aplikacja po pierwszym uruchomieniu zawiera puste bazy danych.</w:t>
+        </w:r>
+      </w:ins>
+      <w:ins w:id="379" w:author="Mateusz Barnacki" w:date="2023-08-17T14:47:00Z">
+        <w:r>
+          <w:rPr>
+            <w:rFonts w:ascii="Times New Roman" w:eastAsia="Calibri" w:hAnsi="Times New Roman"/>
+            <w:sz w:val="24"/>
+            <w:szCs w:val="24"/>
+          </w:rPr>
+          <w:t xml:space="preserve"> </w:t>
+        </w:r>
+      </w:ins>
+      <w:ins w:id="380" w:author="Mateusz Barnacki" w:date="2023-08-17T14:50:00Z">
+        <w:r>
+          <w:rPr>
+            <w:rFonts w:ascii="Times New Roman" w:eastAsia="Calibri" w:hAnsi="Times New Roman"/>
+            <w:sz w:val="24"/>
+            <w:szCs w:val="24"/>
+          </w:rPr>
+          <w:t>U</w:t>
+        </w:r>
+      </w:ins>
+      <w:ins w:id="381" w:author="Mateusz Barnacki" w:date="2023-08-17T14:47:00Z">
+        <w:r>
+          <w:rPr>
+            <w:rFonts w:ascii="Times New Roman" w:eastAsia="Calibri" w:hAnsi="Times New Roman"/>
+            <w:sz w:val="24"/>
+            <w:szCs w:val="24"/>
+          </w:rPr>
+          <w:t>tworzeni</w:t>
+        </w:r>
+      </w:ins>
+      <w:ins w:id="382" w:author="Mateusz Barnacki" w:date="2023-08-17T14:50:00Z">
+        <w:r>
+          <w:rPr>
+            <w:rFonts w:ascii="Times New Roman" w:eastAsia="Calibri" w:hAnsi="Times New Roman"/>
+            <w:sz w:val="24"/>
+            <w:szCs w:val="24"/>
+          </w:rPr>
+          <w:t>e</w:t>
+        </w:r>
+      </w:ins>
+      <w:ins w:id="383" w:author="Mateusz Barnacki" w:date="2023-08-17T14:47:00Z">
+        <w:r>
+          <w:rPr>
+            <w:rFonts w:ascii="Times New Roman" w:eastAsia="Calibri" w:hAnsi="Times New Roman"/>
+            <w:sz w:val="24"/>
+            <w:szCs w:val="24"/>
+          </w:rPr>
+          <w:t xml:space="preserve"> schematu bazy danych </w:t>
+        </w:r>
+      </w:ins>
+      <w:ins w:id="384" w:author="Mateusz Barnacki" w:date="2023-08-17T14:50:00Z">
+        <w:r>
+          <w:rPr>
+            <w:rFonts w:ascii="Times New Roman" w:eastAsia="Calibri" w:hAnsi="Times New Roman"/>
+            <w:sz w:val="24"/>
+            <w:szCs w:val="24"/>
+          </w:rPr>
+          <w:t>wymaga</w:t>
+        </w:r>
+      </w:ins>
+      <w:ins w:id="385" w:author="Mateusz Barnacki" w:date="2023-08-17T14:47:00Z">
+        <w:r>
+          <w:rPr>
+            <w:rFonts w:ascii="Times New Roman" w:eastAsia="Calibri" w:hAnsi="Times New Roman"/>
+            <w:sz w:val="24"/>
+            <w:szCs w:val="24"/>
+          </w:rPr>
+          <w:t xml:space="preserve"> </w:t>
+        </w:r>
+      </w:ins>
+      <w:ins w:id="386" w:author="Mateusz Barnacki" w:date="2023-08-17T14:48:00Z">
+        <w:r>
+          <w:rPr>
+            <w:rFonts w:ascii="Times New Roman" w:eastAsia="Calibri" w:hAnsi="Times New Roman"/>
+            <w:sz w:val="24"/>
+            <w:szCs w:val="24"/>
+          </w:rPr>
+          <w:t>wykorzysta</w:t>
+        </w:r>
+      </w:ins>
+      <w:ins w:id="387" w:author="Mateusz Barnacki" w:date="2023-08-17T14:50:00Z">
+        <w:r>
+          <w:rPr>
+            <w:rFonts w:ascii="Times New Roman" w:eastAsia="Calibri" w:hAnsi="Times New Roman"/>
+            <w:sz w:val="24"/>
+            <w:szCs w:val="24"/>
+          </w:rPr>
+          <w:t>nia</w:t>
+        </w:r>
+      </w:ins>
+      <w:ins w:id="388" w:author="Mateusz Barnacki" w:date="2023-08-17T14:48:00Z">
+        <w:r>
+          <w:rPr>
+            <w:rFonts w:ascii="Times New Roman" w:eastAsia="Calibri" w:hAnsi="Times New Roman"/>
+            <w:sz w:val="24"/>
+            <w:szCs w:val="24"/>
+          </w:rPr>
+          <w:t xml:space="preserve"> narzędzi</w:t>
+        </w:r>
+      </w:ins>
+      <w:ins w:id="389" w:author="Mateusz Barnacki" w:date="2023-08-17T14:50:00Z">
+        <w:r>
+          <w:rPr>
+            <w:rFonts w:ascii="Times New Roman" w:eastAsia="Calibri" w:hAnsi="Times New Roman"/>
+            <w:sz w:val="24"/>
+            <w:szCs w:val="24"/>
+          </w:rPr>
+          <w:t>a</w:t>
+        </w:r>
+      </w:ins>
+      <w:ins w:id="390" w:author="Mateusz Barnacki" w:date="2023-08-17T14:48:00Z">
+        <w:r>
+          <w:rPr>
+            <w:rFonts w:ascii="Times New Roman" w:eastAsia="Calibri" w:hAnsi="Times New Roman"/>
+            <w:sz w:val="24"/>
+            <w:szCs w:val="24"/>
+          </w:rPr>
+          <w:t xml:space="preserve"> konsolowe</w:t>
+        </w:r>
+      </w:ins>
+      <w:ins w:id="391" w:author="Mateusz Barnacki" w:date="2023-08-17T14:50:00Z">
+        <w:r>
+          <w:rPr>
+            <w:rFonts w:ascii="Times New Roman" w:eastAsia="Calibri" w:hAnsi="Times New Roman"/>
+            <w:sz w:val="24"/>
+            <w:szCs w:val="24"/>
+          </w:rPr>
+          <w:t>go</w:t>
+        </w:r>
+      </w:ins>
+      <w:ins w:id="392" w:author="Mateusz Barnacki" w:date="2023-08-17T14:48:00Z">
+        <w:r>
+          <w:rPr>
+            <w:rFonts w:ascii="Times New Roman" w:eastAsia="Calibri" w:hAnsi="Times New Roman"/>
+            <w:sz w:val="24"/>
+            <w:szCs w:val="24"/>
+          </w:rPr>
+          <w:t xml:space="preserve"> </w:t>
+        </w:r>
+        <w:proofErr w:type="spellStart"/>
+        <w:r>
+          <w:rPr>
+            <w:rFonts w:ascii="Times New Roman" w:eastAsia="Calibri" w:hAnsi="Times New Roman"/>
+            <w:i/>
+            <w:iCs/>
+            <w:sz w:val="24"/>
+            <w:szCs w:val="24"/>
+            <w:rPrChange w:id="393" w:author="Mateusz Barnacki" w:date="2023-08-17T14:48:00Z">
+              <w:rPr>
+                <w:rFonts w:ascii="Times New Roman" w:eastAsia="Calibri" w:hAnsi="Times New Roman"/>
+                <w:sz w:val="24"/>
+                <w:szCs w:val="24"/>
+              </w:rPr>
+            </w:rPrChange>
+          </w:rPr>
+          <w:t>psql</w:t>
+        </w:r>
+        <w:proofErr w:type="spellEnd"/>
+        <w:r>
+          <w:rPr>
+            <w:rFonts w:ascii="Times New Roman" w:eastAsia="Calibri" w:hAnsi="Times New Roman"/>
+            <w:sz w:val="24"/>
+            <w:szCs w:val="24"/>
+          </w:rPr>
+          <w:t>.</w:t>
+        </w:r>
+      </w:ins>
+      <w:ins w:id="394" w:author="Mateusz Barnacki" w:date="2023-08-17T14:45:00Z">
+        <w:r>
+          <w:rPr>
+            <w:rFonts w:ascii="Times New Roman" w:eastAsia="Calibri" w:hAnsi="Times New Roman"/>
+            <w:sz w:val="24"/>
+            <w:szCs w:val="24"/>
+          </w:rPr>
+          <w:t xml:space="preserve"> </w:t>
+        </w:r>
+      </w:ins>
+      <w:ins w:id="395" w:author="Mateusz Barnacki" w:date="2023-08-17T14:51:00Z">
+        <w:r>
+          <w:rPr>
+            <w:rFonts w:ascii="Times New Roman" w:eastAsia="Calibri" w:hAnsi="Times New Roman"/>
+            <w:sz w:val="24"/>
+            <w:szCs w:val="24"/>
+          </w:rPr>
+          <w:t>Baz</w:t>
+        </w:r>
+      </w:ins>
+      <w:ins w:id="396" w:author="Mateusz Barnacki" w:date="2023-08-17T14:52:00Z">
+        <w:r>
+          <w:rPr>
+            <w:rFonts w:ascii="Times New Roman" w:eastAsia="Calibri" w:hAnsi="Times New Roman"/>
+            <w:sz w:val="24"/>
+            <w:szCs w:val="24"/>
+          </w:rPr>
+          <w:t>y</w:t>
+        </w:r>
+      </w:ins>
+      <w:ins w:id="397" w:author="Mateusz Barnacki" w:date="2023-08-17T14:51:00Z">
+        <w:r>
+          <w:rPr>
+            <w:rFonts w:ascii="Times New Roman" w:eastAsia="Calibri" w:hAnsi="Times New Roman"/>
+            <w:sz w:val="24"/>
+            <w:szCs w:val="24"/>
+          </w:rPr>
+          <w:t xml:space="preserve"> danych</w:t>
+        </w:r>
+      </w:ins>
+      <w:ins w:id="398" w:author="Mateusz Barnacki" w:date="2023-08-17T14:52:00Z">
+        <w:r>
+          <w:rPr>
+            <w:rFonts w:ascii="Times New Roman" w:eastAsia="Calibri" w:hAnsi="Times New Roman"/>
+            <w:sz w:val="24"/>
+            <w:szCs w:val="24"/>
+          </w:rPr>
+          <w:t xml:space="preserve"> </w:t>
+        </w:r>
+      </w:ins>
+      <w:ins w:id="399" w:author="Mateusz Barnacki" w:date="2023-08-17T14:51:00Z">
+        <w:r>
+          <w:rPr>
+            <w:rFonts w:ascii="Times New Roman" w:eastAsia="Calibri" w:hAnsi="Times New Roman"/>
+            <w:sz w:val="24"/>
+            <w:szCs w:val="24"/>
+          </w:rPr>
+          <w:t>znajduj</w:t>
+        </w:r>
+      </w:ins>
+      <w:ins w:id="400" w:author="Mateusz Barnacki" w:date="2023-08-17T14:53:00Z">
+        <w:r>
+          <w:rPr>
+            <w:rFonts w:ascii="Times New Roman" w:eastAsia="Calibri" w:hAnsi="Times New Roman"/>
+            <w:sz w:val="24"/>
+            <w:szCs w:val="24"/>
+          </w:rPr>
+          <w:t>ą</w:t>
+        </w:r>
+      </w:ins>
+      <w:ins w:id="401" w:author="Mateusz Barnacki" w:date="2023-08-17T14:51:00Z">
+        <w:r>
+          <w:rPr>
+            <w:rFonts w:ascii="Times New Roman" w:eastAsia="Calibri" w:hAnsi="Times New Roman"/>
+            <w:sz w:val="24"/>
+            <w:szCs w:val="24"/>
+          </w:rPr>
+          <w:t xml:space="preserve"> się w kontener</w:t>
+        </w:r>
+      </w:ins>
+      <w:ins w:id="402" w:author="Mateusz Barnacki" w:date="2023-08-17T14:53:00Z">
+        <w:r>
+          <w:rPr>
+            <w:rFonts w:ascii="Times New Roman" w:eastAsia="Calibri" w:hAnsi="Times New Roman"/>
+            <w:sz w:val="24"/>
+            <w:szCs w:val="24"/>
+          </w:rPr>
+          <w:t>ach</w:t>
+        </w:r>
+      </w:ins>
+      <w:ins w:id="403" w:author="Mateusz Barnacki" w:date="2023-08-17T14:51:00Z">
+        <w:r>
+          <w:rPr>
+            <w:rFonts w:ascii="Times New Roman" w:eastAsia="Calibri" w:hAnsi="Times New Roman"/>
+            <w:sz w:val="24"/>
+            <w:szCs w:val="24"/>
+          </w:rPr>
+          <w:t xml:space="preserve">, </w:t>
+        </w:r>
+      </w:ins>
+      <w:ins w:id="404" w:author="Mateusz Barnacki" w:date="2023-08-17T14:53:00Z">
+        <w:r>
+          <w:rPr>
+            <w:rFonts w:ascii="Times New Roman" w:eastAsia="Calibri" w:hAnsi="Times New Roman"/>
+            <w:sz w:val="24"/>
+            <w:szCs w:val="24"/>
+          </w:rPr>
+          <w:t xml:space="preserve">wobec tego </w:t>
+        </w:r>
+      </w:ins>
+      <w:ins w:id="405" w:author="Mateusz Barnacki" w:date="2023-08-17T14:51:00Z">
+        <w:r>
+          <w:rPr>
+            <w:rFonts w:ascii="Times New Roman" w:eastAsia="Calibri" w:hAnsi="Times New Roman"/>
+            <w:sz w:val="24"/>
+            <w:szCs w:val="24"/>
+          </w:rPr>
+          <w:t>komunikacja m</w:t>
+        </w:r>
+      </w:ins>
+      <w:ins w:id="406" w:author="Mateusz Barnacki" w:date="2023-08-17T14:52:00Z">
+        <w:r>
+          <w:rPr>
+            <w:rFonts w:ascii="Times New Roman" w:eastAsia="Calibri" w:hAnsi="Times New Roman"/>
+            <w:sz w:val="24"/>
+            <w:szCs w:val="24"/>
+          </w:rPr>
+          <w:t xml:space="preserve">usi odbyć się za pośrednictwem </w:t>
+        </w:r>
+        <w:proofErr w:type="spellStart"/>
+        <w:r>
+          <w:rPr>
+            <w:rFonts w:ascii="Times New Roman" w:eastAsia="Calibri" w:hAnsi="Times New Roman"/>
+            <w:sz w:val="24"/>
+            <w:szCs w:val="24"/>
+          </w:rPr>
+          <w:t>Dockera</w:t>
+        </w:r>
+        <w:proofErr w:type="spellEnd"/>
+        <w:r>
+          <w:rPr>
+            <w:rFonts w:ascii="Times New Roman" w:eastAsia="Calibri" w:hAnsi="Times New Roman"/>
+            <w:sz w:val="24"/>
+            <w:szCs w:val="24"/>
+          </w:rPr>
+          <w:t>. Poniższa komenda umożliwi uruchomienie konsoli u</w:t>
+        </w:r>
+      </w:ins>
+      <w:ins w:id="407" w:author="Mateusz Barnacki" w:date="2023-08-17T14:56:00Z">
+        <w:r>
+          <w:rPr>
+            <w:rFonts w:ascii="Times New Roman" w:eastAsia="Calibri" w:hAnsi="Times New Roman"/>
+            <w:sz w:val="24"/>
+            <w:szCs w:val="24"/>
+          </w:rPr>
+          <w:t>żytkowni</w:t>
+        </w:r>
+      </w:ins>
+      <w:ins w:id="408" w:author="Mateusz Barnacki" w:date="2023-08-17T14:52:00Z">
+        <w:r>
+          <w:rPr>
+            <w:rFonts w:ascii="Times New Roman" w:eastAsia="Calibri" w:hAnsi="Times New Roman"/>
+            <w:sz w:val="24"/>
+            <w:szCs w:val="24"/>
+          </w:rPr>
+          <w:t xml:space="preserve">ka </w:t>
+        </w:r>
+        <w:proofErr w:type="spellStart"/>
+        <w:r>
+          <w:rPr>
+            <w:rFonts w:ascii="Times New Roman" w:eastAsia="Calibri" w:hAnsi="Times New Roman"/>
+            <w:sz w:val="24"/>
+            <w:szCs w:val="24"/>
+          </w:rPr>
+          <w:t>P</w:t>
+        </w:r>
+      </w:ins>
+      <w:ins w:id="409" w:author="Mateusz Barnacki" w:date="2023-08-17T14:53:00Z">
+        <w:r>
+          <w:rPr>
+            <w:rFonts w:ascii="Times New Roman" w:eastAsia="Calibri" w:hAnsi="Times New Roman"/>
+            <w:sz w:val="24"/>
+            <w:szCs w:val="24"/>
+          </w:rPr>
+          <w:t>ostgreSQL</w:t>
+        </w:r>
+      </w:ins>
+      <w:proofErr w:type="spellEnd"/>
+      <w:ins w:id="410" w:author="Mateusz Barnacki" w:date="2023-08-17T14:56:00Z">
+        <w:r>
+          <w:rPr>
+            <w:rFonts w:ascii="Times New Roman" w:eastAsia="Calibri" w:hAnsi="Times New Roman"/>
+            <w:sz w:val="24"/>
+            <w:szCs w:val="24"/>
+          </w:rPr>
+          <w:t>.</w:t>
+        </w:r>
+      </w:ins>
+      <w:ins w:id="411" w:author="Mateusz Barnacki" w:date="2023-08-17T14:43:00Z">
+        <w:r>
+          <w:rPr>
+            <w:rFonts w:ascii="Times New Roman" w:eastAsia="Calibri" w:hAnsi="Times New Roman"/>
+            <w:b/>
+            <w:bCs/>
+            <w:sz w:val="28"/>
+            <w:szCs w:val="28"/>
+          </w:rPr>
+          <w:tab/>
+        </w:r>
+      </w:ins>
     </w:p>
     <w:p>
       <w:pPr>
@@ -5221,7 +8159,7 @@
           <w:szCs w:val="28"/>
         </w:rPr>
         <w:sectPr>
-          <w:footerReference w:type="default" r:id="rId11"/>
+          <w:footerReference w:type="default" r:id="rId15"/>
           <w:pgSz w:w="11906" w:h="16838"/>
           <w:pgMar w:top="1417" w:right="1417" w:bottom="1417" w:left="1417" w:header="708" w:footer="708" w:gutter="0"/>
           <w:cols w:space="708"/>
@@ -5236,7 +8174,6 @@
           <w:sz w:val="28"/>
           <w:szCs w:val="28"/>
         </w:rPr>
-        <w:lastRenderedPageBreak/>
         <w:t>Podsumowanie</w:t>
       </w:r>
     </w:p>
@@ -5249,7 +8186,7 @@
           <w:bCs/>
           <w:sz w:val="28"/>
           <w:szCs w:val="28"/>
-          <w:rPrChange w:id="183" w:author="Mateusz Barnacki" w:date="2023-08-16T21:09:00Z">
+          <w:rPrChange w:id="412" w:author="Mateusz Barnacki" w:date="2023-08-16T21:09:00Z">
             <w:rPr>
               <w:rFonts w:ascii="Titillium" w:eastAsia="Calibri" w:hAnsi="Titillium"/>
             </w:rPr>
@@ -5269,7 +8206,7 @@
       </w:r>
     </w:p>
     <w:sectPr>
-      <w:footerReference w:type="default" r:id="rId12"/>
+      <w:footerReference w:type="default" r:id="rId16"/>
       <w:pgSz w:w="11906" w:h="16838"/>
       <w:pgMar w:top="1417" w:right="1417" w:bottom="1417" w:left="1417" w:header="708" w:footer="708" w:gutter="0"/>
       <w:cols w:space="708"/>
@@ -6299,6 +9236,48 @@
       <w:contextualSpacing/>
     </w:pPr>
   </w:style>
+  <w:style w:type="character" w:styleId="Hipercze">
+    <w:name w:val="Hyperlink"/>
+    <w:basedOn w:val="Domylnaczcionkaakapitu"/>
+    <w:uiPriority w:val="99"/>
+    <w:unhideWhenUsed/>
+    <w:rsid w:val="00024A82"/>
+    <w:rPr>
+      <w:color w:val="0563C1" w:themeColor="hyperlink"/>
+      <w:u w:val="single"/>
+    </w:rPr>
+  </w:style>
+  <w:style w:type="character" w:styleId="Nierozpoznanawzmianka">
+    <w:name w:val="Unresolved Mention"/>
+    <w:basedOn w:val="Domylnaczcionkaakapitu"/>
+    <w:uiPriority w:val="99"/>
+    <w:semiHidden/>
+    <w:unhideWhenUsed/>
+    <w:rsid w:val="00024A82"/>
+    <w:rPr>
+      <w:color w:val="605E5C"/>
+      <w:shd w:val="clear" w:color="auto" w:fill="E1DFDD"/>
+    </w:rPr>
+  </w:style>
+  <w:style w:type="paragraph" w:styleId="Legenda">
+    <w:name w:val="caption"/>
+    <w:basedOn w:val="Normalny"/>
+    <w:next w:val="Normalny"/>
+    <w:uiPriority w:val="35"/>
+    <w:unhideWhenUsed/>
+    <w:qFormat/>
+    <w:rsid w:val="00733A1A"/>
+    <w:pPr>
+      <w:spacing w:line="240" w:lineRule="auto"/>
+    </w:pPr>
+    <w:rPr>
+      <w:i/>
+      <w:iCs/>
+      <w:color w:val="44546A" w:themeColor="text2"/>
+      <w:sz w:val="18"/>
+      <w:szCs w:val="18"/>
+    </w:rPr>
+  </w:style>
 </w:styles>
 </file>
 

</xml_diff>

<commit_message>
Add introduction to the section about checking logs in containers
</commit_message>
<xml_diff>
--- a/arch-docs/docs/Mgr_Mateusz_Barnacki.docx
+++ b/arch-docs/docs/Mgr_Mateusz_Barnacki.docx
@@ -7880,7 +7880,7 @@
             <w:sz w:val="24"/>
             <w:szCs w:val="24"/>
           </w:rPr>
-          <w:object w:dxaOrig="9072" w:dyaOrig="789" w14:anchorId="16F828D7">
+          <w:object w:dxaOrig="9072" w:dyaOrig="786" w14:anchorId="16F828D7">
             <v:shapetype id="_x0000_t75" coordsize="21600,21600" o:spt="75" o:preferrelative="t" path="m@4@5l@4@11@9@11@9@5xe" filled="f" stroked="f">
               <v:stroke joinstyle="miter"/>
               <v:formulas>
@@ -7900,10 +7900,10 @@
               <v:path o:extrusionok="f" gradientshapeok="t" o:connecttype="rect"/>
               <o:lock v:ext="edit" aspectratio="t"/>
             </v:shapetype>
-            <v:shape id="_x0000_i1025" type="#_x0000_t75" style="width:453.8pt;height:42.55pt" o:ole="">
+            <v:shape id="_x0000_i1111" type="#_x0000_t75" style="width:453.6pt;height:42.6pt" o:ole="">
               <v:imagedata r:id="rId11" o:title=""/>
             </v:shape>
-            <o:OLEObject Type="Embed" ProgID="Word.OpenDocumentText.12" ShapeID="_x0000_i1025" DrawAspect="Content" ObjectID="_1753865770" r:id="rId12"/>
+            <o:OLEObject Type="Embed" ProgID="Word.OpenDocumentText.12" ShapeID="_x0000_i1111" DrawAspect="Content" ObjectID="_1753875614" r:id="rId12"/>
           </w:object>
         </w:r>
       </w:ins>
@@ -8002,7 +8002,7 @@
         </w:rPr>
         <w:fldChar w:fldCharType="separate"/>
       </w:r>
-      <w:ins w:id="506" w:author="Mateusz Barnacki" w:date="2023-08-18T12:08:00Z">
+      <w:ins w:id="506" w:author="Mateusz Barnacki" w:date="2023-08-18T14:49:00Z">
         <w:r>
           <w:rPr>
             <w:rFonts w:ascii="Times New Roman" w:hAnsi="Times New Roman"/>
@@ -9238,11 +9238,11 @@
             <w:sz w:val="24"/>
             <w:szCs w:val="24"/>
           </w:rPr>
-          <w:object w:dxaOrig="9072" w:dyaOrig="574" w14:anchorId="763A597B">
-            <v:shape id="_x0000_i1051" type="#_x0000_t75" style="width:453.8pt;height:28.9pt" o:ole="">
+          <w:object w:dxaOrig="9072" w:dyaOrig="571" w14:anchorId="763A597B">
+            <v:shape id="_x0000_i1109" type="#_x0000_t75" style="width:453.6pt;height:28.8pt" o:ole="">
               <v:imagedata r:id="rId13" o:title=""/>
             </v:shape>
-            <o:OLEObject Type="Embed" ProgID="Word.OpenDocumentText.12" ShapeID="_x0000_i1051" DrawAspect="Content" ObjectID="_1753865771" r:id="rId14"/>
+            <o:OLEObject Type="Embed" ProgID="Word.OpenDocumentText.12" ShapeID="_x0000_i1109" DrawAspect="Content" ObjectID="_1753875615" r:id="rId14"/>
           </w:object>
         </w:r>
       </w:ins>
@@ -9339,7 +9339,7 @@
         </w:rPr>
         <w:fldChar w:fldCharType="separate"/>
       </w:r>
-      <w:ins w:id="605" w:author="Mateusz Barnacki" w:date="2023-08-18T12:08:00Z">
+      <w:ins w:id="605" w:author="Mateusz Barnacki" w:date="2023-08-18T14:49:00Z">
         <w:r>
           <w:rPr>
             <w:rFonts w:ascii="Times New Roman" w:hAnsi="Times New Roman"/>
@@ -10059,11 +10059,11 @@
             <w:sz w:val="28"/>
             <w:szCs w:val="28"/>
           </w:rPr>
-          <w:object w:dxaOrig="9072" w:dyaOrig="481" w14:anchorId="0C079B4F">
-            <v:shape id="_x0000_i1027" type="#_x0000_t75" style="width:453.8pt;height:24pt" o:ole="">
+          <w:object w:dxaOrig="9072" w:dyaOrig="478" w14:anchorId="0C079B4F">
+            <v:shape id="_x0000_i1107" type="#_x0000_t75" style="width:453.6pt;height:24pt" o:ole="">
               <v:imagedata r:id="rId15" o:title=""/>
             </v:shape>
-            <o:OLEObject Type="Embed" ProgID="Word.OpenDocumentText.12" ShapeID="_x0000_i1027" DrawAspect="Content" ObjectID="_1753865772" r:id="rId16"/>
+            <o:OLEObject Type="Embed" ProgID="Word.OpenDocumentText.12" ShapeID="_x0000_i1107" DrawAspect="Content" ObjectID="_1753875616" r:id="rId16"/>
           </w:object>
         </w:r>
       </w:ins>
@@ -10162,7 +10162,7 @@
         </w:rPr>
         <w:fldChar w:fldCharType="separate"/>
       </w:r>
-      <w:ins w:id="688" w:author="Mateusz Barnacki" w:date="2023-08-18T12:08:00Z">
+      <w:ins w:id="688" w:author="Mateusz Barnacki" w:date="2023-08-18T14:49:00Z">
         <w:r>
           <w:rPr>
             <w:rFonts w:ascii="Times New Roman" w:hAnsi="Times New Roman"/>
@@ -10467,11 +10467,11 @@
             <w:sz w:val="28"/>
             <w:szCs w:val="28"/>
           </w:rPr>
-          <w:object w:dxaOrig="9072" w:dyaOrig="450" w14:anchorId="4D65622B">
-            <v:shape id="_x0000_i1028" type="#_x0000_t75" style="width:453.8pt;height:22.9pt" o:ole="">
+          <w:object w:dxaOrig="9072" w:dyaOrig="447" w14:anchorId="4D65622B">
+            <v:shape id="_x0000_i1105" type="#_x0000_t75" style="width:453.6pt;height:22.8pt" o:ole="">
               <v:imagedata r:id="rId17" o:title=""/>
             </v:shape>
-            <o:OLEObject Type="Embed" ProgID="Word.OpenDocumentText.12" ShapeID="_x0000_i1028" DrawAspect="Content" ObjectID="_1753865773" r:id="rId18"/>
+            <o:OLEObject Type="Embed" ProgID="Word.OpenDocumentText.12" ShapeID="_x0000_i1105" DrawAspect="Content" ObjectID="_1753875617" r:id="rId18"/>
           </w:object>
         </w:r>
       </w:ins>
@@ -10558,7 +10558,7 @@
         </w:rPr>
         <w:fldChar w:fldCharType="separate"/>
       </w:r>
-      <w:ins w:id="720" w:author="Mateusz Barnacki" w:date="2023-08-18T12:08:00Z">
+      <w:ins w:id="720" w:author="Mateusz Barnacki" w:date="2023-08-18T14:49:00Z">
         <w:r>
           <w:rPr>
             <w:rFonts w:ascii="Times New Roman" w:hAnsi="Times New Roman"/>
@@ -11044,11 +11044,11 @@
             <w:sz w:val="24"/>
             <w:szCs w:val="24"/>
           </w:rPr>
-          <w:object w:dxaOrig="9072" w:dyaOrig="3781" w14:anchorId="0C736BA5">
-            <v:shape id="_x0000_i1029" type="#_x0000_t75" style="width:453.8pt;height:189.25pt" o:ole="">
+          <w:object w:dxaOrig="9072" w:dyaOrig="3777" w14:anchorId="0C736BA5">
+            <v:shape id="_x0000_i1103" type="#_x0000_t75" style="width:453.6pt;height:189pt" o:ole="">
               <v:imagedata r:id="rId19" o:title=""/>
             </v:shape>
-            <o:OLEObject Type="Embed" ProgID="Word.OpenDocumentText.12" ShapeID="_x0000_i1029" DrawAspect="Content" ObjectID="_1753865774" r:id="rId20"/>
+            <o:OLEObject Type="Embed" ProgID="Word.OpenDocumentText.12" ShapeID="_x0000_i1103" DrawAspect="Content" ObjectID="_1753875618" r:id="rId20"/>
           </w:object>
         </w:r>
       </w:ins>
@@ -11155,7 +11155,7 @@
         </w:rPr>
         <w:fldChar w:fldCharType="separate"/>
       </w:r>
-      <w:ins w:id="774" w:author="Mateusz Barnacki" w:date="2023-08-18T12:08:00Z">
+      <w:ins w:id="774" w:author="Mateusz Barnacki" w:date="2023-08-18T14:49:00Z">
         <w:r>
           <w:rPr>
             <w:rFonts w:ascii="Times New Roman" w:hAnsi="Times New Roman"/>
@@ -12074,11 +12074,11 @@
             <w:sz w:val="28"/>
             <w:szCs w:val="28"/>
           </w:rPr>
-          <w:object w:dxaOrig="9072" w:dyaOrig="2402" w14:anchorId="678A7F80">
-            <v:shape id="_x0000_i1038" type="#_x0000_t75" style="width:453.8pt;height:120pt" o:ole="">
+          <w:object w:dxaOrig="9072" w:dyaOrig="2398" w14:anchorId="678A7F80">
+            <v:shape id="_x0000_i1101" type="#_x0000_t75" style="width:453.6pt;height:120pt" o:ole="">
               <v:imagedata r:id="rId21" o:title=""/>
             </v:shape>
-            <o:OLEObject Type="Embed" ProgID="Word.OpenDocumentText.12" ShapeID="_x0000_i1038" DrawAspect="Content" ObjectID="_1753865775" r:id="rId22"/>
+            <o:OLEObject Type="Embed" ProgID="Word.OpenDocumentText.12" ShapeID="_x0000_i1101" DrawAspect="Content" ObjectID="_1753875619" r:id="rId22"/>
           </w:object>
         </w:r>
       </w:ins>
@@ -12152,7 +12152,7 @@
               <w:rPr/>
             </w:rPrChange>
           </w:rPr>
-          <w:t xml:space="preserve"> Aktualizacja kodu źródłowego aplikacji działającej w konte</w:t>
+          <w:t xml:space="preserve"> Aktualizacja aplikacji działającej w konte</w:t>
         </w:r>
       </w:ins>
       <w:ins w:id="860" w:author="Mateusz Barnacki" w:date="2023-08-18T11:15:00Z">
@@ -12529,12 +12529,941 @@
           <w:tab w:val="left" w:pos="2268"/>
           <w:tab w:val="left" w:pos="4536"/>
         </w:tabs>
-        <w:spacing w:before="240"/>
-        <w:rPr>
+        <w:spacing w:after="0"/>
+        <w:jc w:val="both"/>
+        <w:rPr>
+          <w:ins w:id="888" w:author="Mateusz Barnacki" w:date="2023-08-18T14:45:00Z"/>
           <w:rFonts w:ascii="Times New Roman" w:eastAsia="Calibri" w:hAnsi="Times New Roman"/>
           <w:sz w:val="24"/>
           <w:szCs w:val="24"/>
-          <w:rPrChange w:id="888" w:author="Mateusz Barnacki" w:date="2023-08-18T11:46:00Z">
+        </w:rPr>
+      </w:pPr>
+      <w:ins w:id="889" w:author="Mateusz Barnacki" w:date="2023-08-18T14:28:00Z">
+        <w:r>
+          <w:rPr>
+            <w:rFonts w:ascii="Times New Roman" w:eastAsia="Calibri" w:hAnsi="Times New Roman"/>
+            <w:sz w:val="24"/>
+            <w:szCs w:val="24"/>
+          </w:rPr>
+          <w:tab/>
+        </w:r>
+      </w:ins>
+      <w:ins w:id="890" w:author="Mateusz Barnacki" w:date="2023-08-18T14:27:00Z">
+        <w:r>
+          <w:rPr>
+            <w:rFonts w:ascii="Times New Roman" w:eastAsia="Calibri" w:hAnsi="Times New Roman"/>
+            <w:sz w:val="24"/>
+            <w:szCs w:val="24"/>
+          </w:rPr>
+          <w:t>Podczas działania aplikacji mogą wystąpić b</w:t>
+        </w:r>
+      </w:ins>
+      <w:ins w:id="891" w:author="Mateusz Barnacki" w:date="2023-08-18T14:28:00Z">
+        <w:r>
+          <w:rPr>
+            <w:rFonts w:ascii="Times New Roman" w:eastAsia="Calibri" w:hAnsi="Times New Roman"/>
+            <w:sz w:val="24"/>
+            <w:szCs w:val="24"/>
+          </w:rPr>
+          <w:t xml:space="preserve">łędy lub nieoczekiwane zachowania. </w:t>
+        </w:r>
+      </w:ins>
+      <w:ins w:id="892" w:author="Mateusz Barnacki" w:date="2023-08-18T14:29:00Z">
+        <w:r>
+          <w:rPr>
+            <w:rFonts w:ascii="Times New Roman" w:eastAsia="Calibri" w:hAnsi="Times New Roman"/>
+            <w:sz w:val="24"/>
+            <w:szCs w:val="24"/>
+          </w:rPr>
+          <w:t>W takich sytuacjach zadaniem administrator systemu jest sprawdzenie przyczyny błędu w logach aplikacji.</w:t>
+        </w:r>
+      </w:ins>
+      <w:ins w:id="893" w:author="Mateusz Barnacki" w:date="2023-08-18T14:30:00Z">
+        <w:r>
+          <w:rPr>
+            <w:rFonts w:ascii="Times New Roman" w:eastAsia="Calibri" w:hAnsi="Times New Roman"/>
+            <w:sz w:val="24"/>
+            <w:szCs w:val="24"/>
+          </w:rPr>
+          <w:t xml:space="preserve"> Każdy serwis generuje własne logi niezależnie od działania pozostałych serwisów. </w:t>
+        </w:r>
+      </w:ins>
+      <w:ins w:id="894" w:author="Mateusz Barnacki" w:date="2023-08-18T14:31:00Z">
+        <w:r>
+          <w:rPr>
+            <w:rFonts w:ascii="Times New Roman" w:eastAsia="Calibri" w:hAnsi="Times New Roman"/>
+            <w:sz w:val="24"/>
+            <w:szCs w:val="24"/>
+          </w:rPr>
+          <w:t>Architektura monolityczna charakteryzująca się działaniem wszystkich funkcjonalności w</w:t>
+        </w:r>
+      </w:ins>
+      <w:ins w:id="895" w:author="Mateusz Barnacki" w:date="2023-08-18T14:32:00Z">
+        <w:r>
+          <w:rPr>
+            <w:rFonts w:ascii="Times New Roman" w:eastAsia="Calibri" w:hAnsi="Times New Roman"/>
+            <w:sz w:val="24"/>
+            <w:szCs w:val="24"/>
+          </w:rPr>
+          <w:t xml:space="preserve"> ramach pojedynczego serwera aplikacyjnego</w:t>
+        </w:r>
+      </w:ins>
+      <w:ins w:id="896" w:author="Mateusz Barnacki" w:date="2023-08-18T14:44:00Z">
+        <w:r>
+          <w:rPr>
+            <w:rFonts w:ascii="Times New Roman" w:eastAsia="Calibri" w:hAnsi="Times New Roman"/>
+            <w:sz w:val="24"/>
+            <w:szCs w:val="24"/>
+          </w:rPr>
+          <w:t>. W związku z tym</w:t>
+        </w:r>
+      </w:ins>
+      <w:ins w:id="897" w:author="Mateusz Barnacki" w:date="2023-08-18T14:32:00Z">
+        <w:r>
+          <w:rPr>
+            <w:rFonts w:ascii="Times New Roman" w:eastAsia="Calibri" w:hAnsi="Times New Roman"/>
+            <w:sz w:val="24"/>
+            <w:szCs w:val="24"/>
+          </w:rPr>
+          <w:t xml:space="preserve"> archiwizuj</w:t>
+        </w:r>
+      </w:ins>
+      <w:ins w:id="898" w:author="Mateusz Barnacki" w:date="2023-08-18T14:33:00Z">
+        <w:r>
+          <w:rPr>
+            <w:rFonts w:ascii="Times New Roman" w:eastAsia="Calibri" w:hAnsi="Times New Roman"/>
+            <w:sz w:val="24"/>
+            <w:szCs w:val="24"/>
+          </w:rPr>
+          <w:t>e każde zdarzenie niezależnie od złożoności operacji</w:t>
+        </w:r>
+        <w:r>
+          <w:rPr>
+            <w:rFonts w:ascii="Times New Roman" w:eastAsia="Calibri" w:hAnsi="Times New Roman"/>
+            <w:sz w:val="24"/>
+            <w:szCs w:val="24"/>
+          </w:rPr>
+          <w:t xml:space="preserve"> wykonywanej przez użytkownika</w:t>
+        </w:r>
+        <w:r>
+          <w:rPr>
+            <w:rFonts w:ascii="Times New Roman" w:eastAsia="Calibri" w:hAnsi="Times New Roman"/>
+            <w:sz w:val="24"/>
+            <w:szCs w:val="24"/>
+          </w:rPr>
+          <w:t>.</w:t>
+        </w:r>
+        <w:r>
+          <w:rPr>
+            <w:rFonts w:ascii="Times New Roman" w:eastAsia="Calibri" w:hAnsi="Times New Roman"/>
+            <w:sz w:val="24"/>
+            <w:szCs w:val="24"/>
+          </w:rPr>
+          <w:t xml:space="preserve"> </w:t>
+        </w:r>
+      </w:ins>
+      <w:ins w:id="899" w:author="Mateusz Barnacki" w:date="2023-08-18T14:34:00Z">
+        <w:r>
+          <w:rPr>
+            <w:rFonts w:ascii="Times New Roman" w:eastAsia="Calibri" w:hAnsi="Times New Roman"/>
+            <w:sz w:val="24"/>
+            <w:szCs w:val="24"/>
+          </w:rPr>
+          <w:t xml:space="preserve">W przypadku zastosowania architektury </w:t>
+        </w:r>
+        <w:proofErr w:type="spellStart"/>
+        <w:r>
+          <w:rPr>
+            <w:rFonts w:ascii="Times New Roman" w:eastAsia="Calibri" w:hAnsi="Times New Roman"/>
+            <w:sz w:val="24"/>
+            <w:szCs w:val="24"/>
+          </w:rPr>
+          <w:t>mikrousługowej</w:t>
+        </w:r>
+        <w:proofErr w:type="spellEnd"/>
+        <w:r>
+          <w:rPr>
+            <w:rFonts w:ascii="Times New Roman" w:eastAsia="Calibri" w:hAnsi="Times New Roman"/>
+            <w:sz w:val="24"/>
+            <w:szCs w:val="24"/>
+          </w:rPr>
+          <w:t xml:space="preserve"> odpowiedzialność za realizację złożonych operacji może zostać podzielona na kilka niezależnych serwisów. </w:t>
+        </w:r>
+      </w:ins>
+      <w:ins w:id="900" w:author="Mateusz Barnacki" w:date="2023-08-18T14:35:00Z">
+        <w:r>
+          <w:rPr>
+            <w:rFonts w:ascii="Times New Roman" w:eastAsia="Calibri" w:hAnsi="Times New Roman"/>
+            <w:sz w:val="24"/>
+            <w:szCs w:val="24"/>
+          </w:rPr>
+          <w:t>Zatem w sytuacji wystąpienia błędu administrator jest zmuszony do prze</w:t>
+        </w:r>
+      </w:ins>
+      <w:ins w:id="901" w:author="Mateusz Barnacki" w:date="2023-08-18T14:36:00Z">
+        <w:r>
+          <w:rPr>
+            <w:rFonts w:ascii="Times New Roman" w:eastAsia="Calibri" w:hAnsi="Times New Roman"/>
+            <w:sz w:val="24"/>
+            <w:szCs w:val="24"/>
+          </w:rPr>
+          <w:t xml:space="preserve">jrzenia logów zdarzeń w każdym komponencie uczestniczącym w realizacji żądania. </w:t>
+        </w:r>
+      </w:ins>
+    </w:p>
+    <w:p>
+      <w:pPr>
+        <w:tabs>
+          <w:tab w:val="left" w:pos="709"/>
+          <w:tab w:val="left" w:pos="1134"/>
+          <w:tab w:val="left" w:pos="2268"/>
+          <w:tab w:val="left" w:pos="4536"/>
+        </w:tabs>
+        <w:spacing w:after="0"/>
+        <w:jc w:val="both"/>
+        <w:rPr>
+          <w:ins w:id="902" w:author="Mateusz Barnacki" w:date="2023-08-18T14:27:00Z"/>
+          <w:rFonts w:ascii="Times New Roman" w:eastAsia="Calibri" w:hAnsi="Times New Roman"/>
+          <w:sz w:val="24"/>
+          <w:szCs w:val="24"/>
+        </w:rPr>
+      </w:pPr>
+      <w:ins w:id="903" w:author="Mateusz Barnacki" w:date="2023-08-18T14:45:00Z">
+        <w:r>
+          <w:rPr>
+            <w:rFonts w:ascii="Times New Roman" w:eastAsia="Calibri" w:hAnsi="Times New Roman"/>
+            <w:sz w:val="24"/>
+            <w:szCs w:val="24"/>
+          </w:rPr>
+          <w:tab/>
+        </w:r>
+      </w:ins>
+      <w:ins w:id="904" w:author="Mateusz Barnacki" w:date="2023-08-18T14:37:00Z">
+        <w:r>
+          <w:rPr>
+            <w:rFonts w:ascii="Times New Roman" w:eastAsia="Calibri" w:hAnsi="Times New Roman"/>
+            <w:sz w:val="24"/>
+            <w:szCs w:val="24"/>
+          </w:rPr>
+          <w:t>Innym aspektem</w:t>
+        </w:r>
+      </w:ins>
+      <w:ins w:id="905" w:author="Mateusz Barnacki" w:date="2023-08-18T14:41:00Z">
+        <w:r>
+          <w:rPr>
+            <w:rFonts w:ascii="Times New Roman" w:eastAsia="Calibri" w:hAnsi="Times New Roman"/>
+            <w:sz w:val="24"/>
+            <w:szCs w:val="24"/>
+          </w:rPr>
+          <w:t xml:space="preserve"> charakterystycznym dla</w:t>
+        </w:r>
+      </w:ins>
+      <w:ins w:id="906" w:author="Mateusz Barnacki" w:date="2023-08-18T14:37:00Z">
+        <w:r>
+          <w:rPr>
+            <w:rFonts w:ascii="Times New Roman" w:eastAsia="Calibri" w:hAnsi="Times New Roman"/>
+            <w:sz w:val="24"/>
+            <w:szCs w:val="24"/>
+          </w:rPr>
+          <w:t xml:space="preserve"> </w:t>
+        </w:r>
+        <w:proofErr w:type="spellStart"/>
+        <w:r>
+          <w:rPr>
+            <w:rFonts w:ascii="Times New Roman" w:eastAsia="Calibri" w:hAnsi="Times New Roman"/>
+            <w:sz w:val="24"/>
+            <w:szCs w:val="24"/>
+          </w:rPr>
+          <w:t>mikroserwisów</w:t>
+        </w:r>
+        <w:proofErr w:type="spellEnd"/>
+        <w:r>
+          <w:rPr>
+            <w:rFonts w:ascii="Times New Roman" w:eastAsia="Calibri" w:hAnsi="Times New Roman"/>
+            <w:sz w:val="24"/>
+            <w:szCs w:val="24"/>
+          </w:rPr>
+          <w:t xml:space="preserve"> jest sposób wykorzystania funkcjo</w:t>
+        </w:r>
+      </w:ins>
+      <w:ins w:id="907" w:author="Mateusz Barnacki" w:date="2023-08-18T14:38:00Z">
+        <w:r>
+          <w:rPr>
+            <w:rFonts w:ascii="Times New Roman" w:eastAsia="Calibri" w:hAnsi="Times New Roman"/>
+            <w:sz w:val="24"/>
+            <w:szCs w:val="24"/>
+          </w:rPr>
+          <w:t xml:space="preserve">nalności udostępnianych przez serwer </w:t>
+        </w:r>
+      </w:ins>
+      <w:ins w:id="908" w:author="Mateusz Barnacki" w:date="2023-08-18T14:40:00Z">
+        <w:r>
+          <w:rPr>
+            <w:rFonts w:ascii="Times New Roman" w:eastAsia="Calibri" w:hAnsi="Times New Roman"/>
+            <w:sz w:val="24"/>
+            <w:szCs w:val="24"/>
+          </w:rPr>
+          <w:t>w</w:t>
+        </w:r>
+      </w:ins>
+      <w:ins w:id="909" w:author="Mateusz Barnacki" w:date="2023-08-18T14:38:00Z">
+        <w:r>
+          <w:rPr>
+            <w:rFonts w:ascii="Times New Roman" w:eastAsia="Calibri" w:hAnsi="Times New Roman"/>
+            <w:sz w:val="24"/>
+            <w:szCs w:val="24"/>
+          </w:rPr>
+          <w:t xml:space="preserve"> </w:t>
+        </w:r>
+      </w:ins>
+      <w:ins w:id="910" w:author="Mateusz Barnacki" w:date="2023-08-18T14:39:00Z">
+        <w:r>
+          <w:rPr>
+            <w:rFonts w:ascii="Times New Roman" w:eastAsia="Calibri" w:hAnsi="Times New Roman"/>
+            <w:sz w:val="24"/>
+            <w:szCs w:val="24"/>
+          </w:rPr>
+          <w:t>ramach graficznego interfejs</w:t>
+        </w:r>
+      </w:ins>
+      <w:ins w:id="911" w:author="Mateusz Barnacki" w:date="2023-08-18T14:40:00Z">
+        <w:r>
+          <w:rPr>
+            <w:rFonts w:ascii="Times New Roman" w:eastAsia="Calibri" w:hAnsi="Times New Roman"/>
+            <w:sz w:val="24"/>
+            <w:szCs w:val="24"/>
+          </w:rPr>
+          <w:t>u użytkownika będącego klientem</w:t>
+        </w:r>
+      </w:ins>
+      <w:ins w:id="912" w:author="Mateusz Barnacki" w:date="2023-08-18T14:39:00Z">
+        <w:r>
+          <w:rPr>
+            <w:rFonts w:ascii="Times New Roman" w:eastAsia="Calibri" w:hAnsi="Times New Roman"/>
+            <w:sz w:val="24"/>
+            <w:szCs w:val="24"/>
+          </w:rPr>
+          <w:t xml:space="preserve"> aplikacji. </w:t>
+        </w:r>
+      </w:ins>
+      <w:ins w:id="913" w:author="Mateusz Barnacki" w:date="2023-08-18T14:41:00Z">
+        <w:r>
+          <w:rPr>
+            <w:rFonts w:ascii="Times New Roman" w:eastAsia="Calibri" w:hAnsi="Times New Roman"/>
+            <w:sz w:val="24"/>
+            <w:szCs w:val="24"/>
+          </w:rPr>
+          <w:t>Użytkownik posiadający rol</w:t>
+        </w:r>
+      </w:ins>
+      <w:ins w:id="914" w:author="Mateusz Barnacki" w:date="2023-08-18T14:42:00Z">
+        <w:r>
+          <w:rPr>
+            <w:rFonts w:ascii="Times New Roman" w:eastAsia="Calibri" w:hAnsi="Times New Roman"/>
+            <w:sz w:val="24"/>
+            <w:szCs w:val="24"/>
+          </w:rPr>
+          <w:t>ę administratora podczas przeprowadzania</w:t>
+        </w:r>
+      </w:ins>
+      <w:ins w:id="915" w:author="Mateusz Barnacki" w:date="2023-08-18T14:41:00Z">
+        <w:r>
+          <w:rPr>
+            <w:rFonts w:ascii="Times New Roman" w:eastAsia="Calibri" w:hAnsi="Times New Roman"/>
+            <w:sz w:val="24"/>
+            <w:szCs w:val="24"/>
+          </w:rPr>
+          <w:t xml:space="preserve"> operacj</w:t>
+        </w:r>
+      </w:ins>
+      <w:ins w:id="916" w:author="Mateusz Barnacki" w:date="2023-08-18T14:42:00Z">
+        <w:r>
+          <w:rPr>
+            <w:rFonts w:ascii="Times New Roman" w:eastAsia="Calibri" w:hAnsi="Times New Roman"/>
+            <w:sz w:val="24"/>
+            <w:szCs w:val="24"/>
+          </w:rPr>
+          <w:t>i</w:t>
+        </w:r>
+      </w:ins>
+      <w:ins w:id="917" w:author="Mateusz Barnacki" w:date="2023-08-18T14:41:00Z">
+        <w:r>
+          <w:rPr>
+            <w:rFonts w:ascii="Times New Roman" w:eastAsia="Calibri" w:hAnsi="Times New Roman"/>
+            <w:sz w:val="24"/>
+            <w:szCs w:val="24"/>
+          </w:rPr>
+          <w:t xml:space="preserve"> zmiany upraw</w:t>
+        </w:r>
+      </w:ins>
+      <w:ins w:id="918" w:author="Mateusz Barnacki" w:date="2023-08-18T14:42:00Z">
+        <w:r>
+          <w:rPr>
+            <w:rFonts w:ascii="Times New Roman" w:eastAsia="Calibri" w:hAnsi="Times New Roman"/>
+            <w:sz w:val="24"/>
+            <w:szCs w:val="24"/>
+          </w:rPr>
+          <w:t xml:space="preserve">nień konta </w:t>
+        </w:r>
+      </w:ins>
+      <w:ins w:id="919" w:author="Mateusz Barnacki" w:date="2023-08-18T14:43:00Z">
+        <w:r>
+          <w:rPr>
+            <w:rFonts w:ascii="Times New Roman" w:eastAsia="Calibri" w:hAnsi="Times New Roman"/>
+            <w:sz w:val="24"/>
+            <w:szCs w:val="24"/>
+          </w:rPr>
+          <w:t>n</w:t>
+        </w:r>
+      </w:ins>
+      <w:ins w:id="920" w:author="Mateusz Barnacki" w:date="2023-08-18T14:42:00Z">
+        <w:r>
+          <w:rPr>
+            <w:rFonts w:ascii="Times New Roman" w:eastAsia="Calibri" w:hAnsi="Times New Roman"/>
+            <w:sz w:val="24"/>
+            <w:szCs w:val="24"/>
+          </w:rPr>
+          <w:t xml:space="preserve">ie wie, </w:t>
+        </w:r>
+      </w:ins>
+      <w:ins w:id="921" w:author="Mateusz Barnacki" w:date="2023-08-18T14:43:00Z">
+        <w:r>
+          <w:rPr>
+            <w:rFonts w:ascii="Times New Roman" w:eastAsia="Calibri" w:hAnsi="Times New Roman"/>
+            <w:sz w:val="24"/>
+            <w:szCs w:val="24"/>
+          </w:rPr>
+          <w:t xml:space="preserve">że lista projektów wyświetlona </w:t>
+        </w:r>
+        <w:r>
+          <w:rPr>
+            <w:rFonts w:ascii="Times New Roman" w:eastAsia="Calibri" w:hAnsi="Times New Roman"/>
+            <w:sz w:val="24"/>
+            <w:szCs w:val="24"/>
+          </w:rPr>
+          <w:t>w oknie dialogowym nie pochodzi z serwisu zarządzania uprawnieniami</w:t>
+        </w:r>
+      </w:ins>
+      <w:ins w:id="922" w:author="Mateusz Barnacki" w:date="2023-08-18T14:44:00Z">
+        <w:r>
+          <w:rPr>
+            <w:rFonts w:ascii="Times New Roman" w:eastAsia="Calibri" w:hAnsi="Times New Roman"/>
+            <w:sz w:val="24"/>
+            <w:szCs w:val="24"/>
+          </w:rPr>
+          <w:t>,</w:t>
+        </w:r>
+      </w:ins>
+      <w:ins w:id="923" w:author="Mateusz Barnacki" w:date="2023-08-18T14:43:00Z">
+        <w:r>
+          <w:rPr>
+            <w:rFonts w:ascii="Times New Roman" w:eastAsia="Calibri" w:hAnsi="Times New Roman"/>
+            <w:sz w:val="24"/>
+            <w:szCs w:val="24"/>
+          </w:rPr>
+          <w:t xml:space="preserve"> lecz z serwisu zarządzania czujnikami. </w:t>
+        </w:r>
+      </w:ins>
+      <w:ins w:id="924" w:author="Mateusz Barnacki" w:date="2023-08-18T14:37:00Z">
+        <w:r>
+          <w:rPr>
+            <w:rFonts w:ascii="Times New Roman" w:eastAsia="Calibri" w:hAnsi="Times New Roman"/>
+            <w:sz w:val="24"/>
+            <w:szCs w:val="24"/>
+          </w:rPr>
+          <w:t xml:space="preserve"> </w:t>
+        </w:r>
+      </w:ins>
+      <w:ins w:id="925" w:author="Mateusz Barnacki" w:date="2023-08-18T14:32:00Z">
+        <w:r>
+          <w:rPr>
+            <w:rFonts w:ascii="Times New Roman" w:eastAsia="Calibri" w:hAnsi="Times New Roman"/>
+            <w:sz w:val="24"/>
+            <w:szCs w:val="24"/>
+          </w:rPr>
+          <w:t xml:space="preserve"> </w:t>
+        </w:r>
+      </w:ins>
+    </w:p>
+    <w:p>
+      <w:pPr>
+        <w:tabs>
+          <w:tab w:val="left" w:pos="709"/>
+          <w:tab w:val="left" w:pos="1134"/>
+          <w:tab w:val="left" w:pos="2268"/>
+          <w:tab w:val="left" w:pos="4536"/>
+        </w:tabs>
+        <w:spacing w:after="0"/>
+        <w:jc w:val="both"/>
+        <w:rPr>
+          <w:ins w:id="926" w:author="Mateusz Barnacki" w:date="2023-08-18T14:19:00Z"/>
+          <w:rFonts w:ascii="Times New Roman" w:eastAsia="Calibri" w:hAnsi="Times New Roman"/>
+          <w:sz w:val="24"/>
+          <w:szCs w:val="24"/>
+        </w:rPr>
+        <w:pPrChange w:id="927" w:author="Mateusz Barnacki" w:date="2023-08-18T14:20:00Z">
+          <w:pPr>
+            <w:tabs>
+              <w:tab w:val="left" w:pos="709"/>
+              <w:tab w:val="left" w:pos="1134"/>
+              <w:tab w:val="left" w:pos="2268"/>
+              <w:tab w:val="left" w:pos="4536"/>
+            </w:tabs>
+            <w:spacing w:before="240"/>
+            <w:jc w:val="both"/>
+          </w:pPr>
+        </w:pPrChange>
+      </w:pPr>
+      <w:ins w:id="928" w:author="Mateusz Barnacki" w:date="2023-08-18T14:46:00Z">
+        <w:r>
+          <w:rPr>
+            <w:rFonts w:ascii="Times New Roman" w:eastAsia="Calibri" w:hAnsi="Times New Roman"/>
+            <w:sz w:val="24"/>
+            <w:szCs w:val="24"/>
+          </w:rPr>
+          <w:lastRenderedPageBreak/>
+          <w:tab/>
+        </w:r>
+      </w:ins>
+      <w:ins w:id="929" w:author="Mateusz Barnacki" w:date="2023-08-18T14:47:00Z">
+        <w:r>
+          <w:rPr>
+            <w:rFonts w:ascii="Times New Roman" w:eastAsia="Calibri" w:hAnsi="Times New Roman"/>
+            <w:sz w:val="24"/>
+            <w:szCs w:val="24"/>
+          </w:rPr>
+          <w:t>Wśród najczęściej spotykanych</w:t>
+        </w:r>
+      </w:ins>
+      <w:ins w:id="930" w:author="Mateusz Barnacki" w:date="2023-08-18T14:46:00Z">
+        <w:r>
+          <w:rPr>
+            <w:rFonts w:ascii="Times New Roman" w:eastAsia="Calibri" w:hAnsi="Times New Roman"/>
+            <w:sz w:val="24"/>
+            <w:szCs w:val="24"/>
+          </w:rPr>
+          <w:t xml:space="preserve"> przyczyn </w:t>
+        </w:r>
+      </w:ins>
+      <w:ins w:id="931" w:author="Mateusz Barnacki" w:date="2023-08-18T13:02:00Z">
+        <w:r>
+          <w:rPr>
+            <w:rFonts w:ascii="Times New Roman" w:eastAsia="Calibri" w:hAnsi="Times New Roman"/>
+            <w:sz w:val="24"/>
+            <w:szCs w:val="24"/>
+          </w:rPr>
+          <w:t>problem</w:t>
+        </w:r>
+      </w:ins>
+      <w:ins w:id="932" w:author="Mateusz Barnacki" w:date="2023-08-18T14:46:00Z">
+        <w:r>
+          <w:rPr>
+            <w:rFonts w:ascii="Times New Roman" w:eastAsia="Calibri" w:hAnsi="Times New Roman"/>
+            <w:sz w:val="24"/>
+            <w:szCs w:val="24"/>
+          </w:rPr>
+          <w:t>ów</w:t>
+        </w:r>
+      </w:ins>
+      <w:ins w:id="933" w:author="Mateusz Barnacki" w:date="2023-08-18T13:02:00Z">
+        <w:r>
+          <w:rPr>
+            <w:rFonts w:ascii="Times New Roman" w:eastAsia="Calibri" w:hAnsi="Times New Roman"/>
+            <w:sz w:val="24"/>
+            <w:szCs w:val="24"/>
+          </w:rPr>
+          <w:t xml:space="preserve"> mo</w:t>
+        </w:r>
+      </w:ins>
+      <w:ins w:id="934" w:author="Mateusz Barnacki" w:date="2023-08-18T14:47:00Z">
+        <w:r>
+          <w:rPr>
+            <w:rFonts w:ascii="Times New Roman" w:eastAsia="Calibri" w:hAnsi="Times New Roman"/>
+            <w:sz w:val="24"/>
+            <w:szCs w:val="24"/>
+          </w:rPr>
+          <w:t>żna wskazać</w:t>
+        </w:r>
+      </w:ins>
+      <w:ins w:id="935" w:author="Mateusz Barnacki" w:date="2023-08-18T13:02:00Z">
+        <w:r>
+          <w:rPr>
+            <w:rFonts w:ascii="Times New Roman" w:eastAsia="Calibri" w:hAnsi="Times New Roman"/>
+            <w:sz w:val="24"/>
+            <w:szCs w:val="24"/>
+          </w:rPr>
+          <w:t xml:space="preserve"> zatrzymanie działania serwisu biorącego udział w operacji lub </w:t>
+        </w:r>
+      </w:ins>
+      <w:ins w:id="936" w:author="Mateusz Barnacki" w:date="2023-08-18T13:03:00Z">
+        <w:r>
+          <w:rPr>
+            <w:rFonts w:ascii="Times New Roman" w:eastAsia="Calibri" w:hAnsi="Times New Roman"/>
+            <w:sz w:val="24"/>
+            <w:szCs w:val="24"/>
+          </w:rPr>
+          <w:t xml:space="preserve">błąd </w:t>
+        </w:r>
+      </w:ins>
+      <w:ins w:id="937" w:author="Mateusz Barnacki" w:date="2023-08-18T14:15:00Z">
+        <w:r>
+          <w:rPr>
+            <w:rFonts w:ascii="Times New Roman" w:eastAsia="Calibri" w:hAnsi="Times New Roman"/>
+            <w:sz w:val="24"/>
+            <w:szCs w:val="24"/>
+          </w:rPr>
+          <w:t>w implementacji funkcjonalności</w:t>
+        </w:r>
+      </w:ins>
+      <w:ins w:id="938" w:author="Mateusz Barnacki" w:date="2023-08-18T13:03:00Z">
+        <w:r>
+          <w:rPr>
+            <w:rFonts w:ascii="Times New Roman" w:eastAsia="Calibri" w:hAnsi="Times New Roman"/>
+            <w:sz w:val="24"/>
+            <w:szCs w:val="24"/>
+          </w:rPr>
+          <w:t>.</w:t>
+        </w:r>
+        <w:r>
+          <w:rPr>
+            <w:rFonts w:ascii="Times New Roman" w:eastAsia="Calibri" w:hAnsi="Times New Roman"/>
+            <w:sz w:val="24"/>
+            <w:szCs w:val="24"/>
+          </w:rPr>
+          <w:t xml:space="preserve"> W celu </w:t>
+        </w:r>
+      </w:ins>
+      <w:ins w:id="939" w:author="Mateusz Barnacki" w:date="2023-08-18T13:22:00Z">
+        <w:r>
+          <w:rPr>
+            <w:rFonts w:ascii="Times New Roman" w:eastAsia="Calibri" w:hAnsi="Times New Roman"/>
+            <w:sz w:val="24"/>
+            <w:szCs w:val="24"/>
+          </w:rPr>
+          <w:t xml:space="preserve">weryfikacji działania kontenerów tworzących aplikację </w:t>
+        </w:r>
+      </w:ins>
+      <w:ins w:id="940" w:author="Mateusz Barnacki" w:date="2023-08-18T14:15:00Z">
+        <w:r>
+          <w:rPr>
+            <w:rFonts w:ascii="Times New Roman" w:eastAsia="Calibri" w:hAnsi="Times New Roman"/>
+            <w:sz w:val="24"/>
+            <w:szCs w:val="24"/>
+          </w:rPr>
+          <w:t>należy</w:t>
+        </w:r>
+      </w:ins>
+      <w:ins w:id="941" w:author="Mateusz Barnacki" w:date="2023-08-18T13:22:00Z">
+        <w:r>
+          <w:rPr>
+            <w:rFonts w:ascii="Times New Roman" w:eastAsia="Calibri" w:hAnsi="Times New Roman"/>
+            <w:sz w:val="24"/>
+            <w:szCs w:val="24"/>
+          </w:rPr>
+          <w:t xml:space="preserve"> wykorzystać </w:t>
+        </w:r>
+      </w:ins>
+      <w:ins w:id="942" w:author="Mateusz Barnacki" w:date="2023-08-18T14:15:00Z">
+        <w:r>
+          <w:rPr>
+            <w:rFonts w:ascii="Times New Roman" w:eastAsia="Calibri" w:hAnsi="Times New Roman"/>
+            <w:sz w:val="24"/>
+            <w:szCs w:val="24"/>
+          </w:rPr>
+          <w:t xml:space="preserve">poniższą </w:t>
+        </w:r>
+      </w:ins>
+      <w:ins w:id="943" w:author="Mateusz Barnacki" w:date="2023-08-18T13:22:00Z">
+        <w:r>
+          <w:rPr>
+            <w:rFonts w:ascii="Times New Roman" w:eastAsia="Calibri" w:hAnsi="Times New Roman"/>
+            <w:sz w:val="24"/>
+            <w:szCs w:val="24"/>
+          </w:rPr>
+          <w:t>komendę</w:t>
+        </w:r>
+      </w:ins>
+      <w:ins w:id="944" w:author="Mateusz Barnacki" w:date="2023-08-18T14:15:00Z">
+        <w:r>
+          <w:rPr>
+            <w:rFonts w:ascii="Times New Roman" w:eastAsia="Calibri" w:hAnsi="Times New Roman"/>
+            <w:sz w:val="24"/>
+            <w:szCs w:val="24"/>
+          </w:rPr>
+          <w:t>.</w:t>
+        </w:r>
+      </w:ins>
+    </w:p>
+    <w:p>
+      <w:pPr>
+        <w:tabs>
+          <w:tab w:val="left" w:pos="709"/>
+          <w:tab w:val="left" w:pos="1134"/>
+          <w:tab w:val="left" w:pos="2268"/>
+          <w:tab w:val="left" w:pos="4536"/>
+        </w:tabs>
+        <w:spacing w:after="0"/>
+        <w:jc w:val="both"/>
+        <w:rPr>
+          <w:ins w:id="945" w:author="Mateusz Barnacki" w:date="2023-08-18T14:15:00Z"/>
+          <w:rFonts w:ascii="Times New Roman" w:eastAsia="Calibri" w:hAnsi="Times New Roman"/>
+          <w:sz w:val="24"/>
+          <w:szCs w:val="24"/>
+        </w:rPr>
+        <w:pPrChange w:id="946" w:author="Mateusz Barnacki" w:date="2023-08-18T14:20:00Z">
+          <w:pPr>
+            <w:tabs>
+              <w:tab w:val="left" w:pos="709"/>
+              <w:tab w:val="left" w:pos="1134"/>
+              <w:tab w:val="left" w:pos="2268"/>
+              <w:tab w:val="left" w:pos="4536"/>
+            </w:tabs>
+            <w:spacing w:before="240"/>
+            <w:jc w:val="both"/>
+          </w:pPr>
+        </w:pPrChange>
+      </w:pPr>
+    </w:p>
+    <w:bookmarkStart w:id="947" w:name="_MON_1753873531"/>
+    <w:bookmarkEnd w:id="947"/>
+    <w:p>
+      <w:pPr>
+        <w:keepNext/>
+        <w:tabs>
+          <w:tab w:val="left" w:pos="709"/>
+          <w:tab w:val="left" w:pos="1134"/>
+          <w:tab w:val="left" w:pos="2268"/>
+          <w:tab w:val="left" w:pos="4536"/>
+        </w:tabs>
+        <w:spacing w:after="0"/>
+        <w:jc w:val="both"/>
+        <w:rPr>
+          <w:ins w:id="948" w:author="Mateusz Barnacki" w:date="2023-08-18T14:18:00Z"/>
+        </w:rPr>
+        <w:pPrChange w:id="949" w:author="Mateusz Barnacki" w:date="2023-08-18T14:48:00Z">
+          <w:pPr>
+            <w:tabs>
+              <w:tab w:val="left" w:pos="709"/>
+              <w:tab w:val="left" w:pos="1134"/>
+              <w:tab w:val="left" w:pos="2268"/>
+              <w:tab w:val="left" w:pos="4536"/>
+            </w:tabs>
+            <w:spacing w:before="240"/>
+            <w:jc w:val="both"/>
+          </w:pPr>
+        </w:pPrChange>
+      </w:pPr>
+      <w:ins w:id="950" w:author="Mateusz Barnacki" w:date="2023-08-18T14:16:00Z">
+        <w:r>
+          <w:rPr>
+            <w:rFonts w:ascii="Times New Roman" w:eastAsia="Calibri" w:hAnsi="Times New Roman"/>
+            <w:sz w:val="24"/>
+            <w:szCs w:val="24"/>
+          </w:rPr>
+          <w:object w:dxaOrig="9072" w:dyaOrig="571" w14:anchorId="62036E5F">
+            <v:shape id="_x0000_i1131" type="#_x0000_t75" style="width:453.6pt;height:28.8pt" o:ole="">
+              <v:imagedata r:id="rId23" o:title=""/>
+            </v:shape>
+            <o:OLEObject Type="Embed" ProgID="Word.OpenDocumentText.12" ShapeID="_x0000_i1131" DrawAspect="Content" ObjectID="_1753875620" r:id="rId24"/>
+          </w:object>
+        </w:r>
+      </w:ins>
+    </w:p>
+    <w:p>
+      <w:pPr>
+        <w:pStyle w:val="Legenda"/>
+        <w:jc w:val="center"/>
+        <w:rPr>
+          <w:ins w:id="951" w:author="Mateusz Barnacki" w:date="2023-08-18T14:15:00Z"/>
+          <w:rFonts w:ascii="Times New Roman" w:eastAsia="Calibri" w:hAnsi="Times New Roman"/>
+          <w:color w:val="000000" w:themeColor="text1"/>
+          <w:sz w:val="22"/>
+          <w:szCs w:val="22"/>
+          <w:rPrChange w:id="952" w:author="Mateusz Barnacki" w:date="2023-08-18T14:19:00Z">
+            <w:rPr>
+              <w:ins w:id="953" w:author="Mateusz Barnacki" w:date="2023-08-18T14:15:00Z"/>
+              <w:rFonts w:ascii="Times New Roman" w:eastAsia="Calibri" w:hAnsi="Times New Roman"/>
+              <w:sz w:val="24"/>
+              <w:szCs w:val="24"/>
+            </w:rPr>
+          </w:rPrChange>
+        </w:rPr>
+        <w:pPrChange w:id="954" w:author="Mateusz Barnacki" w:date="2023-08-18T14:19:00Z">
+          <w:pPr>
+            <w:tabs>
+              <w:tab w:val="left" w:pos="709"/>
+              <w:tab w:val="left" w:pos="1134"/>
+              <w:tab w:val="left" w:pos="2268"/>
+              <w:tab w:val="left" w:pos="4536"/>
+            </w:tabs>
+            <w:spacing w:before="240"/>
+            <w:jc w:val="both"/>
+          </w:pPr>
+        </w:pPrChange>
+      </w:pPr>
+      <w:ins w:id="955" w:author="Mateusz Barnacki" w:date="2023-08-18T14:18:00Z">
+        <w:r>
+          <w:rPr>
+            <w:rFonts w:ascii="Times New Roman" w:hAnsi="Times New Roman"/>
+            <w:color w:val="000000" w:themeColor="text1"/>
+            <w:sz w:val="22"/>
+            <w:szCs w:val="22"/>
+            <w:rPrChange w:id="956" w:author="Mateusz Barnacki" w:date="2023-08-18T14:19:00Z">
+              <w:rPr/>
+            </w:rPrChange>
+          </w:rPr>
+          <w:t xml:space="preserve">Listing 7 Komenda </w:t>
+        </w:r>
+      </w:ins>
+      <w:ins w:id="957" w:author="Mateusz Barnacki" w:date="2023-08-18T14:19:00Z">
+        <w:r>
+          <w:rPr>
+            <w:rFonts w:ascii="Times New Roman" w:hAnsi="Times New Roman"/>
+            <w:color w:val="000000" w:themeColor="text1"/>
+            <w:sz w:val="22"/>
+            <w:szCs w:val="22"/>
+            <w:rPrChange w:id="958" w:author="Mateusz Barnacki" w:date="2023-08-18T14:19:00Z">
+              <w:rPr/>
+            </w:rPrChange>
+          </w:rPr>
+          <w:t>wyświetlająca listę działających kontenerów</w:t>
+        </w:r>
+      </w:ins>
+    </w:p>
+    <w:p>
+      <w:pPr>
+        <w:tabs>
+          <w:tab w:val="left" w:pos="709"/>
+          <w:tab w:val="left" w:pos="1134"/>
+          <w:tab w:val="left" w:pos="2268"/>
+          <w:tab w:val="left" w:pos="4536"/>
+        </w:tabs>
+        <w:spacing w:before="240" w:after="0"/>
+        <w:jc w:val="both"/>
+        <w:rPr>
+          <w:ins w:id="959" w:author="Mateusz Barnacki" w:date="2023-08-18T14:48:00Z"/>
+          <w:rFonts w:ascii="Times New Roman" w:eastAsia="Calibri" w:hAnsi="Times New Roman"/>
+          <w:sz w:val="24"/>
+          <w:szCs w:val="24"/>
+        </w:rPr>
+        <w:pPrChange w:id="960" w:author="Mateusz Barnacki" w:date="2023-08-18T14:48:00Z">
+          <w:pPr>
+            <w:tabs>
+              <w:tab w:val="left" w:pos="709"/>
+              <w:tab w:val="left" w:pos="1134"/>
+              <w:tab w:val="left" w:pos="2268"/>
+              <w:tab w:val="left" w:pos="4536"/>
+            </w:tabs>
+            <w:spacing w:before="240"/>
+            <w:jc w:val="both"/>
+          </w:pPr>
+        </w:pPrChange>
+      </w:pPr>
+      <w:ins w:id="961" w:author="Mateusz Barnacki" w:date="2023-08-18T14:47:00Z">
+        <w:r>
+          <w:rPr>
+            <w:rFonts w:ascii="Times New Roman" w:eastAsia="Calibri" w:hAnsi="Times New Roman"/>
+            <w:sz w:val="24"/>
+            <w:szCs w:val="24"/>
+          </w:rPr>
+          <w:t>Przedstawiona</w:t>
+        </w:r>
+      </w:ins>
+      <w:ins w:id="962" w:author="Mateusz Barnacki" w:date="2023-08-18T14:21:00Z">
+        <w:r>
+          <w:rPr>
+            <w:rFonts w:ascii="Times New Roman" w:eastAsia="Calibri" w:hAnsi="Times New Roman"/>
+            <w:sz w:val="24"/>
+            <w:szCs w:val="24"/>
+          </w:rPr>
+          <w:t xml:space="preserve"> komenda musi zostać wykonana</w:t>
+        </w:r>
+      </w:ins>
+      <w:ins w:id="963" w:author="Mateusz Barnacki" w:date="2023-08-18T13:23:00Z">
+        <w:r>
+          <w:rPr>
+            <w:rFonts w:ascii="Times New Roman" w:eastAsia="Calibri" w:hAnsi="Times New Roman"/>
+            <w:i/>
+            <w:iCs/>
+            <w:sz w:val="24"/>
+            <w:szCs w:val="24"/>
+          </w:rPr>
+          <w:t xml:space="preserve"> </w:t>
+        </w:r>
+        <w:r>
+          <w:rPr>
+            <w:rFonts w:ascii="Times New Roman" w:eastAsia="Calibri" w:hAnsi="Times New Roman"/>
+            <w:sz w:val="24"/>
+            <w:szCs w:val="24"/>
+          </w:rPr>
+          <w:t xml:space="preserve">z poziomu katalogu, w którym znajduje się plik </w:t>
+        </w:r>
+        <w:proofErr w:type="spellStart"/>
+        <w:r>
+          <w:rPr>
+            <w:rFonts w:ascii="Times New Roman" w:eastAsia="Calibri" w:hAnsi="Times New Roman"/>
+            <w:i/>
+            <w:iCs/>
+            <w:sz w:val="24"/>
+            <w:szCs w:val="24"/>
+            <w:rPrChange w:id="964" w:author="Mateusz Barnacki" w:date="2023-08-18T13:23:00Z">
+              <w:rPr>
+                <w:rFonts w:ascii="Times New Roman" w:eastAsia="Calibri" w:hAnsi="Times New Roman"/>
+                <w:sz w:val="24"/>
+                <w:szCs w:val="24"/>
+              </w:rPr>
+            </w:rPrChange>
+          </w:rPr>
+          <w:t>docker-comopose.yml</w:t>
+        </w:r>
+      </w:ins>
+      <w:proofErr w:type="spellEnd"/>
+      <w:ins w:id="965" w:author="Mateusz Barnacki" w:date="2023-08-18T13:04:00Z">
+        <w:r>
+          <w:rPr>
+            <w:rFonts w:ascii="Times New Roman" w:eastAsia="Calibri" w:hAnsi="Times New Roman"/>
+            <w:sz w:val="24"/>
+            <w:szCs w:val="24"/>
+          </w:rPr>
+          <w:t>.</w:t>
+        </w:r>
+      </w:ins>
+      <w:ins w:id="966" w:author="Mateusz Barnacki" w:date="2023-08-18T12:54:00Z">
+        <w:r>
+          <w:rPr>
+            <w:rFonts w:ascii="Times New Roman" w:eastAsia="Calibri" w:hAnsi="Times New Roman"/>
+            <w:sz w:val="24"/>
+            <w:szCs w:val="24"/>
+          </w:rPr>
+          <w:t xml:space="preserve"> </w:t>
+        </w:r>
+      </w:ins>
+      <w:ins w:id="967" w:author="Mateusz Barnacki" w:date="2023-08-18T14:22:00Z">
+        <w:r>
+          <w:rPr>
+            <w:rFonts w:ascii="Times New Roman" w:eastAsia="Calibri" w:hAnsi="Times New Roman"/>
+            <w:sz w:val="24"/>
+            <w:szCs w:val="24"/>
+          </w:rPr>
+          <w:t>Fragment wyniku działania polecenia został przedstawiony na poniższym zdjęciu.</w:t>
+        </w:r>
+      </w:ins>
+    </w:p>
+    <w:p>
+      <w:pPr>
+        <w:tabs>
+          <w:tab w:val="left" w:pos="709"/>
+          <w:tab w:val="left" w:pos="1134"/>
+          <w:tab w:val="left" w:pos="2268"/>
+          <w:tab w:val="left" w:pos="4536"/>
+        </w:tabs>
+        <w:spacing w:after="0"/>
+        <w:jc w:val="both"/>
+        <w:rPr>
+          <w:rFonts w:ascii="Times New Roman" w:eastAsia="Calibri" w:hAnsi="Times New Roman"/>
+          <w:sz w:val="24"/>
+          <w:szCs w:val="24"/>
+          <w:rPrChange w:id="968" w:author="Mateusz Barnacki" w:date="2023-08-18T11:46:00Z">
             <w:rPr>
               <w:rFonts w:ascii="Times New Roman" w:eastAsia="Calibri" w:hAnsi="Times New Roman"/>
               <w:b/>
@@ -12544,7 +13473,7 @@
             </w:rPr>
           </w:rPrChange>
         </w:rPr>
-        <w:pPrChange w:id="889" w:author="Mateusz Barnacki" w:date="2023-08-18T11:51:00Z">
+        <w:pPrChange w:id="969" w:author="Mateusz Barnacki" w:date="2023-08-18T14:48:00Z">
           <w:pPr>
             <w:tabs>
               <w:tab w:val="center" w:pos="4536"/>
@@ -12552,6 +13481,618 @@
           </w:pPr>
         </w:pPrChange>
       </w:pPr>
+    </w:p>
+    <w:bookmarkStart w:id="970" w:name="_MON_1753871025"/>
+    <w:bookmarkEnd w:id="970"/>
+    <w:p>
+      <w:pPr>
+        <w:keepNext/>
+        <w:tabs>
+          <w:tab w:val="left" w:pos="709"/>
+          <w:tab w:val="center" w:pos="4536"/>
+        </w:tabs>
+        <w:spacing w:after="0"/>
+        <w:rPr>
+          <w:ins w:id="971" w:author="Mateusz Barnacki" w:date="2023-08-18T13:36:00Z"/>
+        </w:rPr>
+        <w:pPrChange w:id="972" w:author="Mateusz Barnacki" w:date="2023-08-18T14:48:00Z">
+          <w:pPr>
+            <w:tabs>
+              <w:tab w:val="left" w:pos="709"/>
+              <w:tab w:val="center" w:pos="4536"/>
+            </w:tabs>
+          </w:pPr>
+        </w:pPrChange>
+      </w:pPr>
+      <w:ins w:id="973" w:author="Mateusz Barnacki" w:date="2023-08-18T13:35:00Z">
+        <w:r>
+          <w:rPr>
+            <w:rFonts w:ascii="Times New Roman" w:eastAsia="Calibri" w:hAnsi="Times New Roman"/>
+            <w:b/>
+            <w:bCs/>
+            <w:sz w:val="28"/>
+            <w:szCs w:val="28"/>
+          </w:rPr>
+          <w:object w:dxaOrig="9072" w:dyaOrig="1867" w14:anchorId="72104D9D">
+            <v:shape id="_x0000_i1129" type="#_x0000_t75" style="width:453.6pt;height:93.6pt" o:ole="">
+              <v:imagedata r:id="rId25" o:title=""/>
+            </v:shape>
+            <o:OLEObject Type="Embed" ProgID="Word.OpenDocumentText.12" ShapeID="_x0000_i1129" DrawAspect="Content" ObjectID="_1753875621" r:id="rId26"/>
+          </w:object>
+        </w:r>
+      </w:ins>
+    </w:p>
+    <w:p>
+      <w:pPr>
+        <w:pStyle w:val="Legenda"/>
+        <w:jc w:val="center"/>
+        <w:rPr>
+          <w:rFonts w:ascii="Times New Roman" w:eastAsia="Calibri" w:hAnsi="Times New Roman"/>
+          <w:b/>
+          <w:bCs/>
+          <w:color w:val="000000" w:themeColor="text1"/>
+          <w:sz w:val="22"/>
+          <w:szCs w:val="22"/>
+          <w:rPrChange w:id="974" w:author="Mateusz Barnacki" w:date="2023-08-18T13:37:00Z">
+            <w:rPr>
+              <w:rFonts w:ascii="Times New Roman" w:eastAsia="Calibri" w:hAnsi="Times New Roman"/>
+              <w:b/>
+              <w:bCs/>
+              <w:sz w:val="28"/>
+              <w:szCs w:val="28"/>
+            </w:rPr>
+          </w:rPrChange>
+        </w:rPr>
+        <w:pPrChange w:id="975" w:author="Mateusz Barnacki" w:date="2023-08-18T13:37:00Z">
+          <w:pPr>
+            <w:tabs>
+              <w:tab w:val="center" w:pos="4536"/>
+            </w:tabs>
+          </w:pPr>
+        </w:pPrChange>
+      </w:pPr>
+      <w:ins w:id="976" w:author="Mateusz Barnacki" w:date="2023-08-18T14:16:00Z">
+        <w:r>
+          <w:rPr>
+            <w:rFonts w:ascii="Times New Roman" w:hAnsi="Times New Roman"/>
+            <w:color w:val="000000" w:themeColor="text1"/>
+            <w:sz w:val="22"/>
+            <w:szCs w:val="22"/>
+          </w:rPr>
+          <w:t>Zdjęcie</w:t>
+        </w:r>
+      </w:ins>
+      <w:ins w:id="977" w:author="Mateusz Barnacki" w:date="2023-08-18T13:36:00Z">
+        <w:r>
+          <w:rPr>
+            <w:rFonts w:ascii="Times New Roman" w:hAnsi="Times New Roman"/>
+            <w:color w:val="000000" w:themeColor="text1"/>
+            <w:sz w:val="22"/>
+            <w:szCs w:val="22"/>
+            <w:rPrChange w:id="978" w:author="Mateusz Barnacki" w:date="2023-08-18T13:37:00Z">
+              <w:rPr/>
+            </w:rPrChange>
+          </w:rPr>
+          <w:t xml:space="preserve"> </w:t>
+        </w:r>
+      </w:ins>
+      <w:ins w:id="979" w:author="Mateusz Barnacki" w:date="2023-08-18T14:16:00Z">
+        <w:r>
+          <w:rPr>
+            <w:rFonts w:ascii="Times New Roman" w:hAnsi="Times New Roman"/>
+            <w:color w:val="000000" w:themeColor="text1"/>
+            <w:sz w:val="22"/>
+            <w:szCs w:val="22"/>
+          </w:rPr>
+          <w:t>1</w:t>
+        </w:r>
+      </w:ins>
+      <w:ins w:id="980" w:author="Mateusz Barnacki" w:date="2023-08-18T13:36:00Z">
+        <w:r>
+          <w:rPr>
+            <w:rFonts w:ascii="Times New Roman" w:hAnsi="Times New Roman"/>
+            <w:color w:val="000000" w:themeColor="text1"/>
+            <w:sz w:val="22"/>
+            <w:szCs w:val="22"/>
+            <w:rPrChange w:id="981" w:author="Mateusz Barnacki" w:date="2023-08-18T13:37:00Z">
+              <w:rPr/>
+            </w:rPrChange>
+          </w:rPr>
+          <w:t xml:space="preserve"> Fragment wyniku działania polecenia </w:t>
+        </w:r>
+        <w:proofErr w:type="spellStart"/>
+        <w:r>
+          <w:rPr>
+            <w:rFonts w:ascii="Times New Roman" w:hAnsi="Times New Roman"/>
+            <w:color w:val="000000" w:themeColor="text1"/>
+            <w:sz w:val="22"/>
+            <w:szCs w:val="22"/>
+            <w:rPrChange w:id="982" w:author="Mateusz Barnacki" w:date="2023-08-18T13:37:00Z">
+              <w:rPr/>
+            </w:rPrChange>
+          </w:rPr>
+          <w:t>docker</w:t>
+        </w:r>
+        <w:proofErr w:type="spellEnd"/>
+        <w:r>
+          <w:rPr>
+            <w:rFonts w:ascii="Times New Roman" w:hAnsi="Times New Roman"/>
+            <w:color w:val="000000" w:themeColor="text1"/>
+            <w:sz w:val="22"/>
+            <w:szCs w:val="22"/>
+            <w:rPrChange w:id="983" w:author="Mateusz Barnacki" w:date="2023-08-18T13:37:00Z">
+              <w:rPr/>
+            </w:rPrChange>
+          </w:rPr>
+          <w:t xml:space="preserve"> </w:t>
+        </w:r>
+        <w:proofErr w:type="spellStart"/>
+        <w:r>
+          <w:rPr>
+            <w:rFonts w:ascii="Times New Roman" w:hAnsi="Times New Roman"/>
+            <w:color w:val="000000" w:themeColor="text1"/>
+            <w:sz w:val="22"/>
+            <w:szCs w:val="22"/>
+            <w:rPrChange w:id="984" w:author="Mateusz Barnacki" w:date="2023-08-18T13:37:00Z">
+              <w:rPr/>
+            </w:rPrChange>
+          </w:rPr>
+          <w:t>com</w:t>
+        </w:r>
+      </w:ins>
+      <w:ins w:id="985" w:author="Mateusz Barnacki" w:date="2023-08-18T13:37:00Z">
+        <w:r>
+          <w:rPr>
+            <w:rFonts w:ascii="Times New Roman" w:hAnsi="Times New Roman"/>
+            <w:color w:val="000000" w:themeColor="text1"/>
+            <w:sz w:val="22"/>
+            <w:szCs w:val="22"/>
+            <w:rPrChange w:id="986" w:author="Mateusz Barnacki" w:date="2023-08-18T13:37:00Z">
+              <w:rPr/>
+            </w:rPrChange>
+          </w:rPr>
+          <w:t>pose</w:t>
+        </w:r>
+        <w:proofErr w:type="spellEnd"/>
+        <w:r>
+          <w:rPr>
+            <w:rFonts w:ascii="Times New Roman" w:hAnsi="Times New Roman"/>
+            <w:color w:val="000000" w:themeColor="text1"/>
+            <w:sz w:val="22"/>
+            <w:szCs w:val="22"/>
+            <w:rPrChange w:id="987" w:author="Mateusz Barnacki" w:date="2023-08-18T13:37:00Z">
+              <w:rPr/>
+            </w:rPrChange>
+          </w:rPr>
+          <w:t xml:space="preserve"> </w:t>
+        </w:r>
+        <w:proofErr w:type="spellStart"/>
+        <w:r>
+          <w:rPr>
+            <w:rFonts w:ascii="Times New Roman" w:hAnsi="Times New Roman"/>
+            <w:color w:val="000000" w:themeColor="text1"/>
+            <w:sz w:val="22"/>
+            <w:szCs w:val="22"/>
+            <w:rPrChange w:id="988" w:author="Mateusz Barnacki" w:date="2023-08-18T13:37:00Z">
+              <w:rPr/>
+            </w:rPrChange>
+          </w:rPr>
+          <w:t>ps</w:t>
+        </w:r>
+        <w:proofErr w:type="spellEnd"/>
+        <w:r>
+          <w:rPr>
+            <w:rFonts w:ascii="Times New Roman" w:hAnsi="Times New Roman"/>
+            <w:color w:val="000000" w:themeColor="text1"/>
+            <w:sz w:val="22"/>
+            <w:szCs w:val="22"/>
+            <w:rPrChange w:id="989" w:author="Mateusz Barnacki" w:date="2023-08-18T13:37:00Z">
+              <w:rPr/>
+            </w:rPrChange>
+          </w:rPr>
+          <w:t xml:space="preserve"> dla serwisu do akwizycji danych</w:t>
+        </w:r>
+      </w:ins>
+    </w:p>
+    <w:p>
+      <w:pPr>
+        <w:tabs>
+          <w:tab w:val="left" w:pos="709"/>
+          <w:tab w:val="center" w:pos="4536"/>
+        </w:tabs>
+        <w:jc w:val="both"/>
+        <w:rPr>
+          <w:ins w:id="990" w:author="Mateusz Barnacki" w:date="2023-08-18T13:42:00Z"/>
+          <w:rFonts w:ascii="Times New Roman" w:eastAsia="Calibri" w:hAnsi="Times New Roman"/>
+          <w:sz w:val="24"/>
+          <w:szCs w:val="24"/>
+        </w:rPr>
+      </w:pPr>
+      <w:ins w:id="991" w:author="Mateusz Barnacki" w:date="2023-08-18T13:38:00Z">
+        <w:r>
+          <w:rPr>
+            <w:rFonts w:ascii="Times New Roman" w:eastAsia="Calibri" w:hAnsi="Times New Roman"/>
+            <w:sz w:val="24"/>
+            <w:szCs w:val="24"/>
+          </w:rPr>
+          <w:t xml:space="preserve">W celu </w:t>
+        </w:r>
+      </w:ins>
+      <w:ins w:id="992" w:author="Mateusz Barnacki" w:date="2023-08-18T13:39:00Z">
+        <w:r>
+          <w:rPr>
+            <w:rFonts w:ascii="Times New Roman" w:eastAsia="Calibri" w:hAnsi="Times New Roman"/>
+            <w:sz w:val="24"/>
+            <w:szCs w:val="24"/>
+          </w:rPr>
+          <w:t xml:space="preserve">zapewnienia czytelności </w:t>
+        </w:r>
+      </w:ins>
+      <w:ins w:id="993" w:author="Mateusz Barnacki" w:date="2023-08-18T14:22:00Z">
+        <w:r>
+          <w:rPr>
+            <w:rFonts w:ascii="Times New Roman" w:eastAsia="Calibri" w:hAnsi="Times New Roman"/>
+            <w:sz w:val="24"/>
+            <w:szCs w:val="24"/>
+          </w:rPr>
+          <w:t>Zdjęcia</w:t>
+        </w:r>
+      </w:ins>
+      <w:ins w:id="994" w:author="Mateusz Barnacki" w:date="2023-08-18T13:39:00Z">
+        <w:r>
+          <w:rPr>
+            <w:rFonts w:ascii="Times New Roman" w:eastAsia="Calibri" w:hAnsi="Times New Roman"/>
+            <w:sz w:val="24"/>
+            <w:szCs w:val="24"/>
+          </w:rPr>
+          <w:t xml:space="preserve"> </w:t>
+        </w:r>
+      </w:ins>
+      <w:ins w:id="995" w:author="Mateusz Barnacki" w:date="2023-08-18T14:22:00Z">
+        <w:r>
+          <w:rPr>
+            <w:rFonts w:ascii="Times New Roman" w:eastAsia="Calibri" w:hAnsi="Times New Roman"/>
+            <w:sz w:val="24"/>
+            <w:szCs w:val="24"/>
+          </w:rPr>
+          <w:t>1</w:t>
+        </w:r>
+      </w:ins>
+      <w:ins w:id="996" w:author="Mateusz Barnacki" w:date="2023-08-18T13:39:00Z">
+        <w:r>
+          <w:rPr>
+            <w:rFonts w:ascii="Times New Roman" w:eastAsia="Calibri" w:hAnsi="Times New Roman"/>
+            <w:sz w:val="24"/>
+            <w:szCs w:val="24"/>
+          </w:rPr>
+          <w:t xml:space="preserve"> autor usunął kolumny</w:t>
+        </w:r>
+      </w:ins>
+      <w:ins w:id="997" w:author="Mateusz Barnacki" w:date="2023-08-18T13:40:00Z">
+        <w:r>
+          <w:rPr>
+            <w:rFonts w:ascii="Times New Roman" w:eastAsia="Calibri" w:hAnsi="Times New Roman"/>
+            <w:sz w:val="24"/>
+            <w:szCs w:val="24"/>
+          </w:rPr>
+          <w:t xml:space="preserve"> COMMAND,</w:t>
+        </w:r>
+      </w:ins>
+      <w:ins w:id="998" w:author="Mateusz Barnacki" w:date="2023-08-18T13:39:00Z">
+        <w:r>
+          <w:rPr>
+            <w:rFonts w:ascii="Times New Roman" w:eastAsia="Calibri" w:hAnsi="Times New Roman"/>
+            <w:sz w:val="24"/>
+            <w:szCs w:val="24"/>
+          </w:rPr>
+          <w:t xml:space="preserve"> </w:t>
+        </w:r>
+      </w:ins>
+      <w:ins w:id="999" w:author="Mateusz Barnacki" w:date="2023-08-18T13:40:00Z">
+        <w:r>
+          <w:rPr>
+            <w:rFonts w:ascii="Times New Roman" w:eastAsia="Calibri" w:hAnsi="Times New Roman"/>
+            <w:sz w:val="24"/>
+            <w:szCs w:val="24"/>
+          </w:rPr>
+          <w:t>SERVICE</w:t>
+        </w:r>
+      </w:ins>
+      <w:ins w:id="1000" w:author="Mateusz Barnacki" w:date="2023-08-18T14:22:00Z">
+        <w:r>
+          <w:rPr>
+            <w:rFonts w:ascii="Times New Roman" w:eastAsia="Calibri" w:hAnsi="Times New Roman"/>
+            <w:sz w:val="24"/>
+            <w:szCs w:val="24"/>
+          </w:rPr>
+          <w:t xml:space="preserve"> oraz </w:t>
+        </w:r>
+      </w:ins>
+      <w:ins w:id="1001" w:author="Mateusz Barnacki" w:date="2023-08-18T13:40:00Z">
+        <w:r>
+          <w:rPr>
+            <w:rFonts w:ascii="Times New Roman" w:eastAsia="Calibri" w:hAnsi="Times New Roman"/>
+            <w:sz w:val="24"/>
+            <w:szCs w:val="24"/>
+          </w:rPr>
+          <w:t>PORTS</w:t>
+        </w:r>
+      </w:ins>
+      <w:ins w:id="1002" w:author="Mateusz Barnacki" w:date="2023-08-18T13:39:00Z">
+        <w:r>
+          <w:rPr>
+            <w:rFonts w:ascii="Times New Roman" w:eastAsia="Calibri" w:hAnsi="Times New Roman"/>
+            <w:sz w:val="24"/>
+            <w:szCs w:val="24"/>
+          </w:rPr>
+          <w:t>.</w:t>
+        </w:r>
+      </w:ins>
+      <w:ins w:id="1003" w:author="Mateusz Barnacki" w:date="2023-08-18T13:41:00Z">
+        <w:r>
+          <w:rPr>
+            <w:rFonts w:ascii="Times New Roman" w:eastAsia="Calibri" w:hAnsi="Times New Roman"/>
+            <w:sz w:val="24"/>
+            <w:szCs w:val="24"/>
+          </w:rPr>
+          <w:t xml:space="preserve"> // Opis znaczenia poszczególn</w:t>
+        </w:r>
+      </w:ins>
+      <w:ins w:id="1004" w:author="Mateusz Barnacki" w:date="2023-08-18T13:42:00Z">
+        <w:r>
+          <w:rPr>
+            <w:rFonts w:ascii="Times New Roman" w:eastAsia="Calibri" w:hAnsi="Times New Roman"/>
+            <w:sz w:val="24"/>
+            <w:szCs w:val="24"/>
+          </w:rPr>
+          <w:t>ych kolumn.</w:t>
+        </w:r>
+      </w:ins>
+    </w:p>
+    <w:p>
+      <w:pPr>
+        <w:tabs>
+          <w:tab w:val="left" w:pos="709"/>
+          <w:tab w:val="center" w:pos="4536"/>
+        </w:tabs>
+        <w:jc w:val="both"/>
+        <w:rPr>
+          <w:ins w:id="1005" w:author="Mateusz Barnacki" w:date="2023-08-18T13:42:00Z"/>
+          <w:rFonts w:ascii="Times New Roman" w:eastAsia="Calibri" w:hAnsi="Times New Roman"/>
+          <w:sz w:val="24"/>
+          <w:szCs w:val="24"/>
+        </w:rPr>
+      </w:pPr>
+    </w:p>
+    <w:p>
+      <w:pPr>
+        <w:tabs>
+          <w:tab w:val="left" w:pos="709"/>
+          <w:tab w:val="center" w:pos="4536"/>
+        </w:tabs>
+        <w:jc w:val="both"/>
+        <w:rPr>
+          <w:ins w:id="1006" w:author="Mateusz Barnacki" w:date="2023-08-18T13:46:00Z"/>
+          <w:rFonts w:ascii="Times New Roman" w:eastAsia="Calibri" w:hAnsi="Times New Roman"/>
+          <w:sz w:val="24"/>
+          <w:szCs w:val="24"/>
+        </w:rPr>
+      </w:pPr>
+      <w:ins w:id="1007" w:author="Mateusz Barnacki" w:date="2023-08-18T13:46:00Z">
+        <w:r>
+          <w:rPr>
+            <w:rFonts w:ascii="Times New Roman" w:eastAsia="Calibri" w:hAnsi="Times New Roman"/>
+            <w:sz w:val="24"/>
+            <w:szCs w:val="24"/>
+          </w:rPr>
+          <w:tab/>
+        </w:r>
+      </w:ins>
+      <w:ins w:id="1008" w:author="Mateusz Barnacki" w:date="2023-08-18T13:44:00Z">
+        <w:r>
+          <w:rPr>
+            <w:rFonts w:ascii="Times New Roman" w:eastAsia="Calibri" w:hAnsi="Times New Roman"/>
+            <w:sz w:val="24"/>
+            <w:szCs w:val="24"/>
+          </w:rPr>
+          <w:t xml:space="preserve">W celu zweryfikowania działania poszczególnych serwisów można wykorzystać komendę </w:t>
+        </w:r>
+        <w:proofErr w:type="spellStart"/>
+        <w:r>
+          <w:rPr>
+            <w:rFonts w:ascii="Times New Roman" w:eastAsia="Calibri" w:hAnsi="Times New Roman"/>
+            <w:sz w:val="24"/>
+            <w:szCs w:val="24"/>
+          </w:rPr>
+          <w:t>docker</w:t>
+        </w:r>
+        <w:proofErr w:type="spellEnd"/>
+        <w:r>
+          <w:rPr>
+            <w:rFonts w:ascii="Times New Roman" w:eastAsia="Calibri" w:hAnsi="Times New Roman"/>
+            <w:sz w:val="24"/>
+            <w:szCs w:val="24"/>
+          </w:rPr>
+          <w:t xml:space="preserve"> </w:t>
+        </w:r>
+        <w:proofErr w:type="spellStart"/>
+        <w:r>
+          <w:rPr>
+            <w:rFonts w:ascii="Times New Roman" w:eastAsia="Calibri" w:hAnsi="Times New Roman"/>
+            <w:sz w:val="24"/>
+            <w:szCs w:val="24"/>
+          </w:rPr>
+          <w:t>logs</w:t>
+        </w:r>
+        <w:proofErr w:type="spellEnd"/>
+        <w:r>
+          <w:rPr>
+            <w:rFonts w:ascii="Times New Roman" w:eastAsia="Calibri" w:hAnsi="Times New Roman"/>
+            <w:sz w:val="24"/>
+            <w:szCs w:val="24"/>
+          </w:rPr>
+          <w:t xml:space="preserve">. </w:t>
+        </w:r>
+      </w:ins>
+      <w:ins w:id="1009" w:author="Mateusz Barnacki" w:date="2023-08-18T13:45:00Z">
+        <w:r>
+          <w:rPr>
+            <w:rFonts w:ascii="Times New Roman" w:eastAsia="Calibri" w:hAnsi="Times New Roman"/>
+            <w:sz w:val="24"/>
+            <w:szCs w:val="24"/>
+          </w:rPr>
+          <w:t>Wskazane p</w:t>
+        </w:r>
+      </w:ins>
+      <w:ins w:id="1010" w:author="Mateusz Barnacki" w:date="2023-08-18T13:44:00Z">
+        <w:r>
+          <w:rPr>
+            <w:rFonts w:ascii="Times New Roman" w:eastAsia="Calibri" w:hAnsi="Times New Roman"/>
+            <w:sz w:val="24"/>
+            <w:szCs w:val="24"/>
+          </w:rPr>
+          <w:t xml:space="preserve">olecenie wyświetla informacje </w:t>
+        </w:r>
+      </w:ins>
+      <w:ins w:id="1011" w:author="Mateusz Barnacki" w:date="2023-08-18T13:45:00Z">
+        <w:r>
+          <w:rPr>
+            <w:rFonts w:ascii="Times New Roman" w:eastAsia="Calibri" w:hAnsi="Times New Roman"/>
+            <w:sz w:val="24"/>
+            <w:szCs w:val="24"/>
+          </w:rPr>
+          <w:t xml:space="preserve">zbierane przez poszczególne serwisy w trakcie ich działania. </w:t>
+        </w:r>
+      </w:ins>
+    </w:p>
+    <w:p>
+      <w:pPr>
+        <w:tabs>
+          <w:tab w:val="left" w:pos="709"/>
+          <w:tab w:val="center" w:pos="4536"/>
+        </w:tabs>
+        <w:jc w:val="both"/>
+        <w:rPr>
+          <w:rFonts w:ascii="Times New Roman" w:eastAsia="Calibri" w:hAnsi="Times New Roman"/>
+          <w:sz w:val="24"/>
+          <w:szCs w:val="24"/>
+          <w:rPrChange w:id="1012" w:author="Mateusz Barnacki" w:date="2023-08-18T13:38:00Z">
+            <w:rPr>
+              <w:rFonts w:ascii="Times New Roman" w:eastAsia="Calibri" w:hAnsi="Times New Roman"/>
+              <w:b/>
+              <w:bCs/>
+              <w:sz w:val="28"/>
+              <w:szCs w:val="28"/>
+            </w:rPr>
+          </w:rPrChange>
+        </w:rPr>
+        <w:pPrChange w:id="1013" w:author="Mateusz Barnacki" w:date="2023-08-18T13:38:00Z">
+          <w:pPr>
+            <w:tabs>
+              <w:tab w:val="center" w:pos="4536"/>
+            </w:tabs>
+          </w:pPr>
+        </w:pPrChange>
+      </w:pPr>
+      <w:ins w:id="1014" w:author="Mateusz Barnacki" w:date="2023-08-18T13:46:00Z">
+        <w:r>
+          <w:rPr>
+            <w:rFonts w:ascii="Times New Roman" w:eastAsia="Calibri" w:hAnsi="Times New Roman"/>
+            <w:sz w:val="24"/>
+            <w:szCs w:val="24"/>
+          </w:rPr>
+          <w:tab/>
+          <w:t xml:space="preserve">Alternatywnym sposobem analizy działania całego systemu jest wykorzystanie mechanizmu service </w:t>
+        </w:r>
+        <w:proofErr w:type="spellStart"/>
+        <w:r>
+          <w:rPr>
+            <w:rFonts w:ascii="Times New Roman" w:eastAsia="Calibri" w:hAnsi="Times New Roman"/>
+            <w:sz w:val="24"/>
+            <w:szCs w:val="24"/>
+          </w:rPr>
+          <w:t>discovery</w:t>
+        </w:r>
+        <w:proofErr w:type="spellEnd"/>
+        <w:r>
+          <w:rPr>
+            <w:rFonts w:ascii="Times New Roman" w:eastAsia="Calibri" w:hAnsi="Times New Roman"/>
+            <w:sz w:val="24"/>
+            <w:szCs w:val="24"/>
+          </w:rPr>
+          <w:t>.</w:t>
+        </w:r>
+      </w:ins>
+      <w:ins w:id="1015" w:author="Mateusz Barnacki" w:date="2023-08-18T13:50:00Z">
+        <w:r>
+          <w:rPr>
+            <w:rFonts w:ascii="Times New Roman" w:eastAsia="Calibri" w:hAnsi="Times New Roman"/>
+            <w:sz w:val="24"/>
+            <w:szCs w:val="24"/>
+          </w:rPr>
+          <w:t xml:space="preserve"> </w:t>
+        </w:r>
+      </w:ins>
+      <w:ins w:id="1016" w:author="Mateusz Barnacki" w:date="2023-08-18T13:48:00Z">
+        <w:r>
+          <w:rPr>
+            <w:rFonts w:ascii="Times New Roman" w:eastAsia="Calibri" w:hAnsi="Times New Roman"/>
+            <w:sz w:val="24"/>
+            <w:szCs w:val="24"/>
+          </w:rPr>
+          <w:t>Mechanizm udostępnia panel administratora w formie graficznego interfej</w:t>
+        </w:r>
+      </w:ins>
+      <w:ins w:id="1017" w:author="Mateusz Barnacki" w:date="2023-08-18T13:49:00Z">
+        <w:r>
+          <w:rPr>
+            <w:rFonts w:ascii="Times New Roman" w:eastAsia="Calibri" w:hAnsi="Times New Roman"/>
+            <w:sz w:val="24"/>
+            <w:szCs w:val="24"/>
+          </w:rPr>
+          <w:t>su użytkownika dostępnego z poziomu przeglądarki internetowej.</w:t>
+        </w:r>
+      </w:ins>
+      <w:ins w:id="1018" w:author="Mateusz Barnacki" w:date="2023-08-18T13:46:00Z">
+        <w:r>
+          <w:rPr>
+            <w:rFonts w:ascii="Times New Roman" w:eastAsia="Calibri" w:hAnsi="Times New Roman"/>
+            <w:sz w:val="24"/>
+            <w:szCs w:val="24"/>
+          </w:rPr>
+          <w:t xml:space="preserve"> </w:t>
+        </w:r>
+      </w:ins>
+      <w:ins w:id="1019" w:author="Mateusz Barnacki" w:date="2023-08-18T13:50:00Z">
+        <w:r>
+          <w:rPr>
+            <w:rFonts w:ascii="Times New Roman" w:eastAsia="Calibri" w:hAnsi="Times New Roman"/>
+            <w:sz w:val="24"/>
+            <w:szCs w:val="24"/>
+          </w:rPr>
+          <w:t xml:space="preserve">Wspomniana usługa została zaimplementowana w ramach niniejszej pracy dyplomowej. Dokładny opis </w:t>
+        </w:r>
+      </w:ins>
+      <w:ins w:id="1020" w:author="Mateusz Barnacki" w:date="2023-08-18T13:51:00Z">
+        <w:r>
+          <w:rPr>
+            <w:rFonts w:ascii="Times New Roman" w:eastAsia="Calibri" w:hAnsi="Times New Roman"/>
+            <w:sz w:val="24"/>
+            <w:szCs w:val="24"/>
+          </w:rPr>
+          <w:t>wykorzystania mechanizmu zostanie przedstawiony w następnym rozdziale.</w:t>
+        </w:r>
+      </w:ins>
+      <w:ins w:id="1021" w:author="Mateusz Barnacki" w:date="2023-08-18T13:50:00Z">
+        <w:r>
+          <w:rPr>
+            <w:rFonts w:ascii="Times New Roman" w:eastAsia="Calibri" w:hAnsi="Times New Roman"/>
+            <w:sz w:val="24"/>
+            <w:szCs w:val="24"/>
+          </w:rPr>
+          <w:t xml:space="preserve"> </w:t>
+        </w:r>
+      </w:ins>
     </w:p>
     <w:p>
       <w:pPr>
@@ -12566,7 +14107,7 @@
           <w:sz w:val="28"/>
           <w:szCs w:val="28"/>
         </w:rPr>
-        <w:pPrChange w:id="890" w:author="Mateusz Barnacki" w:date="2023-08-18T11:51:00Z">
+        <w:pPrChange w:id="1022" w:author="Mateusz Barnacki" w:date="2023-08-18T11:51:00Z">
           <w:pPr>
             <w:tabs>
               <w:tab w:val="center" w:pos="4536"/>
@@ -12588,7 +14129,7 @@
           <w:sz w:val="28"/>
           <w:szCs w:val="28"/>
         </w:rPr>
-        <w:pPrChange w:id="891" w:author="Mateusz Barnacki" w:date="2023-08-18T11:51:00Z">
+        <w:pPrChange w:id="1023" w:author="Mateusz Barnacki" w:date="2023-08-18T11:51:00Z">
           <w:pPr>
             <w:tabs>
               <w:tab w:val="center" w:pos="4536"/>
@@ -12610,7 +14151,7 @@
           <w:sz w:val="28"/>
           <w:szCs w:val="28"/>
         </w:rPr>
-        <w:pPrChange w:id="892" w:author="Mateusz Barnacki" w:date="2023-08-18T11:51:00Z">
+        <w:pPrChange w:id="1024" w:author="Mateusz Barnacki" w:date="2023-08-18T11:51:00Z">
           <w:pPr>
             <w:tabs>
               <w:tab w:val="center" w:pos="4536"/>
@@ -12632,7 +14173,7 @@
           <w:sz w:val="28"/>
           <w:szCs w:val="28"/>
         </w:rPr>
-        <w:pPrChange w:id="893" w:author="Mateusz Barnacki" w:date="2023-08-18T11:51:00Z">
+        <w:pPrChange w:id="1025" w:author="Mateusz Barnacki" w:date="2023-08-18T11:51:00Z">
           <w:pPr>
             <w:tabs>
               <w:tab w:val="center" w:pos="4536"/>
@@ -12654,7 +14195,7 @@
           <w:sz w:val="28"/>
           <w:szCs w:val="28"/>
         </w:rPr>
-        <w:pPrChange w:id="894" w:author="Mateusz Barnacki" w:date="2023-08-18T11:51:00Z">
+        <w:pPrChange w:id="1026" w:author="Mateusz Barnacki" w:date="2023-08-18T11:51:00Z">
           <w:pPr>
             <w:tabs>
               <w:tab w:val="center" w:pos="4536"/>
@@ -12676,7 +14217,7 @@
           <w:sz w:val="28"/>
           <w:szCs w:val="28"/>
         </w:rPr>
-        <w:pPrChange w:id="895" w:author="Mateusz Barnacki" w:date="2023-08-18T11:51:00Z">
+        <w:pPrChange w:id="1027" w:author="Mateusz Barnacki" w:date="2023-08-18T11:51:00Z">
           <w:pPr>
             <w:tabs>
               <w:tab w:val="center" w:pos="4536"/>
@@ -12698,7 +14239,7 @@
           <w:sz w:val="28"/>
           <w:szCs w:val="28"/>
         </w:rPr>
-        <w:pPrChange w:id="896" w:author="Mateusz Barnacki" w:date="2023-08-18T11:51:00Z">
+        <w:pPrChange w:id="1028" w:author="Mateusz Barnacki" w:date="2023-08-18T11:51:00Z">
           <w:pPr>
             <w:tabs>
               <w:tab w:val="center" w:pos="4536"/>
@@ -12720,7 +14261,7 @@
           <w:sz w:val="28"/>
           <w:szCs w:val="28"/>
         </w:rPr>
-        <w:pPrChange w:id="897" w:author="Mateusz Barnacki" w:date="2023-08-18T11:51:00Z">
+        <w:pPrChange w:id="1029" w:author="Mateusz Barnacki" w:date="2023-08-18T11:51:00Z">
           <w:pPr>
             <w:tabs>
               <w:tab w:val="center" w:pos="4536"/>
@@ -12742,7 +14283,7 @@
           <w:sz w:val="28"/>
           <w:szCs w:val="28"/>
         </w:rPr>
-        <w:pPrChange w:id="898" w:author="Mateusz Barnacki" w:date="2023-08-18T11:51:00Z">
+        <w:pPrChange w:id="1030" w:author="Mateusz Barnacki" w:date="2023-08-18T11:51:00Z">
           <w:pPr>
             <w:tabs>
               <w:tab w:val="center" w:pos="4536"/>
@@ -12764,7 +14305,7 @@
           <w:sz w:val="28"/>
           <w:szCs w:val="28"/>
         </w:rPr>
-        <w:pPrChange w:id="899" w:author="Mateusz Barnacki" w:date="2023-08-18T11:51:00Z">
+        <w:pPrChange w:id="1031" w:author="Mateusz Barnacki" w:date="2023-08-18T11:51:00Z">
           <w:pPr>
             <w:tabs>
               <w:tab w:val="center" w:pos="4536"/>
@@ -12786,7 +14327,7 @@
           <w:sz w:val="28"/>
           <w:szCs w:val="28"/>
         </w:rPr>
-        <w:pPrChange w:id="900" w:author="Mateusz Barnacki" w:date="2023-08-18T11:51:00Z">
+        <w:pPrChange w:id="1032" w:author="Mateusz Barnacki" w:date="2023-08-18T11:51:00Z">
           <w:pPr>
             <w:tabs>
               <w:tab w:val="center" w:pos="4536"/>
@@ -12808,7 +14349,7 @@
           <w:sz w:val="28"/>
           <w:szCs w:val="28"/>
         </w:rPr>
-        <w:pPrChange w:id="901" w:author="Mateusz Barnacki" w:date="2023-08-18T11:51:00Z">
+        <w:pPrChange w:id="1033" w:author="Mateusz Barnacki" w:date="2023-08-18T11:51:00Z">
           <w:pPr>
             <w:tabs>
               <w:tab w:val="center" w:pos="4536"/>
@@ -12830,7 +14371,7 @@
           <w:sz w:val="28"/>
           <w:szCs w:val="28"/>
         </w:rPr>
-        <w:pPrChange w:id="902" w:author="Mateusz Barnacki" w:date="2023-08-18T11:51:00Z">
+        <w:pPrChange w:id="1034" w:author="Mateusz Barnacki" w:date="2023-08-18T11:51:00Z">
           <w:pPr>
             <w:tabs>
               <w:tab w:val="center" w:pos="4536"/>
@@ -12852,7 +14393,7 @@
           <w:sz w:val="28"/>
           <w:szCs w:val="28"/>
         </w:rPr>
-        <w:pPrChange w:id="903" w:author="Mateusz Barnacki" w:date="2023-08-18T11:51:00Z">
+        <w:pPrChange w:id="1035" w:author="Mateusz Barnacki" w:date="2023-08-18T11:51:00Z">
           <w:pPr>
             <w:tabs>
               <w:tab w:val="center" w:pos="4536"/>
@@ -12874,7 +14415,7 @@
           <w:sz w:val="28"/>
           <w:szCs w:val="28"/>
         </w:rPr>
-        <w:pPrChange w:id="904" w:author="Mateusz Barnacki" w:date="2023-08-18T11:51:00Z">
+        <w:pPrChange w:id="1036" w:author="Mateusz Barnacki" w:date="2023-08-18T11:51:00Z">
           <w:pPr>
             <w:tabs>
               <w:tab w:val="center" w:pos="4536"/>
@@ -12896,51 +14437,7 @@
           <w:sz w:val="28"/>
           <w:szCs w:val="28"/>
         </w:rPr>
-        <w:pPrChange w:id="905" w:author="Mateusz Barnacki" w:date="2023-08-18T11:51:00Z">
-          <w:pPr>
-            <w:tabs>
-              <w:tab w:val="center" w:pos="4536"/>
-            </w:tabs>
-          </w:pPr>
-        </w:pPrChange>
-      </w:pPr>
-    </w:p>
-    <w:p>
-      <w:pPr>
-        <w:tabs>
-          <w:tab w:val="left" w:pos="709"/>
-          <w:tab w:val="center" w:pos="4536"/>
-        </w:tabs>
-        <w:rPr>
-          <w:rFonts w:ascii="Times New Roman" w:eastAsia="Calibri" w:hAnsi="Times New Roman"/>
-          <w:b/>
-          <w:bCs/>
-          <w:sz w:val="28"/>
-          <w:szCs w:val="28"/>
-        </w:rPr>
-        <w:pPrChange w:id="906" w:author="Mateusz Barnacki" w:date="2023-08-18T11:51:00Z">
-          <w:pPr>
-            <w:tabs>
-              <w:tab w:val="center" w:pos="4536"/>
-            </w:tabs>
-          </w:pPr>
-        </w:pPrChange>
-      </w:pPr>
-    </w:p>
-    <w:p>
-      <w:pPr>
-        <w:tabs>
-          <w:tab w:val="left" w:pos="709"/>
-          <w:tab w:val="center" w:pos="4536"/>
-        </w:tabs>
-        <w:rPr>
-          <w:rFonts w:ascii="Times New Roman" w:eastAsia="Calibri" w:hAnsi="Times New Roman"/>
-          <w:b/>
-          <w:bCs/>
-          <w:sz w:val="28"/>
-          <w:szCs w:val="28"/>
-        </w:rPr>
-        <w:pPrChange w:id="907" w:author="Mateusz Barnacki" w:date="2023-08-18T11:51:00Z">
+        <w:pPrChange w:id="1037" w:author="Mateusz Barnacki" w:date="2023-08-18T11:51:00Z">
           <w:pPr>
             <w:tabs>
               <w:tab w:val="center" w:pos="4536"/>
@@ -12968,13 +14465,13 @@
           <w:szCs w:val="28"/>
         </w:rPr>
         <w:sectPr>
-          <w:footerReference w:type="default" r:id="rId23"/>
+          <w:footerReference w:type="default" r:id="rId27"/>
           <w:pgSz w:w="11906" w:h="16838"/>
           <w:pgMar w:top="1417" w:right="1417" w:bottom="1417" w:left="1417" w:header="708" w:footer="708" w:gutter="0"/>
           <w:cols w:space="708"/>
           <w:docGrid w:linePitch="360"/>
         </w:sectPr>
-        <w:pPrChange w:id="908" w:author="Mateusz Barnacki" w:date="2023-08-18T11:51:00Z">
+        <w:pPrChange w:id="1038" w:author="Mateusz Barnacki" w:date="2023-08-18T11:51:00Z">
           <w:pPr>
             <w:pStyle w:val="Akapitzlist"/>
             <w:numPr>
@@ -13010,13 +14507,13 @@
           <w:bCs/>
           <w:sz w:val="28"/>
           <w:szCs w:val="28"/>
-          <w:rPrChange w:id="909" w:author="Mateusz Barnacki" w:date="2023-08-16T21:09:00Z">
+          <w:rPrChange w:id="1039" w:author="Mateusz Barnacki" w:date="2023-08-16T21:09:00Z">
             <w:rPr>
               <w:rFonts w:ascii="Titillium" w:eastAsia="Calibri" w:hAnsi="Titillium"/>
             </w:rPr>
           </w:rPrChange>
         </w:rPr>
-        <w:pPrChange w:id="910" w:author="Mateusz Barnacki" w:date="2023-08-18T11:51:00Z">
+        <w:pPrChange w:id="1040" w:author="Mateusz Barnacki" w:date="2023-08-18T11:51:00Z">
           <w:pPr>
             <w:spacing w:before="240" w:line="360" w:lineRule="auto"/>
           </w:pPr>
@@ -13035,7 +14532,7 @@
       </w:r>
     </w:p>
     <w:sectPr>
-      <w:footerReference w:type="default" r:id="rId24"/>
+      <w:footerReference w:type="default" r:id="rId28"/>
       <w:pgSz w:w="11906" w:h="16838"/>
       <w:pgMar w:top="1417" w:right="1417" w:bottom="1417" w:left="1417" w:header="708" w:footer="708" w:gutter="0"/>
       <w:cols w:space="708"/>
@@ -14939,6 +16436,45 @@
       <w:szCs w:val="18"/>
     </w:rPr>
   </w:style>
+  <w:style w:type="paragraph" w:styleId="Tekstprzypisukocowego">
+    <w:name w:val="endnote text"/>
+    <w:basedOn w:val="Normalny"/>
+    <w:link w:val="TekstprzypisukocowegoZnak"/>
+    <w:uiPriority w:val="99"/>
+    <w:semiHidden/>
+    <w:unhideWhenUsed/>
+    <w:rsid w:val="00F52F55"/>
+    <w:pPr>
+      <w:spacing w:after="0" w:line="240" w:lineRule="auto"/>
+    </w:pPr>
+    <w:rPr>
+      <w:sz w:val="20"/>
+      <w:szCs w:val="20"/>
+    </w:rPr>
+  </w:style>
+  <w:style w:type="character" w:customStyle="1" w:styleId="TekstprzypisukocowegoZnak">
+    <w:name w:val="Tekst przypisu końcowego Znak"/>
+    <w:basedOn w:val="Domylnaczcionkaakapitu"/>
+    <w:link w:val="Tekstprzypisukocowego"/>
+    <w:uiPriority w:val="99"/>
+    <w:semiHidden/>
+    <w:rsid w:val="00F52F55"/>
+    <w:rPr>
+      <w:rFonts w:ascii="Calibri Light" w:eastAsia="Times New Roman" w:hAnsi="Calibri Light"/>
+      <w:lang w:eastAsia="en-US"/>
+    </w:rPr>
+  </w:style>
+  <w:style w:type="character" w:styleId="Odwoanieprzypisukocowego">
+    <w:name w:val="endnote reference"/>
+    <w:basedOn w:val="Domylnaczcionkaakapitu"/>
+    <w:uiPriority w:val="99"/>
+    <w:semiHidden/>
+    <w:unhideWhenUsed/>
+    <w:rsid w:val="00F52F55"/>
+    <w:rPr>
+      <w:vertAlign w:val="superscript"/>
+    </w:rPr>
+  </w:style>
 </w:styles>
 </file>
 

</xml_diff>

<commit_message>
Add paragraph about users management functionalities
</commit_message>
<xml_diff>
--- a/arch-docs/docs/Mgr_Mateusz_Barnacki.docx
+++ b/arch-docs/docs/Mgr_Mateusz_Barnacki.docx
@@ -4999,10 +4999,10 @@
             <v:path o:extrusionok="f" gradientshapeok="t" o:connecttype="rect"/>
             <o:lock v:ext="edit" aspectratio="t"/>
           </v:shapetype>
-          <v:shape id="_x0000_i1069" type="#_x0000_t75" style="width:453.6pt;height:42.6pt" o:ole="">
+          <v:shape id="_x0000_i1025" type="#_x0000_t75" style="width:453.6pt;height:42.6pt" o:ole="">
             <v:imagedata r:id="rId12" o:title=""/>
           </v:shape>
-          <o:OLEObject Type="Embed" ProgID="Word.OpenDocumentText.12" ShapeID="_x0000_i1069" DrawAspect="Content" ObjectID="_1754132225" r:id="rId13"/>
+          <o:OLEObject Type="Embed" ProgID="Word.OpenDocumentText.12" ShapeID="_x0000_i1025" DrawAspect="Content" ObjectID="_1754154708" r:id="rId13"/>
         </w:object>
       </w:r>
     </w:p>
@@ -5832,10 +5832,10 @@
           <w:szCs w:val="24"/>
         </w:rPr>
         <w:object w:dxaOrig="9072" w:dyaOrig="571" w14:anchorId="763A597B">
-          <v:shape id="_x0000_i1070" type="#_x0000_t75" style="width:453.6pt;height:28.8pt" o:ole="">
+          <v:shape id="_x0000_i1026" type="#_x0000_t75" style="width:453.6pt;height:28.8pt" o:ole="">
             <v:imagedata r:id="rId14" o:title=""/>
           </v:shape>
-          <o:OLEObject Type="Embed" ProgID="Word.OpenDocumentText.12" ShapeID="_x0000_i1070" DrawAspect="Content" ObjectID="_1754132226" r:id="rId15"/>
+          <o:OLEObject Type="Embed" ProgID="Word.OpenDocumentText.12" ShapeID="_x0000_i1026" DrawAspect="Content" ObjectID="_1754154709" r:id="rId15"/>
         </w:object>
       </w:r>
     </w:p>
@@ -6186,10 +6186,10 @@
           <w:szCs w:val="28"/>
         </w:rPr>
         <w:object w:dxaOrig="9072" w:dyaOrig="478" w14:anchorId="0C079B4F">
-          <v:shape id="_x0000_i1071" type="#_x0000_t75" style="width:453.6pt;height:24pt" o:ole="">
+          <v:shape id="_x0000_i1027" type="#_x0000_t75" style="width:453.6pt;height:24pt" o:ole="">
             <v:imagedata r:id="rId16" o:title=""/>
           </v:shape>
-          <o:OLEObject Type="Embed" ProgID="Word.OpenDocumentText.12" ShapeID="_x0000_i1071" DrawAspect="Content" ObjectID="_1754132227" r:id="rId17"/>
+          <o:OLEObject Type="Embed" ProgID="Word.OpenDocumentText.12" ShapeID="_x0000_i1027" DrawAspect="Content" ObjectID="_1754154710" r:id="rId17"/>
         </w:object>
       </w:r>
     </w:p>
@@ -6467,10 +6467,10 @@
           <w:szCs w:val="28"/>
         </w:rPr>
         <w:object w:dxaOrig="9072" w:dyaOrig="447" w14:anchorId="4D65622B">
-          <v:shape id="_x0000_i1072" type="#_x0000_t75" style="width:453.6pt;height:22.8pt" o:ole="">
+          <v:shape id="_x0000_i1028" type="#_x0000_t75" style="width:453.6pt;height:22.8pt" o:ole="">
             <v:imagedata r:id="rId18" o:title=""/>
           </v:shape>
-          <o:OLEObject Type="Embed" ProgID="Word.OpenDocumentText.12" ShapeID="_x0000_i1072" DrawAspect="Content" ObjectID="_1754132228" r:id="rId19"/>
+          <o:OLEObject Type="Embed" ProgID="Word.OpenDocumentText.12" ShapeID="_x0000_i1028" DrawAspect="Content" ObjectID="_1754154711" r:id="rId19"/>
         </w:object>
       </w:r>
     </w:p>
@@ -6799,10 +6799,10 @@
           <w:szCs w:val="24"/>
         </w:rPr>
         <w:object w:dxaOrig="9072" w:dyaOrig="3777" w14:anchorId="0C736BA5">
-          <v:shape id="_x0000_i1073" type="#_x0000_t75" style="width:453.6pt;height:189pt" o:ole="">
+          <v:shape id="_x0000_i1029" type="#_x0000_t75" style="width:453.6pt;height:189pt" o:ole="">
             <v:imagedata r:id="rId20" o:title=""/>
           </v:shape>
-          <o:OLEObject Type="Embed" ProgID="Word.OpenDocumentText.12" ShapeID="_x0000_i1073" DrawAspect="Content" ObjectID="_1754132229" r:id="rId21"/>
+          <o:OLEObject Type="Embed" ProgID="Word.OpenDocumentText.12" ShapeID="_x0000_i1029" DrawAspect="Content" ObjectID="_1754154712" r:id="rId21"/>
         </w:object>
       </w:r>
     </w:p>
@@ -7357,10 +7357,10 @@
           <w:szCs w:val="28"/>
         </w:rPr>
         <w:object w:dxaOrig="9072" w:dyaOrig="2398" w14:anchorId="678A7F80">
-          <v:shape id="_x0000_i1074" type="#_x0000_t75" style="width:453.6pt;height:120pt" o:ole="">
+          <v:shape id="_x0000_i1030" type="#_x0000_t75" style="width:453.6pt;height:120pt" o:ole="">
             <v:imagedata r:id="rId23" o:title=""/>
           </v:shape>
-          <o:OLEObject Type="Embed" ProgID="Word.OpenDocumentText.12" ShapeID="_x0000_i1074" DrawAspect="Content" ObjectID="_1754132230" r:id="rId24"/>
+          <o:OLEObject Type="Embed" ProgID="Word.OpenDocumentText.12" ShapeID="_x0000_i1030" DrawAspect="Content" ObjectID="_1754154713" r:id="rId24"/>
         </w:object>
       </w:r>
     </w:p>
@@ -8063,10 +8063,10 @@
           <w:szCs w:val="24"/>
         </w:rPr>
         <w:object w:dxaOrig="9072" w:dyaOrig="571" w14:anchorId="62036E5F">
-          <v:shape id="_x0000_i1075" type="#_x0000_t75" style="width:453.6pt;height:28.8pt" o:ole="">
+          <v:shape id="_x0000_i1031" type="#_x0000_t75" style="width:453.6pt;height:28.8pt" o:ole="">
             <v:imagedata r:id="rId25" o:title=""/>
           </v:shape>
-          <o:OLEObject Type="Embed" ProgID="Word.OpenDocumentText.12" ShapeID="_x0000_i1075" DrawAspect="Content" ObjectID="_1754132231" r:id="rId26"/>
+          <o:OLEObject Type="Embed" ProgID="Word.OpenDocumentText.12" ShapeID="_x0000_i1031" DrawAspect="Content" ObjectID="_1754154714" r:id="rId26"/>
         </w:object>
       </w:r>
     </w:p>
@@ -8207,10 +8207,10 @@
           <w:szCs w:val="28"/>
         </w:rPr>
         <w:object w:dxaOrig="9072" w:dyaOrig="1867" w14:anchorId="72104D9D">
-          <v:shape id="_x0000_i1076" type="#_x0000_t75" style="width:453.6pt;height:93.6pt" o:ole="">
+          <v:shape id="_x0000_i1032" type="#_x0000_t75" style="width:453.6pt;height:93.6pt" o:ole="">
             <v:imagedata r:id="rId27" o:title=""/>
           </v:shape>
-          <o:OLEObject Type="Embed" ProgID="Word.OpenDocumentText.12" ShapeID="_x0000_i1076" DrawAspect="Content" ObjectID="_1754132232" r:id="rId28"/>
+          <o:OLEObject Type="Embed" ProgID="Word.OpenDocumentText.12" ShapeID="_x0000_i1032" DrawAspect="Content" ObjectID="_1754154715" r:id="rId28"/>
         </w:object>
       </w:r>
     </w:p>
@@ -9057,10 +9057,10 @@
           <w:szCs w:val="24"/>
         </w:rPr>
         <w:object w:dxaOrig="9072" w:dyaOrig="838" w14:anchorId="4D50BF08">
-          <v:shape id="_x0000_i1077" type="#_x0000_t75" style="width:453.6pt;height:42pt" o:ole="">
+          <v:shape id="_x0000_i1033" type="#_x0000_t75" style="width:453.6pt;height:42pt" o:ole="">
             <v:imagedata r:id="rId29" o:title=""/>
           </v:shape>
-          <o:OLEObject Type="Embed" ProgID="Word.OpenDocumentText.12" ShapeID="_x0000_i1077" DrawAspect="Content" ObjectID="_1754132233" r:id="rId30"/>
+          <o:OLEObject Type="Embed" ProgID="Word.OpenDocumentText.12" ShapeID="_x0000_i1033" DrawAspect="Content" ObjectID="_1754154716" r:id="rId30"/>
         </w:object>
       </w:r>
     </w:p>
@@ -9223,10 +9223,10 @@
           <w:szCs w:val="28"/>
         </w:rPr>
         <w:object w:dxaOrig="9072" w:dyaOrig="4271" w14:anchorId="0423211F">
-          <v:shape id="_x0000_i1078" type="#_x0000_t75" style="width:453.6pt;height:213.6pt" o:ole="">
+          <v:shape id="_x0000_i1034" type="#_x0000_t75" style="width:453.6pt;height:213.6pt" o:ole="">
             <v:imagedata r:id="rId31" o:title=""/>
           </v:shape>
-          <o:OLEObject Type="Embed" ProgID="Word.OpenDocumentText.12" ShapeID="_x0000_i1078" DrawAspect="Content" ObjectID="_1754132234" r:id="rId32"/>
+          <o:OLEObject Type="Embed" ProgID="Word.OpenDocumentText.12" ShapeID="_x0000_i1034" DrawAspect="Content" ObjectID="_1754154717" r:id="rId32"/>
         </w:object>
       </w:r>
     </w:p>
@@ -10522,6 +10522,280 @@
           <w:tab w:val="left" w:pos="709"/>
           <w:tab w:val="center" w:pos="4536"/>
         </w:tabs>
+        <w:spacing w:after="0"/>
+        <w:jc w:val="both"/>
+        <w:rPr>
+          <w:rFonts w:ascii="Times New Roman" w:eastAsia="Calibri" w:hAnsi="Times New Roman"/>
+          <w:sz w:val="24"/>
+          <w:szCs w:val="24"/>
+        </w:rPr>
+      </w:pPr>
+      <w:r>
+        <w:rPr>
+          <w:rFonts w:ascii="Times New Roman" w:eastAsia="Calibri" w:hAnsi="Times New Roman"/>
+          <w:sz w:val="24"/>
+          <w:szCs w:val="24"/>
+        </w:rPr>
+        <w:tab/>
+        <w:t>Niemniej ważną funkcją serwisu autoryzacji jest zarządzani</w:t>
+      </w:r>
+      <w:r>
+        <w:rPr>
+          <w:rFonts w:ascii="Times New Roman" w:eastAsia="Calibri" w:hAnsi="Times New Roman"/>
+          <w:sz w:val="24"/>
+          <w:szCs w:val="24"/>
+        </w:rPr>
+        <w:t>e</w:t>
+      </w:r>
+      <w:r>
+        <w:rPr>
+          <w:rFonts w:ascii="Times New Roman" w:eastAsia="Calibri" w:hAnsi="Times New Roman"/>
+          <w:sz w:val="24"/>
+          <w:szCs w:val="24"/>
+        </w:rPr>
+        <w:t xml:space="preserve"> </w:t>
+      </w:r>
+      <w:r>
+        <w:rPr>
+          <w:rFonts w:ascii="Times New Roman" w:eastAsia="Calibri" w:hAnsi="Times New Roman"/>
+          <w:sz w:val="24"/>
+          <w:szCs w:val="24"/>
+        </w:rPr>
+        <w:t xml:space="preserve">użytkownikami oraz </w:t>
+      </w:r>
+      <w:r>
+        <w:rPr>
+          <w:rFonts w:ascii="Times New Roman" w:eastAsia="Calibri" w:hAnsi="Times New Roman"/>
+          <w:sz w:val="24"/>
+          <w:szCs w:val="24"/>
+        </w:rPr>
+        <w:t>uprawnieniam</w:t>
+      </w:r>
+      <w:r>
+        <w:rPr>
+          <w:rFonts w:ascii="Times New Roman" w:eastAsia="Calibri" w:hAnsi="Times New Roman"/>
+          <w:sz w:val="24"/>
+          <w:szCs w:val="24"/>
+        </w:rPr>
+        <w:t>i</w:t>
+      </w:r>
+      <w:r>
+        <w:rPr>
+          <w:rFonts w:ascii="Times New Roman" w:eastAsia="Calibri" w:hAnsi="Times New Roman"/>
+          <w:sz w:val="24"/>
+          <w:szCs w:val="24"/>
+        </w:rPr>
+        <w:t>.</w:t>
+      </w:r>
+      <w:r>
+        <w:rPr>
+          <w:rFonts w:ascii="Times New Roman" w:eastAsia="Calibri" w:hAnsi="Times New Roman"/>
+          <w:sz w:val="24"/>
+          <w:szCs w:val="24"/>
+        </w:rPr>
+        <w:t xml:space="preserve"> Serwis</w:t>
+      </w:r>
+      <w:r>
+        <w:rPr>
+          <w:rFonts w:ascii="Times New Roman" w:eastAsia="Calibri" w:hAnsi="Times New Roman"/>
+          <w:sz w:val="24"/>
+          <w:szCs w:val="24"/>
+        </w:rPr>
+        <w:t xml:space="preserve"> </w:t>
+      </w:r>
+      <w:r>
+        <w:rPr>
+          <w:rFonts w:ascii="Times New Roman" w:eastAsia="Calibri" w:hAnsi="Times New Roman"/>
+          <w:sz w:val="24"/>
+          <w:szCs w:val="24"/>
+        </w:rPr>
+        <w:t xml:space="preserve">umożliwia utworzenie konta użytkownika, przypisanie użytkownikom ról </w:t>
+      </w:r>
+      <w:r>
+        <w:rPr>
+          <w:rFonts w:ascii="Times New Roman" w:eastAsia="Calibri" w:hAnsi="Times New Roman"/>
+          <w:i/>
+          <w:iCs/>
+          <w:sz w:val="24"/>
+          <w:szCs w:val="24"/>
+        </w:rPr>
+        <w:t>Badacz</w:t>
+      </w:r>
+      <w:r>
+        <w:rPr>
+          <w:rFonts w:ascii="Times New Roman" w:eastAsia="Calibri" w:hAnsi="Times New Roman"/>
+          <w:sz w:val="24"/>
+          <w:szCs w:val="24"/>
+        </w:rPr>
+        <w:t xml:space="preserve"> lub </w:t>
+      </w:r>
+      <w:r>
+        <w:rPr>
+          <w:rFonts w:ascii="Times New Roman" w:eastAsia="Calibri" w:hAnsi="Times New Roman"/>
+          <w:i/>
+          <w:iCs/>
+          <w:sz w:val="24"/>
+          <w:szCs w:val="24"/>
+        </w:rPr>
+        <w:t>Twórca Projektów</w:t>
+      </w:r>
+      <w:r>
+        <w:rPr>
+          <w:rFonts w:ascii="Times New Roman" w:eastAsia="Calibri" w:hAnsi="Times New Roman"/>
+          <w:sz w:val="24"/>
+          <w:szCs w:val="24"/>
+        </w:rPr>
+        <w:t>, wylistowanie kont, przypisanie do projektów badawczych, zarządzanie projektami badawczymi oraz rolami użytkownika.</w:t>
+      </w:r>
+      <w:r>
+        <w:rPr>
+          <w:rFonts w:ascii="Times New Roman" w:eastAsia="Calibri" w:hAnsi="Times New Roman"/>
+          <w:sz w:val="24"/>
+          <w:szCs w:val="24"/>
+        </w:rPr>
+        <w:t xml:space="preserve"> </w:t>
+      </w:r>
+      <w:r>
+        <w:rPr>
+          <w:rFonts w:ascii="Times New Roman" w:eastAsia="Calibri" w:hAnsi="Times New Roman"/>
+          <w:sz w:val="24"/>
+          <w:szCs w:val="24"/>
+        </w:rPr>
+        <w:t>Wyżej wymienione funkcjonalności są</w:t>
+      </w:r>
+      <w:r>
+        <w:rPr>
+          <w:rFonts w:ascii="Times New Roman" w:eastAsia="Calibri" w:hAnsi="Times New Roman"/>
+          <w:sz w:val="24"/>
+          <w:szCs w:val="24"/>
+        </w:rPr>
+        <w:t xml:space="preserve"> </w:t>
+      </w:r>
+      <w:r>
+        <w:rPr>
+          <w:rFonts w:ascii="Times New Roman" w:eastAsia="Calibri" w:hAnsi="Times New Roman"/>
+          <w:sz w:val="24"/>
+          <w:szCs w:val="24"/>
+        </w:rPr>
+        <w:t>wykorzystywane na widoku panelu administratora.</w:t>
+      </w:r>
+      <w:r>
+        <w:rPr>
+          <w:rFonts w:ascii="Times New Roman" w:eastAsia="Calibri" w:hAnsi="Times New Roman"/>
+          <w:sz w:val="24"/>
+          <w:szCs w:val="24"/>
+        </w:rPr>
+        <w:t xml:space="preserve"> </w:t>
+      </w:r>
+      <w:r>
+        <w:rPr>
+          <w:rFonts w:ascii="Times New Roman" w:eastAsia="Calibri" w:hAnsi="Times New Roman"/>
+          <w:sz w:val="24"/>
+          <w:szCs w:val="24"/>
+        </w:rPr>
+        <w:t xml:space="preserve">Wartym odnotowania faktem jest brak możliwości utworzenia użytkownika </w:t>
+      </w:r>
+      <w:r>
+        <w:rPr>
+          <w:rFonts w:ascii="Times New Roman" w:eastAsia="Calibri" w:hAnsi="Times New Roman"/>
+          <w:sz w:val="24"/>
+          <w:szCs w:val="24"/>
+        </w:rPr>
+        <w:t>z przypisaną rolą</w:t>
+      </w:r>
+      <w:r>
+        <w:rPr>
+          <w:rFonts w:ascii="Times New Roman" w:eastAsia="Calibri" w:hAnsi="Times New Roman"/>
+          <w:sz w:val="24"/>
+          <w:szCs w:val="24"/>
+        </w:rPr>
+        <w:t xml:space="preserve"> </w:t>
+      </w:r>
+      <w:r>
+        <w:rPr>
+          <w:rFonts w:ascii="Times New Roman" w:eastAsia="Calibri" w:hAnsi="Times New Roman"/>
+          <w:sz w:val="24"/>
+          <w:szCs w:val="24"/>
+        </w:rPr>
+        <w:t>A</w:t>
+      </w:r>
+      <w:r>
+        <w:rPr>
+          <w:rFonts w:ascii="Times New Roman" w:eastAsia="Calibri" w:hAnsi="Times New Roman"/>
+          <w:sz w:val="24"/>
+          <w:szCs w:val="24"/>
+        </w:rPr>
+        <w:t>dministratora.</w:t>
+      </w:r>
+      <w:r>
+        <w:rPr>
+          <w:rFonts w:ascii="Times New Roman" w:eastAsia="Calibri" w:hAnsi="Times New Roman"/>
+          <w:sz w:val="24"/>
+          <w:szCs w:val="24"/>
+        </w:rPr>
+        <w:t xml:space="preserve"> J</w:t>
+      </w:r>
+      <w:r>
+        <w:rPr>
+          <w:rFonts w:ascii="Times New Roman" w:eastAsia="Calibri" w:hAnsi="Times New Roman"/>
+          <w:sz w:val="24"/>
+          <w:szCs w:val="24"/>
+        </w:rPr>
+        <w:t xml:space="preserve">edynym sposobem stworzenia konta o najwyższych uprawnieniach jest wysłanie żądania bezpośrednio na węzeł końcowy. W tym celu należy użyć narzędzi zewnętrznych takich jak </w:t>
+      </w:r>
+      <w:proofErr w:type="spellStart"/>
+      <w:r>
+        <w:rPr>
+          <w:rFonts w:ascii="Times New Roman" w:eastAsia="Calibri" w:hAnsi="Times New Roman"/>
+          <w:sz w:val="24"/>
+          <w:szCs w:val="24"/>
+        </w:rPr>
+        <w:t>Postman</w:t>
+      </w:r>
+      <w:proofErr w:type="spellEnd"/>
+      <w:r>
+        <w:rPr>
+          <w:rFonts w:ascii="Times New Roman" w:eastAsia="Calibri" w:hAnsi="Times New Roman"/>
+          <w:sz w:val="24"/>
+          <w:szCs w:val="24"/>
+        </w:rPr>
+        <w:t xml:space="preserve"> lub </w:t>
+      </w:r>
+      <w:proofErr w:type="spellStart"/>
+      <w:r>
+        <w:rPr>
+          <w:rFonts w:ascii="Times New Roman" w:eastAsia="Calibri" w:hAnsi="Times New Roman"/>
+          <w:sz w:val="24"/>
+          <w:szCs w:val="24"/>
+        </w:rPr>
+        <w:t>cURL</w:t>
+      </w:r>
+      <w:proofErr w:type="spellEnd"/>
+      <w:r>
+        <w:rPr>
+          <w:rFonts w:ascii="Times New Roman" w:eastAsia="Calibri" w:hAnsi="Times New Roman"/>
+          <w:sz w:val="24"/>
+          <w:szCs w:val="24"/>
+        </w:rPr>
+        <w:t xml:space="preserve"> dostępny z poziomu wiersza poleceń. </w:t>
+      </w:r>
+      <w:r>
+        <w:rPr>
+          <w:rFonts w:ascii="Times New Roman" w:eastAsia="Calibri" w:hAnsi="Times New Roman"/>
+          <w:i/>
+          <w:iCs/>
+          <w:sz w:val="24"/>
+          <w:szCs w:val="24"/>
+        </w:rPr>
+        <w:t xml:space="preserve"> </w:t>
+      </w:r>
+    </w:p>
+    <w:p>
+      <w:pPr>
+        <w:tabs>
+          <w:tab w:val="left" w:pos="709"/>
+          <w:tab w:val="center" w:pos="4536"/>
+        </w:tabs>
         <w:jc w:val="both"/>
         <w:rPr>
           <w:rFonts w:ascii="Times New Roman" w:eastAsia="Calibri" w:hAnsi="Times New Roman"/>
@@ -11727,6 +12001,7 @@
           <w:sz w:val="26"/>
           <w:szCs w:val="26"/>
         </w:rPr>
+        <w:lastRenderedPageBreak/>
         <w:t>Serwis czujników</w:t>
       </w:r>
     </w:p>
@@ -11835,7 +12110,6 @@
           <w:sz w:val="24"/>
           <w:szCs w:val="24"/>
         </w:rPr>
-        <w:lastRenderedPageBreak/>
         <w:t>/</w:t>
       </w:r>
       <w:proofErr w:type="spellStart"/>
@@ -12420,21 +12694,6 @@
         </w:rPr>
         <w:t xml:space="preserve"> – zwraca listę zawierającą trzy ostatnio zapisane pomiary w ramach programu badawczego o przekazanym akronimie.</w:t>
       </w:r>
-    </w:p>
-    <w:p>
-      <w:pPr>
-        <w:tabs>
-          <w:tab w:val="left" w:pos="709"/>
-          <w:tab w:val="center" w:pos="4536"/>
-        </w:tabs>
-        <w:spacing w:after="0"/>
-        <w:jc w:val="both"/>
-        <w:rPr>
-          <w:rFonts w:ascii="Times New Roman" w:eastAsia="Calibri" w:hAnsi="Times New Roman"/>
-          <w:sz w:val="24"/>
-          <w:szCs w:val="24"/>
-        </w:rPr>
-      </w:pPr>
     </w:p>
     <w:p>
       <w:pPr>

</xml_diff>

<commit_message>
Add description of adding new measurements
</commit_message>
<xml_diff>
--- a/arch-docs/docs/Mgr_Mateusz_Barnacki.docx
+++ b/arch-docs/docs/Mgr_Mateusz_Barnacki.docx
@@ -4640,7 +4640,7 @@
           <v:shape id="_x0000_i1025" type="#_x0000_t75" style="width:453.6pt;height:42.6pt" o:ole="">
             <v:imagedata r:id="rId12" o:title=""/>
           </v:shape>
-          <o:OLEObject Type="Embed" ProgID="Word.OpenDocumentText.12" ShapeID="_x0000_i1025" DrawAspect="Content" ObjectID="_1754221328" r:id="rId13"/>
+          <o:OLEObject Type="Embed" ProgID="Word.OpenDocumentText.12" ShapeID="_x0000_i1025" DrawAspect="Content" ObjectID="_1754239451" r:id="rId13"/>
         </w:object>
       </w:r>
     </w:p>
@@ -5223,7 +5223,7 @@
           <v:shape id="_x0000_i1026" type="#_x0000_t75" style="width:453.6pt;height:28.8pt" o:ole="">
             <v:imagedata r:id="rId14" o:title=""/>
           </v:shape>
-          <o:OLEObject Type="Embed" ProgID="Word.OpenDocumentText.12" ShapeID="_x0000_i1026" DrawAspect="Content" ObjectID="_1754221329" r:id="rId15"/>
+          <o:OLEObject Type="Embed" ProgID="Word.OpenDocumentText.12" ShapeID="_x0000_i1026" DrawAspect="Content" ObjectID="_1754239452" r:id="rId15"/>
         </w:object>
       </w:r>
     </w:p>
@@ -5553,7 +5553,7 @@
           <v:shape id="_x0000_i1027" type="#_x0000_t75" style="width:453.6pt;height:24pt" o:ole="">
             <v:imagedata r:id="rId16" o:title=""/>
           </v:shape>
-          <o:OLEObject Type="Embed" ProgID="Word.OpenDocumentText.12" ShapeID="_x0000_i1027" DrawAspect="Content" ObjectID="_1754221330" r:id="rId17"/>
+          <o:OLEObject Type="Embed" ProgID="Word.OpenDocumentText.12" ShapeID="_x0000_i1027" DrawAspect="Content" ObjectID="_1754239453" r:id="rId17"/>
         </w:object>
       </w:r>
     </w:p>
@@ -5783,7 +5783,7 @@
           <v:shape id="_x0000_i1028" type="#_x0000_t75" style="width:453.6pt;height:22.8pt" o:ole="">
             <v:imagedata r:id="rId18" o:title=""/>
           </v:shape>
-          <o:OLEObject Type="Embed" ProgID="Word.OpenDocumentText.12" ShapeID="_x0000_i1028" DrawAspect="Content" ObjectID="_1754221331" r:id="rId19"/>
+          <o:OLEObject Type="Embed" ProgID="Word.OpenDocumentText.12" ShapeID="_x0000_i1028" DrawAspect="Content" ObjectID="_1754239454" r:id="rId19"/>
         </w:object>
       </w:r>
     </w:p>
@@ -6100,7 +6100,7 @@
           <v:shape id="_x0000_i1029" type="#_x0000_t75" style="width:453.6pt;height:189pt" o:ole="">
             <v:imagedata r:id="rId20" o:title=""/>
           </v:shape>
-          <o:OLEObject Type="Embed" ProgID="Word.OpenDocumentText.12" ShapeID="_x0000_i1029" DrawAspect="Content" ObjectID="_1754221332" r:id="rId21"/>
+          <o:OLEObject Type="Embed" ProgID="Word.OpenDocumentText.12" ShapeID="_x0000_i1029" DrawAspect="Content" ObjectID="_1754239455" r:id="rId21"/>
         </w:object>
       </w:r>
     </w:p>
@@ -6593,7 +6593,7 @@
           <v:shape id="_x0000_i1030" type="#_x0000_t75" style="width:453.6pt;height:120pt" o:ole="">
             <v:imagedata r:id="rId23" o:title=""/>
           </v:shape>
-          <o:OLEObject Type="Embed" ProgID="Word.OpenDocumentText.12" ShapeID="_x0000_i1030" DrawAspect="Content" ObjectID="_1754221333" r:id="rId24"/>
+          <o:OLEObject Type="Embed" ProgID="Word.OpenDocumentText.12" ShapeID="_x0000_i1030" DrawAspect="Content" ObjectID="_1754239456" r:id="rId24"/>
         </w:object>
       </w:r>
     </w:p>
@@ -7201,7 +7201,7 @@
           <v:shape id="_x0000_i1031" type="#_x0000_t75" style="width:453.6pt;height:28.8pt" o:ole="">
             <v:imagedata r:id="rId25" o:title=""/>
           </v:shape>
-          <o:OLEObject Type="Embed" ProgID="Word.OpenDocumentText.12" ShapeID="_x0000_i1031" DrawAspect="Content" ObjectID="_1754221334" r:id="rId26"/>
+          <o:OLEObject Type="Embed" ProgID="Word.OpenDocumentText.12" ShapeID="_x0000_i1031" DrawAspect="Content" ObjectID="_1754239457" r:id="rId26"/>
         </w:object>
       </w:r>
     </w:p>
@@ -7343,7 +7343,7 @@
           <v:shape id="_x0000_i1032" type="#_x0000_t75" style="width:453.6pt;height:93.6pt" o:ole="">
             <v:imagedata r:id="rId27" o:title=""/>
           </v:shape>
-          <o:OLEObject Type="Embed" ProgID="Word.OpenDocumentText.12" ShapeID="_x0000_i1032" DrawAspect="Content" ObjectID="_1754221335" r:id="rId28"/>
+          <o:OLEObject Type="Embed" ProgID="Word.OpenDocumentText.12" ShapeID="_x0000_i1032" DrawAspect="Content" ObjectID="_1754239458" r:id="rId28"/>
         </w:object>
       </w:r>
     </w:p>
@@ -7887,7 +7887,7 @@
           <v:shape id="_x0000_i1033" type="#_x0000_t75" style="width:453.6pt;height:42pt" o:ole="">
             <v:imagedata r:id="rId29" o:title=""/>
           </v:shape>
-          <o:OLEObject Type="Embed" ProgID="Word.OpenDocumentText.12" ShapeID="_x0000_i1033" DrawAspect="Content" ObjectID="_1754221336" r:id="rId30"/>
+          <o:OLEObject Type="Embed" ProgID="Word.OpenDocumentText.12" ShapeID="_x0000_i1033" DrawAspect="Content" ObjectID="_1754239459" r:id="rId30"/>
         </w:object>
       </w:r>
     </w:p>
@@ -8022,7 +8022,7 @@
           <v:shape id="_x0000_i1034" type="#_x0000_t75" style="width:453.6pt;height:213.6pt" o:ole="">
             <v:imagedata r:id="rId31" o:title=""/>
           </v:shape>
-          <o:OLEObject Type="Embed" ProgID="Word.OpenDocumentText.12" ShapeID="_x0000_i1034" DrawAspect="Content" ObjectID="_1754221337" r:id="rId32"/>
+          <o:OLEObject Type="Embed" ProgID="Word.OpenDocumentText.12" ShapeID="_x0000_i1034" DrawAspect="Content" ObjectID="_1754239460" r:id="rId32"/>
         </w:object>
       </w:r>
     </w:p>
@@ -10065,23 +10065,7 @@
           <w:sz w:val="24"/>
           <w:szCs w:val="24"/>
         </w:rPr>
-        <w:t xml:space="preserve">Serwis czujników umożliwia wykonywania operacji powiązanych biznesowo z działaniem czujnika pomiarowego. Opis celów </w:t>
-      </w:r>
-      <w:r>
-        <w:rPr>
-          <w:rFonts w:ascii="Times New Roman" w:eastAsia="Calibri" w:hAnsi="Times New Roman"/>
-          <w:sz w:val="24"/>
-          <w:szCs w:val="24"/>
-        </w:rPr>
-        <w:t xml:space="preserve">jakie ma realizować </w:t>
-      </w:r>
-      <w:r>
-        <w:rPr>
-          <w:rFonts w:ascii="Times New Roman" w:eastAsia="Calibri" w:hAnsi="Times New Roman"/>
-          <w:sz w:val="24"/>
-          <w:szCs w:val="24"/>
-        </w:rPr>
-        <w:t>aplikacj</w:t>
+        <w:t>Serwis czujników umożliwia wykon</w:t>
       </w:r>
       <w:r>
         <w:rPr>
@@ -10097,7 +10081,71 @@
           <w:sz w:val="24"/>
           <w:szCs w:val="24"/>
         </w:rPr>
-        <w:t xml:space="preserve"> został przedstawiony w rozdziale 1.  </w:t>
+        <w:t>ni</w:t>
+      </w:r>
+      <w:r>
+        <w:rPr>
+          <w:rFonts w:ascii="Times New Roman" w:eastAsia="Calibri" w:hAnsi="Times New Roman"/>
+          <w:sz w:val="24"/>
+          <w:szCs w:val="24"/>
+        </w:rPr>
+        <w:t>e</w:t>
+      </w:r>
+      <w:r>
+        <w:rPr>
+          <w:rFonts w:ascii="Times New Roman" w:eastAsia="Calibri" w:hAnsi="Times New Roman"/>
+          <w:sz w:val="24"/>
+          <w:szCs w:val="24"/>
+        </w:rPr>
+        <w:t xml:space="preserve"> operacji powiązanych</w:t>
+      </w:r>
+      <w:r>
+        <w:rPr>
+          <w:rFonts w:ascii="Times New Roman" w:eastAsia="Calibri" w:hAnsi="Times New Roman"/>
+          <w:sz w:val="24"/>
+          <w:szCs w:val="24"/>
+        </w:rPr>
+        <w:t xml:space="preserve"> </w:t>
+      </w:r>
+      <w:r>
+        <w:rPr>
+          <w:rFonts w:ascii="Times New Roman" w:eastAsia="Calibri" w:hAnsi="Times New Roman"/>
+          <w:sz w:val="24"/>
+          <w:szCs w:val="24"/>
+        </w:rPr>
+        <w:t>z działaniem czujnik</w:t>
+      </w:r>
+      <w:r>
+        <w:rPr>
+          <w:rFonts w:ascii="Times New Roman" w:eastAsia="Calibri" w:hAnsi="Times New Roman"/>
+          <w:sz w:val="24"/>
+          <w:szCs w:val="24"/>
+        </w:rPr>
+        <w:t>ów</w:t>
+      </w:r>
+      <w:r>
+        <w:rPr>
+          <w:rFonts w:ascii="Times New Roman" w:eastAsia="Calibri" w:hAnsi="Times New Roman"/>
+          <w:sz w:val="24"/>
+          <w:szCs w:val="24"/>
+        </w:rPr>
+        <w:t xml:space="preserve"> pomiarow</w:t>
+      </w:r>
+      <w:r>
+        <w:rPr>
+          <w:rFonts w:ascii="Times New Roman" w:eastAsia="Calibri" w:hAnsi="Times New Roman"/>
+          <w:sz w:val="24"/>
+          <w:szCs w:val="24"/>
+        </w:rPr>
+        <w:t>ych</w:t>
+      </w:r>
+      <w:r>
+        <w:rPr>
+          <w:rFonts w:ascii="Times New Roman" w:eastAsia="Calibri" w:hAnsi="Times New Roman"/>
+          <w:sz w:val="24"/>
+          <w:szCs w:val="24"/>
+        </w:rPr>
+        <w:t xml:space="preserve">. </w:t>
       </w:r>
       <w:r>
         <w:rPr>
@@ -10137,23 +10185,23 @@
           <w:sz w:val="24"/>
           <w:szCs w:val="24"/>
         </w:rPr>
-        <w:t xml:space="preserve">ma szerokie zastosowanie w rozwoju aplikacji webowych głównie ze względu na możliwość wykorzystania </w:t>
-      </w:r>
-      <w:r>
-        <w:rPr>
-          <w:rFonts w:ascii="Times New Roman" w:eastAsia="Calibri" w:hAnsi="Times New Roman"/>
-          <w:sz w:val="24"/>
-          <w:szCs w:val="24"/>
-        </w:rPr>
-        <w:t>oferowanej składni</w:t>
-      </w:r>
-      <w:r>
-        <w:rPr>
-          <w:rFonts w:ascii="Times New Roman" w:eastAsia="Calibri" w:hAnsi="Times New Roman"/>
-          <w:sz w:val="24"/>
-          <w:szCs w:val="24"/>
-        </w:rPr>
-        <w:t xml:space="preserve"> zarówno po stronie klienta aplikacji</w:t>
+        <w:t>ma szerokie zastosowanie w rozwoju aplikacji webowych</w:t>
+      </w:r>
+      <w:r>
+        <w:rPr>
+          <w:rFonts w:ascii="Times New Roman" w:eastAsia="Calibri" w:hAnsi="Times New Roman"/>
+          <w:sz w:val="24"/>
+          <w:szCs w:val="24"/>
+        </w:rPr>
+        <w:t>. Umożliwia tworzenie nowych funkcjonalności zarówno</w:t>
+      </w:r>
+      <w:r>
+        <w:rPr>
+          <w:rFonts w:ascii="Times New Roman" w:eastAsia="Calibri" w:hAnsi="Times New Roman"/>
+          <w:sz w:val="24"/>
+          <w:szCs w:val="24"/>
+        </w:rPr>
+        <w:t xml:space="preserve"> po stronie klienta aplikacji</w:t>
       </w:r>
       <w:r>
         <w:rPr>
@@ -10193,39 +10241,39 @@
           <w:sz w:val="24"/>
           <w:szCs w:val="24"/>
         </w:rPr>
-        <w:t xml:space="preserve"> NodeJS jest jednym z najczęściej wykorzystywanych narzędzi z gamy frameworków oferowanych w ramach języka JavaScript</w:t>
-      </w:r>
-      <w:r>
-        <w:rPr>
-          <w:rFonts w:ascii="Times New Roman" w:eastAsia="Calibri" w:hAnsi="Times New Roman"/>
-          <w:sz w:val="24"/>
-          <w:szCs w:val="24"/>
-        </w:rPr>
-        <w:t xml:space="preserve"> przeznaczonych</w:t>
-      </w:r>
-      <w:r>
-        <w:rPr>
-          <w:rFonts w:ascii="Times New Roman" w:eastAsia="Calibri" w:hAnsi="Times New Roman"/>
-          <w:sz w:val="24"/>
-          <w:szCs w:val="24"/>
-        </w:rPr>
-        <w:t xml:space="preserve"> do tworzenia serwerów aplikacji</w:t>
-      </w:r>
-      <w:r>
-        <w:rPr>
-          <w:rFonts w:ascii="Times New Roman" w:eastAsia="Calibri" w:hAnsi="Times New Roman"/>
-          <w:sz w:val="24"/>
-          <w:szCs w:val="24"/>
-        </w:rPr>
-        <w:t xml:space="preserve">. </w:t>
-      </w:r>
-      <w:r>
-        <w:rPr>
-          <w:rFonts w:ascii="Times New Roman" w:eastAsia="Calibri" w:hAnsi="Times New Roman"/>
-          <w:sz w:val="24"/>
-          <w:szCs w:val="24"/>
-        </w:rPr>
-        <w:t>Jest i</w:t>
+        <w:t xml:space="preserve"> NodeJS jest jednym z najczęściej wykorzystywanych </w:t>
+      </w:r>
+      <w:r>
+        <w:rPr>
+          <w:rFonts w:ascii="Times New Roman" w:eastAsia="Calibri" w:hAnsi="Times New Roman"/>
+          <w:sz w:val="24"/>
+          <w:szCs w:val="24"/>
+        </w:rPr>
+        <w:t>frameworków</w:t>
+      </w:r>
+      <w:r>
+        <w:rPr>
+          <w:rFonts w:ascii="Times New Roman" w:eastAsia="Calibri" w:hAnsi="Times New Roman"/>
+          <w:sz w:val="24"/>
+          <w:szCs w:val="24"/>
+        </w:rPr>
+        <w:t xml:space="preserve"> </w:t>
+      </w:r>
+      <w:r>
+        <w:rPr>
+          <w:rFonts w:ascii="Times New Roman" w:eastAsia="Calibri" w:hAnsi="Times New Roman"/>
+          <w:sz w:val="24"/>
+          <w:szCs w:val="24"/>
+        </w:rPr>
+        <w:t>do implementacji serwerów aplikacji. Stanowi</w:t>
+      </w:r>
+      <w:r>
+        <w:rPr>
+          <w:rFonts w:ascii="Times New Roman" w:eastAsia="Calibri" w:hAnsi="Times New Roman"/>
+          <w:sz w:val="24"/>
+          <w:szCs w:val="24"/>
+        </w:rPr>
+        <w:t xml:space="preserve"> i</w:t>
       </w:r>
       <w:r>
         <w:rPr>
@@ -10241,15 +10289,7 @@
           <w:sz w:val="24"/>
           <w:szCs w:val="24"/>
         </w:rPr>
-        <w:t xml:space="preserve">ym </w:t>
-      </w:r>
-      <w:r>
-        <w:rPr>
-          <w:rFonts w:ascii="Times New Roman" w:eastAsia="Calibri" w:hAnsi="Times New Roman"/>
-          <w:sz w:val="24"/>
-          <w:szCs w:val="24"/>
-        </w:rPr>
-        <w:t>narzędziem</w:t>
+        <w:t>e</w:t>
       </w:r>
       <w:r>
         <w:rPr>
@@ -10265,6 +10305,22 @@
           <w:sz w:val="24"/>
           <w:szCs w:val="24"/>
         </w:rPr>
+        <w:t>narzędzie</w:t>
+      </w:r>
+      <w:r>
+        <w:rPr>
+          <w:rFonts w:ascii="Times New Roman" w:eastAsia="Calibri" w:hAnsi="Times New Roman"/>
+          <w:sz w:val="24"/>
+          <w:szCs w:val="24"/>
+        </w:rPr>
+        <w:t xml:space="preserve"> </w:t>
+      </w:r>
+      <w:r>
+        <w:rPr>
+          <w:rFonts w:ascii="Times New Roman" w:eastAsia="Calibri" w:hAnsi="Times New Roman"/>
+          <w:sz w:val="24"/>
+          <w:szCs w:val="24"/>
+        </w:rPr>
         <w:t>do budowania systemów</w:t>
       </w:r>
       <w:r>
@@ -10321,14 +10377,6 @@
           <w:sz w:val="24"/>
           <w:szCs w:val="24"/>
         </w:rPr>
-        <w:t xml:space="preserve"> uzasadniającym podjęty wybór</w:t>
-      </w:r>
-      <w:r>
-        <w:rPr>
-          <w:rFonts w:ascii="Times New Roman" w:eastAsia="Calibri" w:hAnsi="Times New Roman"/>
-          <w:sz w:val="24"/>
-          <w:szCs w:val="24"/>
-        </w:rPr>
         <w:t xml:space="preserve"> </w:t>
       </w:r>
       <w:r>
@@ -10337,6 +10385,54 @@
           <w:sz w:val="24"/>
           <w:szCs w:val="24"/>
         </w:rPr>
+        <w:t>przemawiającym za</w:t>
+      </w:r>
+      <w:r>
+        <w:rPr>
+          <w:rFonts w:ascii="Times New Roman" w:eastAsia="Calibri" w:hAnsi="Times New Roman"/>
+          <w:sz w:val="24"/>
+          <w:szCs w:val="24"/>
+        </w:rPr>
+        <w:t xml:space="preserve"> wyb</w:t>
+      </w:r>
+      <w:r>
+        <w:rPr>
+          <w:rFonts w:ascii="Times New Roman" w:eastAsia="Calibri" w:hAnsi="Times New Roman"/>
+          <w:sz w:val="24"/>
+          <w:szCs w:val="24"/>
+        </w:rPr>
+        <w:t>o</w:t>
+      </w:r>
+      <w:r>
+        <w:rPr>
+          <w:rFonts w:ascii="Times New Roman" w:eastAsia="Calibri" w:hAnsi="Times New Roman"/>
+          <w:sz w:val="24"/>
+          <w:szCs w:val="24"/>
+        </w:rPr>
+        <w:t>r</w:t>
+      </w:r>
+      <w:r>
+        <w:rPr>
+          <w:rFonts w:ascii="Times New Roman" w:eastAsia="Calibri" w:hAnsi="Times New Roman"/>
+          <w:sz w:val="24"/>
+          <w:szCs w:val="24"/>
+        </w:rPr>
+        <w:t>em NodeJS</w:t>
+      </w:r>
+      <w:r>
+        <w:rPr>
+          <w:rFonts w:ascii="Times New Roman" w:eastAsia="Calibri" w:hAnsi="Times New Roman"/>
+          <w:sz w:val="24"/>
+          <w:szCs w:val="24"/>
+        </w:rPr>
+        <w:t xml:space="preserve"> </w:t>
+      </w:r>
+      <w:r>
+        <w:rPr>
+          <w:rFonts w:ascii="Times New Roman" w:eastAsia="Calibri" w:hAnsi="Times New Roman"/>
+          <w:sz w:val="24"/>
+          <w:szCs w:val="24"/>
+        </w:rPr>
         <w:t xml:space="preserve">jest </w:t>
       </w:r>
       <w:r>
@@ -10345,7 +10441,23 @@
           <w:sz w:val="24"/>
           <w:szCs w:val="24"/>
         </w:rPr>
-        <w:t>wykorzystanie mechanizmu pętli zdarzeń, która pozwala wykonywać dużą ilość krótkotrwałych operacji</w:t>
+        <w:t>wykorzystanie</w:t>
+      </w:r>
+      <w:r>
+        <w:rPr>
+          <w:rFonts w:ascii="Times New Roman" w:eastAsia="Calibri" w:hAnsi="Times New Roman"/>
+          <w:sz w:val="24"/>
+          <w:szCs w:val="24"/>
+        </w:rPr>
+        <w:t xml:space="preserve"> przez framework</w:t>
+      </w:r>
+      <w:r>
+        <w:rPr>
+          <w:rFonts w:ascii="Times New Roman" w:eastAsia="Calibri" w:hAnsi="Times New Roman"/>
+          <w:sz w:val="24"/>
+          <w:szCs w:val="24"/>
+        </w:rPr>
+        <w:t xml:space="preserve"> mechanizmu pętli zdarzeń, która pozwala wykonywać dużą ilość krótkotrwałych operacji</w:t>
       </w:r>
       <w:r>
         <w:rPr>
@@ -10520,55 +10632,39 @@
           <w:sz w:val="24"/>
           <w:szCs w:val="24"/>
         </w:rPr>
-        <w:t xml:space="preserve">Działaniem </w:t>
-      </w:r>
-      <w:r>
-        <w:rPr>
-          <w:rFonts w:ascii="Times New Roman" w:eastAsia="Calibri" w:hAnsi="Times New Roman"/>
-          <w:sz w:val="24"/>
-          <w:szCs w:val="24"/>
-        </w:rPr>
-        <w:t xml:space="preserve">powiązanym z </w:t>
-      </w:r>
-      <w:r>
-        <w:rPr>
-          <w:rFonts w:ascii="Times New Roman" w:eastAsia="Calibri" w:hAnsi="Times New Roman"/>
-          <w:sz w:val="24"/>
-          <w:szCs w:val="24"/>
-        </w:rPr>
-        <w:t xml:space="preserve">funkcjonowaniem </w:t>
-      </w:r>
-      <w:r>
-        <w:rPr>
-          <w:rFonts w:ascii="Times New Roman" w:eastAsia="Calibri" w:hAnsi="Times New Roman"/>
-          <w:sz w:val="24"/>
-          <w:szCs w:val="24"/>
-        </w:rPr>
-        <w:t>czujników jest zarządzani</w:t>
-      </w:r>
-      <w:r>
-        <w:rPr>
-          <w:rFonts w:ascii="Times New Roman" w:eastAsia="Calibri" w:hAnsi="Times New Roman"/>
-          <w:sz w:val="24"/>
-          <w:szCs w:val="24"/>
-        </w:rPr>
-        <w:t>e</w:t>
-      </w:r>
-      <w:r>
-        <w:rPr>
-          <w:rFonts w:ascii="Times New Roman" w:eastAsia="Calibri" w:hAnsi="Times New Roman"/>
-          <w:sz w:val="24"/>
-          <w:szCs w:val="24"/>
-        </w:rPr>
-        <w:t xml:space="preserve"> projektami badawczymi. Serwis </w:t>
-      </w:r>
-      <w:r>
-        <w:rPr>
-          <w:rFonts w:ascii="Times New Roman" w:eastAsia="Calibri" w:hAnsi="Times New Roman"/>
-          <w:sz w:val="24"/>
-          <w:szCs w:val="24"/>
-        </w:rPr>
-        <w:t>udostępnia funkcjonalności</w:t>
+        <w:t>A</w:t>
+      </w:r>
+      <w:r>
+        <w:rPr>
+          <w:rFonts w:ascii="Times New Roman" w:eastAsia="Calibri" w:hAnsi="Times New Roman"/>
+          <w:sz w:val="24"/>
+          <w:szCs w:val="24"/>
+        </w:rPr>
+        <w:t>gregacja danych z rozproszonych systemów pomiarowych opiera się na funkcjonalności zarządzania czujnikami w obrębie projektów badawczych.</w:t>
+      </w:r>
+      <w:r>
+        <w:rPr>
+          <w:rFonts w:ascii="Times New Roman" w:eastAsia="Calibri" w:hAnsi="Times New Roman"/>
+          <w:sz w:val="24"/>
+          <w:szCs w:val="24"/>
+        </w:rPr>
+        <w:t xml:space="preserve"> Serwis </w:t>
+      </w:r>
+      <w:r>
+        <w:rPr>
+          <w:rFonts w:ascii="Times New Roman" w:eastAsia="Calibri" w:hAnsi="Times New Roman"/>
+          <w:sz w:val="24"/>
+          <w:szCs w:val="24"/>
+        </w:rPr>
+        <w:t xml:space="preserve">udostępnia </w:t>
+      </w:r>
+      <w:r>
+        <w:rPr>
+          <w:rFonts w:ascii="Times New Roman" w:eastAsia="Calibri" w:hAnsi="Times New Roman"/>
+          <w:sz w:val="24"/>
+          <w:szCs w:val="24"/>
+        </w:rPr>
+        <w:t>możliwość</w:t>
       </w:r>
       <w:r>
         <w:rPr>
@@ -10736,23 +10832,7 @@
           <w:sz w:val="24"/>
           <w:szCs w:val="24"/>
         </w:rPr>
-        <w:t xml:space="preserve"> Czujnik może monitorować nawet kilkadziesiąt parametrów. </w:t>
-      </w:r>
-      <w:r>
-        <w:rPr>
-          <w:rFonts w:ascii="Times New Roman" w:eastAsia="Calibri" w:hAnsi="Times New Roman"/>
-          <w:sz w:val="24"/>
-          <w:szCs w:val="24"/>
-        </w:rPr>
-        <w:t>Głównym celem tej funkcjonalności jest przyspieszenie procesu tworzenia nowych projektów</w:t>
-      </w:r>
-      <w:r>
-        <w:rPr>
-          <w:rFonts w:ascii="Times New Roman" w:eastAsia="Calibri" w:hAnsi="Times New Roman"/>
-          <w:sz w:val="24"/>
-          <w:szCs w:val="24"/>
-        </w:rPr>
-        <w:t xml:space="preserve">, które wykorzystywałyby takie same lub zbliżone modele </w:t>
+        <w:t xml:space="preserve"> Czujnik może monitorować nawet kilkadziesiąt parametrów. Głównym celem tej funkcjonalności jest przyspieszenie procesu tworzenia nowych projektów, które wykorzystywałyby takie same lub zbliżone modele </w:t>
       </w:r>
       <w:r>
         <w:rPr>
@@ -10826,7 +10906,7 @@
           <w:sz w:val="24"/>
           <w:szCs w:val="24"/>
         </w:rPr>
-        <w:t xml:space="preserve">w bazie danych. W związku z tym przy próbie utworzenia projektu zawierającego istniejącą w bazie nazwę lub akronim użytkownik zostanie poinformowany o błędzie podczas tworzenia projektu. Funkcjonalność klonowania jest dostępna tylko dla użytkowników posiadających rolę </w:t>
+        <w:t xml:space="preserve">w bazie danych. W związku z tym przy próbie utworzenia projektu zawierającego istniejącą w bazie nazwę lub akronim użytkownik zostanie poinformowany o błędzie tworzenia projektu. Funkcjonalność klonowania jest dostępna tylko dla użytkowników posiadających rolę </w:t>
       </w:r>
       <w:r>
         <w:rPr>
@@ -10853,6 +10933,622 @@
           <w:tab w:val="left" w:pos="709"/>
           <w:tab w:val="center" w:pos="4536"/>
         </w:tabs>
+        <w:spacing w:after="0"/>
+        <w:jc w:val="both"/>
+        <w:rPr>
+          <w:rFonts w:ascii="Times New Roman" w:eastAsia="Calibri" w:hAnsi="Times New Roman"/>
+          <w:sz w:val="24"/>
+          <w:szCs w:val="24"/>
+        </w:rPr>
+      </w:pPr>
+      <w:r>
+        <w:rPr>
+          <w:rFonts w:ascii="Times New Roman" w:eastAsia="Calibri" w:hAnsi="Times New Roman"/>
+          <w:sz w:val="24"/>
+          <w:szCs w:val="24"/>
+        </w:rPr>
+        <w:tab/>
+        <w:t xml:space="preserve">Podstawowym zadaniem serwisu jest umożliwienie zapisu </w:t>
+      </w:r>
+      <w:r>
+        <w:rPr>
+          <w:rFonts w:ascii="Times New Roman" w:eastAsia="Calibri" w:hAnsi="Times New Roman"/>
+          <w:sz w:val="24"/>
+          <w:szCs w:val="24"/>
+        </w:rPr>
+        <w:t>pomiarów zarejestrowanych przez urządzenia pomiarowe</w:t>
+      </w:r>
+      <w:r>
+        <w:rPr>
+          <w:rFonts w:ascii="Times New Roman" w:eastAsia="Calibri" w:hAnsi="Times New Roman"/>
+          <w:sz w:val="24"/>
+          <w:szCs w:val="24"/>
+        </w:rPr>
+        <w:t xml:space="preserve"> do bazy danych</w:t>
+      </w:r>
+      <w:r>
+        <w:rPr>
+          <w:rFonts w:ascii="Times New Roman" w:eastAsia="Calibri" w:hAnsi="Times New Roman"/>
+          <w:sz w:val="24"/>
+          <w:szCs w:val="24"/>
+        </w:rPr>
+        <w:t xml:space="preserve">. </w:t>
+      </w:r>
+      <w:r>
+        <w:rPr>
+          <w:rFonts w:ascii="Times New Roman" w:eastAsia="Calibri" w:hAnsi="Times New Roman"/>
+          <w:sz w:val="24"/>
+          <w:szCs w:val="24"/>
+        </w:rPr>
+        <w:t>Przesłanie danych może odbyć się za pośrednictwem protokołu HTTP lub poprzez załączenie plik</w:t>
+      </w:r>
+      <w:r>
+        <w:rPr>
+          <w:rFonts w:ascii="Times New Roman" w:eastAsia="Calibri" w:hAnsi="Times New Roman"/>
+          <w:sz w:val="24"/>
+          <w:szCs w:val="24"/>
+        </w:rPr>
+        <w:t>u</w:t>
+      </w:r>
+      <w:r>
+        <w:rPr>
+          <w:rFonts w:ascii="Times New Roman" w:eastAsia="Calibri" w:hAnsi="Times New Roman"/>
+          <w:sz w:val="24"/>
+          <w:szCs w:val="24"/>
+        </w:rPr>
+        <w:t>.</w:t>
+      </w:r>
+      <w:r>
+        <w:rPr>
+          <w:rFonts w:ascii="Times New Roman" w:eastAsia="Calibri" w:hAnsi="Times New Roman"/>
+          <w:sz w:val="24"/>
+          <w:szCs w:val="24"/>
+        </w:rPr>
+        <w:t xml:space="preserve"> </w:t>
+      </w:r>
+    </w:p>
+    <w:p>
+      <w:pPr>
+        <w:tabs>
+          <w:tab w:val="left" w:pos="709"/>
+          <w:tab w:val="center" w:pos="4536"/>
+        </w:tabs>
+        <w:spacing w:after="0"/>
+        <w:jc w:val="both"/>
+        <w:rPr>
+          <w:rFonts w:ascii="Times New Roman" w:eastAsia="Calibri" w:hAnsi="Times New Roman"/>
+          <w:sz w:val="24"/>
+          <w:szCs w:val="24"/>
+        </w:rPr>
+      </w:pPr>
+      <w:r>
+        <w:rPr>
+          <w:rFonts w:ascii="Times New Roman" w:eastAsia="Calibri" w:hAnsi="Times New Roman"/>
+          <w:sz w:val="24"/>
+          <w:szCs w:val="24"/>
+        </w:rPr>
+        <w:tab/>
+      </w:r>
+      <w:r>
+        <w:rPr>
+          <w:rFonts w:ascii="Times New Roman" w:eastAsia="Calibri" w:hAnsi="Times New Roman"/>
+          <w:sz w:val="24"/>
+          <w:szCs w:val="24"/>
+        </w:rPr>
+        <w:t xml:space="preserve">Pierwszy z wymienionych sposobów wymaga ustawienia w urządzeniu pomiarowym adresu URL serwera aplikacji. </w:t>
+      </w:r>
+      <w:r>
+        <w:rPr>
+          <w:rFonts w:ascii="Times New Roman" w:eastAsia="Calibri" w:hAnsi="Times New Roman"/>
+          <w:sz w:val="24"/>
+          <w:szCs w:val="24"/>
+        </w:rPr>
+        <w:t>D</w:t>
+      </w:r>
+      <w:r>
+        <w:rPr>
+          <w:rFonts w:ascii="Times New Roman" w:eastAsia="Calibri" w:hAnsi="Times New Roman"/>
+          <w:sz w:val="24"/>
+          <w:szCs w:val="24"/>
+        </w:rPr>
+        <w:t xml:space="preserve">o żądania </w:t>
+      </w:r>
+      <w:r>
+        <w:rPr>
+          <w:rFonts w:ascii="Times New Roman" w:eastAsia="Calibri" w:hAnsi="Times New Roman"/>
+          <w:sz w:val="24"/>
+          <w:szCs w:val="24"/>
+        </w:rPr>
+        <w:t>musi</w:t>
+      </w:r>
+      <w:r>
+        <w:rPr>
+          <w:rFonts w:ascii="Times New Roman" w:eastAsia="Calibri" w:hAnsi="Times New Roman"/>
+          <w:sz w:val="24"/>
+          <w:szCs w:val="24"/>
+        </w:rPr>
+        <w:t xml:space="preserve"> </w:t>
+      </w:r>
+      <w:r>
+        <w:rPr>
+          <w:rFonts w:ascii="Times New Roman" w:eastAsia="Calibri" w:hAnsi="Times New Roman"/>
+          <w:sz w:val="24"/>
+          <w:szCs w:val="24"/>
+        </w:rPr>
+        <w:t>zosta</w:t>
+      </w:r>
+      <w:r>
+        <w:rPr>
+          <w:rFonts w:ascii="Times New Roman" w:eastAsia="Calibri" w:hAnsi="Times New Roman"/>
+          <w:sz w:val="24"/>
+          <w:szCs w:val="24"/>
+        </w:rPr>
+        <w:t>ć dołączony nagłówek X-API-Key zawierający w polu wartości prawidłowo zbudowan</w:t>
+      </w:r>
+      <w:r>
+        <w:rPr>
+          <w:rFonts w:ascii="Times New Roman" w:eastAsia="Calibri" w:hAnsi="Times New Roman"/>
+          <w:sz w:val="24"/>
+          <w:szCs w:val="24"/>
+        </w:rPr>
+        <w:t>y</w:t>
+      </w:r>
+      <w:r>
+        <w:rPr>
+          <w:rFonts w:ascii="Times New Roman" w:eastAsia="Calibri" w:hAnsi="Times New Roman"/>
+          <w:sz w:val="24"/>
+          <w:szCs w:val="24"/>
+        </w:rPr>
+        <w:t xml:space="preserve"> </w:t>
+      </w:r>
+      <w:r>
+        <w:rPr>
+          <w:rFonts w:ascii="Times New Roman" w:eastAsia="Calibri" w:hAnsi="Times New Roman"/>
+          <w:sz w:val="24"/>
+          <w:szCs w:val="24"/>
+        </w:rPr>
+        <w:t>klucz.</w:t>
+      </w:r>
+      <w:r>
+        <w:rPr>
+          <w:rFonts w:ascii="Times New Roman" w:eastAsia="Calibri" w:hAnsi="Times New Roman"/>
+          <w:sz w:val="24"/>
+          <w:szCs w:val="24"/>
+        </w:rPr>
+        <w:t xml:space="preserve"> </w:t>
+      </w:r>
+      <w:r>
+        <w:rPr>
+          <w:rFonts w:ascii="Times New Roman" w:eastAsia="Calibri" w:hAnsi="Times New Roman"/>
+          <w:sz w:val="24"/>
+          <w:szCs w:val="24"/>
+        </w:rPr>
+        <w:t xml:space="preserve">Klucz API jest jednym z najprostszych sposobów weryfikacji aplikacji lub urządzenia próbującego dokonać połączenia z </w:t>
+      </w:r>
+      <w:r>
+        <w:rPr>
+          <w:rFonts w:ascii="Times New Roman" w:eastAsia="Calibri" w:hAnsi="Times New Roman"/>
+          <w:sz w:val="24"/>
+          <w:szCs w:val="24"/>
+        </w:rPr>
+        <w:t>innym</w:t>
+      </w:r>
+      <w:r>
+        <w:rPr>
+          <w:rFonts w:ascii="Times New Roman" w:eastAsia="Calibri" w:hAnsi="Times New Roman"/>
+          <w:sz w:val="24"/>
+          <w:szCs w:val="24"/>
+        </w:rPr>
+        <w:t xml:space="preserve"> serwisem. </w:t>
+      </w:r>
+      <w:r>
+        <w:rPr>
+          <w:rFonts w:ascii="Times New Roman" w:eastAsia="Calibri" w:hAnsi="Times New Roman"/>
+          <w:sz w:val="24"/>
+          <w:szCs w:val="24"/>
+        </w:rPr>
+        <w:t xml:space="preserve">Jedynym wymogiem ciążącym na obydwu stronach połączenia jest uzgodnienie sposobu budowy klucza. </w:t>
+      </w:r>
+      <w:r>
+        <w:rPr>
+          <w:rFonts w:ascii="Times New Roman" w:eastAsia="Calibri" w:hAnsi="Times New Roman"/>
+          <w:sz w:val="24"/>
+          <w:szCs w:val="24"/>
+        </w:rPr>
+        <w:t>Wadą</w:t>
+      </w:r>
+      <w:r>
+        <w:rPr>
+          <w:rFonts w:ascii="Times New Roman" w:eastAsia="Calibri" w:hAnsi="Times New Roman"/>
+          <w:sz w:val="24"/>
+          <w:szCs w:val="24"/>
+        </w:rPr>
+        <w:t xml:space="preserve"> tej metody jest brak standaryzacji. W związku z tym klucz może być przesyłany w formie nagłówka żądania, jako parametr żądania lub w ciele </w:t>
+      </w:r>
+      <w:r>
+        <w:rPr>
+          <w:rFonts w:ascii="Times New Roman" w:eastAsia="Calibri" w:hAnsi="Times New Roman"/>
+          <w:sz w:val="24"/>
+          <w:szCs w:val="24"/>
+        </w:rPr>
+        <w:lastRenderedPageBreak/>
+        <w:t>żądania.</w:t>
+      </w:r>
+      <w:r>
+        <w:rPr>
+          <w:rFonts w:ascii="Times New Roman" w:eastAsia="Calibri" w:hAnsi="Times New Roman"/>
+          <w:sz w:val="24"/>
+          <w:szCs w:val="24"/>
+        </w:rPr>
+        <w:t xml:space="preserve"> Serwis czujników oczekuje klucza zbudowanego w następujący sposób: </w:t>
+      </w:r>
+      <w:r>
+        <w:rPr>
+          <w:rFonts w:ascii="Times New Roman" w:eastAsia="Calibri" w:hAnsi="Times New Roman"/>
+          <w:sz w:val="24"/>
+          <w:szCs w:val="24"/>
+        </w:rPr>
+        <w:t>nazwa projektu, kropka, akronim, kropka, data w formie ISO, znak spacji,  godzina w UTC+0, dwukropek, minuty, kropka, długość nazwy projektu. Utworzony tekst jest kodowany za pomocą algorytmu MD5.</w:t>
+      </w:r>
+    </w:p>
+    <w:p>
+      <w:pPr>
+        <w:tabs>
+          <w:tab w:val="left" w:pos="709"/>
+          <w:tab w:val="center" w:pos="4536"/>
+        </w:tabs>
+        <w:spacing w:after="0"/>
+        <w:jc w:val="both"/>
+        <w:rPr>
+          <w:rFonts w:ascii="Times New Roman" w:eastAsia="Calibri" w:hAnsi="Times New Roman"/>
+          <w:sz w:val="24"/>
+          <w:szCs w:val="24"/>
+        </w:rPr>
+      </w:pPr>
+      <w:r>
+        <w:rPr>
+          <w:rFonts w:ascii="Times New Roman" w:eastAsia="Calibri" w:hAnsi="Times New Roman"/>
+          <w:sz w:val="24"/>
+          <w:szCs w:val="24"/>
+        </w:rPr>
+        <w:tab/>
+        <w:t xml:space="preserve">Proces dodania pomiaru przesłanego za pomocą protokołu HTTP wymaga wykonania ściśle określonej sekwencji czynności. W pierwszym kroku dokonywane jest sprawdzenie, czy projekt dla którego należy dokonać zapisu pomiaru nie jest projektem typu OFFLINE. Projekty OFFLINE umożliwiają dodanie danych tylko z pliku, </w:t>
+      </w:r>
+      <w:r>
+        <w:rPr>
+          <w:rFonts w:ascii="Times New Roman" w:eastAsia="Calibri" w:hAnsi="Times New Roman"/>
+          <w:sz w:val="24"/>
+          <w:szCs w:val="24"/>
+        </w:rPr>
+        <w:t>zatem</w:t>
+      </w:r>
+      <w:r>
+        <w:rPr>
+          <w:rFonts w:ascii="Times New Roman" w:eastAsia="Calibri" w:hAnsi="Times New Roman"/>
+          <w:sz w:val="24"/>
+          <w:szCs w:val="24"/>
+        </w:rPr>
+        <w:t xml:space="preserve"> w przypadku próby dodania pomiaru zarejestrowanego przez czujnik </w:t>
+      </w:r>
+      <w:r>
+        <w:rPr>
+          <w:rFonts w:ascii="Times New Roman" w:eastAsia="Calibri" w:hAnsi="Times New Roman"/>
+          <w:sz w:val="24"/>
+          <w:szCs w:val="24"/>
+        </w:rPr>
+        <w:t>zostaje</w:t>
+      </w:r>
+      <w:r>
+        <w:rPr>
+          <w:rFonts w:ascii="Times New Roman" w:eastAsia="Calibri" w:hAnsi="Times New Roman"/>
+          <w:sz w:val="24"/>
+          <w:szCs w:val="24"/>
+        </w:rPr>
+        <w:t xml:space="preserve"> wyrzucony</w:t>
+      </w:r>
+      <w:r>
+        <w:rPr>
+          <w:rFonts w:ascii="Times New Roman" w:eastAsia="Calibri" w:hAnsi="Times New Roman"/>
+          <w:sz w:val="24"/>
+          <w:szCs w:val="24"/>
+        </w:rPr>
+        <w:t xml:space="preserve"> wyjątek.</w:t>
+      </w:r>
+      <w:r>
+        <w:rPr>
+          <w:rFonts w:ascii="Times New Roman" w:eastAsia="Calibri" w:hAnsi="Times New Roman"/>
+          <w:sz w:val="24"/>
+          <w:szCs w:val="24"/>
+        </w:rPr>
+        <w:t xml:space="preserve"> </w:t>
+      </w:r>
+      <w:r>
+        <w:rPr>
+          <w:rFonts w:ascii="Times New Roman" w:eastAsia="Calibri" w:hAnsi="Times New Roman"/>
+          <w:sz w:val="24"/>
+          <w:szCs w:val="24"/>
+        </w:rPr>
+        <w:t xml:space="preserve"> </w:t>
+      </w:r>
+      <w:r>
+        <w:rPr>
+          <w:rFonts w:ascii="Times New Roman" w:eastAsia="Calibri" w:hAnsi="Times New Roman"/>
+          <w:sz w:val="24"/>
+          <w:szCs w:val="24"/>
+        </w:rPr>
+        <w:t>Kolejnym etapem jest weryfikacja poprawności klucza API.</w:t>
+      </w:r>
+      <w:r>
+        <w:rPr>
+          <w:rFonts w:ascii="Times New Roman" w:eastAsia="Calibri" w:hAnsi="Times New Roman"/>
+          <w:sz w:val="24"/>
+          <w:szCs w:val="24"/>
+        </w:rPr>
+        <w:t xml:space="preserve"> </w:t>
+      </w:r>
+      <w:r>
+        <w:rPr>
+          <w:rFonts w:ascii="Times New Roman" w:eastAsia="Calibri" w:hAnsi="Times New Roman"/>
+          <w:sz w:val="24"/>
+          <w:szCs w:val="24"/>
+        </w:rPr>
+        <w:t>W przypadku odnotowania nieprawidłowej budowy</w:t>
+      </w:r>
+      <w:r>
+        <w:rPr>
+          <w:rFonts w:ascii="Times New Roman" w:eastAsia="Calibri" w:hAnsi="Times New Roman"/>
+          <w:sz w:val="24"/>
+          <w:szCs w:val="24"/>
+        </w:rPr>
+        <w:t xml:space="preserve"> klucz</w:t>
+      </w:r>
+      <w:r>
+        <w:rPr>
+          <w:rFonts w:ascii="Times New Roman" w:eastAsia="Calibri" w:hAnsi="Times New Roman"/>
+          <w:sz w:val="24"/>
+          <w:szCs w:val="24"/>
+        </w:rPr>
+        <w:t>a</w:t>
+      </w:r>
+      <w:r>
+        <w:rPr>
+          <w:rFonts w:ascii="Times New Roman" w:eastAsia="Calibri" w:hAnsi="Times New Roman"/>
+          <w:sz w:val="24"/>
+          <w:szCs w:val="24"/>
+        </w:rPr>
+        <w:t xml:space="preserve"> API pomiar nie zostanie zapisany i użytkownik zostanie poinformowany o błędzie ze statusem Unauthorized.</w:t>
+      </w:r>
+      <w:r>
+        <w:rPr>
+          <w:rFonts w:ascii="Times New Roman" w:eastAsia="Calibri" w:hAnsi="Times New Roman"/>
+          <w:sz w:val="24"/>
+          <w:szCs w:val="24"/>
+        </w:rPr>
+        <w:t xml:space="preserve"> </w:t>
+      </w:r>
+      <w:r>
+        <w:rPr>
+          <w:rFonts w:ascii="Times New Roman" w:eastAsia="Calibri" w:hAnsi="Times New Roman"/>
+          <w:sz w:val="24"/>
+          <w:szCs w:val="24"/>
+        </w:rPr>
+        <w:t xml:space="preserve"> </w:t>
+      </w:r>
+      <w:r>
+        <w:rPr>
+          <w:rFonts w:ascii="Times New Roman" w:eastAsia="Calibri" w:hAnsi="Times New Roman"/>
+          <w:sz w:val="24"/>
+          <w:szCs w:val="24"/>
+        </w:rPr>
+        <w:t>Jeżeli klucz API został pomyślnie zweryfikowany, następuje faza walidacj</w:t>
+      </w:r>
+      <w:r>
+        <w:rPr>
+          <w:rFonts w:ascii="Times New Roman" w:eastAsia="Calibri" w:hAnsi="Times New Roman"/>
+          <w:sz w:val="24"/>
+          <w:szCs w:val="24"/>
+        </w:rPr>
+        <w:t>i</w:t>
+      </w:r>
+      <w:r>
+        <w:rPr>
+          <w:rFonts w:ascii="Times New Roman" w:eastAsia="Calibri" w:hAnsi="Times New Roman"/>
+          <w:sz w:val="24"/>
+          <w:szCs w:val="24"/>
+        </w:rPr>
+        <w:t xml:space="preserve"> przesłanych wartości.</w:t>
+      </w:r>
+      <w:r>
+        <w:rPr>
+          <w:rFonts w:ascii="Times New Roman" w:eastAsia="Calibri" w:hAnsi="Times New Roman"/>
+          <w:sz w:val="24"/>
+          <w:szCs w:val="24"/>
+        </w:rPr>
+        <w:t xml:space="preserve"> Z dokumentu reprezentującego projekt badawczy pobierana jest lista parametrów, które należy walidować. </w:t>
+      </w:r>
+      <w:r>
+        <w:rPr>
+          <w:rFonts w:ascii="Times New Roman" w:eastAsia="Calibri" w:hAnsi="Times New Roman"/>
+          <w:sz w:val="24"/>
+          <w:szCs w:val="24"/>
+        </w:rPr>
+        <w:t>W drugim kroku następuje sprawdzenie, czy wartość parametru mieści się w oczekiwanym zakresie oraz czy przesłana wartość nie jest równa oczekiwanej wartości błędu.</w:t>
+      </w:r>
+      <w:r>
+        <w:rPr>
+          <w:rFonts w:ascii="Times New Roman" w:eastAsia="Calibri" w:hAnsi="Times New Roman"/>
+          <w:sz w:val="24"/>
+          <w:szCs w:val="24"/>
+        </w:rPr>
+        <w:t xml:space="preserve"> Po przeprowadzeniu weryfikacji pomiaru następuje sprawdzenie, czy zostały wykryte błędy. Jeżeli na tym etapie serwis odnotuje błąd, pomiar nie zostanie zapisany i użytkownik zostanie poinformowany o błędzie ze statusem Internal Server Error. </w:t>
+      </w:r>
+      <w:r>
+        <w:rPr>
+          <w:rFonts w:ascii="Times New Roman" w:eastAsia="Calibri" w:hAnsi="Times New Roman"/>
+          <w:sz w:val="24"/>
+          <w:szCs w:val="24"/>
+        </w:rPr>
+        <w:t>W przypadku braku błędów walidacyjnych pomiar zostanie zapisany w bazie danych.</w:t>
+      </w:r>
+      <w:r>
+        <w:rPr>
+          <w:rFonts w:ascii="Times New Roman" w:eastAsia="Calibri" w:hAnsi="Times New Roman"/>
+          <w:sz w:val="24"/>
+          <w:szCs w:val="24"/>
+        </w:rPr>
+        <w:t xml:space="preserve"> Sukcesywnie zakończony proces dodania pomiaru powinien zwrócić status Created.</w:t>
+      </w:r>
+    </w:p>
+    <w:p>
+      <w:pPr>
+        <w:tabs>
+          <w:tab w:val="left" w:pos="709"/>
+          <w:tab w:val="center" w:pos="4536"/>
+        </w:tabs>
+        <w:spacing w:after="0"/>
+        <w:jc w:val="both"/>
+        <w:rPr>
+          <w:rFonts w:ascii="Times New Roman" w:eastAsia="Calibri" w:hAnsi="Times New Roman"/>
+          <w:sz w:val="24"/>
+          <w:szCs w:val="24"/>
+        </w:rPr>
+      </w:pPr>
+      <w:r>
+        <w:rPr>
+          <w:rFonts w:ascii="Times New Roman" w:eastAsia="Calibri" w:hAnsi="Times New Roman"/>
+          <w:sz w:val="24"/>
+          <w:szCs w:val="24"/>
+        </w:rPr>
+        <w:tab/>
+        <w:t xml:space="preserve">Pomiary dodane w formie pliku nie wymagają </w:t>
+      </w:r>
+      <w:r>
+        <w:rPr>
+          <w:rFonts w:ascii="Times New Roman" w:eastAsia="Calibri" w:hAnsi="Times New Roman"/>
+          <w:sz w:val="24"/>
+          <w:szCs w:val="24"/>
+        </w:rPr>
+        <w:t>walidacji klucza API. Plik z danymi można przesłać za pośrednictwem klienta aplikacji lub narzędzia służącego do wysyłania żądań HTTP.</w:t>
+      </w:r>
+      <w:r>
+        <w:rPr>
+          <w:rFonts w:ascii="Times New Roman" w:eastAsia="Calibri" w:hAnsi="Times New Roman"/>
+          <w:sz w:val="24"/>
+          <w:szCs w:val="24"/>
+        </w:rPr>
+        <w:t xml:space="preserve"> </w:t>
+      </w:r>
+      <w:r>
+        <w:rPr>
+          <w:rFonts w:ascii="Times New Roman" w:eastAsia="Calibri" w:hAnsi="Times New Roman"/>
+          <w:sz w:val="24"/>
+          <w:szCs w:val="24"/>
+        </w:rPr>
+        <w:t>Serwis umożliwia tylko i wyłącznie dodanie pomiarów zapisanych w formie pliku CSV (ang. comma-separated values, wartości rozdzielone przecinkiem).</w:t>
+      </w:r>
+      <w:r>
+        <w:rPr>
+          <w:rFonts w:ascii="Times New Roman" w:eastAsia="Calibri" w:hAnsi="Times New Roman"/>
+          <w:sz w:val="24"/>
+          <w:szCs w:val="24"/>
+        </w:rPr>
+        <w:t xml:space="preserve"> Autor pracy zaleca, aby plik z danymi nie zawierał wiersza z nazwami kolumn, ani żadnych innych wierszy nie będących pomiarami. W pierwszym kroku aplikacja przetwarza wiersz z pliku na strukturę dokumentu możliwego do zapisu w bazie danych.</w:t>
+      </w:r>
+      <w:r>
+        <w:rPr>
+          <w:rFonts w:ascii="Times New Roman" w:eastAsia="Calibri" w:hAnsi="Times New Roman"/>
+          <w:sz w:val="24"/>
+          <w:szCs w:val="24"/>
+        </w:rPr>
+        <w:t xml:space="preserve"> Następnie odbywa się walidacja poprawności danych, która przebiega w taki sam sposób jak dla pomiarów przesłanych za pomocą protokołu HTTP. </w:t>
+      </w:r>
+      <w:r>
+        <w:rPr>
+          <w:rFonts w:ascii="Times New Roman" w:eastAsia="Calibri" w:hAnsi="Times New Roman"/>
+          <w:sz w:val="24"/>
+          <w:szCs w:val="24"/>
+        </w:rPr>
+        <w:t>Jeżeli zostanie wykryty błąd w wierszu to dany wiersz nie zostaje zapisany. Wykrycie błędu w pojedynczym wierszu nie wpływa na zapisanie pozostałych danych zawartych w pliku. Na końcu procesu w logach aplikacji zostaj</w:t>
+      </w:r>
+      <w:r>
+        <w:rPr>
+          <w:rFonts w:ascii="Times New Roman" w:eastAsia="Calibri" w:hAnsi="Times New Roman"/>
+          <w:sz w:val="24"/>
+          <w:szCs w:val="24"/>
+        </w:rPr>
+        <w:t>ą</w:t>
+      </w:r>
+      <w:r>
+        <w:rPr>
+          <w:rFonts w:ascii="Times New Roman" w:eastAsia="Calibri" w:hAnsi="Times New Roman"/>
+          <w:sz w:val="24"/>
+          <w:szCs w:val="24"/>
+        </w:rPr>
+        <w:t xml:space="preserve"> zar</w:t>
+      </w:r>
+      <w:r>
+        <w:rPr>
+          <w:rFonts w:ascii="Times New Roman" w:eastAsia="Calibri" w:hAnsi="Times New Roman"/>
+          <w:sz w:val="24"/>
+          <w:szCs w:val="24"/>
+        </w:rPr>
+        <w:t>chiwizowane</w:t>
+      </w:r>
+      <w:r>
+        <w:rPr>
+          <w:rFonts w:ascii="Times New Roman" w:eastAsia="Calibri" w:hAnsi="Times New Roman"/>
+          <w:sz w:val="24"/>
+          <w:szCs w:val="24"/>
+        </w:rPr>
+        <w:t xml:space="preserve"> </w:t>
+      </w:r>
+      <w:r>
+        <w:rPr>
+          <w:rFonts w:ascii="Times New Roman" w:eastAsia="Calibri" w:hAnsi="Times New Roman"/>
+          <w:sz w:val="24"/>
+          <w:szCs w:val="24"/>
+        </w:rPr>
+        <w:t>błędy wykryte podczas walidacji poszczególnych wierszy</w:t>
+      </w:r>
+      <w:r>
+        <w:rPr>
+          <w:rFonts w:ascii="Times New Roman" w:eastAsia="Calibri" w:hAnsi="Times New Roman"/>
+          <w:sz w:val="24"/>
+          <w:szCs w:val="24"/>
+        </w:rPr>
+        <w:t>. Wszystkie prawidłowe wiersze zostają zapisane w bazie danych.</w:t>
+      </w:r>
+      <w:r>
+        <w:rPr>
+          <w:rFonts w:ascii="Times New Roman" w:eastAsia="Calibri" w:hAnsi="Times New Roman"/>
+          <w:sz w:val="24"/>
+          <w:szCs w:val="24"/>
+        </w:rPr>
+        <w:t xml:space="preserve"> Proces zapisania plików o dużych rozmiarach jest czasochłonny. Główną przyczyną tego zjawiska jest konieczność synchronicznego przetworzenia wierszy w pliku na strukturę bazodanową oraz zapis dużych ilości danych w bazie MongoDB.</w:t>
+      </w:r>
+      <w:r>
+        <w:rPr>
+          <w:rFonts w:ascii="Times New Roman" w:eastAsia="Calibri" w:hAnsi="Times New Roman"/>
+          <w:sz w:val="24"/>
+          <w:szCs w:val="24"/>
+        </w:rPr>
+        <w:t xml:space="preserve"> Wiersze muszą zostać przetworzone synchronicznie, aby można było odfiltrować rekordy zawierające błędne dane.</w:t>
+      </w:r>
+      <w:r>
+        <w:rPr>
+          <w:rFonts w:ascii="Times New Roman" w:eastAsia="Calibri" w:hAnsi="Times New Roman"/>
+          <w:sz w:val="24"/>
+          <w:szCs w:val="24"/>
+        </w:rPr>
+        <w:t xml:space="preserve"> Sukcesywnie zakończony proces dodawania pomiarów powinien zwrócić status Created.</w:t>
+      </w:r>
+    </w:p>
+    <w:p>
+      <w:pPr>
+        <w:tabs>
+          <w:tab w:val="left" w:pos="709"/>
+          <w:tab w:val="center" w:pos="4536"/>
+        </w:tabs>
         <w:jc w:val="both"/>
         <w:rPr>
           <w:rFonts w:ascii="Times New Roman" w:eastAsia="Calibri" w:hAnsi="Times New Roman"/>
@@ -10982,7 +11678,6 @@
           <w:sz w:val="24"/>
           <w:szCs w:val="24"/>
         </w:rPr>
-        <w:lastRenderedPageBreak/>
         <w:t>/projects?name={</w:t>
       </w:r>
       <w:r>
@@ -11036,6 +11731,7 @@
           <w:sz w:val="24"/>
           <w:szCs w:val="24"/>
         </w:rPr>
+        <w:lastRenderedPageBreak/>
         <w:t>/projects?acronym={</w:t>
       </w:r>
       <w:r>

</xml_diff>

<commit_message>
Add section about api gateway
</commit_message>
<xml_diff>
--- a/arch-docs/docs/Mgr_Mateusz_Barnacki.docx
+++ b/arch-docs/docs/Mgr_Mateusz_Barnacki.docx
@@ -4640,7 +4640,7 @@
           <v:shape id="_x0000_i1025" type="#_x0000_t75" style="width:453.6pt;height:42.6pt" o:ole="">
             <v:imagedata r:id="rId12" o:title=""/>
           </v:shape>
-          <o:OLEObject Type="Embed" ProgID="Word.OpenDocumentText.12" ShapeID="_x0000_i1025" DrawAspect="Content" ObjectID="_1754239451" r:id="rId13"/>
+          <o:OLEObject Type="Embed" ProgID="Word.OpenDocumentText.12" ShapeID="_x0000_i1025" DrawAspect="Content" ObjectID="_1754330864" r:id="rId13"/>
         </w:object>
       </w:r>
     </w:p>
@@ -5223,7 +5223,7 @@
           <v:shape id="_x0000_i1026" type="#_x0000_t75" style="width:453.6pt;height:28.8pt" o:ole="">
             <v:imagedata r:id="rId14" o:title=""/>
           </v:shape>
-          <o:OLEObject Type="Embed" ProgID="Word.OpenDocumentText.12" ShapeID="_x0000_i1026" DrawAspect="Content" ObjectID="_1754239452" r:id="rId15"/>
+          <o:OLEObject Type="Embed" ProgID="Word.OpenDocumentText.12" ShapeID="_x0000_i1026" DrawAspect="Content" ObjectID="_1754330865" r:id="rId15"/>
         </w:object>
       </w:r>
     </w:p>
@@ -5553,7 +5553,7 @@
           <v:shape id="_x0000_i1027" type="#_x0000_t75" style="width:453.6pt;height:24pt" o:ole="">
             <v:imagedata r:id="rId16" o:title=""/>
           </v:shape>
-          <o:OLEObject Type="Embed" ProgID="Word.OpenDocumentText.12" ShapeID="_x0000_i1027" DrawAspect="Content" ObjectID="_1754239453" r:id="rId17"/>
+          <o:OLEObject Type="Embed" ProgID="Word.OpenDocumentText.12" ShapeID="_x0000_i1027" DrawAspect="Content" ObjectID="_1754330866" r:id="rId17"/>
         </w:object>
       </w:r>
     </w:p>
@@ -5783,7 +5783,7 @@
           <v:shape id="_x0000_i1028" type="#_x0000_t75" style="width:453.6pt;height:22.8pt" o:ole="">
             <v:imagedata r:id="rId18" o:title=""/>
           </v:shape>
-          <o:OLEObject Type="Embed" ProgID="Word.OpenDocumentText.12" ShapeID="_x0000_i1028" DrawAspect="Content" ObjectID="_1754239454" r:id="rId19"/>
+          <o:OLEObject Type="Embed" ProgID="Word.OpenDocumentText.12" ShapeID="_x0000_i1028" DrawAspect="Content" ObjectID="_1754330867" r:id="rId19"/>
         </w:object>
       </w:r>
     </w:p>
@@ -6100,7 +6100,7 @@
           <v:shape id="_x0000_i1029" type="#_x0000_t75" style="width:453.6pt;height:189pt" o:ole="">
             <v:imagedata r:id="rId20" o:title=""/>
           </v:shape>
-          <o:OLEObject Type="Embed" ProgID="Word.OpenDocumentText.12" ShapeID="_x0000_i1029" DrawAspect="Content" ObjectID="_1754239455" r:id="rId21"/>
+          <o:OLEObject Type="Embed" ProgID="Word.OpenDocumentText.12" ShapeID="_x0000_i1029" DrawAspect="Content" ObjectID="_1754330868" r:id="rId21"/>
         </w:object>
       </w:r>
     </w:p>
@@ -6593,7 +6593,7 @@
           <v:shape id="_x0000_i1030" type="#_x0000_t75" style="width:453.6pt;height:120pt" o:ole="">
             <v:imagedata r:id="rId23" o:title=""/>
           </v:shape>
-          <o:OLEObject Type="Embed" ProgID="Word.OpenDocumentText.12" ShapeID="_x0000_i1030" DrawAspect="Content" ObjectID="_1754239456" r:id="rId24"/>
+          <o:OLEObject Type="Embed" ProgID="Word.OpenDocumentText.12" ShapeID="_x0000_i1030" DrawAspect="Content" ObjectID="_1754330869" r:id="rId24"/>
         </w:object>
       </w:r>
     </w:p>
@@ -7201,7 +7201,7 @@
           <v:shape id="_x0000_i1031" type="#_x0000_t75" style="width:453.6pt;height:28.8pt" o:ole="">
             <v:imagedata r:id="rId25" o:title=""/>
           </v:shape>
-          <o:OLEObject Type="Embed" ProgID="Word.OpenDocumentText.12" ShapeID="_x0000_i1031" DrawAspect="Content" ObjectID="_1754239457" r:id="rId26"/>
+          <o:OLEObject Type="Embed" ProgID="Word.OpenDocumentText.12" ShapeID="_x0000_i1031" DrawAspect="Content" ObjectID="_1754330870" r:id="rId26"/>
         </w:object>
       </w:r>
     </w:p>
@@ -7343,7 +7343,7 @@
           <v:shape id="_x0000_i1032" type="#_x0000_t75" style="width:453.6pt;height:93.6pt" o:ole="">
             <v:imagedata r:id="rId27" o:title=""/>
           </v:shape>
-          <o:OLEObject Type="Embed" ProgID="Word.OpenDocumentText.12" ShapeID="_x0000_i1032" DrawAspect="Content" ObjectID="_1754239458" r:id="rId28"/>
+          <o:OLEObject Type="Embed" ProgID="Word.OpenDocumentText.12" ShapeID="_x0000_i1032" DrawAspect="Content" ObjectID="_1754330871" r:id="rId28"/>
         </w:object>
       </w:r>
     </w:p>
@@ -7887,7 +7887,7 @@
           <v:shape id="_x0000_i1033" type="#_x0000_t75" style="width:453.6pt;height:42pt" o:ole="">
             <v:imagedata r:id="rId29" o:title=""/>
           </v:shape>
-          <o:OLEObject Type="Embed" ProgID="Word.OpenDocumentText.12" ShapeID="_x0000_i1033" DrawAspect="Content" ObjectID="_1754239459" r:id="rId30"/>
+          <o:OLEObject Type="Embed" ProgID="Word.OpenDocumentText.12" ShapeID="_x0000_i1033" DrawAspect="Content" ObjectID="_1754330872" r:id="rId30"/>
         </w:object>
       </w:r>
     </w:p>
@@ -8022,7 +8022,7 @@
           <v:shape id="_x0000_i1034" type="#_x0000_t75" style="width:453.6pt;height:213.6pt" o:ole="">
             <v:imagedata r:id="rId31" o:title=""/>
           </v:shape>
-          <o:OLEObject Type="Embed" ProgID="Word.OpenDocumentText.12" ShapeID="_x0000_i1034" DrawAspect="Content" ObjectID="_1754239460" r:id="rId32"/>
+          <o:OLEObject Type="Embed" ProgID="Word.OpenDocumentText.12" ShapeID="_x0000_i1034" DrawAspect="Content" ObjectID="_1754330873" r:id="rId32"/>
         </w:object>
       </w:r>
     </w:p>
@@ -8210,20 +8210,378 @@
     </w:p>
     <w:p>
       <w:pPr>
-        <w:pStyle w:val="Akapitzlist"/>
-        <w:tabs>
-          <w:tab w:val="left" w:pos="709"/>
-          <w:tab w:val="center" w:pos="4536"/>
-        </w:tabs>
-        <w:ind w:left="715"/>
-        <w:rPr>
-          <w:rFonts w:ascii="Times New Roman" w:eastAsia="Calibri" w:hAnsi="Times New Roman"/>
-          <w:b/>
-          <w:bCs/>
-          <w:sz w:val="26"/>
-          <w:szCs w:val="26"/>
-        </w:rPr>
-      </w:pPr>
+        <w:tabs>
+          <w:tab w:val="left" w:pos="709"/>
+          <w:tab w:val="center" w:pos="4536"/>
+        </w:tabs>
+        <w:spacing w:after="0"/>
+        <w:jc w:val="both"/>
+        <w:rPr>
+          <w:rFonts w:ascii="Times New Roman" w:eastAsia="Calibri" w:hAnsi="Times New Roman"/>
+          <w:sz w:val="24"/>
+          <w:szCs w:val="24"/>
+        </w:rPr>
+      </w:pPr>
+      <w:r>
+        <w:rPr>
+          <w:rFonts w:ascii="Times New Roman" w:eastAsia="Calibri" w:hAnsi="Times New Roman"/>
+          <w:sz w:val="24"/>
+          <w:szCs w:val="24"/>
+        </w:rPr>
+        <w:tab/>
+        <w:t xml:space="preserve">API Gateway jest </w:t>
+      </w:r>
+      <w:r>
+        <w:rPr>
+          <w:rFonts w:ascii="Times New Roman" w:eastAsia="Calibri" w:hAnsi="Times New Roman"/>
+          <w:sz w:val="24"/>
+          <w:szCs w:val="24"/>
+        </w:rPr>
+        <w:t xml:space="preserve">wzorcem wykorzystywanym przy budowie systemów bazujących na architekturze mikrousługowej, którego </w:t>
+      </w:r>
+      <w:r>
+        <w:rPr>
+          <w:rFonts w:ascii="Times New Roman" w:eastAsia="Calibri" w:hAnsi="Times New Roman"/>
+          <w:sz w:val="24"/>
+          <w:szCs w:val="24"/>
+        </w:rPr>
+        <w:t>rolą</w:t>
+      </w:r>
+      <w:r>
+        <w:rPr>
+          <w:rFonts w:ascii="Times New Roman" w:eastAsia="Calibri" w:hAnsi="Times New Roman"/>
+          <w:sz w:val="24"/>
+          <w:szCs w:val="24"/>
+        </w:rPr>
+        <w:t xml:space="preserve"> jest </w:t>
+      </w:r>
+      <w:r>
+        <w:rPr>
+          <w:rFonts w:ascii="Times New Roman" w:eastAsia="Calibri" w:hAnsi="Times New Roman"/>
+          <w:sz w:val="24"/>
+          <w:szCs w:val="24"/>
+        </w:rPr>
+        <w:t>oddziel</w:t>
+      </w:r>
+      <w:r>
+        <w:rPr>
+          <w:rFonts w:ascii="Times New Roman" w:eastAsia="Calibri" w:hAnsi="Times New Roman"/>
+          <w:sz w:val="24"/>
+          <w:szCs w:val="24"/>
+        </w:rPr>
+        <w:t>enie</w:t>
+      </w:r>
+      <w:r>
+        <w:rPr>
+          <w:rFonts w:ascii="Times New Roman" w:eastAsia="Calibri" w:hAnsi="Times New Roman"/>
+          <w:sz w:val="24"/>
+          <w:szCs w:val="24"/>
+        </w:rPr>
+        <w:t xml:space="preserve"> wewnętrzn</w:t>
+      </w:r>
+      <w:r>
+        <w:rPr>
+          <w:rFonts w:ascii="Times New Roman" w:eastAsia="Calibri" w:hAnsi="Times New Roman"/>
+          <w:sz w:val="24"/>
+          <w:szCs w:val="24"/>
+        </w:rPr>
+        <w:t>ej</w:t>
+      </w:r>
+      <w:r>
+        <w:rPr>
+          <w:rFonts w:ascii="Times New Roman" w:eastAsia="Calibri" w:hAnsi="Times New Roman"/>
+          <w:sz w:val="24"/>
+          <w:szCs w:val="24"/>
+        </w:rPr>
+        <w:t xml:space="preserve"> struktur</w:t>
+      </w:r>
+      <w:r>
+        <w:rPr>
+          <w:rFonts w:ascii="Times New Roman" w:eastAsia="Calibri" w:hAnsi="Times New Roman"/>
+          <w:sz w:val="24"/>
+          <w:szCs w:val="24"/>
+        </w:rPr>
+        <w:t>y</w:t>
+      </w:r>
+      <w:r>
+        <w:rPr>
+          <w:rFonts w:ascii="Times New Roman" w:eastAsia="Calibri" w:hAnsi="Times New Roman"/>
+          <w:sz w:val="24"/>
+          <w:szCs w:val="24"/>
+        </w:rPr>
+        <w:t xml:space="preserve"> systemu od świata zewnętrznego.</w:t>
+      </w:r>
+      <w:r>
+        <w:rPr>
+          <w:rFonts w:ascii="Times New Roman" w:eastAsia="Calibri" w:hAnsi="Times New Roman"/>
+          <w:sz w:val="24"/>
+          <w:szCs w:val="24"/>
+        </w:rPr>
+        <w:t xml:space="preserve"> </w:t>
+      </w:r>
+      <w:r>
+        <w:rPr>
+          <w:rFonts w:ascii="Times New Roman" w:eastAsia="Calibri" w:hAnsi="Times New Roman"/>
+          <w:sz w:val="24"/>
+          <w:szCs w:val="24"/>
+        </w:rPr>
+        <w:t xml:space="preserve">Bramka wykorzystywana przez system do akwizycji danych bazuje na rozwiązaniu oferowanym przez framework Spring Cloud Gateway. </w:t>
+      </w:r>
+      <w:r>
+        <w:rPr>
+          <w:rFonts w:ascii="Times New Roman" w:eastAsia="Calibri" w:hAnsi="Times New Roman"/>
+          <w:sz w:val="24"/>
+          <w:szCs w:val="24"/>
+        </w:rPr>
+        <w:t xml:space="preserve">Warto odnotować, że w celu zapewnienia obsługi obciążenia sieciowego </w:t>
+      </w:r>
+      <w:r>
+        <w:rPr>
+          <w:rFonts w:ascii="Times New Roman" w:eastAsia="Calibri" w:hAnsi="Times New Roman"/>
+          <w:sz w:val="24"/>
+          <w:szCs w:val="24"/>
+        </w:rPr>
+        <w:t>skutkującego powielaniem</w:t>
+      </w:r>
+      <w:r>
+        <w:rPr>
+          <w:rFonts w:ascii="Times New Roman" w:eastAsia="Calibri" w:hAnsi="Times New Roman"/>
+          <w:sz w:val="24"/>
+          <w:szCs w:val="24"/>
+        </w:rPr>
+        <w:t xml:space="preserve"> instancji serwisów, API Gateway został zaprojektowany przez specjalistów jako narzędzie reaktywne</w:t>
+      </w:r>
+      <w:r>
+        <w:rPr>
+          <w:rFonts w:ascii="Times New Roman" w:eastAsia="Calibri" w:hAnsi="Times New Roman"/>
+          <w:sz w:val="24"/>
+          <w:szCs w:val="24"/>
+        </w:rPr>
+        <w:t xml:space="preserve"> [1]</w:t>
+      </w:r>
+      <w:r>
+        <w:rPr>
+          <w:rFonts w:ascii="Times New Roman" w:eastAsia="Calibri" w:hAnsi="Times New Roman"/>
+          <w:sz w:val="24"/>
+          <w:szCs w:val="24"/>
+        </w:rPr>
+        <w:t>.</w:t>
+      </w:r>
+      <w:r>
+        <w:rPr>
+          <w:rFonts w:ascii="Times New Roman" w:eastAsia="Calibri" w:hAnsi="Times New Roman"/>
+          <w:sz w:val="24"/>
+          <w:szCs w:val="24"/>
+        </w:rPr>
+        <w:t xml:space="preserve"> </w:t>
+      </w:r>
+      <w:r>
+        <w:rPr>
+          <w:rFonts w:ascii="Times New Roman" w:eastAsia="Calibri" w:hAnsi="Times New Roman"/>
+          <w:sz w:val="24"/>
+          <w:szCs w:val="24"/>
+        </w:rPr>
+        <w:t>Paradygmat programowania reaktywnego pozwala programistą na budowanie nieblokujących, asynchronicznych aplikacji [2], które mają zdolność obsługi przeciążenia systemu spowodowaną</w:t>
+      </w:r>
+      <w:r>
+        <w:rPr>
+          <w:rFonts w:ascii="Times New Roman" w:eastAsia="Calibri" w:hAnsi="Times New Roman"/>
+          <w:sz w:val="24"/>
+          <w:szCs w:val="24"/>
+        </w:rPr>
+        <w:t xml:space="preserve"> </w:t>
+      </w:r>
+      <w:r>
+        <w:rPr>
+          <w:rFonts w:ascii="Times New Roman" w:eastAsia="Calibri" w:hAnsi="Times New Roman"/>
+          <w:sz w:val="24"/>
+          <w:szCs w:val="24"/>
+        </w:rPr>
+        <w:t xml:space="preserve">dużą liczbą </w:t>
+      </w:r>
+      <w:r>
+        <w:rPr>
+          <w:rFonts w:ascii="Times New Roman" w:eastAsia="Calibri" w:hAnsi="Times New Roman"/>
+          <w:sz w:val="24"/>
+          <w:szCs w:val="24"/>
+        </w:rPr>
+        <w:t xml:space="preserve">wykonanych przez klienta </w:t>
+      </w:r>
+      <w:r>
+        <w:rPr>
+          <w:rFonts w:ascii="Times New Roman" w:eastAsia="Calibri" w:hAnsi="Times New Roman"/>
+          <w:sz w:val="24"/>
+          <w:szCs w:val="24"/>
+        </w:rPr>
+        <w:t>żądań</w:t>
+      </w:r>
+      <w:r>
+        <w:rPr>
+          <w:rFonts w:ascii="Times New Roman" w:eastAsia="Calibri" w:hAnsi="Times New Roman"/>
+          <w:sz w:val="24"/>
+          <w:szCs w:val="24"/>
+        </w:rPr>
+        <w:t>.</w:t>
+      </w:r>
+      <w:r>
+        <w:rPr>
+          <w:rFonts w:ascii="Times New Roman" w:eastAsia="Calibri" w:hAnsi="Times New Roman"/>
+          <w:sz w:val="24"/>
+          <w:szCs w:val="24"/>
+        </w:rPr>
+        <w:t xml:space="preserve"> Podstawową funkcją realizowaną przez komponent jest przekierowanie żądania do odpowiednie</w:t>
+      </w:r>
+      <w:r>
+        <w:rPr>
+          <w:rFonts w:ascii="Times New Roman" w:eastAsia="Calibri" w:hAnsi="Times New Roman"/>
+          <w:sz w:val="24"/>
+          <w:szCs w:val="24"/>
+        </w:rPr>
+        <w:t>go</w:t>
+      </w:r>
+      <w:r>
+        <w:rPr>
+          <w:rFonts w:ascii="Times New Roman" w:eastAsia="Calibri" w:hAnsi="Times New Roman"/>
+          <w:sz w:val="24"/>
+          <w:szCs w:val="24"/>
+        </w:rPr>
+        <w:t xml:space="preserve"> serwisu</w:t>
+      </w:r>
+      <w:r>
+        <w:rPr>
+          <w:rFonts w:ascii="Times New Roman" w:eastAsia="Calibri" w:hAnsi="Times New Roman"/>
+          <w:sz w:val="24"/>
+          <w:szCs w:val="24"/>
+        </w:rPr>
+        <w:t xml:space="preserve"> na podstawie zarejestrowanych ścieżek</w:t>
+      </w:r>
+      <w:r>
+        <w:rPr>
+          <w:rFonts w:ascii="Times New Roman" w:eastAsia="Calibri" w:hAnsi="Times New Roman"/>
+          <w:sz w:val="24"/>
+          <w:szCs w:val="24"/>
+        </w:rPr>
+        <w:t xml:space="preserve">. </w:t>
+      </w:r>
+      <w:r>
+        <w:rPr>
+          <w:rFonts w:ascii="Times New Roman" w:eastAsia="Calibri" w:hAnsi="Times New Roman"/>
+          <w:sz w:val="24"/>
+          <w:szCs w:val="24"/>
+        </w:rPr>
+        <w:t>Każda ścieżka jest definiowana na podstawie adresu URI zapytania. Dopasowanie żądania z sieci zewnętrznej do ścieżki zarejestrowanej w API Gateway odbywa się na podstawie predykatów walidujących adres URI, typ metody</w:t>
+      </w:r>
+      <w:r>
+        <w:rPr>
+          <w:rFonts w:ascii="Times New Roman" w:eastAsia="Calibri" w:hAnsi="Times New Roman"/>
+          <w:sz w:val="24"/>
+          <w:szCs w:val="24"/>
+        </w:rPr>
+        <w:t xml:space="preserve"> </w:t>
+      </w:r>
+      <w:r>
+        <w:rPr>
+          <w:rFonts w:ascii="Times New Roman" w:eastAsia="Calibri" w:hAnsi="Times New Roman"/>
+          <w:sz w:val="24"/>
+          <w:szCs w:val="24"/>
+        </w:rPr>
+        <w:t xml:space="preserve">HTTP, nagłówki oraz parametry żądania. Dodatkową funkcjonalnością oferowaną przez Spring Cloud Gateway jest możliwość dodania własnych filtrów. </w:t>
+      </w:r>
+      <w:r>
+        <w:rPr>
+          <w:rFonts w:ascii="Times New Roman" w:eastAsia="Calibri" w:hAnsi="Times New Roman"/>
+          <w:sz w:val="24"/>
+          <w:szCs w:val="24"/>
+        </w:rPr>
+        <w:t>Filtry mogą być wykonywane przed przekierowaniem żądania do odpowiedniego serwisu oraz po otrzymaniu odpowiedzi od wewnętrznego serwisu.</w:t>
+      </w:r>
+    </w:p>
+    <w:p>
+      <w:pPr>
+        <w:tabs>
+          <w:tab w:val="left" w:pos="709"/>
+          <w:tab w:val="center" w:pos="4536"/>
+        </w:tabs>
+        <w:spacing w:after="0"/>
+        <w:jc w:val="both"/>
+        <w:rPr>
+          <w:rFonts w:ascii="Times New Roman" w:eastAsia="Calibri" w:hAnsi="Times New Roman"/>
+          <w:sz w:val="24"/>
+          <w:szCs w:val="24"/>
+        </w:rPr>
+      </w:pPr>
+      <w:r>
+        <w:rPr>
+          <w:rFonts w:ascii="Times New Roman" w:eastAsia="Calibri" w:hAnsi="Times New Roman"/>
+          <w:sz w:val="24"/>
+          <w:szCs w:val="24"/>
+        </w:rPr>
+        <w:tab/>
+        <w:t xml:space="preserve">Pierwszym krokiem obsługi zapytania przez bramkę jest próba dopasowania zapytania do zarejestrowanych ścieżek. Następnie zapytanie jest przekazywane do </w:t>
+      </w:r>
+      <w:r>
+        <w:rPr>
+          <w:rFonts w:ascii="Times New Roman" w:eastAsia="Calibri" w:hAnsi="Times New Roman"/>
+          <w:sz w:val="24"/>
+          <w:szCs w:val="24"/>
+        </w:rPr>
+        <w:t>łańcucha filtrów odpowiedzialnego za sprawdzenie, czy żądanie spełnia oczekiwane warunki. W ostatnim kroku</w:t>
+      </w:r>
+      <w:r>
+        <w:rPr>
+          <w:rFonts w:ascii="Times New Roman" w:eastAsia="Calibri" w:hAnsi="Times New Roman"/>
+          <w:sz w:val="24"/>
+          <w:szCs w:val="24"/>
+        </w:rPr>
+        <w:t xml:space="preserve"> </w:t>
+      </w:r>
+      <w:r>
+        <w:rPr>
+          <w:rFonts w:ascii="Times New Roman" w:eastAsia="Calibri" w:hAnsi="Times New Roman"/>
+          <w:sz w:val="24"/>
+          <w:szCs w:val="24"/>
+        </w:rPr>
+        <w:t xml:space="preserve">filtru procesują odpowiedź wysłaną przez wewnętrzny serwis. </w:t>
+      </w:r>
+    </w:p>
+    <w:p>
+      <w:pPr>
+        <w:tabs>
+          <w:tab w:val="left" w:pos="709"/>
+          <w:tab w:val="center" w:pos="4536"/>
+        </w:tabs>
+        <w:jc w:val="both"/>
+        <w:rPr>
+          <w:rFonts w:ascii="Times New Roman" w:eastAsia="Calibri" w:hAnsi="Times New Roman"/>
+          <w:sz w:val="24"/>
+          <w:szCs w:val="24"/>
+        </w:rPr>
+      </w:pPr>
+      <w:r>
+        <w:rPr>
+          <w:rFonts w:ascii="Times New Roman" w:eastAsia="Calibri" w:hAnsi="Times New Roman"/>
+          <w:sz w:val="24"/>
+          <w:szCs w:val="24"/>
+        </w:rPr>
+        <w:tab/>
+        <w:t xml:space="preserve">Bramka zaimplementowana w ramach systemu do akwizycji danych poza przekierowywaniem żądań do odpowiednich serwisów dokonuje sprawdzenia uprawnień użytkownika. Uprawnienia umieszczone są w JWT. </w:t>
+      </w:r>
+      <w:r>
+        <w:rPr>
+          <w:rFonts w:ascii="Times New Roman" w:eastAsia="Calibri" w:hAnsi="Times New Roman"/>
+          <w:sz w:val="24"/>
+          <w:szCs w:val="24"/>
+        </w:rPr>
+        <w:t>Jeżeli użytkownik wysyłający żądanie nie posiada wymaganego uprawnienia aplikacja zwraca odpowiedź ze statusem Unauthorized.</w:t>
+      </w:r>
+      <w:r>
+        <w:rPr>
+          <w:rFonts w:ascii="Times New Roman" w:eastAsia="Calibri" w:hAnsi="Times New Roman"/>
+          <w:sz w:val="24"/>
+          <w:szCs w:val="24"/>
+        </w:rPr>
+        <w:t xml:space="preserve"> Funkcjonalności, które nie wymagają posiadania żadnych uprawnień to listowanie nazw projektów badawczych zapisanych w systemie, autoryzacja, utworzenie konta użytkownika oraz wszystkie operacje związane z dodawaniem i czytaniem pomiarów.</w:t>
+      </w:r>
     </w:p>
     <w:p>
       <w:pPr>
@@ -8347,7 +8705,16 @@
           <w:sz w:val="24"/>
           <w:szCs w:val="24"/>
         </w:rPr>
-        <w:t xml:space="preserve">bazy relacyjnej jest uwzględnienie występowania relacji pomiędzy rolą posiadaną przez użytkownika oraz uprawnieniami przypisanymi do danej roli. </w:t>
+        <w:t xml:space="preserve">bazy relacyjnej jest uwzględnienie występowania relacji pomiędzy rolą posiadaną przez </w:t>
+      </w:r>
+      <w:r>
+        <w:rPr>
+          <w:rFonts w:ascii="Times New Roman" w:eastAsia="Calibri" w:hAnsi="Times New Roman"/>
+          <w:sz w:val="24"/>
+          <w:szCs w:val="24"/>
+        </w:rPr>
+        <w:lastRenderedPageBreak/>
+        <w:t xml:space="preserve">użytkownika oraz uprawnieniami przypisanymi do danej roli. </w:t>
       </w:r>
       <w:r>
         <w:rPr>
@@ -8690,7 +9057,23 @@
           <w:sz w:val="24"/>
           <w:szCs w:val="24"/>
         </w:rPr>
-        <w:t xml:space="preserve"> [1]</w:t>
+        <w:t xml:space="preserve"> [</w:t>
+      </w:r>
+      <w:r>
+        <w:rPr>
+          <w:rFonts w:ascii="Times New Roman" w:eastAsia="Calibri" w:hAnsi="Times New Roman"/>
+          <w:sz w:val="24"/>
+          <w:szCs w:val="24"/>
+        </w:rPr>
+        <w:t>3</w:t>
+      </w:r>
+      <w:r>
+        <w:rPr>
+          <w:rFonts w:ascii="Times New Roman" w:eastAsia="Calibri" w:hAnsi="Times New Roman"/>
+          <w:sz w:val="24"/>
+          <w:szCs w:val="24"/>
+        </w:rPr>
+        <w:t>]</w:t>
       </w:r>
       <w:r>
         <w:rPr>
@@ -9034,7 +9417,6 @@
           <w:sz w:val="24"/>
           <w:szCs w:val="24"/>
         </w:rPr>
-        <w:lastRenderedPageBreak/>
         <w:t>Unauthorized</w:t>
       </w:r>
       <w:r>
@@ -9425,6 +9807,7 @@
           <w:sz w:val="24"/>
           <w:szCs w:val="24"/>
         </w:rPr>
+        <w:lastRenderedPageBreak/>
         <w:t>/authentication</w:t>
       </w:r>
       <w:r>
@@ -10033,7 +10416,6 @@
           <w:sz w:val="26"/>
           <w:szCs w:val="26"/>
         </w:rPr>
-        <w:lastRenderedPageBreak/>
         <w:t>Serwis czujników</w:t>
       </w:r>
     </w:p>
@@ -10569,7 +10951,16 @@
           <w:sz w:val="24"/>
           <w:szCs w:val="24"/>
         </w:rPr>
-        <w:t xml:space="preserve">Pozostałe kolekcje odpowiedzialne za gromadzenie pomiarów z urządzeń badawczych są tworzone dynamicznie w trakcie działania </w:t>
+        <w:t xml:space="preserve">Pozostałe kolekcje odpowiedzialne za gromadzenie pomiarów z urządzeń </w:t>
+      </w:r>
+      <w:r>
+        <w:rPr>
+          <w:rFonts w:ascii="Times New Roman" w:eastAsia="Calibri" w:hAnsi="Times New Roman"/>
+          <w:sz w:val="24"/>
+          <w:szCs w:val="24"/>
+        </w:rPr>
+        <w:lastRenderedPageBreak/>
+        <w:t xml:space="preserve">badawczych są tworzone dynamicznie w trakcie działania </w:t>
       </w:r>
       <w:r>
         <w:rPr>
@@ -11163,16 +11554,7 @@
           <w:sz w:val="24"/>
           <w:szCs w:val="24"/>
         </w:rPr>
-        <w:t xml:space="preserve"> tej metody jest brak standaryzacji. W związku z tym klucz może być przesyłany w formie nagłówka żądania, jako parametr żądania lub w ciele </w:t>
-      </w:r>
-      <w:r>
-        <w:rPr>
-          <w:rFonts w:ascii="Times New Roman" w:eastAsia="Calibri" w:hAnsi="Times New Roman"/>
-          <w:sz w:val="24"/>
-          <w:szCs w:val="24"/>
-        </w:rPr>
-        <w:lastRenderedPageBreak/>
-        <w:t>żądania.</w:t>
+        <w:t xml:space="preserve"> tej metody jest brak standaryzacji. W związku z tym klucz może być przesyłany w formie nagłówka żądania, jako parametr żądania lub w ciele żądania.</w:t>
       </w:r>
       <w:r>
         <w:rPr>
@@ -11380,7 +11762,16 @@
           <w:sz w:val="24"/>
           <w:szCs w:val="24"/>
         </w:rPr>
-        <w:t xml:space="preserve"> Po przeprowadzeniu weryfikacji pomiaru następuje sprawdzenie, czy zostały wykryte błędy. Jeżeli na tym etapie serwis odnotuje błąd, pomiar nie zostanie zapisany i użytkownik zostanie poinformowany o błędzie ze statusem Internal Server Error. </w:t>
+        <w:t xml:space="preserve"> Po przeprowadzeniu weryfikacji pomiaru następuje </w:t>
+      </w:r>
+      <w:r>
+        <w:rPr>
+          <w:rFonts w:ascii="Times New Roman" w:eastAsia="Calibri" w:hAnsi="Times New Roman"/>
+          <w:sz w:val="24"/>
+          <w:szCs w:val="24"/>
+        </w:rPr>
+        <w:lastRenderedPageBreak/>
+        <w:t xml:space="preserve">sprawdzenie, czy zostały wykryte błędy. Jeżeli na tym etapie serwis odnotuje błąd, pomiar nie zostanie zapisany i użytkownik zostanie poinformowany o błędzie ze statusem Internal Server Error. </w:t>
       </w:r>
       <w:r>
         <w:rPr>
@@ -11731,7 +12122,6 @@
           <w:sz w:val="24"/>
           <w:szCs w:val="24"/>
         </w:rPr>
-        <w:lastRenderedPageBreak/>
         <w:t>/projects?acronym={</w:t>
       </w:r>
       <w:r>
@@ -12002,6 +12392,7 @@
           <w:sz w:val="24"/>
           <w:szCs w:val="24"/>
         </w:rPr>
+        <w:lastRenderedPageBreak/>
         <w:t>Metody POST</w:t>
       </w:r>
     </w:p>
@@ -12227,6 +12618,156 @@
           <w:tab w:val="left" w:pos="709"/>
         </w:tabs>
         <w:spacing w:before="240" w:line="360" w:lineRule="auto"/>
+        <w:rPr>
+          <w:rFonts w:ascii="Times New Roman" w:eastAsia="Calibri" w:hAnsi="Times New Roman"/>
+          <w:sz w:val="24"/>
+          <w:szCs w:val="24"/>
+        </w:rPr>
+      </w:pPr>
+      <w:r>
+        <w:rPr>
+          <w:rFonts w:ascii="Times New Roman" w:eastAsia="Calibri" w:hAnsi="Times New Roman"/>
+          <w:sz w:val="24"/>
+          <w:szCs w:val="24"/>
+        </w:rPr>
+        <w:t>[1]</w:t>
+      </w:r>
+      <w:r>
+        <w:rPr>
+          <w:rFonts w:ascii="Times New Roman" w:eastAsia="Calibri" w:hAnsi="Times New Roman"/>
+          <w:sz w:val="24"/>
+          <w:szCs w:val="24"/>
+        </w:rPr>
+        <w:t xml:space="preserve"> spring by V</w:t>
+      </w:r>
+      <w:r>
+        <w:rPr>
+          <w:rFonts w:ascii="Times New Roman" w:eastAsia="Calibri" w:hAnsi="Times New Roman"/>
+          <w:sz w:val="24"/>
+          <w:szCs w:val="24"/>
+        </w:rPr>
+        <w:t>M</w:t>
+      </w:r>
+      <w:r>
+        <w:rPr>
+          <w:rFonts w:ascii="Times New Roman" w:eastAsia="Calibri" w:hAnsi="Times New Roman"/>
+          <w:sz w:val="24"/>
+          <w:szCs w:val="24"/>
+        </w:rPr>
+        <w:t>ware Tanz</w:t>
+      </w:r>
+      <w:r>
+        <w:rPr>
+          <w:rFonts w:ascii="Times New Roman" w:eastAsia="Calibri" w:hAnsi="Times New Roman"/>
+          <w:sz w:val="24"/>
+          <w:szCs w:val="24"/>
+        </w:rPr>
+        <w:t>u</w:t>
+      </w:r>
+      <w:r>
+        <w:rPr>
+          <w:rFonts w:ascii="Times New Roman" w:eastAsia="Calibri" w:hAnsi="Times New Roman"/>
+          <w:sz w:val="24"/>
+          <w:szCs w:val="24"/>
+        </w:rPr>
+        <w:t xml:space="preserve">, </w:t>
+      </w:r>
+      <w:r>
+        <w:rPr>
+          <w:rFonts w:ascii="Times New Roman" w:eastAsia="Calibri" w:hAnsi="Times New Roman"/>
+          <w:i/>
+          <w:iCs/>
+          <w:sz w:val="24"/>
+          <w:szCs w:val="24"/>
+        </w:rPr>
+        <w:t>Spring Cloud Gateway</w:t>
+      </w:r>
+      <w:r>
+        <w:rPr>
+          <w:rFonts w:ascii="Times New Roman" w:eastAsia="Calibri" w:hAnsi="Times New Roman"/>
+          <w:sz w:val="24"/>
+          <w:szCs w:val="24"/>
+        </w:rPr>
+        <w:t xml:space="preserve">, </w:t>
+      </w:r>
+      <w:r>
+        <w:rPr>
+          <w:rFonts w:ascii="Times New Roman" w:eastAsia="Calibri" w:hAnsi="Times New Roman"/>
+          <w:sz w:val="24"/>
+          <w:szCs w:val="24"/>
+        </w:rPr>
+        <w:t>https://docs.spring.io/spring-cloud-gateway/docs/current/reference/html/#gateway-starter</w:t>
+      </w:r>
+      <w:r>
+        <w:rPr>
+          <w:rFonts w:ascii="Times New Roman" w:eastAsia="Calibri" w:hAnsi="Times New Roman"/>
+          <w:sz w:val="24"/>
+          <w:szCs w:val="24"/>
+        </w:rPr>
+        <w:t>, dostęp w dniu 23.08.2023 r.</w:t>
+      </w:r>
+    </w:p>
+    <w:p>
+      <w:pPr>
+        <w:tabs>
+          <w:tab w:val="left" w:pos="709"/>
+        </w:tabs>
+        <w:spacing w:before="240" w:line="360" w:lineRule="auto"/>
+        <w:rPr>
+          <w:rFonts w:ascii="Times New Roman" w:eastAsia="Calibri" w:hAnsi="Times New Roman"/>
+          <w:sz w:val="24"/>
+          <w:szCs w:val="24"/>
+        </w:rPr>
+      </w:pPr>
+      <w:r>
+        <w:rPr>
+          <w:rFonts w:ascii="Times New Roman" w:eastAsia="Calibri" w:hAnsi="Times New Roman"/>
+          <w:sz w:val="24"/>
+          <w:szCs w:val="24"/>
+        </w:rPr>
+        <w:t xml:space="preserve">[2] spring by Vmware Tanzu, </w:t>
+      </w:r>
+      <w:r>
+        <w:rPr>
+          <w:rFonts w:ascii="Times New Roman" w:eastAsia="Calibri" w:hAnsi="Times New Roman"/>
+          <w:i/>
+          <w:iCs/>
+          <w:sz w:val="24"/>
+          <w:szCs w:val="24"/>
+        </w:rPr>
+        <w:t>Spring | Reactive</w:t>
+      </w:r>
+      <w:r>
+        <w:rPr>
+          <w:rFonts w:ascii="Times New Roman" w:eastAsia="Calibri" w:hAnsi="Times New Roman"/>
+          <w:sz w:val="24"/>
+          <w:szCs w:val="24"/>
+        </w:rPr>
+        <w:t xml:space="preserve">, </w:t>
+      </w:r>
+      <w:r>
+        <w:rPr>
+          <w:rFonts w:ascii="Times New Roman" w:eastAsia="Calibri" w:hAnsi="Times New Roman"/>
+          <w:sz w:val="24"/>
+          <w:szCs w:val="24"/>
+        </w:rPr>
+        <w:t>https://spring.io/reactive</w:t>
+      </w:r>
+      <w:r>
+        <w:rPr>
+          <w:rFonts w:ascii="Times New Roman" w:eastAsia="Calibri" w:hAnsi="Times New Roman"/>
+          <w:sz w:val="24"/>
+          <w:szCs w:val="24"/>
+        </w:rPr>
+        <w:t>, dostęp w dniu 23.08.2023 r.</w:t>
+      </w:r>
+    </w:p>
+    <w:p>
+      <w:pPr>
+        <w:tabs>
+          <w:tab w:val="left" w:pos="709"/>
+        </w:tabs>
+        <w:spacing w:before="240" w:line="360" w:lineRule="auto"/>
         <w:jc w:val="both"/>
         <w:rPr>
           <w:rFonts w:ascii="Times New Roman" w:eastAsia="Calibri" w:hAnsi="Times New Roman"/>
@@ -12240,7 +12781,23 @@
           <w:sz w:val="24"/>
           <w:szCs w:val="24"/>
         </w:rPr>
-        <w:t>[1] auth0 by Okta</w:t>
+        <w:t>[</w:t>
+      </w:r>
+      <w:r>
+        <w:rPr>
+          <w:rFonts w:ascii="Times New Roman" w:eastAsia="Calibri" w:hAnsi="Times New Roman"/>
+          <w:sz w:val="24"/>
+          <w:szCs w:val="24"/>
+        </w:rPr>
+        <w:t>3</w:t>
+      </w:r>
+      <w:r>
+        <w:rPr>
+          <w:rFonts w:ascii="Times New Roman" w:eastAsia="Calibri" w:hAnsi="Times New Roman"/>
+          <w:sz w:val="24"/>
+          <w:szCs w:val="24"/>
+        </w:rPr>
+        <w:t>] auth0 by Okta</w:t>
       </w:r>
       <w:r>
         <w:rPr>

</xml_diff>

<commit_message>
Add missing privileges list in api-gateway section
</commit_message>
<xml_diff>
--- a/arch-docs/docs/Mgr_Mateusz_Barnacki.docx
+++ b/arch-docs/docs/Mgr_Mateusz_Barnacki.docx
@@ -4640,7 +4640,7 @@
           <v:shape id="_x0000_i1025" type="#_x0000_t75" style="width:453.6pt;height:42.6pt" o:ole="">
             <v:imagedata r:id="rId12" o:title=""/>
           </v:shape>
-          <o:OLEObject Type="Embed" ProgID="Word.OpenDocumentText.12" ShapeID="_x0000_i1025" DrawAspect="Content" ObjectID="_1754330864" r:id="rId13"/>
+          <o:OLEObject Type="Embed" ProgID="Word.OpenDocumentText.12" ShapeID="_x0000_i1025" DrawAspect="Content" ObjectID="_1754391109" r:id="rId13"/>
         </w:object>
       </w:r>
     </w:p>
@@ -5223,7 +5223,7 @@
           <v:shape id="_x0000_i1026" type="#_x0000_t75" style="width:453.6pt;height:28.8pt" o:ole="">
             <v:imagedata r:id="rId14" o:title=""/>
           </v:shape>
-          <o:OLEObject Type="Embed" ProgID="Word.OpenDocumentText.12" ShapeID="_x0000_i1026" DrawAspect="Content" ObjectID="_1754330865" r:id="rId15"/>
+          <o:OLEObject Type="Embed" ProgID="Word.OpenDocumentText.12" ShapeID="_x0000_i1026" DrawAspect="Content" ObjectID="_1754391110" r:id="rId15"/>
         </w:object>
       </w:r>
     </w:p>
@@ -5553,7 +5553,7 @@
           <v:shape id="_x0000_i1027" type="#_x0000_t75" style="width:453.6pt;height:24pt" o:ole="">
             <v:imagedata r:id="rId16" o:title=""/>
           </v:shape>
-          <o:OLEObject Type="Embed" ProgID="Word.OpenDocumentText.12" ShapeID="_x0000_i1027" DrawAspect="Content" ObjectID="_1754330866" r:id="rId17"/>
+          <o:OLEObject Type="Embed" ProgID="Word.OpenDocumentText.12" ShapeID="_x0000_i1027" DrawAspect="Content" ObjectID="_1754391111" r:id="rId17"/>
         </w:object>
       </w:r>
     </w:p>
@@ -5783,7 +5783,7 @@
           <v:shape id="_x0000_i1028" type="#_x0000_t75" style="width:453.6pt;height:22.8pt" o:ole="">
             <v:imagedata r:id="rId18" o:title=""/>
           </v:shape>
-          <o:OLEObject Type="Embed" ProgID="Word.OpenDocumentText.12" ShapeID="_x0000_i1028" DrawAspect="Content" ObjectID="_1754330867" r:id="rId19"/>
+          <o:OLEObject Type="Embed" ProgID="Word.OpenDocumentText.12" ShapeID="_x0000_i1028" DrawAspect="Content" ObjectID="_1754391112" r:id="rId19"/>
         </w:object>
       </w:r>
     </w:p>
@@ -6100,7 +6100,7 @@
           <v:shape id="_x0000_i1029" type="#_x0000_t75" style="width:453.6pt;height:189pt" o:ole="">
             <v:imagedata r:id="rId20" o:title=""/>
           </v:shape>
-          <o:OLEObject Type="Embed" ProgID="Word.OpenDocumentText.12" ShapeID="_x0000_i1029" DrawAspect="Content" ObjectID="_1754330868" r:id="rId21"/>
+          <o:OLEObject Type="Embed" ProgID="Word.OpenDocumentText.12" ShapeID="_x0000_i1029" DrawAspect="Content" ObjectID="_1754391113" r:id="rId21"/>
         </w:object>
       </w:r>
     </w:p>
@@ -6593,7 +6593,7 @@
           <v:shape id="_x0000_i1030" type="#_x0000_t75" style="width:453.6pt;height:120pt" o:ole="">
             <v:imagedata r:id="rId23" o:title=""/>
           </v:shape>
-          <o:OLEObject Type="Embed" ProgID="Word.OpenDocumentText.12" ShapeID="_x0000_i1030" DrawAspect="Content" ObjectID="_1754330869" r:id="rId24"/>
+          <o:OLEObject Type="Embed" ProgID="Word.OpenDocumentText.12" ShapeID="_x0000_i1030" DrawAspect="Content" ObjectID="_1754391114" r:id="rId24"/>
         </w:object>
       </w:r>
     </w:p>
@@ -7201,7 +7201,7 @@
           <v:shape id="_x0000_i1031" type="#_x0000_t75" style="width:453.6pt;height:28.8pt" o:ole="">
             <v:imagedata r:id="rId25" o:title=""/>
           </v:shape>
-          <o:OLEObject Type="Embed" ProgID="Word.OpenDocumentText.12" ShapeID="_x0000_i1031" DrawAspect="Content" ObjectID="_1754330870" r:id="rId26"/>
+          <o:OLEObject Type="Embed" ProgID="Word.OpenDocumentText.12" ShapeID="_x0000_i1031" DrawAspect="Content" ObjectID="_1754391115" r:id="rId26"/>
         </w:object>
       </w:r>
     </w:p>
@@ -7343,7 +7343,7 @@
           <v:shape id="_x0000_i1032" type="#_x0000_t75" style="width:453.6pt;height:93.6pt" o:ole="">
             <v:imagedata r:id="rId27" o:title=""/>
           </v:shape>
-          <o:OLEObject Type="Embed" ProgID="Word.OpenDocumentText.12" ShapeID="_x0000_i1032" DrawAspect="Content" ObjectID="_1754330871" r:id="rId28"/>
+          <o:OLEObject Type="Embed" ProgID="Word.OpenDocumentText.12" ShapeID="_x0000_i1032" DrawAspect="Content" ObjectID="_1754391116" r:id="rId28"/>
         </w:object>
       </w:r>
     </w:p>
@@ -7887,7 +7887,7 @@
           <v:shape id="_x0000_i1033" type="#_x0000_t75" style="width:453.6pt;height:42pt" o:ole="">
             <v:imagedata r:id="rId29" o:title=""/>
           </v:shape>
-          <o:OLEObject Type="Embed" ProgID="Word.OpenDocumentText.12" ShapeID="_x0000_i1033" DrawAspect="Content" ObjectID="_1754330872" r:id="rId30"/>
+          <o:OLEObject Type="Embed" ProgID="Word.OpenDocumentText.12" ShapeID="_x0000_i1033" DrawAspect="Content" ObjectID="_1754391117" r:id="rId30"/>
         </w:object>
       </w:r>
     </w:p>
@@ -8022,7 +8022,7 @@
           <v:shape id="_x0000_i1034" type="#_x0000_t75" style="width:453.6pt;height:213.6pt" o:ole="">
             <v:imagedata r:id="rId31" o:title=""/>
           </v:shape>
-          <o:OLEObject Type="Embed" ProgID="Word.OpenDocumentText.12" ShapeID="_x0000_i1034" DrawAspect="Content" ObjectID="_1754330873" r:id="rId32"/>
+          <o:OLEObject Type="Embed" ProgID="Word.OpenDocumentText.12" ShapeID="_x0000_i1034" DrawAspect="Content" ObjectID="_1754391118" r:id="rId32"/>
         </w:object>
       </w:r>
     </w:p>
@@ -8229,15 +8229,47 @@
           <w:szCs w:val="24"/>
         </w:rPr>
         <w:tab/>
-        <w:t xml:space="preserve">API Gateway jest </w:t>
-      </w:r>
-      <w:r>
-        <w:rPr>
-          <w:rFonts w:ascii="Times New Roman" w:eastAsia="Calibri" w:hAnsi="Times New Roman"/>
-          <w:sz w:val="24"/>
-          <w:szCs w:val="24"/>
-        </w:rPr>
-        <w:t xml:space="preserve">wzorcem wykorzystywanym przy budowie systemów bazujących na architekturze mikrousługowej, którego </w:t>
+        <w:t xml:space="preserve">API Gateway </w:t>
+      </w:r>
+      <w:r>
+        <w:rPr>
+          <w:rFonts w:ascii="Times New Roman" w:eastAsia="Calibri" w:hAnsi="Times New Roman"/>
+          <w:sz w:val="24"/>
+          <w:szCs w:val="24"/>
+        </w:rPr>
+        <w:t>to</w:t>
+      </w:r>
+      <w:r>
+        <w:rPr>
+          <w:rFonts w:ascii="Times New Roman" w:eastAsia="Calibri" w:hAnsi="Times New Roman"/>
+          <w:sz w:val="24"/>
+          <w:szCs w:val="24"/>
+        </w:rPr>
+        <w:t xml:space="preserve"> </w:t>
+      </w:r>
+      <w:r>
+        <w:rPr>
+          <w:rFonts w:ascii="Times New Roman" w:eastAsia="Calibri" w:hAnsi="Times New Roman"/>
+          <w:sz w:val="24"/>
+          <w:szCs w:val="24"/>
+        </w:rPr>
+        <w:t>wzor</w:t>
+      </w:r>
+      <w:r>
+        <w:rPr>
+          <w:rFonts w:ascii="Times New Roman" w:eastAsia="Calibri" w:hAnsi="Times New Roman"/>
+          <w:sz w:val="24"/>
+          <w:szCs w:val="24"/>
+        </w:rPr>
+        <w:t>zec</w:t>
+      </w:r>
+      <w:r>
+        <w:rPr>
+          <w:rFonts w:ascii="Times New Roman" w:eastAsia="Calibri" w:hAnsi="Times New Roman"/>
+          <w:sz w:val="24"/>
+          <w:szCs w:val="24"/>
+        </w:rPr>
+        <w:t xml:space="preserve"> wykorzystywany przy budowie systemów bazujących na architekturze mikrousługowej, którego </w:t>
       </w:r>
       <w:r>
         <w:rPr>
@@ -8381,7 +8413,15 @@
           <w:sz w:val="24"/>
           <w:szCs w:val="24"/>
         </w:rPr>
-        <w:t>Paradygmat programowania reaktywnego pozwala programistą na budowanie nieblokujących, asynchronicznych aplikacji [2], które mają zdolność obsługi przeciążenia systemu spowodowaną</w:t>
+        <w:t>Paradygmat programowania reaktywnego pozwala programistą na budowanie nieblokujących, asynchronicznych aplikacji [2], które mają zdolność obsługi przeciążenia systemu spowodowan</w:t>
+      </w:r>
+      <w:r>
+        <w:rPr>
+          <w:rFonts w:ascii="Times New Roman" w:eastAsia="Calibri" w:hAnsi="Times New Roman"/>
+          <w:sz w:val="24"/>
+          <w:szCs w:val="24"/>
+        </w:rPr>
+        <w:t>ego</w:t>
       </w:r>
       <w:r>
         <w:rPr>
@@ -8405,7 +8445,7 @@
           <w:sz w:val="24"/>
           <w:szCs w:val="24"/>
         </w:rPr>
-        <w:t xml:space="preserve">wykonanych przez klienta </w:t>
+        <w:t xml:space="preserve">wykonanych </w:t>
       </w:r>
       <w:r>
         <w:rPr>
@@ -8469,7 +8509,7 @@
           <w:sz w:val="24"/>
           <w:szCs w:val="24"/>
         </w:rPr>
-        <w:t>Każda ścieżka jest definiowana na podstawie adresu URI zapytania. Dopasowanie żądania z sieci zewnętrznej do ścieżki zarejestrowanej w API Gateway odbywa się na podstawie predykatów walidujących adres URI, typ metody</w:t>
+        <w:t>Każda ścieżka jest definiowana na podstawie adresu URI. Dopasowanie żądania z sieci zewnętrznej do ścieżki zarejestrowanej w API Gateway odbywa się na podstawie predykatów walidujących adres URI, typ metody</w:t>
       </w:r>
       <w:r>
         <w:rPr>
@@ -8485,15 +8525,47 @@
           <w:sz w:val="24"/>
           <w:szCs w:val="24"/>
         </w:rPr>
-        <w:t xml:space="preserve">HTTP, nagłówki oraz parametry żądania. Dodatkową funkcjonalnością oferowaną przez Spring Cloud Gateway jest możliwość dodania własnych filtrów. </w:t>
-      </w:r>
-      <w:r>
-        <w:rPr>
-          <w:rFonts w:ascii="Times New Roman" w:eastAsia="Calibri" w:hAnsi="Times New Roman"/>
-          <w:sz w:val="24"/>
-          <w:szCs w:val="24"/>
-        </w:rPr>
-        <w:t>Filtry mogą być wykonywane przed przekierowaniem żądania do odpowiedniego serwisu oraz po otrzymaniu odpowiedzi od wewnętrznego serwisu.</w:t>
+        <w:t xml:space="preserve">HTTP, </w:t>
+      </w:r>
+      <w:r>
+        <w:rPr>
+          <w:rFonts w:ascii="Times New Roman" w:eastAsia="Calibri" w:hAnsi="Times New Roman"/>
+          <w:sz w:val="24"/>
+          <w:szCs w:val="24"/>
+        </w:rPr>
+        <w:t xml:space="preserve">załączone </w:t>
+      </w:r>
+      <w:r>
+        <w:rPr>
+          <w:rFonts w:ascii="Times New Roman" w:eastAsia="Calibri" w:hAnsi="Times New Roman"/>
+          <w:sz w:val="24"/>
+          <w:szCs w:val="24"/>
+        </w:rPr>
+        <w:t xml:space="preserve">nagłówki oraz parametry żądania. Dodatkową funkcjonalnością oferowaną przez Spring Cloud Gateway jest możliwość dodania własnych filtrów. </w:t>
+      </w:r>
+      <w:r>
+        <w:rPr>
+          <w:rFonts w:ascii="Times New Roman" w:eastAsia="Calibri" w:hAnsi="Times New Roman"/>
+          <w:sz w:val="24"/>
+          <w:szCs w:val="24"/>
+        </w:rPr>
+        <w:t xml:space="preserve">Filtry mogą </w:t>
+      </w:r>
+      <w:r>
+        <w:rPr>
+          <w:rFonts w:ascii="Times New Roman" w:eastAsia="Calibri" w:hAnsi="Times New Roman"/>
+          <w:sz w:val="24"/>
+          <w:szCs w:val="24"/>
+        </w:rPr>
+        <w:t>zostać</w:t>
+      </w:r>
+      <w:r>
+        <w:rPr>
+          <w:rFonts w:ascii="Times New Roman" w:eastAsia="Calibri" w:hAnsi="Times New Roman"/>
+          <w:sz w:val="24"/>
+          <w:szCs w:val="24"/>
+        </w:rPr>
+        <w:t xml:space="preserve"> wykonane przed przekierowaniem żądania do odpowiedniego serwisu oraz po otrzymaniu odpowiedzi od wewnętrznego serwisu.</w:t>
       </w:r>
     </w:p>
     <w:p>
@@ -8541,7 +8613,23 @@
           <w:sz w:val="24"/>
           <w:szCs w:val="24"/>
         </w:rPr>
-        <w:t xml:space="preserve">filtru procesują odpowiedź wysłaną przez wewnętrzny serwis. </w:t>
+        <w:t>filtr</w:t>
+      </w:r>
+      <w:r>
+        <w:rPr>
+          <w:rFonts w:ascii="Times New Roman" w:eastAsia="Calibri" w:hAnsi="Times New Roman"/>
+          <w:sz w:val="24"/>
+          <w:szCs w:val="24"/>
+        </w:rPr>
+        <w:t>y</w:t>
+      </w:r>
+      <w:r>
+        <w:rPr>
+          <w:rFonts w:ascii="Times New Roman" w:eastAsia="Calibri" w:hAnsi="Times New Roman"/>
+          <w:sz w:val="24"/>
+          <w:szCs w:val="24"/>
+        </w:rPr>
+        <w:t xml:space="preserve"> procesują odpowiedź wysłaną przez wewnętrzny serwis. </w:t>
       </w:r>
     </w:p>
     <w:p>
@@ -8564,24 +8652,814 @@
           <w:szCs w:val="24"/>
         </w:rPr>
         <w:tab/>
-        <w:t xml:space="preserve">Bramka zaimplementowana w ramach systemu do akwizycji danych poza przekierowywaniem żądań do odpowiednich serwisów dokonuje sprawdzenia uprawnień użytkownika. Uprawnienia umieszczone są w JWT. </w:t>
-      </w:r>
-      <w:r>
-        <w:rPr>
-          <w:rFonts w:ascii="Times New Roman" w:eastAsia="Calibri" w:hAnsi="Times New Roman"/>
-          <w:sz w:val="24"/>
-          <w:szCs w:val="24"/>
-        </w:rPr>
-        <w:t>Jeżeli użytkownik wysyłający żądanie nie posiada wymaganego uprawnienia aplikacja zwraca odpowiedź ze statusem Unauthorized.</w:t>
-      </w:r>
-      <w:r>
-        <w:rPr>
-          <w:rFonts w:ascii="Times New Roman" w:eastAsia="Calibri" w:hAnsi="Times New Roman"/>
-          <w:sz w:val="24"/>
-          <w:szCs w:val="24"/>
-        </w:rPr>
-        <w:t xml:space="preserve"> Funkcjonalności, które nie wymagają posiadania żadnych uprawnień to listowanie nazw projektów badawczych zapisanych w systemie, autoryzacja, utworzenie konta użytkownika oraz wszystkie operacje związane z dodawaniem i czytaniem pomiarów.</w:t>
-      </w:r>
+        <w:t>Bramka zaimplementowana w ramach systemu do akwizycji danych poza przekierowaniem żąda</w:t>
+      </w:r>
+      <w:r>
+        <w:rPr>
+          <w:rFonts w:ascii="Times New Roman" w:eastAsia="Calibri" w:hAnsi="Times New Roman"/>
+          <w:sz w:val="24"/>
+          <w:szCs w:val="24"/>
+        </w:rPr>
+        <w:t>nia</w:t>
+      </w:r>
+      <w:r>
+        <w:rPr>
+          <w:rFonts w:ascii="Times New Roman" w:eastAsia="Calibri" w:hAnsi="Times New Roman"/>
+          <w:sz w:val="24"/>
+          <w:szCs w:val="24"/>
+        </w:rPr>
+        <w:t xml:space="preserve"> do odpowiedni</w:t>
+      </w:r>
+      <w:r>
+        <w:rPr>
+          <w:rFonts w:ascii="Times New Roman" w:eastAsia="Calibri" w:hAnsi="Times New Roman"/>
+          <w:sz w:val="24"/>
+          <w:szCs w:val="24"/>
+        </w:rPr>
+        <w:t>ego</w:t>
+      </w:r>
+      <w:r>
+        <w:rPr>
+          <w:rFonts w:ascii="Times New Roman" w:eastAsia="Calibri" w:hAnsi="Times New Roman"/>
+          <w:sz w:val="24"/>
+          <w:szCs w:val="24"/>
+        </w:rPr>
+        <w:t xml:space="preserve"> serwis</w:t>
+      </w:r>
+      <w:r>
+        <w:rPr>
+          <w:rFonts w:ascii="Times New Roman" w:eastAsia="Calibri" w:hAnsi="Times New Roman"/>
+          <w:sz w:val="24"/>
+          <w:szCs w:val="24"/>
+        </w:rPr>
+        <w:t>u</w:t>
+      </w:r>
+      <w:r>
+        <w:rPr>
+          <w:rFonts w:ascii="Times New Roman" w:eastAsia="Calibri" w:hAnsi="Times New Roman"/>
+          <w:sz w:val="24"/>
+          <w:szCs w:val="24"/>
+        </w:rPr>
+        <w:t xml:space="preserve"> dokonuje sprawdzenia uprawnień użytkownika. Uprawnienia umieszczone są w</w:t>
+      </w:r>
+      <w:r>
+        <w:rPr>
+          <w:rFonts w:ascii="Times New Roman" w:eastAsia="Calibri" w:hAnsi="Times New Roman"/>
+          <w:sz w:val="24"/>
+          <w:szCs w:val="24"/>
+        </w:rPr>
+        <w:t xml:space="preserve"> żetonie</w:t>
+      </w:r>
+      <w:r>
+        <w:rPr>
+          <w:rFonts w:ascii="Times New Roman" w:eastAsia="Calibri" w:hAnsi="Times New Roman"/>
+          <w:sz w:val="24"/>
+          <w:szCs w:val="24"/>
+        </w:rPr>
+        <w:t xml:space="preserve"> JWT.</w:t>
+      </w:r>
+      <w:r>
+        <w:rPr>
+          <w:rFonts w:ascii="Times New Roman" w:eastAsia="Calibri" w:hAnsi="Times New Roman"/>
+          <w:sz w:val="24"/>
+          <w:szCs w:val="24"/>
+        </w:rPr>
+        <w:t xml:space="preserve"> Żeton jest załączone do żądania w nagłówku o nazwie Authorization.</w:t>
+      </w:r>
+      <w:r>
+        <w:rPr>
+          <w:rFonts w:ascii="Times New Roman" w:eastAsia="Calibri" w:hAnsi="Times New Roman"/>
+          <w:sz w:val="24"/>
+          <w:szCs w:val="24"/>
+        </w:rPr>
+        <w:t xml:space="preserve"> </w:t>
+      </w:r>
+      <w:r>
+        <w:rPr>
+          <w:rFonts w:ascii="Times New Roman" w:eastAsia="Calibri" w:hAnsi="Times New Roman"/>
+          <w:sz w:val="24"/>
+          <w:szCs w:val="24"/>
+        </w:rPr>
+        <w:t xml:space="preserve">W procesie przekształcenia JWT z typu tekstowego na obiekt </w:t>
+      </w:r>
+      <w:r>
+        <w:rPr>
+          <w:rFonts w:ascii="Times New Roman" w:eastAsia="Calibri" w:hAnsi="Times New Roman"/>
+          <w:sz w:val="24"/>
+          <w:szCs w:val="24"/>
+        </w:rPr>
+        <w:t>następuje</w:t>
+      </w:r>
+      <w:r>
+        <w:rPr>
+          <w:rFonts w:ascii="Times New Roman" w:eastAsia="Calibri" w:hAnsi="Times New Roman"/>
+          <w:sz w:val="24"/>
+          <w:szCs w:val="24"/>
+        </w:rPr>
+        <w:t xml:space="preserve"> sprawdzenie poprawności przekazanego żetonu. </w:t>
+      </w:r>
+      <w:r>
+        <w:rPr>
+          <w:rFonts w:ascii="Times New Roman" w:eastAsia="Calibri" w:hAnsi="Times New Roman"/>
+          <w:sz w:val="24"/>
+          <w:szCs w:val="24"/>
+        </w:rPr>
+        <w:t>Jeżeli użytkownik wysyłający żądanie nie posiada wymaganego uprawnienia</w:t>
+      </w:r>
+      <w:r>
+        <w:rPr>
+          <w:rFonts w:ascii="Times New Roman" w:eastAsia="Calibri" w:hAnsi="Times New Roman"/>
+          <w:sz w:val="24"/>
+          <w:szCs w:val="24"/>
+        </w:rPr>
+        <w:t xml:space="preserve"> lub przekazany żeton nie jest </w:t>
+      </w:r>
+      <w:r>
+        <w:rPr>
+          <w:rFonts w:ascii="Times New Roman" w:eastAsia="Calibri" w:hAnsi="Times New Roman"/>
+          <w:sz w:val="24"/>
+          <w:szCs w:val="24"/>
+        </w:rPr>
+        <w:t>wiarygodny</w:t>
+      </w:r>
+      <w:r>
+        <w:rPr>
+          <w:rFonts w:ascii="Times New Roman" w:eastAsia="Calibri" w:hAnsi="Times New Roman"/>
+          <w:sz w:val="24"/>
+          <w:szCs w:val="24"/>
+        </w:rPr>
+        <w:t xml:space="preserve"> aplikacja zwraca odpowiedź ze statusem Unauthorized.</w:t>
+      </w:r>
+      <w:r>
+        <w:rPr>
+          <w:rFonts w:ascii="Times New Roman" w:eastAsia="Calibri" w:hAnsi="Times New Roman"/>
+          <w:sz w:val="24"/>
+          <w:szCs w:val="24"/>
+        </w:rPr>
+        <w:t xml:space="preserve"> Funkcjonalności, które nie wymagają posiadania żadnych uprawnień to</w:t>
+      </w:r>
+      <w:r>
+        <w:rPr>
+          <w:rFonts w:ascii="Times New Roman" w:eastAsia="Calibri" w:hAnsi="Times New Roman"/>
+          <w:sz w:val="24"/>
+          <w:szCs w:val="24"/>
+        </w:rPr>
+        <w:t>:</w:t>
+      </w:r>
+      <w:r>
+        <w:rPr>
+          <w:rFonts w:ascii="Times New Roman" w:eastAsia="Calibri" w:hAnsi="Times New Roman"/>
+          <w:sz w:val="24"/>
+          <w:szCs w:val="24"/>
+        </w:rPr>
+        <w:t xml:space="preserve"> listowanie nazw projektów badawczych zapisanych w systemie, autoryzacja, utworzenie konta użytkownika</w:t>
+      </w:r>
+      <w:r>
+        <w:rPr>
+          <w:rFonts w:ascii="Times New Roman" w:eastAsia="Calibri" w:hAnsi="Times New Roman"/>
+          <w:sz w:val="24"/>
+          <w:szCs w:val="24"/>
+        </w:rPr>
+        <w:t xml:space="preserve">, </w:t>
+      </w:r>
+      <w:r>
+        <w:rPr>
+          <w:rFonts w:ascii="Times New Roman" w:eastAsia="Calibri" w:hAnsi="Times New Roman"/>
+          <w:sz w:val="24"/>
+          <w:szCs w:val="24"/>
+        </w:rPr>
+        <w:t>dodawanie</w:t>
+      </w:r>
+      <w:r>
+        <w:rPr>
+          <w:rFonts w:ascii="Times New Roman" w:eastAsia="Calibri" w:hAnsi="Times New Roman"/>
+          <w:sz w:val="24"/>
+          <w:szCs w:val="24"/>
+        </w:rPr>
+        <w:t xml:space="preserve"> pomiaru przez czujnik</w:t>
+      </w:r>
+      <w:r>
+        <w:rPr>
+          <w:rFonts w:ascii="Times New Roman" w:eastAsia="Calibri" w:hAnsi="Times New Roman"/>
+          <w:sz w:val="24"/>
+          <w:szCs w:val="24"/>
+        </w:rPr>
+        <w:t xml:space="preserve"> </w:t>
+      </w:r>
+      <w:r>
+        <w:rPr>
+          <w:rFonts w:ascii="Times New Roman" w:eastAsia="Calibri" w:hAnsi="Times New Roman"/>
+          <w:sz w:val="24"/>
+          <w:szCs w:val="24"/>
+        </w:rPr>
+        <w:t xml:space="preserve">oraz wszystkie operacje związane z </w:t>
+      </w:r>
+      <w:r>
+        <w:rPr>
+          <w:rFonts w:ascii="Times New Roman" w:eastAsia="Calibri" w:hAnsi="Times New Roman"/>
+          <w:sz w:val="24"/>
+          <w:szCs w:val="24"/>
+        </w:rPr>
+        <w:t>czytaniem pomiarów.</w:t>
+      </w:r>
+      <w:r>
+        <w:rPr>
+          <w:rFonts w:ascii="Times New Roman" w:eastAsia="Calibri" w:hAnsi="Times New Roman"/>
+          <w:sz w:val="24"/>
+          <w:szCs w:val="24"/>
+        </w:rPr>
+        <w:t xml:space="preserve"> P</w:t>
+      </w:r>
+      <w:r>
+        <w:rPr>
+          <w:rFonts w:ascii="Times New Roman" w:eastAsia="Calibri" w:hAnsi="Times New Roman"/>
+          <w:sz w:val="24"/>
+          <w:szCs w:val="24"/>
+        </w:rPr>
+        <w:t>oniższa lista zawiera podział funkcjonalności pod względem wymaganego uprawnienia.</w:t>
+      </w:r>
+    </w:p>
+    <w:p>
+      <w:pPr>
+        <w:tabs>
+          <w:tab w:val="left" w:pos="709"/>
+          <w:tab w:val="center" w:pos="4536"/>
+        </w:tabs>
+        <w:spacing w:after="0"/>
+        <w:jc w:val="both"/>
+        <w:rPr>
+          <w:rFonts w:ascii="Times New Roman" w:eastAsia="Calibri" w:hAnsi="Times New Roman"/>
+          <w:sz w:val="24"/>
+          <w:szCs w:val="24"/>
+        </w:rPr>
+      </w:pPr>
+      <w:r>
+        <w:rPr>
+          <w:rFonts w:ascii="Times New Roman" w:eastAsia="Calibri" w:hAnsi="Times New Roman"/>
+          <w:sz w:val="24"/>
+          <w:szCs w:val="24"/>
+        </w:rPr>
+        <w:t xml:space="preserve">Uprawnienie </w:t>
+      </w:r>
+      <w:r>
+        <w:rPr>
+          <w:rFonts w:ascii="Times New Roman" w:eastAsia="Calibri" w:hAnsi="Times New Roman"/>
+          <w:i/>
+          <w:iCs/>
+          <w:sz w:val="24"/>
+          <w:szCs w:val="24"/>
+        </w:rPr>
+        <w:t>READ_PROJECT</w:t>
+      </w:r>
+      <w:r>
+        <w:rPr>
+          <w:rFonts w:ascii="Times New Roman" w:eastAsia="Calibri" w:hAnsi="Times New Roman"/>
+          <w:sz w:val="24"/>
+          <w:szCs w:val="24"/>
+        </w:rPr>
+        <w:t>:</w:t>
+      </w:r>
+    </w:p>
+    <w:p>
+      <w:pPr>
+        <w:pStyle w:val="Akapitzlist"/>
+        <w:numPr>
+          <w:ilvl w:val="0"/>
+          <w:numId w:val="15"/>
+        </w:numPr>
+        <w:tabs>
+          <w:tab w:val="left" w:pos="709"/>
+          <w:tab w:val="center" w:pos="4536"/>
+        </w:tabs>
+        <w:spacing w:line="276" w:lineRule="auto"/>
+        <w:jc w:val="both"/>
+        <w:rPr>
+          <w:rFonts w:ascii="Times New Roman" w:eastAsia="Calibri" w:hAnsi="Times New Roman"/>
+          <w:sz w:val="24"/>
+          <w:szCs w:val="24"/>
+        </w:rPr>
+      </w:pPr>
+      <w:r>
+        <w:rPr>
+          <w:rFonts w:ascii="Times New Roman" w:eastAsia="Calibri" w:hAnsi="Times New Roman"/>
+          <w:sz w:val="24"/>
+          <w:szCs w:val="24"/>
+        </w:rPr>
+        <w:t>p</w:t>
+      </w:r>
+      <w:r>
+        <w:rPr>
+          <w:rFonts w:ascii="Times New Roman" w:eastAsia="Calibri" w:hAnsi="Times New Roman"/>
+          <w:sz w:val="24"/>
+          <w:szCs w:val="24"/>
+        </w:rPr>
+        <w:t>obranie projektu na podstawie nazwy projektu</w:t>
+      </w:r>
+    </w:p>
+    <w:p>
+      <w:pPr>
+        <w:pStyle w:val="Akapitzlist"/>
+        <w:numPr>
+          <w:ilvl w:val="0"/>
+          <w:numId w:val="15"/>
+        </w:numPr>
+        <w:tabs>
+          <w:tab w:val="left" w:pos="709"/>
+          <w:tab w:val="center" w:pos="4536"/>
+        </w:tabs>
+        <w:spacing w:line="276" w:lineRule="auto"/>
+        <w:jc w:val="both"/>
+        <w:rPr>
+          <w:rFonts w:ascii="Times New Roman" w:eastAsia="Calibri" w:hAnsi="Times New Roman"/>
+          <w:sz w:val="24"/>
+          <w:szCs w:val="24"/>
+        </w:rPr>
+      </w:pPr>
+      <w:r>
+        <w:rPr>
+          <w:rFonts w:ascii="Times New Roman" w:eastAsia="Calibri" w:hAnsi="Times New Roman"/>
+          <w:sz w:val="24"/>
+          <w:szCs w:val="24"/>
+        </w:rPr>
+        <w:t>p</w:t>
+      </w:r>
+      <w:r>
+        <w:rPr>
+          <w:rFonts w:ascii="Times New Roman" w:eastAsia="Calibri" w:hAnsi="Times New Roman"/>
+          <w:sz w:val="24"/>
+          <w:szCs w:val="24"/>
+        </w:rPr>
+        <w:t>obranie projektu na podstawie akronimu przypisanego do projektu</w:t>
+      </w:r>
+    </w:p>
+    <w:p>
+      <w:pPr>
+        <w:pStyle w:val="Akapitzlist"/>
+        <w:numPr>
+          <w:ilvl w:val="0"/>
+          <w:numId w:val="15"/>
+        </w:numPr>
+        <w:tabs>
+          <w:tab w:val="left" w:pos="709"/>
+          <w:tab w:val="center" w:pos="4536"/>
+        </w:tabs>
+        <w:spacing w:line="276" w:lineRule="auto"/>
+        <w:jc w:val="both"/>
+        <w:rPr>
+          <w:rFonts w:ascii="Times New Roman" w:eastAsia="Calibri" w:hAnsi="Times New Roman"/>
+          <w:sz w:val="24"/>
+          <w:szCs w:val="24"/>
+        </w:rPr>
+      </w:pPr>
+      <w:r>
+        <w:rPr>
+          <w:rFonts w:ascii="Times New Roman" w:eastAsia="Calibri" w:hAnsi="Times New Roman"/>
+          <w:sz w:val="24"/>
+          <w:szCs w:val="24"/>
+        </w:rPr>
+        <w:t>p</w:t>
+      </w:r>
+      <w:r>
+        <w:rPr>
+          <w:rFonts w:ascii="Times New Roman" w:eastAsia="Calibri" w:hAnsi="Times New Roman"/>
+          <w:sz w:val="24"/>
+          <w:szCs w:val="24"/>
+        </w:rPr>
+        <w:t>obranie informacji o akcjach dostępnych dla użytkownika przypisanego do projektu</w:t>
+      </w:r>
+    </w:p>
+    <w:p>
+      <w:pPr>
+        <w:tabs>
+          <w:tab w:val="left" w:pos="709"/>
+          <w:tab w:val="center" w:pos="4536"/>
+        </w:tabs>
+        <w:spacing w:after="0"/>
+        <w:jc w:val="both"/>
+        <w:rPr>
+          <w:rFonts w:ascii="Times New Roman" w:eastAsia="Calibri" w:hAnsi="Times New Roman"/>
+          <w:sz w:val="24"/>
+          <w:szCs w:val="24"/>
+        </w:rPr>
+      </w:pPr>
+      <w:r>
+        <w:rPr>
+          <w:rFonts w:ascii="Times New Roman" w:eastAsia="Calibri" w:hAnsi="Times New Roman"/>
+          <w:sz w:val="24"/>
+          <w:szCs w:val="24"/>
+        </w:rPr>
+        <w:t xml:space="preserve">Uprawnienie </w:t>
+      </w:r>
+      <w:r>
+        <w:rPr>
+          <w:rFonts w:ascii="Times New Roman" w:eastAsia="Calibri" w:hAnsi="Times New Roman"/>
+          <w:i/>
+          <w:iCs/>
+          <w:sz w:val="24"/>
+          <w:szCs w:val="24"/>
+        </w:rPr>
+        <w:t>CREATE_PROJECT</w:t>
+      </w:r>
+      <w:r>
+        <w:rPr>
+          <w:rFonts w:ascii="Times New Roman" w:eastAsia="Calibri" w:hAnsi="Times New Roman"/>
+          <w:sz w:val="24"/>
+          <w:szCs w:val="24"/>
+        </w:rPr>
+        <w:t>:</w:t>
+      </w:r>
+    </w:p>
+    <w:p>
+      <w:pPr>
+        <w:pStyle w:val="Akapitzlist"/>
+        <w:numPr>
+          <w:ilvl w:val="0"/>
+          <w:numId w:val="16"/>
+        </w:numPr>
+        <w:tabs>
+          <w:tab w:val="left" w:pos="709"/>
+          <w:tab w:val="center" w:pos="4536"/>
+        </w:tabs>
+        <w:spacing w:line="276" w:lineRule="auto"/>
+        <w:jc w:val="both"/>
+        <w:rPr>
+          <w:rFonts w:ascii="Times New Roman" w:eastAsia="Calibri" w:hAnsi="Times New Roman"/>
+          <w:sz w:val="24"/>
+          <w:szCs w:val="24"/>
+        </w:rPr>
+      </w:pPr>
+      <w:r>
+        <w:rPr>
+          <w:rFonts w:ascii="Times New Roman" w:eastAsia="Calibri" w:hAnsi="Times New Roman"/>
+          <w:sz w:val="24"/>
+          <w:szCs w:val="24"/>
+        </w:rPr>
+        <w:t>d</w:t>
+      </w:r>
+      <w:r>
+        <w:rPr>
+          <w:rFonts w:ascii="Times New Roman" w:eastAsia="Calibri" w:hAnsi="Times New Roman"/>
+          <w:sz w:val="24"/>
+          <w:szCs w:val="24"/>
+        </w:rPr>
+        <w:t>odanie zasobu reprezentującego projekt badawczy</w:t>
+      </w:r>
+    </w:p>
+    <w:p>
+      <w:pPr>
+        <w:tabs>
+          <w:tab w:val="left" w:pos="709"/>
+          <w:tab w:val="center" w:pos="4536"/>
+        </w:tabs>
+        <w:spacing w:after="0"/>
+        <w:jc w:val="both"/>
+        <w:rPr>
+          <w:rFonts w:ascii="Times New Roman" w:eastAsia="Calibri" w:hAnsi="Times New Roman"/>
+          <w:sz w:val="24"/>
+          <w:szCs w:val="24"/>
+        </w:rPr>
+      </w:pPr>
+      <w:r>
+        <w:rPr>
+          <w:rFonts w:ascii="Times New Roman" w:eastAsia="Calibri" w:hAnsi="Times New Roman"/>
+          <w:sz w:val="24"/>
+          <w:szCs w:val="24"/>
+        </w:rPr>
+        <w:t xml:space="preserve">Uprawnienie </w:t>
+      </w:r>
+      <w:r>
+        <w:rPr>
+          <w:rFonts w:ascii="Times New Roman" w:eastAsia="Calibri" w:hAnsi="Times New Roman"/>
+          <w:i/>
+          <w:iCs/>
+          <w:sz w:val="24"/>
+          <w:szCs w:val="24"/>
+        </w:rPr>
+        <w:t>DELETE_PROJECT</w:t>
+      </w:r>
+      <w:r>
+        <w:rPr>
+          <w:rFonts w:ascii="Times New Roman" w:eastAsia="Calibri" w:hAnsi="Times New Roman"/>
+          <w:sz w:val="24"/>
+          <w:szCs w:val="24"/>
+        </w:rPr>
+        <w:t>:</w:t>
+      </w:r>
+    </w:p>
+    <w:p>
+      <w:pPr>
+        <w:pStyle w:val="Akapitzlist"/>
+        <w:numPr>
+          <w:ilvl w:val="0"/>
+          <w:numId w:val="16"/>
+        </w:numPr>
+        <w:tabs>
+          <w:tab w:val="left" w:pos="709"/>
+          <w:tab w:val="center" w:pos="4536"/>
+        </w:tabs>
+        <w:spacing w:line="276" w:lineRule="auto"/>
+        <w:jc w:val="both"/>
+        <w:rPr>
+          <w:rFonts w:ascii="Times New Roman" w:eastAsia="Calibri" w:hAnsi="Times New Roman"/>
+          <w:sz w:val="24"/>
+          <w:szCs w:val="24"/>
+        </w:rPr>
+      </w:pPr>
+      <w:r>
+        <w:rPr>
+          <w:rFonts w:ascii="Times New Roman" w:eastAsia="Calibri" w:hAnsi="Times New Roman"/>
+          <w:sz w:val="24"/>
+          <w:szCs w:val="24"/>
+        </w:rPr>
+        <w:t>u</w:t>
+      </w:r>
+      <w:r>
+        <w:rPr>
+          <w:rFonts w:ascii="Times New Roman" w:eastAsia="Calibri" w:hAnsi="Times New Roman"/>
+          <w:sz w:val="24"/>
+          <w:szCs w:val="24"/>
+        </w:rPr>
+        <w:t>sunięcie zasobu na podstawie nazwy projektu badawczego</w:t>
+      </w:r>
+    </w:p>
+    <w:p>
+      <w:pPr>
+        <w:tabs>
+          <w:tab w:val="left" w:pos="709"/>
+          <w:tab w:val="center" w:pos="4536"/>
+        </w:tabs>
+        <w:spacing w:after="0"/>
+        <w:jc w:val="both"/>
+        <w:rPr>
+          <w:rFonts w:ascii="Times New Roman" w:eastAsia="Calibri" w:hAnsi="Times New Roman"/>
+          <w:sz w:val="24"/>
+          <w:szCs w:val="24"/>
+        </w:rPr>
+      </w:pPr>
+      <w:r>
+        <w:rPr>
+          <w:rFonts w:ascii="Times New Roman" w:eastAsia="Calibri" w:hAnsi="Times New Roman"/>
+          <w:sz w:val="24"/>
+          <w:szCs w:val="24"/>
+        </w:rPr>
+        <w:lastRenderedPageBreak/>
+        <w:t xml:space="preserve">Uprawnienie </w:t>
+      </w:r>
+      <w:r>
+        <w:rPr>
+          <w:rFonts w:ascii="Times New Roman" w:eastAsia="Calibri" w:hAnsi="Times New Roman"/>
+          <w:i/>
+          <w:iCs/>
+          <w:sz w:val="24"/>
+          <w:szCs w:val="24"/>
+        </w:rPr>
+        <w:t>ADD_MEASUREMENT</w:t>
+      </w:r>
+      <w:r>
+        <w:rPr>
+          <w:rFonts w:ascii="Times New Roman" w:eastAsia="Calibri" w:hAnsi="Times New Roman"/>
+          <w:sz w:val="24"/>
+          <w:szCs w:val="24"/>
+        </w:rPr>
+        <w:t>:</w:t>
+      </w:r>
+    </w:p>
+    <w:p>
+      <w:pPr>
+        <w:pStyle w:val="Akapitzlist"/>
+        <w:numPr>
+          <w:ilvl w:val="0"/>
+          <w:numId w:val="16"/>
+        </w:numPr>
+        <w:tabs>
+          <w:tab w:val="left" w:pos="709"/>
+          <w:tab w:val="center" w:pos="4536"/>
+        </w:tabs>
+        <w:spacing w:line="276" w:lineRule="auto"/>
+        <w:jc w:val="both"/>
+        <w:rPr>
+          <w:rFonts w:ascii="Times New Roman" w:eastAsia="Calibri" w:hAnsi="Times New Roman"/>
+          <w:sz w:val="24"/>
+          <w:szCs w:val="24"/>
+        </w:rPr>
+      </w:pPr>
+      <w:r>
+        <w:rPr>
+          <w:rFonts w:ascii="Times New Roman" w:eastAsia="Calibri" w:hAnsi="Times New Roman"/>
+          <w:sz w:val="24"/>
+          <w:szCs w:val="24"/>
+        </w:rPr>
+        <w:t>d</w:t>
+      </w:r>
+      <w:r>
+        <w:rPr>
+          <w:rFonts w:ascii="Times New Roman" w:eastAsia="Calibri" w:hAnsi="Times New Roman"/>
+          <w:sz w:val="24"/>
+          <w:szCs w:val="24"/>
+        </w:rPr>
+        <w:t>odanie pomiarów zawartych w pliku</w:t>
+      </w:r>
+    </w:p>
+    <w:p>
+      <w:pPr>
+        <w:tabs>
+          <w:tab w:val="left" w:pos="709"/>
+          <w:tab w:val="center" w:pos="4536"/>
+        </w:tabs>
+        <w:spacing w:after="0"/>
+        <w:jc w:val="both"/>
+        <w:rPr>
+          <w:rFonts w:ascii="Times New Roman" w:eastAsia="Calibri" w:hAnsi="Times New Roman"/>
+          <w:sz w:val="24"/>
+          <w:szCs w:val="24"/>
+        </w:rPr>
+      </w:pPr>
+      <w:r>
+        <w:rPr>
+          <w:rFonts w:ascii="Times New Roman" w:eastAsia="Calibri" w:hAnsi="Times New Roman"/>
+          <w:sz w:val="24"/>
+          <w:szCs w:val="24"/>
+        </w:rPr>
+        <w:t xml:space="preserve">Uprawnienie </w:t>
+      </w:r>
+      <w:r>
+        <w:rPr>
+          <w:rFonts w:ascii="Times New Roman" w:eastAsia="Calibri" w:hAnsi="Times New Roman"/>
+          <w:i/>
+          <w:iCs/>
+          <w:sz w:val="24"/>
+          <w:szCs w:val="24"/>
+        </w:rPr>
+        <w:t>UPDATE_PRIVILEGES</w:t>
+      </w:r>
+      <w:r>
+        <w:rPr>
+          <w:rFonts w:ascii="Times New Roman" w:eastAsia="Calibri" w:hAnsi="Times New Roman"/>
+          <w:sz w:val="24"/>
+          <w:szCs w:val="24"/>
+        </w:rPr>
+        <w:t>:</w:t>
+      </w:r>
+    </w:p>
+    <w:p>
+      <w:pPr>
+        <w:pStyle w:val="Akapitzlist"/>
+        <w:numPr>
+          <w:ilvl w:val="0"/>
+          <w:numId w:val="16"/>
+        </w:numPr>
+        <w:tabs>
+          <w:tab w:val="left" w:pos="709"/>
+          <w:tab w:val="center" w:pos="4536"/>
+        </w:tabs>
+        <w:spacing w:after="0" w:line="276" w:lineRule="auto"/>
+        <w:jc w:val="both"/>
+        <w:rPr>
+          <w:rFonts w:ascii="Times New Roman" w:eastAsia="Calibri" w:hAnsi="Times New Roman"/>
+          <w:sz w:val="24"/>
+          <w:szCs w:val="24"/>
+        </w:rPr>
+      </w:pPr>
+      <w:r>
+        <w:rPr>
+          <w:rFonts w:ascii="Times New Roman" w:eastAsia="Calibri" w:hAnsi="Times New Roman"/>
+          <w:sz w:val="24"/>
+          <w:szCs w:val="24"/>
+        </w:rPr>
+        <w:t>p</w:t>
+      </w:r>
+      <w:r>
+        <w:rPr>
+          <w:rFonts w:ascii="Times New Roman" w:eastAsia="Calibri" w:hAnsi="Times New Roman"/>
+          <w:sz w:val="24"/>
+          <w:szCs w:val="24"/>
+        </w:rPr>
+        <w:t>obranie listy wszystkich użytkowników zapisanych w systemie</w:t>
+      </w:r>
+    </w:p>
+    <w:p>
+      <w:pPr>
+        <w:pStyle w:val="Akapitzlist"/>
+        <w:numPr>
+          <w:ilvl w:val="0"/>
+          <w:numId w:val="16"/>
+        </w:numPr>
+        <w:tabs>
+          <w:tab w:val="left" w:pos="709"/>
+          <w:tab w:val="center" w:pos="4536"/>
+        </w:tabs>
+        <w:spacing w:after="0" w:line="276" w:lineRule="auto"/>
+        <w:jc w:val="both"/>
+        <w:rPr>
+          <w:rFonts w:ascii="Times New Roman" w:eastAsia="Calibri" w:hAnsi="Times New Roman"/>
+          <w:sz w:val="24"/>
+          <w:szCs w:val="24"/>
+        </w:rPr>
+      </w:pPr>
+      <w:r>
+        <w:rPr>
+          <w:rFonts w:ascii="Times New Roman" w:eastAsia="Calibri" w:hAnsi="Times New Roman"/>
+          <w:sz w:val="24"/>
+          <w:szCs w:val="24"/>
+        </w:rPr>
+        <w:t>a</w:t>
+      </w:r>
+      <w:r>
+        <w:rPr>
+          <w:rFonts w:ascii="Times New Roman" w:eastAsia="Calibri" w:hAnsi="Times New Roman"/>
+          <w:sz w:val="24"/>
+          <w:szCs w:val="24"/>
+        </w:rPr>
+        <w:t>ktualizacja ról i projektów przypisanych do użytkownika</w:t>
+      </w:r>
+    </w:p>
+    <w:p>
+      <w:pPr>
+        <w:pStyle w:val="Akapitzlist"/>
+        <w:numPr>
+          <w:ilvl w:val="0"/>
+          <w:numId w:val="16"/>
+        </w:numPr>
+        <w:tabs>
+          <w:tab w:val="left" w:pos="709"/>
+          <w:tab w:val="center" w:pos="4536"/>
+        </w:tabs>
+        <w:spacing w:after="0" w:line="276" w:lineRule="auto"/>
+        <w:jc w:val="both"/>
+        <w:rPr>
+          <w:rFonts w:ascii="Times New Roman" w:eastAsia="Calibri" w:hAnsi="Times New Roman"/>
+          <w:sz w:val="24"/>
+          <w:szCs w:val="24"/>
+        </w:rPr>
+      </w:pPr>
+      <w:r>
+        <w:rPr>
+          <w:rFonts w:ascii="Times New Roman" w:eastAsia="Calibri" w:hAnsi="Times New Roman"/>
+          <w:sz w:val="24"/>
+          <w:szCs w:val="24"/>
+        </w:rPr>
+        <w:t>a</w:t>
+      </w:r>
+      <w:r>
+        <w:rPr>
+          <w:rFonts w:ascii="Times New Roman" w:eastAsia="Calibri" w:hAnsi="Times New Roman"/>
+          <w:sz w:val="24"/>
+          <w:szCs w:val="24"/>
+        </w:rPr>
+        <w:t>ktualizacja widoczności akcji dla projektu, do którego użytkownik jest przypisany</w:t>
+      </w:r>
+    </w:p>
+    <w:p>
+      <w:pPr>
+        <w:pStyle w:val="Akapitzlist"/>
+        <w:numPr>
+          <w:ilvl w:val="0"/>
+          <w:numId w:val="16"/>
+        </w:numPr>
+        <w:tabs>
+          <w:tab w:val="left" w:pos="709"/>
+          <w:tab w:val="center" w:pos="4536"/>
+        </w:tabs>
+        <w:spacing w:after="0" w:line="276" w:lineRule="auto"/>
+        <w:jc w:val="both"/>
+        <w:rPr>
+          <w:rFonts w:ascii="Times New Roman" w:eastAsia="Calibri" w:hAnsi="Times New Roman"/>
+          <w:sz w:val="24"/>
+          <w:szCs w:val="24"/>
+        </w:rPr>
+      </w:pPr>
+      <w:r>
+        <w:rPr>
+          <w:rFonts w:ascii="Times New Roman" w:eastAsia="Calibri" w:hAnsi="Times New Roman"/>
+          <w:sz w:val="24"/>
+          <w:szCs w:val="24"/>
+        </w:rPr>
+        <w:t>u</w:t>
+      </w:r>
+      <w:r>
+        <w:rPr>
+          <w:rFonts w:ascii="Times New Roman" w:eastAsia="Calibri" w:hAnsi="Times New Roman"/>
+          <w:sz w:val="24"/>
+          <w:szCs w:val="24"/>
+        </w:rPr>
+        <w:t>sunięcie projektu z listy projektów przypisanych do użytkownika</w:t>
+      </w:r>
+    </w:p>
+    <w:p>
+      <w:pPr>
+        <w:pStyle w:val="Akapitzlist"/>
+        <w:tabs>
+          <w:tab w:val="left" w:pos="709"/>
+          <w:tab w:val="center" w:pos="4536"/>
+        </w:tabs>
+        <w:spacing w:after="0" w:line="276" w:lineRule="auto"/>
+        <w:jc w:val="both"/>
+        <w:rPr>
+          <w:rFonts w:ascii="Times New Roman" w:eastAsia="Calibri" w:hAnsi="Times New Roman"/>
+          <w:sz w:val="24"/>
+          <w:szCs w:val="24"/>
+        </w:rPr>
+      </w:pPr>
     </w:p>
     <w:p>
       <w:pPr>
@@ -8705,16 +9583,7 @@
           <w:sz w:val="24"/>
           <w:szCs w:val="24"/>
         </w:rPr>
-        <w:t xml:space="preserve">bazy relacyjnej jest uwzględnienie występowania relacji pomiędzy rolą posiadaną przez </w:t>
-      </w:r>
-      <w:r>
-        <w:rPr>
-          <w:rFonts w:ascii="Times New Roman" w:eastAsia="Calibri" w:hAnsi="Times New Roman"/>
-          <w:sz w:val="24"/>
-          <w:szCs w:val="24"/>
-        </w:rPr>
-        <w:lastRenderedPageBreak/>
-        <w:t xml:space="preserve">użytkownika oraz uprawnieniami przypisanymi do danej roli. </w:t>
+        <w:t xml:space="preserve">bazy relacyjnej jest uwzględnienie występowania relacji pomiędzy rolą posiadaną przez użytkownika oraz uprawnieniami przypisanymi do danej roli. </w:t>
       </w:r>
       <w:r>
         <w:rPr>
@@ -9339,7 +10208,16 @@
           <w:sz w:val="24"/>
           <w:szCs w:val="24"/>
         </w:rPr>
-        <w:t>o każdego żądania wysyłanego do serwera</w:t>
+        <w:t xml:space="preserve">o każdego żądania wysyłanego </w:t>
+      </w:r>
+      <w:r>
+        <w:rPr>
+          <w:rFonts w:ascii="Times New Roman" w:eastAsia="Calibri" w:hAnsi="Times New Roman"/>
+          <w:sz w:val="24"/>
+          <w:szCs w:val="24"/>
+        </w:rPr>
+        <w:lastRenderedPageBreak/>
+        <w:t>do serwera</w:t>
       </w:r>
       <w:r>
         <w:rPr>
@@ -9807,7 +10685,6 @@
           <w:sz w:val="24"/>
           <w:szCs w:val="24"/>
         </w:rPr>
-        <w:lastRenderedPageBreak/>
         <w:t>/authentication</w:t>
       </w:r>
       <w:r>
@@ -10210,7 +11087,7 @@
           <w:sz w:val="24"/>
           <w:szCs w:val="24"/>
         </w:rPr>
-        <w:t>Metody PATCH</w:t>
+        <w:t>Metody DELETE</w:t>
       </w:r>
     </w:p>
     <w:p>
@@ -10234,8 +11111,69 @@
           <w:sz w:val="24"/>
           <w:szCs w:val="24"/>
         </w:rPr>
-        <w:t>/user-projects</w:t>
-      </w:r>
+        <w:t>/user-projects/{name}</w:t>
+      </w:r>
+      <w:r>
+        <w:rPr>
+          <w:rFonts w:ascii="Times New Roman" w:eastAsia="Calibri" w:hAnsi="Times New Roman"/>
+          <w:sz w:val="24"/>
+          <w:szCs w:val="24"/>
+        </w:rPr>
+        <w:t xml:space="preserve"> – usuwa wszystkie projekty o przekazanej nazwie.</w:t>
+      </w:r>
+    </w:p>
+    <w:p>
+      <w:pPr>
+        <w:tabs>
+          <w:tab w:val="left" w:pos="709"/>
+          <w:tab w:val="center" w:pos="4536"/>
+        </w:tabs>
+        <w:spacing w:after="0"/>
+        <w:jc w:val="both"/>
+        <w:rPr>
+          <w:rFonts w:ascii="Times New Roman" w:eastAsia="Calibri" w:hAnsi="Times New Roman"/>
+          <w:sz w:val="24"/>
+          <w:szCs w:val="24"/>
+        </w:rPr>
+      </w:pPr>
+    </w:p>
+    <w:p>
+      <w:pPr>
+        <w:tabs>
+          <w:tab w:val="left" w:pos="709"/>
+          <w:tab w:val="center" w:pos="4536"/>
+        </w:tabs>
+        <w:spacing w:after="0"/>
+        <w:jc w:val="both"/>
+        <w:rPr>
+          <w:rFonts w:ascii="Times New Roman" w:eastAsia="Calibri" w:hAnsi="Times New Roman"/>
+          <w:sz w:val="24"/>
+          <w:szCs w:val="24"/>
+        </w:rPr>
+      </w:pPr>
+      <w:r>
+        <w:rPr>
+          <w:rFonts w:ascii="Times New Roman" w:eastAsia="Calibri" w:hAnsi="Times New Roman"/>
+          <w:sz w:val="24"/>
+          <w:szCs w:val="24"/>
+        </w:rPr>
+        <w:lastRenderedPageBreak/>
+        <w:t>Metody PATCH</w:t>
+      </w:r>
+    </w:p>
+    <w:p>
+      <w:pPr>
+        <w:tabs>
+          <w:tab w:val="left" w:pos="709"/>
+          <w:tab w:val="center" w:pos="4536"/>
+        </w:tabs>
+        <w:jc w:val="both"/>
+        <w:rPr>
+          <w:rFonts w:ascii="Times New Roman" w:eastAsia="Calibri" w:hAnsi="Times New Roman"/>
+          <w:sz w:val="24"/>
+          <w:szCs w:val="24"/>
+        </w:rPr>
+      </w:pPr>
       <w:r>
         <w:rPr>
           <w:rFonts w:ascii="Times New Roman" w:eastAsia="Calibri" w:hAnsi="Times New Roman"/>
@@ -10244,133 +11182,8 @@
           <w:sz w:val="24"/>
           <w:szCs w:val="24"/>
         </w:rPr>
-        <w:t xml:space="preserve"> </w:t>
-      </w:r>
-      <w:r>
-        <w:rPr>
-          <w:rFonts w:ascii="Times New Roman" w:eastAsia="Calibri" w:hAnsi="Times New Roman"/>
-          <w:sz w:val="24"/>
-          <w:szCs w:val="24"/>
-        </w:rPr>
-        <w:t>– aktualizuje akcje przypisane do projekt</w:t>
-      </w:r>
-      <w:r>
-        <w:rPr>
-          <w:rFonts w:ascii="Times New Roman" w:eastAsia="Calibri" w:hAnsi="Times New Roman"/>
-          <w:sz w:val="24"/>
-          <w:szCs w:val="24"/>
-        </w:rPr>
-        <w:t>ów</w:t>
-      </w:r>
-      <w:r>
-        <w:rPr>
-          <w:rFonts w:ascii="Times New Roman" w:eastAsia="Calibri" w:hAnsi="Times New Roman"/>
-          <w:sz w:val="24"/>
-          <w:szCs w:val="24"/>
-        </w:rPr>
-        <w:t xml:space="preserve"> o identyfikator</w:t>
-      </w:r>
-      <w:r>
-        <w:rPr>
-          <w:rFonts w:ascii="Times New Roman" w:eastAsia="Calibri" w:hAnsi="Times New Roman"/>
-          <w:sz w:val="24"/>
-          <w:szCs w:val="24"/>
-        </w:rPr>
-        <w:t>ach</w:t>
-      </w:r>
-      <w:r>
-        <w:rPr>
-          <w:rFonts w:ascii="Times New Roman" w:eastAsia="Calibri" w:hAnsi="Times New Roman"/>
-          <w:sz w:val="24"/>
-          <w:szCs w:val="24"/>
-        </w:rPr>
-        <w:t xml:space="preserve"> przekazany</w:t>
-      </w:r>
-      <w:r>
-        <w:rPr>
-          <w:rFonts w:ascii="Times New Roman" w:eastAsia="Calibri" w:hAnsi="Times New Roman"/>
-          <w:sz w:val="24"/>
-          <w:szCs w:val="24"/>
-        </w:rPr>
-        <w:t>ch</w:t>
-      </w:r>
-      <w:r>
-        <w:rPr>
-          <w:rFonts w:ascii="Times New Roman" w:eastAsia="Calibri" w:hAnsi="Times New Roman"/>
-          <w:sz w:val="24"/>
-          <w:szCs w:val="24"/>
-        </w:rPr>
-        <w:t xml:space="preserve"> w</w:t>
-      </w:r>
-      <w:r>
-        <w:rPr>
-          <w:rFonts w:ascii="Times New Roman" w:eastAsia="Calibri" w:hAnsi="Times New Roman"/>
-          <w:sz w:val="24"/>
-          <w:szCs w:val="24"/>
-        </w:rPr>
-        <w:t xml:space="preserve"> obiekcie</w:t>
-      </w:r>
-      <w:r>
-        <w:rPr>
-          <w:rFonts w:ascii="Times New Roman" w:eastAsia="Calibri" w:hAnsi="Times New Roman"/>
-          <w:sz w:val="24"/>
-          <w:szCs w:val="24"/>
-        </w:rPr>
-        <w:t xml:space="preserve"> ProjectActionsDto. </w:t>
-      </w:r>
-      <w:r>
-        <w:rPr>
-          <w:rFonts w:ascii="Times New Roman" w:eastAsia="Calibri" w:hAnsi="Times New Roman"/>
-          <w:sz w:val="24"/>
-          <w:szCs w:val="24"/>
-        </w:rPr>
-        <w:t xml:space="preserve">Jeżeli </w:t>
-      </w:r>
-      <w:r>
-        <w:rPr>
-          <w:rFonts w:ascii="Times New Roman" w:eastAsia="Calibri" w:hAnsi="Times New Roman"/>
-          <w:sz w:val="24"/>
-          <w:szCs w:val="24"/>
-        </w:rPr>
-        <w:t>identyfikator jednego z projektów nie istnieje, metoda wyrzuca wyjątek ProjectNotFoundException i zwraca status Not Found.</w:t>
-      </w:r>
-    </w:p>
-    <w:p>
-      <w:pPr>
-        <w:tabs>
-          <w:tab w:val="left" w:pos="709"/>
-          <w:tab w:val="center" w:pos="4536"/>
-        </w:tabs>
-        <w:spacing w:after="0"/>
-        <w:jc w:val="both"/>
-        <w:rPr>
-          <w:rFonts w:ascii="Times New Roman" w:eastAsia="Calibri" w:hAnsi="Times New Roman"/>
-          <w:sz w:val="24"/>
-          <w:szCs w:val="24"/>
-        </w:rPr>
-      </w:pPr>
-      <w:r>
-        <w:rPr>
-          <w:rFonts w:ascii="Times New Roman" w:eastAsia="Calibri" w:hAnsi="Times New Roman"/>
-          <w:sz w:val="24"/>
-          <w:szCs w:val="24"/>
-        </w:rPr>
-        <w:t>Metody DELETE</w:t>
-      </w:r>
-    </w:p>
-    <w:p>
-      <w:pPr>
-        <w:tabs>
-          <w:tab w:val="left" w:pos="709"/>
-          <w:tab w:val="center" w:pos="4536"/>
-        </w:tabs>
-        <w:jc w:val="both"/>
-        <w:rPr>
-          <w:rFonts w:ascii="Times New Roman" w:eastAsia="Calibri" w:hAnsi="Times New Roman"/>
-          <w:sz w:val="24"/>
-          <w:szCs w:val="24"/>
-        </w:rPr>
-      </w:pPr>
+        <w:t>/user-projects</w:t>
+      </w:r>
       <w:r>
         <w:rPr>
           <w:rFonts w:ascii="Times New Roman" w:eastAsia="Calibri" w:hAnsi="Times New Roman"/>
@@ -10379,15 +11192,15 @@
           <w:sz w:val="24"/>
           <w:szCs w:val="24"/>
         </w:rPr>
-        <w:t>/user-projects/{name}</w:t>
-      </w:r>
-      <w:r>
-        <w:rPr>
-          <w:rFonts w:ascii="Times New Roman" w:eastAsia="Calibri" w:hAnsi="Times New Roman"/>
-          <w:sz w:val="24"/>
-          <w:szCs w:val="24"/>
-        </w:rPr>
-        <w:t xml:space="preserve"> – usuwa wszystkie projekty o przekazanej nazwie.</w:t>
+        <w:t xml:space="preserve"> </w:t>
+      </w:r>
+      <w:r>
+        <w:rPr>
+          <w:rFonts w:ascii="Times New Roman" w:eastAsia="Calibri" w:hAnsi="Times New Roman"/>
+          <w:sz w:val="24"/>
+          <w:szCs w:val="24"/>
+        </w:rPr>
+        <w:t>– aktualizuje akcje przypisane do projektów o identyfikatorach przekazanych w obiekcie ProjectActionsDto. Jeżeli identyfikator jednego z projektów nie istnieje, metoda wyrzuca wyjątek ProjectNotFoundException i zwraca status Not Found.</w:t>
       </w:r>
     </w:p>
     <w:p>
@@ -10951,16 +11764,7 @@
           <w:sz w:val="24"/>
           <w:szCs w:val="24"/>
         </w:rPr>
-        <w:t xml:space="preserve">Pozostałe kolekcje odpowiedzialne za gromadzenie pomiarów z urządzeń </w:t>
-      </w:r>
-      <w:r>
-        <w:rPr>
-          <w:rFonts w:ascii="Times New Roman" w:eastAsia="Calibri" w:hAnsi="Times New Roman"/>
-          <w:sz w:val="24"/>
-          <w:szCs w:val="24"/>
-        </w:rPr>
-        <w:lastRenderedPageBreak/>
-        <w:t xml:space="preserve">badawczych są tworzone dynamicznie w trakcie działania </w:t>
+        <w:t xml:space="preserve">Pozostałe kolekcje odpowiedzialne za gromadzenie pomiarów z urządzeń badawczych są tworzone dynamicznie w trakcie działania </w:t>
       </w:r>
       <w:r>
         <w:rPr>
@@ -11474,7 +12278,16 @@
           <w:sz w:val="24"/>
           <w:szCs w:val="24"/>
         </w:rPr>
-        <w:t>ć dołączony nagłówek X-API-Key zawierający w polu wartości prawidłowo zbudowan</w:t>
+        <w:t xml:space="preserve">ć dołączony nagłówek X-API-Key </w:t>
+      </w:r>
+      <w:r>
+        <w:rPr>
+          <w:rFonts w:ascii="Times New Roman" w:eastAsia="Calibri" w:hAnsi="Times New Roman"/>
+          <w:sz w:val="24"/>
+          <w:szCs w:val="24"/>
+        </w:rPr>
+        <w:lastRenderedPageBreak/>
+        <w:t>zawierający w polu wartości prawidłowo zbudowan</w:t>
       </w:r>
       <w:r>
         <w:rPr>
@@ -11762,16 +12575,7 @@
           <w:sz w:val="24"/>
           <w:szCs w:val="24"/>
         </w:rPr>
-        <w:t xml:space="preserve"> Po przeprowadzeniu weryfikacji pomiaru następuje </w:t>
-      </w:r>
-      <w:r>
-        <w:rPr>
-          <w:rFonts w:ascii="Times New Roman" w:eastAsia="Calibri" w:hAnsi="Times New Roman"/>
-          <w:sz w:val="24"/>
-          <w:szCs w:val="24"/>
-        </w:rPr>
-        <w:lastRenderedPageBreak/>
-        <w:t xml:space="preserve">sprawdzenie, czy zostały wykryte błędy. Jeżeli na tym etapie serwis odnotuje błąd, pomiar nie zostanie zapisany i użytkownik zostanie poinformowany o błędzie ze statusem Internal Server Error. </w:t>
+        <w:t xml:space="preserve"> Po przeprowadzeniu weryfikacji pomiaru następuje sprawdzenie, czy zostały wykryte błędy. Jeżeli na tym etapie serwis odnotuje błąd, pomiar nie zostanie zapisany i użytkownik zostanie poinformowany o błędzie ze statusem Internal Server Error. </w:t>
       </w:r>
       <w:r>
         <w:rPr>
@@ -11943,21 +12747,35 @@
         <w:jc w:val="both"/>
         <w:rPr>
           <w:rFonts w:ascii="Times New Roman" w:eastAsia="Calibri" w:hAnsi="Times New Roman"/>
+          <w:sz w:val="24"/>
+          <w:szCs w:val="24"/>
+        </w:rPr>
+      </w:pPr>
+      <w:r>
+        <w:rPr>
+          <w:rFonts w:ascii="Times New Roman" w:eastAsia="Calibri" w:hAnsi="Times New Roman"/>
+          <w:sz w:val="24"/>
+          <w:szCs w:val="24"/>
+        </w:rPr>
+        <w:tab/>
+        <w:t>Serwis udostępnia węzły końcowe, które umożliwiają komunikację serwera aplikacji ze światem zewnętrznym. Poniżej została przedstawiona lista udostępnionych węzłów końcowych wraz z krótkim opisem funkcjonalności.</w:t>
+      </w:r>
+    </w:p>
+    <w:p>
+      <w:pPr>
+        <w:tabs>
+          <w:tab w:val="left" w:pos="709"/>
+          <w:tab w:val="center" w:pos="4536"/>
+        </w:tabs>
+        <w:jc w:val="both"/>
+        <w:rPr>
+          <w:rFonts w:ascii="Times New Roman" w:eastAsia="Calibri" w:hAnsi="Times New Roman"/>
           <w:b/>
           <w:bCs/>
           <w:sz w:val="24"/>
           <w:szCs w:val="24"/>
         </w:rPr>
       </w:pPr>
-      <w:r>
-        <w:rPr>
-          <w:rFonts w:ascii="Times New Roman" w:eastAsia="Calibri" w:hAnsi="Times New Roman"/>
-          <w:sz w:val="24"/>
-          <w:szCs w:val="24"/>
-        </w:rPr>
-        <w:tab/>
-        <w:t>Serwis udostępnia węzły końcowe, które umożliwiają komunikację serwera aplikacji ze światem zewnętrznym. Poniżej została przedstawiona lista udostępnionych węzłów końcowych wraz z krótkim opisem funkcjonalności.</w:t>
-      </w:r>
     </w:p>
     <w:p>
       <w:pPr>
@@ -11981,6 +12799,7 @@
           <w:sz w:val="24"/>
           <w:szCs w:val="24"/>
         </w:rPr>
+        <w:lastRenderedPageBreak/>
         <w:t xml:space="preserve">Klasa </w:t>
       </w:r>
       <w:r>
@@ -12392,7 +13211,6 @@
           <w:sz w:val="24"/>
           <w:szCs w:val="24"/>
         </w:rPr>
-        <w:lastRenderedPageBreak/>
         <w:t>Metody POST</w:t>
       </w:r>
     </w:p>
@@ -13592,6 +14410,119 @@
     </w:lvl>
   </w:abstractNum>
   <w:abstractNum w:abstractNumId="6" w15:restartNumberingAfterBreak="0">
+    <w:nsid w:val="431F4581"/>
+    <w:multiLevelType w:val="hybridMultilevel"/>
+    <w:tmpl w:val="377C008C"/>
+    <w:lvl w:ilvl="0" w:tplc="04150001">
+      <w:start w:val="1"/>
+      <w:numFmt w:val="bullet"/>
+      <w:lvlText w:val=""/>
+      <w:lvlJc w:val="left"/>
+      <w:pPr>
+        <w:ind w:left="720" w:hanging="360"/>
+      </w:pPr>
+      <w:rPr>
+        <w:rFonts w:ascii="Symbol" w:hAnsi="Symbol" w:hint="default"/>
+      </w:rPr>
+    </w:lvl>
+    <w:lvl w:ilvl="1" w:tplc="04150003" w:tentative="1">
+      <w:start w:val="1"/>
+      <w:numFmt w:val="bullet"/>
+      <w:lvlText w:val="o"/>
+      <w:lvlJc w:val="left"/>
+      <w:pPr>
+        <w:ind w:left="1440" w:hanging="360"/>
+      </w:pPr>
+      <w:rPr>
+        <w:rFonts w:ascii="Courier New" w:hAnsi="Courier New" w:cs="Courier New" w:hint="default"/>
+      </w:rPr>
+    </w:lvl>
+    <w:lvl w:ilvl="2" w:tplc="04150005" w:tentative="1">
+      <w:start w:val="1"/>
+      <w:numFmt w:val="bullet"/>
+      <w:lvlText w:val=""/>
+      <w:lvlJc w:val="left"/>
+      <w:pPr>
+        <w:ind w:left="2160" w:hanging="360"/>
+      </w:pPr>
+      <w:rPr>
+        <w:rFonts w:ascii="Wingdings" w:hAnsi="Wingdings" w:hint="default"/>
+      </w:rPr>
+    </w:lvl>
+    <w:lvl w:ilvl="3" w:tplc="04150001" w:tentative="1">
+      <w:start w:val="1"/>
+      <w:numFmt w:val="bullet"/>
+      <w:lvlText w:val=""/>
+      <w:lvlJc w:val="left"/>
+      <w:pPr>
+        <w:ind w:left="2880" w:hanging="360"/>
+      </w:pPr>
+      <w:rPr>
+        <w:rFonts w:ascii="Symbol" w:hAnsi="Symbol" w:hint="default"/>
+      </w:rPr>
+    </w:lvl>
+    <w:lvl w:ilvl="4" w:tplc="04150003" w:tentative="1">
+      <w:start w:val="1"/>
+      <w:numFmt w:val="bullet"/>
+      <w:lvlText w:val="o"/>
+      <w:lvlJc w:val="left"/>
+      <w:pPr>
+        <w:ind w:left="3600" w:hanging="360"/>
+      </w:pPr>
+      <w:rPr>
+        <w:rFonts w:ascii="Courier New" w:hAnsi="Courier New" w:cs="Courier New" w:hint="default"/>
+      </w:rPr>
+    </w:lvl>
+    <w:lvl w:ilvl="5" w:tplc="04150005" w:tentative="1">
+      <w:start w:val="1"/>
+      <w:numFmt w:val="bullet"/>
+      <w:lvlText w:val=""/>
+      <w:lvlJc w:val="left"/>
+      <w:pPr>
+        <w:ind w:left="4320" w:hanging="360"/>
+      </w:pPr>
+      <w:rPr>
+        <w:rFonts w:ascii="Wingdings" w:hAnsi="Wingdings" w:hint="default"/>
+      </w:rPr>
+    </w:lvl>
+    <w:lvl w:ilvl="6" w:tplc="04150001" w:tentative="1">
+      <w:start w:val="1"/>
+      <w:numFmt w:val="bullet"/>
+      <w:lvlText w:val=""/>
+      <w:lvlJc w:val="left"/>
+      <w:pPr>
+        <w:ind w:left="5040" w:hanging="360"/>
+      </w:pPr>
+      <w:rPr>
+        <w:rFonts w:ascii="Symbol" w:hAnsi="Symbol" w:hint="default"/>
+      </w:rPr>
+    </w:lvl>
+    <w:lvl w:ilvl="7" w:tplc="04150003" w:tentative="1">
+      <w:start w:val="1"/>
+      <w:numFmt w:val="bullet"/>
+      <w:lvlText w:val="o"/>
+      <w:lvlJc w:val="left"/>
+      <w:pPr>
+        <w:ind w:left="5760" w:hanging="360"/>
+      </w:pPr>
+      <w:rPr>
+        <w:rFonts w:ascii="Courier New" w:hAnsi="Courier New" w:cs="Courier New" w:hint="default"/>
+      </w:rPr>
+    </w:lvl>
+    <w:lvl w:ilvl="8" w:tplc="04150005" w:tentative="1">
+      <w:start w:val="1"/>
+      <w:numFmt w:val="bullet"/>
+      <w:lvlText w:val=""/>
+      <w:lvlJc w:val="left"/>
+      <w:pPr>
+        <w:ind w:left="6480" w:hanging="360"/>
+      </w:pPr>
+      <w:rPr>
+        <w:rFonts w:ascii="Wingdings" w:hAnsi="Wingdings" w:hint="default"/>
+      </w:rPr>
+    </w:lvl>
+  </w:abstractNum>
+  <w:abstractNum w:abstractNumId="7" w15:restartNumberingAfterBreak="0">
     <w:nsid w:val="45470235"/>
     <w:multiLevelType w:val="multilevel"/>
     <w:tmpl w:val="0415001F"/>
@@ -13677,7 +14608,120 @@
       </w:pPr>
     </w:lvl>
   </w:abstractNum>
-  <w:abstractNum w:abstractNumId="7" w15:restartNumberingAfterBreak="0">
+  <w:abstractNum w:abstractNumId="8" w15:restartNumberingAfterBreak="0">
+    <w:nsid w:val="4738038B"/>
+    <w:multiLevelType w:val="hybridMultilevel"/>
+    <w:tmpl w:val="07AC97B4"/>
+    <w:lvl w:ilvl="0" w:tplc="04150001">
+      <w:start w:val="1"/>
+      <w:numFmt w:val="bullet"/>
+      <w:lvlText w:val=""/>
+      <w:lvlJc w:val="left"/>
+      <w:pPr>
+        <w:ind w:left="720" w:hanging="360"/>
+      </w:pPr>
+      <w:rPr>
+        <w:rFonts w:ascii="Symbol" w:hAnsi="Symbol" w:hint="default"/>
+      </w:rPr>
+    </w:lvl>
+    <w:lvl w:ilvl="1" w:tplc="04150003" w:tentative="1">
+      <w:start w:val="1"/>
+      <w:numFmt w:val="bullet"/>
+      <w:lvlText w:val="o"/>
+      <w:lvlJc w:val="left"/>
+      <w:pPr>
+        <w:ind w:left="1440" w:hanging="360"/>
+      </w:pPr>
+      <w:rPr>
+        <w:rFonts w:ascii="Courier New" w:hAnsi="Courier New" w:cs="Courier New" w:hint="default"/>
+      </w:rPr>
+    </w:lvl>
+    <w:lvl w:ilvl="2" w:tplc="04150005" w:tentative="1">
+      <w:start w:val="1"/>
+      <w:numFmt w:val="bullet"/>
+      <w:lvlText w:val=""/>
+      <w:lvlJc w:val="left"/>
+      <w:pPr>
+        <w:ind w:left="2160" w:hanging="360"/>
+      </w:pPr>
+      <w:rPr>
+        <w:rFonts w:ascii="Wingdings" w:hAnsi="Wingdings" w:hint="default"/>
+      </w:rPr>
+    </w:lvl>
+    <w:lvl w:ilvl="3" w:tplc="04150001" w:tentative="1">
+      <w:start w:val="1"/>
+      <w:numFmt w:val="bullet"/>
+      <w:lvlText w:val=""/>
+      <w:lvlJc w:val="left"/>
+      <w:pPr>
+        <w:ind w:left="2880" w:hanging="360"/>
+      </w:pPr>
+      <w:rPr>
+        <w:rFonts w:ascii="Symbol" w:hAnsi="Symbol" w:hint="default"/>
+      </w:rPr>
+    </w:lvl>
+    <w:lvl w:ilvl="4" w:tplc="04150003" w:tentative="1">
+      <w:start w:val="1"/>
+      <w:numFmt w:val="bullet"/>
+      <w:lvlText w:val="o"/>
+      <w:lvlJc w:val="left"/>
+      <w:pPr>
+        <w:ind w:left="3600" w:hanging="360"/>
+      </w:pPr>
+      <w:rPr>
+        <w:rFonts w:ascii="Courier New" w:hAnsi="Courier New" w:cs="Courier New" w:hint="default"/>
+      </w:rPr>
+    </w:lvl>
+    <w:lvl w:ilvl="5" w:tplc="04150005" w:tentative="1">
+      <w:start w:val="1"/>
+      <w:numFmt w:val="bullet"/>
+      <w:lvlText w:val=""/>
+      <w:lvlJc w:val="left"/>
+      <w:pPr>
+        <w:ind w:left="4320" w:hanging="360"/>
+      </w:pPr>
+      <w:rPr>
+        <w:rFonts w:ascii="Wingdings" w:hAnsi="Wingdings" w:hint="default"/>
+      </w:rPr>
+    </w:lvl>
+    <w:lvl w:ilvl="6" w:tplc="04150001" w:tentative="1">
+      <w:start w:val="1"/>
+      <w:numFmt w:val="bullet"/>
+      <w:lvlText w:val=""/>
+      <w:lvlJc w:val="left"/>
+      <w:pPr>
+        <w:ind w:left="5040" w:hanging="360"/>
+      </w:pPr>
+      <w:rPr>
+        <w:rFonts w:ascii="Symbol" w:hAnsi="Symbol" w:hint="default"/>
+      </w:rPr>
+    </w:lvl>
+    <w:lvl w:ilvl="7" w:tplc="04150003" w:tentative="1">
+      <w:start w:val="1"/>
+      <w:numFmt w:val="bullet"/>
+      <w:lvlText w:val="o"/>
+      <w:lvlJc w:val="left"/>
+      <w:pPr>
+        <w:ind w:left="5760" w:hanging="360"/>
+      </w:pPr>
+      <w:rPr>
+        <w:rFonts w:ascii="Courier New" w:hAnsi="Courier New" w:cs="Courier New" w:hint="default"/>
+      </w:rPr>
+    </w:lvl>
+    <w:lvl w:ilvl="8" w:tplc="04150005" w:tentative="1">
+      <w:start w:val="1"/>
+      <w:numFmt w:val="bullet"/>
+      <w:lvlText w:val=""/>
+      <w:lvlJc w:val="left"/>
+      <w:pPr>
+        <w:ind w:left="6480" w:hanging="360"/>
+      </w:pPr>
+      <w:rPr>
+        <w:rFonts w:ascii="Wingdings" w:hAnsi="Wingdings" w:hint="default"/>
+      </w:rPr>
+    </w:lvl>
+  </w:abstractNum>
+  <w:abstractNum w:abstractNumId="9" w15:restartNumberingAfterBreak="0">
     <w:nsid w:val="4C800710"/>
     <w:multiLevelType w:val="hybridMultilevel"/>
     <w:tmpl w:val="5D085798"/>
@@ -13763,7 +14807,7 @@
       </w:pPr>
     </w:lvl>
   </w:abstractNum>
-  <w:abstractNum w:abstractNumId="8" w15:restartNumberingAfterBreak="0">
+  <w:abstractNum w:abstractNumId="10" w15:restartNumberingAfterBreak="0">
     <w:nsid w:val="5CAC00A2"/>
     <w:multiLevelType w:val="hybridMultilevel"/>
     <w:tmpl w:val="A378B0F0"/>
@@ -13852,7 +14896,7 @@
       </w:pPr>
     </w:lvl>
   </w:abstractNum>
-  <w:abstractNum w:abstractNumId="9" w15:restartNumberingAfterBreak="0">
+  <w:abstractNum w:abstractNumId="11" w15:restartNumberingAfterBreak="0">
     <w:nsid w:val="67F149B1"/>
     <w:multiLevelType w:val="multilevel"/>
     <w:tmpl w:val="0415001F"/>
@@ -13938,7 +14982,7 @@
       </w:pPr>
     </w:lvl>
   </w:abstractNum>
-  <w:abstractNum w:abstractNumId="10" w15:restartNumberingAfterBreak="0">
+  <w:abstractNum w:abstractNumId="12" w15:restartNumberingAfterBreak="0">
     <w:nsid w:val="6D843111"/>
     <w:multiLevelType w:val="hybridMultilevel"/>
     <w:tmpl w:val="166EE292"/>
@@ -14051,7 +15095,7 @@
       </w:rPr>
     </w:lvl>
   </w:abstractNum>
-  <w:abstractNum w:abstractNumId="11" w15:restartNumberingAfterBreak="0">
+  <w:abstractNum w:abstractNumId="13" w15:restartNumberingAfterBreak="0">
     <w:nsid w:val="6E615F28"/>
     <w:multiLevelType w:val="multilevel"/>
     <w:tmpl w:val="0EDC6A88"/>
@@ -14168,7 +15212,7 @@
       </w:rPr>
     </w:lvl>
   </w:abstractNum>
-  <w:abstractNum w:abstractNumId="12" w15:restartNumberingAfterBreak="0">
+  <w:abstractNum w:abstractNumId="14" w15:restartNumberingAfterBreak="0">
     <w:nsid w:val="726F4A49"/>
     <w:multiLevelType w:val="hybridMultilevel"/>
     <w:tmpl w:val="2CD8B188"/>
@@ -14254,7 +15298,7 @@
       </w:pPr>
     </w:lvl>
   </w:abstractNum>
-  <w:abstractNum w:abstractNumId="13" w15:restartNumberingAfterBreak="0">
+  <w:abstractNum w:abstractNumId="15" w15:restartNumberingAfterBreak="0">
     <w:nsid w:val="754B1F7B"/>
     <w:multiLevelType w:val="multilevel"/>
     <w:tmpl w:val="0415001F"/>
@@ -14341,19 +15385,19 @@
     </w:lvl>
   </w:abstractNum>
   <w:num w:numId="1" w16cid:durableId="1831020990">
-    <w:abstractNumId w:val="8"/>
+    <w:abstractNumId w:val="10"/>
   </w:num>
   <w:num w:numId="2" w16cid:durableId="451437649">
     <w:abstractNumId w:val="0"/>
   </w:num>
   <w:num w:numId="3" w16cid:durableId="1991061192">
-    <w:abstractNumId w:val="12"/>
+    <w:abstractNumId w:val="14"/>
   </w:num>
   <w:num w:numId="4" w16cid:durableId="560407913">
-    <w:abstractNumId w:val="13"/>
+    <w:abstractNumId w:val="15"/>
   </w:num>
   <w:num w:numId="5" w16cid:durableId="1373577216">
-    <w:abstractNumId w:val="9"/>
+    <w:abstractNumId w:val="11"/>
   </w:num>
   <w:num w:numId="6" w16cid:durableId="1897354109">
     <w:abstractNumId w:val="5"/>
@@ -14362,25 +15406,31 @@
     <w:abstractNumId w:val="1"/>
   </w:num>
   <w:num w:numId="8" w16cid:durableId="39549941">
-    <w:abstractNumId w:val="6"/>
+    <w:abstractNumId w:val="7"/>
   </w:num>
   <w:num w:numId="9" w16cid:durableId="1869291565">
     <w:abstractNumId w:val="4"/>
   </w:num>
   <w:num w:numId="10" w16cid:durableId="362443362">
-    <w:abstractNumId w:val="10"/>
+    <w:abstractNumId w:val="12"/>
   </w:num>
   <w:num w:numId="11" w16cid:durableId="742489977">
     <w:abstractNumId w:val="2"/>
   </w:num>
   <w:num w:numId="12" w16cid:durableId="1386563771">
-    <w:abstractNumId w:val="11"/>
+    <w:abstractNumId w:val="13"/>
   </w:num>
   <w:num w:numId="13" w16cid:durableId="347103210">
-    <w:abstractNumId w:val="7"/>
+    <w:abstractNumId w:val="9"/>
   </w:num>
   <w:num w:numId="14" w16cid:durableId="668022197">
     <w:abstractNumId w:val="3"/>
+  </w:num>
+  <w:num w:numId="15" w16cid:durableId="1119570216">
+    <w:abstractNumId w:val="6"/>
+  </w:num>
+  <w:num w:numId="16" w16cid:durableId="1718502599">
+    <w:abstractNumId w:val="8"/>
   </w:num>
 </w:numbering>
 </file>

</xml_diff>

<commit_message>
Update section about service registry pattern
</commit_message>
<xml_diff>
--- a/arch-docs/docs/Mgr_Mateusz_Barnacki.docx
+++ b/arch-docs/docs/Mgr_Mateusz_Barnacki.docx
@@ -4031,17 +4031,14 @@
         </w:rPr>
         <w:t xml:space="preserve"> Działanie aplikacji można sprawdzić tylko i wyłącznie będąc zalogowanym do sieci wydziału. Strona logowania do systemu znajduje się pod adresem </w:t>
       </w:r>
-      <w:hyperlink r:id="rId11" w:history="1">
-        <w:r>
-          <w:rPr>
-            <w:rStyle w:val="Hipercze"/>
-            <w:rFonts w:eastAsia="Calibri"/>
-            <w:i/>
-            <w:iCs/>
-          </w:rPr>
-          <w:t>http://172.20.40.211:3000</w:t>
-        </w:r>
-      </w:hyperlink>
+      <w:r>
+        <w:rPr>
+          <w:rFonts w:eastAsia="Calibri"/>
+          <w:i/>
+          <w:iCs/>
+        </w:rPr>
+        <w:t>http://172.20.40.211:3000</w:t>
+      </w:r>
       <w:r>
         <w:rPr>
           <w:rFonts w:ascii="Times New Roman" w:eastAsia="Calibri" w:hAnsi="Times New Roman"/>
@@ -4638,9 +4635,9 @@
             <o:lock v:ext="edit" aspectratio="t"/>
           </v:shapetype>
           <v:shape id="_x0000_i1025" type="#_x0000_t75" style="width:453.6pt;height:42.6pt" o:ole="">
-            <v:imagedata r:id="rId12" o:title=""/>
+            <v:imagedata r:id="rId11" o:title=""/>
           </v:shape>
-          <o:OLEObject Type="Embed" ProgID="Word.OpenDocumentText.12" ShapeID="_x0000_i1025" DrawAspect="Content" ObjectID="_1754391109" r:id="rId13"/>
+          <o:OLEObject Type="Embed" ProgID="Word.OpenDocumentText.12" ShapeID="_x0000_i1025" DrawAspect="Content" ObjectID="_1754413122" r:id="rId12"/>
         </w:object>
       </w:r>
     </w:p>
@@ -5221,9 +5218,9 @@
         </w:rPr>
         <w:object w:dxaOrig="9072" w:dyaOrig="571" w14:anchorId="763A597B">
           <v:shape id="_x0000_i1026" type="#_x0000_t75" style="width:453.6pt;height:28.8pt" o:ole="">
-            <v:imagedata r:id="rId14" o:title=""/>
+            <v:imagedata r:id="rId13" o:title=""/>
           </v:shape>
-          <o:OLEObject Type="Embed" ProgID="Word.OpenDocumentText.12" ShapeID="_x0000_i1026" DrawAspect="Content" ObjectID="_1754391110" r:id="rId15"/>
+          <o:OLEObject Type="Embed" ProgID="Word.OpenDocumentText.12" ShapeID="_x0000_i1026" DrawAspect="Content" ObjectID="_1754413123" r:id="rId14"/>
         </w:object>
       </w:r>
     </w:p>
@@ -5551,9 +5548,9 @@
         </w:rPr>
         <w:object w:dxaOrig="9072" w:dyaOrig="478" w14:anchorId="0C079B4F">
           <v:shape id="_x0000_i1027" type="#_x0000_t75" style="width:453.6pt;height:24pt" o:ole="">
-            <v:imagedata r:id="rId16" o:title=""/>
+            <v:imagedata r:id="rId15" o:title=""/>
           </v:shape>
-          <o:OLEObject Type="Embed" ProgID="Word.OpenDocumentText.12" ShapeID="_x0000_i1027" DrawAspect="Content" ObjectID="_1754391111" r:id="rId17"/>
+          <o:OLEObject Type="Embed" ProgID="Word.OpenDocumentText.12" ShapeID="_x0000_i1027" DrawAspect="Content" ObjectID="_1754413124" r:id="rId16"/>
         </w:object>
       </w:r>
     </w:p>
@@ -5781,9 +5778,9 @@
         </w:rPr>
         <w:object w:dxaOrig="9072" w:dyaOrig="447" w14:anchorId="4D65622B">
           <v:shape id="_x0000_i1028" type="#_x0000_t75" style="width:453.6pt;height:22.8pt" o:ole="">
-            <v:imagedata r:id="rId18" o:title=""/>
+            <v:imagedata r:id="rId17" o:title=""/>
           </v:shape>
-          <o:OLEObject Type="Embed" ProgID="Word.OpenDocumentText.12" ShapeID="_x0000_i1028" DrawAspect="Content" ObjectID="_1754391112" r:id="rId19"/>
+          <o:OLEObject Type="Embed" ProgID="Word.OpenDocumentText.12" ShapeID="_x0000_i1028" DrawAspect="Content" ObjectID="_1754413125" r:id="rId18"/>
         </w:object>
       </w:r>
     </w:p>
@@ -6098,9 +6095,9 @@
         </w:rPr>
         <w:object w:dxaOrig="9072" w:dyaOrig="3777" w14:anchorId="0C736BA5">
           <v:shape id="_x0000_i1029" type="#_x0000_t75" style="width:453.6pt;height:189pt" o:ole="">
-            <v:imagedata r:id="rId20" o:title=""/>
+            <v:imagedata r:id="rId19" o:title=""/>
           </v:shape>
-          <o:OLEObject Type="Embed" ProgID="Word.OpenDocumentText.12" ShapeID="_x0000_i1029" DrawAspect="Content" ObjectID="_1754391113" r:id="rId21"/>
+          <o:OLEObject Type="Embed" ProgID="Word.OpenDocumentText.12" ShapeID="_x0000_i1029" DrawAspect="Content" ObjectID="_1754413126" r:id="rId20"/>
         </w:object>
       </w:r>
     </w:p>
@@ -6283,19 +6280,16 @@
         </w:rPr>
         <w:t xml:space="preserve">Po utworzeniu konta użytkownika można zalogować się do systemu działającego pod adresem </w:t>
       </w:r>
-      <w:hyperlink r:id="rId22" w:history="1">
-        <w:r>
-          <w:rPr>
-            <w:rStyle w:val="Hipercze"/>
-            <w:rFonts w:ascii="Times New Roman" w:eastAsia="Calibri" w:hAnsi="Times New Roman"/>
-            <w:i/>
-            <w:iCs/>
-            <w:sz w:val="24"/>
-            <w:szCs w:val="24"/>
-          </w:rPr>
-          <w:t>http://172.20.40.211:3000</w:t>
-        </w:r>
-      </w:hyperlink>
+      <w:r>
+        <w:rPr>
+          <w:rFonts w:ascii="Times New Roman" w:eastAsia="Calibri" w:hAnsi="Times New Roman"/>
+          <w:i/>
+          <w:iCs/>
+          <w:sz w:val="24"/>
+          <w:szCs w:val="24"/>
+        </w:rPr>
+        <w:t>http://172.20.40.211:3000</w:t>
+      </w:r>
       <w:r>
         <w:rPr>
           <w:rFonts w:ascii="Times New Roman" w:eastAsia="Calibri" w:hAnsi="Times New Roman"/>
@@ -6591,9 +6585,9 @@
         </w:rPr>
         <w:object w:dxaOrig="9072" w:dyaOrig="2398" w14:anchorId="678A7F80">
           <v:shape id="_x0000_i1030" type="#_x0000_t75" style="width:453.6pt;height:120pt" o:ole="">
-            <v:imagedata r:id="rId23" o:title=""/>
+            <v:imagedata r:id="rId21" o:title=""/>
           </v:shape>
-          <o:OLEObject Type="Embed" ProgID="Word.OpenDocumentText.12" ShapeID="_x0000_i1030" DrawAspect="Content" ObjectID="_1754391114" r:id="rId24"/>
+          <o:OLEObject Type="Embed" ProgID="Word.OpenDocumentText.12" ShapeID="_x0000_i1030" DrawAspect="Content" ObjectID="_1754413127" r:id="rId22"/>
         </w:object>
       </w:r>
     </w:p>
@@ -7199,9 +7193,9 @@
         </w:rPr>
         <w:object w:dxaOrig="9072" w:dyaOrig="571" w14:anchorId="62036E5F">
           <v:shape id="_x0000_i1031" type="#_x0000_t75" style="width:453.6pt;height:28.8pt" o:ole="">
-            <v:imagedata r:id="rId25" o:title=""/>
+            <v:imagedata r:id="rId23" o:title=""/>
           </v:shape>
-          <o:OLEObject Type="Embed" ProgID="Word.OpenDocumentText.12" ShapeID="_x0000_i1031" DrawAspect="Content" ObjectID="_1754391115" r:id="rId26"/>
+          <o:OLEObject Type="Embed" ProgID="Word.OpenDocumentText.12" ShapeID="_x0000_i1031" DrawAspect="Content" ObjectID="_1754413128" r:id="rId24"/>
         </w:object>
       </w:r>
     </w:p>
@@ -7341,9 +7335,9 @@
         </w:rPr>
         <w:object w:dxaOrig="9072" w:dyaOrig="1867" w14:anchorId="72104D9D">
           <v:shape id="_x0000_i1032" type="#_x0000_t75" style="width:453.6pt;height:93.6pt" o:ole="">
-            <v:imagedata r:id="rId27" o:title=""/>
+            <v:imagedata r:id="rId25" o:title=""/>
           </v:shape>
-          <o:OLEObject Type="Embed" ProgID="Word.OpenDocumentText.12" ShapeID="_x0000_i1032" DrawAspect="Content" ObjectID="_1754391116" r:id="rId28"/>
+          <o:OLEObject Type="Embed" ProgID="Word.OpenDocumentText.12" ShapeID="_x0000_i1032" DrawAspect="Content" ObjectID="_1754413129" r:id="rId26"/>
         </w:object>
       </w:r>
     </w:p>
@@ -7885,9 +7879,9 @@
         </w:rPr>
         <w:object w:dxaOrig="9072" w:dyaOrig="838" w14:anchorId="4D50BF08">
           <v:shape id="_x0000_i1033" type="#_x0000_t75" style="width:453.6pt;height:42pt" o:ole="">
-            <v:imagedata r:id="rId29" o:title=""/>
+            <v:imagedata r:id="rId27" o:title=""/>
           </v:shape>
-          <o:OLEObject Type="Embed" ProgID="Word.OpenDocumentText.12" ShapeID="_x0000_i1033" DrawAspect="Content" ObjectID="_1754391117" r:id="rId30"/>
+          <o:OLEObject Type="Embed" ProgID="Word.OpenDocumentText.12" ShapeID="_x0000_i1033" DrawAspect="Content" ObjectID="_1754413130" r:id="rId28"/>
         </w:object>
       </w:r>
     </w:p>
@@ -7949,7 +7943,7 @@
           <w:tab w:val="left" w:pos="709"/>
           <w:tab w:val="center" w:pos="4536"/>
         </w:tabs>
-        <w:spacing w:before="240"/>
+        <w:spacing w:before="240" w:after="0"/>
         <w:jc w:val="both"/>
         <w:rPr>
           <w:rFonts w:ascii="Times New Roman" w:eastAsia="Calibri" w:hAnsi="Times New Roman"/>
@@ -7964,39 +7958,309 @@
           <w:szCs w:val="24"/>
         </w:rPr>
         <w:tab/>
-        <w:t xml:space="preserve">W ramach systemu została zaimplementowana usługa Service Discovery. Sercem usługi jest aplikacja o nazwie service-registry. Aplikacja zawiera w sobie </w:t>
-      </w:r>
-      <w:r>
-        <w:rPr>
-          <w:rFonts w:ascii="Times New Roman" w:eastAsia="Calibri" w:hAnsi="Times New Roman"/>
-          <w:sz w:val="24"/>
-          <w:szCs w:val="24"/>
-        </w:rPr>
-        <w:t xml:space="preserve">serwer o nazwie Eureka. </w:t>
-      </w:r>
-      <w:r>
-        <w:rPr>
-          <w:rFonts w:ascii="Times New Roman" w:eastAsia="Calibri" w:hAnsi="Times New Roman"/>
-          <w:sz w:val="24"/>
-          <w:szCs w:val="24"/>
-        </w:rPr>
-        <w:t xml:space="preserve">Główną funkcją </w:t>
-      </w:r>
-      <w:r>
-        <w:rPr>
-          <w:rFonts w:ascii="Times New Roman" w:eastAsia="Calibri" w:hAnsi="Times New Roman"/>
-          <w:sz w:val="24"/>
-          <w:szCs w:val="24"/>
-        </w:rPr>
-        <w:t>serwera</w:t>
-      </w:r>
-      <w:r>
-        <w:rPr>
-          <w:rFonts w:ascii="Times New Roman" w:eastAsia="Calibri" w:hAnsi="Times New Roman"/>
-          <w:sz w:val="24"/>
-          <w:szCs w:val="24"/>
-        </w:rPr>
-        <w:t xml:space="preserve"> jest ustanowienie komunikacji z instancjami pozostałych aplikacji, które należy określić terminem klientów usługi.   </w:t>
+        <w:t xml:space="preserve">Service Registry jest wzorcem wykorzystywanym podczas budowania systemów bazujących na architekturze mikrousługowej. Jego zadaniem jest monitorowanie aktualnego stanu poszczególnych komponentów tworzących aplikację. </w:t>
+      </w:r>
+      <w:r>
+        <w:rPr>
+          <w:rFonts w:ascii="Times New Roman" w:eastAsia="Calibri" w:hAnsi="Times New Roman"/>
+          <w:sz w:val="24"/>
+          <w:szCs w:val="24"/>
+        </w:rPr>
+        <w:t>Usługa może zostać określona jako „baza danych” dostępnych serwisów</w:t>
+      </w:r>
+      <w:r>
+        <w:rPr>
+          <w:rFonts w:ascii="Times New Roman" w:eastAsia="Calibri" w:hAnsi="Times New Roman"/>
+          <w:sz w:val="24"/>
+          <w:szCs w:val="24"/>
+        </w:rPr>
+        <w:t xml:space="preserve"> [1]</w:t>
+      </w:r>
+      <w:r>
+        <w:rPr>
+          <w:rFonts w:ascii="Times New Roman" w:eastAsia="Calibri" w:hAnsi="Times New Roman"/>
+          <w:sz w:val="24"/>
+          <w:szCs w:val="24"/>
+        </w:rPr>
+        <w:t>, ponieważ gromadzi informacje na temat działających serwisów wraz z numerami portów zajmowanych przez poszczególne instancje.</w:t>
+      </w:r>
+      <w:r>
+        <w:rPr>
+          <w:rFonts w:ascii="Times New Roman" w:eastAsia="Calibri" w:hAnsi="Times New Roman"/>
+          <w:sz w:val="24"/>
+          <w:szCs w:val="24"/>
+        </w:rPr>
+        <w:t xml:space="preserve"> Ponadto Service Registry umożliwia sprawdzenie aktualnej kondycji danej instancji</w:t>
+      </w:r>
+      <w:r>
+        <w:rPr>
+          <w:rFonts w:ascii="Times New Roman" w:eastAsia="Calibri" w:hAnsi="Times New Roman"/>
+          <w:sz w:val="24"/>
+          <w:szCs w:val="24"/>
+        </w:rPr>
+        <w:t xml:space="preserve"> poprzez bezpośrednie połączenie z węzłem końcowym odpowiedzialnym za zwracanie informacji na temat stanu aplikacji.</w:t>
+      </w:r>
+      <w:r>
+        <w:rPr>
+          <w:rFonts w:ascii="Times New Roman" w:eastAsia="Calibri" w:hAnsi="Times New Roman"/>
+          <w:sz w:val="24"/>
+          <w:szCs w:val="24"/>
+        </w:rPr>
+        <w:t xml:space="preserve"> </w:t>
+      </w:r>
+      <w:r>
+        <w:rPr>
+          <w:rFonts w:ascii="Times New Roman" w:eastAsia="Calibri" w:hAnsi="Times New Roman"/>
+          <w:sz w:val="24"/>
+          <w:szCs w:val="24"/>
+        </w:rPr>
+        <w:t>W</w:t>
+      </w:r>
+      <w:r>
+        <w:rPr>
+          <w:rFonts w:ascii="Times New Roman" w:eastAsia="Calibri" w:hAnsi="Times New Roman"/>
+          <w:sz w:val="24"/>
+          <w:szCs w:val="24"/>
+        </w:rPr>
+        <w:t>ykorzystani</w:t>
+      </w:r>
+      <w:r>
+        <w:rPr>
+          <w:rFonts w:ascii="Times New Roman" w:eastAsia="Calibri" w:hAnsi="Times New Roman"/>
+          <w:sz w:val="24"/>
+          <w:szCs w:val="24"/>
+        </w:rPr>
+        <w:t>e</w:t>
+      </w:r>
+      <w:r>
+        <w:rPr>
+          <w:rFonts w:ascii="Times New Roman" w:eastAsia="Calibri" w:hAnsi="Times New Roman"/>
+          <w:sz w:val="24"/>
+          <w:szCs w:val="24"/>
+        </w:rPr>
+        <w:t xml:space="preserve"> tego wzorca </w:t>
+      </w:r>
+      <w:r>
+        <w:rPr>
+          <w:rFonts w:ascii="Times New Roman" w:eastAsia="Calibri" w:hAnsi="Times New Roman"/>
+          <w:sz w:val="24"/>
+          <w:szCs w:val="24"/>
+        </w:rPr>
+        <w:t xml:space="preserve">wymaga zapewnienia ciągłej dostępności serwisu będącego serwerem usługi, ponieważ inne komponenty takie jak API Gateway lub Routery rozprowadzają żądania po wewnętrznych serwisach bazując na informacjach zgromadzonych w Service Registry. </w:t>
+      </w:r>
+    </w:p>
+    <w:p>
+      <w:pPr>
+        <w:tabs>
+          <w:tab w:val="left" w:pos="709"/>
+          <w:tab w:val="center" w:pos="4536"/>
+        </w:tabs>
+        <w:spacing w:after="0"/>
+        <w:jc w:val="both"/>
+        <w:rPr>
+          <w:rFonts w:ascii="Times New Roman" w:eastAsia="Calibri" w:hAnsi="Times New Roman"/>
+          <w:sz w:val="24"/>
+          <w:szCs w:val="24"/>
+        </w:rPr>
+      </w:pPr>
+      <w:r>
+        <w:rPr>
+          <w:rFonts w:ascii="Times New Roman" w:eastAsia="Calibri" w:hAnsi="Times New Roman"/>
+          <w:sz w:val="24"/>
+          <w:szCs w:val="24"/>
+        </w:rPr>
+        <w:tab/>
+      </w:r>
+      <w:r>
+        <w:rPr>
+          <w:rFonts w:ascii="Times New Roman" w:eastAsia="Calibri" w:hAnsi="Times New Roman"/>
+          <w:sz w:val="24"/>
+          <w:szCs w:val="24"/>
+        </w:rPr>
+        <w:t xml:space="preserve"> </w:t>
+      </w:r>
+      <w:r>
+        <w:rPr>
+          <w:rFonts w:ascii="Times New Roman" w:eastAsia="Calibri" w:hAnsi="Times New Roman"/>
+          <w:sz w:val="24"/>
+          <w:szCs w:val="24"/>
+        </w:rPr>
+        <w:t xml:space="preserve">Service Registry zaimplementowany w ramach serwisu do akwizycji danych opiera się na rozwiązaniu oferowanym przez framework </w:t>
+      </w:r>
+      <w:r>
+        <w:rPr>
+          <w:rFonts w:ascii="Times New Roman" w:eastAsia="Calibri" w:hAnsi="Times New Roman"/>
+          <w:sz w:val="24"/>
+          <w:szCs w:val="24"/>
+        </w:rPr>
+        <w:t>Spring Cloud</w:t>
+      </w:r>
+      <w:r>
+        <w:rPr>
+          <w:rFonts w:ascii="Times New Roman" w:eastAsia="Calibri" w:hAnsi="Times New Roman"/>
+          <w:sz w:val="24"/>
+          <w:szCs w:val="24"/>
+        </w:rPr>
+        <w:t xml:space="preserve"> Netflix Eureka. </w:t>
+      </w:r>
+      <w:r>
+        <w:rPr>
+          <w:rFonts w:ascii="Times New Roman" w:eastAsia="Calibri" w:hAnsi="Times New Roman"/>
+          <w:sz w:val="24"/>
+          <w:szCs w:val="24"/>
+        </w:rPr>
+        <w:t>Zadaniem serwisu jest uruchomienie usługi i oczekiwanie na połączenie przez klientów aplikacji. Jeżeli zewnętrzna aplikacja zostanie zarejestrowana w usłudze Spring Eureka, serwer wysyła co pewien czas zapytania do klienta usługi w celu sprawdzenia jej status</w:t>
+      </w:r>
+      <w:r>
+        <w:rPr>
+          <w:rFonts w:ascii="Times New Roman" w:eastAsia="Calibri" w:hAnsi="Times New Roman"/>
+          <w:sz w:val="24"/>
+          <w:szCs w:val="24"/>
+        </w:rPr>
+        <w:t>u</w:t>
+      </w:r>
+      <w:r>
+        <w:rPr>
+          <w:rFonts w:ascii="Times New Roman" w:eastAsia="Calibri" w:hAnsi="Times New Roman"/>
+          <w:sz w:val="24"/>
+          <w:szCs w:val="24"/>
+        </w:rPr>
+        <w:t>.</w:t>
+      </w:r>
+      <w:r>
+        <w:rPr>
+          <w:rFonts w:ascii="Times New Roman" w:eastAsia="Calibri" w:hAnsi="Times New Roman"/>
+          <w:sz w:val="24"/>
+          <w:szCs w:val="24"/>
+        </w:rPr>
+        <w:t xml:space="preserve"> </w:t>
+      </w:r>
+    </w:p>
+    <w:p>
+      <w:pPr>
+        <w:tabs>
+          <w:tab w:val="left" w:pos="709"/>
+          <w:tab w:val="center" w:pos="4536"/>
+        </w:tabs>
+        <w:spacing w:after="0"/>
+        <w:jc w:val="both"/>
+        <w:rPr>
+          <w:rFonts w:ascii="Times New Roman" w:eastAsia="Calibri" w:hAnsi="Times New Roman"/>
+          <w:sz w:val="24"/>
+          <w:szCs w:val="24"/>
+        </w:rPr>
+      </w:pPr>
+      <w:r>
+        <w:rPr>
+          <w:rFonts w:ascii="Times New Roman" w:eastAsia="Calibri" w:hAnsi="Times New Roman"/>
+          <w:sz w:val="24"/>
+          <w:szCs w:val="24"/>
+        </w:rPr>
+        <w:tab/>
+      </w:r>
+      <w:r>
+        <w:rPr>
+          <w:rFonts w:ascii="Times New Roman" w:eastAsia="Calibri" w:hAnsi="Times New Roman"/>
+          <w:sz w:val="24"/>
+          <w:szCs w:val="24"/>
+        </w:rPr>
+        <w:t xml:space="preserve">Wykorzystanie wzorca Service Registry może przynieść wymierne korzyści dla użytkowników aplikacji. </w:t>
+      </w:r>
+      <w:r>
+        <w:rPr>
+          <w:rFonts w:ascii="Times New Roman" w:eastAsia="Calibri" w:hAnsi="Times New Roman"/>
+          <w:sz w:val="24"/>
+          <w:szCs w:val="24"/>
+        </w:rPr>
+        <w:t xml:space="preserve">Framework Spring Cloud Netflix Eureka Client umożliwia zastosowanie wzorca o nazwie </w:t>
+      </w:r>
+      <w:r>
+        <w:rPr>
+          <w:rFonts w:ascii="Times New Roman" w:eastAsia="Calibri" w:hAnsi="Times New Roman"/>
+          <w:sz w:val="24"/>
+          <w:szCs w:val="24"/>
+        </w:rPr>
+        <w:t>client-side discovery.</w:t>
+      </w:r>
+      <w:r>
+        <w:rPr>
+          <w:rFonts w:ascii="Times New Roman" w:eastAsia="Calibri" w:hAnsi="Times New Roman"/>
+          <w:sz w:val="24"/>
+          <w:szCs w:val="24"/>
+        </w:rPr>
+        <w:t xml:space="preserve"> </w:t>
+      </w:r>
+      <w:r>
+        <w:rPr>
+          <w:rFonts w:ascii="Times New Roman" w:eastAsia="Calibri" w:hAnsi="Times New Roman"/>
+          <w:sz w:val="24"/>
+          <w:szCs w:val="24"/>
+        </w:rPr>
+        <w:t xml:space="preserve">Jeżeli wszystkie możliwe lokalizacje instancji serwisów są zarejestrowane w jednym miejscu, aplikacja kliencka może odwołać się do dowolnej instancji pożądanego serwisu poprzez podanie </w:t>
+      </w:r>
+      <w:r>
+        <w:rPr>
+          <w:rFonts w:ascii="Times New Roman" w:eastAsia="Calibri" w:hAnsi="Times New Roman"/>
+          <w:sz w:val="24"/>
+          <w:szCs w:val="24"/>
+        </w:rPr>
+        <w:t>jedynie</w:t>
+      </w:r>
+      <w:r>
+        <w:rPr>
+          <w:rFonts w:ascii="Times New Roman" w:eastAsia="Calibri" w:hAnsi="Times New Roman"/>
+          <w:sz w:val="24"/>
+          <w:szCs w:val="24"/>
+        </w:rPr>
+        <w:t xml:space="preserve"> nazwy</w:t>
+      </w:r>
+      <w:r>
+        <w:rPr>
+          <w:rFonts w:ascii="Times New Roman" w:eastAsia="Calibri" w:hAnsi="Times New Roman"/>
+          <w:sz w:val="24"/>
+          <w:szCs w:val="24"/>
+        </w:rPr>
+        <w:t xml:space="preserve"> serwisu</w:t>
+      </w:r>
+      <w:r>
+        <w:rPr>
+          <w:rFonts w:ascii="Times New Roman" w:eastAsia="Calibri" w:hAnsi="Times New Roman"/>
+          <w:sz w:val="24"/>
+          <w:szCs w:val="24"/>
+        </w:rPr>
+        <w:t xml:space="preserve">. Klient aplikacji wysyłający żądanie sprawdzi w usłudze Service Registry dostępne porty i za pomocą algorytmu realizującego load balancing będzie rozdzielał żądania równomiernie pomiędzy wszystkie dostępne instancje. Dzięki temu żądanie zostanie obsłużone szybciej. </w:t>
+      </w:r>
+      <w:r>
+        <w:rPr>
+          <w:rFonts w:ascii="Times New Roman" w:eastAsia="Calibri" w:hAnsi="Times New Roman"/>
+          <w:sz w:val="24"/>
+          <w:szCs w:val="24"/>
+        </w:rPr>
+        <w:t xml:space="preserve">Wadą tego podejścia jest konieczność zaimplementowania logiki obsługującej połączenie klienta usługi Service Registry w każdym z serwisów wewnętrznych. </w:t>
+      </w:r>
+      <w:r>
+        <w:rPr>
+          <w:rFonts w:ascii="Times New Roman" w:eastAsia="Calibri" w:hAnsi="Times New Roman"/>
+          <w:sz w:val="24"/>
+          <w:szCs w:val="24"/>
+        </w:rPr>
+        <w:t xml:space="preserve">Warto </w:t>
+      </w:r>
+      <w:r>
+        <w:rPr>
+          <w:rFonts w:ascii="Times New Roman" w:eastAsia="Calibri" w:hAnsi="Times New Roman"/>
+          <w:sz w:val="24"/>
+          <w:szCs w:val="24"/>
+        </w:rPr>
+        <w:t xml:space="preserve">również </w:t>
+      </w:r>
+      <w:r>
+        <w:rPr>
+          <w:rFonts w:ascii="Times New Roman" w:eastAsia="Calibri" w:hAnsi="Times New Roman"/>
+          <w:sz w:val="24"/>
+          <w:szCs w:val="24"/>
+        </w:rPr>
+        <w:t>odnotować, że skutkiem zastosowania tego wzorca jest uzależnienie każdej aplikacji klienckiej od działania usługi Spring Eureka.</w:t>
       </w:r>
     </w:p>
     <w:bookmarkStart w:id="9" w:name="_MON_1753892380"/>
@@ -8020,9 +8284,9 @@
         </w:rPr>
         <w:object w:dxaOrig="9072" w:dyaOrig="4271" w14:anchorId="0423211F">
           <v:shape id="_x0000_i1034" type="#_x0000_t75" style="width:453.6pt;height:213.6pt" o:ole="">
-            <v:imagedata r:id="rId31" o:title=""/>
+            <v:imagedata r:id="rId29" o:title=""/>
           </v:shape>
-          <o:OLEObject Type="Embed" ProgID="Word.OpenDocumentText.12" ShapeID="_x0000_i1034" DrawAspect="Content" ObjectID="_1754391118" r:id="rId32"/>
+          <o:OLEObject Type="Embed" ProgID="Word.OpenDocumentText.12" ShapeID="_x0000_i1034" DrawAspect="Content" ObjectID="_1754413131" r:id="rId30"/>
         </w:object>
       </w:r>
     </w:p>
@@ -8046,7 +8310,16 @@
           <w:sz w:val="22"/>
           <w:szCs w:val="22"/>
         </w:rPr>
-        <w:t>Zdjęcie 2 Graficzny interfejs użytkownika usługi Service Discovery</w:t>
+        <w:t xml:space="preserve">Zdjęcie 2 Graficzny interfejs użytkownika usługi Service </w:t>
+      </w:r>
+      <w:r>
+        <w:rPr>
+          <w:rFonts w:ascii="Times New Roman" w:hAnsi="Times New Roman"/>
+          <w:color w:val="000000" w:themeColor="text1"/>
+          <w:sz w:val="22"/>
+          <w:szCs w:val="22"/>
+        </w:rPr>
+        <w:t>Registry</w:t>
       </w:r>
     </w:p>
     <w:p>
@@ -8068,7 +8341,87 @@
           <w:sz w:val="24"/>
           <w:szCs w:val="24"/>
         </w:rPr>
-        <w:t xml:space="preserve">Na Zdjęciu 2 widać wygenerowany panel administratora systemu. W ramach tego panelu można odczytać takie informacje jak nazwy poszczególnych serwisów, status działania danego serwisu oraz ilość instancji wraz z numerami portów na których uruchomione są poszczególne instancje aplikacji składających się na system. </w:t>
+        <w:tab/>
+      </w:r>
+      <w:r>
+        <w:rPr>
+          <w:rFonts w:ascii="Times New Roman" w:eastAsia="Calibri" w:hAnsi="Times New Roman"/>
+          <w:sz w:val="24"/>
+          <w:szCs w:val="24"/>
+        </w:rPr>
+        <w:t>W ramach</w:t>
+      </w:r>
+      <w:r>
+        <w:rPr>
+          <w:rFonts w:ascii="Times New Roman" w:eastAsia="Calibri" w:hAnsi="Times New Roman"/>
+          <w:sz w:val="24"/>
+          <w:szCs w:val="24"/>
+        </w:rPr>
+        <w:t xml:space="preserve"> </w:t>
+      </w:r>
+      <w:r>
+        <w:rPr>
+          <w:rFonts w:ascii="Times New Roman" w:eastAsia="Calibri" w:hAnsi="Times New Roman"/>
+          <w:sz w:val="24"/>
+          <w:szCs w:val="24"/>
+        </w:rPr>
+        <w:t>panelu</w:t>
+      </w:r>
+      <w:r>
+        <w:rPr>
+          <w:rFonts w:ascii="Times New Roman" w:eastAsia="Calibri" w:hAnsi="Times New Roman"/>
+          <w:sz w:val="24"/>
+          <w:szCs w:val="24"/>
+        </w:rPr>
+        <w:t xml:space="preserve"> administratora oferowanego przez usługę </w:t>
+      </w:r>
+      <w:r>
+        <w:rPr>
+          <w:rFonts w:ascii="Times New Roman" w:eastAsia="Calibri" w:hAnsi="Times New Roman"/>
+          <w:sz w:val="24"/>
+          <w:szCs w:val="24"/>
+        </w:rPr>
+        <w:t>Spring Eureka</w:t>
+      </w:r>
+      <w:r>
+        <w:rPr>
+          <w:rFonts w:ascii="Times New Roman" w:eastAsia="Calibri" w:hAnsi="Times New Roman"/>
+          <w:sz w:val="24"/>
+          <w:szCs w:val="24"/>
+        </w:rPr>
+        <w:t xml:space="preserve"> można odczytać takie informacje jak nazwy poszczególnych serwisów, status działania danego serwisu oraz ilość instancji wraz z numerami portów na których uruchomione są poszczególne instancje aplikacji.</w:t>
+      </w:r>
+      <w:r>
+        <w:rPr>
+          <w:rFonts w:ascii="Times New Roman" w:eastAsia="Calibri" w:hAnsi="Times New Roman"/>
+          <w:sz w:val="24"/>
+          <w:szCs w:val="24"/>
+        </w:rPr>
+        <w:t xml:space="preserve"> Każda z nazw instancji serwisu jest linkiem pozwalającym na przekierowanie administratora systemu do strony przedstawiającej aktualny stan działania </w:t>
+      </w:r>
+      <w:r>
+        <w:rPr>
+          <w:rFonts w:ascii="Times New Roman" w:eastAsia="Calibri" w:hAnsi="Times New Roman"/>
+          <w:sz w:val="24"/>
+          <w:szCs w:val="24"/>
+        </w:rPr>
+        <w:t>serwisu</w:t>
+      </w:r>
+      <w:r>
+        <w:rPr>
+          <w:rFonts w:ascii="Times New Roman" w:eastAsia="Calibri" w:hAnsi="Times New Roman"/>
+          <w:sz w:val="24"/>
+          <w:szCs w:val="24"/>
+        </w:rPr>
+        <w:t>.</w:t>
+      </w:r>
+      <w:r>
+        <w:rPr>
+          <w:rFonts w:ascii="Times New Roman" w:eastAsia="Calibri" w:hAnsi="Times New Roman"/>
+          <w:sz w:val="24"/>
+          <w:szCs w:val="24"/>
+        </w:rPr>
+        <w:t xml:space="preserve"> </w:t>
       </w:r>
       <w:r>
         <w:rPr>
@@ -8084,98 +8437,7 @@
           <w:sz w:val="24"/>
           <w:szCs w:val="24"/>
         </w:rPr>
-        <w:t xml:space="preserve">Dodatkowym atutem </w:t>
-      </w:r>
-      <w:r>
-        <w:rPr>
-          <w:rFonts w:ascii="Times New Roman" w:eastAsia="Calibri" w:hAnsi="Times New Roman"/>
-          <w:sz w:val="24"/>
-          <w:szCs w:val="24"/>
-        </w:rPr>
-        <w:lastRenderedPageBreak/>
-        <w:t>w</w:t>
-      </w:r>
-      <w:r>
-        <w:rPr>
-          <w:rFonts w:ascii="Times New Roman" w:eastAsia="Calibri" w:hAnsi="Times New Roman"/>
-          <w:sz w:val="24"/>
-          <w:szCs w:val="24"/>
-        </w:rPr>
-        <w:t>ykorzystan</w:t>
-      </w:r>
-      <w:r>
-        <w:rPr>
-          <w:rFonts w:ascii="Times New Roman" w:eastAsia="Calibri" w:hAnsi="Times New Roman"/>
-          <w:sz w:val="24"/>
-          <w:szCs w:val="24"/>
-        </w:rPr>
-        <w:t>ia</w:t>
-      </w:r>
-      <w:r>
-        <w:rPr>
-          <w:rFonts w:ascii="Times New Roman" w:eastAsia="Calibri" w:hAnsi="Times New Roman"/>
-          <w:sz w:val="24"/>
-          <w:szCs w:val="24"/>
-        </w:rPr>
-        <w:t xml:space="preserve"> usługi Service Discovery </w:t>
-      </w:r>
-      <w:r>
-        <w:rPr>
-          <w:rFonts w:ascii="Times New Roman" w:eastAsia="Calibri" w:hAnsi="Times New Roman"/>
-          <w:sz w:val="24"/>
-          <w:szCs w:val="24"/>
-        </w:rPr>
-        <w:t>jest możliwość</w:t>
-      </w:r>
-      <w:r>
-        <w:rPr>
-          <w:rFonts w:ascii="Times New Roman" w:eastAsia="Calibri" w:hAnsi="Times New Roman"/>
-          <w:sz w:val="24"/>
-          <w:szCs w:val="24"/>
-        </w:rPr>
-        <w:t xml:space="preserve"> zastosowani</w:t>
-      </w:r>
-      <w:r>
-        <w:rPr>
-          <w:rFonts w:ascii="Times New Roman" w:eastAsia="Calibri" w:hAnsi="Times New Roman"/>
-          <w:sz w:val="24"/>
-          <w:szCs w:val="24"/>
-        </w:rPr>
-        <w:t>a</w:t>
-      </w:r>
-      <w:r>
-        <w:rPr>
-          <w:rFonts w:ascii="Times New Roman" w:eastAsia="Calibri" w:hAnsi="Times New Roman"/>
-          <w:sz w:val="24"/>
-          <w:szCs w:val="24"/>
-        </w:rPr>
-        <w:t xml:space="preserve"> funkcjonalności o nazwie </w:t>
-      </w:r>
-      <w:r>
-        <w:rPr>
-          <w:rFonts w:ascii="Times New Roman" w:eastAsia="Calibri" w:hAnsi="Times New Roman"/>
-          <w:i/>
-          <w:iCs/>
-          <w:sz w:val="24"/>
-          <w:szCs w:val="24"/>
-        </w:rPr>
-        <w:t>load balancing</w:t>
-      </w:r>
-      <w:r>
-        <w:rPr>
-          <w:rFonts w:ascii="Times New Roman" w:eastAsia="Calibri" w:hAnsi="Times New Roman"/>
-          <w:sz w:val="24"/>
-          <w:szCs w:val="24"/>
-        </w:rPr>
-        <w:t xml:space="preserve">. Load balancing służy do </w:t>
-      </w:r>
-      <w:r>
-        <w:rPr>
-          <w:rFonts w:ascii="Times New Roman" w:eastAsia="Calibri" w:hAnsi="Times New Roman"/>
-          <w:sz w:val="24"/>
-          <w:szCs w:val="24"/>
-        </w:rPr>
-        <w:t xml:space="preserve">równomiernego rozłożenia obciążenia sieciowego pomiędzy wszystkie instancje danego serwisu. </w:t>
+        <w:t>Aplikacja dokonuje również archiwizacji historii połączeń aplikacji klienckich z usługą Spring Eureka, co może ułatwić znalezienie przyczyn zatrzymania działania poszczególnych serwisów.</w:t>
       </w:r>
     </w:p>
     <w:p>
@@ -8389,7 +8651,23 @@
           <w:sz w:val="24"/>
           <w:szCs w:val="24"/>
         </w:rPr>
-        <w:t xml:space="preserve"> [1]</w:t>
+        <w:t xml:space="preserve"> [</w:t>
+      </w:r>
+      <w:r>
+        <w:rPr>
+          <w:rFonts w:ascii="Times New Roman" w:eastAsia="Calibri" w:hAnsi="Times New Roman"/>
+          <w:sz w:val="24"/>
+          <w:szCs w:val="24"/>
+        </w:rPr>
+        <w:t>2</w:t>
+      </w:r>
+      <w:r>
+        <w:rPr>
+          <w:rFonts w:ascii="Times New Roman" w:eastAsia="Calibri" w:hAnsi="Times New Roman"/>
+          <w:sz w:val="24"/>
+          <w:szCs w:val="24"/>
+        </w:rPr>
+        <w:t>]</w:t>
       </w:r>
       <w:r>
         <w:rPr>
@@ -8413,7 +8691,23 @@
           <w:sz w:val="24"/>
           <w:szCs w:val="24"/>
         </w:rPr>
-        <w:t>Paradygmat programowania reaktywnego pozwala programistą na budowanie nieblokujących, asynchronicznych aplikacji [2], które mają zdolność obsługi przeciążenia systemu spowodowan</w:t>
+        <w:t>Paradygmat programowania reaktywnego pozwala programistą na budowanie nieblokujących, asynchronicznych aplikacji [</w:t>
+      </w:r>
+      <w:r>
+        <w:rPr>
+          <w:rFonts w:ascii="Times New Roman" w:eastAsia="Calibri" w:hAnsi="Times New Roman"/>
+          <w:sz w:val="24"/>
+          <w:szCs w:val="24"/>
+        </w:rPr>
+        <w:t>3</w:t>
+      </w:r>
+      <w:r>
+        <w:rPr>
+          <w:rFonts w:ascii="Times New Roman" w:eastAsia="Calibri" w:hAnsi="Times New Roman"/>
+          <w:sz w:val="24"/>
+          <w:szCs w:val="24"/>
+        </w:rPr>
+        <w:t>], które mają zdolność obsługi przeciążenia systemu spowodowan</w:t>
       </w:r>
       <w:r>
         <w:rPr>
@@ -8651,6 +8945,7 @@
           <w:sz w:val="24"/>
           <w:szCs w:val="24"/>
         </w:rPr>
+        <w:lastRenderedPageBreak/>
         <w:tab/>
         <w:t>Bramka zaimplementowana w ramach systemu do akwizycji danych poza przekierowaniem żąda</w:t>
       </w:r>
@@ -9202,7 +9497,6 @@
           <w:sz w:val="24"/>
           <w:szCs w:val="24"/>
         </w:rPr>
-        <w:lastRenderedPageBreak/>
         <w:t xml:space="preserve">Uprawnienie </w:t>
       </w:r>
       <w:r>
@@ -9630,6 +9924,7 @@
           <w:sz w:val="24"/>
           <w:szCs w:val="24"/>
         </w:rPr>
+        <w:lastRenderedPageBreak/>
         <w:tab/>
       </w:r>
       <w:r>
@@ -9934,7 +10229,7 @@
           <w:sz w:val="24"/>
           <w:szCs w:val="24"/>
         </w:rPr>
-        <w:t>3</w:t>
+        <w:t>4</w:t>
       </w:r>
       <w:r>
         <w:rPr>
@@ -10208,16 +10503,7 @@
           <w:sz w:val="24"/>
           <w:szCs w:val="24"/>
         </w:rPr>
-        <w:t xml:space="preserve">o każdego żądania wysyłanego </w:t>
-      </w:r>
-      <w:r>
-        <w:rPr>
-          <w:rFonts w:ascii="Times New Roman" w:eastAsia="Calibri" w:hAnsi="Times New Roman"/>
-          <w:sz w:val="24"/>
-          <w:szCs w:val="24"/>
-        </w:rPr>
-        <w:lastRenderedPageBreak/>
-        <w:t>do serwera</w:t>
+        <w:t>o każdego żądania wysyłanego do serwera</w:t>
       </w:r>
       <w:r>
         <w:rPr>
@@ -10723,6 +11009,20 @@
         <w:jc w:val="both"/>
         <w:rPr>
           <w:rFonts w:ascii="Times New Roman" w:eastAsia="Calibri" w:hAnsi="Times New Roman"/>
+          <w:sz w:val="24"/>
+          <w:szCs w:val="24"/>
+        </w:rPr>
+      </w:pPr>
+    </w:p>
+    <w:p>
+      <w:pPr>
+        <w:tabs>
+          <w:tab w:val="left" w:pos="709"/>
+          <w:tab w:val="center" w:pos="4536"/>
+        </w:tabs>
+        <w:jc w:val="both"/>
+        <w:rPr>
+          <w:rFonts w:ascii="Times New Roman" w:eastAsia="Calibri" w:hAnsi="Times New Roman"/>
           <w:b/>
           <w:bCs/>
           <w:sz w:val="24"/>
@@ -10737,6 +11037,7 @@
           <w:sz w:val="24"/>
           <w:szCs w:val="24"/>
         </w:rPr>
+        <w:lastRenderedPageBreak/>
         <w:t>Klasa UserControlle</w:t>
       </w:r>
       <w:r>
@@ -11136,28 +11437,12 @@
           <w:szCs w:val="24"/>
         </w:rPr>
       </w:pPr>
-    </w:p>
-    <w:p>
-      <w:pPr>
-        <w:tabs>
-          <w:tab w:val="left" w:pos="709"/>
-          <w:tab w:val="center" w:pos="4536"/>
-        </w:tabs>
-        <w:spacing w:after="0"/>
-        <w:jc w:val="both"/>
-        <w:rPr>
-          <w:rFonts w:ascii="Times New Roman" w:eastAsia="Calibri" w:hAnsi="Times New Roman"/>
-          <w:sz w:val="24"/>
-          <w:szCs w:val="24"/>
-        </w:rPr>
-      </w:pPr>
-      <w:r>
-        <w:rPr>
-          <w:rFonts w:ascii="Times New Roman" w:eastAsia="Calibri" w:hAnsi="Times New Roman"/>
-          <w:sz w:val="24"/>
-          <w:szCs w:val="24"/>
-        </w:rPr>
-        <w:lastRenderedPageBreak/>
+      <w:r>
+        <w:rPr>
+          <w:rFonts w:ascii="Times New Roman" w:eastAsia="Calibri" w:hAnsi="Times New Roman"/>
+          <w:sz w:val="24"/>
+          <w:szCs w:val="24"/>
+        </w:rPr>
         <w:t>Metody PATCH</w:t>
       </w:r>
     </w:p>
@@ -11859,6 +12144,7 @@
           <w:sz w:val="24"/>
           <w:szCs w:val="24"/>
         </w:rPr>
+        <w:lastRenderedPageBreak/>
         <w:t>możliwość</w:t>
       </w:r>
       <w:r>
@@ -12278,16 +12564,7 @@
           <w:sz w:val="24"/>
           <w:szCs w:val="24"/>
         </w:rPr>
-        <w:t xml:space="preserve">ć dołączony nagłówek X-API-Key </w:t>
-      </w:r>
-      <w:r>
-        <w:rPr>
-          <w:rFonts w:ascii="Times New Roman" w:eastAsia="Calibri" w:hAnsi="Times New Roman"/>
-          <w:sz w:val="24"/>
-          <w:szCs w:val="24"/>
-        </w:rPr>
-        <w:lastRenderedPageBreak/>
-        <w:t>zawierający w polu wartości prawidłowo zbudowan</w:t>
+        <w:t>ć dołączony nagłówek X-API-Key zawierający w polu wartości prawidłowo zbudowan</w:t>
       </w:r>
       <w:r>
         <w:rPr>
@@ -12614,6 +12891,7 @@
           <w:sz w:val="24"/>
           <w:szCs w:val="24"/>
         </w:rPr>
+        <w:lastRenderedPageBreak/>
         <w:tab/>
         <w:t xml:space="preserve">Pomiary dodane w formie pliku nie wymagają </w:t>
       </w:r>
@@ -12767,7 +13045,6 @@
           <w:tab w:val="left" w:pos="709"/>
           <w:tab w:val="center" w:pos="4536"/>
         </w:tabs>
-        <w:jc w:val="both"/>
         <w:rPr>
           <w:rFonts w:ascii="Times New Roman" w:eastAsia="Calibri" w:hAnsi="Times New Roman"/>
           <w:b/>
@@ -12776,13 +13053,7 @@
           <w:szCs w:val="24"/>
         </w:rPr>
       </w:pPr>
-    </w:p>
-    <w:p>
-      <w:pPr>
-        <w:tabs>
-          <w:tab w:val="left" w:pos="709"/>
-          <w:tab w:val="center" w:pos="4536"/>
-        </w:tabs>
+      <w:r>
         <w:rPr>
           <w:rFonts w:ascii="Times New Roman" w:eastAsia="Calibri" w:hAnsi="Times New Roman"/>
           <w:b/>
@@ -12790,7 +13061,8 @@
           <w:sz w:val="24"/>
           <w:szCs w:val="24"/>
         </w:rPr>
-      </w:pPr>
+        <w:t xml:space="preserve">Klasa </w:t>
+      </w:r>
       <w:r>
         <w:rPr>
           <w:rFonts w:ascii="Times New Roman" w:eastAsia="Calibri" w:hAnsi="Times New Roman"/>
@@ -12799,10 +13071,121 @@
           <w:sz w:val="24"/>
           <w:szCs w:val="24"/>
         </w:rPr>
-        <w:lastRenderedPageBreak/>
-        <w:t xml:space="preserve">Klasa </w:t>
-      </w:r>
-      <w:r>
+        <w:t>ProjectController</w:t>
+      </w:r>
+    </w:p>
+    <w:p>
+      <w:pPr>
+        <w:tabs>
+          <w:tab w:val="left" w:pos="709"/>
+          <w:tab w:val="center" w:pos="4536"/>
+        </w:tabs>
+        <w:spacing w:after="0"/>
+        <w:rPr>
+          <w:rFonts w:ascii="Times New Roman" w:eastAsia="Calibri" w:hAnsi="Times New Roman"/>
+          <w:sz w:val="24"/>
+          <w:szCs w:val="24"/>
+        </w:rPr>
+      </w:pPr>
+      <w:r>
+        <w:rPr>
+          <w:rFonts w:ascii="Times New Roman" w:eastAsia="Calibri" w:hAnsi="Times New Roman"/>
+          <w:sz w:val="24"/>
+          <w:szCs w:val="24"/>
+        </w:rPr>
+        <w:t>Metody GET</w:t>
+      </w:r>
+    </w:p>
+    <w:p>
+      <w:pPr>
+        <w:tabs>
+          <w:tab w:val="left" w:pos="709"/>
+          <w:tab w:val="center" w:pos="4536"/>
+        </w:tabs>
+        <w:spacing w:after="0"/>
+        <w:rPr>
+          <w:rFonts w:ascii="Times New Roman" w:eastAsia="Calibri" w:hAnsi="Times New Roman"/>
+          <w:sz w:val="24"/>
+          <w:szCs w:val="24"/>
+        </w:rPr>
+      </w:pPr>
+      <w:r>
+        <w:rPr>
+          <w:rFonts w:ascii="Times New Roman" w:eastAsia="Calibri" w:hAnsi="Times New Roman"/>
+          <w:i/>
+          <w:iCs/>
+          <w:sz w:val="24"/>
+          <w:szCs w:val="24"/>
+        </w:rPr>
+        <w:t>/projects/names</w:t>
+      </w:r>
+      <w:r>
+        <w:rPr>
+          <w:rFonts w:ascii="Times New Roman" w:eastAsia="Calibri" w:hAnsi="Times New Roman"/>
+          <w:sz w:val="24"/>
+          <w:szCs w:val="24"/>
+        </w:rPr>
+        <w:t xml:space="preserve"> – zwraca listę zawierającą nazwy wszystkich projektów znajdujących się w systemie.</w:t>
+      </w:r>
+    </w:p>
+    <w:p>
+      <w:pPr>
+        <w:tabs>
+          <w:tab w:val="left" w:pos="709"/>
+          <w:tab w:val="center" w:pos="4536"/>
+        </w:tabs>
+        <w:spacing w:after="0"/>
+        <w:rPr>
+          <w:rFonts w:ascii="Times New Roman" w:eastAsia="Calibri" w:hAnsi="Times New Roman"/>
+          <w:sz w:val="24"/>
+          <w:szCs w:val="24"/>
+        </w:rPr>
+      </w:pPr>
+      <w:r>
+        <w:rPr>
+          <w:rFonts w:ascii="Times New Roman" w:eastAsia="Calibri" w:hAnsi="Times New Roman"/>
+          <w:i/>
+          <w:iCs/>
+          <w:sz w:val="24"/>
+          <w:szCs w:val="24"/>
+        </w:rPr>
+        <w:t>/projects?name={</w:t>
+      </w:r>
+      <w:r>
+        <w:rPr>
+          <w:rFonts w:ascii="Times New Roman" w:eastAsia="Calibri" w:hAnsi="Times New Roman"/>
+          <w:i/>
+          <w:iCs/>
+          <w:sz w:val="24"/>
+          <w:szCs w:val="24"/>
+        </w:rPr>
+        <w:t>value</w:t>
+      </w:r>
+      <w:r>
+        <w:rPr>
+          <w:rFonts w:ascii="Times New Roman" w:eastAsia="Calibri" w:hAnsi="Times New Roman"/>
+          <w:i/>
+          <w:iCs/>
+          <w:sz w:val="24"/>
+          <w:szCs w:val="24"/>
+        </w:rPr>
+        <w:t>}</w:t>
+      </w:r>
+      <w:r>
+        <w:rPr>
+          <w:rFonts w:ascii="Times New Roman" w:eastAsia="Calibri" w:hAnsi="Times New Roman"/>
+          <w:sz w:val="24"/>
+          <w:szCs w:val="24"/>
+        </w:rPr>
+        <w:t xml:space="preserve"> – zwraca dane zasobu reprezentującego projekt na podstawie przekazanej nazwy.</w:t>
+      </w:r>
+    </w:p>
+    <w:p>
+      <w:pPr>
+        <w:tabs>
+          <w:tab w:val="left" w:pos="709"/>
+          <w:tab w:val="center" w:pos="4536"/>
+        </w:tabs>
         <w:rPr>
           <w:rFonts w:ascii="Times New Roman" w:eastAsia="Calibri" w:hAnsi="Times New Roman"/>
           <w:b/>
@@ -12810,43 +13193,6 @@
           <w:sz w:val="24"/>
           <w:szCs w:val="24"/>
         </w:rPr>
-        <w:t>ProjectController</w:t>
-      </w:r>
-    </w:p>
-    <w:p>
-      <w:pPr>
-        <w:tabs>
-          <w:tab w:val="left" w:pos="709"/>
-          <w:tab w:val="center" w:pos="4536"/>
-        </w:tabs>
-        <w:spacing w:after="0"/>
-        <w:rPr>
-          <w:rFonts w:ascii="Times New Roman" w:eastAsia="Calibri" w:hAnsi="Times New Roman"/>
-          <w:sz w:val="24"/>
-          <w:szCs w:val="24"/>
-        </w:rPr>
-      </w:pPr>
-      <w:r>
-        <w:rPr>
-          <w:rFonts w:ascii="Times New Roman" w:eastAsia="Calibri" w:hAnsi="Times New Roman"/>
-          <w:sz w:val="24"/>
-          <w:szCs w:val="24"/>
-        </w:rPr>
-        <w:t>Metody GET</w:t>
-      </w:r>
-    </w:p>
-    <w:p>
-      <w:pPr>
-        <w:tabs>
-          <w:tab w:val="left" w:pos="709"/>
-          <w:tab w:val="center" w:pos="4536"/>
-        </w:tabs>
-        <w:spacing w:after="0"/>
-        <w:rPr>
-          <w:rFonts w:ascii="Times New Roman" w:eastAsia="Calibri" w:hAnsi="Times New Roman"/>
-          <w:sz w:val="24"/>
-          <w:szCs w:val="24"/>
-        </w:rPr>
       </w:pPr>
       <w:r>
         <w:rPr>
@@ -12856,30 +13202,8 @@
           <w:sz w:val="24"/>
           <w:szCs w:val="24"/>
         </w:rPr>
-        <w:t>/projects/names</w:t>
-      </w:r>
-      <w:r>
-        <w:rPr>
-          <w:rFonts w:ascii="Times New Roman" w:eastAsia="Calibri" w:hAnsi="Times New Roman"/>
-          <w:sz w:val="24"/>
-          <w:szCs w:val="24"/>
-        </w:rPr>
-        <w:t xml:space="preserve"> – zwraca listę zawierającą nazwy wszystkich projektów znajdujących się w systemie.</w:t>
-      </w:r>
-    </w:p>
-    <w:p>
-      <w:pPr>
-        <w:tabs>
-          <w:tab w:val="left" w:pos="709"/>
-          <w:tab w:val="center" w:pos="4536"/>
-        </w:tabs>
-        <w:spacing w:after="0"/>
-        <w:rPr>
-          <w:rFonts w:ascii="Times New Roman" w:eastAsia="Calibri" w:hAnsi="Times New Roman"/>
-          <w:sz w:val="24"/>
-          <w:szCs w:val="24"/>
-        </w:rPr>
-      </w:pPr>
+        <w:t>/projects?acronym={</w:t>
+      </w:r>
       <w:r>
         <w:rPr>
           <w:rFonts w:ascii="Times New Roman" w:eastAsia="Calibri" w:hAnsi="Times New Roman"/>
@@ -12888,7 +13212,7 @@
           <w:sz w:val="24"/>
           <w:szCs w:val="24"/>
         </w:rPr>
-        <w:t>/projects?name={</w:t>
+        <w:t>value</w:t>
       </w:r>
       <w:r>
         <w:rPr>
@@ -12898,8 +13222,51 @@
           <w:sz w:val="24"/>
           <w:szCs w:val="24"/>
         </w:rPr>
-        <w:t>value</w:t>
-      </w:r>
+        <w:t>}</w:t>
+      </w:r>
+      <w:r>
+        <w:rPr>
+          <w:rFonts w:ascii="Times New Roman" w:eastAsia="Calibri" w:hAnsi="Times New Roman"/>
+          <w:sz w:val="24"/>
+          <w:szCs w:val="24"/>
+        </w:rPr>
+        <w:t xml:space="preserve"> – zwraca dane zasobu reprezentującego projekt na podstawie przekazanego akronimu.</w:t>
+      </w:r>
+    </w:p>
+    <w:p>
+      <w:pPr>
+        <w:tabs>
+          <w:tab w:val="left" w:pos="709"/>
+          <w:tab w:val="center" w:pos="4536"/>
+        </w:tabs>
+        <w:spacing w:after="0"/>
+        <w:rPr>
+          <w:rFonts w:ascii="Times New Roman" w:eastAsia="Calibri" w:hAnsi="Times New Roman"/>
+          <w:sz w:val="24"/>
+          <w:szCs w:val="24"/>
+        </w:rPr>
+      </w:pPr>
+      <w:r>
+        <w:rPr>
+          <w:rFonts w:ascii="Times New Roman" w:eastAsia="Calibri" w:hAnsi="Times New Roman"/>
+          <w:sz w:val="24"/>
+          <w:szCs w:val="24"/>
+        </w:rPr>
+        <w:t>Metody POST</w:t>
+      </w:r>
+    </w:p>
+    <w:p>
+      <w:pPr>
+        <w:tabs>
+          <w:tab w:val="left" w:pos="709"/>
+          <w:tab w:val="center" w:pos="4536"/>
+        </w:tabs>
+        <w:rPr>
+          <w:rFonts w:ascii="Times New Roman" w:eastAsia="Calibri" w:hAnsi="Times New Roman"/>
+          <w:sz w:val="24"/>
+          <w:szCs w:val="24"/>
+        </w:rPr>
+      </w:pPr>
       <w:r>
         <w:rPr>
           <w:rFonts w:ascii="Times New Roman" w:eastAsia="Calibri" w:hAnsi="Times New Roman"/>
@@ -12908,15 +13275,68 @@
           <w:sz w:val="24"/>
           <w:szCs w:val="24"/>
         </w:rPr>
-        <w:t>}</w:t>
-      </w:r>
-      <w:r>
-        <w:rPr>
-          <w:rFonts w:ascii="Times New Roman" w:eastAsia="Calibri" w:hAnsi="Times New Roman"/>
-          <w:sz w:val="24"/>
-          <w:szCs w:val="24"/>
-        </w:rPr>
-        <w:t xml:space="preserve"> – zwraca dane zasobu reprezentującego projekt na podstawie przekazanej nazwy.</w:t>
+        <w:t>/projects</w:t>
+      </w:r>
+      <w:r>
+        <w:rPr>
+          <w:rFonts w:ascii="Times New Roman" w:eastAsia="Calibri" w:hAnsi="Times New Roman"/>
+          <w:sz w:val="24"/>
+          <w:szCs w:val="24"/>
+        </w:rPr>
+        <w:t xml:space="preserve"> – tworzy nowy zasób zawierający dane projektu na podstawie danych przekazanych w ciele zapytania.</w:t>
+      </w:r>
+    </w:p>
+    <w:p>
+      <w:pPr>
+        <w:tabs>
+          <w:tab w:val="left" w:pos="709"/>
+          <w:tab w:val="center" w:pos="4536"/>
+        </w:tabs>
+        <w:spacing w:after="0"/>
+        <w:rPr>
+          <w:rFonts w:ascii="Times New Roman" w:eastAsia="Calibri" w:hAnsi="Times New Roman"/>
+          <w:sz w:val="24"/>
+          <w:szCs w:val="24"/>
+        </w:rPr>
+      </w:pPr>
+      <w:r>
+        <w:rPr>
+          <w:rFonts w:ascii="Times New Roman" w:eastAsia="Calibri" w:hAnsi="Times New Roman"/>
+          <w:sz w:val="24"/>
+          <w:szCs w:val="24"/>
+        </w:rPr>
+        <w:t>Metody DELETE</w:t>
+      </w:r>
+    </w:p>
+    <w:p>
+      <w:pPr>
+        <w:tabs>
+          <w:tab w:val="left" w:pos="709"/>
+          <w:tab w:val="center" w:pos="4536"/>
+        </w:tabs>
+        <w:rPr>
+          <w:rFonts w:ascii="Times New Roman" w:eastAsia="Calibri" w:hAnsi="Times New Roman"/>
+          <w:sz w:val="24"/>
+          <w:szCs w:val="24"/>
+        </w:rPr>
+      </w:pPr>
+      <w:r>
+        <w:rPr>
+          <w:rFonts w:ascii="Times New Roman" w:eastAsia="Calibri" w:hAnsi="Times New Roman"/>
+          <w:i/>
+          <w:iCs/>
+          <w:sz w:val="24"/>
+          <w:szCs w:val="24"/>
+        </w:rPr>
+        <w:t>/projects/{name}</w:t>
+      </w:r>
+      <w:r>
+        <w:rPr>
+          <w:rFonts w:ascii="Times New Roman" w:eastAsia="Calibri" w:hAnsi="Times New Roman"/>
+          <w:sz w:val="24"/>
+          <w:szCs w:val="24"/>
+        </w:rPr>
+        <w:t xml:space="preserve"> – usuwa zasób reprezentujący projekt na podstawie przekazanej nazwy.</w:t>
       </w:r>
     </w:p>
     <w:p>
@@ -12936,13 +13356,83 @@
       <w:r>
         <w:rPr>
           <w:rFonts w:ascii="Times New Roman" w:eastAsia="Calibri" w:hAnsi="Times New Roman"/>
+          <w:b/>
+          <w:bCs/>
+          <w:sz w:val="24"/>
+          <w:szCs w:val="24"/>
+        </w:rPr>
+        <w:t>Klasa MeasurementController</w:t>
+      </w:r>
+    </w:p>
+    <w:p>
+      <w:pPr>
+        <w:tabs>
+          <w:tab w:val="left" w:pos="709"/>
+          <w:tab w:val="center" w:pos="4536"/>
+        </w:tabs>
+        <w:spacing w:after="0"/>
+        <w:jc w:val="both"/>
+        <w:rPr>
+          <w:rFonts w:ascii="Times New Roman" w:eastAsia="Calibri" w:hAnsi="Times New Roman"/>
+          <w:sz w:val="24"/>
+          <w:szCs w:val="24"/>
+        </w:rPr>
+      </w:pPr>
+      <w:r>
+        <w:rPr>
+          <w:rFonts w:ascii="Times New Roman" w:eastAsia="Calibri" w:hAnsi="Times New Roman"/>
+          <w:sz w:val="24"/>
+          <w:szCs w:val="24"/>
+        </w:rPr>
+        <w:t>Metody GET</w:t>
+      </w:r>
+    </w:p>
+    <w:p>
+      <w:pPr>
+        <w:tabs>
+          <w:tab w:val="left" w:pos="709"/>
+          <w:tab w:val="center" w:pos="4536"/>
+        </w:tabs>
+        <w:spacing w:after="0"/>
+        <w:jc w:val="both"/>
+        <w:rPr>
+          <w:rFonts w:ascii="Times New Roman" w:eastAsia="Calibri" w:hAnsi="Times New Roman"/>
+          <w:sz w:val="24"/>
+          <w:szCs w:val="24"/>
+        </w:rPr>
+      </w:pPr>
+      <w:r>
+        <w:rPr>
+          <w:rFonts w:ascii="Times New Roman" w:eastAsia="Calibri" w:hAnsi="Times New Roman"/>
           <w:i/>
           <w:iCs/>
           <w:sz w:val="24"/>
           <w:szCs w:val="24"/>
         </w:rPr>
-        <w:t>/projects?acronym={</w:t>
-      </w:r>
+        <w:t>/measurements/{acronym}</w:t>
+      </w:r>
+      <w:r>
+        <w:rPr>
+          <w:rFonts w:ascii="Times New Roman" w:eastAsia="Calibri" w:hAnsi="Times New Roman"/>
+          <w:sz w:val="24"/>
+          <w:szCs w:val="24"/>
+        </w:rPr>
+        <w:t xml:space="preserve"> – zwraca listę zawierającą wszystkie pomiary zapisane w ramach programu badawczego o przekazanym akronimie.</w:t>
+      </w:r>
+    </w:p>
+    <w:p>
+      <w:pPr>
+        <w:tabs>
+          <w:tab w:val="left" w:pos="709"/>
+          <w:tab w:val="center" w:pos="4536"/>
+        </w:tabs>
+        <w:jc w:val="both"/>
+        <w:rPr>
+          <w:rFonts w:ascii="Times New Roman" w:eastAsia="Calibri" w:hAnsi="Times New Roman"/>
+          <w:sz w:val="24"/>
+          <w:szCs w:val="24"/>
+        </w:rPr>
+      </w:pPr>
       <w:r>
         <w:rPr>
           <w:rFonts w:ascii="Times New Roman" w:eastAsia="Calibri" w:hAnsi="Times New Roman"/>
@@ -12951,156 +13441,15 @@
           <w:sz w:val="24"/>
           <w:szCs w:val="24"/>
         </w:rPr>
-        <w:t>value</w:t>
-      </w:r>
-      <w:r>
-        <w:rPr>
-          <w:rFonts w:ascii="Times New Roman" w:eastAsia="Calibri" w:hAnsi="Times New Roman"/>
-          <w:i/>
-          <w:iCs/>
-          <w:sz w:val="24"/>
-          <w:szCs w:val="24"/>
-        </w:rPr>
-        <w:t>}</w:t>
-      </w:r>
-      <w:r>
-        <w:rPr>
-          <w:rFonts w:ascii="Times New Roman" w:eastAsia="Calibri" w:hAnsi="Times New Roman"/>
-          <w:sz w:val="24"/>
-          <w:szCs w:val="24"/>
-        </w:rPr>
-        <w:t xml:space="preserve"> – zwraca dane zasobu reprezentującego projekt na podstawie przekazanego akronimu.</w:t>
-      </w:r>
-    </w:p>
-    <w:p>
-      <w:pPr>
-        <w:tabs>
-          <w:tab w:val="left" w:pos="709"/>
-          <w:tab w:val="center" w:pos="4536"/>
-        </w:tabs>
-        <w:spacing w:after="0"/>
-        <w:rPr>
-          <w:rFonts w:ascii="Times New Roman" w:eastAsia="Calibri" w:hAnsi="Times New Roman"/>
-          <w:sz w:val="24"/>
-          <w:szCs w:val="24"/>
-        </w:rPr>
-      </w:pPr>
-      <w:r>
-        <w:rPr>
-          <w:rFonts w:ascii="Times New Roman" w:eastAsia="Calibri" w:hAnsi="Times New Roman"/>
-          <w:sz w:val="24"/>
-          <w:szCs w:val="24"/>
-        </w:rPr>
-        <w:t>Metody POST</w:t>
-      </w:r>
-    </w:p>
-    <w:p>
-      <w:pPr>
-        <w:tabs>
-          <w:tab w:val="left" w:pos="709"/>
-          <w:tab w:val="center" w:pos="4536"/>
-        </w:tabs>
-        <w:rPr>
-          <w:rFonts w:ascii="Times New Roman" w:eastAsia="Calibri" w:hAnsi="Times New Roman"/>
-          <w:sz w:val="24"/>
-          <w:szCs w:val="24"/>
-        </w:rPr>
-      </w:pPr>
-      <w:r>
-        <w:rPr>
-          <w:rFonts w:ascii="Times New Roman" w:eastAsia="Calibri" w:hAnsi="Times New Roman"/>
-          <w:i/>
-          <w:iCs/>
-          <w:sz w:val="24"/>
-          <w:szCs w:val="24"/>
-        </w:rPr>
-        <w:t>/projects</w:t>
-      </w:r>
-      <w:r>
-        <w:rPr>
-          <w:rFonts w:ascii="Times New Roman" w:eastAsia="Calibri" w:hAnsi="Times New Roman"/>
-          <w:sz w:val="24"/>
-          <w:szCs w:val="24"/>
-        </w:rPr>
-        <w:t xml:space="preserve"> – tworzy nowy zasób zawierający dane projektu na podstawie danych przekazanych w ciele zapytania.</w:t>
-      </w:r>
-    </w:p>
-    <w:p>
-      <w:pPr>
-        <w:tabs>
-          <w:tab w:val="left" w:pos="709"/>
-          <w:tab w:val="center" w:pos="4536"/>
-        </w:tabs>
-        <w:spacing w:after="0"/>
-        <w:rPr>
-          <w:rFonts w:ascii="Times New Roman" w:eastAsia="Calibri" w:hAnsi="Times New Roman"/>
-          <w:sz w:val="24"/>
-          <w:szCs w:val="24"/>
-        </w:rPr>
-      </w:pPr>
-      <w:r>
-        <w:rPr>
-          <w:rFonts w:ascii="Times New Roman" w:eastAsia="Calibri" w:hAnsi="Times New Roman"/>
-          <w:sz w:val="24"/>
-          <w:szCs w:val="24"/>
-        </w:rPr>
-        <w:t>Metody DELETE</w:t>
-      </w:r>
-    </w:p>
-    <w:p>
-      <w:pPr>
-        <w:tabs>
-          <w:tab w:val="left" w:pos="709"/>
-          <w:tab w:val="center" w:pos="4536"/>
-        </w:tabs>
-        <w:rPr>
-          <w:rFonts w:ascii="Times New Roman" w:eastAsia="Calibri" w:hAnsi="Times New Roman"/>
-          <w:sz w:val="24"/>
-          <w:szCs w:val="24"/>
-        </w:rPr>
-      </w:pPr>
-      <w:r>
-        <w:rPr>
-          <w:rFonts w:ascii="Times New Roman" w:eastAsia="Calibri" w:hAnsi="Times New Roman"/>
-          <w:i/>
-          <w:iCs/>
-          <w:sz w:val="24"/>
-          <w:szCs w:val="24"/>
-        </w:rPr>
-        <w:t>/projects/{name}</w:t>
-      </w:r>
-      <w:r>
-        <w:rPr>
-          <w:rFonts w:ascii="Times New Roman" w:eastAsia="Calibri" w:hAnsi="Times New Roman"/>
-          <w:sz w:val="24"/>
-          <w:szCs w:val="24"/>
-        </w:rPr>
-        <w:t xml:space="preserve"> – usuwa zasób reprezentujący projekt na podstawie przekazanej nazwy.</w:t>
-      </w:r>
-    </w:p>
-    <w:p>
-      <w:pPr>
-        <w:tabs>
-          <w:tab w:val="left" w:pos="709"/>
-          <w:tab w:val="center" w:pos="4536"/>
-        </w:tabs>
-        <w:rPr>
-          <w:rFonts w:ascii="Times New Roman" w:eastAsia="Calibri" w:hAnsi="Times New Roman"/>
-          <w:b/>
-          <w:bCs/>
-          <w:sz w:val="24"/>
-          <w:szCs w:val="24"/>
-        </w:rPr>
-      </w:pPr>
-      <w:r>
-        <w:rPr>
-          <w:rFonts w:ascii="Times New Roman" w:eastAsia="Calibri" w:hAnsi="Times New Roman"/>
-          <w:b/>
-          <w:bCs/>
-          <w:sz w:val="24"/>
-          <w:szCs w:val="24"/>
-        </w:rPr>
-        <w:t>Klasa MeasurementController</w:t>
+        <w:t>/measurements/{acronym}/latest</w:t>
+      </w:r>
+      <w:r>
+        <w:rPr>
+          <w:rFonts w:ascii="Times New Roman" w:eastAsia="Calibri" w:hAnsi="Times New Roman"/>
+          <w:sz w:val="24"/>
+          <w:szCs w:val="24"/>
+        </w:rPr>
+        <w:t xml:space="preserve"> – zwraca listę zawierającą trzy ostatnio zapisane pomiary w ramach programu badawczego o przekazanym akronimie.</w:t>
       </w:r>
     </w:p>
     <w:p>
@@ -13117,14 +13466,6 @@
           <w:szCs w:val="24"/>
         </w:rPr>
       </w:pPr>
-      <w:r>
-        <w:rPr>
-          <w:rFonts w:ascii="Times New Roman" w:eastAsia="Calibri" w:hAnsi="Times New Roman"/>
-          <w:sz w:val="24"/>
-          <w:szCs w:val="24"/>
-        </w:rPr>
-        <w:t>Metody GET</w:t>
-      </w:r>
     </w:p>
     <w:p>
       <w:pPr>
@@ -13140,56 +13481,6 @@
           <w:szCs w:val="24"/>
         </w:rPr>
       </w:pPr>
-      <w:r>
-        <w:rPr>
-          <w:rFonts w:ascii="Times New Roman" w:eastAsia="Calibri" w:hAnsi="Times New Roman"/>
-          <w:i/>
-          <w:iCs/>
-          <w:sz w:val="24"/>
-          <w:szCs w:val="24"/>
-        </w:rPr>
-        <w:t>/measurements/{acronym}</w:t>
-      </w:r>
-      <w:r>
-        <w:rPr>
-          <w:rFonts w:ascii="Times New Roman" w:eastAsia="Calibri" w:hAnsi="Times New Roman"/>
-          <w:sz w:val="24"/>
-          <w:szCs w:val="24"/>
-        </w:rPr>
-        <w:t xml:space="preserve"> – zwraca listę zawierającą wszystkie pomiary zapisane w ramach programu badawczego o przekazanym akronimie.</w:t>
-      </w:r>
-    </w:p>
-    <w:p>
-      <w:pPr>
-        <w:tabs>
-          <w:tab w:val="left" w:pos="709"/>
-          <w:tab w:val="center" w:pos="4536"/>
-        </w:tabs>
-        <w:jc w:val="both"/>
-        <w:rPr>
-          <w:rFonts w:ascii="Times New Roman" w:eastAsia="Calibri" w:hAnsi="Times New Roman"/>
-          <w:sz w:val="24"/>
-          <w:szCs w:val="24"/>
-        </w:rPr>
-      </w:pPr>
-      <w:r>
-        <w:rPr>
-          <w:rFonts w:ascii="Times New Roman" w:eastAsia="Calibri" w:hAnsi="Times New Roman"/>
-          <w:i/>
-          <w:iCs/>
-          <w:sz w:val="24"/>
-          <w:szCs w:val="24"/>
-        </w:rPr>
-        <w:t>/measurements/{acronym}/latest</w:t>
-      </w:r>
-      <w:r>
-        <w:rPr>
-          <w:rFonts w:ascii="Times New Roman" w:eastAsia="Calibri" w:hAnsi="Times New Roman"/>
-          <w:sz w:val="24"/>
-          <w:szCs w:val="24"/>
-        </w:rPr>
-        <w:t xml:space="preserve"> – zwraca listę zawierającą trzy ostatnio zapisane pomiary w ramach programu badawczego o przekazanym akronimie.</w:t>
-      </w:r>
     </w:p>
     <w:p>
       <w:pPr>
@@ -13205,12 +13496,43 @@
           <w:szCs w:val="24"/>
         </w:rPr>
       </w:pPr>
-      <w:r>
-        <w:rPr>
-          <w:rFonts w:ascii="Times New Roman" w:eastAsia="Calibri" w:hAnsi="Times New Roman"/>
-          <w:sz w:val="24"/>
-          <w:szCs w:val="24"/>
-        </w:rPr>
+    </w:p>
+    <w:p>
+      <w:pPr>
+        <w:tabs>
+          <w:tab w:val="left" w:pos="709"/>
+          <w:tab w:val="center" w:pos="4536"/>
+        </w:tabs>
+        <w:spacing w:after="0"/>
+        <w:jc w:val="both"/>
+        <w:rPr>
+          <w:rFonts w:ascii="Times New Roman" w:eastAsia="Calibri" w:hAnsi="Times New Roman"/>
+          <w:sz w:val="24"/>
+          <w:szCs w:val="24"/>
+        </w:rPr>
+      </w:pPr>
+    </w:p>
+    <w:p>
+      <w:pPr>
+        <w:tabs>
+          <w:tab w:val="left" w:pos="709"/>
+          <w:tab w:val="center" w:pos="4536"/>
+        </w:tabs>
+        <w:spacing w:after="0"/>
+        <w:jc w:val="both"/>
+        <w:rPr>
+          <w:rFonts w:ascii="Times New Roman" w:eastAsia="Calibri" w:hAnsi="Times New Roman"/>
+          <w:sz w:val="24"/>
+          <w:szCs w:val="24"/>
+        </w:rPr>
+      </w:pPr>
+      <w:r>
+        <w:rPr>
+          <w:rFonts w:ascii="Times New Roman" w:eastAsia="Calibri" w:hAnsi="Times New Roman"/>
+          <w:sz w:val="24"/>
+          <w:szCs w:val="24"/>
+        </w:rPr>
+        <w:lastRenderedPageBreak/>
         <w:t>Metody POST</w:t>
       </w:r>
     </w:p>
@@ -13386,7 +13708,7 @@
           <w:szCs w:val="28"/>
         </w:rPr>
         <w:sectPr>
-          <w:footerReference w:type="default" r:id="rId33"/>
+          <w:footerReference w:type="default" r:id="rId31"/>
           <w:pgSz w:w="11906" w:h="16838"/>
           <w:pgMar w:top="1417" w:right="1417" w:bottom="1417" w:left="1417" w:header="708" w:footer="708" w:gutter="0"/>
           <w:cols w:space="708"/>
@@ -13448,47 +13770,7 @@
           <w:sz w:val="24"/>
           <w:szCs w:val="24"/>
         </w:rPr>
-        <w:t>[1]</w:t>
-      </w:r>
-      <w:r>
-        <w:rPr>
-          <w:rFonts w:ascii="Times New Roman" w:eastAsia="Calibri" w:hAnsi="Times New Roman"/>
-          <w:sz w:val="24"/>
-          <w:szCs w:val="24"/>
-        </w:rPr>
-        <w:t xml:space="preserve"> spring by V</w:t>
-      </w:r>
-      <w:r>
-        <w:rPr>
-          <w:rFonts w:ascii="Times New Roman" w:eastAsia="Calibri" w:hAnsi="Times New Roman"/>
-          <w:sz w:val="24"/>
-          <w:szCs w:val="24"/>
-        </w:rPr>
-        <w:t>M</w:t>
-      </w:r>
-      <w:r>
-        <w:rPr>
-          <w:rFonts w:ascii="Times New Roman" w:eastAsia="Calibri" w:hAnsi="Times New Roman"/>
-          <w:sz w:val="24"/>
-          <w:szCs w:val="24"/>
-        </w:rPr>
-        <w:t>ware Tanz</w:t>
-      </w:r>
-      <w:r>
-        <w:rPr>
-          <w:rFonts w:ascii="Times New Roman" w:eastAsia="Calibri" w:hAnsi="Times New Roman"/>
-          <w:sz w:val="24"/>
-          <w:szCs w:val="24"/>
-        </w:rPr>
-        <w:t>u</w:t>
-      </w:r>
-      <w:r>
-        <w:rPr>
-          <w:rFonts w:ascii="Times New Roman" w:eastAsia="Calibri" w:hAnsi="Times New Roman"/>
-          <w:sz w:val="24"/>
-          <w:szCs w:val="24"/>
-        </w:rPr>
-        <w:t xml:space="preserve">, </w:t>
+        <w:t xml:space="preserve">[1] Chris Richardson, </w:t>
       </w:r>
       <w:r>
         <w:rPr>
@@ -13498,7 +13780,7 @@
           <w:sz w:val="24"/>
           <w:szCs w:val="24"/>
         </w:rPr>
-        <w:t>Spring Cloud Gateway</w:t>
+        <w:t>Service Registry pattern</w:t>
       </w:r>
       <w:r>
         <w:rPr>
@@ -13514,15 +13796,15 @@
           <w:sz w:val="24"/>
           <w:szCs w:val="24"/>
         </w:rPr>
-        <w:t>https://docs.spring.io/spring-cloud-gateway/docs/current/reference/html/#gateway-starter</w:t>
-      </w:r>
-      <w:r>
-        <w:rPr>
-          <w:rFonts w:ascii="Times New Roman" w:eastAsia="Calibri" w:hAnsi="Times New Roman"/>
-          <w:sz w:val="24"/>
-          <w:szCs w:val="24"/>
-        </w:rPr>
-        <w:t>, dostęp w dniu 23.08.2023 r.</w:t>
+        <w:t>https://microservices.io/patterns/service-registry.html</w:t>
+      </w:r>
+      <w:r>
+        <w:rPr>
+          <w:rFonts w:ascii="Times New Roman" w:eastAsia="Calibri" w:hAnsi="Times New Roman"/>
+          <w:sz w:val="24"/>
+          <w:szCs w:val="24"/>
+        </w:rPr>
+        <w:t>, dostęp w dniu 24.08.2023 r.</w:t>
       </w:r>
     </w:p>
     <w:p>
@@ -13543,7 +13825,63 @@
           <w:sz w:val="24"/>
           <w:szCs w:val="24"/>
         </w:rPr>
-        <w:t xml:space="preserve">[2] spring by Vmware Tanzu, </w:t>
+        <w:t>[</w:t>
+      </w:r>
+      <w:r>
+        <w:rPr>
+          <w:rFonts w:ascii="Times New Roman" w:eastAsia="Calibri" w:hAnsi="Times New Roman"/>
+          <w:sz w:val="24"/>
+          <w:szCs w:val="24"/>
+        </w:rPr>
+        <w:t>2</w:t>
+      </w:r>
+      <w:r>
+        <w:rPr>
+          <w:rFonts w:ascii="Times New Roman" w:eastAsia="Calibri" w:hAnsi="Times New Roman"/>
+          <w:sz w:val="24"/>
+          <w:szCs w:val="24"/>
+        </w:rPr>
+        <w:t>]</w:t>
+      </w:r>
+      <w:r>
+        <w:rPr>
+          <w:rFonts w:ascii="Times New Roman" w:eastAsia="Calibri" w:hAnsi="Times New Roman"/>
+          <w:sz w:val="24"/>
+          <w:szCs w:val="24"/>
+        </w:rPr>
+        <w:t xml:space="preserve"> spring by V</w:t>
+      </w:r>
+      <w:r>
+        <w:rPr>
+          <w:rFonts w:ascii="Times New Roman" w:eastAsia="Calibri" w:hAnsi="Times New Roman"/>
+          <w:sz w:val="24"/>
+          <w:szCs w:val="24"/>
+        </w:rPr>
+        <w:t>M</w:t>
+      </w:r>
+      <w:r>
+        <w:rPr>
+          <w:rFonts w:ascii="Times New Roman" w:eastAsia="Calibri" w:hAnsi="Times New Roman"/>
+          <w:sz w:val="24"/>
+          <w:szCs w:val="24"/>
+        </w:rPr>
+        <w:t>ware Tanz</w:t>
+      </w:r>
+      <w:r>
+        <w:rPr>
+          <w:rFonts w:ascii="Times New Roman" w:eastAsia="Calibri" w:hAnsi="Times New Roman"/>
+          <w:sz w:val="24"/>
+          <w:szCs w:val="24"/>
+        </w:rPr>
+        <w:t>u</w:t>
+      </w:r>
+      <w:r>
+        <w:rPr>
+          <w:rFonts w:ascii="Times New Roman" w:eastAsia="Calibri" w:hAnsi="Times New Roman"/>
+          <w:sz w:val="24"/>
+          <w:szCs w:val="24"/>
+        </w:rPr>
+        <w:t xml:space="preserve">, </w:t>
       </w:r>
       <w:r>
         <w:rPr>
@@ -13553,6 +13891,77 @@
           <w:sz w:val="24"/>
           <w:szCs w:val="24"/>
         </w:rPr>
+        <w:t>Spring Cloud Gateway</w:t>
+      </w:r>
+      <w:r>
+        <w:rPr>
+          <w:rFonts w:ascii="Times New Roman" w:eastAsia="Calibri" w:hAnsi="Times New Roman"/>
+          <w:sz w:val="24"/>
+          <w:szCs w:val="24"/>
+        </w:rPr>
+        <w:t xml:space="preserve">, </w:t>
+      </w:r>
+      <w:r>
+        <w:rPr>
+          <w:rFonts w:ascii="Times New Roman" w:eastAsia="Calibri" w:hAnsi="Times New Roman"/>
+          <w:sz w:val="24"/>
+          <w:szCs w:val="24"/>
+        </w:rPr>
+        <w:t>https://docs.spring.io/spring-cloud-gateway/docs/current/reference/html/#gateway-starter</w:t>
+      </w:r>
+      <w:r>
+        <w:rPr>
+          <w:rFonts w:ascii="Times New Roman" w:eastAsia="Calibri" w:hAnsi="Times New Roman"/>
+          <w:sz w:val="24"/>
+          <w:szCs w:val="24"/>
+        </w:rPr>
+        <w:t>, dostęp w dniu 23.08.2023 r.</w:t>
+      </w:r>
+    </w:p>
+    <w:p>
+      <w:pPr>
+        <w:tabs>
+          <w:tab w:val="left" w:pos="709"/>
+        </w:tabs>
+        <w:spacing w:before="240" w:line="360" w:lineRule="auto"/>
+        <w:rPr>
+          <w:rFonts w:ascii="Times New Roman" w:eastAsia="Calibri" w:hAnsi="Times New Roman"/>
+          <w:sz w:val="24"/>
+          <w:szCs w:val="24"/>
+        </w:rPr>
+      </w:pPr>
+      <w:r>
+        <w:rPr>
+          <w:rFonts w:ascii="Times New Roman" w:eastAsia="Calibri" w:hAnsi="Times New Roman"/>
+          <w:sz w:val="24"/>
+          <w:szCs w:val="24"/>
+        </w:rPr>
+        <w:t>[</w:t>
+      </w:r>
+      <w:r>
+        <w:rPr>
+          <w:rFonts w:ascii="Times New Roman" w:eastAsia="Calibri" w:hAnsi="Times New Roman"/>
+          <w:sz w:val="24"/>
+          <w:szCs w:val="24"/>
+        </w:rPr>
+        <w:t>3</w:t>
+      </w:r>
+      <w:r>
+        <w:rPr>
+          <w:rFonts w:ascii="Times New Roman" w:eastAsia="Calibri" w:hAnsi="Times New Roman"/>
+          <w:sz w:val="24"/>
+          <w:szCs w:val="24"/>
+        </w:rPr>
+        <w:t xml:space="preserve">] spring by Vmware Tanzu, </w:t>
+      </w:r>
+      <w:r>
+        <w:rPr>
+          <w:rFonts w:ascii="Times New Roman" w:eastAsia="Calibri" w:hAnsi="Times New Roman"/>
+          <w:i/>
+          <w:iCs/>
+          <w:sz w:val="24"/>
+          <w:szCs w:val="24"/>
+        </w:rPr>
         <w:t>Spring | Reactive</w:t>
       </w:r>
       <w:r>
@@ -13607,7 +14016,7 @@
           <w:sz w:val="24"/>
           <w:szCs w:val="24"/>
         </w:rPr>
-        <w:t>3</w:t>
+        <w:t>4</w:t>
       </w:r>
       <w:r>
         <w:rPr>
@@ -13657,7 +14066,7 @@
       </w:r>
     </w:p>
     <w:sectPr>
-      <w:footerReference w:type="default" r:id="rId34"/>
+      <w:footerReference w:type="default" r:id="rId32"/>
       <w:pgSz w:w="11906" w:h="16838"/>
       <w:pgMar w:top="1417" w:right="1417" w:bottom="1417" w:left="1417" w:header="708" w:footer="708" w:gutter="0"/>
       <w:cols w:space="708"/>

</xml_diff>

<commit_message>
Add introduction to frontend section
</commit_message>
<xml_diff>
--- a/arch-docs/docs/Mgr_Mateusz_Barnacki.docx
+++ b/arch-docs/docs/Mgr_Mateusz_Barnacki.docx
@@ -3608,7 +3608,7 @@
           <v:shape id="_x0000_i1105" type="#_x0000_t75" style="width:453.6pt;height:42.6pt" o:ole="">
             <v:imagedata r:id="rId11" o:title=""/>
           </v:shape>
-          <o:OLEObject Type="Embed" ProgID="Word.OpenDocumentText.12" ShapeID="_x0000_i1105" DrawAspect="Content" ObjectID="_1754469194" r:id="rId12"/>
+          <o:OLEObject Type="Embed" ProgID="Word.OpenDocumentText.12" ShapeID="_x0000_i1105" DrawAspect="Content" ObjectID="_1754479027" r:id="rId12"/>
         </w:object>
       </w:r>
     </w:p>
@@ -4230,7 +4230,7 @@
           <v:shape id="_x0000_i1106" type="#_x0000_t75" style="width:453.6pt;height:28.8pt" o:ole="">
             <v:imagedata r:id="rId13" o:title=""/>
           </v:shape>
-          <o:OLEObject Type="Embed" ProgID="Word.OpenDocumentText.12" ShapeID="_x0000_i1106" DrawAspect="Content" ObjectID="_1754469195" r:id="rId14"/>
+          <o:OLEObject Type="Embed" ProgID="Word.OpenDocumentText.12" ShapeID="_x0000_i1106" DrawAspect="Content" ObjectID="_1754479028" r:id="rId14"/>
         </w:object>
       </w:r>
     </w:p>
@@ -4485,7 +4485,7 @@
           <v:shape id="_x0000_i1107" type="#_x0000_t75" style="width:453.6pt;height:24pt" o:ole="">
             <v:imagedata r:id="rId15" o:title=""/>
           </v:shape>
-          <o:OLEObject Type="Embed" ProgID="Word.OpenDocumentText.12" ShapeID="_x0000_i1107" DrawAspect="Content" ObjectID="_1754469196" r:id="rId16"/>
+          <o:OLEObject Type="Embed" ProgID="Word.OpenDocumentText.12" ShapeID="_x0000_i1107" DrawAspect="Content" ObjectID="_1754479029" r:id="rId16"/>
         </w:object>
       </w:r>
     </w:p>
@@ -4718,7 +4718,7 @@
           <v:shape id="_x0000_i1108" type="#_x0000_t75" style="width:453.6pt;height:22.8pt" o:ole="">
             <v:imagedata r:id="rId17" o:title=""/>
           </v:shape>
-          <o:OLEObject Type="Embed" ProgID="Word.OpenDocumentText.12" ShapeID="_x0000_i1108" DrawAspect="Content" ObjectID="_1754469197" r:id="rId18"/>
+          <o:OLEObject Type="Embed" ProgID="Word.OpenDocumentText.12" ShapeID="_x0000_i1108" DrawAspect="Content" ObjectID="_1754479030" r:id="rId18"/>
         </w:object>
       </w:r>
     </w:p>
@@ -4949,7 +4949,7 @@
           <v:shape id="_x0000_i1109" type="#_x0000_t75" style="width:453.6pt;height:189pt" o:ole="">
             <v:imagedata r:id="rId19" o:title=""/>
           </v:shape>
-          <o:OLEObject Type="Embed" ProgID="Word.OpenDocumentText.12" ShapeID="_x0000_i1109" DrawAspect="Content" ObjectID="_1754469198" r:id="rId20"/>
+          <o:OLEObject Type="Embed" ProgID="Word.OpenDocumentText.12" ShapeID="_x0000_i1109" DrawAspect="Content" ObjectID="_1754479031" r:id="rId20"/>
         </w:object>
       </w:r>
     </w:p>
@@ -5252,7 +5252,7 @@
           <v:shape id="_x0000_i1115" type="#_x0000_t75" style="width:453.6pt;height:120pt" o:ole="">
             <v:imagedata r:id="rId21" o:title=""/>
           </v:shape>
-          <o:OLEObject Type="Embed" ProgID="Word.OpenDocumentText.12" ShapeID="_x0000_i1115" DrawAspect="Content" ObjectID="_1754469199" r:id="rId22"/>
+          <o:OLEObject Type="Embed" ProgID="Word.OpenDocumentText.12" ShapeID="_x0000_i1115" DrawAspect="Content" ObjectID="_1754479032" r:id="rId22"/>
         </w:object>
       </w:r>
     </w:p>
@@ -5629,7 +5629,7 @@
           <v:shape id="_x0000_i1118" type="#_x0000_t75" style="width:453.6pt;height:28.8pt" o:ole="">
             <v:imagedata r:id="rId23" o:title=""/>
           </v:shape>
-          <o:OLEObject Type="Embed" ProgID="Word.OpenDocumentText.12" ShapeID="_x0000_i1118" DrawAspect="Content" ObjectID="_1754469200" r:id="rId24"/>
+          <o:OLEObject Type="Embed" ProgID="Word.OpenDocumentText.12" ShapeID="_x0000_i1118" DrawAspect="Content" ObjectID="_1754479033" r:id="rId24"/>
         </w:object>
       </w:r>
     </w:p>
@@ -5751,7 +5751,7 @@
           <v:shape id="_x0000_i1119" type="#_x0000_t75" style="width:453.6pt;height:93.6pt" o:ole="">
             <v:imagedata r:id="rId25" o:title=""/>
           </v:shape>
-          <o:OLEObject Type="Embed" ProgID="Word.OpenDocumentText.12" ShapeID="_x0000_i1119" DrawAspect="Content" ObjectID="_1754469201" r:id="rId26"/>
+          <o:OLEObject Type="Embed" ProgID="Word.OpenDocumentText.12" ShapeID="_x0000_i1119" DrawAspect="Content" ObjectID="_1754479034" r:id="rId26"/>
         </w:object>
       </w:r>
     </w:p>
@@ -6284,7 +6284,7 @@
           <v:shape id="_x0000_i1124" type="#_x0000_t75" style="width:453.6pt;height:42pt" o:ole="">
             <v:imagedata r:id="rId27" o:title=""/>
           </v:shape>
-          <o:OLEObject Type="Embed" ProgID="Word.OpenDocumentText.12" ShapeID="_x0000_i1124" DrawAspect="Content" ObjectID="_1754469202" r:id="rId28"/>
+          <o:OLEObject Type="Embed" ProgID="Word.OpenDocumentText.12" ShapeID="_x0000_i1124" DrawAspect="Content" ObjectID="_1754479035" r:id="rId28"/>
         </w:object>
       </w:r>
     </w:p>
@@ -7090,7 +7090,7 @@
           <v:shape id="_x0000_i1130" type="#_x0000_t75" style="width:445.8pt;height:210pt" o:ole="">
             <v:imagedata r:id="rId29" o:title=""/>
           </v:shape>
-          <o:OLEObject Type="Embed" ProgID="Word.OpenDocumentText.12" ShapeID="_x0000_i1130" DrawAspect="Content" ObjectID="_1754469203" r:id="rId30"/>
+          <o:OLEObject Type="Embed" ProgID="Word.OpenDocumentText.12" ShapeID="_x0000_i1130" DrawAspect="Content" ObjectID="_1754479036" r:id="rId30"/>
         </w:object>
       </w:r>
     </w:p>
@@ -13851,6 +13851,1067 @@
           <w:tab w:val="left" w:pos="709"/>
           <w:tab w:val="center" w:pos="4536"/>
         </w:tabs>
+        <w:spacing w:after="0"/>
+        <w:jc w:val="both"/>
+        <w:rPr>
+          <w:rFonts w:ascii="Times New Roman" w:eastAsia="Calibri" w:hAnsi="Times New Roman"/>
+          <w:sz w:val="24"/>
+          <w:szCs w:val="24"/>
+        </w:rPr>
+      </w:pPr>
+      <w:r>
+        <w:rPr>
+          <w:rFonts w:ascii="Times New Roman" w:eastAsia="Calibri" w:hAnsi="Times New Roman"/>
+          <w:sz w:val="24"/>
+          <w:szCs w:val="24"/>
+        </w:rPr>
+        <w:tab/>
+        <w:t xml:space="preserve">W celu zapewnienia użytkownikom przyjemnych wrażeń podczas korzystania z systemu do akwizycji danych został zaprojektowany graficzny interfejs użytkownika umożliwiający wykonanie przeważającej części dostępnych operacji w oknie przeglądarki internetowej. Program został napisany przy użyciu języka JavaScript oraz </w:t>
+      </w:r>
+      <w:proofErr w:type="spellStart"/>
+      <w:r>
+        <w:rPr>
+          <w:rFonts w:ascii="Times New Roman" w:eastAsia="Calibri" w:hAnsi="Times New Roman"/>
+          <w:sz w:val="24"/>
+          <w:szCs w:val="24"/>
+        </w:rPr>
+        <w:t>frameworka</w:t>
+      </w:r>
+      <w:proofErr w:type="spellEnd"/>
+      <w:r>
+        <w:rPr>
+          <w:rFonts w:ascii="Times New Roman" w:eastAsia="Calibri" w:hAnsi="Times New Roman"/>
+          <w:sz w:val="24"/>
+          <w:szCs w:val="24"/>
+        </w:rPr>
+        <w:t xml:space="preserve"> </w:t>
+      </w:r>
+      <w:proofErr w:type="spellStart"/>
+      <w:r>
+        <w:rPr>
+          <w:rFonts w:ascii="Times New Roman" w:eastAsia="Calibri" w:hAnsi="Times New Roman"/>
+          <w:sz w:val="24"/>
+          <w:szCs w:val="24"/>
+        </w:rPr>
+        <w:t>ReactJS</w:t>
+      </w:r>
+      <w:proofErr w:type="spellEnd"/>
+      <w:r>
+        <w:rPr>
+          <w:rFonts w:ascii="Times New Roman" w:eastAsia="Calibri" w:hAnsi="Times New Roman"/>
+          <w:sz w:val="24"/>
+          <w:szCs w:val="24"/>
+        </w:rPr>
+        <w:t xml:space="preserve">.  </w:t>
+      </w:r>
+      <w:proofErr w:type="spellStart"/>
+      <w:r>
+        <w:rPr>
+          <w:rFonts w:ascii="Times New Roman" w:eastAsia="Calibri" w:hAnsi="Times New Roman"/>
+          <w:sz w:val="24"/>
+          <w:szCs w:val="24"/>
+        </w:rPr>
+        <w:t>ReactJS</w:t>
+      </w:r>
+      <w:proofErr w:type="spellEnd"/>
+      <w:r>
+        <w:rPr>
+          <w:rFonts w:ascii="Times New Roman" w:eastAsia="Calibri" w:hAnsi="Times New Roman"/>
+          <w:sz w:val="24"/>
+          <w:szCs w:val="24"/>
+        </w:rPr>
+        <w:t xml:space="preserve"> umożliwia tworzenie jednostronicowych aplikacji internetowych (ang. single </w:t>
+      </w:r>
+      <w:proofErr w:type="spellStart"/>
+      <w:r>
+        <w:rPr>
+          <w:rFonts w:ascii="Times New Roman" w:eastAsia="Calibri" w:hAnsi="Times New Roman"/>
+          <w:sz w:val="24"/>
+          <w:szCs w:val="24"/>
+        </w:rPr>
+        <w:t>page</w:t>
+      </w:r>
+      <w:proofErr w:type="spellEnd"/>
+      <w:r>
+        <w:rPr>
+          <w:rFonts w:ascii="Times New Roman" w:eastAsia="Calibri" w:hAnsi="Times New Roman"/>
+          <w:sz w:val="24"/>
+          <w:szCs w:val="24"/>
+        </w:rPr>
+        <w:t xml:space="preserve"> </w:t>
+      </w:r>
+      <w:proofErr w:type="spellStart"/>
+      <w:r>
+        <w:rPr>
+          <w:rFonts w:ascii="Times New Roman" w:eastAsia="Calibri" w:hAnsi="Times New Roman"/>
+          <w:sz w:val="24"/>
+          <w:szCs w:val="24"/>
+        </w:rPr>
+        <w:t>application</w:t>
+      </w:r>
+      <w:proofErr w:type="spellEnd"/>
+      <w:r>
+        <w:rPr>
+          <w:rFonts w:ascii="Times New Roman" w:eastAsia="Calibri" w:hAnsi="Times New Roman"/>
+          <w:sz w:val="24"/>
+          <w:szCs w:val="24"/>
+        </w:rPr>
+        <w:t>). Cechą charakterystyczną tego typu aplikacji</w:t>
+      </w:r>
+      <w:r>
+        <w:rPr>
+          <w:rFonts w:ascii="Times New Roman" w:eastAsia="Calibri" w:hAnsi="Times New Roman"/>
+          <w:sz w:val="24"/>
+          <w:szCs w:val="24"/>
+        </w:rPr>
+        <w:t xml:space="preserve"> </w:t>
+      </w:r>
+      <w:r>
+        <w:rPr>
+          <w:rFonts w:ascii="Times New Roman" w:eastAsia="Calibri" w:hAnsi="Times New Roman"/>
+          <w:sz w:val="24"/>
+          <w:szCs w:val="24"/>
+        </w:rPr>
+        <w:t xml:space="preserve">jest brak </w:t>
+      </w:r>
+      <w:r>
+        <w:rPr>
+          <w:rFonts w:ascii="Times New Roman" w:eastAsia="Calibri" w:hAnsi="Times New Roman"/>
+          <w:sz w:val="24"/>
+          <w:szCs w:val="24"/>
+        </w:rPr>
+        <w:t>konieczności</w:t>
+      </w:r>
+      <w:r>
+        <w:rPr>
+          <w:rFonts w:ascii="Times New Roman" w:eastAsia="Calibri" w:hAnsi="Times New Roman"/>
+          <w:sz w:val="24"/>
+          <w:szCs w:val="24"/>
+        </w:rPr>
+        <w:t xml:space="preserve"> odświeżenia strony po</w:t>
+      </w:r>
+      <w:r>
+        <w:rPr>
+          <w:rFonts w:ascii="Times New Roman" w:eastAsia="Calibri" w:hAnsi="Times New Roman"/>
+          <w:sz w:val="24"/>
+          <w:szCs w:val="24"/>
+        </w:rPr>
+        <w:t>dczas wykonywania operacji</w:t>
+      </w:r>
+      <w:r>
+        <w:rPr>
+          <w:rFonts w:ascii="Times New Roman" w:eastAsia="Calibri" w:hAnsi="Times New Roman"/>
+          <w:sz w:val="24"/>
+          <w:szCs w:val="24"/>
+        </w:rPr>
+        <w:t xml:space="preserve"> przez użytkownika.</w:t>
+      </w:r>
+      <w:r>
+        <w:rPr>
+          <w:rFonts w:ascii="Times New Roman" w:eastAsia="Calibri" w:hAnsi="Times New Roman"/>
+          <w:sz w:val="24"/>
+          <w:szCs w:val="24"/>
+        </w:rPr>
+        <w:t xml:space="preserve"> </w:t>
+      </w:r>
+      <w:r>
+        <w:rPr>
+          <w:rFonts w:ascii="Times New Roman" w:eastAsia="Calibri" w:hAnsi="Times New Roman"/>
+          <w:sz w:val="24"/>
+          <w:szCs w:val="24"/>
+        </w:rPr>
+        <w:t xml:space="preserve">Powodem </w:t>
+      </w:r>
+      <w:r>
+        <w:rPr>
+          <w:rFonts w:ascii="Times New Roman" w:eastAsia="Calibri" w:hAnsi="Times New Roman"/>
+          <w:sz w:val="24"/>
+          <w:szCs w:val="24"/>
+        </w:rPr>
+        <w:t xml:space="preserve">wyboru </w:t>
+      </w:r>
+      <w:proofErr w:type="spellStart"/>
+      <w:r>
+        <w:rPr>
+          <w:rFonts w:ascii="Times New Roman" w:eastAsia="Calibri" w:hAnsi="Times New Roman"/>
+          <w:sz w:val="24"/>
+          <w:szCs w:val="24"/>
+        </w:rPr>
+        <w:t>ReactJS</w:t>
+      </w:r>
+      <w:proofErr w:type="spellEnd"/>
+      <w:r>
+        <w:rPr>
+          <w:rFonts w:ascii="Times New Roman" w:eastAsia="Calibri" w:hAnsi="Times New Roman"/>
+          <w:sz w:val="24"/>
+          <w:szCs w:val="24"/>
+        </w:rPr>
+        <w:t xml:space="preserve"> był</w:t>
+      </w:r>
+      <w:r>
+        <w:rPr>
+          <w:rFonts w:ascii="Times New Roman" w:eastAsia="Calibri" w:hAnsi="Times New Roman"/>
+          <w:sz w:val="24"/>
+          <w:szCs w:val="24"/>
+        </w:rPr>
+        <w:t>o wykorzystanie tego narzędzia przy rozwoju innych projektów realizowanych w ramach studiów.</w:t>
+      </w:r>
+      <w:r>
+        <w:rPr>
+          <w:rFonts w:ascii="Times New Roman" w:eastAsia="Calibri" w:hAnsi="Times New Roman"/>
+          <w:sz w:val="24"/>
+          <w:szCs w:val="24"/>
+        </w:rPr>
+        <w:t xml:space="preserve"> </w:t>
+      </w:r>
+      <w:r>
+        <w:rPr>
+          <w:rFonts w:ascii="Times New Roman" w:eastAsia="Calibri" w:hAnsi="Times New Roman"/>
+          <w:sz w:val="24"/>
+          <w:szCs w:val="24"/>
+        </w:rPr>
+        <w:t xml:space="preserve">Aplikacja działa na porcie 3000. </w:t>
+      </w:r>
+    </w:p>
+    <w:p>
+      <w:pPr>
+        <w:tabs>
+          <w:tab w:val="left" w:pos="709"/>
+          <w:tab w:val="center" w:pos="4536"/>
+        </w:tabs>
+        <w:spacing w:after="0"/>
+        <w:jc w:val="both"/>
+        <w:rPr>
+          <w:rFonts w:ascii="Times New Roman" w:eastAsia="Calibri" w:hAnsi="Times New Roman"/>
+          <w:sz w:val="24"/>
+          <w:szCs w:val="24"/>
+        </w:rPr>
+      </w:pPr>
+    </w:p>
+    <w:bookmarkStart w:id="1" w:name="_MON_1754473924"/>
+    <w:bookmarkEnd w:id="1"/>
+    <w:p>
+      <w:pPr>
+        <w:keepNext/>
+        <w:tabs>
+          <w:tab w:val="left" w:pos="709"/>
+          <w:tab w:val="center" w:pos="4536"/>
+        </w:tabs>
+        <w:spacing w:after="0"/>
+        <w:jc w:val="both"/>
+      </w:pPr>
+      <w:r>
+        <w:rPr>
+          <w:rFonts w:ascii="Times New Roman" w:eastAsia="Calibri" w:hAnsi="Times New Roman"/>
+          <w:sz w:val="24"/>
+          <w:szCs w:val="24"/>
+        </w:rPr>
+        <w:object w:dxaOrig="9072" w:dyaOrig="3571" w14:anchorId="5B0AE843">
+          <v:shape id="_x0000_i1138" type="#_x0000_t75" style="width:453.6pt;height:125.4pt" o:ole="">
+            <v:imagedata r:id="rId31" o:title="" cropbottom="19573f"/>
+          </v:shape>
+          <o:OLEObject Type="Embed" ProgID="Word.OpenDocumentText.12" ShapeID="_x0000_i1138" DrawAspect="Content" ObjectID="_1754479037" r:id="rId32"/>
+        </w:object>
+      </w:r>
+    </w:p>
+    <w:p>
+      <w:pPr>
+        <w:pStyle w:val="Legenda"/>
+        <w:jc w:val="center"/>
+        <w:rPr>
+          <w:rFonts w:ascii="Times New Roman" w:eastAsia="Calibri" w:hAnsi="Times New Roman"/>
+          <w:color w:val="auto"/>
+          <w:sz w:val="22"/>
+          <w:szCs w:val="22"/>
+        </w:rPr>
+      </w:pPr>
+      <w:r>
+        <w:rPr>
+          <w:rFonts w:ascii="Times New Roman" w:hAnsi="Times New Roman"/>
+          <w:color w:val="auto"/>
+          <w:sz w:val="22"/>
+          <w:szCs w:val="22"/>
+        </w:rPr>
+        <w:t>Zdjęcie 3 Formularz logowania do systemu</w:t>
+      </w:r>
+    </w:p>
+    <w:p>
+      <w:pPr>
+        <w:tabs>
+          <w:tab w:val="left" w:pos="709"/>
+          <w:tab w:val="center" w:pos="4536"/>
+        </w:tabs>
+        <w:jc w:val="both"/>
+        <w:rPr>
+          <w:rFonts w:ascii="Times New Roman" w:eastAsia="Calibri" w:hAnsi="Times New Roman"/>
+          <w:sz w:val="24"/>
+          <w:szCs w:val="24"/>
+        </w:rPr>
+      </w:pPr>
+      <w:r>
+        <w:rPr>
+          <w:rFonts w:ascii="Times New Roman" w:eastAsia="Calibri" w:hAnsi="Times New Roman"/>
+          <w:b/>
+          <w:bCs/>
+          <w:sz w:val="28"/>
+          <w:szCs w:val="28"/>
+        </w:rPr>
+        <w:tab/>
+      </w:r>
+      <w:r>
+        <w:rPr>
+          <w:rFonts w:ascii="Times New Roman" w:eastAsia="Calibri" w:hAnsi="Times New Roman"/>
+          <w:sz w:val="24"/>
+          <w:szCs w:val="24"/>
+        </w:rPr>
+        <w:t xml:space="preserve">Zaprojektowany interfejs użytkownika oferuje cztery widoki oraz pięć okien modalnych. Dostępność widoków aplikacji jest zależna od roli posiadanej przez użytkownika. Po udanej próbie logowania do systemu w lokalnej pamięci okna przeglądarki zostaje zapisany żeton JWT, nazwa użytkownika oraz role przypisane do użytkownika. </w:t>
+      </w:r>
+      <w:r>
+        <w:rPr>
+          <w:rFonts w:ascii="Times New Roman" w:eastAsia="Calibri" w:hAnsi="Times New Roman"/>
+          <w:sz w:val="24"/>
+          <w:szCs w:val="24"/>
+        </w:rPr>
+        <w:t>Jeżeli podczas logowania użytkownik przekaże nieprawidłowy login lub nieprawidłowe hasło, aplikacja poinformuje użytkownika za pomocą alertu o nieoczekiwanym błędzie. Analogiczny alert pojawi się, jeżeli podczas logowania wystąpi inny błąd jak np. niedostępny API Gateway lub nieprawidłowa polityka CORS.</w:t>
+      </w:r>
+    </w:p>
+    <w:bookmarkStart w:id="2" w:name="_MON_1754474453"/>
+    <w:bookmarkEnd w:id="2"/>
+    <w:p>
+      <w:pPr>
+        <w:keepNext/>
+        <w:tabs>
+          <w:tab w:val="left" w:pos="709"/>
+          <w:tab w:val="center" w:pos="4536"/>
+        </w:tabs>
+        <w:jc w:val="both"/>
+      </w:pPr>
+      <w:r>
+        <w:rPr>
+          <w:rFonts w:ascii="Times New Roman" w:eastAsia="Calibri" w:hAnsi="Times New Roman"/>
+          <w:sz w:val="24"/>
+          <w:szCs w:val="24"/>
+        </w:rPr>
+        <w:object w:dxaOrig="9072" w:dyaOrig="3781" w14:anchorId="77BEFC00">
+          <v:shape id="_x0000_i1143" type="#_x0000_t75" style="width:453.6pt;height:146.4pt" o:ole="">
+            <v:imagedata r:id="rId33" o:title="" cropbottom="14772f"/>
+          </v:shape>
+          <o:OLEObject Type="Embed" ProgID="Word.OpenDocumentText.12" ShapeID="_x0000_i1143" DrawAspect="Content" ObjectID="_1754479038" r:id="rId34"/>
+        </w:object>
+      </w:r>
+    </w:p>
+    <w:p>
+      <w:pPr>
+        <w:pStyle w:val="Legenda"/>
+        <w:jc w:val="center"/>
+        <w:rPr>
+          <w:rFonts w:ascii="Times New Roman" w:eastAsia="Calibri" w:hAnsi="Times New Roman"/>
+          <w:color w:val="auto"/>
+          <w:sz w:val="22"/>
+          <w:szCs w:val="22"/>
+        </w:rPr>
+      </w:pPr>
+      <w:r>
+        <w:rPr>
+          <w:rFonts w:ascii="Times New Roman" w:hAnsi="Times New Roman"/>
+          <w:color w:val="auto"/>
+          <w:sz w:val="22"/>
+          <w:szCs w:val="22"/>
+        </w:rPr>
+        <w:t xml:space="preserve">Zdjęcie </w:t>
+      </w:r>
+      <w:r>
+        <w:rPr>
+          <w:rFonts w:ascii="Times New Roman" w:hAnsi="Times New Roman"/>
+          <w:color w:val="auto"/>
+          <w:sz w:val="22"/>
+          <w:szCs w:val="22"/>
+        </w:rPr>
+        <w:t>4</w:t>
+      </w:r>
+      <w:r>
+        <w:rPr>
+          <w:rFonts w:ascii="Times New Roman" w:hAnsi="Times New Roman"/>
+          <w:color w:val="auto"/>
+          <w:sz w:val="22"/>
+          <w:szCs w:val="22"/>
+        </w:rPr>
+        <w:t xml:space="preserve"> Alert wyświetlany przez aplikację po wystąpienia błędu</w:t>
+      </w:r>
+    </w:p>
+    <w:p>
+      <w:pPr>
+        <w:tabs>
+          <w:tab w:val="left" w:pos="709"/>
+          <w:tab w:val="center" w:pos="4536"/>
+        </w:tabs>
+        <w:jc w:val="both"/>
+        <w:rPr>
+          <w:rFonts w:ascii="Times New Roman" w:eastAsia="Calibri" w:hAnsi="Times New Roman"/>
+          <w:sz w:val="24"/>
+          <w:szCs w:val="24"/>
+        </w:rPr>
+      </w:pPr>
+      <w:r>
+        <w:rPr>
+          <w:rFonts w:ascii="Times New Roman" w:eastAsia="Calibri" w:hAnsi="Times New Roman"/>
+          <w:b/>
+          <w:bCs/>
+          <w:sz w:val="28"/>
+          <w:szCs w:val="28"/>
+        </w:rPr>
+        <w:tab/>
+      </w:r>
+      <w:r>
+        <w:rPr>
+          <w:rFonts w:ascii="Times New Roman" w:eastAsia="Calibri" w:hAnsi="Times New Roman"/>
+          <w:sz w:val="24"/>
+          <w:szCs w:val="24"/>
+        </w:rPr>
+        <w:t>P</w:t>
+      </w:r>
+      <w:r>
+        <w:rPr>
+          <w:rFonts w:ascii="Times New Roman" w:eastAsia="Calibri" w:hAnsi="Times New Roman"/>
+          <w:sz w:val="24"/>
+          <w:szCs w:val="24"/>
+        </w:rPr>
+        <w:t>o zalogowaniu do aplikacji użytkownik zostaje przekierowany do widoku listy projektów.</w:t>
+      </w:r>
+      <w:r>
+        <w:rPr>
+          <w:rFonts w:ascii="Times New Roman" w:eastAsia="Calibri" w:hAnsi="Times New Roman"/>
+          <w:sz w:val="24"/>
+          <w:szCs w:val="24"/>
+        </w:rPr>
+        <w:t xml:space="preserve"> W górnej części okna przeglądarki znajduje się pasek nawigacji. </w:t>
+      </w:r>
+      <w:r>
+        <w:rPr>
+          <w:rFonts w:ascii="Times New Roman" w:eastAsia="Calibri" w:hAnsi="Times New Roman"/>
+          <w:sz w:val="24"/>
+          <w:szCs w:val="24"/>
+        </w:rPr>
+        <w:t xml:space="preserve">Widok utworzenia nowego projektu o nazwie </w:t>
+      </w:r>
+      <w:r>
+        <w:rPr>
+          <w:rFonts w:ascii="Times New Roman" w:eastAsia="Calibri" w:hAnsi="Times New Roman"/>
+          <w:i/>
+          <w:iCs/>
+          <w:sz w:val="24"/>
+          <w:szCs w:val="24"/>
+        </w:rPr>
+        <w:t>Dodaj projekt</w:t>
+      </w:r>
+      <w:r>
+        <w:rPr>
+          <w:rFonts w:ascii="Times New Roman" w:eastAsia="Calibri" w:hAnsi="Times New Roman"/>
+          <w:sz w:val="24"/>
+          <w:szCs w:val="24"/>
+        </w:rPr>
+        <w:t xml:space="preserve"> jest dostępny tylko dla użytkowników posiadających rolę </w:t>
+      </w:r>
+      <w:r>
+        <w:rPr>
+          <w:rFonts w:ascii="Times New Roman" w:eastAsia="Calibri" w:hAnsi="Times New Roman"/>
+          <w:i/>
+          <w:iCs/>
+          <w:sz w:val="24"/>
+          <w:szCs w:val="24"/>
+        </w:rPr>
+        <w:t>Twórca Projektów</w:t>
+      </w:r>
+      <w:r>
+        <w:rPr>
+          <w:rFonts w:ascii="Times New Roman" w:eastAsia="Calibri" w:hAnsi="Times New Roman"/>
+          <w:sz w:val="24"/>
+          <w:szCs w:val="24"/>
+        </w:rPr>
+        <w:t xml:space="preserve">. Panel administratora umożliwiający zarządzanie użytkownikami aplikacji jest dostępny pod nazwą </w:t>
+      </w:r>
+      <w:r>
+        <w:rPr>
+          <w:rFonts w:ascii="Times New Roman" w:eastAsia="Calibri" w:hAnsi="Times New Roman"/>
+          <w:i/>
+          <w:iCs/>
+          <w:sz w:val="24"/>
+          <w:szCs w:val="24"/>
+        </w:rPr>
+        <w:t>Użytkownicy</w:t>
+      </w:r>
+      <w:r>
+        <w:rPr>
+          <w:rFonts w:ascii="Times New Roman" w:eastAsia="Calibri" w:hAnsi="Times New Roman"/>
+          <w:sz w:val="24"/>
+          <w:szCs w:val="24"/>
+        </w:rPr>
+        <w:t xml:space="preserve"> tylko dla osoby o przypisanej roli </w:t>
+      </w:r>
+      <w:r>
+        <w:rPr>
+          <w:rFonts w:ascii="Times New Roman" w:eastAsia="Calibri" w:hAnsi="Times New Roman"/>
+          <w:i/>
+          <w:iCs/>
+          <w:sz w:val="24"/>
+          <w:szCs w:val="24"/>
+        </w:rPr>
+        <w:t>Administratora</w:t>
+      </w:r>
+      <w:r>
+        <w:rPr>
+          <w:rFonts w:ascii="Times New Roman" w:eastAsia="Calibri" w:hAnsi="Times New Roman"/>
+          <w:sz w:val="24"/>
+          <w:szCs w:val="24"/>
+        </w:rPr>
+        <w:t xml:space="preserve">. Opcje </w:t>
+      </w:r>
+      <w:r>
+        <w:rPr>
+          <w:rFonts w:ascii="Times New Roman" w:eastAsia="Calibri" w:hAnsi="Times New Roman"/>
+          <w:i/>
+          <w:iCs/>
+          <w:sz w:val="24"/>
+          <w:szCs w:val="24"/>
+        </w:rPr>
+        <w:t>Lista projektów</w:t>
+      </w:r>
+      <w:r>
+        <w:rPr>
+          <w:rFonts w:ascii="Times New Roman" w:eastAsia="Calibri" w:hAnsi="Times New Roman"/>
+          <w:sz w:val="24"/>
+          <w:szCs w:val="24"/>
+        </w:rPr>
+        <w:t xml:space="preserve"> oraz </w:t>
+      </w:r>
+      <w:r>
+        <w:rPr>
+          <w:rFonts w:ascii="Times New Roman" w:eastAsia="Calibri" w:hAnsi="Times New Roman"/>
+          <w:i/>
+          <w:iCs/>
+          <w:sz w:val="24"/>
+          <w:szCs w:val="24"/>
+        </w:rPr>
+        <w:t>Wyloguj się</w:t>
+      </w:r>
+      <w:r>
+        <w:rPr>
+          <w:rFonts w:ascii="Times New Roman" w:eastAsia="Calibri" w:hAnsi="Times New Roman"/>
+          <w:sz w:val="24"/>
+          <w:szCs w:val="24"/>
+        </w:rPr>
+        <w:t xml:space="preserve"> są dostępne dla każdego. </w:t>
+      </w:r>
+      <w:r>
+        <w:rPr>
+          <w:rFonts w:ascii="Times New Roman" w:eastAsia="Calibri" w:hAnsi="Times New Roman"/>
+          <w:sz w:val="24"/>
+          <w:szCs w:val="24"/>
+        </w:rPr>
+        <w:t>Użytkownik może korzystać tylko z widoków</w:t>
+      </w:r>
+      <w:r>
+        <w:rPr>
+          <w:rFonts w:ascii="Times New Roman" w:eastAsia="Calibri" w:hAnsi="Times New Roman"/>
+          <w:sz w:val="24"/>
+          <w:szCs w:val="24"/>
+        </w:rPr>
+        <w:t>, do których odniesienie znajduje się</w:t>
+      </w:r>
+      <w:r>
+        <w:rPr>
+          <w:rFonts w:ascii="Times New Roman" w:eastAsia="Calibri" w:hAnsi="Times New Roman"/>
+          <w:sz w:val="24"/>
+          <w:szCs w:val="24"/>
+        </w:rPr>
+        <w:t xml:space="preserve"> w </w:t>
+      </w:r>
+      <w:r>
+        <w:rPr>
+          <w:rFonts w:ascii="Times New Roman" w:eastAsia="Calibri" w:hAnsi="Times New Roman"/>
+          <w:sz w:val="24"/>
+          <w:szCs w:val="24"/>
+        </w:rPr>
+        <w:t xml:space="preserve">pasku </w:t>
+      </w:r>
+      <w:r>
+        <w:rPr>
+          <w:rFonts w:ascii="Times New Roman" w:eastAsia="Calibri" w:hAnsi="Times New Roman"/>
+          <w:sz w:val="24"/>
+          <w:szCs w:val="24"/>
+        </w:rPr>
+        <w:t xml:space="preserve">nawigacji. </w:t>
+      </w:r>
+      <w:r>
+        <w:rPr>
+          <w:rFonts w:ascii="Times New Roman" w:eastAsia="Calibri" w:hAnsi="Times New Roman"/>
+          <w:sz w:val="24"/>
+          <w:szCs w:val="24"/>
+        </w:rPr>
+        <w:t>Jeżeli nastąpi</w:t>
+      </w:r>
+      <w:r>
+        <w:rPr>
+          <w:rFonts w:ascii="Times New Roman" w:eastAsia="Calibri" w:hAnsi="Times New Roman"/>
+          <w:sz w:val="24"/>
+          <w:szCs w:val="24"/>
+        </w:rPr>
+        <w:t xml:space="preserve"> prób</w:t>
+      </w:r>
+      <w:r>
+        <w:rPr>
+          <w:rFonts w:ascii="Times New Roman" w:eastAsia="Calibri" w:hAnsi="Times New Roman"/>
+          <w:sz w:val="24"/>
+          <w:szCs w:val="24"/>
+        </w:rPr>
+        <w:t>a nieuprawnionego</w:t>
+      </w:r>
+      <w:r>
+        <w:rPr>
+          <w:rFonts w:ascii="Times New Roman" w:eastAsia="Calibri" w:hAnsi="Times New Roman"/>
+          <w:sz w:val="24"/>
+          <w:szCs w:val="24"/>
+        </w:rPr>
+        <w:t xml:space="preserve"> wywołania </w:t>
+      </w:r>
+      <w:r>
+        <w:rPr>
+          <w:rFonts w:ascii="Times New Roman" w:eastAsia="Calibri" w:hAnsi="Times New Roman"/>
+          <w:sz w:val="24"/>
+          <w:szCs w:val="24"/>
+        </w:rPr>
+        <w:t>widoku</w:t>
+      </w:r>
+      <w:r>
+        <w:rPr>
+          <w:rFonts w:ascii="Times New Roman" w:eastAsia="Calibri" w:hAnsi="Times New Roman"/>
+          <w:sz w:val="24"/>
+          <w:szCs w:val="24"/>
+        </w:rPr>
+        <w:t xml:space="preserve"> z powodu braku</w:t>
+      </w:r>
+      <w:r>
+        <w:rPr>
+          <w:rFonts w:ascii="Times New Roman" w:eastAsia="Calibri" w:hAnsi="Times New Roman"/>
+          <w:sz w:val="24"/>
+          <w:szCs w:val="24"/>
+        </w:rPr>
+        <w:t xml:space="preserve"> </w:t>
+      </w:r>
+      <w:r>
+        <w:rPr>
+          <w:rFonts w:ascii="Times New Roman" w:eastAsia="Calibri" w:hAnsi="Times New Roman"/>
+          <w:sz w:val="24"/>
+          <w:szCs w:val="24"/>
+        </w:rPr>
+        <w:t>wymaganej roli</w:t>
+      </w:r>
+      <w:r>
+        <w:rPr>
+          <w:rFonts w:ascii="Times New Roman" w:eastAsia="Calibri" w:hAnsi="Times New Roman"/>
+          <w:sz w:val="24"/>
+          <w:szCs w:val="24"/>
+        </w:rPr>
+        <w:t>,</w:t>
+      </w:r>
+      <w:r>
+        <w:rPr>
+          <w:rFonts w:ascii="Times New Roman" w:eastAsia="Calibri" w:hAnsi="Times New Roman"/>
+          <w:sz w:val="24"/>
+          <w:szCs w:val="24"/>
+        </w:rPr>
+        <w:t xml:space="preserve"> użytkownik </w:t>
+      </w:r>
+      <w:r>
+        <w:rPr>
+          <w:rFonts w:ascii="Times New Roman" w:eastAsia="Calibri" w:hAnsi="Times New Roman"/>
+          <w:sz w:val="24"/>
+          <w:szCs w:val="24"/>
+        </w:rPr>
+        <w:t>zostanie</w:t>
+      </w:r>
+      <w:r>
+        <w:rPr>
+          <w:rFonts w:ascii="Times New Roman" w:eastAsia="Calibri" w:hAnsi="Times New Roman"/>
+          <w:sz w:val="24"/>
+          <w:szCs w:val="24"/>
+        </w:rPr>
+        <w:t xml:space="preserve"> natychmiastow</w:t>
+      </w:r>
+      <w:r>
+        <w:rPr>
+          <w:rFonts w:ascii="Times New Roman" w:eastAsia="Calibri" w:hAnsi="Times New Roman"/>
+          <w:sz w:val="24"/>
+          <w:szCs w:val="24"/>
+        </w:rPr>
+        <w:t>o</w:t>
+      </w:r>
+      <w:r>
+        <w:rPr>
+          <w:rFonts w:ascii="Times New Roman" w:eastAsia="Calibri" w:hAnsi="Times New Roman"/>
+          <w:sz w:val="24"/>
+          <w:szCs w:val="24"/>
+        </w:rPr>
+        <w:t xml:space="preserve"> wylogowan</w:t>
+      </w:r>
+      <w:r>
+        <w:rPr>
+          <w:rFonts w:ascii="Times New Roman" w:eastAsia="Calibri" w:hAnsi="Times New Roman"/>
+          <w:sz w:val="24"/>
+          <w:szCs w:val="24"/>
+        </w:rPr>
+        <w:t>y</w:t>
+      </w:r>
+      <w:r>
+        <w:rPr>
+          <w:rFonts w:ascii="Times New Roman" w:eastAsia="Calibri" w:hAnsi="Times New Roman"/>
+          <w:sz w:val="24"/>
+          <w:szCs w:val="24"/>
+        </w:rPr>
+        <w:t xml:space="preserve"> z aplikacji i przekierowan</w:t>
+      </w:r>
+      <w:r>
+        <w:rPr>
+          <w:rFonts w:ascii="Times New Roman" w:eastAsia="Calibri" w:hAnsi="Times New Roman"/>
+          <w:sz w:val="24"/>
+          <w:szCs w:val="24"/>
+        </w:rPr>
+        <w:t>y</w:t>
+      </w:r>
+      <w:r>
+        <w:rPr>
+          <w:rFonts w:ascii="Times New Roman" w:eastAsia="Calibri" w:hAnsi="Times New Roman"/>
+          <w:sz w:val="24"/>
+          <w:szCs w:val="24"/>
+        </w:rPr>
+        <w:t xml:space="preserve"> do widoku logowania. </w:t>
+      </w:r>
+    </w:p>
+    <w:bookmarkStart w:id="3" w:name="_MON_1754477473"/>
+    <w:bookmarkEnd w:id="3"/>
+    <w:p>
+      <w:pPr>
+        <w:keepNext/>
+        <w:tabs>
+          <w:tab w:val="left" w:pos="709"/>
+          <w:tab w:val="center" w:pos="4536"/>
+        </w:tabs>
+      </w:pPr>
+      <w:r>
+        <w:rPr>
+          <w:rFonts w:ascii="Times New Roman" w:eastAsia="Calibri" w:hAnsi="Times New Roman"/>
+          <w:b/>
+          <w:bCs/>
+          <w:sz w:val="28"/>
+          <w:szCs w:val="28"/>
+        </w:rPr>
+        <w:object w:dxaOrig="9072" w:dyaOrig="1034" w14:anchorId="2B33B9E1">
+          <v:shape id="_x0000_i1147" type="#_x0000_t75" style="width:453.6pt;height:51.6pt" o:ole="">
+            <v:imagedata r:id="rId35" o:title=""/>
+          </v:shape>
+          <o:OLEObject Type="Embed" ProgID="Word.OpenDocumentText.12" ShapeID="_x0000_i1147" DrawAspect="Content" ObjectID="_1754479039" r:id="rId36"/>
+        </w:object>
+      </w:r>
+    </w:p>
+    <w:p>
+      <w:pPr>
+        <w:pStyle w:val="Legenda"/>
+        <w:jc w:val="center"/>
+        <w:rPr>
+          <w:rFonts w:ascii="Times New Roman" w:eastAsia="Calibri" w:hAnsi="Times New Roman"/>
+          <w:b/>
+          <w:bCs/>
+          <w:color w:val="auto"/>
+          <w:sz w:val="22"/>
+          <w:szCs w:val="22"/>
+        </w:rPr>
+      </w:pPr>
+      <w:r>
+        <w:rPr>
+          <w:rFonts w:ascii="Times New Roman" w:hAnsi="Times New Roman"/>
+          <w:color w:val="auto"/>
+          <w:sz w:val="22"/>
+          <w:szCs w:val="22"/>
+        </w:rPr>
+        <w:t>Zdjęcie 5 Pasek nawigacji</w:t>
+      </w:r>
+    </w:p>
+    <w:p>
+      <w:pPr>
+        <w:tabs>
+          <w:tab w:val="left" w:pos="709"/>
+          <w:tab w:val="center" w:pos="4536"/>
+        </w:tabs>
+        <w:rPr>
+          <w:rFonts w:ascii="Times New Roman" w:eastAsia="Calibri" w:hAnsi="Times New Roman"/>
+          <w:b/>
+          <w:bCs/>
+          <w:sz w:val="28"/>
+          <w:szCs w:val="28"/>
+        </w:rPr>
+      </w:pPr>
+    </w:p>
+    <w:p>
+      <w:pPr>
+        <w:tabs>
+          <w:tab w:val="left" w:pos="709"/>
+          <w:tab w:val="center" w:pos="4536"/>
+        </w:tabs>
+        <w:rPr>
+          <w:rFonts w:ascii="Times New Roman" w:eastAsia="Calibri" w:hAnsi="Times New Roman"/>
+          <w:b/>
+          <w:bCs/>
+          <w:sz w:val="28"/>
+          <w:szCs w:val="28"/>
+        </w:rPr>
+      </w:pPr>
+    </w:p>
+    <w:p>
+      <w:pPr>
+        <w:tabs>
+          <w:tab w:val="left" w:pos="709"/>
+          <w:tab w:val="center" w:pos="4536"/>
+        </w:tabs>
+        <w:rPr>
+          <w:rFonts w:ascii="Times New Roman" w:eastAsia="Calibri" w:hAnsi="Times New Roman"/>
+          <w:b/>
+          <w:bCs/>
+          <w:sz w:val="28"/>
+          <w:szCs w:val="28"/>
+        </w:rPr>
+      </w:pPr>
+    </w:p>
+    <w:p>
+      <w:pPr>
+        <w:tabs>
+          <w:tab w:val="left" w:pos="709"/>
+          <w:tab w:val="center" w:pos="4536"/>
+        </w:tabs>
+        <w:rPr>
+          <w:rFonts w:ascii="Times New Roman" w:eastAsia="Calibri" w:hAnsi="Times New Roman"/>
+          <w:b/>
+          <w:bCs/>
+          <w:sz w:val="28"/>
+          <w:szCs w:val="28"/>
+        </w:rPr>
+      </w:pPr>
+    </w:p>
+    <w:p>
+      <w:pPr>
+        <w:tabs>
+          <w:tab w:val="left" w:pos="709"/>
+          <w:tab w:val="center" w:pos="4536"/>
+        </w:tabs>
+        <w:rPr>
+          <w:rFonts w:ascii="Times New Roman" w:eastAsia="Calibri" w:hAnsi="Times New Roman"/>
+          <w:b/>
+          <w:bCs/>
+          <w:sz w:val="28"/>
+          <w:szCs w:val="28"/>
+        </w:rPr>
+      </w:pPr>
+    </w:p>
+    <w:p>
+      <w:pPr>
+        <w:tabs>
+          <w:tab w:val="left" w:pos="709"/>
+          <w:tab w:val="center" w:pos="4536"/>
+        </w:tabs>
+        <w:rPr>
+          <w:rFonts w:ascii="Times New Roman" w:eastAsia="Calibri" w:hAnsi="Times New Roman"/>
+          <w:b/>
+          <w:bCs/>
+          <w:sz w:val="28"/>
+          <w:szCs w:val="28"/>
+        </w:rPr>
+      </w:pPr>
+    </w:p>
+    <w:p>
+      <w:pPr>
+        <w:tabs>
+          <w:tab w:val="left" w:pos="709"/>
+          <w:tab w:val="center" w:pos="4536"/>
+        </w:tabs>
+        <w:rPr>
+          <w:rFonts w:ascii="Times New Roman" w:eastAsia="Calibri" w:hAnsi="Times New Roman"/>
+          <w:b/>
+          <w:bCs/>
+          <w:sz w:val="28"/>
+          <w:szCs w:val="28"/>
+        </w:rPr>
+      </w:pPr>
+    </w:p>
+    <w:p>
+      <w:pPr>
+        <w:tabs>
+          <w:tab w:val="left" w:pos="709"/>
+          <w:tab w:val="center" w:pos="4536"/>
+        </w:tabs>
+        <w:rPr>
+          <w:rFonts w:ascii="Times New Roman" w:eastAsia="Calibri" w:hAnsi="Times New Roman"/>
+          <w:b/>
+          <w:bCs/>
+          <w:sz w:val="28"/>
+          <w:szCs w:val="28"/>
+        </w:rPr>
+      </w:pPr>
+    </w:p>
+    <w:p>
+      <w:pPr>
+        <w:tabs>
+          <w:tab w:val="left" w:pos="709"/>
+          <w:tab w:val="center" w:pos="4536"/>
+        </w:tabs>
+        <w:rPr>
+          <w:rFonts w:ascii="Times New Roman" w:eastAsia="Calibri" w:hAnsi="Times New Roman"/>
+          <w:b/>
+          <w:bCs/>
+          <w:sz w:val="28"/>
+          <w:szCs w:val="28"/>
+        </w:rPr>
+      </w:pPr>
+    </w:p>
+    <w:p>
+      <w:pPr>
+        <w:tabs>
+          <w:tab w:val="left" w:pos="709"/>
+          <w:tab w:val="center" w:pos="4536"/>
+        </w:tabs>
+        <w:rPr>
+          <w:rFonts w:ascii="Times New Roman" w:eastAsia="Calibri" w:hAnsi="Times New Roman"/>
+          <w:b/>
+          <w:bCs/>
+          <w:sz w:val="28"/>
+          <w:szCs w:val="28"/>
+        </w:rPr>
+      </w:pPr>
+    </w:p>
+    <w:p>
+      <w:pPr>
+        <w:tabs>
+          <w:tab w:val="left" w:pos="709"/>
+          <w:tab w:val="center" w:pos="4536"/>
+        </w:tabs>
+        <w:rPr>
+          <w:rFonts w:ascii="Times New Roman" w:eastAsia="Calibri" w:hAnsi="Times New Roman"/>
+          <w:b/>
+          <w:bCs/>
+          <w:sz w:val="28"/>
+          <w:szCs w:val="28"/>
+        </w:rPr>
+      </w:pPr>
+    </w:p>
+    <w:p>
+      <w:pPr>
+        <w:tabs>
+          <w:tab w:val="left" w:pos="709"/>
+          <w:tab w:val="center" w:pos="4536"/>
+        </w:tabs>
+        <w:rPr>
+          <w:rFonts w:ascii="Times New Roman" w:eastAsia="Calibri" w:hAnsi="Times New Roman"/>
+          <w:b/>
+          <w:bCs/>
+          <w:sz w:val="28"/>
+          <w:szCs w:val="28"/>
+        </w:rPr>
+      </w:pPr>
+    </w:p>
+    <w:p>
+      <w:pPr>
+        <w:tabs>
+          <w:tab w:val="left" w:pos="709"/>
+          <w:tab w:val="center" w:pos="4536"/>
+        </w:tabs>
+        <w:rPr>
+          <w:rFonts w:ascii="Times New Roman" w:eastAsia="Calibri" w:hAnsi="Times New Roman"/>
+          <w:b/>
+          <w:bCs/>
+          <w:sz w:val="28"/>
+          <w:szCs w:val="28"/>
+        </w:rPr>
+      </w:pPr>
+    </w:p>
+    <w:p>
+      <w:pPr>
+        <w:tabs>
+          <w:tab w:val="left" w:pos="709"/>
+          <w:tab w:val="center" w:pos="4536"/>
+        </w:tabs>
+        <w:rPr>
+          <w:rFonts w:ascii="Times New Roman" w:eastAsia="Calibri" w:hAnsi="Times New Roman"/>
+          <w:b/>
+          <w:bCs/>
+          <w:sz w:val="28"/>
+          <w:szCs w:val="28"/>
+        </w:rPr>
+      </w:pPr>
+    </w:p>
+    <w:p>
+      <w:pPr>
+        <w:tabs>
+          <w:tab w:val="left" w:pos="709"/>
+          <w:tab w:val="center" w:pos="4536"/>
+        </w:tabs>
+        <w:rPr>
+          <w:rFonts w:ascii="Times New Roman" w:eastAsia="Calibri" w:hAnsi="Times New Roman"/>
+          <w:b/>
+          <w:bCs/>
+          <w:sz w:val="28"/>
+          <w:szCs w:val="28"/>
+        </w:rPr>
+      </w:pPr>
+    </w:p>
+    <w:p>
+      <w:pPr>
+        <w:tabs>
+          <w:tab w:val="left" w:pos="709"/>
+          <w:tab w:val="center" w:pos="4536"/>
+        </w:tabs>
+        <w:rPr>
+          <w:rFonts w:ascii="Times New Roman" w:eastAsia="Calibri" w:hAnsi="Times New Roman"/>
+          <w:b/>
+          <w:bCs/>
+          <w:sz w:val="28"/>
+          <w:szCs w:val="28"/>
+        </w:rPr>
+      </w:pPr>
+    </w:p>
+    <w:p>
+      <w:pPr>
+        <w:tabs>
+          <w:tab w:val="left" w:pos="709"/>
+          <w:tab w:val="center" w:pos="4536"/>
+        </w:tabs>
+        <w:rPr>
+          <w:rFonts w:ascii="Times New Roman" w:eastAsia="Calibri" w:hAnsi="Times New Roman"/>
+          <w:b/>
+          <w:bCs/>
+          <w:sz w:val="28"/>
+          <w:szCs w:val="28"/>
+        </w:rPr>
+      </w:pPr>
+    </w:p>
+    <w:p>
+      <w:pPr>
+        <w:tabs>
+          <w:tab w:val="left" w:pos="709"/>
+          <w:tab w:val="center" w:pos="4536"/>
+        </w:tabs>
+        <w:rPr>
+          <w:rFonts w:ascii="Times New Roman" w:eastAsia="Calibri" w:hAnsi="Times New Roman"/>
+          <w:b/>
+          <w:bCs/>
+          <w:sz w:val="28"/>
+          <w:szCs w:val="28"/>
+        </w:rPr>
+      </w:pPr>
+    </w:p>
+    <w:p>
+      <w:pPr>
+        <w:tabs>
+          <w:tab w:val="left" w:pos="709"/>
+          <w:tab w:val="center" w:pos="4536"/>
+        </w:tabs>
         <w:rPr>
           <w:rFonts w:ascii="Times New Roman" w:eastAsia="Calibri" w:hAnsi="Times New Roman"/>
           <w:b/>
@@ -13909,7 +14970,7 @@
           <w:szCs w:val="28"/>
         </w:rPr>
         <w:sectPr>
-          <w:footerReference w:type="default" r:id="rId31"/>
+          <w:footerReference w:type="default" r:id="rId37"/>
           <w:pgSz w:w="11906" w:h="16838"/>
           <w:pgMar w:top="1417" w:right="1417" w:bottom="1417" w:left="1417" w:header="708" w:footer="708" w:gutter="0"/>
           <w:cols w:space="708"/>
@@ -14377,7 +15438,7 @@
       </w:r>
     </w:p>
     <w:sectPr>
-      <w:footerReference w:type="default" r:id="rId32"/>
+      <w:footerReference w:type="default" r:id="rId38"/>
       <w:pgSz w:w="11906" w:h="16838"/>
       <w:pgMar w:top="1417" w:right="1417" w:bottom="1417" w:left="1417" w:header="708" w:footer="708" w:gutter="0"/>
       <w:cols w:space="708"/>

</xml_diff>

<commit_message>
Add description of project structure
</commit_message>
<xml_diff>
--- a/arch-docs/docs/Mgr_Mateusz_Barnacki.docx
+++ b/arch-docs/docs/Mgr_Mateusz_Barnacki.docx
@@ -2786,14 +2786,2706 @@
           <w:tab w:val="left" w:pos="709"/>
           <w:tab w:val="center" w:pos="4536"/>
         </w:tabs>
-        <w:rPr>
-          <w:rFonts w:ascii="Times New Roman" w:eastAsia="Calibri" w:hAnsi="Times New Roman"/>
-          <w:b/>
-          <w:bCs/>
-          <w:sz w:val="26"/>
-          <w:szCs w:val="26"/>
-        </w:rPr>
-      </w:pPr>
+        <w:spacing w:after="0"/>
+        <w:jc w:val="both"/>
+        <w:rPr>
+          <w:rFonts w:ascii="Times New Roman" w:eastAsia="Calibri" w:hAnsi="Times New Roman"/>
+          <w:sz w:val="24"/>
+          <w:szCs w:val="24"/>
+        </w:rPr>
+      </w:pPr>
+      <w:r>
+        <w:rPr>
+          <w:rFonts w:ascii="Times New Roman" w:eastAsia="Calibri" w:hAnsi="Times New Roman"/>
+          <w:sz w:val="24"/>
+          <w:szCs w:val="24"/>
+        </w:rPr>
+        <w:tab/>
+        <w:t xml:space="preserve">Kod źródłowy systemu jest przechowywany w ramach jednego repozytorium. Wobec tego dostęp do wszystkich komponentów aplikacji odbywa się z poziomu tego samego katalogu nadrzędnego. Ze względu na wykorzystanie systemu kontroli wersji Git za pośrednictwem platformy GitHub nazwa katalogu nadrzędnego jest odpowiednikiem nazwy zdalnego repozytorium. </w:t>
+      </w:r>
+      <w:r>
+        <w:rPr>
+          <w:rFonts w:ascii="Times New Roman" w:eastAsia="Calibri" w:hAnsi="Times New Roman"/>
+          <w:sz w:val="24"/>
+          <w:szCs w:val="24"/>
+        </w:rPr>
+        <w:t>W</w:t>
+      </w:r>
+      <w:r>
+        <w:rPr>
+          <w:rFonts w:ascii="Times New Roman" w:eastAsia="Calibri" w:hAnsi="Times New Roman"/>
+          <w:sz w:val="24"/>
+          <w:szCs w:val="24"/>
+        </w:rPr>
+        <w:t xml:space="preserve"> momencie pisani</w:t>
+      </w:r>
+      <w:r>
+        <w:rPr>
+          <w:rFonts w:ascii="Times New Roman" w:eastAsia="Calibri" w:hAnsi="Times New Roman"/>
+          <w:sz w:val="24"/>
+          <w:szCs w:val="24"/>
+        </w:rPr>
+        <w:t>a</w:t>
+      </w:r>
+      <w:r>
+        <w:rPr>
+          <w:rFonts w:ascii="Times New Roman" w:eastAsia="Calibri" w:hAnsi="Times New Roman"/>
+          <w:sz w:val="24"/>
+          <w:szCs w:val="24"/>
+        </w:rPr>
+        <w:t xml:space="preserve"> niniejszej pracy katalog nadrzędny</w:t>
+      </w:r>
+      <w:r>
+        <w:rPr>
+          <w:rFonts w:ascii="Times New Roman" w:eastAsia="Calibri" w:hAnsi="Times New Roman"/>
+          <w:sz w:val="24"/>
+          <w:szCs w:val="24"/>
+        </w:rPr>
+        <w:t xml:space="preserve"> projektu</w:t>
+      </w:r>
+      <w:r>
+        <w:rPr>
+          <w:rFonts w:ascii="Times New Roman" w:eastAsia="Calibri" w:hAnsi="Times New Roman"/>
+          <w:sz w:val="24"/>
+          <w:szCs w:val="24"/>
+        </w:rPr>
+        <w:t xml:space="preserve"> nazywa się </w:t>
+      </w:r>
+      <w:r>
+        <w:rPr>
+          <w:rFonts w:ascii="Times New Roman" w:eastAsia="Calibri" w:hAnsi="Times New Roman"/>
+          <w:i/>
+          <w:iCs/>
+          <w:sz w:val="24"/>
+          <w:szCs w:val="24"/>
+        </w:rPr>
+        <w:t>master-</w:t>
+      </w:r>
+      <w:proofErr w:type="spellStart"/>
+      <w:r>
+        <w:rPr>
+          <w:rFonts w:ascii="Times New Roman" w:eastAsia="Calibri" w:hAnsi="Times New Roman"/>
+          <w:i/>
+          <w:iCs/>
+          <w:sz w:val="24"/>
+          <w:szCs w:val="24"/>
+        </w:rPr>
+        <w:t>thesis</w:t>
+      </w:r>
+      <w:proofErr w:type="spellEnd"/>
+      <w:r>
+        <w:rPr>
+          <w:rFonts w:ascii="Times New Roman" w:eastAsia="Calibri" w:hAnsi="Times New Roman"/>
+          <w:sz w:val="24"/>
+          <w:szCs w:val="24"/>
+        </w:rPr>
+        <w:t>.</w:t>
+      </w:r>
+      <w:r>
+        <w:rPr>
+          <w:rFonts w:ascii="Times New Roman" w:eastAsia="Calibri" w:hAnsi="Times New Roman"/>
+          <w:sz w:val="24"/>
+          <w:szCs w:val="24"/>
+        </w:rPr>
+        <w:t xml:space="preserve"> </w:t>
+      </w:r>
+      <w:r>
+        <w:rPr>
+          <w:rFonts w:ascii="Times New Roman" w:eastAsia="Calibri" w:hAnsi="Times New Roman"/>
+          <w:sz w:val="24"/>
+          <w:szCs w:val="24"/>
+        </w:rPr>
+        <w:t xml:space="preserve">W katalogu </w:t>
+      </w:r>
+      <w:r>
+        <w:rPr>
+          <w:rFonts w:ascii="Times New Roman" w:eastAsia="Calibri" w:hAnsi="Times New Roman"/>
+          <w:i/>
+          <w:iCs/>
+          <w:sz w:val="24"/>
+          <w:szCs w:val="24"/>
+        </w:rPr>
+        <w:t>master-</w:t>
+      </w:r>
+      <w:proofErr w:type="spellStart"/>
+      <w:r>
+        <w:rPr>
+          <w:rFonts w:ascii="Times New Roman" w:eastAsia="Calibri" w:hAnsi="Times New Roman"/>
+          <w:i/>
+          <w:iCs/>
+          <w:sz w:val="24"/>
+          <w:szCs w:val="24"/>
+        </w:rPr>
+        <w:t>thesis</w:t>
+      </w:r>
+      <w:proofErr w:type="spellEnd"/>
+      <w:r>
+        <w:rPr>
+          <w:rFonts w:ascii="Times New Roman" w:eastAsia="Calibri" w:hAnsi="Times New Roman"/>
+          <w:sz w:val="24"/>
+          <w:szCs w:val="24"/>
+        </w:rPr>
+        <w:t xml:space="preserve"> znajduje się folder </w:t>
+      </w:r>
+      <w:proofErr w:type="spellStart"/>
+      <w:r>
+        <w:rPr>
+          <w:rFonts w:ascii="Times New Roman" w:eastAsia="Calibri" w:hAnsi="Times New Roman"/>
+          <w:i/>
+          <w:iCs/>
+          <w:sz w:val="24"/>
+          <w:szCs w:val="24"/>
+        </w:rPr>
+        <w:t>arch-docs</w:t>
+      </w:r>
+      <w:proofErr w:type="spellEnd"/>
+      <w:r>
+        <w:rPr>
+          <w:rFonts w:ascii="Times New Roman" w:eastAsia="Calibri" w:hAnsi="Times New Roman"/>
+          <w:sz w:val="24"/>
+          <w:szCs w:val="24"/>
+        </w:rPr>
+        <w:t>, który</w:t>
+      </w:r>
+      <w:r>
+        <w:rPr>
+          <w:rFonts w:ascii="Times New Roman" w:eastAsia="Calibri" w:hAnsi="Times New Roman"/>
+          <w:sz w:val="24"/>
+          <w:szCs w:val="24"/>
+        </w:rPr>
+        <w:t xml:space="preserve"> zawiera</w:t>
+      </w:r>
+      <w:r>
+        <w:rPr>
+          <w:rFonts w:ascii="Times New Roman" w:eastAsia="Calibri" w:hAnsi="Times New Roman"/>
+          <w:sz w:val="24"/>
+          <w:szCs w:val="24"/>
+        </w:rPr>
+        <w:t xml:space="preserve"> </w:t>
+      </w:r>
+      <w:r>
+        <w:rPr>
+          <w:rFonts w:ascii="Times New Roman" w:eastAsia="Calibri" w:hAnsi="Times New Roman"/>
+          <w:sz w:val="24"/>
+          <w:szCs w:val="24"/>
+        </w:rPr>
+        <w:t>diagramy</w:t>
+      </w:r>
+      <w:r>
+        <w:rPr>
+          <w:rFonts w:ascii="Times New Roman" w:eastAsia="Calibri" w:hAnsi="Times New Roman"/>
+          <w:sz w:val="24"/>
+          <w:szCs w:val="24"/>
+        </w:rPr>
+        <w:t xml:space="preserve"> prezentujące architekturę aplikacji</w:t>
+      </w:r>
+      <w:r>
+        <w:rPr>
+          <w:rFonts w:ascii="Times New Roman" w:eastAsia="Calibri" w:hAnsi="Times New Roman"/>
+          <w:sz w:val="24"/>
+          <w:szCs w:val="24"/>
+        </w:rPr>
+        <w:t xml:space="preserve"> oraz dokumentację systemu.</w:t>
+      </w:r>
+      <w:r>
+        <w:rPr>
+          <w:rFonts w:ascii="Times New Roman" w:eastAsia="Calibri" w:hAnsi="Times New Roman"/>
+          <w:sz w:val="24"/>
+          <w:szCs w:val="24"/>
+        </w:rPr>
+        <w:t xml:space="preserve"> Podczas uruchomienia systemu zostaje utworzony katalog </w:t>
+      </w:r>
+      <w:proofErr w:type="spellStart"/>
+      <w:r>
+        <w:rPr>
+          <w:rFonts w:ascii="Times New Roman" w:eastAsia="Calibri" w:hAnsi="Times New Roman"/>
+          <w:i/>
+          <w:iCs/>
+          <w:sz w:val="24"/>
+          <w:szCs w:val="24"/>
+        </w:rPr>
+        <w:t>docker-volumes</w:t>
+      </w:r>
+      <w:proofErr w:type="spellEnd"/>
+      <w:r>
+        <w:rPr>
+          <w:rFonts w:ascii="Times New Roman" w:eastAsia="Calibri" w:hAnsi="Times New Roman"/>
+          <w:sz w:val="24"/>
+          <w:szCs w:val="24"/>
+        </w:rPr>
+        <w:t>, który odpowiada za przechowywanie kopii danych składowanych w bazach danych.</w:t>
+      </w:r>
+      <w:r>
+        <w:rPr>
+          <w:rFonts w:ascii="Times New Roman" w:eastAsia="Calibri" w:hAnsi="Times New Roman"/>
+          <w:sz w:val="24"/>
+          <w:szCs w:val="24"/>
+        </w:rPr>
+        <w:t xml:space="preserve"> Folder </w:t>
+      </w:r>
+      <w:proofErr w:type="spellStart"/>
+      <w:r>
+        <w:rPr>
+          <w:rFonts w:ascii="Times New Roman" w:eastAsia="Calibri" w:hAnsi="Times New Roman"/>
+          <w:i/>
+          <w:iCs/>
+          <w:sz w:val="24"/>
+          <w:szCs w:val="24"/>
+        </w:rPr>
+        <w:t>gradle</w:t>
+      </w:r>
+      <w:proofErr w:type="spellEnd"/>
+      <w:r>
+        <w:rPr>
+          <w:rFonts w:ascii="Times New Roman" w:eastAsia="Calibri" w:hAnsi="Times New Roman"/>
+          <w:sz w:val="24"/>
+          <w:szCs w:val="24"/>
+        </w:rPr>
+        <w:t xml:space="preserve"> zawiera skrypt uruchomieniowy aplikacji </w:t>
+      </w:r>
+      <w:proofErr w:type="spellStart"/>
+      <w:r>
+        <w:rPr>
+          <w:rFonts w:ascii="Times New Roman" w:eastAsia="Calibri" w:hAnsi="Times New Roman"/>
+          <w:sz w:val="24"/>
+          <w:szCs w:val="24"/>
+        </w:rPr>
+        <w:t>Gradle</w:t>
+      </w:r>
+      <w:proofErr w:type="spellEnd"/>
+      <w:r>
+        <w:rPr>
+          <w:rFonts w:ascii="Times New Roman" w:eastAsia="Calibri" w:hAnsi="Times New Roman"/>
+          <w:sz w:val="24"/>
+          <w:szCs w:val="24"/>
+        </w:rPr>
+        <w:t xml:space="preserve"> </w:t>
+      </w:r>
+      <w:proofErr w:type="spellStart"/>
+      <w:r>
+        <w:rPr>
+          <w:rFonts w:ascii="Times New Roman" w:eastAsia="Calibri" w:hAnsi="Times New Roman"/>
+          <w:sz w:val="24"/>
+          <w:szCs w:val="24"/>
+        </w:rPr>
+        <w:t>Wrapper</w:t>
+      </w:r>
+      <w:proofErr w:type="spellEnd"/>
+      <w:r>
+        <w:rPr>
+          <w:rFonts w:ascii="Times New Roman" w:eastAsia="Calibri" w:hAnsi="Times New Roman"/>
+          <w:sz w:val="24"/>
+          <w:szCs w:val="24"/>
+        </w:rPr>
+        <w:t xml:space="preserve"> używany podczas budowania projektu.</w:t>
+      </w:r>
+      <w:r>
+        <w:rPr>
+          <w:rFonts w:ascii="Times New Roman" w:eastAsia="Calibri" w:hAnsi="Times New Roman"/>
+          <w:sz w:val="24"/>
+          <w:szCs w:val="24"/>
+        </w:rPr>
+        <w:t xml:space="preserve"> Istotną rolę podczas budowania projektu odgrywają również pliki </w:t>
+      </w:r>
+      <w:proofErr w:type="spellStart"/>
+      <w:r>
+        <w:rPr>
+          <w:rFonts w:ascii="Times New Roman" w:eastAsia="Calibri" w:hAnsi="Times New Roman"/>
+          <w:i/>
+          <w:iCs/>
+          <w:sz w:val="24"/>
+          <w:szCs w:val="24"/>
+        </w:rPr>
+        <w:t>build.gradle</w:t>
+      </w:r>
+      <w:proofErr w:type="spellEnd"/>
+      <w:r>
+        <w:rPr>
+          <w:rFonts w:ascii="Times New Roman" w:eastAsia="Calibri" w:hAnsi="Times New Roman"/>
+          <w:sz w:val="24"/>
+          <w:szCs w:val="24"/>
+        </w:rPr>
+        <w:t xml:space="preserve">, </w:t>
+      </w:r>
+      <w:proofErr w:type="spellStart"/>
+      <w:r>
+        <w:rPr>
+          <w:rFonts w:ascii="Times New Roman" w:eastAsia="Calibri" w:hAnsi="Times New Roman"/>
+          <w:i/>
+          <w:iCs/>
+          <w:sz w:val="24"/>
+          <w:szCs w:val="24"/>
+        </w:rPr>
+        <w:t>settings.gradle</w:t>
+      </w:r>
+      <w:proofErr w:type="spellEnd"/>
+      <w:r>
+        <w:rPr>
+          <w:rFonts w:ascii="Times New Roman" w:eastAsia="Calibri" w:hAnsi="Times New Roman"/>
+          <w:sz w:val="24"/>
+          <w:szCs w:val="24"/>
+        </w:rPr>
+        <w:t xml:space="preserve">, </w:t>
+      </w:r>
+      <w:proofErr w:type="spellStart"/>
+      <w:r>
+        <w:rPr>
+          <w:rFonts w:ascii="Times New Roman" w:eastAsia="Calibri" w:hAnsi="Times New Roman"/>
+          <w:i/>
+          <w:iCs/>
+          <w:sz w:val="24"/>
+          <w:szCs w:val="24"/>
+        </w:rPr>
+        <w:t>docker-compose.yml</w:t>
+      </w:r>
+      <w:proofErr w:type="spellEnd"/>
+      <w:r>
+        <w:rPr>
+          <w:rFonts w:ascii="Times New Roman" w:eastAsia="Calibri" w:hAnsi="Times New Roman"/>
+          <w:sz w:val="24"/>
+          <w:szCs w:val="24"/>
+        </w:rPr>
+        <w:t>.</w:t>
+      </w:r>
+      <w:r>
+        <w:rPr>
+          <w:rFonts w:ascii="Times New Roman" w:eastAsia="Calibri" w:hAnsi="Times New Roman"/>
+          <w:sz w:val="24"/>
+          <w:szCs w:val="24"/>
+        </w:rPr>
+        <w:t xml:space="preserve"> Proces budowania projektu został opisany w następnym rozdziale.</w:t>
+      </w:r>
+      <w:r>
+        <w:rPr>
+          <w:rFonts w:ascii="Times New Roman" w:eastAsia="Calibri" w:hAnsi="Times New Roman"/>
+          <w:sz w:val="24"/>
+          <w:szCs w:val="24"/>
+        </w:rPr>
+        <w:t xml:space="preserve"> Pozostałe </w:t>
+      </w:r>
+      <w:r>
+        <w:rPr>
+          <w:rFonts w:ascii="Times New Roman" w:eastAsia="Calibri" w:hAnsi="Times New Roman"/>
+          <w:sz w:val="24"/>
+          <w:szCs w:val="24"/>
+        </w:rPr>
+        <w:t>katalogi</w:t>
+      </w:r>
+      <w:r>
+        <w:rPr>
+          <w:rFonts w:ascii="Times New Roman" w:eastAsia="Calibri" w:hAnsi="Times New Roman"/>
+          <w:sz w:val="24"/>
+          <w:szCs w:val="24"/>
+        </w:rPr>
+        <w:t xml:space="preserve"> zawierają kod źródłowy poszczególnych komponentów </w:t>
+      </w:r>
+      <w:r>
+        <w:rPr>
+          <w:rFonts w:ascii="Times New Roman" w:eastAsia="Calibri" w:hAnsi="Times New Roman"/>
+          <w:sz w:val="24"/>
+          <w:szCs w:val="24"/>
+        </w:rPr>
+        <w:t>systemu</w:t>
+      </w:r>
+      <w:r>
+        <w:rPr>
+          <w:rFonts w:ascii="Times New Roman" w:eastAsia="Calibri" w:hAnsi="Times New Roman"/>
+          <w:sz w:val="24"/>
+          <w:szCs w:val="24"/>
+        </w:rPr>
+        <w:t>.</w:t>
+      </w:r>
+    </w:p>
+    <w:p>
+      <w:pPr>
+        <w:tabs>
+          <w:tab w:val="left" w:pos="709"/>
+          <w:tab w:val="center" w:pos="4536"/>
+        </w:tabs>
+        <w:spacing w:after="0"/>
+        <w:jc w:val="both"/>
+        <w:rPr>
+          <w:rFonts w:ascii="Times New Roman" w:eastAsia="Calibri" w:hAnsi="Times New Roman"/>
+          <w:sz w:val="24"/>
+          <w:szCs w:val="24"/>
+        </w:rPr>
+      </w:pPr>
+      <w:r>
+        <w:rPr>
+          <w:rFonts w:ascii="Times New Roman" w:eastAsia="Calibri" w:hAnsi="Times New Roman"/>
+          <w:sz w:val="24"/>
+          <w:szCs w:val="24"/>
+        </w:rPr>
+        <w:tab/>
+        <w:t xml:space="preserve">Komponent API Gateway jest budowany na podstawie kodu źródłowego dostępnego w katalogu o nazwie </w:t>
+      </w:r>
+      <w:proofErr w:type="spellStart"/>
+      <w:r>
+        <w:rPr>
+          <w:rFonts w:ascii="Times New Roman" w:eastAsia="Calibri" w:hAnsi="Times New Roman"/>
+          <w:i/>
+          <w:iCs/>
+          <w:sz w:val="24"/>
+          <w:szCs w:val="24"/>
+        </w:rPr>
+        <w:t>api-gateway</w:t>
+      </w:r>
+      <w:proofErr w:type="spellEnd"/>
+      <w:r>
+        <w:rPr>
+          <w:rFonts w:ascii="Times New Roman" w:eastAsia="Calibri" w:hAnsi="Times New Roman"/>
+          <w:sz w:val="24"/>
+          <w:szCs w:val="24"/>
+        </w:rPr>
+        <w:t>.</w:t>
+      </w:r>
+      <w:r>
+        <w:rPr>
+          <w:rFonts w:ascii="Times New Roman" w:eastAsia="Calibri" w:hAnsi="Times New Roman"/>
+          <w:i/>
+          <w:iCs/>
+          <w:sz w:val="24"/>
+          <w:szCs w:val="24"/>
+        </w:rPr>
+        <w:t xml:space="preserve"> </w:t>
+      </w:r>
+      <w:r>
+        <w:rPr>
+          <w:rFonts w:ascii="Times New Roman" w:eastAsia="Calibri" w:hAnsi="Times New Roman"/>
+          <w:sz w:val="24"/>
+          <w:szCs w:val="24"/>
+        </w:rPr>
+        <w:t xml:space="preserve">W podkatalogu </w:t>
+      </w:r>
+      <w:proofErr w:type="spellStart"/>
+      <w:r>
+        <w:rPr>
+          <w:rFonts w:ascii="Times New Roman" w:eastAsia="Calibri" w:hAnsi="Times New Roman"/>
+          <w:i/>
+          <w:iCs/>
+          <w:sz w:val="24"/>
+          <w:szCs w:val="24"/>
+        </w:rPr>
+        <w:t>src</w:t>
+      </w:r>
+      <w:proofErr w:type="spellEnd"/>
+      <w:r>
+        <w:rPr>
+          <w:rFonts w:ascii="Times New Roman" w:eastAsia="Calibri" w:hAnsi="Times New Roman"/>
+          <w:i/>
+          <w:iCs/>
+          <w:sz w:val="24"/>
+          <w:szCs w:val="24"/>
+        </w:rPr>
+        <w:t>/</w:t>
+      </w:r>
+      <w:proofErr w:type="spellStart"/>
+      <w:r>
+        <w:rPr>
+          <w:rFonts w:ascii="Times New Roman" w:eastAsia="Calibri" w:hAnsi="Times New Roman"/>
+          <w:i/>
+          <w:iCs/>
+          <w:sz w:val="24"/>
+          <w:szCs w:val="24"/>
+        </w:rPr>
+        <w:t>main</w:t>
+      </w:r>
+      <w:proofErr w:type="spellEnd"/>
+      <w:r>
+        <w:rPr>
+          <w:rFonts w:ascii="Times New Roman" w:eastAsia="Calibri" w:hAnsi="Times New Roman"/>
+          <w:i/>
+          <w:iCs/>
+          <w:sz w:val="24"/>
+          <w:szCs w:val="24"/>
+        </w:rPr>
+        <w:t>/</w:t>
+      </w:r>
+      <w:proofErr w:type="spellStart"/>
+      <w:r>
+        <w:rPr>
+          <w:rFonts w:ascii="Times New Roman" w:eastAsia="Calibri" w:hAnsi="Times New Roman"/>
+          <w:i/>
+          <w:iCs/>
+          <w:sz w:val="24"/>
+          <w:szCs w:val="24"/>
+        </w:rPr>
+        <w:t>java</w:t>
+      </w:r>
+      <w:proofErr w:type="spellEnd"/>
+      <w:r>
+        <w:rPr>
+          <w:rFonts w:ascii="Times New Roman" w:eastAsia="Calibri" w:hAnsi="Times New Roman"/>
+          <w:sz w:val="24"/>
+          <w:szCs w:val="24"/>
+        </w:rPr>
+        <w:t xml:space="preserve"> znajdują się klasy zawierające konfigurację oraz logikę działania aplikacji.</w:t>
+      </w:r>
+      <w:r>
+        <w:rPr>
+          <w:rFonts w:ascii="Times New Roman" w:eastAsia="Calibri" w:hAnsi="Times New Roman"/>
+          <w:sz w:val="24"/>
+          <w:szCs w:val="24"/>
+        </w:rPr>
+        <w:t xml:space="preserve"> Pakiet </w:t>
+      </w:r>
+      <w:proofErr w:type="spellStart"/>
+      <w:r>
+        <w:rPr>
+          <w:rFonts w:ascii="Times New Roman" w:eastAsia="Calibri" w:hAnsi="Times New Roman"/>
+          <w:i/>
+          <w:iCs/>
+          <w:sz w:val="24"/>
+          <w:szCs w:val="24"/>
+        </w:rPr>
+        <w:t>configuration</w:t>
+      </w:r>
+      <w:proofErr w:type="spellEnd"/>
+      <w:r>
+        <w:rPr>
+          <w:rFonts w:ascii="Times New Roman" w:eastAsia="Calibri" w:hAnsi="Times New Roman"/>
+          <w:sz w:val="24"/>
+          <w:szCs w:val="24"/>
+        </w:rPr>
+        <w:t xml:space="preserve"> zawiera pliki odpowiedzialne za dostosowanie pracy </w:t>
+      </w:r>
+      <w:proofErr w:type="spellStart"/>
+      <w:r>
+        <w:rPr>
+          <w:rFonts w:ascii="Times New Roman" w:eastAsia="Calibri" w:hAnsi="Times New Roman"/>
+          <w:sz w:val="24"/>
+          <w:szCs w:val="24"/>
+        </w:rPr>
+        <w:t>frameworka</w:t>
+      </w:r>
+      <w:proofErr w:type="spellEnd"/>
+      <w:r>
+        <w:rPr>
+          <w:rFonts w:ascii="Times New Roman" w:eastAsia="Calibri" w:hAnsi="Times New Roman"/>
+          <w:sz w:val="24"/>
+          <w:szCs w:val="24"/>
+        </w:rPr>
+        <w:t xml:space="preserve"> Spring Security oraz utworzenie własnych zmiennych środowiskowych.</w:t>
+      </w:r>
+      <w:r>
+        <w:rPr>
+          <w:rFonts w:ascii="Times New Roman" w:eastAsia="Calibri" w:hAnsi="Times New Roman"/>
+          <w:sz w:val="24"/>
+          <w:szCs w:val="24"/>
+        </w:rPr>
+        <w:t xml:space="preserve"> </w:t>
+      </w:r>
+      <w:r>
+        <w:rPr>
+          <w:rFonts w:ascii="Times New Roman" w:eastAsia="Calibri" w:hAnsi="Times New Roman"/>
+          <w:sz w:val="24"/>
+          <w:szCs w:val="24"/>
+        </w:rPr>
+        <w:t xml:space="preserve">Celem pakietu </w:t>
+      </w:r>
+      <w:proofErr w:type="spellStart"/>
+      <w:r>
+        <w:rPr>
+          <w:rFonts w:ascii="Times New Roman" w:eastAsia="Calibri" w:hAnsi="Times New Roman"/>
+          <w:i/>
+          <w:iCs/>
+          <w:sz w:val="24"/>
+          <w:szCs w:val="24"/>
+        </w:rPr>
+        <w:t>exception</w:t>
+      </w:r>
+      <w:proofErr w:type="spellEnd"/>
+      <w:r>
+        <w:rPr>
+          <w:rFonts w:ascii="Times New Roman" w:eastAsia="Calibri" w:hAnsi="Times New Roman"/>
+          <w:sz w:val="24"/>
+          <w:szCs w:val="24"/>
+        </w:rPr>
+        <w:t xml:space="preserve"> jest stworzenie </w:t>
+      </w:r>
+      <w:r>
+        <w:rPr>
+          <w:rFonts w:ascii="Times New Roman" w:eastAsia="Calibri" w:hAnsi="Times New Roman"/>
+          <w:sz w:val="24"/>
+          <w:szCs w:val="24"/>
+        </w:rPr>
+        <w:t>dedykowanej</w:t>
+      </w:r>
+      <w:r>
+        <w:rPr>
+          <w:rFonts w:ascii="Times New Roman" w:eastAsia="Calibri" w:hAnsi="Times New Roman"/>
+          <w:sz w:val="24"/>
+          <w:szCs w:val="24"/>
+        </w:rPr>
+        <w:t xml:space="preserve"> hierarchii wyjątków. W pakiecie </w:t>
+      </w:r>
+      <w:proofErr w:type="spellStart"/>
+      <w:r>
+        <w:rPr>
+          <w:rFonts w:ascii="Times New Roman" w:eastAsia="Calibri" w:hAnsi="Times New Roman"/>
+          <w:i/>
+          <w:iCs/>
+          <w:sz w:val="24"/>
+          <w:szCs w:val="24"/>
+        </w:rPr>
+        <w:t>filter</w:t>
+      </w:r>
+      <w:proofErr w:type="spellEnd"/>
+      <w:r>
+        <w:rPr>
+          <w:rFonts w:ascii="Times New Roman" w:eastAsia="Calibri" w:hAnsi="Times New Roman"/>
+          <w:sz w:val="24"/>
+          <w:szCs w:val="24"/>
+        </w:rPr>
+        <w:t xml:space="preserve"> znajduje się logika biznesowa filtra odpowiedzialnego za weryfikację uprawnień w żetonie JWT.</w:t>
+      </w:r>
+      <w:r>
+        <w:rPr>
+          <w:rFonts w:ascii="Times New Roman" w:eastAsia="Calibri" w:hAnsi="Times New Roman"/>
+          <w:sz w:val="24"/>
+          <w:szCs w:val="24"/>
+        </w:rPr>
+        <w:t xml:space="preserve"> Pakiet </w:t>
+      </w:r>
+      <w:proofErr w:type="spellStart"/>
+      <w:r>
+        <w:rPr>
+          <w:rFonts w:ascii="Times New Roman" w:eastAsia="Calibri" w:hAnsi="Times New Roman"/>
+          <w:i/>
+          <w:iCs/>
+          <w:sz w:val="24"/>
+          <w:szCs w:val="24"/>
+        </w:rPr>
+        <w:t>gateway</w:t>
+      </w:r>
+      <w:proofErr w:type="spellEnd"/>
+      <w:r>
+        <w:rPr>
+          <w:rFonts w:ascii="Times New Roman" w:eastAsia="Calibri" w:hAnsi="Times New Roman"/>
+          <w:sz w:val="24"/>
+          <w:szCs w:val="24"/>
+        </w:rPr>
+        <w:t xml:space="preserve"> zawiera konfigurację ścieżek obsługiwanych przez aplikację API Gateway.</w:t>
+      </w:r>
+      <w:r>
+        <w:rPr>
+          <w:rFonts w:ascii="Times New Roman" w:eastAsia="Calibri" w:hAnsi="Times New Roman"/>
+          <w:sz w:val="24"/>
+          <w:szCs w:val="24"/>
+        </w:rPr>
+        <w:t xml:space="preserve"> W pakiecie </w:t>
+      </w:r>
+      <w:proofErr w:type="spellStart"/>
+      <w:r>
+        <w:rPr>
+          <w:rFonts w:ascii="Times New Roman" w:eastAsia="Calibri" w:hAnsi="Times New Roman"/>
+          <w:sz w:val="24"/>
+          <w:szCs w:val="24"/>
+        </w:rPr>
+        <w:t>jwt</w:t>
+      </w:r>
+      <w:proofErr w:type="spellEnd"/>
+      <w:r>
+        <w:rPr>
+          <w:rFonts w:ascii="Times New Roman" w:eastAsia="Calibri" w:hAnsi="Times New Roman"/>
+          <w:sz w:val="24"/>
+          <w:szCs w:val="24"/>
+        </w:rPr>
+        <w:t xml:space="preserve"> został umieszczony kod odpowiedzialny za </w:t>
+      </w:r>
+      <w:r>
+        <w:rPr>
+          <w:rFonts w:ascii="Times New Roman" w:eastAsia="Calibri" w:hAnsi="Times New Roman"/>
+          <w:sz w:val="24"/>
+          <w:szCs w:val="24"/>
+        </w:rPr>
+        <w:t>weryfikację poprawności</w:t>
+      </w:r>
+      <w:r>
+        <w:rPr>
+          <w:rFonts w:ascii="Times New Roman" w:eastAsia="Calibri" w:hAnsi="Times New Roman"/>
+          <w:sz w:val="24"/>
+          <w:szCs w:val="24"/>
+        </w:rPr>
+        <w:t xml:space="preserve"> oraz konwertowanie żetonów do postaci obiektów.</w:t>
+      </w:r>
+      <w:r>
+        <w:rPr>
+          <w:rFonts w:ascii="Times New Roman" w:eastAsia="Calibri" w:hAnsi="Times New Roman"/>
+          <w:sz w:val="24"/>
+          <w:szCs w:val="24"/>
+        </w:rPr>
+        <w:t xml:space="preserve"> Podkatalog </w:t>
+      </w:r>
+      <w:proofErr w:type="spellStart"/>
+      <w:r>
+        <w:rPr>
+          <w:rFonts w:ascii="Times New Roman" w:eastAsia="Calibri" w:hAnsi="Times New Roman"/>
+          <w:i/>
+          <w:iCs/>
+          <w:sz w:val="24"/>
+          <w:szCs w:val="24"/>
+        </w:rPr>
+        <w:t>src</w:t>
+      </w:r>
+      <w:proofErr w:type="spellEnd"/>
+      <w:r>
+        <w:rPr>
+          <w:rFonts w:ascii="Times New Roman" w:eastAsia="Calibri" w:hAnsi="Times New Roman"/>
+          <w:i/>
+          <w:iCs/>
+          <w:sz w:val="24"/>
+          <w:szCs w:val="24"/>
+        </w:rPr>
+        <w:t>/</w:t>
+      </w:r>
+      <w:proofErr w:type="spellStart"/>
+      <w:r>
+        <w:rPr>
+          <w:rFonts w:ascii="Times New Roman" w:eastAsia="Calibri" w:hAnsi="Times New Roman"/>
+          <w:i/>
+          <w:iCs/>
+          <w:sz w:val="24"/>
+          <w:szCs w:val="24"/>
+        </w:rPr>
+        <w:t>main</w:t>
+      </w:r>
+      <w:proofErr w:type="spellEnd"/>
+      <w:r>
+        <w:rPr>
+          <w:rFonts w:ascii="Times New Roman" w:eastAsia="Calibri" w:hAnsi="Times New Roman"/>
+          <w:i/>
+          <w:iCs/>
+          <w:sz w:val="24"/>
+          <w:szCs w:val="24"/>
+        </w:rPr>
+        <w:t>/</w:t>
+      </w:r>
+      <w:proofErr w:type="spellStart"/>
+      <w:r>
+        <w:rPr>
+          <w:rFonts w:ascii="Times New Roman" w:eastAsia="Calibri" w:hAnsi="Times New Roman"/>
+          <w:i/>
+          <w:iCs/>
+          <w:sz w:val="24"/>
+          <w:szCs w:val="24"/>
+        </w:rPr>
+        <w:t>resources</w:t>
+      </w:r>
+      <w:proofErr w:type="spellEnd"/>
+      <w:r>
+        <w:rPr>
+          <w:rFonts w:ascii="Times New Roman" w:eastAsia="Calibri" w:hAnsi="Times New Roman"/>
+          <w:sz w:val="24"/>
+          <w:szCs w:val="24"/>
+        </w:rPr>
+        <w:t xml:space="preserve"> służy do przechowywania pary kluczy RSA wykorzystanych przy kodowaniu i dekodowaniu żetonów, zmiennych środowiskowych oraz własnego ban</w:t>
+      </w:r>
+      <w:r>
+        <w:rPr>
+          <w:rFonts w:ascii="Times New Roman" w:eastAsia="Calibri" w:hAnsi="Times New Roman"/>
+          <w:sz w:val="24"/>
+          <w:szCs w:val="24"/>
+        </w:rPr>
+        <w:t>n</w:t>
+      </w:r>
+      <w:r>
+        <w:rPr>
+          <w:rFonts w:ascii="Times New Roman" w:eastAsia="Calibri" w:hAnsi="Times New Roman"/>
+          <w:sz w:val="24"/>
+          <w:szCs w:val="24"/>
+        </w:rPr>
+        <w:t>eru startowego aplikacji.</w:t>
+      </w:r>
+      <w:r>
+        <w:rPr>
+          <w:rFonts w:ascii="Times New Roman" w:eastAsia="Calibri" w:hAnsi="Times New Roman"/>
+          <w:sz w:val="24"/>
+          <w:szCs w:val="24"/>
+        </w:rPr>
+        <w:t xml:space="preserve"> W podkatalogu </w:t>
+      </w:r>
+      <w:proofErr w:type="spellStart"/>
+      <w:r>
+        <w:rPr>
+          <w:rFonts w:ascii="Times New Roman" w:eastAsia="Calibri" w:hAnsi="Times New Roman"/>
+          <w:i/>
+          <w:iCs/>
+          <w:sz w:val="24"/>
+          <w:szCs w:val="24"/>
+        </w:rPr>
+        <w:t>src</w:t>
+      </w:r>
+      <w:proofErr w:type="spellEnd"/>
+      <w:r>
+        <w:rPr>
+          <w:rFonts w:ascii="Times New Roman" w:eastAsia="Calibri" w:hAnsi="Times New Roman"/>
+          <w:i/>
+          <w:iCs/>
+          <w:sz w:val="24"/>
+          <w:szCs w:val="24"/>
+        </w:rPr>
+        <w:t>/test/</w:t>
+      </w:r>
+      <w:proofErr w:type="spellStart"/>
+      <w:r>
+        <w:rPr>
+          <w:rFonts w:ascii="Times New Roman" w:eastAsia="Calibri" w:hAnsi="Times New Roman"/>
+          <w:i/>
+          <w:iCs/>
+          <w:sz w:val="24"/>
+          <w:szCs w:val="24"/>
+        </w:rPr>
+        <w:t>java</w:t>
+      </w:r>
+      <w:proofErr w:type="spellEnd"/>
+      <w:r>
+        <w:rPr>
+          <w:rFonts w:ascii="Times New Roman" w:eastAsia="Calibri" w:hAnsi="Times New Roman"/>
+          <w:sz w:val="24"/>
+          <w:szCs w:val="24"/>
+        </w:rPr>
+        <w:t xml:space="preserve"> umieszczono testy jednostkowe kodu do walidacji żetonów oraz test integracyjny sprawdzający działanie konfiguracji bramki API.</w:t>
+      </w:r>
+    </w:p>
+    <w:p>
+      <w:pPr>
+        <w:tabs>
+          <w:tab w:val="left" w:pos="709"/>
+          <w:tab w:val="center" w:pos="4536"/>
+        </w:tabs>
+        <w:spacing w:after="0"/>
+        <w:jc w:val="both"/>
+        <w:rPr>
+          <w:rFonts w:ascii="Times New Roman" w:eastAsia="Calibri" w:hAnsi="Times New Roman"/>
+          <w:sz w:val="24"/>
+          <w:szCs w:val="24"/>
+        </w:rPr>
+      </w:pPr>
+      <w:r>
+        <w:rPr>
+          <w:rFonts w:ascii="Times New Roman" w:eastAsia="Calibri" w:hAnsi="Times New Roman"/>
+          <w:sz w:val="24"/>
+          <w:szCs w:val="24"/>
+        </w:rPr>
+        <w:tab/>
+        <w:t xml:space="preserve">Serwis autoryzacji jest tworzony na podstawie kodu źródłowego znajdującego się w katalogu </w:t>
+      </w:r>
+      <w:proofErr w:type="spellStart"/>
+      <w:r>
+        <w:rPr>
+          <w:rFonts w:ascii="Times New Roman" w:eastAsia="Calibri" w:hAnsi="Times New Roman"/>
+          <w:i/>
+          <w:iCs/>
+          <w:sz w:val="24"/>
+          <w:szCs w:val="24"/>
+        </w:rPr>
+        <w:t>auth</w:t>
+      </w:r>
+      <w:proofErr w:type="spellEnd"/>
+      <w:r>
+        <w:rPr>
+          <w:rFonts w:ascii="Times New Roman" w:eastAsia="Calibri" w:hAnsi="Times New Roman"/>
+          <w:i/>
+          <w:iCs/>
+          <w:sz w:val="24"/>
+          <w:szCs w:val="24"/>
+        </w:rPr>
+        <w:t>-service</w:t>
+      </w:r>
+      <w:r>
+        <w:rPr>
+          <w:rFonts w:ascii="Times New Roman" w:eastAsia="Calibri" w:hAnsi="Times New Roman"/>
+          <w:sz w:val="24"/>
+          <w:szCs w:val="24"/>
+        </w:rPr>
+        <w:t>.</w:t>
+      </w:r>
+      <w:r>
+        <w:rPr>
+          <w:rFonts w:ascii="Times New Roman" w:eastAsia="Calibri" w:hAnsi="Times New Roman"/>
+          <w:sz w:val="24"/>
+          <w:szCs w:val="24"/>
+        </w:rPr>
+        <w:t xml:space="preserve"> Aplikacja została zaimplementowana w formie architektury warstwowej. Logika odpowiedzialna za tworzenie żetonów JWT na podstawie przekazanego loginu i hasła znajduje się w pakiecie </w:t>
+      </w:r>
+      <w:proofErr w:type="spellStart"/>
+      <w:r>
+        <w:rPr>
+          <w:rFonts w:ascii="Times New Roman" w:eastAsia="Calibri" w:hAnsi="Times New Roman"/>
+          <w:i/>
+          <w:iCs/>
+          <w:sz w:val="24"/>
+          <w:szCs w:val="24"/>
+        </w:rPr>
+        <w:t>src</w:t>
+      </w:r>
+      <w:proofErr w:type="spellEnd"/>
+      <w:r>
+        <w:rPr>
+          <w:rFonts w:ascii="Times New Roman" w:eastAsia="Calibri" w:hAnsi="Times New Roman"/>
+          <w:i/>
+          <w:iCs/>
+          <w:sz w:val="24"/>
+          <w:szCs w:val="24"/>
+        </w:rPr>
+        <w:t>/</w:t>
+      </w:r>
+      <w:proofErr w:type="spellStart"/>
+      <w:r>
+        <w:rPr>
+          <w:rFonts w:ascii="Times New Roman" w:eastAsia="Calibri" w:hAnsi="Times New Roman"/>
+          <w:i/>
+          <w:iCs/>
+          <w:sz w:val="24"/>
+          <w:szCs w:val="24"/>
+        </w:rPr>
+        <w:t>main</w:t>
+      </w:r>
+      <w:proofErr w:type="spellEnd"/>
+      <w:r>
+        <w:rPr>
+          <w:rFonts w:ascii="Times New Roman" w:eastAsia="Calibri" w:hAnsi="Times New Roman"/>
+          <w:i/>
+          <w:iCs/>
+          <w:sz w:val="24"/>
+          <w:szCs w:val="24"/>
+        </w:rPr>
+        <w:t>/</w:t>
+      </w:r>
+      <w:proofErr w:type="spellStart"/>
+      <w:r>
+        <w:rPr>
+          <w:rFonts w:ascii="Times New Roman" w:eastAsia="Calibri" w:hAnsi="Times New Roman"/>
+          <w:i/>
+          <w:iCs/>
+          <w:sz w:val="24"/>
+          <w:szCs w:val="24"/>
+        </w:rPr>
+        <w:t>java</w:t>
+      </w:r>
+      <w:proofErr w:type="spellEnd"/>
+      <w:r>
+        <w:rPr>
+          <w:rFonts w:ascii="Times New Roman" w:eastAsia="Calibri" w:hAnsi="Times New Roman"/>
+          <w:i/>
+          <w:iCs/>
+          <w:sz w:val="24"/>
+          <w:szCs w:val="24"/>
+        </w:rPr>
+        <w:t>/</w:t>
+      </w:r>
+      <w:proofErr w:type="spellStart"/>
+      <w:r>
+        <w:rPr>
+          <w:rFonts w:ascii="Times New Roman" w:eastAsia="Calibri" w:hAnsi="Times New Roman"/>
+          <w:i/>
+          <w:iCs/>
+          <w:sz w:val="24"/>
+          <w:szCs w:val="24"/>
+        </w:rPr>
+        <w:t>agh</w:t>
+      </w:r>
+      <w:proofErr w:type="spellEnd"/>
+      <w:r>
+        <w:rPr>
+          <w:rFonts w:ascii="Times New Roman" w:eastAsia="Calibri" w:hAnsi="Times New Roman"/>
+          <w:i/>
+          <w:iCs/>
+          <w:sz w:val="24"/>
+          <w:szCs w:val="24"/>
+        </w:rPr>
+        <w:t>/</w:t>
+      </w:r>
+      <w:proofErr w:type="spellStart"/>
+      <w:r>
+        <w:rPr>
+          <w:rFonts w:ascii="Times New Roman" w:eastAsia="Calibri" w:hAnsi="Times New Roman"/>
+          <w:i/>
+          <w:iCs/>
+          <w:sz w:val="24"/>
+          <w:szCs w:val="24"/>
+        </w:rPr>
+        <w:t>wfiis</w:t>
+      </w:r>
+      <w:proofErr w:type="spellEnd"/>
+      <w:r>
+        <w:rPr>
+          <w:rFonts w:ascii="Times New Roman" w:eastAsia="Calibri" w:hAnsi="Times New Roman"/>
+          <w:i/>
+          <w:iCs/>
+          <w:sz w:val="24"/>
+          <w:szCs w:val="24"/>
+        </w:rPr>
+        <w:t>/</w:t>
+      </w:r>
+      <w:proofErr w:type="spellStart"/>
+      <w:r>
+        <w:rPr>
+          <w:rFonts w:ascii="Times New Roman" w:eastAsia="Calibri" w:hAnsi="Times New Roman"/>
+          <w:i/>
+          <w:iCs/>
+          <w:sz w:val="24"/>
+          <w:szCs w:val="24"/>
+        </w:rPr>
+        <w:t>weather</w:t>
+      </w:r>
+      <w:proofErr w:type="spellEnd"/>
+      <w:r>
+        <w:rPr>
+          <w:rFonts w:ascii="Times New Roman" w:eastAsia="Calibri" w:hAnsi="Times New Roman"/>
+          <w:i/>
+          <w:iCs/>
+          <w:sz w:val="24"/>
+          <w:szCs w:val="24"/>
+        </w:rPr>
+        <w:t>/</w:t>
+      </w:r>
+      <w:proofErr w:type="spellStart"/>
+      <w:r>
+        <w:rPr>
+          <w:rFonts w:ascii="Times New Roman" w:eastAsia="Calibri" w:hAnsi="Times New Roman"/>
+          <w:i/>
+          <w:iCs/>
+          <w:sz w:val="24"/>
+          <w:szCs w:val="24"/>
+        </w:rPr>
+        <w:t>auth</w:t>
+      </w:r>
+      <w:proofErr w:type="spellEnd"/>
+      <w:r>
+        <w:rPr>
+          <w:rFonts w:ascii="Times New Roman" w:eastAsia="Calibri" w:hAnsi="Times New Roman"/>
+          <w:sz w:val="24"/>
+          <w:szCs w:val="24"/>
+        </w:rPr>
+        <w:t>.</w:t>
+      </w:r>
+      <w:r>
+        <w:rPr>
+          <w:rFonts w:ascii="Times New Roman" w:eastAsia="Calibri" w:hAnsi="Times New Roman"/>
+          <w:sz w:val="24"/>
+          <w:szCs w:val="24"/>
+        </w:rPr>
+        <w:t xml:space="preserve"> Pakiet </w:t>
+      </w:r>
+      <w:proofErr w:type="spellStart"/>
+      <w:r>
+        <w:rPr>
+          <w:rFonts w:ascii="Times New Roman" w:eastAsia="Calibri" w:hAnsi="Times New Roman"/>
+          <w:i/>
+          <w:iCs/>
+          <w:sz w:val="24"/>
+          <w:szCs w:val="24"/>
+        </w:rPr>
+        <w:t>src</w:t>
+      </w:r>
+      <w:proofErr w:type="spellEnd"/>
+      <w:r>
+        <w:rPr>
+          <w:rFonts w:ascii="Times New Roman" w:eastAsia="Calibri" w:hAnsi="Times New Roman"/>
+          <w:i/>
+          <w:iCs/>
+          <w:sz w:val="24"/>
+          <w:szCs w:val="24"/>
+        </w:rPr>
+        <w:t>/</w:t>
+      </w:r>
+      <w:proofErr w:type="spellStart"/>
+      <w:r>
+        <w:rPr>
+          <w:rFonts w:ascii="Times New Roman" w:eastAsia="Calibri" w:hAnsi="Times New Roman"/>
+          <w:i/>
+          <w:iCs/>
+          <w:sz w:val="24"/>
+          <w:szCs w:val="24"/>
+        </w:rPr>
+        <w:t>main</w:t>
+      </w:r>
+      <w:proofErr w:type="spellEnd"/>
+      <w:r>
+        <w:rPr>
+          <w:rFonts w:ascii="Times New Roman" w:eastAsia="Calibri" w:hAnsi="Times New Roman"/>
+          <w:i/>
+          <w:iCs/>
+          <w:sz w:val="24"/>
+          <w:szCs w:val="24"/>
+        </w:rPr>
+        <w:t>/</w:t>
+      </w:r>
+      <w:proofErr w:type="spellStart"/>
+      <w:r>
+        <w:rPr>
+          <w:rFonts w:ascii="Times New Roman" w:eastAsia="Calibri" w:hAnsi="Times New Roman"/>
+          <w:i/>
+          <w:iCs/>
+          <w:sz w:val="24"/>
+          <w:szCs w:val="24"/>
+        </w:rPr>
+        <w:t>java</w:t>
+      </w:r>
+      <w:proofErr w:type="spellEnd"/>
+      <w:r>
+        <w:rPr>
+          <w:rFonts w:ascii="Times New Roman" w:eastAsia="Calibri" w:hAnsi="Times New Roman"/>
+          <w:i/>
+          <w:iCs/>
+          <w:sz w:val="24"/>
+          <w:szCs w:val="24"/>
+        </w:rPr>
+        <w:t>/</w:t>
+      </w:r>
+      <w:proofErr w:type="spellStart"/>
+      <w:r>
+        <w:rPr>
+          <w:rFonts w:ascii="Times New Roman" w:eastAsia="Calibri" w:hAnsi="Times New Roman"/>
+          <w:i/>
+          <w:iCs/>
+          <w:sz w:val="24"/>
+          <w:szCs w:val="24"/>
+        </w:rPr>
+        <w:t>agh</w:t>
+      </w:r>
+      <w:proofErr w:type="spellEnd"/>
+      <w:r>
+        <w:rPr>
+          <w:rFonts w:ascii="Times New Roman" w:eastAsia="Calibri" w:hAnsi="Times New Roman"/>
+          <w:i/>
+          <w:iCs/>
+          <w:sz w:val="24"/>
+          <w:szCs w:val="24"/>
+        </w:rPr>
+        <w:t>/</w:t>
+      </w:r>
+      <w:proofErr w:type="spellStart"/>
+      <w:r>
+        <w:rPr>
+          <w:rFonts w:ascii="Times New Roman" w:eastAsia="Calibri" w:hAnsi="Times New Roman"/>
+          <w:i/>
+          <w:iCs/>
+          <w:sz w:val="24"/>
+          <w:szCs w:val="24"/>
+        </w:rPr>
+        <w:t>wfiis</w:t>
+      </w:r>
+      <w:proofErr w:type="spellEnd"/>
+      <w:r>
+        <w:rPr>
+          <w:rFonts w:ascii="Times New Roman" w:eastAsia="Calibri" w:hAnsi="Times New Roman"/>
+          <w:i/>
+          <w:iCs/>
+          <w:sz w:val="24"/>
+          <w:szCs w:val="24"/>
+        </w:rPr>
+        <w:t>/</w:t>
+      </w:r>
+      <w:proofErr w:type="spellStart"/>
+      <w:r>
+        <w:rPr>
+          <w:rFonts w:ascii="Times New Roman" w:eastAsia="Calibri" w:hAnsi="Times New Roman"/>
+          <w:i/>
+          <w:iCs/>
+          <w:sz w:val="24"/>
+          <w:szCs w:val="24"/>
+        </w:rPr>
+        <w:t>weather</w:t>
+      </w:r>
+      <w:proofErr w:type="spellEnd"/>
+      <w:r>
+        <w:rPr>
+          <w:rFonts w:ascii="Times New Roman" w:eastAsia="Calibri" w:hAnsi="Times New Roman"/>
+          <w:i/>
+          <w:iCs/>
+          <w:sz w:val="24"/>
+          <w:szCs w:val="24"/>
+        </w:rPr>
+        <w:t>/principal</w:t>
+      </w:r>
+      <w:r>
+        <w:rPr>
+          <w:rFonts w:ascii="Times New Roman" w:eastAsia="Calibri" w:hAnsi="Times New Roman"/>
+          <w:i/>
+          <w:iCs/>
+          <w:sz w:val="24"/>
+          <w:szCs w:val="24"/>
+        </w:rPr>
+        <w:t xml:space="preserve"> </w:t>
+      </w:r>
+      <w:r>
+        <w:rPr>
+          <w:rFonts w:ascii="Times New Roman" w:eastAsia="Calibri" w:hAnsi="Times New Roman"/>
+          <w:sz w:val="24"/>
+          <w:szCs w:val="24"/>
+        </w:rPr>
+        <w:t>zawiera kod odpowiedzialny za tworzenie kont użytkowników aplikacji oraz zarządzanie uprawnieniami użytkowników.</w:t>
+      </w:r>
+      <w:r>
+        <w:rPr>
+          <w:rFonts w:ascii="Times New Roman" w:eastAsia="Calibri" w:hAnsi="Times New Roman"/>
+          <w:sz w:val="24"/>
+          <w:szCs w:val="24"/>
+        </w:rPr>
+        <w:t xml:space="preserve"> </w:t>
+      </w:r>
+      <w:r>
+        <w:rPr>
+          <w:rFonts w:ascii="Times New Roman" w:eastAsia="Calibri" w:hAnsi="Times New Roman"/>
+          <w:sz w:val="24"/>
+          <w:szCs w:val="24"/>
+        </w:rPr>
+        <w:t>W</w:t>
+      </w:r>
+      <w:r>
+        <w:rPr>
+          <w:rFonts w:ascii="Times New Roman" w:eastAsia="Calibri" w:hAnsi="Times New Roman"/>
+          <w:sz w:val="24"/>
+          <w:szCs w:val="24"/>
+        </w:rPr>
+        <w:t xml:space="preserve"> pakiecie </w:t>
+      </w:r>
+      <w:proofErr w:type="spellStart"/>
+      <w:r>
+        <w:rPr>
+          <w:rFonts w:ascii="Times New Roman" w:eastAsia="Calibri" w:hAnsi="Times New Roman"/>
+          <w:i/>
+          <w:iCs/>
+          <w:sz w:val="24"/>
+          <w:szCs w:val="24"/>
+        </w:rPr>
+        <w:t>src</w:t>
+      </w:r>
+      <w:proofErr w:type="spellEnd"/>
+      <w:r>
+        <w:rPr>
+          <w:rFonts w:ascii="Times New Roman" w:eastAsia="Calibri" w:hAnsi="Times New Roman"/>
+          <w:i/>
+          <w:iCs/>
+          <w:sz w:val="24"/>
+          <w:szCs w:val="24"/>
+        </w:rPr>
+        <w:t>/</w:t>
+      </w:r>
+      <w:proofErr w:type="spellStart"/>
+      <w:r>
+        <w:rPr>
+          <w:rFonts w:ascii="Times New Roman" w:eastAsia="Calibri" w:hAnsi="Times New Roman"/>
+          <w:i/>
+          <w:iCs/>
+          <w:sz w:val="24"/>
+          <w:szCs w:val="24"/>
+        </w:rPr>
+        <w:t>main</w:t>
+      </w:r>
+      <w:proofErr w:type="spellEnd"/>
+      <w:r>
+        <w:rPr>
+          <w:rFonts w:ascii="Times New Roman" w:eastAsia="Calibri" w:hAnsi="Times New Roman"/>
+          <w:i/>
+          <w:iCs/>
+          <w:sz w:val="24"/>
+          <w:szCs w:val="24"/>
+        </w:rPr>
+        <w:t>/</w:t>
+      </w:r>
+      <w:proofErr w:type="spellStart"/>
+      <w:r>
+        <w:rPr>
+          <w:rFonts w:ascii="Times New Roman" w:eastAsia="Calibri" w:hAnsi="Times New Roman"/>
+          <w:i/>
+          <w:iCs/>
+          <w:sz w:val="24"/>
+          <w:szCs w:val="24"/>
+        </w:rPr>
+        <w:t>java</w:t>
+      </w:r>
+      <w:proofErr w:type="spellEnd"/>
+      <w:r>
+        <w:rPr>
+          <w:rFonts w:ascii="Times New Roman" w:eastAsia="Calibri" w:hAnsi="Times New Roman"/>
+          <w:i/>
+          <w:iCs/>
+          <w:sz w:val="24"/>
+          <w:szCs w:val="24"/>
+        </w:rPr>
+        <w:t>/</w:t>
+      </w:r>
+      <w:proofErr w:type="spellStart"/>
+      <w:r>
+        <w:rPr>
+          <w:rFonts w:ascii="Times New Roman" w:eastAsia="Calibri" w:hAnsi="Times New Roman"/>
+          <w:i/>
+          <w:iCs/>
+          <w:sz w:val="24"/>
+          <w:szCs w:val="24"/>
+        </w:rPr>
+        <w:t>agh</w:t>
+      </w:r>
+      <w:proofErr w:type="spellEnd"/>
+      <w:r>
+        <w:rPr>
+          <w:rFonts w:ascii="Times New Roman" w:eastAsia="Calibri" w:hAnsi="Times New Roman"/>
+          <w:i/>
+          <w:iCs/>
+          <w:sz w:val="24"/>
+          <w:szCs w:val="24"/>
+        </w:rPr>
+        <w:t>/</w:t>
+      </w:r>
+      <w:proofErr w:type="spellStart"/>
+      <w:r>
+        <w:rPr>
+          <w:rFonts w:ascii="Times New Roman" w:eastAsia="Calibri" w:hAnsi="Times New Roman"/>
+          <w:i/>
+          <w:iCs/>
+          <w:sz w:val="24"/>
+          <w:szCs w:val="24"/>
+        </w:rPr>
+        <w:t>wfiis</w:t>
+      </w:r>
+      <w:proofErr w:type="spellEnd"/>
+      <w:r>
+        <w:rPr>
+          <w:rFonts w:ascii="Times New Roman" w:eastAsia="Calibri" w:hAnsi="Times New Roman"/>
+          <w:i/>
+          <w:iCs/>
+          <w:sz w:val="24"/>
+          <w:szCs w:val="24"/>
+        </w:rPr>
+        <w:t>/</w:t>
+      </w:r>
+      <w:proofErr w:type="spellStart"/>
+      <w:r>
+        <w:rPr>
+          <w:rFonts w:ascii="Times New Roman" w:eastAsia="Calibri" w:hAnsi="Times New Roman"/>
+          <w:i/>
+          <w:iCs/>
+          <w:sz w:val="24"/>
+          <w:szCs w:val="24"/>
+        </w:rPr>
+        <w:t>weather</w:t>
+      </w:r>
+      <w:proofErr w:type="spellEnd"/>
+      <w:r>
+        <w:rPr>
+          <w:rFonts w:ascii="Times New Roman" w:eastAsia="Calibri" w:hAnsi="Times New Roman"/>
+          <w:i/>
+          <w:iCs/>
+          <w:sz w:val="24"/>
+          <w:szCs w:val="24"/>
+        </w:rPr>
+        <w:t>/</w:t>
+      </w:r>
+      <w:proofErr w:type="spellStart"/>
+      <w:r>
+        <w:rPr>
+          <w:rFonts w:ascii="Times New Roman" w:eastAsia="Calibri" w:hAnsi="Times New Roman"/>
+          <w:i/>
+          <w:iCs/>
+          <w:sz w:val="24"/>
+          <w:szCs w:val="24"/>
+        </w:rPr>
+        <w:t>exception</w:t>
+      </w:r>
+      <w:proofErr w:type="spellEnd"/>
+      <w:r>
+        <w:rPr>
+          <w:rFonts w:ascii="Times New Roman" w:eastAsia="Calibri" w:hAnsi="Times New Roman"/>
+          <w:sz w:val="24"/>
+          <w:szCs w:val="24"/>
+        </w:rPr>
+        <w:t xml:space="preserve"> znajduje się implementacja </w:t>
+      </w:r>
+      <w:r>
+        <w:rPr>
+          <w:rFonts w:ascii="Times New Roman" w:eastAsia="Calibri" w:hAnsi="Times New Roman"/>
+          <w:sz w:val="24"/>
+          <w:szCs w:val="24"/>
+        </w:rPr>
+        <w:t>hierarchii wyjątków</w:t>
+      </w:r>
+      <w:r>
+        <w:rPr>
+          <w:rFonts w:ascii="Times New Roman" w:eastAsia="Calibri" w:hAnsi="Times New Roman"/>
+          <w:sz w:val="24"/>
+          <w:szCs w:val="24"/>
+        </w:rPr>
+        <w:t>.</w:t>
+      </w:r>
+      <w:r>
+        <w:rPr>
+          <w:rFonts w:ascii="Times New Roman" w:eastAsia="Calibri" w:hAnsi="Times New Roman"/>
+          <w:sz w:val="24"/>
+          <w:szCs w:val="24"/>
+        </w:rPr>
+        <w:t xml:space="preserve"> Konfiguracje konieczne do prawidłowego działania aplikacji są dostępne w pakiecie </w:t>
+      </w:r>
+      <w:proofErr w:type="spellStart"/>
+      <w:r>
+        <w:rPr>
+          <w:rFonts w:ascii="Times New Roman" w:eastAsia="Calibri" w:hAnsi="Times New Roman"/>
+          <w:i/>
+          <w:iCs/>
+          <w:sz w:val="24"/>
+          <w:szCs w:val="24"/>
+        </w:rPr>
+        <w:t>src</w:t>
+      </w:r>
+      <w:proofErr w:type="spellEnd"/>
+      <w:r>
+        <w:rPr>
+          <w:rFonts w:ascii="Times New Roman" w:eastAsia="Calibri" w:hAnsi="Times New Roman"/>
+          <w:i/>
+          <w:iCs/>
+          <w:sz w:val="24"/>
+          <w:szCs w:val="24"/>
+        </w:rPr>
+        <w:t>/</w:t>
+      </w:r>
+      <w:proofErr w:type="spellStart"/>
+      <w:r>
+        <w:rPr>
+          <w:rFonts w:ascii="Times New Roman" w:eastAsia="Calibri" w:hAnsi="Times New Roman"/>
+          <w:i/>
+          <w:iCs/>
+          <w:sz w:val="24"/>
+          <w:szCs w:val="24"/>
+        </w:rPr>
+        <w:t>main</w:t>
+      </w:r>
+      <w:proofErr w:type="spellEnd"/>
+      <w:r>
+        <w:rPr>
+          <w:rFonts w:ascii="Times New Roman" w:eastAsia="Calibri" w:hAnsi="Times New Roman"/>
+          <w:i/>
+          <w:iCs/>
+          <w:sz w:val="24"/>
+          <w:szCs w:val="24"/>
+        </w:rPr>
+        <w:t>/</w:t>
+      </w:r>
+      <w:proofErr w:type="spellStart"/>
+      <w:r>
+        <w:rPr>
+          <w:rFonts w:ascii="Times New Roman" w:eastAsia="Calibri" w:hAnsi="Times New Roman"/>
+          <w:i/>
+          <w:iCs/>
+          <w:sz w:val="24"/>
+          <w:szCs w:val="24"/>
+        </w:rPr>
+        <w:t>java</w:t>
+      </w:r>
+      <w:proofErr w:type="spellEnd"/>
+      <w:r>
+        <w:rPr>
+          <w:rFonts w:ascii="Times New Roman" w:eastAsia="Calibri" w:hAnsi="Times New Roman"/>
+          <w:i/>
+          <w:iCs/>
+          <w:sz w:val="24"/>
+          <w:szCs w:val="24"/>
+        </w:rPr>
+        <w:t>/</w:t>
+      </w:r>
+      <w:proofErr w:type="spellStart"/>
+      <w:r>
+        <w:rPr>
+          <w:rFonts w:ascii="Times New Roman" w:eastAsia="Calibri" w:hAnsi="Times New Roman"/>
+          <w:i/>
+          <w:iCs/>
+          <w:sz w:val="24"/>
+          <w:szCs w:val="24"/>
+        </w:rPr>
+        <w:t>agh</w:t>
+      </w:r>
+      <w:proofErr w:type="spellEnd"/>
+      <w:r>
+        <w:rPr>
+          <w:rFonts w:ascii="Times New Roman" w:eastAsia="Calibri" w:hAnsi="Times New Roman"/>
+          <w:i/>
+          <w:iCs/>
+          <w:sz w:val="24"/>
+          <w:szCs w:val="24"/>
+        </w:rPr>
+        <w:t>/</w:t>
+      </w:r>
+      <w:proofErr w:type="spellStart"/>
+      <w:r>
+        <w:rPr>
+          <w:rFonts w:ascii="Times New Roman" w:eastAsia="Calibri" w:hAnsi="Times New Roman"/>
+          <w:i/>
+          <w:iCs/>
+          <w:sz w:val="24"/>
+          <w:szCs w:val="24"/>
+        </w:rPr>
+        <w:t>wfiis</w:t>
+      </w:r>
+      <w:proofErr w:type="spellEnd"/>
+      <w:r>
+        <w:rPr>
+          <w:rFonts w:ascii="Times New Roman" w:eastAsia="Calibri" w:hAnsi="Times New Roman"/>
+          <w:i/>
+          <w:iCs/>
+          <w:sz w:val="24"/>
+          <w:szCs w:val="24"/>
+        </w:rPr>
+        <w:t>/</w:t>
+      </w:r>
+      <w:proofErr w:type="spellStart"/>
+      <w:r>
+        <w:rPr>
+          <w:rFonts w:ascii="Times New Roman" w:eastAsia="Calibri" w:hAnsi="Times New Roman"/>
+          <w:i/>
+          <w:iCs/>
+          <w:sz w:val="24"/>
+          <w:szCs w:val="24"/>
+        </w:rPr>
+        <w:t>weather</w:t>
+      </w:r>
+      <w:proofErr w:type="spellEnd"/>
+      <w:r>
+        <w:rPr>
+          <w:rFonts w:ascii="Times New Roman" w:eastAsia="Calibri" w:hAnsi="Times New Roman"/>
+          <w:i/>
+          <w:iCs/>
+          <w:sz w:val="24"/>
+          <w:szCs w:val="24"/>
+        </w:rPr>
+        <w:t>/</w:t>
+      </w:r>
+      <w:proofErr w:type="spellStart"/>
+      <w:r>
+        <w:rPr>
+          <w:rFonts w:ascii="Times New Roman" w:eastAsia="Calibri" w:hAnsi="Times New Roman"/>
+          <w:i/>
+          <w:iCs/>
+          <w:sz w:val="24"/>
+          <w:szCs w:val="24"/>
+        </w:rPr>
+        <w:t>config</w:t>
+      </w:r>
+      <w:proofErr w:type="spellEnd"/>
+      <w:r>
+        <w:rPr>
+          <w:rFonts w:ascii="Times New Roman" w:eastAsia="Calibri" w:hAnsi="Times New Roman"/>
+          <w:sz w:val="24"/>
+          <w:szCs w:val="24"/>
+        </w:rPr>
+        <w:t>.</w:t>
+      </w:r>
+      <w:r>
+        <w:rPr>
+          <w:rFonts w:ascii="Times New Roman" w:eastAsia="Calibri" w:hAnsi="Times New Roman"/>
+          <w:sz w:val="24"/>
+          <w:szCs w:val="24"/>
+        </w:rPr>
+        <w:t xml:space="preserve"> </w:t>
+      </w:r>
+      <w:r>
+        <w:rPr>
+          <w:rFonts w:ascii="Times New Roman" w:eastAsia="Calibri" w:hAnsi="Times New Roman"/>
+          <w:sz w:val="24"/>
+          <w:szCs w:val="24"/>
+        </w:rPr>
+        <w:t xml:space="preserve">Podkatalog </w:t>
+      </w:r>
+      <w:proofErr w:type="spellStart"/>
+      <w:r>
+        <w:rPr>
+          <w:rFonts w:ascii="Times New Roman" w:eastAsia="Calibri" w:hAnsi="Times New Roman"/>
+          <w:i/>
+          <w:iCs/>
+          <w:sz w:val="24"/>
+          <w:szCs w:val="24"/>
+        </w:rPr>
+        <w:t>src</w:t>
+      </w:r>
+      <w:proofErr w:type="spellEnd"/>
+      <w:r>
+        <w:rPr>
+          <w:rFonts w:ascii="Times New Roman" w:eastAsia="Calibri" w:hAnsi="Times New Roman"/>
+          <w:i/>
+          <w:iCs/>
+          <w:sz w:val="24"/>
+          <w:szCs w:val="24"/>
+        </w:rPr>
+        <w:t>/</w:t>
+      </w:r>
+      <w:proofErr w:type="spellStart"/>
+      <w:r>
+        <w:rPr>
+          <w:rFonts w:ascii="Times New Roman" w:eastAsia="Calibri" w:hAnsi="Times New Roman"/>
+          <w:i/>
+          <w:iCs/>
+          <w:sz w:val="24"/>
+          <w:szCs w:val="24"/>
+        </w:rPr>
+        <w:t>main</w:t>
+      </w:r>
+      <w:proofErr w:type="spellEnd"/>
+      <w:r>
+        <w:rPr>
+          <w:rFonts w:ascii="Times New Roman" w:eastAsia="Calibri" w:hAnsi="Times New Roman"/>
+          <w:i/>
+          <w:iCs/>
+          <w:sz w:val="24"/>
+          <w:szCs w:val="24"/>
+        </w:rPr>
+        <w:t>/</w:t>
+      </w:r>
+      <w:proofErr w:type="spellStart"/>
+      <w:r>
+        <w:rPr>
+          <w:rFonts w:ascii="Times New Roman" w:eastAsia="Calibri" w:hAnsi="Times New Roman"/>
+          <w:i/>
+          <w:iCs/>
+          <w:sz w:val="24"/>
+          <w:szCs w:val="24"/>
+        </w:rPr>
+        <w:t>resources</w:t>
+      </w:r>
+      <w:proofErr w:type="spellEnd"/>
+      <w:r>
+        <w:rPr>
+          <w:rFonts w:ascii="Times New Roman" w:eastAsia="Calibri" w:hAnsi="Times New Roman"/>
+          <w:sz w:val="24"/>
+          <w:szCs w:val="24"/>
+        </w:rPr>
+        <w:t xml:space="preserve"> </w:t>
+      </w:r>
+      <w:r>
+        <w:rPr>
+          <w:rFonts w:ascii="Times New Roman" w:eastAsia="Calibri" w:hAnsi="Times New Roman"/>
+          <w:sz w:val="24"/>
+          <w:szCs w:val="24"/>
+        </w:rPr>
+        <w:t>zawiera</w:t>
+      </w:r>
+      <w:r>
+        <w:rPr>
+          <w:rFonts w:ascii="Times New Roman" w:eastAsia="Calibri" w:hAnsi="Times New Roman"/>
+          <w:sz w:val="24"/>
+          <w:szCs w:val="24"/>
+        </w:rPr>
+        <w:t xml:space="preserve"> par</w:t>
+      </w:r>
+      <w:r>
+        <w:rPr>
+          <w:rFonts w:ascii="Times New Roman" w:eastAsia="Calibri" w:hAnsi="Times New Roman"/>
+          <w:sz w:val="24"/>
+          <w:szCs w:val="24"/>
+        </w:rPr>
+        <w:t>ę</w:t>
+      </w:r>
+      <w:r>
+        <w:rPr>
+          <w:rFonts w:ascii="Times New Roman" w:eastAsia="Calibri" w:hAnsi="Times New Roman"/>
+          <w:sz w:val="24"/>
+          <w:szCs w:val="24"/>
+        </w:rPr>
+        <w:t xml:space="preserve"> kluczy RSA wykorzystanych przy kodowaniu i dekodowaniu żetonów,</w:t>
+      </w:r>
+      <w:r>
+        <w:rPr>
+          <w:rFonts w:ascii="Times New Roman" w:eastAsia="Calibri" w:hAnsi="Times New Roman"/>
+          <w:sz w:val="24"/>
+          <w:szCs w:val="24"/>
+        </w:rPr>
+        <w:t xml:space="preserve"> skrypt SQL potrzebny do inicjalizacji</w:t>
+      </w:r>
+      <w:r>
+        <w:rPr>
+          <w:rFonts w:ascii="Times New Roman" w:eastAsia="Calibri" w:hAnsi="Times New Roman"/>
+          <w:sz w:val="24"/>
+          <w:szCs w:val="24"/>
+        </w:rPr>
+        <w:t xml:space="preserve"> relacyjnej</w:t>
+      </w:r>
+      <w:r>
+        <w:rPr>
+          <w:rFonts w:ascii="Times New Roman" w:eastAsia="Calibri" w:hAnsi="Times New Roman"/>
+          <w:sz w:val="24"/>
+          <w:szCs w:val="24"/>
+        </w:rPr>
+        <w:t xml:space="preserve"> bazy danych,</w:t>
+      </w:r>
+      <w:r>
+        <w:rPr>
+          <w:rFonts w:ascii="Times New Roman" w:eastAsia="Calibri" w:hAnsi="Times New Roman"/>
+          <w:sz w:val="24"/>
+          <w:szCs w:val="24"/>
+        </w:rPr>
+        <w:t xml:space="preserve"> zmienn</w:t>
+      </w:r>
+      <w:r>
+        <w:rPr>
+          <w:rFonts w:ascii="Times New Roman" w:eastAsia="Calibri" w:hAnsi="Times New Roman"/>
+          <w:sz w:val="24"/>
+          <w:szCs w:val="24"/>
+        </w:rPr>
+        <w:t>e</w:t>
+      </w:r>
+      <w:r>
+        <w:rPr>
+          <w:rFonts w:ascii="Times New Roman" w:eastAsia="Calibri" w:hAnsi="Times New Roman"/>
+          <w:sz w:val="24"/>
+          <w:szCs w:val="24"/>
+        </w:rPr>
+        <w:t xml:space="preserve"> środowiskow</w:t>
+      </w:r>
+      <w:r>
+        <w:rPr>
+          <w:rFonts w:ascii="Times New Roman" w:eastAsia="Calibri" w:hAnsi="Times New Roman"/>
+          <w:sz w:val="24"/>
+          <w:szCs w:val="24"/>
+        </w:rPr>
+        <w:t>e</w:t>
+      </w:r>
+      <w:r>
+        <w:rPr>
+          <w:rFonts w:ascii="Times New Roman" w:eastAsia="Calibri" w:hAnsi="Times New Roman"/>
+          <w:sz w:val="24"/>
+          <w:szCs w:val="24"/>
+        </w:rPr>
+        <w:t xml:space="preserve"> oraz własn</w:t>
+      </w:r>
+      <w:r>
+        <w:rPr>
+          <w:rFonts w:ascii="Times New Roman" w:eastAsia="Calibri" w:hAnsi="Times New Roman"/>
+          <w:sz w:val="24"/>
+          <w:szCs w:val="24"/>
+        </w:rPr>
+        <w:t>y</w:t>
+      </w:r>
+      <w:r>
+        <w:rPr>
+          <w:rFonts w:ascii="Times New Roman" w:eastAsia="Calibri" w:hAnsi="Times New Roman"/>
+          <w:sz w:val="24"/>
+          <w:szCs w:val="24"/>
+        </w:rPr>
+        <w:t xml:space="preserve"> baner startow</w:t>
+      </w:r>
+      <w:r>
+        <w:rPr>
+          <w:rFonts w:ascii="Times New Roman" w:eastAsia="Calibri" w:hAnsi="Times New Roman"/>
+          <w:sz w:val="24"/>
+          <w:szCs w:val="24"/>
+        </w:rPr>
+        <w:t>y</w:t>
+      </w:r>
+      <w:r>
+        <w:rPr>
+          <w:rFonts w:ascii="Times New Roman" w:eastAsia="Calibri" w:hAnsi="Times New Roman"/>
+          <w:sz w:val="24"/>
+          <w:szCs w:val="24"/>
+        </w:rPr>
+        <w:t xml:space="preserve"> aplikacji.</w:t>
+      </w:r>
+      <w:r>
+        <w:rPr>
+          <w:rFonts w:ascii="Times New Roman" w:eastAsia="Calibri" w:hAnsi="Times New Roman"/>
+          <w:sz w:val="24"/>
+          <w:szCs w:val="24"/>
+        </w:rPr>
+        <w:t xml:space="preserve"> </w:t>
+      </w:r>
+      <w:r>
+        <w:rPr>
+          <w:rFonts w:ascii="Times New Roman" w:eastAsia="Calibri" w:hAnsi="Times New Roman"/>
+          <w:sz w:val="24"/>
+          <w:szCs w:val="24"/>
+        </w:rPr>
+        <w:t xml:space="preserve">W podkatalogu </w:t>
+      </w:r>
+      <w:proofErr w:type="spellStart"/>
+      <w:r>
+        <w:rPr>
+          <w:rFonts w:ascii="Times New Roman" w:eastAsia="Calibri" w:hAnsi="Times New Roman"/>
+          <w:i/>
+          <w:iCs/>
+          <w:sz w:val="24"/>
+          <w:szCs w:val="24"/>
+        </w:rPr>
+        <w:t>src</w:t>
+      </w:r>
+      <w:proofErr w:type="spellEnd"/>
+      <w:r>
+        <w:rPr>
+          <w:rFonts w:ascii="Times New Roman" w:eastAsia="Calibri" w:hAnsi="Times New Roman"/>
+          <w:i/>
+          <w:iCs/>
+          <w:sz w:val="24"/>
+          <w:szCs w:val="24"/>
+        </w:rPr>
+        <w:t>/test/</w:t>
+      </w:r>
+      <w:proofErr w:type="spellStart"/>
+      <w:r>
+        <w:rPr>
+          <w:rFonts w:ascii="Times New Roman" w:eastAsia="Calibri" w:hAnsi="Times New Roman"/>
+          <w:i/>
+          <w:iCs/>
+          <w:sz w:val="24"/>
+          <w:szCs w:val="24"/>
+        </w:rPr>
+        <w:t>java</w:t>
+      </w:r>
+      <w:proofErr w:type="spellEnd"/>
+      <w:r>
+        <w:rPr>
+          <w:rFonts w:ascii="Times New Roman" w:eastAsia="Calibri" w:hAnsi="Times New Roman"/>
+          <w:sz w:val="24"/>
+          <w:szCs w:val="24"/>
+        </w:rPr>
+        <w:t xml:space="preserve"> umieszczono testy jednostkowe</w:t>
+      </w:r>
+      <w:r>
+        <w:rPr>
+          <w:rFonts w:ascii="Times New Roman" w:eastAsia="Calibri" w:hAnsi="Times New Roman"/>
+          <w:sz w:val="24"/>
+          <w:szCs w:val="24"/>
+        </w:rPr>
+        <w:t xml:space="preserve"> i testy integracyjne logiki aplikacji.</w:t>
+      </w:r>
+      <w:r>
+        <w:rPr>
+          <w:rFonts w:ascii="Times New Roman" w:eastAsia="Calibri" w:hAnsi="Times New Roman"/>
+          <w:sz w:val="24"/>
+          <w:szCs w:val="24"/>
+        </w:rPr>
+        <w:t xml:space="preserve"> </w:t>
+      </w:r>
+      <w:r>
+        <w:rPr>
+          <w:rFonts w:ascii="Times New Roman" w:eastAsia="Calibri" w:hAnsi="Times New Roman"/>
+          <w:sz w:val="24"/>
+          <w:szCs w:val="24"/>
+        </w:rPr>
+        <w:t xml:space="preserve">Na szczególną uwagę zasługuje klasa </w:t>
+      </w:r>
+      <w:proofErr w:type="spellStart"/>
+      <w:r>
+        <w:rPr>
+          <w:rFonts w:ascii="Times New Roman" w:eastAsia="Calibri" w:hAnsi="Times New Roman"/>
+          <w:sz w:val="24"/>
+          <w:szCs w:val="24"/>
+        </w:rPr>
+        <w:t>UserRepositoryTest</w:t>
+      </w:r>
+      <w:proofErr w:type="spellEnd"/>
+      <w:r>
+        <w:rPr>
+          <w:rFonts w:ascii="Times New Roman" w:eastAsia="Calibri" w:hAnsi="Times New Roman"/>
+          <w:sz w:val="24"/>
+          <w:szCs w:val="24"/>
+        </w:rPr>
+        <w:t xml:space="preserve">, która wykorzystuje bibliotekę </w:t>
+      </w:r>
+      <w:proofErr w:type="spellStart"/>
+      <w:r>
+        <w:rPr>
+          <w:rFonts w:ascii="Times New Roman" w:eastAsia="Calibri" w:hAnsi="Times New Roman"/>
+          <w:i/>
+          <w:iCs/>
+          <w:sz w:val="24"/>
+          <w:szCs w:val="24"/>
+        </w:rPr>
+        <w:t>Test</w:t>
+      </w:r>
+      <w:r>
+        <w:rPr>
+          <w:rFonts w:ascii="Times New Roman" w:eastAsia="Calibri" w:hAnsi="Times New Roman"/>
+          <w:i/>
+          <w:iCs/>
+          <w:sz w:val="24"/>
+          <w:szCs w:val="24"/>
+        </w:rPr>
+        <w:t>c</w:t>
+      </w:r>
+      <w:r>
+        <w:rPr>
+          <w:rFonts w:ascii="Times New Roman" w:eastAsia="Calibri" w:hAnsi="Times New Roman"/>
+          <w:i/>
+          <w:iCs/>
+          <w:sz w:val="24"/>
+          <w:szCs w:val="24"/>
+        </w:rPr>
+        <w:t>ontainers</w:t>
+      </w:r>
+      <w:proofErr w:type="spellEnd"/>
+      <w:r>
+        <w:rPr>
+          <w:rFonts w:ascii="Times New Roman" w:eastAsia="Calibri" w:hAnsi="Times New Roman"/>
+          <w:sz w:val="24"/>
+          <w:szCs w:val="24"/>
+        </w:rPr>
+        <w:t xml:space="preserve"> do stworzenia testowej bazy danych w kontenerze </w:t>
+      </w:r>
+      <w:r>
+        <w:rPr>
+          <w:rFonts w:ascii="Times New Roman" w:eastAsia="Calibri" w:hAnsi="Times New Roman"/>
+          <w:i/>
+          <w:iCs/>
+          <w:sz w:val="24"/>
+          <w:szCs w:val="24"/>
+        </w:rPr>
+        <w:t>Docker</w:t>
+      </w:r>
+      <w:r>
+        <w:rPr>
+          <w:rFonts w:ascii="Times New Roman" w:eastAsia="Calibri" w:hAnsi="Times New Roman"/>
+          <w:sz w:val="24"/>
+          <w:szCs w:val="24"/>
+        </w:rPr>
+        <w:t>. Warunkiem koniecznym przejścia testu jest dostęp do lokalnie zainstalowanego środowiska Docker.</w:t>
+      </w:r>
+    </w:p>
+    <w:p>
+      <w:pPr>
+        <w:tabs>
+          <w:tab w:val="left" w:pos="709"/>
+          <w:tab w:val="center" w:pos="4536"/>
+        </w:tabs>
+        <w:spacing w:after="0"/>
+        <w:jc w:val="both"/>
+        <w:rPr>
+          <w:rFonts w:ascii="Times New Roman" w:eastAsia="Calibri" w:hAnsi="Times New Roman"/>
+          <w:sz w:val="24"/>
+          <w:szCs w:val="24"/>
+        </w:rPr>
+      </w:pPr>
+      <w:r>
+        <w:rPr>
+          <w:rFonts w:ascii="Times New Roman" w:eastAsia="Calibri" w:hAnsi="Times New Roman"/>
+          <w:sz w:val="24"/>
+          <w:szCs w:val="24"/>
+        </w:rPr>
+        <w:tab/>
+        <w:t xml:space="preserve">Do zbudowania aplikacji klienta wykorzystany jest kod znajdujący się w katalogu o nazwie </w:t>
+      </w:r>
+      <w:proofErr w:type="spellStart"/>
+      <w:r>
+        <w:rPr>
+          <w:rFonts w:ascii="Times New Roman" w:eastAsia="Calibri" w:hAnsi="Times New Roman"/>
+          <w:i/>
+          <w:iCs/>
+          <w:sz w:val="24"/>
+          <w:szCs w:val="24"/>
+        </w:rPr>
+        <w:t>client</w:t>
+      </w:r>
+      <w:proofErr w:type="spellEnd"/>
+      <w:r>
+        <w:rPr>
+          <w:rFonts w:ascii="Times New Roman" w:eastAsia="Calibri" w:hAnsi="Times New Roman"/>
+          <w:sz w:val="24"/>
+          <w:szCs w:val="24"/>
+        </w:rPr>
+        <w:t xml:space="preserve">. </w:t>
+      </w:r>
+      <w:r>
+        <w:rPr>
+          <w:rFonts w:ascii="Times New Roman" w:eastAsia="Calibri" w:hAnsi="Times New Roman"/>
+          <w:sz w:val="24"/>
+          <w:szCs w:val="24"/>
+        </w:rPr>
+        <w:t>W folderze public znajduje się szablon strony internetowej.</w:t>
+      </w:r>
+      <w:r>
+        <w:rPr>
+          <w:rFonts w:ascii="Times New Roman" w:eastAsia="Calibri" w:hAnsi="Times New Roman"/>
+          <w:sz w:val="24"/>
+          <w:szCs w:val="24"/>
+        </w:rPr>
+        <w:t xml:space="preserve"> Folder </w:t>
+      </w:r>
+      <w:proofErr w:type="spellStart"/>
+      <w:r>
+        <w:rPr>
+          <w:rFonts w:ascii="Times New Roman" w:eastAsia="Calibri" w:hAnsi="Times New Roman"/>
+          <w:i/>
+          <w:iCs/>
+          <w:sz w:val="24"/>
+          <w:szCs w:val="24"/>
+        </w:rPr>
+        <w:t>src</w:t>
+      </w:r>
+      <w:proofErr w:type="spellEnd"/>
+      <w:r>
+        <w:rPr>
+          <w:rFonts w:ascii="Times New Roman" w:eastAsia="Calibri" w:hAnsi="Times New Roman"/>
+          <w:i/>
+          <w:iCs/>
+          <w:sz w:val="24"/>
+          <w:szCs w:val="24"/>
+        </w:rPr>
+        <w:t>/</w:t>
+      </w:r>
+      <w:proofErr w:type="spellStart"/>
+      <w:r>
+        <w:rPr>
+          <w:rFonts w:ascii="Times New Roman" w:eastAsia="Calibri" w:hAnsi="Times New Roman"/>
+          <w:i/>
+          <w:iCs/>
+          <w:sz w:val="24"/>
+          <w:szCs w:val="24"/>
+        </w:rPr>
+        <w:t>api</w:t>
+      </w:r>
+      <w:proofErr w:type="spellEnd"/>
+      <w:r>
+        <w:rPr>
+          <w:rFonts w:ascii="Times New Roman" w:eastAsia="Calibri" w:hAnsi="Times New Roman"/>
+          <w:sz w:val="24"/>
+          <w:szCs w:val="24"/>
+        </w:rPr>
+        <w:t xml:space="preserve"> </w:t>
+      </w:r>
+      <w:r>
+        <w:rPr>
+          <w:rFonts w:ascii="Times New Roman" w:eastAsia="Calibri" w:hAnsi="Times New Roman"/>
+          <w:sz w:val="24"/>
+          <w:szCs w:val="24"/>
+        </w:rPr>
+        <w:lastRenderedPageBreak/>
+        <w:t>zawiera</w:t>
+      </w:r>
+      <w:r>
+        <w:rPr>
+          <w:rFonts w:ascii="Times New Roman" w:eastAsia="Calibri" w:hAnsi="Times New Roman"/>
+          <w:sz w:val="24"/>
+          <w:szCs w:val="24"/>
+        </w:rPr>
+        <w:t xml:space="preserve"> stałe takie jak adres URL serwera aplikacji, adresy URL widoków aplikacji, zmienne globalne</w:t>
+      </w:r>
+      <w:r>
+        <w:rPr>
+          <w:rFonts w:ascii="Times New Roman" w:eastAsia="Calibri" w:hAnsi="Times New Roman"/>
+          <w:sz w:val="24"/>
+          <w:szCs w:val="24"/>
+        </w:rPr>
+        <w:t>.</w:t>
+      </w:r>
+      <w:r>
+        <w:rPr>
+          <w:rFonts w:ascii="Times New Roman" w:eastAsia="Calibri" w:hAnsi="Times New Roman"/>
+          <w:sz w:val="24"/>
+          <w:szCs w:val="24"/>
+        </w:rPr>
+        <w:t xml:space="preserve"> Logo AGH zostało umieszczone w katalogu </w:t>
+      </w:r>
+      <w:proofErr w:type="spellStart"/>
+      <w:r>
+        <w:rPr>
+          <w:rFonts w:ascii="Times New Roman" w:eastAsia="Calibri" w:hAnsi="Times New Roman"/>
+          <w:i/>
+          <w:iCs/>
+          <w:sz w:val="24"/>
+          <w:szCs w:val="24"/>
+        </w:rPr>
+        <w:t>src</w:t>
+      </w:r>
+      <w:proofErr w:type="spellEnd"/>
+      <w:r>
+        <w:rPr>
+          <w:rFonts w:ascii="Times New Roman" w:eastAsia="Calibri" w:hAnsi="Times New Roman"/>
+          <w:i/>
+          <w:iCs/>
+          <w:sz w:val="24"/>
+          <w:szCs w:val="24"/>
+        </w:rPr>
+        <w:t>/</w:t>
+      </w:r>
+      <w:proofErr w:type="spellStart"/>
+      <w:r>
+        <w:rPr>
+          <w:rFonts w:ascii="Times New Roman" w:eastAsia="Calibri" w:hAnsi="Times New Roman"/>
+          <w:i/>
+          <w:iCs/>
+          <w:sz w:val="24"/>
+          <w:szCs w:val="24"/>
+        </w:rPr>
+        <w:t>assets</w:t>
+      </w:r>
+      <w:proofErr w:type="spellEnd"/>
+      <w:r>
+        <w:rPr>
+          <w:rFonts w:ascii="Times New Roman" w:eastAsia="Calibri" w:hAnsi="Times New Roman"/>
+          <w:sz w:val="24"/>
+          <w:szCs w:val="24"/>
+        </w:rPr>
+        <w:t>.</w:t>
+      </w:r>
+      <w:r>
+        <w:rPr>
+          <w:rFonts w:ascii="Times New Roman" w:eastAsia="Calibri" w:hAnsi="Times New Roman"/>
+          <w:sz w:val="24"/>
+          <w:szCs w:val="24"/>
+        </w:rPr>
+        <w:t xml:space="preserve"> </w:t>
+      </w:r>
+      <w:r>
+        <w:rPr>
+          <w:rFonts w:ascii="Times New Roman" w:eastAsia="Calibri" w:hAnsi="Times New Roman"/>
+          <w:sz w:val="24"/>
+          <w:szCs w:val="24"/>
+        </w:rPr>
+        <w:t xml:space="preserve">Katalog </w:t>
+      </w:r>
+      <w:proofErr w:type="spellStart"/>
+      <w:r>
+        <w:rPr>
+          <w:rFonts w:ascii="Times New Roman" w:eastAsia="Calibri" w:hAnsi="Times New Roman"/>
+          <w:i/>
+          <w:iCs/>
+          <w:sz w:val="24"/>
+          <w:szCs w:val="24"/>
+        </w:rPr>
+        <w:t>src</w:t>
+      </w:r>
+      <w:proofErr w:type="spellEnd"/>
+      <w:r>
+        <w:rPr>
+          <w:rFonts w:ascii="Times New Roman" w:eastAsia="Calibri" w:hAnsi="Times New Roman"/>
+          <w:i/>
+          <w:iCs/>
+          <w:sz w:val="24"/>
+          <w:szCs w:val="24"/>
+        </w:rPr>
+        <w:t>/</w:t>
+      </w:r>
+      <w:proofErr w:type="spellStart"/>
+      <w:r>
+        <w:rPr>
+          <w:rFonts w:ascii="Times New Roman" w:eastAsia="Calibri" w:hAnsi="Times New Roman"/>
+          <w:i/>
+          <w:iCs/>
+          <w:sz w:val="24"/>
+          <w:szCs w:val="24"/>
+        </w:rPr>
+        <w:t>components</w:t>
+      </w:r>
+      <w:proofErr w:type="spellEnd"/>
+      <w:r>
+        <w:rPr>
+          <w:rFonts w:ascii="Times New Roman" w:eastAsia="Calibri" w:hAnsi="Times New Roman"/>
+          <w:sz w:val="24"/>
+          <w:szCs w:val="24"/>
+        </w:rPr>
+        <w:t xml:space="preserve"> zawiera kod źródłowy komponentów stworzonych w ramach </w:t>
+      </w:r>
+      <w:proofErr w:type="spellStart"/>
+      <w:r>
+        <w:rPr>
+          <w:rFonts w:ascii="Times New Roman" w:eastAsia="Calibri" w:hAnsi="Times New Roman"/>
+          <w:sz w:val="24"/>
+          <w:szCs w:val="24"/>
+        </w:rPr>
+        <w:t>frameworka</w:t>
+      </w:r>
+      <w:proofErr w:type="spellEnd"/>
+      <w:r>
+        <w:rPr>
+          <w:rFonts w:ascii="Times New Roman" w:eastAsia="Calibri" w:hAnsi="Times New Roman"/>
+          <w:sz w:val="24"/>
+          <w:szCs w:val="24"/>
+        </w:rPr>
+        <w:t xml:space="preserve"> </w:t>
+      </w:r>
+      <w:proofErr w:type="spellStart"/>
+      <w:r>
+        <w:rPr>
+          <w:rFonts w:ascii="Times New Roman" w:eastAsia="Calibri" w:hAnsi="Times New Roman"/>
+          <w:sz w:val="24"/>
+          <w:szCs w:val="24"/>
+        </w:rPr>
+        <w:t>ReactJS</w:t>
+      </w:r>
+      <w:proofErr w:type="spellEnd"/>
+      <w:r>
+        <w:rPr>
+          <w:rFonts w:ascii="Times New Roman" w:eastAsia="Calibri" w:hAnsi="Times New Roman"/>
+          <w:sz w:val="24"/>
+          <w:szCs w:val="24"/>
+        </w:rPr>
+        <w:t>.</w:t>
+      </w:r>
+    </w:p>
+    <w:p>
+      <w:pPr>
+        <w:tabs>
+          <w:tab w:val="left" w:pos="709"/>
+          <w:tab w:val="center" w:pos="4536"/>
+        </w:tabs>
+        <w:spacing w:after="0"/>
+        <w:jc w:val="both"/>
+        <w:rPr>
+          <w:rFonts w:ascii="Times New Roman" w:eastAsia="Calibri" w:hAnsi="Times New Roman"/>
+          <w:sz w:val="24"/>
+          <w:szCs w:val="24"/>
+        </w:rPr>
+      </w:pPr>
+      <w:r>
+        <w:rPr>
+          <w:rFonts w:ascii="Times New Roman" w:eastAsia="Calibri" w:hAnsi="Times New Roman"/>
+          <w:sz w:val="24"/>
+          <w:szCs w:val="24"/>
+        </w:rPr>
+        <w:tab/>
+      </w:r>
+      <w:r>
+        <w:rPr>
+          <w:rFonts w:ascii="Times New Roman" w:eastAsia="Calibri" w:hAnsi="Times New Roman"/>
+          <w:sz w:val="24"/>
+          <w:szCs w:val="24"/>
+        </w:rPr>
+        <w:t xml:space="preserve">Serwis czujników jest budowany na podstawie kodu źródłowego dostępnego w katalogu </w:t>
+      </w:r>
+      <w:r>
+        <w:rPr>
+          <w:rFonts w:ascii="Times New Roman" w:eastAsia="Calibri" w:hAnsi="Times New Roman"/>
+          <w:i/>
+          <w:iCs/>
+          <w:sz w:val="24"/>
+          <w:szCs w:val="24"/>
+        </w:rPr>
+        <w:t>sensor-service</w:t>
+      </w:r>
+      <w:r>
+        <w:rPr>
+          <w:rFonts w:ascii="Times New Roman" w:eastAsia="Calibri" w:hAnsi="Times New Roman"/>
+          <w:sz w:val="24"/>
+          <w:szCs w:val="24"/>
+        </w:rPr>
+        <w:t xml:space="preserve">. </w:t>
+      </w:r>
+      <w:r>
+        <w:rPr>
+          <w:rFonts w:ascii="Times New Roman" w:eastAsia="Calibri" w:hAnsi="Times New Roman"/>
+          <w:sz w:val="24"/>
+          <w:szCs w:val="24"/>
+        </w:rPr>
+        <w:t xml:space="preserve">Logika działania aplikacji znajduje się w folderze </w:t>
+      </w:r>
+      <w:proofErr w:type="spellStart"/>
+      <w:r>
+        <w:rPr>
+          <w:rFonts w:ascii="Times New Roman" w:eastAsia="Calibri" w:hAnsi="Times New Roman"/>
+          <w:i/>
+          <w:iCs/>
+          <w:sz w:val="24"/>
+          <w:szCs w:val="24"/>
+        </w:rPr>
+        <w:t>src</w:t>
+      </w:r>
+      <w:proofErr w:type="spellEnd"/>
+      <w:r>
+        <w:rPr>
+          <w:rFonts w:ascii="Times New Roman" w:eastAsia="Calibri" w:hAnsi="Times New Roman"/>
+          <w:sz w:val="24"/>
+          <w:szCs w:val="24"/>
+        </w:rPr>
+        <w:t xml:space="preserve">. </w:t>
+      </w:r>
+      <w:r>
+        <w:rPr>
+          <w:rFonts w:ascii="Times New Roman" w:eastAsia="Calibri" w:hAnsi="Times New Roman"/>
+          <w:sz w:val="24"/>
+          <w:szCs w:val="24"/>
+        </w:rPr>
+        <w:t xml:space="preserve">Aplikacja została stworzona na podstawie architektury warstwowej analogicznie do serwisu autoryzacji. </w:t>
+      </w:r>
+      <w:r>
+        <w:rPr>
+          <w:rFonts w:ascii="Times New Roman" w:eastAsia="Calibri" w:hAnsi="Times New Roman"/>
+          <w:sz w:val="24"/>
+          <w:szCs w:val="24"/>
+        </w:rPr>
+        <w:t xml:space="preserve">W </w:t>
+      </w:r>
+      <w:r>
+        <w:rPr>
+          <w:rFonts w:ascii="Times New Roman" w:eastAsia="Calibri" w:hAnsi="Times New Roman"/>
+          <w:sz w:val="24"/>
+          <w:szCs w:val="24"/>
+        </w:rPr>
+        <w:t>katalog</w:t>
+      </w:r>
+      <w:r>
+        <w:rPr>
+          <w:rFonts w:ascii="Times New Roman" w:eastAsia="Calibri" w:hAnsi="Times New Roman"/>
+          <w:sz w:val="24"/>
+          <w:szCs w:val="24"/>
+        </w:rPr>
+        <w:t>u</w:t>
+      </w:r>
+      <w:r>
+        <w:rPr>
+          <w:rFonts w:ascii="Times New Roman" w:eastAsia="Calibri" w:hAnsi="Times New Roman"/>
+          <w:sz w:val="24"/>
+          <w:szCs w:val="24"/>
+        </w:rPr>
+        <w:t xml:space="preserve"> </w:t>
+      </w:r>
+      <w:proofErr w:type="spellStart"/>
+      <w:r>
+        <w:rPr>
+          <w:rFonts w:ascii="Times New Roman" w:eastAsia="Calibri" w:hAnsi="Times New Roman"/>
+          <w:i/>
+          <w:iCs/>
+          <w:sz w:val="24"/>
+          <w:szCs w:val="24"/>
+        </w:rPr>
+        <w:t>src</w:t>
+      </w:r>
+      <w:proofErr w:type="spellEnd"/>
+      <w:r>
+        <w:rPr>
+          <w:rFonts w:ascii="Times New Roman" w:eastAsia="Calibri" w:hAnsi="Times New Roman"/>
+          <w:i/>
+          <w:iCs/>
+          <w:sz w:val="24"/>
+          <w:szCs w:val="24"/>
+        </w:rPr>
+        <w:t>/</w:t>
+      </w:r>
+      <w:proofErr w:type="spellStart"/>
+      <w:r>
+        <w:rPr>
+          <w:rFonts w:ascii="Times New Roman" w:eastAsia="Calibri" w:hAnsi="Times New Roman"/>
+          <w:i/>
+          <w:iCs/>
+          <w:sz w:val="24"/>
+          <w:szCs w:val="24"/>
+        </w:rPr>
+        <w:t>logger</w:t>
+      </w:r>
+      <w:proofErr w:type="spellEnd"/>
+      <w:r>
+        <w:rPr>
+          <w:rFonts w:ascii="Times New Roman" w:eastAsia="Calibri" w:hAnsi="Times New Roman"/>
+          <w:i/>
+          <w:iCs/>
+          <w:sz w:val="24"/>
+          <w:szCs w:val="24"/>
+        </w:rPr>
+        <w:t xml:space="preserve"> </w:t>
+      </w:r>
+      <w:r>
+        <w:rPr>
+          <w:rFonts w:ascii="Times New Roman" w:eastAsia="Calibri" w:hAnsi="Times New Roman"/>
+          <w:sz w:val="24"/>
+          <w:szCs w:val="24"/>
+        </w:rPr>
+        <w:t>została umieszczona</w:t>
+      </w:r>
+      <w:r>
+        <w:rPr>
+          <w:rFonts w:ascii="Times New Roman" w:eastAsia="Calibri" w:hAnsi="Times New Roman"/>
+          <w:sz w:val="24"/>
+          <w:szCs w:val="24"/>
+        </w:rPr>
+        <w:t xml:space="preserve"> implementacj</w:t>
+      </w:r>
+      <w:r>
+        <w:rPr>
+          <w:rFonts w:ascii="Times New Roman" w:eastAsia="Calibri" w:hAnsi="Times New Roman"/>
+          <w:sz w:val="24"/>
+          <w:szCs w:val="24"/>
+        </w:rPr>
+        <w:t>a</w:t>
+      </w:r>
+      <w:r>
+        <w:rPr>
+          <w:rFonts w:ascii="Times New Roman" w:eastAsia="Calibri" w:hAnsi="Times New Roman"/>
+          <w:sz w:val="24"/>
+          <w:szCs w:val="24"/>
+        </w:rPr>
+        <w:t xml:space="preserve"> mechanizmu logowania zdarzeń. Framework </w:t>
+      </w:r>
+      <w:proofErr w:type="spellStart"/>
+      <w:r>
+        <w:rPr>
+          <w:rFonts w:ascii="Times New Roman" w:eastAsia="Calibri" w:hAnsi="Times New Roman"/>
+          <w:sz w:val="24"/>
+          <w:szCs w:val="24"/>
+        </w:rPr>
+        <w:t>ExpressJS</w:t>
+      </w:r>
+      <w:proofErr w:type="spellEnd"/>
+      <w:r>
+        <w:rPr>
+          <w:rFonts w:ascii="Times New Roman" w:eastAsia="Calibri" w:hAnsi="Times New Roman"/>
+          <w:sz w:val="24"/>
+          <w:szCs w:val="24"/>
+        </w:rPr>
+        <w:t xml:space="preserve"> umożliwia dodanie własnych funkcji pomocniczych wywoływanych przed procesowaniem żądania. W związku z tym został utworzony folder </w:t>
+      </w:r>
+      <w:proofErr w:type="spellStart"/>
+      <w:r>
+        <w:rPr>
+          <w:rFonts w:ascii="Times New Roman" w:eastAsia="Calibri" w:hAnsi="Times New Roman"/>
+          <w:i/>
+          <w:iCs/>
+          <w:sz w:val="24"/>
+          <w:szCs w:val="24"/>
+        </w:rPr>
+        <w:t>src</w:t>
+      </w:r>
+      <w:proofErr w:type="spellEnd"/>
+      <w:r>
+        <w:rPr>
+          <w:rFonts w:ascii="Times New Roman" w:eastAsia="Calibri" w:hAnsi="Times New Roman"/>
+          <w:i/>
+          <w:iCs/>
+          <w:sz w:val="24"/>
+          <w:szCs w:val="24"/>
+        </w:rPr>
+        <w:t>/</w:t>
+      </w:r>
+      <w:proofErr w:type="spellStart"/>
+      <w:r>
+        <w:rPr>
+          <w:rFonts w:ascii="Times New Roman" w:eastAsia="Calibri" w:hAnsi="Times New Roman"/>
+          <w:i/>
+          <w:iCs/>
+          <w:sz w:val="24"/>
+          <w:szCs w:val="24"/>
+        </w:rPr>
+        <w:t>middleware</w:t>
+      </w:r>
+      <w:proofErr w:type="spellEnd"/>
+      <w:r>
+        <w:rPr>
+          <w:rFonts w:ascii="Times New Roman" w:eastAsia="Calibri" w:hAnsi="Times New Roman"/>
+          <w:sz w:val="24"/>
+          <w:szCs w:val="24"/>
+        </w:rPr>
+        <w:t>, który zawiera implementację funkcji pomocniczych używanych p</w:t>
+      </w:r>
+      <w:r>
+        <w:rPr>
+          <w:rFonts w:ascii="Times New Roman" w:eastAsia="Calibri" w:hAnsi="Times New Roman"/>
+          <w:sz w:val="24"/>
+          <w:szCs w:val="24"/>
+        </w:rPr>
+        <w:t>odczas</w:t>
+      </w:r>
+      <w:r>
+        <w:rPr>
+          <w:rFonts w:ascii="Times New Roman" w:eastAsia="Calibri" w:hAnsi="Times New Roman"/>
+          <w:sz w:val="24"/>
+          <w:szCs w:val="24"/>
+        </w:rPr>
+        <w:t xml:space="preserve"> procesowani</w:t>
+      </w:r>
+      <w:r>
+        <w:rPr>
+          <w:rFonts w:ascii="Times New Roman" w:eastAsia="Calibri" w:hAnsi="Times New Roman"/>
+          <w:sz w:val="24"/>
+          <w:szCs w:val="24"/>
+        </w:rPr>
+        <w:t>a</w:t>
+      </w:r>
+      <w:r>
+        <w:rPr>
+          <w:rFonts w:ascii="Times New Roman" w:eastAsia="Calibri" w:hAnsi="Times New Roman"/>
+          <w:sz w:val="24"/>
+          <w:szCs w:val="24"/>
+        </w:rPr>
+        <w:t xml:space="preserve"> plików. </w:t>
+      </w:r>
+      <w:r>
+        <w:rPr>
+          <w:rFonts w:ascii="Times New Roman" w:eastAsia="Calibri" w:hAnsi="Times New Roman"/>
+          <w:sz w:val="24"/>
+          <w:szCs w:val="24"/>
+        </w:rPr>
+        <w:t xml:space="preserve">W folderze </w:t>
+      </w:r>
+      <w:proofErr w:type="spellStart"/>
+      <w:r>
+        <w:rPr>
+          <w:rFonts w:ascii="Times New Roman" w:eastAsia="Calibri" w:hAnsi="Times New Roman"/>
+          <w:i/>
+          <w:iCs/>
+          <w:sz w:val="24"/>
+          <w:szCs w:val="24"/>
+        </w:rPr>
+        <w:t>resource</w:t>
+      </w:r>
+      <w:proofErr w:type="spellEnd"/>
+      <w:r>
+        <w:rPr>
+          <w:rFonts w:ascii="Times New Roman" w:eastAsia="Calibri" w:hAnsi="Times New Roman"/>
+          <w:sz w:val="24"/>
+          <w:szCs w:val="24"/>
+        </w:rPr>
+        <w:t xml:space="preserve"> została umieszczona JSON </w:t>
+      </w:r>
+      <w:proofErr w:type="spellStart"/>
+      <w:r>
+        <w:rPr>
+          <w:rFonts w:ascii="Times New Roman" w:eastAsia="Calibri" w:hAnsi="Times New Roman"/>
+          <w:sz w:val="24"/>
+          <w:szCs w:val="24"/>
+        </w:rPr>
+        <w:t>Schema</w:t>
+      </w:r>
+      <w:proofErr w:type="spellEnd"/>
+      <w:r>
+        <w:rPr>
+          <w:rFonts w:ascii="Times New Roman" w:eastAsia="Calibri" w:hAnsi="Times New Roman"/>
+          <w:sz w:val="24"/>
+          <w:szCs w:val="24"/>
+        </w:rPr>
+        <w:t xml:space="preserve">, na podstawie której następuje walidacja dokumentów reprezentujących projekty badawcze. </w:t>
+      </w:r>
+      <w:r>
+        <w:rPr>
+          <w:rFonts w:ascii="Times New Roman" w:eastAsia="Calibri" w:hAnsi="Times New Roman"/>
+          <w:sz w:val="24"/>
+          <w:szCs w:val="24"/>
+        </w:rPr>
+        <w:t xml:space="preserve">Folder </w:t>
+      </w:r>
+      <w:r>
+        <w:rPr>
+          <w:rFonts w:ascii="Times New Roman" w:eastAsia="Calibri" w:hAnsi="Times New Roman"/>
+          <w:i/>
+          <w:iCs/>
+          <w:sz w:val="24"/>
+          <w:szCs w:val="24"/>
+        </w:rPr>
+        <w:t>__test__</w:t>
+      </w:r>
+      <w:r>
+        <w:rPr>
+          <w:rFonts w:ascii="Times New Roman" w:eastAsia="Calibri" w:hAnsi="Times New Roman"/>
+          <w:sz w:val="24"/>
+          <w:szCs w:val="24"/>
+        </w:rPr>
+        <w:t xml:space="preserve"> zawiera testy integracyjne kontrolerów udostępni</w:t>
+      </w:r>
+      <w:r>
+        <w:rPr>
+          <w:rFonts w:ascii="Times New Roman" w:eastAsia="Calibri" w:hAnsi="Times New Roman"/>
+          <w:sz w:val="24"/>
+          <w:szCs w:val="24"/>
+        </w:rPr>
+        <w:t>o</w:t>
+      </w:r>
+      <w:r>
+        <w:rPr>
+          <w:rFonts w:ascii="Times New Roman" w:eastAsia="Calibri" w:hAnsi="Times New Roman"/>
+          <w:sz w:val="24"/>
+          <w:szCs w:val="24"/>
+        </w:rPr>
+        <w:t>nych przez serwer aplikacji.</w:t>
+      </w:r>
+    </w:p>
+    <w:p>
+      <w:pPr>
+        <w:tabs>
+          <w:tab w:val="left" w:pos="709"/>
+          <w:tab w:val="center" w:pos="4536"/>
+        </w:tabs>
+        <w:jc w:val="both"/>
+        <w:rPr>
+          <w:rFonts w:ascii="Times New Roman" w:eastAsia="Calibri" w:hAnsi="Times New Roman"/>
+          <w:sz w:val="24"/>
+          <w:szCs w:val="24"/>
+        </w:rPr>
+      </w:pPr>
+      <w:r>
+        <w:rPr>
+          <w:rFonts w:ascii="Times New Roman" w:eastAsia="Calibri" w:hAnsi="Times New Roman"/>
+          <w:sz w:val="24"/>
+          <w:szCs w:val="24"/>
+        </w:rPr>
+        <w:tab/>
+        <w:t xml:space="preserve">Komponent odpowiedzialny za działanie mechanizmu Service Discovery jest tworzony na podstawie kodu źródłowego znajdującego się w katalogu </w:t>
+      </w:r>
+      <w:r>
+        <w:rPr>
+          <w:rFonts w:ascii="Times New Roman" w:eastAsia="Calibri" w:hAnsi="Times New Roman"/>
+          <w:i/>
+          <w:iCs/>
+          <w:sz w:val="24"/>
+          <w:szCs w:val="24"/>
+        </w:rPr>
+        <w:t>service-registry</w:t>
+      </w:r>
+      <w:r>
+        <w:rPr>
+          <w:rFonts w:ascii="Times New Roman" w:eastAsia="Calibri" w:hAnsi="Times New Roman"/>
+          <w:sz w:val="24"/>
+          <w:szCs w:val="24"/>
+        </w:rPr>
+        <w:t xml:space="preserve">. Komponent nie zawiera implementacji żadnej logiki biznesowej, ponieważ do uruchomienia mechanizmu wystarczy dodanie adnotacji @EnableEurekaServer w głównej klasie aplikacji. Konfiguracja działania mechanizmu jest umieszczona w folderze </w:t>
+      </w:r>
+      <w:proofErr w:type="spellStart"/>
+      <w:r>
+        <w:rPr>
+          <w:rFonts w:ascii="Times New Roman" w:eastAsia="Calibri" w:hAnsi="Times New Roman"/>
+          <w:i/>
+          <w:iCs/>
+          <w:sz w:val="24"/>
+          <w:szCs w:val="24"/>
+        </w:rPr>
+        <w:t>src</w:t>
+      </w:r>
+      <w:proofErr w:type="spellEnd"/>
+      <w:r>
+        <w:rPr>
+          <w:rFonts w:ascii="Times New Roman" w:eastAsia="Calibri" w:hAnsi="Times New Roman"/>
+          <w:i/>
+          <w:iCs/>
+          <w:sz w:val="24"/>
+          <w:szCs w:val="24"/>
+        </w:rPr>
+        <w:t>/</w:t>
+      </w:r>
+      <w:proofErr w:type="spellStart"/>
+      <w:r>
+        <w:rPr>
+          <w:rFonts w:ascii="Times New Roman" w:eastAsia="Calibri" w:hAnsi="Times New Roman"/>
+          <w:i/>
+          <w:iCs/>
+          <w:sz w:val="24"/>
+          <w:szCs w:val="24"/>
+        </w:rPr>
+        <w:t>main</w:t>
+      </w:r>
+      <w:proofErr w:type="spellEnd"/>
+      <w:r>
+        <w:rPr>
+          <w:rFonts w:ascii="Times New Roman" w:eastAsia="Calibri" w:hAnsi="Times New Roman"/>
+          <w:i/>
+          <w:iCs/>
+          <w:sz w:val="24"/>
+          <w:szCs w:val="24"/>
+        </w:rPr>
+        <w:t>/</w:t>
+      </w:r>
+      <w:proofErr w:type="spellStart"/>
+      <w:r>
+        <w:rPr>
+          <w:rFonts w:ascii="Times New Roman" w:eastAsia="Calibri" w:hAnsi="Times New Roman"/>
+          <w:i/>
+          <w:iCs/>
+          <w:sz w:val="24"/>
+          <w:szCs w:val="24"/>
+        </w:rPr>
+        <w:t>resources</w:t>
+      </w:r>
+      <w:proofErr w:type="spellEnd"/>
+      <w:r>
+        <w:rPr>
+          <w:rFonts w:ascii="Times New Roman" w:eastAsia="Calibri" w:hAnsi="Times New Roman"/>
+          <w:sz w:val="24"/>
+          <w:szCs w:val="24"/>
+        </w:rPr>
+        <w:t>.</w:t>
+      </w:r>
     </w:p>
     <w:p>
       <w:pPr>
@@ -3090,7 +5782,16 @@
           <w:szCs w:val="24"/>
         </w:rPr>
         <w:tab/>
-        <w:t>Ważnym aspektem związanym z wykorzystaniem technologii konteneryzacji jest oddzielenie kontenera od środowiska zewnętrznego. Aplikacja działa w taki sam sposób na dowolnym systemie operacyjnym lub maszynie wirtualnej. Wobec tego można przetestować program na lokalnej maszynie nie wpływając na działanie systemu na środowisku produkcyjnym. W przypadku naprawy błędu wystarczy zreprodukować dane wejściowe, które spowodowały błąd i wprowadzić konieczne poprawki.</w:t>
+        <w:t xml:space="preserve">Ważnym aspektem związanym z wykorzystaniem technologii konteneryzacji jest oddzielenie kontenera od środowiska zewnętrznego. Aplikacja działa w taki sam sposób na </w:t>
+      </w:r>
+      <w:r>
+        <w:rPr>
+          <w:rFonts w:ascii="Times New Roman" w:eastAsia="Calibri" w:hAnsi="Times New Roman"/>
+          <w:sz w:val="24"/>
+          <w:szCs w:val="24"/>
+        </w:rPr>
+        <w:lastRenderedPageBreak/>
+        <w:t>dowolnym systemie operacyjnym lub maszynie wirtualnej. Wobec tego można przetestować program na lokalnej maszynie nie wpływając na działanie systemu na środowisku produkcyjnym. W przypadku naprawy błędu wystarczy zreprodukować dane wejściowe, które spowodowały błąd i wprowadzić konieczne poprawki.</w:t>
       </w:r>
     </w:p>
     <w:p>
@@ -3174,16 +5875,7 @@
           <w:szCs w:val="24"/>
         </w:rPr>
         <w:tab/>
-        <w:t xml:space="preserve">W momencie pisania niniejszej pracy kod źródłowy programu jest umieszczony na platformie GitHub. W celu zabezpieczenia wrażliwych informacji dotyczących sposobu </w:t>
-      </w:r>
-      <w:r>
-        <w:rPr>
-          <w:rFonts w:ascii="Times New Roman" w:eastAsia="Calibri" w:hAnsi="Times New Roman"/>
-          <w:sz w:val="24"/>
-          <w:szCs w:val="24"/>
-        </w:rPr>
-        <w:lastRenderedPageBreak/>
-        <w:t>budowania API-</w:t>
+        <w:t>W momencie pisania niniejszej pracy kod źródłowy programu jest umieszczony na platformie GitHub. W celu zabezpieczenia wrażliwych informacji dotyczących sposobu budowania API-</w:t>
       </w:r>
       <w:proofErr w:type="spellStart"/>
       <w:r>
@@ -3592,7 +6284,7 @@
           <v:shape id="_x0000_i1025" type="#_x0000_t75" style="width:453.6pt;height:42.35pt" o:ole="">
             <v:imagedata r:id="rId11" o:title=""/>
           </v:shape>
-          <o:OLEObject Type="Embed" ProgID="Word.OpenDocumentText.12" ShapeID="_x0000_i1025" DrawAspect="Content" ObjectID="_1754733942" r:id="rId12"/>
+          <o:OLEObject Type="Embed" ProgID="Word.OpenDocumentText.12" ShapeID="_x0000_i1025" DrawAspect="Content" ObjectID="_1754758933" r:id="rId12"/>
         </w:object>
       </w:r>
     </w:p>
@@ -3808,7 +6500,16 @@
           <w:sz w:val="24"/>
           <w:szCs w:val="24"/>
         </w:rPr>
-        <w:t xml:space="preserve">. Ostatnia komenda tworzy klucz prywatny na podstawie danych z pliku </w:t>
+        <w:t xml:space="preserve">. Ostatnia komenda tworzy klucz </w:t>
+      </w:r>
+      <w:r>
+        <w:rPr>
+          <w:rFonts w:ascii="Times New Roman" w:eastAsia="Calibri" w:hAnsi="Times New Roman"/>
+          <w:sz w:val="24"/>
+          <w:szCs w:val="24"/>
+        </w:rPr>
+        <w:lastRenderedPageBreak/>
+        <w:t xml:space="preserve">prywatny na podstawie danych z pliku </w:t>
       </w:r>
       <w:proofErr w:type="spellStart"/>
       <w:r>
@@ -4214,7 +6915,7 @@
           <v:shape id="_x0000_i1026" type="#_x0000_t75" style="width:453.6pt;height:29.05pt" o:ole="">
             <v:imagedata r:id="rId13" o:title=""/>
           </v:shape>
-          <o:OLEObject Type="Embed" ProgID="Word.OpenDocumentText.12" ShapeID="_x0000_i1026" DrawAspect="Content" ObjectID="_1754733943" r:id="rId14"/>
+          <o:OLEObject Type="Embed" ProgID="Word.OpenDocumentText.12" ShapeID="_x0000_i1026" DrawAspect="Content" ObjectID="_1754758934" r:id="rId14"/>
         </w:object>
       </w:r>
     </w:p>
@@ -4318,7 +7019,6 @@
           <w:sz w:val="24"/>
           <w:szCs w:val="24"/>
         </w:rPr>
-        <w:lastRenderedPageBreak/>
         <w:t xml:space="preserve">Przedstawiona komenda umożliwia wygenerowanie obrazów </w:t>
       </w:r>
       <w:proofErr w:type="spellStart"/>
@@ -4469,7 +7169,7 @@
           <v:shape id="_x0000_i1027" type="#_x0000_t75" style="width:453.6pt;height:24.2pt" o:ole="">
             <v:imagedata r:id="rId15" o:title=""/>
           </v:shape>
-          <o:OLEObject Type="Embed" ProgID="Word.OpenDocumentText.12" ShapeID="_x0000_i1027" DrawAspect="Content" ObjectID="_1754733944" r:id="rId16"/>
+          <o:OLEObject Type="Embed" ProgID="Word.OpenDocumentText.12" ShapeID="_x0000_i1027" DrawAspect="Content" ObjectID="_1754758935" r:id="rId16"/>
         </w:object>
       </w:r>
     </w:p>
@@ -4702,7 +7402,7 @@
           <v:shape id="_x0000_i1028" type="#_x0000_t75" style="width:453.6pt;height:23pt" o:ole="">
             <v:imagedata r:id="rId17" o:title=""/>
           </v:shape>
-          <o:OLEObject Type="Embed" ProgID="Word.OpenDocumentText.12" ShapeID="_x0000_i1028" DrawAspect="Content" ObjectID="_1754733945" r:id="rId18"/>
+          <o:OLEObject Type="Embed" ProgID="Word.OpenDocumentText.12" ShapeID="_x0000_i1028" DrawAspect="Content" ObjectID="_1754758936" r:id="rId18"/>
         </w:object>
       </w:r>
     </w:p>
@@ -4933,7 +7633,7 @@
           <v:shape id="_x0000_i1029" type="#_x0000_t75" style="width:453.6pt;height:188.65pt" o:ole="">
             <v:imagedata r:id="rId19" o:title=""/>
           </v:shape>
-          <o:OLEObject Type="Embed" ProgID="Word.OpenDocumentText.12" ShapeID="_x0000_i1029" DrawAspect="Content" ObjectID="_1754733946" r:id="rId20"/>
+          <o:OLEObject Type="Embed" ProgID="Word.OpenDocumentText.12" ShapeID="_x0000_i1029" DrawAspect="Content" ObjectID="_1754758937" r:id="rId20"/>
         </w:object>
       </w:r>
     </w:p>
@@ -5046,7 +7746,6 @@
           <w:sz w:val="24"/>
           <w:szCs w:val="24"/>
         </w:rPr>
-        <w:lastRenderedPageBreak/>
         <w:t xml:space="preserve">Powyższe polecenie wysyła żądanie HTTP typu POST. Do wysłanego żądania dołączony jest obiekt JSON (JavaScript Object </w:t>
       </w:r>
       <w:proofErr w:type="spellStart"/>
@@ -5236,7 +7935,7 @@
           <v:shape id="_x0000_i1030" type="#_x0000_t75" style="width:453.6pt;height:119.8pt" o:ole="">
             <v:imagedata r:id="rId21" o:title=""/>
           </v:shape>
-          <o:OLEObject Type="Embed" ProgID="Word.OpenDocumentText.12" ShapeID="_x0000_i1030" DrawAspect="Content" ObjectID="_1754733947" r:id="rId22"/>
+          <o:OLEObject Type="Embed" ProgID="Word.OpenDocumentText.12" ShapeID="_x0000_i1030" DrawAspect="Content" ObjectID="_1754758938" r:id="rId22"/>
         </w:object>
       </w:r>
     </w:p>
@@ -5351,7 +8050,16 @@
           <w:sz w:val="24"/>
           <w:szCs w:val="24"/>
         </w:rPr>
-        <w:t xml:space="preserve">”, Docker tworzy na nowo obraz i na podstawie tego obrazu buduje kontener i uruchamia aplikację. Analogiczny zestaw komend może być wykorzystany dla dowolnego komponentu tworzącego aplikację. W celu sprawdzenia, czy nowa wersja aplikacji uruchomiła się w sposób prawidłowy można wykorzystać komendę </w:t>
+        <w:t xml:space="preserve">”, Docker tworzy na nowo obraz i na podstawie tego obrazu buduje </w:t>
+      </w:r>
+      <w:r>
+        <w:rPr>
+          <w:rFonts w:ascii="Times New Roman" w:eastAsia="Calibri" w:hAnsi="Times New Roman"/>
+          <w:sz w:val="24"/>
+          <w:szCs w:val="24"/>
+        </w:rPr>
+        <w:lastRenderedPageBreak/>
+        <w:t xml:space="preserve">kontener i uruchamia aplikację. Analogiczny zestaw komend może być wykorzystany dla dowolnego komponentu tworzącego aplikację. W celu sprawdzenia, czy nowa wersja aplikacji uruchomiła się w sposób prawidłowy można wykorzystać komendę </w:t>
       </w:r>
       <w:proofErr w:type="spellStart"/>
       <w:r>
@@ -5494,16 +8202,7 @@
           <w:sz w:val="24"/>
           <w:szCs w:val="24"/>
         </w:rPr>
-        <w:t xml:space="preserve"> odpowiedzialność za realizację złożonych operacji może zostać podzielona na kilka niezależnych serwisów. Zatem </w:t>
-      </w:r>
-      <w:r>
-        <w:rPr>
-          <w:rFonts w:ascii="Times New Roman" w:eastAsia="Calibri" w:hAnsi="Times New Roman"/>
-          <w:sz w:val="24"/>
-          <w:szCs w:val="24"/>
-        </w:rPr>
-        <w:lastRenderedPageBreak/>
-        <w:t xml:space="preserve">w sytuacji wystąpienia błędu administrator jest zmuszony do przejrzenia logów zdarzeń w każdym komponencie uczestniczącym w realizacji żądania. </w:t>
+        <w:t xml:space="preserve"> odpowiedzialność za realizację złożonych operacji może zostać podzielona na kilka niezależnych serwisów. Zatem w sytuacji wystąpienia błędu administrator jest zmuszony do przejrzenia logów zdarzeń w każdym komponencie uczestniczącym w realizacji żądania. </w:t>
       </w:r>
     </w:p>
     <w:p>
@@ -5613,7 +8312,7 @@
           <v:shape id="_x0000_i1031" type="#_x0000_t75" style="width:453.6pt;height:29.05pt" o:ole="">
             <v:imagedata r:id="rId23" o:title=""/>
           </v:shape>
-          <o:OLEObject Type="Embed" ProgID="Word.OpenDocumentText.12" ShapeID="_x0000_i1031" DrawAspect="Content" ObjectID="_1754733948" r:id="rId24"/>
+          <o:OLEObject Type="Embed" ProgID="Word.OpenDocumentText.12" ShapeID="_x0000_i1031" DrawAspect="Content" ObjectID="_1754758939" r:id="rId24"/>
         </w:object>
       </w:r>
     </w:p>
@@ -5735,7 +8434,7 @@
           <v:shape id="_x0000_i1032" type="#_x0000_t75" style="width:453.6pt;height:93.8pt" o:ole="">
             <v:imagedata r:id="rId25" o:title=""/>
           </v:shape>
-          <o:OLEObject Type="Embed" ProgID="Word.OpenDocumentText.12" ShapeID="_x0000_i1032" DrawAspect="Content" ObjectID="_1754733949" r:id="rId26"/>
+          <o:OLEObject Type="Embed" ProgID="Word.OpenDocumentText.12" ShapeID="_x0000_i1032" DrawAspect="Content" ObjectID="_1754758940" r:id="rId26"/>
         </w:object>
       </w:r>
     </w:p>
@@ -5965,16 +8664,7 @@
           <w:sz w:val="24"/>
           <w:szCs w:val="24"/>
         </w:rPr>
-        <w:t xml:space="preserve">. Polecenie wyświetla zarchiwizowane informacje dotyczące działania aplikacji dla </w:t>
-      </w:r>
-      <w:r>
-        <w:rPr>
-          <w:rFonts w:ascii="Times New Roman" w:eastAsia="Calibri" w:hAnsi="Times New Roman"/>
-          <w:sz w:val="24"/>
-          <w:szCs w:val="24"/>
-        </w:rPr>
-        <w:lastRenderedPageBreak/>
-        <w:t xml:space="preserve">wskazanego serwisu. Framework Spring </w:t>
+        <w:t xml:space="preserve">. Polecenie wyświetla zarchiwizowane informacje dotyczące działania aplikacji dla wskazanego serwisu. Framework Spring </w:t>
       </w:r>
       <w:proofErr w:type="spellStart"/>
       <w:r>
@@ -6268,7 +8958,7 @@
           <v:shape id="_x0000_i1033" type="#_x0000_t75" style="width:453.6pt;height:41.75pt" o:ole="">
             <v:imagedata r:id="rId27" o:title=""/>
           </v:shape>
-          <o:OLEObject Type="Embed" ProgID="Word.OpenDocumentText.12" ShapeID="_x0000_i1033" DrawAspect="Content" ObjectID="_1754733950" r:id="rId28"/>
+          <o:OLEObject Type="Embed" ProgID="Word.OpenDocumentText.12" ShapeID="_x0000_i1033" DrawAspect="Content" ObjectID="_1754758941" r:id="rId28"/>
         </w:object>
       </w:r>
     </w:p>
@@ -6323,171 +9013,6 @@
         <w:t>weather</w:t>
       </w:r>
       <w:proofErr w:type="spellEnd"/>
-    </w:p>
-    <w:p>
-      <w:pPr>
-        <w:tabs>
-          <w:tab w:val="left" w:pos="709"/>
-          <w:tab w:val="center" w:pos="4536"/>
-        </w:tabs>
-        <w:rPr>
-          <w:rFonts w:ascii="Times New Roman" w:eastAsia="Calibri" w:hAnsi="Times New Roman"/>
-          <w:b/>
-          <w:bCs/>
-          <w:sz w:val="28"/>
-          <w:szCs w:val="28"/>
-        </w:rPr>
-      </w:pPr>
-    </w:p>
-    <w:p>
-      <w:pPr>
-        <w:tabs>
-          <w:tab w:val="left" w:pos="709"/>
-          <w:tab w:val="center" w:pos="4536"/>
-        </w:tabs>
-        <w:rPr>
-          <w:rFonts w:ascii="Times New Roman" w:eastAsia="Calibri" w:hAnsi="Times New Roman"/>
-          <w:b/>
-          <w:bCs/>
-          <w:sz w:val="28"/>
-          <w:szCs w:val="28"/>
-        </w:rPr>
-      </w:pPr>
-    </w:p>
-    <w:p>
-      <w:pPr>
-        <w:tabs>
-          <w:tab w:val="left" w:pos="709"/>
-          <w:tab w:val="center" w:pos="4536"/>
-        </w:tabs>
-        <w:rPr>
-          <w:rFonts w:ascii="Times New Roman" w:eastAsia="Calibri" w:hAnsi="Times New Roman"/>
-          <w:b/>
-          <w:bCs/>
-          <w:sz w:val="28"/>
-          <w:szCs w:val="28"/>
-        </w:rPr>
-      </w:pPr>
-    </w:p>
-    <w:p>
-      <w:pPr>
-        <w:tabs>
-          <w:tab w:val="left" w:pos="709"/>
-          <w:tab w:val="center" w:pos="4536"/>
-        </w:tabs>
-        <w:rPr>
-          <w:rFonts w:ascii="Times New Roman" w:eastAsia="Calibri" w:hAnsi="Times New Roman"/>
-          <w:b/>
-          <w:bCs/>
-          <w:sz w:val="28"/>
-          <w:szCs w:val="28"/>
-        </w:rPr>
-      </w:pPr>
-    </w:p>
-    <w:p>
-      <w:pPr>
-        <w:tabs>
-          <w:tab w:val="left" w:pos="709"/>
-          <w:tab w:val="center" w:pos="4536"/>
-        </w:tabs>
-        <w:rPr>
-          <w:rFonts w:ascii="Times New Roman" w:eastAsia="Calibri" w:hAnsi="Times New Roman"/>
-          <w:b/>
-          <w:bCs/>
-          <w:sz w:val="28"/>
-          <w:szCs w:val="28"/>
-        </w:rPr>
-      </w:pPr>
-    </w:p>
-    <w:p>
-      <w:pPr>
-        <w:tabs>
-          <w:tab w:val="left" w:pos="709"/>
-          <w:tab w:val="center" w:pos="4536"/>
-        </w:tabs>
-        <w:rPr>
-          <w:rFonts w:ascii="Times New Roman" w:eastAsia="Calibri" w:hAnsi="Times New Roman"/>
-          <w:b/>
-          <w:bCs/>
-          <w:sz w:val="28"/>
-          <w:szCs w:val="28"/>
-        </w:rPr>
-      </w:pPr>
-    </w:p>
-    <w:p>
-      <w:pPr>
-        <w:tabs>
-          <w:tab w:val="left" w:pos="709"/>
-          <w:tab w:val="center" w:pos="4536"/>
-        </w:tabs>
-        <w:rPr>
-          <w:rFonts w:ascii="Times New Roman" w:eastAsia="Calibri" w:hAnsi="Times New Roman"/>
-          <w:b/>
-          <w:bCs/>
-          <w:sz w:val="28"/>
-          <w:szCs w:val="28"/>
-        </w:rPr>
-      </w:pPr>
-    </w:p>
-    <w:p>
-      <w:pPr>
-        <w:tabs>
-          <w:tab w:val="left" w:pos="709"/>
-          <w:tab w:val="center" w:pos="4536"/>
-        </w:tabs>
-        <w:rPr>
-          <w:rFonts w:ascii="Times New Roman" w:eastAsia="Calibri" w:hAnsi="Times New Roman"/>
-          <w:b/>
-          <w:bCs/>
-          <w:sz w:val="28"/>
-          <w:szCs w:val="28"/>
-        </w:rPr>
-      </w:pPr>
-    </w:p>
-    <w:p>
-      <w:pPr>
-        <w:tabs>
-          <w:tab w:val="left" w:pos="709"/>
-          <w:tab w:val="center" w:pos="4536"/>
-        </w:tabs>
-        <w:rPr>
-          <w:rFonts w:ascii="Times New Roman" w:eastAsia="Calibri" w:hAnsi="Times New Roman"/>
-          <w:b/>
-          <w:bCs/>
-          <w:sz w:val="28"/>
-          <w:szCs w:val="28"/>
-        </w:rPr>
-      </w:pPr>
-    </w:p>
-    <w:p>
-      <w:pPr>
-        <w:tabs>
-          <w:tab w:val="left" w:pos="709"/>
-          <w:tab w:val="center" w:pos="4536"/>
-        </w:tabs>
-        <w:rPr>
-          <w:rFonts w:ascii="Times New Roman" w:eastAsia="Calibri" w:hAnsi="Times New Roman"/>
-          <w:b/>
-          <w:bCs/>
-          <w:sz w:val="28"/>
-          <w:szCs w:val="28"/>
-        </w:rPr>
-      </w:pPr>
-    </w:p>
-    <w:p>
-      <w:pPr>
-        <w:tabs>
-          <w:tab w:val="left" w:pos="709"/>
-          <w:tab w:val="center" w:pos="4536"/>
-        </w:tabs>
-        <w:rPr>
-          <w:rFonts w:ascii="Times New Roman" w:eastAsia="Calibri" w:hAnsi="Times New Roman"/>
-          <w:b/>
-          <w:bCs/>
-          <w:sz w:val="28"/>
-          <w:szCs w:val="28"/>
-        </w:rPr>
-      </w:pPr>
     </w:p>
     <w:p>
       <w:pPr>
@@ -7074,7 +9599,7 @@
           <v:shape id="_x0000_i1034" type="#_x0000_t75" style="width:445.9pt;height:209.9pt" o:ole="">
             <v:imagedata r:id="rId29" o:title=""/>
           </v:shape>
-          <o:OLEObject Type="Embed" ProgID="Word.OpenDocumentText.12" ShapeID="_x0000_i1034" DrawAspect="Content" ObjectID="_1754733951" r:id="rId30"/>
+          <o:OLEObject Type="Embed" ProgID="Word.OpenDocumentText.12" ShapeID="_x0000_i1034" DrawAspect="Content" ObjectID="_1754758942" r:id="rId30"/>
         </w:object>
       </w:r>
     </w:p>
@@ -14110,7 +16635,7 @@
           <v:shape id="_x0000_i1035" type="#_x0000_t75" style="width:453.6pt;height:125.15pt" o:ole="">
             <v:imagedata r:id="rId31" o:title="" cropbottom="19573f"/>
           </v:shape>
-          <o:OLEObject Type="Embed" ProgID="Word.OpenDocumentText.12" ShapeID="_x0000_i1035" DrawAspect="Content" ObjectID="_1754733952" r:id="rId32"/>
+          <o:OLEObject Type="Embed" ProgID="Word.OpenDocumentText.12" ShapeID="_x0000_i1035" DrawAspect="Content" ObjectID="_1754758943" r:id="rId32"/>
         </w:object>
       </w:r>
     </w:p>
@@ -14260,7 +16785,7 @@
           <v:shape id="_x0000_i1036" type="#_x0000_t75" style="width:453.6pt;height:146.3pt" o:ole="">
             <v:imagedata r:id="rId33" o:title="" cropbottom="14772f"/>
           </v:shape>
-          <o:OLEObject Type="Embed" ProgID="Word.OpenDocumentText.12" ShapeID="_x0000_i1036" DrawAspect="Content" ObjectID="_1754733953" r:id="rId34"/>
+          <o:OLEObject Type="Embed" ProgID="Word.OpenDocumentText.12" ShapeID="_x0000_i1036" DrawAspect="Content" ObjectID="_1754758944" r:id="rId34"/>
         </w:object>
       </w:r>
     </w:p>
@@ -14713,7 +17238,7 @@
           <v:shape id="_x0000_i1037" type="#_x0000_t75" style="width:453.6pt;height:51.45pt" o:ole="">
             <v:imagedata r:id="rId35" o:title=""/>
           </v:shape>
-          <o:OLEObject Type="Embed" ProgID="Word.OpenDocumentText.12" ShapeID="_x0000_i1037" DrawAspect="Content" ObjectID="_1754733954" r:id="rId36"/>
+          <o:OLEObject Type="Embed" ProgID="Word.OpenDocumentText.12" ShapeID="_x0000_i1037" DrawAspect="Content" ObjectID="_1754758945" r:id="rId36"/>
         </w:object>
       </w:r>
     </w:p>
@@ -16244,13 +18769,6 @@
           <w:szCs w:val="24"/>
         </w:rPr>
         <w:tab/>
-      </w:r>
-      <w:r>
-        <w:rPr>
-          <w:rFonts w:ascii="Times New Roman" w:eastAsia="Calibri" w:hAnsi="Times New Roman"/>
-          <w:sz w:val="24"/>
-          <w:szCs w:val="24"/>
-        </w:rPr>
         <w:t>Karta rezultatów widoczna w oknie prezentuje maksymalnie trzy ostatnie pomiary zarejestrowane w bazie danych.</w:t>
       </w:r>
       <w:r>
@@ -17744,10 +20262,10 @@
           <w:szCs w:val="28"/>
         </w:rPr>
         <w:object w:dxaOrig="9072" w:dyaOrig="2611" w14:anchorId="6724FD1F">
-          <v:shape id="_x0000_i1042" type="#_x0000_t75" style="width:453.6pt;height:130.7pt" o:ole="">
+          <v:shape id="_x0000_i1038" type="#_x0000_t75" style="width:453.6pt;height:130.7pt" o:ole="">
             <v:imagedata r:id="rId41" o:title=""/>
           </v:shape>
-          <o:OLEObject Type="Embed" ProgID="Word.OpenDocumentText.12" ShapeID="_x0000_i1042" DrawAspect="Content" ObjectID="_1754733955" r:id="rId42"/>
+          <o:OLEObject Type="Embed" ProgID="Word.OpenDocumentText.12" ShapeID="_x0000_i1038" DrawAspect="Content" ObjectID="_1754758946" r:id="rId42"/>
         </w:object>
       </w:r>
     </w:p>
@@ -19463,7 +21981,16 @@
                                 <w:sz w:val="22"/>
                                 <w:szCs w:val="22"/>
                               </w:rPr>
-                              <w:t xml:space="preserve">Rysunek </w:t>
+                              <w:t>Zdjęcie</w:t>
+                            </w:r>
+                            <w:r>
+                              <w:rPr>
+                                <w:rFonts w:ascii="Times New Roman" w:hAnsi="Times New Roman"/>
+                                <w:color w:val="auto"/>
+                                <w:sz w:val="22"/>
+                                <w:szCs w:val="22"/>
+                              </w:rPr>
+                              <w:t xml:space="preserve"> </w:t>
                             </w:r>
                             <w:r>
                               <w:rPr>
@@ -19558,7 +22085,16 @@
                           <w:sz w:val="22"/>
                           <w:szCs w:val="22"/>
                         </w:rPr>
-                        <w:t xml:space="preserve">Rysunek </w:t>
+                        <w:t>Zdjęcie</w:t>
+                      </w:r>
+                      <w:r>
+                        <w:rPr>
+                          <w:rFonts w:ascii="Times New Roman" w:hAnsi="Times New Roman"/>
+                          <w:color w:val="auto"/>
+                          <w:sz w:val="22"/>
+                          <w:szCs w:val="22"/>
+                        </w:rPr>
+                        <w:t xml:space="preserve"> </w:t>
                       </w:r>
                       <w:r>
                         <w:rPr>
@@ -20134,13 +22670,6 @@
           <w:szCs w:val="24"/>
         </w:rPr>
         <w:tab/>
-      </w:r>
-      <w:r>
-        <w:rPr>
-          <w:rFonts w:ascii="Times New Roman" w:eastAsia="Calibri" w:hAnsi="Times New Roman"/>
-          <w:sz w:val="24"/>
-          <w:szCs w:val="24"/>
-        </w:rPr>
         <w:t>Część operacji możliwych do realizacji w ramach systemu do akwizycji danych zostało obwarowanych wymogiem posiadania roli Administratora. Zdecydowana większość z nich została wydzielona do dedykowanego widoku panelu administratora. Administrator systemu jest odpowiedzialny za tworzenie kont oraz zarządzanie rolami i uprawnieniami użytkowników systemu.</w:t>
       </w:r>
       <w:r>
@@ -20665,22 +23194,7 @@
         </w:rPr>
         <w:lastRenderedPageBreak/>
         <w:tab/>
-      </w:r>
-      <w:r>
-        <w:rPr>
-          <w:rFonts w:ascii="Times New Roman" w:eastAsia="Calibri" w:hAnsi="Times New Roman"/>
-          <w:sz w:val="24"/>
-          <w:szCs w:val="24"/>
-        </w:rPr>
-        <w:t>W prawej części okna przeglądarki został umieszczony formularz dodania nowego użytkownika.</w:t>
-      </w:r>
-      <w:r>
-        <w:rPr>
-          <w:rFonts w:ascii="Times New Roman" w:eastAsia="Calibri" w:hAnsi="Times New Roman"/>
-          <w:sz w:val="24"/>
-          <w:szCs w:val="24"/>
-        </w:rPr>
-        <w:t xml:space="preserve"> Formularz umożliwia utworzenie nowego konta w systemie. Login jest równoznaczny z nazwą użytkownika i jest polem obowiązkowym. Email</w:t>
+        <w:t>W prawej części okna przeglądarki został umieszczony formularz dodania nowego użytkownika. Formularz umożliwia utworzenie nowego konta w systemie. Login jest równoznaczny z nazwą użytkownika i jest polem obowiązkowym. Email</w:t>
       </w:r>
       <w:r>
         <w:rPr>

</xml_diff>

<commit_message>
Add description of relational database
</commit_message>
<xml_diff>
--- a/arch-docs/docs/Mgr_Mateusz_Barnacki.docx
+++ b/arch-docs/docs/Mgr_Mateusz_Barnacki.docx
@@ -3221,6 +3221,285 @@
         </w:rPr>
         <w:lastRenderedPageBreak/>
         <w:t>Relacyjna baza danych</w:t>
+      </w:r>
+    </w:p>
+    <w:p>
+      <w:pPr>
+        <w:tabs>
+          <w:tab w:val="left" w:pos="709"/>
+          <w:tab w:val="center" w:pos="4536"/>
+        </w:tabs>
+        <w:jc w:val="both"/>
+        <w:rPr>
+          <w:rFonts w:ascii="Times New Roman" w:eastAsia="Calibri" w:hAnsi="Times New Roman"/>
+          <w:sz w:val="24"/>
+          <w:szCs w:val="24"/>
+        </w:rPr>
+      </w:pPr>
+      <w:r>
+        <w:rPr>
+          <w:rFonts w:ascii="Times New Roman" w:eastAsia="Calibri" w:hAnsi="Times New Roman"/>
+          <w:sz w:val="24"/>
+          <w:szCs w:val="24"/>
+        </w:rPr>
+        <w:tab/>
+        <w:t xml:space="preserve">W trakcie procesu projektowania architektury systemu przeanalizowano wiele możliwości składowania danych w serwisie autoryzacji. </w:t>
+      </w:r>
+      <w:r>
+        <w:rPr>
+          <w:rFonts w:ascii="Times New Roman" w:eastAsia="Calibri" w:hAnsi="Times New Roman"/>
+          <w:sz w:val="24"/>
+          <w:szCs w:val="24"/>
+        </w:rPr>
+        <w:t xml:space="preserve">Jednym z głównych argumentów przemawiających za </w:t>
+      </w:r>
+      <w:r>
+        <w:rPr>
+          <w:rFonts w:ascii="Times New Roman" w:eastAsia="Calibri" w:hAnsi="Times New Roman"/>
+          <w:sz w:val="24"/>
+          <w:szCs w:val="24"/>
+        </w:rPr>
+        <w:t>wykorzystaniem relacyjnej bazy danych było</w:t>
+      </w:r>
+      <w:r>
+        <w:rPr>
+          <w:rFonts w:ascii="Times New Roman" w:eastAsia="Calibri" w:hAnsi="Times New Roman"/>
+          <w:sz w:val="24"/>
+          <w:szCs w:val="24"/>
+        </w:rPr>
+        <w:t xml:space="preserve"> dostrzeżenie relacji pomiędzy użytkownikami, rolami i uprawnieniami. Podobne rozwiązanie mogłoby zostać </w:t>
+      </w:r>
+      <w:r>
+        <w:rPr>
+          <w:rFonts w:ascii="Times New Roman" w:eastAsia="Calibri" w:hAnsi="Times New Roman"/>
+          <w:sz w:val="24"/>
+          <w:szCs w:val="24"/>
+        </w:rPr>
+        <w:t>zaprojektowane</w:t>
+      </w:r>
+      <w:r>
+        <w:rPr>
+          <w:rFonts w:ascii="Times New Roman" w:eastAsia="Calibri" w:hAnsi="Times New Roman"/>
+          <w:sz w:val="24"/>
+          <w:szCs w:val="24"/>
+        </w:rPr>
+        <w:t xml:space="preserve"> </w:t>
+      </w:r>
+      <w:r>
+        <w:rPr>
+          <w:rFonts w:ascii="Times New Roman" w:eastAsia="Calibri" w:hAnsi="Times New Roman"/>
+          <w:sz w:val="24"/>
+          <w:szCs w:val="24"/>
+        </w:rPr>
+        <w:t>przy</w:t>
+      </w:r>
+      <w:r>
+        <w:rPr>
+          <w:rFonts w:ascii="Times New Roman" w:eastAsia="Calibri" w:hAnsi="Times New Roman"/>
+          <w:sz w:val="24"/>
+          <w:szCs w:val="24"/>
+        </w:rPr>
+        <w:t xml:space="preserve"> </w:t>
+      </w:r>
+      <w:r>
+        <w:rPr>
+          <w:rFonts w:ascii="Times New Roman" w:eastAsia="Calibri" w:hAnsi="Times New Roman"/>
+          <w:sz w:val="24"/>
+          <w:szCs w:val="24"/>
+        </w:rPr>
+        <w:t>użyciu</w:t>
+      </w:r>
+      <w:r>
+        <w:rPr>
+          <w:rFonts w:ascii="Times New Roman" w:eastAsia="Calibri" w:hAnsi="Times New Roman"/>
+          <w:sz w:val="24"/>
+          <w:szCs w:val="24"/>
+        </w:rPr>
+        <w:t xml:space="preserve"> dokumentowej bazy danych. W dokumentowej bazie danych można zastąpić relacj</w:t>
+      </w:r>
+      <w:r>
+        <w:rPr>
+          <w:rFonts w:ascii="Times New Roman" w:eastAsia="Calibri" w:hAnsi="Times New Roman"/>
+          <w:sz w:val="24"/>
+          <w:szCs w:val="24"/>
+        </w:rPr>
+        <w:t>e</w:t>
+      </w:r>
+      <w:r>
+        <w:rPr>
+          <w:rFonts w:ascii="Times New Roman" w:eastAsia="Calibri" w:hAnsi="Times New Roman"/>
+          <w:sz w:val="24"/>
+          <w:szCs w:val="24"/>
+        </w:rPr>
+        <w:t xml:space="preserve"> przez</w:t>
+      </w:r>
+      <w:r>
+        <w:rPr>
+          <w:rFonts w:ascii="Times New Roman" w:eastAsia="Calibri" w:hAnsi="Times New Roman"/>
+          <w:sz w:val="24"/>
+          <w:szCs w:val="24"/>
+        </w:rPr>
+        <w:t xml:space="preserve"> mechanizm</w:t>
+      </w:r>
+      <w:r>
+        <w:rPr>
+          <w:rFonts w:ascii="Times New Roman" w:eastAsia="Calibri" w:hAnsi="Times New Roman"/>
+          <w:sz w:val="24"/>
+          <w:szCs w:val="24"/>
+        </w:rPr>
+        <w:t xml:space="preserve"> zagnieżdżani</w:t>
+      </w:r>
+      <w:r>
+        <w:rPr>
+          <w:rFonts w:ascii="Times New Roman" w:eastAsia="Calibri" w:hAnsi="Times New Roman"/>
+          <w:sz w:val="24"/>
+          <w:szCs w:val="24"/>
+        </w:rPr>
+        <w:t>a</w:t>
+      </w:r>
+      <w:r>
+        <w:rPr>
+          <w:rFonts w:ascii="Times New Roman" w:eastAsia="Calibri" w:hAnsi="Times New Roman"/>
+          <w:sz w:val="24"/>
+          <w:szCs w:val="24"/>
+        </w:rPr>
+        <w:t xml:space="preserve"> dokumentów. Konsekwencją zastosowania tego rozwiązania byłaby redundancja danych </w:t>
+      </w:r>
+      <w:r>
+        <w:rPr>
+          <w:rFonts w:ascii="Times New Roman" w:eastAsia="Calibri" w:hAnsi="Times New Roman"/>
+          <w:sz w:val="24"/>
+          <w:szCs w:val="24"/>
+        </w:rPr>
+        <w:t>opisujących</w:t>
+      </w:r>
+      <w:r>
+        <w:rPr>
+          <w:rFonts w:ascii="Times New Roman" w:eastAsia="Calibri" w:hAnsi="Times New Roman"/>
+          <w:sz w:val="24"/>
+          <w:szCs w:val="24"/>
+        </w:rPr>
+        <w:t xml:space="preserve"> role i uprawnienia. Relacyjna baza danych dzięki zastosowaniu tabel asocjacyjnych pozwala tworzyć wiele powiązań pomiędzy </w:t>
+      </w:r>
+      <w:r>
+        <w:rPr>
+          <w:rFonts w:ascii="Times New Roman" w:eastAsia="Calibri" w:hAnsi="Times New Roman"/>
+          <w:sz w:val="24"/>
+          <w:szCs w:val="24"/>
+        </w:rPr>
+        <w:t>rekordami występującymi w różnych tabelach.</w:t>
+      </w:r>
+      <w:r>
+        <w:rPr>
+          <w:rFonts w:ascii="Times New Roman" w:eastAsia="Calibri" w:hAnsi="Times New Roman"/>
+          <w:sz w:val="24"/>
+          <w:szCs w:val="24"/>
+        </w:rPr>
+        <w:t xml:space="preserve"> </w:t>
+      </w:r>
+      <w:r>
+        <w:rPr>
+          <w:rFonts w:ascii="Times New Roman" w:eastAsia="Calibri" w:hAnsi="Times New Roman"/>
+          <w:sz w:val="24"/>
+          <w:szCs w:val="24"/>
+        </w:rPr>
+        <w:t xml:space="preserve">Wobec tego nie jest koniecznym utworzenie dwóch niezależnych rekordów opisujących tę samą rolę. Drugim kluczowym aspektem argumentującym wybór bazy relacyjnej jest </w:t>
+      </w:r>
+      <w:r>
+        <w:rPr>
+          <w:rFonts w:ascii="Times New Roman" w:eastAsia="Calibri" w:hAnsi="Times New Roman"/>
+          <w:sz w:val="24"/>
+          <w:szCs w:val="24"/>
+        </w:rPr>
+        <w:t xml:space="preserve">dostępność mechanizmu transakcyjności. Transakcyjność powinna spełniać warunki ACID. ACID to skrót od angielskich słów </w:t>
+      </w:r>
+      <w:proofErr w:type="spellStart"/>
+      <w:r>
+        <w:rPr>
+          <w:rFonts w:ascii="Times New Roman" w:eastAsia="Calibri" w:hAnsi="Times New Roman"/>
+          <w:sz w:val="24"/>
+          <w:szCs w:val="24"/>
+        </w:rPr>
+        <w:t>atomicity</w:t>
+      </w:r>
+      <w:proofErr w:type="spellEnd"/>
+      <w:r>
+        <w:rPr>
+          <w:rFonts w:ascii="Times New Roman" w:eastAsia="Calibri" w:hAnsi="Times New Roman"/>
+          <w:sz w:val="24"/>
+          <w:szCs w:val="24"/>
+        </w:rPr>
+        <w:t xml:space="preserve"> (atomowość), </w:t>
+      </w:r>
+      <w:proofErr w:type="spellStart"/>
+      <w:r>
+        <w:rPr>
+          <w:rFonts w:ascii="Times New Roman" w:eastAsia="Calibri" w:hAnsi="Times New Roman"/>
+          <w:sz w:val="24"/>
+          <w:szCs w:val="24"/>
+        </w:rPr>
+        <w:t>consistency</w:t>
+      </w:r>
+      <w:proofErr w:type="spellEnd"/>
+      <w:r>
+        <w:rPr>
+          <w:rFonts w:ascii="Times New Roman" w:eastAsia="Calibri" w:hAnsi="Times New Roman"/>
+          <w:sz w:val="24"/>
+          <w:szCs w:val="24"/>
+        </w:rPr>
+        <w:t xml:space="preserve"> (spójność), </w:t>
+      </w:r>
+      <w:proofErr w:type="spellStart"/>
+      <w:r>
+        <w:rPr>
+          <w:rFonts w:ascii="Times New Roman" w:eastAsia="Calibri" w:hAnsi="Times New Roman"/>
+          <w:sz w:val="24"/>
+          <w:szCs w:val="24"/>
+        </w:rPr>
+        <w:t>isolation</w:t>
+      </w:r>
+      <w:proofErr w:type="spellEnd"/>
+      <w:r>
+        <w:rPr>
+          <w:rFonts w:ascii="Times New Roman" w:eastAsia="Calibri" w:hAnsi="Times New Roman"/>
+          <w:sz w:val="24"/>
+          <w:szCs w:val="24"/>
+        </w:rPr>
+        <w:t xml:space="preserve"> (izolacja),  </w:t>
+      </w:r>
+      <w:proofErr w:type="spellStart"/>
+      <w:r>
+        <w:rPr>
+          <w:rFonts w:ascii="Times New Roman" w:eastAsia="Calibri" w:hAnsi="Times New Roman"/>
+          <w:sz w:val="24"/>
+          <w:szCs w:val="24"/>
+        </w:rPr>
+        <w:t>durability</w:t>
+      </w:r>
+      <w:proofErr w:type="spellEnd"/>
+      <w:r>
+        <w:rPr>
+          <w:rFonts w:ascii="Times New Roman" w:eastAsia="Calibri" w:hAnsi="Times New Roman"/>
+          <w:sz w:val="24"/>
+          <w:szCs w:val="24"/>
+        </w:rPr>
+        <w:t xml:space="preserve"> (trwałość). Wymienione cechy definiują działanie mechanizmu transakcyjności. W kontekście </w:t>
+      </w:r>
+      <w:r>
+        <w:rPr>
+          <w:rFonts w:ascii="Times New Roman" w:eastAsia="Calibri" w:hAnsi="Times New Roman"/>
+          <w:sz w:val="24"/>
+          <w:szCs w:val="24"/>
+        </w:rPr>
+        <w:t>systemu do akwizycji danych transakcje są wykorzystywane podczas tworzenia kont użytkowników wraz z przypisanymi do użytkowników projektami badawczymi.</w:t>
+      </w:r>
+      <w:r>
+        <w:rPr>
+          <w:rFonts w:ascii="Times New Roman" w:eastAsia="Calibri" w:hAnsi="Times New Roman"/>
+          <w:sz w:val="24"/>
+          <w:szCs w:val="24"/>
+        </w:rPr>
+        <w:tab/>
       </w:r>
     </w:p>
     <w:p>
@@ -3929,6 +4208,795 @@
           <w:tab w:val="left" w:pos="709"/>
           <w:tab w:val="center" w:pos="4536"/>
         </w:tabs>
+        <w:spacing w:after="0"/>
+        <w:jc w:val="both"/>
+        <w:rPr>
+          <w:rFonts w:ascii="Times New Roman" w:eastAsia="Calibri" w:hAnsi="Times New Roman"/>
+          <w:sz w:val="24"/>
+          <w:szCs w:val="24"/>
+        </w:rPr>
+      </w:pPr>
+      <w:r>
+        <w:rPr>
+          <w:rFonts w:ascii="Times New Roman" w:eastAsia="Calibri" w:hAnsi="Times New Roman"/>
+          <w:sz w:val="24"/>
+          <w:szCs w:val="24"/>
+        </w:rPr>
+        <w:lastRenderedPageBreak/>
+        <w:tab/>
+        <w:t xml:space="preserve">Kolejnym krokiem w procesie projektowania rozwiązania był wybór systemu zarządzania relacyjnymi bazami danych. </w:t>
+      </w:r>
+      <w:r>
+        <w:rPr>
+          <w:rFonts w:ascii="Times New Roman" w:eastAsia="Calibri" w:hAnsi="Times New Roman"/>
+          <w:sz w:val="24"/>
+          <w:szCs w:val="24"/>
+        </w:rPr>
+        <w:t xml:space="preserve">W wyniku analizy dostępnych narzędzi oraz konsultacji z opiekunem pracy podjęto decyzję o zastosowaniu w systemie bazy danych </w:t>
+      </w:r>
+      <w:proofErr w:type="spellStart"/>
+      <w:r>
+        <w:rPr>
+          <w:rFonts w:ascii="Times New Roman" w:eastAsia="Calibri" w:hAnsi="Times New Roman"/>
+          <w:sz w:val="24"/>
+          <w:szCs w:val="24"/>
+        </w:rPr>
+        <w:t>PostgreSQL</w:t>
+      </w:r>
+      <w:proofErr w:type="spellEnd"/>
+      <w:r>
+        <w:rPr>
+          <w:rFonts w:ascii="Times New Roman" w:eastAsia="Calibri" w:hAnsi="Times New Roman"/>
+          <w:sz w:val="24"/>
+          <w:szCs w:val="24"/>
+        </w:rPr>
+        <w:t>. Wskazany system zarządzania relacyjnymi bazami danych jest narzędziem darmowym</w:t>
+      </w:r>
+      <w:r>
+        <w:rPr>
+          <w:rFonts w:ascii="Times New Roman" w:eastAsia="Calibri" w:hAnsi="Times New Roman"/>
+          <w:sz w:val="24"/>
+          <w:szCs w:val="24"/>
+        </w:rPr>
+        <w:t xml:space="preserve"> oraz</w:t>
+      </w:r>
+      <w:r>
+        <w:rPr>
+          <w:rFonts w:ascii="Times New Roman" w:eastAsia="Calibri" w:hAnsi="Times New Roman"/>
+          <w:sz w:val="24"/>
+          <w:szCs w:val="24"/>
+        </w:rPr>
+        <w:t xml:space="preserve"> </w:t>
+      </w:r>
+      <w:r>
+        <w:rPr>
+          <w:rFonts w:ascii="Times New Roman" w:eastAsia="Calibri" w:hAnsi="Times New Roman"/>
+          <w:sz w:val="24"/>
+          <w:szCs w:val="24"/>
+        </w:rPr>
+        <w:t>posiada dobrze utrzymaną dokumentację</w:t>
+      </w:r>
+      <w:r>
+        <w:rPr>
+          <w:rFonts w:ascii="Times New Roman" w:eastAsia="Calibri" w:hAnsi="Times New Roman"/>
+          <w:sz w:val="24"/>
+          <w:szCs w:val="24"/>
+        </w:rPr>
+        <w:t>. Dodatkowym atutem</w:t>
+      </w:r>
+      <w:r>
+        <w:rPr>
+          <w:rFonts w:ascii="Times New Roman" w:eastAsia="Calibri" w:hAnsi="Times New Roman"/>
+          <w:sz w:val="24"/>
+          <w:szCs w:val="24"/>
+        </w:rPr>
+        <w:t xml:space="preserve"> jest wykorzyst</w:t>
+      </w:r>
+      <w:r>
+        <w:rPr>
+          <w:rFonts w:ascii="Times New Roman" w:eastAsia="Calibri" w:hAnsi="Times New Roman"/>
+          <w:sz w:val="24"/>
+          <w:szCs w:val="24"/>
+        </w:rPr>
+        <w:t>anie wybranej bazy danych</w:t>
+      </w:r>
+      <w:r>
+        <w:rPr>
+          <w:rFonts w:ascii="Times New Roman" w:eastAsia="Calibri" w:hAnsi="Times New Roman"/>
+          <w:sz w:val="24"/>
+          <w:szCs w:val="24"/>
+        </w:rPr>
+        <w:t xml:space="preserve"> w </w:t>
+      </w:r>
+      <w:r>
+        <w:rPr>
+          <w:rFonts w:ascii="Times New Roman" w:eastAsia="Calibri" w:hAnsi="Times New Roman"/>
+          <w:sz w:val="24"/>
+          <w:szCs w:val="24"/>
+        </w:rPr>
+        <w:t>ramach</w:t>
+      </w:r>
+      <w:r>
+        <w:rPr>
+          <w:rFonts w:ascii="Times New Roman" w:eastAsia="Calibri" w:hAnsi="Times New Roman"/>
+          <w:sz w:val="24"/>
+          <w:szCs w:val="24"/>
+        </w:rPr>
+        <w:t xml:space="preserve"> zajęć </w:t>
+      </w:r>
+      <w:r>
+        <w:rPr>
+          <w:rFonts w:ascii="Times New Roman" w:eastAsia="Calibri" w:hAnsi="Times New Roman"/>
+          <w:sz w:val="24"/>
+          <w:szCs w:val="24"/>
+        </w:rPr>
+        <w:t>akademickich</w:t>
+      </w:r>
+      <w:r>
+        <w:rPr>
+          <w:rFonts w:ascii="Times New Roman" w:eastAsia="Calibri" w:hAnsi="Times New Roman"/>
+          <w:sz w:val="24"/>
+          <w:szCs w:val="24"/>
+        </w:rPr>
+        <w:t>.</w:t>
+      </w:r>
+    </w:p>
+    <w:p>
+      <w:pPr>
+        <w:tabs>
+          <w:tab w:val="left" w:pos="709"/>
+          <w:tab w:val="center" w:pos="4536"/>
+        </w:tabs>
+        <w:spacing w:after="0"/>
+        <w:jc w:val="both"/>
+        <w:rPr>
+          <w:rFonts w:ascii="Times New Roman" w:eastAsia="Calibri" w:hAnsi="Times New Roman"/>
+          <w:sz w:val="24"/>
+          <w:szCs w:val="24"/>
+        </w:rPr>
+      </w:pPr>
+      <w:r>
+        <w:rPr>
+          <w:rFonts w:ascii="Times New Roman" w:eastAsia="Calibri" w:hAnsi="Times New Roman"/>
+          <w:sz w:val="24"/>
+          <w:szCs w:val="24"/>
+        </w:rPr>
+        <w:tab/>
+        <w:t xml:space="preserve">Na zdjęciu 2. zaprezentowano diagram ERD bazy gromadzącej dane dla systemu autoryzacji. </w:t>
+      </w:r>
+      <w:r>
+        <w:rPr>
+          <w:rFonts w:ascii="Times New Roman" w:eastAsia="Calibri" w:hAnsi="Times New Roman"/>
+          <w:sz w:val="24"/>
+          <w:szCs w:val="24"/>
+        </w:rPr>
+        <w:t>Najważniejszą encją na zaprezentowanym diagramie ERD jest tabela User</w:t>
+      </w:r>
+      <w:r>
+        <w:rPr>
+          <w:rFonts w:ascii="Times New Roman" w:eastAsia="Calibri" w:hAnsi="Times New Roman"/>
+          <w:sz w:val="24"/>
+          <w:szCs w:val="24"/>
+        </w:rPr>
+        <w:t>, ponieważ zawiera wszystkie kluczowe informacje na temat użytkowników aplikacji.</w:t>
+      </w:r>
+      <w:r>
+        <w:rPr>
+          <w:rFonts w:ascii="Times New Roman" w:eastAsia="Calibri" w:hAnsi="Times New Roman"/>
+          <w:sz w:val="24"/>
+          <w:szCs w:val="24"/>
+        </w:rPr>
+        <w:t xml:space="preserve"> Hasło składowane w bazie danych jest haszowane podczas procesowania przez serwer aplikacji.</w:t>
+      </w:r>
+      <w:r>
+        <w:rPr>
+          <w:rFonts w:ascii="Times New Roman" w:eastAsia="Calibri" w:hAnsi="Times New Roman"/>
+          <w:sz w:val="24"/>
+          <w:szCs w:val="24"/>
+        </w:rPr>
+        <w:t xml:space="preserve"> Pozostałe dane nie zostały uznane za dane wrażliwe i mogą zostać odczytane przez administratora bazy danych.</w:t>
+      </w:r>
+      <w:r>
+        <w:rPr>
+          <w:rFonts w:ascii="Times New Roman" w:eastAsia="Calibri" w:hAnsi="Times New Roman"/>
+          <w:sz w:val="24"/>
+          <w:szCs w:val="24"/>
+        </w:rPr>
+        <w:t xml:space="preserve"> </w:t>
+      </w:r>
+      <w:r>
+        <w:rPr>
+          <w:rFonts w:ascii="Times New Roman" w:eastAsia="Calibri" w:hAnsi="Times New Roman"/>
+          <w:sz w:val="24"/>
+          <w:szCs w:val="24"/>
+        </w:rPr>
+        <w:t xml:space="preserve">Tabela Role służy do przechowywania ról użytkowników. </w:t>
+      </w:r>
+      <w:r>
+        <w:rPr>
+          <w:rFonts w:ascii="Times New Roman" w:eastAsia="Calibri" w:hAnsi="Times New Roman"/>
+          <w:sz w:val="24"/>
+          <w:szCs w:val="24"/>
+        </w:rPr>
+        <w:t xml:space="preserve">Każda z ról posiada przypisane uprawnienia. Uprawnienia są składowane w tabeli </w:t>
+      </w:r>
+      <w:proofErr w:type="spellStart"/>
+      <w:r>
+        <w:rPr>
+          <w:rFonts w:ascii="Times New Roman" w:eastAsia="Calibri" w:hAnsi="Times New Roman"/>
+          <w:sz w:val="24"/>
+          <w:szCs w:val="24"/>
+        </w:rPr>
+        <w:t>Priv</w:t>
+      </w:r>
+      <w:r>
+        <w:rPr>
+          <w:rFonts w:ascii="Times New Roman" w:eastAsia="Calibri" w:hAnsi="Times New Roman"/>
+          <w:sz w:val="24"/>
+          <w:szCs w:val="24"/>
+        </w:rPr>
+        <w:t>i</w:t>
+      </w:r>
+      <w:r>
+        <w:rPr>
+          <w:rFonts w:ascii="Times New Roman" w:eastAsia="Calibri" w:hAnsi="Times New Roman"/>
+          <w:sz w:val="24"/>
+          <w:szCs w:val="24"/>
+        </w:rPr>
+        <w:t>lege</w:t>
+      </w:r>
+      <w:proofErr w:type="spellEnd"/>
+      <w:r>
+        <w:rPr>
+          <w:rFonts w:ascii="Times New Roman" w:eastAsia="Calibri" w:hAnsi="Times New Roman"/>
+          <w:sz w:val="24"/>
+          <w:szCs w:val="24"/>
+        </w:rPr>
+        <w:t>.</w:t>
+      </w:r>
+      <w:r>
+        <w:rPr>
+          <w:rFonts w:ascii="Times New Roman" w:eastAsia="Calibri" w:hAnsi="Times New Roman"/>
+          <w:sz w:val="24"/>
+          <w:szCs w:val="24"/>
+        </w:rPr>
+        <w:t xml:space="preserve"> Tabela Project przechowuje nazwy projektów badawczych przypisanych do danego użytkownika. Każdy z użytkowników może być zaangażowany w wiele projektów, wobec tego między encjami User i Project występuje relacja jeden do wielu. </w:t>
+      </w:r>
+      <w:r>
+        <w:rPr>
+          <w:rFonts w:ascii="Times New Roman" w:eastAsia="Calibri" w:hAnsi="Times New Roman"/>
+          <w:sz w:val="24"/>
+          <w:szCs w:val="24"/>
+        </w:rPr>
+        <w:t>Dzięki zastosowaniu tego mechanizmu każdy projekt jest traktowany jako niezależny rekord w tabeli i umożliwia przypisanie akcji. Tabela Action służy do przechowywania nazw akcji, których widoczność jest zależna od projektu badawczego.</w:t>
+      </w:r>
+      <w:r>
+        <w:rPr>
+          <w:rFonts w:ascii="Times New Roman" w:eastAsia="Calibri" w:hAnsi="Times New Roman"/>
+          <w:sz w:val="24"/>
+          <w:szCs w:val="24"/>
+        </w:rPr>
+        <w:t xml:space="preserve"> Informacje na temat widoczności akcji w zależności od projektu są gromadzone w tabeli </w:t>
+      </w:r>
+      <w:proofErr w:type="spellStart"/>
+      <w:r>
+        <w:rPr>
+          <w:rFonts w:ascii="Times New Roman" w:eastAsia="Calibri" w:hAnsi="Times New Roman"/>
+          <w:sz w:val="24"/>
+          <w:szCs w:val="24"/>
+        </w:rPr>
+        <w:t>Project_Action</w:t>
+      </w:r>
+      <w:proofErr w:type="spellEnd"/>
+      <w:r>
+        <w:rPr>
+          <w:rFonts w:ascii="Times New Roman" w:eastAsia="Calibri" w:hAnsi="Times New Roman"/>
+          <w:sz w:val="24"/>
+          <w:szCs w:val="24"/>
+        </w:rPr>
+        <w:t xml:space="preserve">. </w:t>
+      </w:r>
+      <w:r>
+        <w:rPr>
+          <w:rFonts w:ascii="Times New Roman" w:eastAsia="Calibri" w:hAnsi="Times New Roman"/>
+          <w:sz w:val="24"/>
+          <w:szCs w:val="24"/>
+        </w:rPr>
+        <w:t xml:space="preserve">Każdy użytkownik może mieć przypisane określone role zdefiniowane w systemie. Informacje na temat ról przypisanych do użytkowników systemu znajdują się w tabeli </w:t>
+      </w:r>
+      <w:proofErr w:type="spellStart"/>
+      <w:r>
+        <w:rPr>
+          <w:rFonts w:ascii="Times New Roman" w:eastAsia="Calibri" w:hAnsi="Times New Roman"/>
+          <w:sz w:val="24"/>
+          <w:szCs w:val="24"/>
+        </w:rPr>
+        <w:t>User_Role</w:t>
+      </w:r>
+      <w:proofErr w:type="spellEnd"/>
+      <w:r>
+        <w:rPr>
+          <w:rFonts w:ascii="Times New Roman" w:eastAsia="Calibri" w:hAnsi="Times New Roman"/>
+          <w:sz w:val="24"/>
+          <w:szCs w:val="24"/>
+        </w:rPr>
+        <w:t>.</w:t>
+      </w:r>
+      <w:r>
+        <w:rPr>
+          <w:rFonts w:ascii="Times New Roman" w:eastAsia="Calibri" w:hAnsi="Times New Roman"/>
+          <w:sz w:val="24"/>
+          <w:szCs w:val="24"/>
+        </w:rPr>
+        <w:t xml:space="preserve"> </w:t>
+      </w:r>
+      <w:r>
+        <w:rPr>
+          <w:rFonts w:ascii="Times New Roman" w:eastAsia="Calibri" w:hAnsi="Times New Roman"/>
+          <w:sz w:val="24"/>
+          <w:szCs w:val="24"/>
+        </w:rPr>
+        <w:t xml:space="preserve">Relacje pomiędzy rolami i uprawnieniami są gromadzone w tabeli </w:t>
+      </w:r>
+      <w:proofErr w:type="spellStart"/>
+      <w:r>
+        <w:rPr>
+          <w:rFonts w:ascii="Times New Roman" w:eastAsia="Calibri" w:hAnsi="Times New Roman"/>
+          <w:sz w:val="24"/>
+          <w:szCs w:val="24"/>
+        </w:rPr>
+        <w:t>Role_Privilege</w:t>
+      </w:r>
+      <w:proofErr w:type="spellEnd"/>
+      <w:r>
+        <w:rPr>
+          <w:rFonts w:ascii="Times New Roman" w:eastAsia="Calibri" w:hAnsi="Times New Roman"/>
+          <w:sz w:val="24"/>
+          <w:szCs w:val="24"/>
+        </w:rPr>
+        <w:t xml:space="preserve">. </w:t>
+      </w:r>
+    </w:p>
+    <w:p>
+      <w:pPr>
+        <w:tabs>
+          <w:tab w:val="left" w:pos="709"/>
+          <w:tab w:val="center" w:pos="4536"/>
+        </w:tabs>
+        <w:spacing w:after="0"/>
+        <w:jc w:val="both"/>
+        <w:rPr>
+          <w:rFonts w:ascii="Times New Roman" w:eastAsia="Calibri" w:hAnsi="Times New Roman"/>
+          <w:sz w:val="24"/>
+          <w:szCs w:val="24"/>
+        </w:rPr>
+      </w:pPr>
+      <w:r>
+        <w:rPr>
+          <w:rFonts w:ascii="Times New Roman" w:eastAsia="Calibri" w:hAnsi="Times New Roman"/>
+          <w:sz w:val="24"/>
+          <w:szCs w:val="24"/>
+        </w:rPr>
+        <w:tab/>
+        <w:t xml:space="preserve">Dostęp do danych z poziomu serwera aplikacji odbywa się za pośrednictwem </w:t>
+      </w:r>
+      <w:proofErr w:type="spellStart"/>
+      <w:r>
+        <w:rPr>
+          <w:rFonts w:ascii="Times New Roman" w:eastAsia="Calibri" w:hAnsi="Times New Roman"/>
+          <w:sz w:val="24"/>
+          <w:szCs w:val="24"/>
+        </w:rPr>
+        <w:t>frameworka</w:t>
+      </w:r>
+      <w:proofErr w:type="spellEnd"/>
+      <w:r>
+        <w:rPr>
+          <w:rFonts w:ascii="Times New Roman" w:eastAsia="Calibri" w:hAnsi="Times New Roman"/>
+          <w:sz w:val="24"/>
+          <w:szCs w:val="24"/>
+        </w:rPr>
+        <w:t xml:space="preserve"> </w:t>
+      </w:r>
+      <w:proofErr w:type="spellStart"/>
+      <w:r>
+        <w:rPr>
+          <w:rFonts w:ascii="Times New Roman" w:eastAsia="Calibri" w:hAnsi="Times New Roman"/>
+          <w:sz w:val="24"/>
+          <w:szCs w:val="24"/>
+        </w:rPr>
+        <w:t>Hibernate</w:t>
+      </w:r>
+      <w:proofErr w:type="spellEnd"/>
+      <w:r>
+        <w:rPr>
+          <w:rFonts w:ascii="Times New Roman" w:eastAsia="Calibri" w:hAnsi="Times New Roman"/>
+          <w:sz w:val="24"/>
+          <w:szCs w:val="24"/>
+        </w:rPr>
+        <w:t xml:space="preserve">. </w:t>
+      </w:r>
+      <w:proofErr w:type="spellStart"/>
+      <w:r>
+        <w:rPr>
+          <w:rFonts w:ascii="Times New Roman" w:eastAsia="Calibri" w:hAnsi="Times New Roman"/>
+          <w:sz w:val="24"/>
+          <w:szCs w:val="24"/>
+        </w:rPr>
+        <w:t>Hibernate</w:t>
+      </w:r>
+      <w:proofErr w:type="spellEnd"/>
+      <w:r>
+        <w:rPr>
+          <w:rFonts w:ascii="Times New Roman" w:eastAsia="Calibri" w:hAnsi="Times New Roman"/>
+          <w:sz w:val="24"/>
+          <w:szCs w:val="24"/>
+        </w:rPr>
+        <w:t xml:space="preserve"> oferuje możliwość odwzorowania encji</w:t>
+      </w:r>
+      <w:r>
+        <w:rPr>
+          <w:rFonts w:ascii="Times New Roman" w:eastAsia="Calibri" w:hAnsi="Times New Roman"/>
+          <w:sz w:val="24"/>
+          <w:szCs w:val="24"/>
+        </w:rPr>
+        <w:t xml:space="preserve"> z</w:t>
+      </w:r>
+      <w:r>
+        <w:rPr>
+          <w:rFonts w:ascii="Times New Roman" w:eastAsia="Calibri" w:hAnsi="Times New Roman"/>
+          <w:sz w:val="24"/>
+          <w:szCs w:val="24"/>
+        </w:rPr>
+        <w:t xml:space="preserve"> baz</w:t>
+      </w:r>
+      <w:r>
+        <w:rPr>
+          <w:rFonts w:ascii="Times New Roman" w:eastAsia="Calibri" w:hAnsi="Times New Roman"/>
+          <w:sz w:val="24"/>
+          <w:szCs w:val="24"/>
+        </w:rPr>
+        <w:t xml:space="preserve">y </w:t>
+      </w:r>
+      <w:r>
+        <w:rPr>
+          <w:rFonts w:ascii="Times New Roman" w:eastAsia="Calibri" w:hAnsi="Times New Roman"/>
+          <w:sz w:val="24"/>
+          <w:szCs w:val="24"/>
+        </w:rPr>
+        <w:t xml:space="preserve">danych na obiekty po stronie serwera aplikacji. </w:t>
+      </w:r>
+      <w:r>
+        <w:rPr>
+          <w:rFonts w:ascii="Times New Roman" w:eastAsia="Calibri" w:hAnsi="Times New Roman"/>
+          <w:sz w:val="24"/>
+          <w:szCs w:val="24"/>
+        </w:rPr>
+        <w:t xml:space="preserve">Wadą wykorzystania tego narzędzia jest dodanie kolejnej warstwy w komunikacji pomiędzy aplikacją a bazą danych, czego skutkiem jest dłuższy czas wykonywania zapytań bazodanowych. </w:t>
+      </w:r>
+      <w:r>
+        <w:rPr>
+          <w:rFonts w:ascii="Times New Roman" w:eastAsia="Calibri" w:hAnsi="Times New Roman"/>
+          <w:sz w:val="24"/>
+          <w:szCs w:val="24"/>
+        </w:rPr>
+        <w:t xml:space="preserve">Konfiguracja </w:t>
+      </w:r>
+      <w:proofErr w:type="spellStart"/>
+      <w:r>
+        <w:rPr>
+          <w:rFonts w:ascii="Times New Roman" w:eastAsia="Calibri" w:hAnsi="Times New Roman"/>
+          <w:sz w:val="24"/>
+          <w:szCs w:val="24"/>
+        </w:rPr>
+        <w:t>frameworka</w:t>
+      </w:r>
+      <w:proofErr w:type="spellEnd"/>
+      <w:r>
+        <w:rPr>
+          <w:rFonts w:ascii="Times New Roman" w:eastAsia="Calibri" w:hAnsi="Times New Roman"/>
+          <w:sz w:val="24"/>
+          <w:szCs w:val="24"/>
+        </w:rPr>
+        <w:t xml:space="preserve"> znajduje się w pliku </w:t>
+      </w:r>
+      <w:proofErr w:type="spellStart"/>
+      <w:r>
+        <w:rPr>
+          <w:rFonts w:ascii="Times New Roman" w:eastAsia="Calibri" w:hAnsi="Times New Roman"/>
+          <w:i/>
+          <w:iCs/>
+          <w:sz w:val="24"/>
+          <w:szCs w:val="24"/>
+        </w:rPr>
+        <w:t>application.</w:t>
+      </w:r>
+      <w:r>
+        <w:rPr>
+          <w:rFonts w:ascii="Times New Roman" w:eastAsia="Calibri" w:hAnsi="Times New Roman"/>
+          <w:i/>
+          <w:iCs/>
+          <w:sz w:val="24"/>
+          <w:szCs w:val="24"/>
+        </w:rPr>
+        <w:t>yml</w:t>
+      </w:r>
+      <w:proofErr w:type="spellEnd"/>
+      <w:r>
+        <w:rPr>
+          <w:rFonts w:ascii="Times New Roman" w:eastAsia="Calibri" w:hAnsi="Times New Roman"/>
+          <w:sz w:val="24"/>
+          <w:szCs w:val="24"/>
+        </w:rPr>
+        <w:t xml:space="preserve">. Jedną z oferowanych opcji jest możliwość </w:t>
+      </w:r>
+      <w:r>
+        <w:rPr>
+          <w:rFonts w:ascii="Times New Roman" w:eastAsia="Calibri" w:hAnsi="Times New Roman"/>
+          <w:sz w:val="24"/>
+          <w:szCs w:val="24"/>
+        </w:rPr>
+        <w:t>u</w:t>
+      </w:r>
+      <w:r>
+        <w:rPr>
+          <w:rFonts w:ascii="Times New Roman" w:eastAsia="Calibri" w:hAnsi="Times New Roman"/>
+          <w:sz w:val="24"/>
+          <w:szCs w:val="24"/>
+        </w:rPr>
+        <w:t xml:space="preserve">tworzenia schematu bazy danych na podstawie klas napisanych w języku Java. </w:t>
+      </w:r>
+      <w:r>
+        <w:rPr>
+          <w:rFonts w:ascii="Times New Roman" w:eastAsia="Calibri" w:hAnsi="Times New Roman"/>
+          <w:sz w:val="24"/>
+          <w:szCs w:val="24"/>
+        </w:rPr>
+        <w:t>W</w:t>
+      </w:r>
+      <w:r>
+        <w:rPr>
+          <w:rFonts w:ascii="Times New Roman" w:eastAsia="Calibri" w:hAnsi="Times New Roman"/>
+          <w:sz w:val="24"/>
+          <w:szCs w:val="24"/>
+        </w:rPr>
+        <w:t xml:space="preserve"> ramach pracy zdecydowano się zastąpić ten mechanizm poprzez</w:t>
+      </w:r>
+      <w:r>
+        <w:rPr>
+          <w:rFonts w:ascii="Times New Roman" w:eastAsia="Calibri" w:hAnsi="Times New Roman"/>
+          <w:sz w:val="24"/>
+          <w:szCs w:val="24"/>
+        </w:rPr>
+        <w:t xml:space="preserve"> </w:t>
+      </w:r>
+      <w:r>
+        <w:rPr>
+          <w:rFonts w:ascii="Times New Roman" w:eastAsia="Calibri" w:hAnsi="Times New Roman"/>
+          <w:sz w:val="24"/>
+          <w:szCs w:val="24"/>
+        </w:rPr>
+        <w:t>napisan</w:t>
+      </w:r>
+      <w:r>
+        <w:rPr>
+          <w:rFonts w:ascii="Times New Roman" w:eastAsia="Calibri" w:hAnsi="Times New Roman"/>
+          <w:sz w:val="24"/>
+          <w:szCs w:val="24"/>
+        </w:rPr>
+        <w:t>i</w:t>
+      </w:r>
+      <w:r>
+        <w:rPr>
+          <w:rFonts w:ascii="Times New Roman" w:eastAsia="Calibri" w:hAnsi="Times New Roman"/>
+          <w:sz w:val="24"/>
+          <w:szCs w:val="24"/>
+        </w:rPr>
+        <w:t>e</w:t>
+      </w:r>
+      <w:r>
+        <w:rPr>
+          <w:rFonts w:ascii="Times New Roman" w:eastAsia="Calibri" w:hAnsi="Times New Roman"/>
+          <w:sz w:val="24"/>
+          <w:szCs w:val="24"/>
+        </w:rPr>
+        <w:t xml:space="preserve"> skrypt</w:t>
+      </w:r>
+      <w:r>
+        <w:rPr>
+          <w:rFonts w:ascii="Times New Roman" w:eastAsia="Calibri" w:hAnsi="Times New Roman"/>
+          <w:sz w:val="24"/>
+          <w:szCs w:val="24"/>
+        </w:rPr>
+        <w:t>ów</w:t>
+      </w:r>
+      <w:r>
+        <w:rPr>
+          <w:rFonts w:ascii="Times New Roman" w:eastAsia="Calibri" w:hAnsi="Times New Roman"/>
+          <w:sz w:val="24"/>
+          <w:szCs w:val="24"/>
+        </w:rPr>
+        <w:t xml:space="preserve"> w języku SQL, które tworzą bazę danych, schemat, tabele oraz sekwencje. Ponadto dla tabel Role, </w:t>
+      </w:r>
+      <w:proofErr w:type="spellStart"/>
+      <w:r>
+        <w:rPr>
+          <w:rFonts w:ascii="Times New Roman" w:eastAsia="Calibri" w:hAnsi="Times New Roman"/>
+          <w:sz w:val="24"/>
+          <w:szCs w:val="24"/>
+        </w:rPr>
+        <w:t>Privilege</w:t>
+      </w:r>
+      <w:proofErr w:type="spellEnd"/>
+      <w:r>
+        <w:rPr>
+          <w:rFonts w:ascii="Times New Roman" w:eastAsia="Calibri" w:hAnsi="Times New Roman"/>
+          <w:sz w:val="24"/>
+          <w:szCs w:val="24"/>
+        </w:rPr>
+        <w:t xml:space="preserve"> i Action utworzono zapytania dodające dane predefiniowane po stronie serwera aplikacji. </w:t>
+      </w:r>
+      <w:r>
+        <w:rPr>
+          <w:rFonts w:ascii="Times New Roman" w:eastAsia="Calibri" w:hAnsi="Times New Roman"/>
+          <w:sz w:val="24"/>
+          <w:szCs w:val="24"/>
+        </w:rPr>
+        <w:t xml:space="preserve">Skrypty zostały umieszczone w folderze </w:t>
+      </w:r>
+      <w:proofErr w:type="spellStart"/>
+      <w:r>
+        <w:rPr>
+          <w:rFonts w:ascii="Times New Roman" w:eastAsia="Calibri" w:hAnsi="Times New Roman"/>
+          <w:i/>
+          <w:iCs/>
+          <w:sz w:val="24"/>
+          <w:szCs w:val="24"/>
+        </w:rPr>
+        <w:t>auth</w:t>
+      </w:r>
+      <w:proofErr w:type="spellEnd"/>
+      <w:r>
+        <w:rPr>
+          <w:rFonts w:ascii="Times New Roman" w:eastAsia="Calibri" w:hAnsi="Times New Roman"/>
+          <w:i/>
+          <w:iCs/>
+          <w:sz w:val="24"/>
+          <w:szCs w:val="24"/>
+        </w:rPr>
+        <w:t>-service/</w:t>
+      </w:r>
+      <w:proofErr w:type="spellStart"/>
+      <w:r>
+        <w:rPr>
+          <w:rFonts w:ascii="Times New Roman" w:eastAsia="Calibri" w:hAnsi="Times New Roman"/>
+          <w:i/>
+          <w:iCs/>
+          <w:sz w:val="24"/>
+          <w:szCs w:val="24"/>
+        </w:rPr>
+        <w:t>src</w:t>
+      </w:r>
+      <w:proofErr w:type="spellEnd"/>
+      <w:r>
+        <w:rPr>
+          <w:rFonts w:ascii="Times New Roman" w:eastAsia="Calibri" w:hAnsi="Times New Roman"/>
+          <w:i/>
+          <w:iCs/>
+          <w:sz w:val="24"/>
+          <w:szCs w:val="24"/>
+        </w:rPr>
+        <w:t>/</w:t>
+      </w:r>
+      <w:proofErr w:type="spellStart"/>
+      <w:r>
+        <w:rPr>
+          <w:rFonts w:ascii="Times New Roman" w:eastAsia="Calibri" w:hAnsi="Times New Roman"/>
+          <w:i/>
+          <w:iCs/>
+          <w:sz w:val="24"/>
+          <w:szCs w:val="24"/>
+        </w:rPr>
+        <w:t>main</w:t>
+      </w:r>
+      <w:proofErr w:type="spellEnd"/>
+      <w:r>
+        <w:rPr>
+          <w:rFonts w:ascii="Times New Roman" w:eastAsia="Calibri" w:hAnsi="Times New Roman"/>
+          <w:i/>
+          <w:iCs/>
+          <w:sz w:val="24"/>
+          <w:szCs w:val="24"/>
+        </w:rPr>
+        <w:t>/</w:t>
+      </w:r>
+      <w:proofErr w:type="spellStart"/>
+      <w:r>
+        <w:rPr>
+          <w:rFonts w:ascii="Times New Roman" w:eastAsia="Calibri" w:hAnsi="Times New Roman"/>
+          <w:i/>
+          <w:iCs/>
+          <w:sz w:val="24"/>
+          <w:szCs w:val="24"/>
+        </w:rPr>
+        <w:t>resources</w:t>
+      </w:r>
+      <w:proofErr w:type="spellEnd"/>
+      <w:r>
+        <w:rPr>
+          <w:rFonts w:ascii="Times New Roman" w:eastAsia="Calibri" w:hAnsi="Times New Roman"/>
+          <w:i/>
+          <w:iCs/>
+          <w:sz w:val="24"/>
+          <w:szCs w:val="24"/>
+        </w:rPr>
+        <w:t>/</w:t>
+      </w:r>
+      <w:proofErr w:type="spellStart"/>
+      <w:r>
+        <w:rPr>
+          <w:rFonts w:ascii="Times New Roman" w:eastAsia="Calibri" w:hAnsi="Times New Roman"/>
+          <w:i/>
+          <w:iCs/>
+          <w:sz w:val="24"/>
+          <w:szCs w:val="24"/>
+        </w:rPr>
+        <w:t>db</w:t>
+      </w:r>
+      <w:proofErr w:type="spellEnd"/>
+      <w:r>
+        <w:rPr>
+          <w:rFonts w:ascii="Times New Roman" w:eastAsia="Calibri" w:hAnsi="Times New Roman"/>
+          <w:i/>
+          <w:iCs/>
+          <w:sz w:val="24"/>
+          <w:szCs w:val="24"/>
+        </w:rPr>
+        <w:t>-scripts</w:t>
+      </w:r>
+      <w:r>
+        <w:rPr>
+          <w:rFonts w:ascii="Times New Roman" w:eastAsia="Calibri" w:hAnsi="Times New Roman"/>
+          <w:sz w:val="24"/>
+          <w:szCs w:val="24"/>
+        </w:rPr>
+        <w:t xml:space="preserve">. W celu przyspieszenia procesu tworzenia połączono wszystkie instrukcje do jednego skryptu o nazwie </w:t>
+      </w:r>
+      <w:proofErr w:type="spellStart"/>
+      <w:r>
+        <w:rPr>
+          <w:rFonts w:ascii="Times New Roman" w:eastAsia="Calibri" w:hAnsi="Times New Roman"/>
+          <w:i/>
+          <w:iCs/>
+          <w:sz w:val="24"/>
+          <w:szCs w:val="24"/>
+        </w:rPr>
+        <w:t>init_db.sql</w:t>
+      </w:r>
+      <w:proofErr w:type="spellEnd"/>
+      <w:r>
+        <w:rPr>
+          <w:rFonts w:ascii="Times New Roman" w:eastAsia="Calibri" w:hAnsi="Times New Roman"/>
+          <w:sz w:val="24"/>
+          <w:szCs w:val="24"/>
+        </w:rPr>
+        <w:t>.</w:t>
+      </w:r>
+    </w:p>
+    <w:p>
+      <w:pPr>
+        <w:tabs>
+          <w:tab w:val="left" w:pos="709"/>
+          <w:tab w:val="center" w:pos="4536"/>
+        </w:tabs>
+        <w:jc w:val="both"/>
+        <w:rPr>
+          <w:rFonts w:ascii="Times New Roman" w:eastAsia="Calibri" w:hAnsi="Times New Roman"/>
+          <w:sz w:val="24"/>
+          <w:szCs w:val="24"/>
+        </w:rPr>
+      </w:pPr>
+      <w:r>
         <w:rPr>
           <w:rFonts w:ascii="Times New Roman" w:eastAsia="Calibri" w:hAnsi="Times New Roman"/>
           <w:b/>
@@ -3936,82 +5004,164 @@
           <w:sz w:val="28"/>
           <w:szCs w:val="28"/>
         </w:rPr>
-      </w:pPr>
-    </w:p>
-    <w:p>
-      <w:pPr>
-        <w:tabs>
-          <w:tab w:val="left" w:pos="709"/>
-          <w:tab w:val="center" w:pos="4536"/>
-        </w:tabs>
-        <w:rPr>
-          <w:rFonts w:ascii="Times New Roman" w:eastAsia="Calibri" w:hAnsi="Times New Roman"/>
-          <w:b/>
-          <w:bCs/>
-          <w:sz w:val="28"/>
-          <w:szCs w:val="28"/>
-        </w:rPr>
-      </w:pPr>
-    </w:p>
-    <w:p>
-      <w:pPr>
-        <w:tabs>
-          <w:tab w:val="left" w:pos="709"/>
-          <w:tab w:val="center" w:pos="4536"/>
-        </w:tabs>
-        <w:rPr>
-          <w:rFonts w:ascii="Times New Roman" w:eastAsia="Calibri" w:hAnsi="Times New Roman"/>
-          <w:b/>
-          <w:bCs/>
-          <w:sz w:val="28"/>
-          <w:szCs w:val="28"/>
-        </w:rPr>
-      </w:pPr>
-    </w:p>
-    <w:p>
-      <w:pPr>
-        <w:tabs>
-          <w:tab w:val="left" w:pos="709"/>
-          <w:tab w:val="center" w:pos="4536"/>
-        </w:tabs>
-        <w:rPr>
-          <w:rFonts w:ascii="Times New Roman" w:eastAsia="Calibri" w:hAnsi="Times New Roman"/>
-          <w:b/>
-          <w:bCs/>
-          <w:sz w:val="28"/>
-          <w:szCs w:val="28"/>
-        </w:rPr>
-      </w:pPr>
-    </w:p>
-    <w:p>
-      <w:pPr>
-        <w:tabs>
-          <w:tab w:val="left" w:pos="709"/>
-          <w:tab w:val="center" w:pos="4536"/>
-        </w:tabs>
-        <w:rPr>
-          <w:rFonts w:ascii="Times New Roman" w:eastAsia="Calibri" w:hAnsi="Times New Roman"/>
-          <w:b/>
-          <w:bCs/>
-          <w:sz w:val="28"/>
-          <w:szCs w:val="28"/>
-        </w:rPr>
-      </w:pPr>
-    </w:p>
-    <w:p>
-      <w:pPr>
-        <w:tabs>
-          <w:tab w:val="left" w:pos="709"/>
-          <w:tab w:val="center" w:pos="4536"/>
-        </w:tabs>
-        <w:rPr>
-          <w:rFonts w:ascii="Times New Roman" w:eastAsia="Calibri" w:hAnsi="Times New Roman"/>
-          <w:b/>
-          <w:bCs/>
-          <w:sz w:val="28"/>
-          <w:szCs w:val="28"/>
-        </w:rPr>
-      </w:pPr>
+        <w:tab/>
+      </w:r>
+      <w:r>
+        <w:rPr>
+          <w:rFonts w:ascii="Times New Roman" w:eastAsia="Calibri" w:hAnsi="Times New Roman"/>
+          <w:sz w:val="24"/>
+          <w:szCs w:val="24"/>
+        </w:rPr>
+        <w:t xml:space="preserve">Operacje na danych po stronie serwera aplikacji są wykonywane za pomocą </w:t>
+      </w:r>
+      <w:proofErr w:type="spellStart"/>
+      <w:r>
+        <w:rPr>
+          <w:rFonts w:ascii="Times New Roman" w:eastAsia="Calibri" w:hAnsi="Times New Roman"/>
+          <w:sz w:val="24"/>
+          <w:szCs w:val="24"/>
+        </w:rPr>
+        <w:t>frameworka</w:t>
+      </w:r>
+      <w:proofErr w:type="spellEnd"/>
+      <w:r>
+        <w:rPr>
+          <w:rFonts w:ascii="Times New Roman" w:eastAsia="Calibri" w:hAnsi="Times New Roman"/>
+          <w:sz w:val="24"/>
+          <w:szCs w:val="24"/>
+        </w:rPr>
+        <w:t xml:space="preserve"> Spring Data</w:t>
+      </w:r>
+      <w:r>
+        <w:rPr>
+          <w:rFonts w:ascii="Times New Roman" w:eastAsia="Calibri" w:hAnsi="Times New Roman"/>
+          <w:sz w:val="24"/>
+          <w:szCs w:val="24"/>
+        </w:rPr>
+        <w:t xml:space="preserve"> JPA</w:t>
+      </w:r>
+      <w:r>
+        <w:rPr>
+          <w:rFonts w:ascii="Times New Roman" w:eastAsia="Calibri" w:hAnsi="Times New Roman"/>
+          <w:sz w:val="24"/>
+          <w:szCs w:val="24"/>
+        </w:rPr>
+        <w:t xml:space="preserve">. Dostęp do operacji bazodanowych odbywa się za pośrednictwem </w:t>
+      </w:r>
+      <w:r>
+        <w:rPr>
+          <w:rFonts w:ascii="Times New Roman" w:eastAsia="Calibri" w:hAnsi="Times New Roman"/>
+          <w:sz w:val="24"/>
+          <w:szCs w:val="24"/>
+        </w:rPr>
+        <w:t xml:space="preserve">interfejsów nazywanych </w:t>
+      </w:r>
+      <w:r>
+        <w:rPr>
+          <w:rFonts w:ascii="Times New Roman" w:eastAsia="Calibri" w:hAnsi="Times New Roman"/>
+          <w:sz w:val="24"/>
+          <w:szCs w:val="24"/>
+        </w:rPr>
+        <w:t>repozytori</w:t>
+      </w:r>
+      <w:r>
+        <w:rPr>
+          <w:rFonts w:ascii="Times New Roman" w:eastAsia="Calibri" w:hAnsi="Times New Roman"/>
+          <w:sz w:val="24"/>
+          <w:szCs w:val="24"/>
+        </w:rPr>
+        <w:t xml:space="preserve">ami. Repozytorium umożliwia wykonywanie operacji bazodanowych </w:t>
+      </w:r>
+      <w:r>
+        <w:rPr>
+          <w:rFonts w:ascii="Times New Roman" w:eastAsia="Calibri" w:hAnsi="Times New Roman"/>
+          <w:sz w:val="24"/>
+          <w:szCs w:val="24"/>
+        </w:rPr>
+        <w:t xml:space="preserve"> dla klas</w:t>
+      </w:r>
+      <w:r>
+        <w:rPr>
+          <w:rFonts w:ascii="Times New Roman" w:eastAsia="Calibri" w:hAnsi="Times New Roman"/>
+          <w:sz w:val="24"/>
+          <w:szCs w:val="24"/>
+        </w:rPr>
+        <w:t>y</w:t>
+      </w:r>
+      <w:r>
+        <w:rPr>
+          <w:rFonts w:ascii="Times New Roman" w:eastAsia="Calibri" w:hAnsi="Times New Roman"/>
+          <w:sz w:val="24"/>
+          <w:szCs w:val="24"/>
+        </w:rPr>
+        <w:t xml:space="preserve"> reprezentując</w:t>
+      </w:r>
+      <w:r>
+        <w:rPr>
+          <w:rFonts w:ascii="Times New Roman" w:eastAsia="Calibri" w:hAnsi="Times New Roman"/>
+          <w:sz w:val="24"/>
+          <w:szCs w:val="24"/>
+        </w:rPr>
+        <w:t>ej</w:t>
+      </w:r>
+      <w:r>
+        <w:rPr>
+          <w:rFonts w:ascii="Times New Roman" w:eastAsia="Calibri" w:hAnsi="Times New Roman"/>
+          <w:sz w:val="24"/>
+          <w:szCs w:val="24"/>
+        </w:rPr>
+        <w:t xml:space="preserve"> </w:t>
+      </w:r>
+      <w:r>
+        <w:rPr>
+          <w:rFonts w:ascii="Times New Roman" w:eastAsia="Calibri" w:hAnsi="Times New Roman"/>
+          <w:sz w:val="24"/>
+          <w:szCs w:val="24"/>
+        </w:rPr>
+        <w:t>tabele w bazie danych</w:t>
+      </w:r>
+      <w:r>
+        <w:rPr>
+          <w:rFonts w:ascii="Times New Roman" w:eastAsia="Calibri" w:hAnsi="Times New Roman"/>
+          <w:sz w:val="24"/>
+          <w:szCs w:val="24"/>
+        </w:rPr>
+        <w:t>.</w:t>
+      </w:r>
+      <w:r>
+        <w:rPr>
+          <w:rFonts w:ascii="Times New Roman" w:eastAsia="Calibri" w:hAnsi="Times New Roman"/>
+          <w:sz w:val="24"/>
+          <w:szCs w:val="24"/>
+        </w:rPr>
+        <w:t xml:space="preserve"> Dodatkową funkcjonalnością oferowaną przez </w:t>
+      </w:r>
+      <w:proofErr w:type="spellStart"/>
+      <w:r>
+        <w:rPr>
+          <w:rFonts w:ascii="Times New Roman" w:eastAsia="Calibri" w:hAnsi="Times New Roman"/>
+          <w:sz w:val="24"/>
+          <w:szCs w:val="24"/>
+        </w:rPr>
+        <w:t>framework</w:t>
+      </w:r>
+      <w:proofErr w:type="spellEnd"/>
+      <w:r>
+        <w:rPr>
+          <w:rFonts w:ascii="Times New Roman" w:eastAsia="Calibri" w:hAnsi="Times New Roman"/>
+          <w:sz w:val="24"/>
+          <w:szCs w:val="24"/>
+        </w:rPr>
+        <w:t xml:space="preserve"> jest tworzenie zapytań za pomocą specjalnie dostosowanych nazw metod. </w:t>
+      </w:r>
+      <w:r>
+        <w:rPr>
+          <w:rFonts w:ascii="Times New Roman" w:eastAsia="Calibri" w:hAnsi="Times New Roman"/>
+          <w:sz w:val="24"/>
+          <w:szCs w:val="24"/>
+        </w:rPr>
+        <w:t>Dzięki temu proces rozwijania aplikacji jest znacznie szybszy, ponieważ programista nie musi samodzielnie pisać zapytań bazodanowych.</w:t>
+      </w:r>
     </w:p>
     <w:p>
       <w:pPr>
@@ -4131,7 +5281,7 @@
           <v:shape id="_x0000_i1041" type="#_x0000_t75" style="width:427.75pt;height:291.65pt" o:ole="">
             <v:imagedata r:id="rId13" o:title="" croptop="269f" cropleft="3728f"/>
           </v:shape>
-          <o:OLEObject Type="Embed" ProgID="Word.OpenDocumentText.12" ShapeID="_x0000_i1041" DrawAspect="Content" ObjectID="_1754835236" r:id="rId14"/>
+          <o:OLEObject Type="Embed" ProgID="Word.OpenDocumentText.12" ShapeID="_x0000_i1041" DrawAspect="Content" ObjectID="_1754846137" r:id="rId14"/>
         </w:object>
       </w:r>
     </w:p>
@@ -8887,7 +10037,7 @@
           <v:shape id="_x0000_i1025" type="#_x0000_t75" style="width:453.6pt;height:42.35pt" o:ole="">
             <v:imagedata r:id="rId15" o:title=""/>
           </v:shape>
-          <o:OLEObject Type="Embed" ProgID="Word.OpenDocumentText.12" ShapeID="_x0000_i1025" DrawAspect="Content" ObjectID="_1754835237" r:id="rId16"/>
+          <o:OLEObject Type="Embed" ProgID="Word.OpenDocumentText.12" ShapeID="_x0000_i1025" DrawAspect="Content" ObjectID="_1754846138" r:id="rId16"/>
         </w:object>
       </w:r>
     </w:p>
@@ -9484,7 +10634,7 @@
           <v:shape id="_x0000_i1026" type="#_x0000_t75" style="width:453.6pt;height:29.05pt" o:ole="">
             <v:imagedata r:id="rId17" o:title=""/>
           </v:shape>
-          <o:OLEObject Type="Embed" ProgID="Word.OpenDocumentText.12" ShapeID="_x0000_i1026" DrawAspect="Content" ObjectID="_1754835238" r:id="rId18"/>
+          <o:OLEObject Type="Embed" ProgID="Word.OpenDocumentText.12" ShapeID="_x0000_i1026" DrawAspect="Content" ObjectID="_1754846139" r:id="rId18"/>
         </w:object>
       </w:r>
     </w:p>
@@ -9723,7 +10873,7 @@
           <v:shape id="_x0000_i1027" type="#_x0000_t75" style="width:453.6pt;height:24.2pt" o:ole="">
             <v:imagedata r:id="rId19" o:title=""/>
           </v:shape>
-          <o:OLEObject Type="Embed" ProgID="Word.OpenDocumentText.12" ShapeID="_x0000_i1027" DrawAspect="Content" ObjectID="_1754835239" r:id="rId20"/>
+          <o:OLEObject Type="Embed" ProgID="Word.OpenDocumentText.12" ShapeID="_x0000_i1027" DrawAspect="Content" ObjectID="_1754846140" r:id="rId20"/>
         </w:object>
       </w:r>
     </w:p>
@@ -9914,7 +11064,7 @@
           <v:shape id="_x0000_i1028" type="#_x0000_t75" style="width:453.6pt;height:23pt" o:ole="">
             <v:imagedata r:id="rId21" o:title=""/>
           </v:shape>
-          <o:OLEObject Type="Embed" ProgID="Word.OpenDocumentText.12" ShapeID="_x0000_i1028" DrawAspect="Content" ObjectID="_1754835240" r:id="rId22"/>
+          <o:OLEObject Type="Embed" ProgID="Word.OpenDocumentText.12" ShapeID="_x0000_i1028" DrawAspect="Content" ObjectID="_1754846141" r:id="rId22"/>
         </w:object>
       </w:r>
     </w:p>
@@ -10103,7 +11253,7 @@
           <v:shape id="_x0000_i1029" type="#_x0000_t75" style="width:369.7pt;height:153.7pt" o:ole="">
             <v:imagedata r:id="rId23" o:title=""/>
           </v:shape>
-          <o:OLEObject Type="Embed" ProgID="Word.OpenDocumentText.12" ShapeID="_x0000_i1029" DrawAspect="Content" ObjectID="_1754835241" r:id="rId24"/>
+          <o:OLEObject Type="Embed" ProgID="Word.OpenDocumentText.12" ShapeID="_x0000_i1029" DrawAspect="Content" ObjectID="_1754846142" r:id="rId24"/>
         </w:object>
       </w:r>
     </w:p>
@@ -10380,7 +11530,7 @@
           <v:shape id="_x0000_i1030" type="#_x0000_t75" style="width:453.6pt;height:119.8pt" o:ole="">
             <v:imagedata r:id="rId25" o:title=""/>
           </v:shape>
-          <o:OLEObject Type="Embed" ProgID="Word.OpenDocumentText.12" ShapeID="_x0000_i1030" DrawAspect="Content" ObjectID="_1754835242" r:id="rId26"/>
+          <o:OLEObject Type="Embed" ProgID="Word.OpenDocumentText.12" ShapeID="_x0000_i1030" DrawAspect="Content" ObjectID="_1754846143" r:id="rId26"/>
         </w:object>
       </w:r>
     </w:p>
@@ -10858,7 +12008,7 @@
           <v:shape id="_x0000_i1031" type="#_x0000_t75" style="width:453.6pt;height:29.05pt" o:ole="">
             <v:imagedata r:id="rId27" o:title=""/>
           </v:shape>
-          <o:OLEObject Type="Embed" ProgID="Word.OpenDocumentText.12" ShapeID="_x0000_i1031" DrawAspect="Content" ObjectID="_1754835243" r:id="rId28"/>
+          <o:OLEObject Type="Embed" ProgID="Word.OpenDocumentText.12" ShapeID="_x0000_i1031" DrawAspect="Content" ObjectID="_1754846144" r:id="rId28"/>
         </w:object>
       </w:r>
     </w:p>
@@ -10993,7 +12143,7 @@
           <v:shape id="_x0000_i1032" type="#_x0000_t75" style="width:453.6pt;height:93.8pt" o:ole="">
             <v:imagedata r:id="rId29" o:title=""/>
           </v:shape>
-          <o:OLEObject Type="Embed" ProgID="Word.OpenDocumentText.12" ShapeID="_x0000_i1032" DrawAspect="Content" ObjectID="_1754835244" r:id="rId30"/>
+          <o:OLEObject Type="Embed" ProgID="Word.OpenDocumentText.12" ShapeID="_x0000_i1032" DrawAspect="Content" ObjectID="_1754846145" r:id="rId30"/>
         </w:object>
       </w:r>
     </w:p>
@@ -11632,7 +12782,7 @@
           <v:shape id="_x0000_i1033" type="#_x0000_t75" style="width:453.6pt;height:41.75pt" o:ole="">
             <v:imagedata r:id="rId31" o:title=""/>
           </v:shape>
-          <o:OLEObject Type="Embed" ProgID="Word.OpenDocumentText.12" ShapeID="_x0000_i1033" DrawAspect="Content" ObjectID="_1754835245" r:id="rId32"/>
+          <o:OLEObject Type="Embed" ProgID="Word.OpenDocumentText.12" ShapeID="_x0000_i1033" DrawAspect="Content" ObjectID="_1754846146" r:id="rId32"/>
         </w:object>
       </w:r>
     </w:p>
@@ -12393,7 +13543,7 @@
           <v:shape id="_x0000_i1034" type="#_x0000_t75" style="width:445.9pt;height:209.9pt" o:ole="">
             <v:imagedata r:id="rId33" o:title=""/>
           </v:shape>
-          <o:OLEObject Type="Embed" ProgID="Word.OpenDocumentText.12" ShapeID="_x0000_i1034" DrawAspect="Content" ObjectID="_1754835246" r:id="rId34"/>
+          <o:OLEObject Type="Embed" ProgID="Word.OpenDocumentText.12" ShapeID="_x0000_i1034" DrawAspect="Content" ObjectID="_1754846147" r:id="rId34"/>
         </w:object>
       </w:r>
     </w:p>
@@ -19431,10 +20581,10 @@
           <w:szCs w:val="24"/>
         </w:rPr>
         <w:object w:dxaOrig="9072" w:dyaOrig="3571" w14:anchorId="5B0AE843">
-          <v:shape id="_x0000_i1035" type="#_x0000_t75" style="width:453.6pt;height:125.4pt" o:ole="">
+          <v:shape id="_x0000_i1035" type="#_x0000_t75" style="width:453.6pt;height:125.15pt" o:ole="">
             <v:imagedata r:id="rId35" o:title="" cropbottom="19573f"/>
           </v:shape>
-          <o:OLEObject Type="Embed" ProgID="Word.OpenDocumentText.12" ShapeID="_x0000_i1035" DrawAspect="Content" ObjectID="_1754835247" r:id="rId36"/>
+          <o:OLEObject Type="Embed" ProgID="Word.OpenDocumentText.12" ShapeID="_x0000_i1035" DrawAspect="Content" ObjectID="_1754846148" r:id="rId36"/>
         </w:object>
       </w:r>
     </w:p>
@@ -19594,10 +20744,10 @@
           <w:szCs w:val="24"/>
         </w:rPr>
         <w:object w:dxaOrig="9072" w:dyaOrig="3781" w14:anchorId="77BEFC00">
-          <v:shape id="_x0000_i1036" type="#_x0000_t75" style="width:453.6pt;height:146.4pt" o:ole="">
+          <v:shape id="_x0000_i1036" type="#_x0000_t75" style="width:453.6pt;height:146.3pt" o:ole="">
             <v:imagedata r:id="rId37" o:title="" cropbottom="14772f"/>
           </v:shape>
-          <o:OLEObject Type="Embed" ProgID="Word.OpenDocumentText.12" ShapeID="_x0000_i1036" DrawAspect="Content" ObjectID="_1754835248" r:id="rId38"/>
+          <o:OLEObject Type="Embed" ProgID="Word.OpenDocumentText.12" ShapeID="_x0000_i1036" DrawAspect="Content" ObjectID="_1754846149" r:id="rId38"/>
         </w:object>
       </w:r>
     </w:p>
@@ -20042,10 +21192,10 @@
           <w:szCs w:val="28"/>
         </w:rPr>
         <w:object w:dxaOrig="9072" w:dyaOrig="1034" w14:anchorId="2B33B9E1">
-          <v:shape id="_x0000_i1037" type="#_x0000_t75" style="width:453.6pt;height:51.6pt" o:ole="">
+          <v:shape id="_x0000_i1037" type="#_x0000_t75" style="width:453.6pt;height:51.45pt" o:ole="">
             <v:imagedata r:id="rId39" o:title=""/>
           </v:shape>
-          <o:OLEObject Type="Embed" ProgID="Word.OpenDocumentText.12" ShapeID="_x0000_i1037" DrawAspect="Content" ObjectID="_1754835249" r:id="rId40"/>
+          <o:OLEObject Type="Embed" ProgID="Word.OpenDocumentText.12" ShapeID="_x0000_i1037" DrawAspect="Content" ObjectID="_1754846150" r:id="rId40"/>
         </w:object>
       </w:r>
     </w:p>
@@ -22262,10 +23412,10 @@
           <w:szCs w:val="28"/>
         </w:rPr>
         <w:object w:dxaOrig="9072" w:dyaOrig="2611" w14:anchorId="7ADFFBB9">
-          <v:shape id="_x0000_i1038" type="#_x0000_t75" style="width:453.6pt;height:130.8pt" o:ole="">
+          <v:shape id="_x0000_i1038" type="#_x0000_t75" style="width:453.6pt;height:130.7pt" o:ole="">
             <v:imagedata r:id="rId44" o:title=""/>
           </v:shape>
-          <o:OLEObject Type="Embed" ProgID="Word.OpenDocumentText.12" ShapeID="_x0000_i1038" DrawAspect="Content" ObjectID="_1754835250" r:id="rId45"/>
+          <o:OLEObject Type="Embed" ProgID="Word.OpenDocumentText.12" ShapeID="_x0000_i1038" DrawAspect="Content" ObjectID="_1754846151" r:id="rId45"/>
         </w:object>
       </w:r>
     </w:p>

</xml_diff>

<commit_message>
Add introduction to system architecture
</commit_message>
<xml_diff>
--- a/arch-docs/docs/Mgr_Mateusz_Barnacki.docx
+++ b/arch-docs/docs/Mgr_Mateusz_Barnacki.docx
@@ -1421,20 +1421,6 @@
           <w:sz w:val="24"/>
           <w:szCs w:val="24"/>
         </w:rPr>
-      </w:pPr>
-    </w:p>
-    <w:p>
-      <w:pPr>
-        <w:tabs>
-          <w:tab w:val="left" w:pos="709"/>
-          <w:tab w:val="left" w:pos="2628"/>
-        </w:tabs>
-        <w:spacing w:before="240" w:line="360" w:lineRule="auto"/>
-        <w:rPr>
-          <w:rFonts w:ascii="Times New Roman" w:eastAsia="Calibri" w:hAnsi="Times New Roman"/>
-          <w:sz w:val="24"/>
-          <w:szCs w:val="24"/>
-        </w:rPr>
         <w:sectPr>
           <w:footerReference w:type="default" r:id="rId10"/>
           <w:pgSz w:w="11906" w:h="16838"/>
@@ -2812,6 +2798,7 @@
           <w:tab w:val="left" w:pos="709"/>
           <w:tab w:val="center" w:pos="4536"/>
         </w:tabs>
+        <w:spacing w:after="0"/>
         <w:jc w:val="both"/>
         <w:rPr>
           <w:rFonts w:ascii="Times New Roman" w:eastAsia="Calibri" w:hAnsi="Times New Roman"/>
@@ -2826,7 +2813,15 @@
           <w:szCs w:val="24"/>
         </w:rPr>
         <w:tab/>
-        <w:t xml:space="preserve">Na podstawie zebranych wymagań autor pracy podjął decyzję o wykorzystaniu architektury </w:t>
+        <w:t>Faza projektowania systemu rozpoczęła się od analizy zebranych wymagań funkcjonalnych oraz utworzonych na ich bazie historyjek użytkownika.</w:t>
+      </w:r>
+      <w:r>
+        <w:rPr>
+          <w:rFonts w:ascii="Times New Roman" w:eastAsia="Calibri" w:hAnsi="Times New Roman"/>
+          <w:sz w:val="24"/>
+          <w:szCs w:val="24"/>
+        </w:rPr>
+        <w:t xml:space="preserve"> W celu dostosowania architektury systemu do zaistniałych potrzeb dokonano przeglądu istniejących rozwiązań. Na podstawie dokonanych badań oraz konsultacji z opiekunem pracy dyplomowej została podjęta decyzja o implementacji architektury </w:t>
       </w:r>
       <w:proofErr w:type="spellStart"/>
       <w:r>
@@ -2836,6 +2831,195 @@
           <w:szCs w:val="24"/>
         </w:rPr>
         <w:t>mikrousługowej</w:t>
+      </w:r>
+      <w:proofErr w:type="spellEnd"/>
+      <w:r>
+        <w:rPr>
+          <w:rFonts w:ascii="Times New Roman" w:eastAsia="Calibri" w:hAnsi="Times New Roman"/>
+          <w:sz w:val="24"/>
+          <w:szCs w:val="24"/>
+        </w:rPr>
+        <w:t xml:space="preserve"> w systemie.</w:t>
+      </w:r>
+    </w:p>
+    <w:p>
+      <w:pPr>
+        <w:tabs>
+          <w:tab w:val="left" w:pos="709"/>
+          <w:tab w:val="center" w:pos="4536"/>
+        </w:tabs>
+        <w:spacing w:after="0"/>
+        <w:jc w:val="both"/>
+        <w:rPr>
+          <w:rFonts w:ascii="Times New Roman" w:eastAsia="Calibri" w:hAnsi="Times New Roman"/>
+          <w:sz w:val="24"/>
+          <w:szCs w:val="24"/>
+        </w:rPr>
+      </w:pPr>
+      <w:r>
+        <w:rPr>
+          <w:rFonts w:ascii="Times New Roman" w:eastAsia="Calibri" w:hAnsi="Times New Roman"/>
+          <w:sz w:val="24"/>
+          <w:szCs w:val="24"/>
+        </w:rPr>
+        <w:tab/>
+        <w:t xml:space="preserve">Architektura </w:t>
+      </w:r>
+      <w:proofErr w:type="spellStart"/>
+      <w:r>
+        <w:rPr>
+          <w:rFonts w:ascii="Times New Roman" w:eastAsia="Calibri" w:hAnsi="Times New Roman"/>
+          <w:sz w:val="24"/>
+          <w:szCs w:val="24"/>
+        </w:rPr>
+        <w:t>mikrousługowa</w:t>
+      </w:r>
+      <w:proofErr w:type="spellEnd"/>
+      <w:r>
+        <w:rPr>
+          <w:rFonts w:ascii="Times New Roman" w:eastAsia="Calibri" w:hAnsi="Times New Roman"/>
+          <w:sz w:val="24"/>
+          <w:szCs w:val="24"/>
+        </w:rPr>
+        <w:t xml:space="preserve"> zapewnia elastyczność w doborze technologii i baz danych dla poszczególnych komponentów aplikacji. Wskazana cecha jest kluczowa w kontekście dopasowania odpowiedniej technologii do wymagań funkcjonalnych. Ponadto umożliwia łatwiejsze rozbudowywanie systemu w przyszłości, ponieważ umożliwia programiście wykorzystanie preferowanych narzędzi.</w:t>
+      </w:r>
+      <w:r>
+        <w:rPr>
+          <w:rFonts w:ascii="Times New Roman" w:eastAsia="Calibri" w:hAnsi="Times New Roman"/>
+          <w:sz w:val="24"/>
+          <w:szCs w:val="24"/>
+        </w:rPr>
+        <w:t xml:space="preserve"> Ważnym aspektem jest również możliwość wydzielenia funkcjonalności, których nie można szybko rozwijać w </w:t>
+      </w:r>
+      <w:r>
+        <w:rPr>
+          <w:rFonts w:ascii="Times New Roman" w:eastAsia="Calibri" w:hAnsi="Times New Roman"/>
+          <w:sz w:val="24"/>
+          <w:szCs w:val="24"/>
+        </w:rPr>
+        <w:t>technologii</w:t>
+      </w:r>
+      <w:r>
+        <w:rPr>
+          <w:rFonts w:ascii="Times New Roman" w:eastAsia="Calibri" w:hAnsi="Times New Roman"/>
+          <w:sz w:val="24"/>
+          <w:szCs w:val="24"/>
+        </w:rPr>
+        <w:t xml:space="preserve"> preferowanej przez obecnego programistę.</w:t>
+      </w:r>
+    </w:p>
+    <w:p>
+      <w:pPr>
+        <w:tabs>
+          <w:tab w:val="left" w:pos="709"/>
+          <w:tab w:val="center" w:pos="4536"/>
+        </w:tabs>
+        <w:jc w:val="both"/>
+        <w:rPr>
+          <w:rFonts w:ascii="Times New Roman" w:eastAsia="Calibri" w:hAnsi="Times New Roman"/>
+          <w:sz w:val="24"/>
+          <w:szCs w:val="24"/>
+        </w:rPr>
+      </w:pPr>
+      <w:r>
+        <w:rPr>
+          <w:rFonts w:ascii="Times New Roman" w:eastAsia="Calibri" w:hAnsi="Times New Roman"/>
+          <w:sz w:val="24"/>
+          <w:szCs w:val="24"/>
+        </w:rPr>
+        <w:tab/>
+        <w:t xml:space="preserve">Cechą charakterystyczną </w:t>
+      </w:r>
+      <w:proofErr w:type="spellStart"/>
+      <w:r>
+        <w:rPr>
+          <w:rFonts w:ascii="Times New Roman" w:eastAsia="Calibri" w:hAnsi="Times New Roman"/>
+          <w:sz w:val="24"/>
+          <w:szCs w:val="24"/>
+        </w:rPr>
+        <w:t>mikrousług</w:t>
+      </w:r>
+      <w:proofErr w:type="spellEnd"/>
+      <w:r>
+        <w:rPr>
+          <w:rFonts w:ascii="Times New Roman" w:eastAsia="Calibri" w:hAnsi="Times New Roman"/>
+          <w:sz w:val="24"/>
+          <w:szCs w:val="24"/>
+        </w:rPr>
+        <w:t xml:space="preserve"> jest zapewnienie łatwej skalowalności </w:t>
+      </w:r>
+      <w:r>
+        <w:rPr>
+          <w:rFonts w:ascii="Times New Roman" w:eastAsia="Calibri" w:hAnsi="Times New Roman"/>
+          <w:sz w:val="24"/>
+          <w:szCs w:val="24"/>
+        </w:rPr>
+        <w:t>aplikacji</w:t>
+      </w:r>
+      <w:r>
+        <w:rPr>
+          <w:rFonts w:ascii="Times New Roman" w:eastAsia="Calibri" w:hAnsi="Times New Roman"/>
+          <w:sz w:val="24"/>
+          <w:szCs w:val="24"/>
+        </w:rPr>
+        <w:t xml:space="preserve">. Każdy serwis składający się na całość </w:t>
+      </w:r>
+      <w:r>
+        <w:rPr>
+          <w:rFonts w:ascii="Times New Roman" w:eastAsia="Calibri" w:hAnsi="Times New Roman"/>
+          <w:sz w:val="24"/>
+          <w:szCs w:val="24"/>
+        </w:rPr>
+        <w:t>systemu</w:t>
+      </w:r>
+      <w:r>
+        <w:rPr>
+          <w:rFonts w:ascii="Times New Roman" w:eastAsia="Calibri" w:hAnsi="Times New Roman"/>
+          <w:sz w:val="24"/>
+          <w:szCs w:val="24"/>
+        </w:rPr>
+        <w:t xml:space="preserve"> jest traktowany jako niezależn</w:t>
+      </w:r>
+      <w:r>
+        <w:rPr>
+          <w:rFonts w:ascii="Times New Roman" w:eastAsia="Calibri" w:hAnsi="Times New Roman"/>
+          <w:sz w:val="24"/>
+          <w:szCs w:val="24"/>
+        </w:rPr>
+        <w:t>y komponent</w:t>
+      </w:r>
+      <w:r>
+        <w:rPr>
+          <w:rFonts w:ascii="Times New Roman" w:eastAsia="Calibri" w:hAnsi="Times New Roman"/>
+          <w:sz w:val="24"/>
+          <w:szCs w:val="24"/>
+        </w:rPr>
+        <w:t>.</w:t>
+      </w:r>
+      <w:r>
+        <w:rPr>
+          <w:rFonts w:ascii="Times New Roman" w:eastAsia="Calibri" w:hAnsi="Times New Roman"/>
+          <w:sz w:val="24"/>
+          <w:szCs w:val="24"/>
+        </w:rPr>
+        <w:t xml:space="preserve"> Wobec tego w sytuacji dużego obciążenia sieciowego dla funkcjonalności dodania pomiaru do systemu można stworzyć drugą instancję aplikacji i rozłożyć ruch sieciowy równomiernie na wszystkie dostępne instancje. W wyniku tego działania serwis odpowiedzialny za funkcjonalności autoryzacji użytkownika nie poniesie żadnych konsekwencji, ponieważ nie ma nic wspólnego z funkcjonalnością dodania pomiaru.</w:t>
+      </w:r>
+      <w:r>
+        <w:rPr>
+          <w:rFonts w:ascii="Times New Roman" w:eastAsia="Calibri" w:hAnsi="Times New Roman"/>
+          <w:sz w:val="24"/>
+          <w:szCs w:val="24"/>
+        </w:rPr>
+        <w:t xml:space="preserve"> Za dostosowanie działania aplikacji do rejestrowanych warunków obciążenia sieciowego odpowiadają osoby specjalizujące się w zagadnieniach o nazwie </w:t>
+      </w:r>
+      <w:proofErr w:type="spellStart"/>
+      <w:r>
+        <w:rPr>
+          <w:rFonts w:ascii="Times New Roman" w:eastAsia="Calibri" w:hAnsi="Times New Roman"/>
+          <w:sz w:val="24"/>
+          <w:szCs w:val="24"/>
+        </w:rPr>
+        <w:t>DevOps</w:t>
       </w:r>
       <w:proofErr w:type="spellEnd"/>
       <w:r>
@@ -3335,6 +3519,446 @@
           <w:szCs w:val="28"/>
         </w:rPr>
       </w:pPr>
+    </w:p>
+    <w:p>
+      <w:pPr>
+        <w:tabs>
+          <w:tab w:val="left" w:pos="709"/>
+          <w:tab w:val="center" w:pos="4536"/>
+        </w:tabs>
+        <w:rPr>
+          <w:rFonts w:ascii="Times New Roman" w:eastAsia="Calibri" w:hAnsi="Times New Roman"/>
+          <w:b/>
+          <w:bCs/>
+          <w:sz w:val="28"/>
+          <w:szCs w:val="28"/>
+        </w:rPr>
+      </w:pPr>
+    </w:p>
+    <w:p>
+      <w:pPr>
+        <w:tabs>
+          <w:tab w:val="left" w:pos="709"/>
+          <w:tab w:val="center" w:pos="4536"/>
+        </w:tabs>
+        <w:rPr>
+          <w:rFonts w:ascii="Times New Roman" w:eastAsia="Calibri" w:hAnsi="Times New Roman"/>
+          <w:b/>
+          <w:bCs/>
+          <w:sz w:val="28"/>
+          <w:szCs w:val="28"/>
+        </w:rPr>
+      </w:pPr>
+    </w:p>
+    <w:p>
+      <w:pPr>
+        <w:tabs>
+          <w:tab w:val="left" w:pos="709"/>
+          <w:tab w:val="center" w:pos="4536"/>
+        </w:tabs>
+        <w:rPr>
+          <w:rFonts w:ascii="Times New Roman" w:eastAsia="Calibri" w:hAnsi="Times New Roman"/>
+          <w:b/>
+          <w:bCs/>
+          <w:sz w:val="28"/>
+          <w:szCs w:val="28"/>
+        </w:rPr>
+      </w:pPr>
+    </w:p>
+    <w:p>
+      <w:pPr>
+        <w:tabs>
+          <w:tab w:val="left" w:pos="709"/>
+          <w:tab w:val="center" w:pos="4536"/>
+        </w:tabs>
+        <w:rPr>
+          <w:rFonts w:ascii="Times New Roman" w:eastAsia="Calibri" w:hAnsi="Times New Roman"/>
+          <w:b/>
+          <w:bCs/>
+          <w:sz w:val="28"/>
+          <w:szCs w:val="28"/>
+        </w:rPr>
+      </w:pPr>
+    </w:p>
+    <w:p>
+      <w:pPr>
+        <w:tabs>
+          <w:tab w:val="left" w:pos="709"/>
+          <w:tab w:val="center" w:pos="4536"/>
+        </w:tabs>
+        <w:rPr>
+          <w:rFonts w:ascii="Times New Roman" w:eastAsia="Calibri" w:hAnsi="Times New Roman"/>
+          <w:b/>
+          <w:bCs/>
+          <w:sz w:val="28"/>
+          <w:szCs w:val="28"/>
+        </w:rPr>
+      </w:pPr>
+    </w:p>
+    <w:p>
+      <w:pPr>
+        <w:tabs>
+          <w:tab w:val="left" w:pos="709"/>
+          <w:tab w:val="center" w:pos="4536"/>
+        </w:tabs>
+        <w:spacing w:after="0"/>
+        <w:jc w:val="both"/>
+        <w:rPr>
+          <w:rFonts w:ascii="Times New Roman" w:eastAsia="Calibri" w:hAnsi="Times New Roman"/>
+          <w:sz w:val="24"/>
+          <w:szCs w:val="24"/>
+        </w:rPr>
+      </w:pPr>
+      <w:r>
+        <w:rPr>
+          <w:rFonts w:ascii="Times New Roman" w:eastAsia="Calibri" w:hAnsi="Times New Roman"/>
+          <w:sz w:val="24"/>
+          <w:szCs w:val="24"/>
+        </w:rPr>
+        <w:lastRenderedPageBreak/>
+        <w:tab/>
+        <w:t xml:space="preserve">Jednym z często wymienianych w literaturze wyzwań związanych z zastosowaniem architektury </w:t>
+      </w:r>
+      <w:proofErr w:type="spellStart"/>
+      <w:r>
+        <w:rPr>
+          <w:rFonts w:ascii="Times New Roman" w:eastAsia="Calibri" w:hAnsi="Times New Roman"/>
+          <w:sz w:val="24"/>
+          <w:szCs w:val="24"/>
+        </w:rPr>
+        <w:t>mikrousługowej</w:t>
+      </w:r>
+      <w:proofErr w:type="spellEnd"/>
+      <w:r>
+        <w:rPr>
+          <w:rFonts w:ascii="Times New Roman" w:eastAsia="Calibri" w:hAnsi="Times New Roman"/>
+          <w:sz w:val="24"/>
+          <w:szCs w:val="24"/>
+        </w:rPr>
+        <w:t xml:space="preserve"> jest zagadnienie podziału systemu będącego monolitem na mniejsze komponenty.</w:t>
+      </w:r>
+      <w:r>
+        <w:rPr>
+          <w:rFonts w:ascii="Times New Roman" w:eastAsia="Calibri" w:hAnsi="Times New Roman"/>
+          <w:sz w:val="24"/>
+          <w:szCs w:val="24"/>
+        </w:rPr>
+        <w:t xml:space="preserve"> Błędny podział aplikacji może doprowadzić do powstania silnych zależności pomiędzy poszczególnymi komponentami. Współzależność komponentów może się objawić jako konieczność stałego przesyłania żądań HTTP pomiędzy dwoma serwisami lub procesowanie tych samych danych przez różne serwisy. Obecnie trwają prace nad odkryciem uniwersalnego sposobu pozwalającego na prawidłowe wydzielanie komponentów aplikacji. Jedną z koncepcji jest podejście o nazwie </w:t>
+      </w:r>
+      <w:proofErr w:type="spellStart"/>
+      <w:r>
+        <w:rPr>
+          <w:rFonts w:ascii="Times New Roman" w:eastAsia="Calibri" w:hAnsi="Times New Roman"/>
+          <w:i/>
+          <w:iCs/>
+          <w:sz w:val="24"/>
+          <w:szCs w:val="24"/>
+        </w:rPr>
+        <w:t>Domain-Driven</w:t>
+      </w:r>
+      <w:proofErr w:type="spellEnd"/>
+      <w:r>
+        <w:rPr>
+          <w:rFonts w:ascii="Times New Roman" w:eastAsia="Calibri" w:hAnsi="Times New Roman"/>
+          <w:i/>
+          <w:iCs/>
+          <w:sz w:val="24"/>
+          <w:szCs w:val="24"/>
+        </w:rPr>
+        <w:t xml:space="preserve"> Design</w:t>
+      </w:r>
+      <w:r>
+        <w:rPr>
+          <w:rFonts w:ascii="Times New Roman" w:eastAsia="Calibri" w:hAnsi="Times New Roman"/>
+          <w:sz w:val="24"/>
+          <w:szCs w:val="24"/>
+        </w:rPr>
+        <w:t>.</w:t>
+      </w:r>
+      <w:r>
+        <w:rPr>
+          <w:rFonts w:ascii="Times New Roman" w:eastAsia="Calibri" w:hAnsi="Times New Roman"/>
+          <w:sz w:val="24"/>
+          <w:szCs w:val="24"/>
+        </w:rPr>
+        <w:t xml:space="preserve"> </w:t>
+      </w:r>
+      <w:r>
+        <w:rPr>
+          <w:rFonts w:ascii="Times New Roman" w:eastAsia="Calibri" w:hAnsi="Times New Roman"/>
+          <w:sz w:val="24"/>
+          <w:szCs w:val="24"/>
+        </w:rPr>
+        <w:t xml:space="preserve">Głównym </w:t>
+      </w:r>
+      <w:r>
+        <w:rPr>
+          <w:rFonts w:ascii="Times New Roman" w:eastAsia="Calibri" w:hAnsi="Times New Roman"/>
+          <w:sz w:val="24"/>
+          <w:szCs w:val="24"/>
+        </w:rPr>
+        <w:t>celem tego podejścia</w:t>
+      </w:r>
+      <w:r>
+        <w:rPr>
+          <w:rFonts w:ascii="Times New Roman" w:eastAsia="Calibri" w:hAnsi="Times New Roman"/>
+          <w:sz w:val="24"/>
+          <w:szCs w:val="24"/>
+        </w:rPr>
+        <w:t xml:space="preserve"> jest z</w:t>
+      </w:r>
+      <w:r>
+        <w:rPr>
+          <w:rFonts w:ascii="Times New Roman" w:eastAsia="Calibri" w:hAnsi="Times New Roman"/>
+          <w:sz w:val="24"/>
+          <w:szCs w:val="24"/>
+        </w:rPr>
+        <w:t>aprogramowanie</w:t>
+      </w:r>
+      <w:r>
+        <w:rPr>
+          <w:rFonts w:ascii="Times New Roman" w:eastAsia="Calibri" w:hAnsi="Times New Roman"/>
+          <w:sz w:val="24"/>
+          <w:szCs w:val="24"/>
+        </w:rPr>
+        <w:t xml:space="preserve"> domeny, która będzie </w:t>
+      </w:r>
+      <w:r>
+        <w:rPr>
+          <w:rFonts w:ascii="Times New Roman" w:eastAsia="Calibri" w:hAnsi="Times New Roman"/>
+          <w:sz w:val="24"/>
+          <w:szCs w:val="24"/>
+        </w:rPr>
+        <w:t xml:space="preserve">miała zrozumienie </w:t>
+      </w:r>
+      <w:r>
+        <w:rPr>
+          <w:rFonts w:ascii="Times New Roman" w:eastAsia="Calibri" w:hAnsi="Times New Roman"/>
+          <w:sz w:val="24"/>
+          <w:szCs w:val="24"/>
+        </w:rPr>
+        <w:t>proces</w:t>
+      </w:r>
+      <w:r>
+        <w:rPr>
+          <w:rFonts w:ascii="Times New Roman" w:eastAsia="Calibri" w:hAnsi="Times New Roman"/>
+          <w:sz w:val="24"/>
+          <w:szCs w:val="24"/>
+        </w:rPr>
+        <w:t>ów</w:t>
+      </w:r>
+      <w:r>
+        <w:rPr>
+          <w:rFonts w:ascii="Times New Roman" w:eastAsia="Calibri" w:hAnsi="Times New Roman"/>
+          <w:sz w:val="24"/>
+          <w:szCs w:val="24"/>
+        </w:rPr>
+        <w:t xml:space="preserve"> i zasad panujących w domenie</w:t>
+      </w:r>
+      <w:r>
+        <w:rPr>
+          <w:rFonts w:ascii="Times New Roman" w:eastAsia="Calibri" w:hAnsi="Times New Roman"/>
+          <w:sz w:val="24"/>
+          <w:szCs w:val="24"/>
+        </w:rPr>
+        <w:t xml:space="preserve"> [2]</w:t>
+      </w:r>
+      <w:r>
+        <w:rPr>
+          <w:rFonts w:ascii="Times New Roman" w:eastAsia="Calibri" w:hAnsi="Times New Roman"/>
+          <w:sz w:val="24"/>
+          <w:szCs w:val="24"/>
+        </w:rPr>
+        <w:t>.</w:t>
+      </w:r>
+      <w:r>
+        <w:rPr>
+          <w:rFonts w:ascii="Times New Roman" w:eastAsia="Calibri" w:hAnsi="Times New Roman"/>
+          <w:sz w:val="24"/>
+          <w:szCs w:val="24"/>
+        </w:rPr>
+        <w:t xml:space="preserve"> W praktyce oznacza to taki sposób definiowania komponentów, aby wiernie odzwierciedlały rzeczywistość.</w:t>
+      </w:r>
+      <w:r>
+        <w:rPr>
+          <w:rFonts w:ascii="Times New Roman" w:eastAsia="Calibri" w:hAnsi="Times New Roman"/>
+          <w:sz w:val="24"/>
+          <w:szCs w:val="24"/>
+        </w:rPr>
+        <w:t xml:space="preserve"> </w:t>
+      </w:r>
+      <w:r>
+        <w:rPr>
+          <w:rFonts w:ascii="Times New Roman" w:eastAsia="Calibri" w:hAnsi="Times New Roman"/>
+          <w:sz w:val="24"/>
+          <w:szCs w:val="24"/>
+        </w:rPr>
+        <w:t xml:space="preserve">Proces odkrywania domeny może być realizowany za pomocą podejścia o nazwie </w:t>
+      </w:r>
+      <w:r>
+        <w:rPr>
+          <w:rFonts w:ascii="Times New Roman" w:eastAsia="Calibri" w:hAnsi="Times New Roman"/>
+          <w:i/>
+          <w:iCs/>
+          <w:sz w:val="24"/>
+          <w:szCs w:val="24"/>
+        </w:rPr>
+        <w:t xml:space="preserve">Event </w:t>
+      </w:r>
+      <w:proofErr w:type="spellStart"/>
+      <w:r>
+        <w:rPr>
+          <w:rFonts w:ascii="Times New Roman" w:eastAsia="Calibri" w:hAnsi="Times New Roman"/>
+          <w:i/>
+          <w:iCs/>
+          <w:sz w:val="24"/>
+          <w:szCs w:val="24"/>
+        </w:rPr>
+        <w:t>Storming</w:t>
+      </w:r>
+      <w:proofErr w:type="spellEnd"/>
+      <w:r>
+        <w:rPr>
+          <w:rFonts w:ascii="Times New Roman" w:eastAsia="Calibri" w:hAnsi="Times New Roman"/>
+          <w:sz w:val="24"/>
+          <w:szCs w:val="24"/>
+        </w:rPr>
+        <w:t>.</w:t>
+      </w:r>
+    </w:p>
+    <w:p>
+      <w:pPr>
+        <w:tabs>
+          <w:tab w:val="left" w:pos="709"/>
+          <w:tab w:val="center" w:pos="4536"/>
+        </w:tabs>
+        <w:spacing w:after="0"/>
+        <w:jc w:val="both"/>
+        <w:rPr>
+          <w:rFonts w:ascii="Times New Roman" w:eastAsia="Calibri" w:hAnsi="Times New Roman"/>
+          <w:sz w:val="24"/>
+          <w:szCs w:val="24"/>
+        </w:rPr>
+      </w:pPr>
+      <w:r>
+        <w:rPr>
+          <w:rFonts w:ascii="Times New Roman" w:eastAsia="Calibri" w:hAnsi="Times New Roman"/>
+          <w:sz w:val="24"/>
+          <w:szCs w:val="24"/>
+        </w:rPr>
+        <w:tab/>
+        <w:t>Wydzielenie komponentów w</w:t>
+      </w:r>
+      <w:r>
+        <w:rPr>
+          <w:rFonts w:ascii="Times New Roman" w:eastAsia="Calibri" w:hAnsi="Times New Roman"/>
+          <w:sz w:val="24"/>
+          <w:szCs w:val="24"/>
+        </w:rPr>
+        <w:t xml:space="preserve"> ramach</w:t>
+      </w:r>
+      <w:r>
+        <w:rPr>
+          <w:rFonts w:ascii="Times New Roman" w:eastAsia="Calibri" w:hAnsi="Times New Roman"/>
+          <w:sz w:val="24"/>
+          <w:szCs w:val="24"/>
+        </w:rPr>
+        <w:t xml:space="preserve"> system</w:t>
+      </w:r>
+      <w:r>
+        <w:rPr>
+          <w:rFonts w:ascii="Times New Roman" w:eastAsia="Calibri" w:hAnsi="Times New Roman"/>
+          <w:sz w:val="24"/>
+          <w:szCs w:val="24"/>
+        </w:rPr>
+        <w:t>u do akwizycji danych</w:t>
+      </w:r>
+      <w:r>
+        <w:rPr>
+          <w:rFonts w:ascii="Times New Roman" w:eastAsia="Calibri" w:hAnsi="Times New Roman"/>
+          <w:sz w:val="24"/>
+          <w:szCs w:val="24"/>
+        </w:rPr>
+        <w:t xml:space="preserve"> nastąpiło w sposób arbitralny. Pierwszym powodem zastosowania </w:t>
+      </w:r>
+      <w:r>
+        <w:rPr>
+          <w:rFonts w:ascii="Times New Roman" w:eastAsia="Calibri" w:hAnsi="Times New Roman"/>
+          <w:sz w:val="24"/>
+          <w:szCs w:val="24"/>
+        </w:rPr>
+        <w:t>wskazanego</w:t>
+      </w:r>
+      <w:r>
+        <w:rPr>
+          <w:rFonts w:ascii="Times New Roman" w:eastAsia="Calibri" w:hAnsi="Times New Roman"/>
+          <w:sz w:val="24"/>
+          <w:szCs w:val="24"/>
+        </w:rPr>
+        <w:t xml:space="preserve"> podejścia był brak możliwości skonfrontowania własnych przemyśleń z innymi członkami zespołu, ponieważ projekt był realizowany samodzielnie. Drugim argumentem przemawiającym za podziałem arbitralnym było zaoszczędzenie czasu koniecznego na przeprowadzanie sesji </w:t>
+      </w:r>
+      <w:r>
+        <w:rPr>
+          <w:rFonts w:ascii="Times New Roman" w:eastAsia="Calibri" w:hAnsi="Times New Roman"/>
+          <w:i/>
+          <w:iCs/>
+          <w:sz w:val="24"/>
+          <w:szCs w:val="24"/>
+        </w:rPr>
+        <w:t xml:space="preserve">Event </w:t>
+      </w:r>
+      <w:proofErr w:type="spellStart"/>
+      <w:r>
+        <w:rPr>
+          <w:rFonts w:ascii="Times New Roman" w:eastAsia="Calibri" w:hAnsi="Times New Roman"/>
+          <w:i/>
+          <w:iCs/>
+          <w:sz w:val="24"/>
+          <w:szCs w:val="24"/>
+        </w:rPr>
+        <w:t>Storming</w:t>
+      </w:r>
+      <w:proofErr w:type="spellEnd"/>
+      <w:r>
+        <w:rPr>
+          <w:rFonts w:ascii="Times New Roman" w:eastAsia="Calibri" w:hAnsi="Times New Roman"/>
+          <w:sz w:val="24"/>
+          <w:szCs w:val="24"/>
+        </w:rPr>
+        <w:t>.</w:t>
+      </w:r>
+    </w:p>
+    <w:p>
+      <w:pPr>
+        <w:tabs>
+          <w:tab w:val="left" w:pos="709"/>
+          <w:tab w:val="center" w:pos="4536"/>
+        </w:tabs>
+        <w:jc w:val="both"/>
+        <w:rPr>
+          <w:rFonts w:ascii="Times New Roman" w:eastAsia="Calibri" w:hAnsi="Times New Roman"/>
+          <w:sz w:val="24"/>
+          <w:szCs w:val="24"/>
+        </w:rPr>
+      </w:pPr>
+      <w:r>
+        <w:rPr>
+          <w:rFonts w:ascii="Times New Roman" w:eastAsia="Calibri" w:hAnsi="Times New Roman"/>
+          <w:b/>
+          <w:bCs/>
+          <w:sz w:val="28"/>
+          <w:szCs w:val="28"/>
+        </w:rPr>
+        <w:tab/>
+      </w:r>
+      <w:r>
+        <w:rPr>
+          <w:rFonts w:ascii="Times New Roman" w:eastAsia="Calibri" w:hAnsi="Times New Roman"/>
+          <w:sz w:val="24"/>
+          <w:szCs w:val="24"/>
+        </w:rPr>
+        <w:t>Diagram komponentów został zaprezentowany na zdjęciu 2.</w:t>
+      </w:r>
     </w:p>
     <w:p>
       <w:pPr>
@@ -6881,7 +7505,7 @@
           <w:sz w:val="24"/>
           <w:szCs w:val="24"/>
         </w:rPr>
-        <w:t>2</w:t>
+        <w:t>3</w:t>
       </w:r>
       <w:r>
         <w:rPr>
@@ -6949,7 +7573,7 @@
           <v:shape id="_x0000_i1025" type="#_x0000_t75" style="width:427.75pt;height:291.65pt" o:ole="">
             <v:imagedata r:id="rId13" o:title="" croptop="269f" cropleft="3728f"/>
           </v:shape>
-          <o:OLEObject Type="Embed" ProgID="Word.OpenDocumentText.12" ShapeID="_x0000_i1025" DrawAspect="Content" ObjectID="_1754986415" r:id="rId14"/>
+          <o:OLEObject Type="Embed" ProgID="Word.OpenDocumentText.12" ShapeID="_x0000_i1025" DrawAspect="Content" ObjectID="_1754995743" r:id="rId14"/>
         </w:object>
       </w:r>
     </w:p>
@@ -10984,7 +11608,7 @@
           <w:sz w:val="24"/>
           <w:szCs w:val="24"/>
         </w:rPr>
-        <w:t>3</w:t>
+        <w:t>4</w:t>
       </w:r>
       <w:r>
         <w:rPr>
@@ -11078,7 +11702,7 @@
           <w:sz w:val="24"/>
           <w:szCs w:val="24"/>
         </w:rPr>
-        <w:t>3</w:t>
+        <w:t>4</w:t>
       </w:r>
       <w:r>
         <w:rPr>
@@ -11670,7 +12294,7 @@
           <w:sz w:val="24"/>
           <w:szCs w:val="24"/>
         </w:rPr>
-        <w:t>4</w:t>
+        <w:t>5</w:t>
       </w:r>
       <w:r>
         <w:rPr>
@@ -11851,7 +12475,7 @@
           <w:sz w:val="24"/>
           <w:szCs w:val="24"/>
         </w:rPr>
-        <w:t>5</w:t>
+        <w:t>6</w:t>
       </w:r>
       <w:r>
         <w:rPr>
@@ -12471,10 +13095,10 @@
           <w:rFonts w:ascii="Times New Roman" w:eastAsia="Calibri" w:hAnsi="Times New Roman"/>
         </w:rPr>
         <w:object w:dxaOrig="9072" w:dyaOrig="786" w14:anchorId="6E4D0283">
-          <v:shape id="_x0000_i1026" type="#_x0000_t75" style="width:453.6pt;height:42.6pt" o:ole="">
+          <v:shape id="_x0000_i1026" type="#_x0000_t75" style="width:453.6pt;height:42.35pt" o:ole="">
             <v:imagedata r:id="rId15" o:title=""/>
           </v:shape>
-          <o:OLEObject Type="Embed" ProgID="Word.OpenDocumentText.12" ShapeID="_x0000_i1026" DrawAspect="Content" ObjectID="_1754986416" r:id="rId16"/>
+          <o:OLEObject Type="Embed" ProgID="Word.OpenDocumentText.12" ShapeID="_x0000_i1026" DrawAspect="Content" ObjectID="_1754995744" r:id="rId16"/>
         </w:object>
       </w:r>
     </w:p>
@@ -13068,10 +13692,10 @@
           <w:noProof/>
         </w:rPr>
         <w:object w:dxaOrig="9072" w:dyaOrig="571" w14:anchorId="1B665055">
-          <v:shape id="_x0000_i1027" type="#_x0000_t75" style="width:453.6pt;height:28.8pt" o:ole="">
+          <v:shape id="_x0000_i1027" type="#_x0000_t75" style="width:453.6pt;height:29.05pt" o:ole="">
             <v:imagedata r:id="rId17" o:title=""/>
           </v:shape>
-          <o:OLEObject Type="Embed" ProgID="Word.OpenDocumentText.12" ShapeID="_x0000_i1027" DrawAspect="Content" ObjectID="_1754986417" r:id="rId18"/>
+          <o:OLEObject Type="Embed" ProgID="Word.OpenDocumentText.12" ShapeID="_x0000_i1027" DrawAspect="Content" ObjectID="_1754995745" r:id="rId18"/>
         </w:object>
       </w:r>
     </w:p>
@@ -13307,10 +13931,10 @@
           <w:rFonts w:ascii="Times New Roman" w:eastAsia="Calibri" w:hAnsi="Times New Roman"/>
         </w:rPr>
         <w:object w:dxaOrig="9072" w:dyaOrig="478" w14:anchorId="3F24805B">
-          <v:shape id="_x0000_i1028" type="#_x0000_t75" style="width:453.6pt;height:24pt" o:ole="">
+          <v:shape id="_x0000_i1028" type="#_x0000_t75" style="width:453.6pt;height:24.2pt" o:ole="">
             <v:imagedata r:id="rId19" o:title=""/>
           </v:shape>
-          <o:OLEObject Type="Embed" ProgID="Word.OpenDocumentText.12" ShapeID="_x0000_i1028" DrawAspect="Content" ObjectID="_1754986418" r:id="rId20"/>
+          <o:OLEObject Type="Embed" ProgID="Word.OpenDocumentText.12" ShapeID="_x0000_i1028" DrawAspect="Content" ObjectID="_1754995746" r:id="rId20"/>
         </w:object>
       </w:r>
     </w:p>
@@ -13498,10 +14122,10 @@
           <w:rFonts w:ascii="Times New Roman" w:eastAsia="Calibri" w:hAnsi="Times New Roman"/>
         </w:rPr>
         <w:object w:dxaOrig="9072" w:dyaOrig="447" w14:anchorId="765CF4BA">
-          <v:shape id="_x0000_i1029" type="#_x0000_t75" style="width:453.6pt;height:22.8pt" o:ole="">
+          <v:shape id="_x0000_i1029" type="#_x0000_t75" style="width:453.6pt;height:23pt" o:ole="">
             <v:imagedata r:id="rId21" o:title=""/>
           </v:shape>
-          <o:OLEObject Type="Embed" ProgID="Word.OpenDocumentText.12" ShapeID="_x0000_i1029" DrawAspect="Content" ObjectID="_1754986419" r:id="rId22"/>
+          <o:OLEObject Type="Embed" ProgID="Word.OpenDocumentText.12" ShapeID="_x0000_i1029" DrawAspect="Content" ObjectID="_1754995747" r:id="rId22"/>
         </w:object>
       </w:r>
     </w:p>
@@ -13687,10 +14311,10 @@
           <w:rFonts w:ascii="Times New Roman" w:eastAsia="Calibri" w:hAnsi="Times New Roman"/>
         </w:rPr>
         <w:object w:dxaOrig="9072" w:dyaOrig="3777" w14:anchorId="67258352">
-          <v:shape id="_x0000_i1030" type="#_x0000_t75" style="width:369.6pt;height:153.6pt" o:ole="">
+          <v:shape id="_x0000_i1030" type="#_x0000_t75" style="width:369.7pt;height:153.7pt" o:ole="">
             <v:imagedata r:id="rId23" o:title=""/>
           </v:shape>
-          <o:OLEObject Type="Embed" ProgID="Word.OpenDocumentText.12" ShapeID="_x0000_i1030" DrawAspect="Content" ObjectID="_1754986420" r:id="rId24"/>
+          <o:OLEObject Type="Embed" ProgID="Word.OpenDocumentText.12" ShapeID="_x0000_i1030" DrawAspect="Content" ObjectID="_1754995748" r:id="rId24"/>
         </w:object>
       </w:r>
     </w:p>
@@ -13967,7 +14591,7 @@
           <v:shape id="_x0000_i1031" type="#_x0000_t75" style="width:453.6pt;height:120pt" o:ole="">
             <v:imagedata r:id="rId25" o:title=""/>
           </v:shape>
-          <o:OLEObject Type="Embed" ProgID="Word.OpenDocumentText.12" ShapeID="_x0000_i1031" DrawAspect="Content" ObjectID="_1754986421" r:id="rId26"/>
+          <o:OLEObject Type="Embed" ProgID="Word.OpenDocumentText.12" ShapeID="_x0000_i1031" DrawAspect="Content" ObjectID="_1754995749" r:id="rId26"/>
         </w:object>
       </w:r>
     </w:p>
@@ -14445,7 +15069,7 @@
           <v:shape id="_x0000_i1032" type="#_x0000_t75" style="width:453.6pt;height:28.8pt" o:ole="">
             <v:imagedata r:id="rId27" o:title=""/>
           </v:shape>
-          <o:OLEObject Type="Embed" ProgID="Word.OpenDocumentText.12" ShapeID="_x0000_i1032" DrawAspect="Content" ObjectID="_1754986422" r:id="rId28"/>
+          <o:OLEObject Type="Embed" ProgID="Word.OpenDocumentText.12" ShapeID="_x0000_i1032" DrawAspect="Content" ObjectID="_1754995750" r:id="rId28"/>
         </w:object>
       </w:r>
     </w:p>
@@ -14577,10 +15201,10 @@
           <w:rFonts w:eastAsia="Calibri"/>
         </w:rPr>
         <w:object w:dxaOrig="9072" w:dyaOrig="1867" w14:anchorId="4F7BB3A0">
-          <v:shape id="_x0000_i1033" type="#_x0000_t75" style="width:453.6pt;height:93.6pt" o:ole="">
+          <v:shape id="_x0000_i1033" type="#_x0000_t75" style="width:453.6pt;height:93.65pt" o:ole="">
             <v:imagedata r:id="rId29" o:title=""/>
           </v:shape>
-          <o:OLEObject Type="Embed" ProgID="Word.OpenDocumentText.12" ShapeID="_x0000_i1033" DrawAspect="Content" ObjectID="_1754986423" r:id="rId30"/>
+          <o:OLEObject Type="Embed" ProgID="Word.OpenDocumentText.12" ShapeID="_x0000_i1033" DrawAspect="Content" ObjectID="_1754995751" r:id="rId30"/>
         </w:object>
       </w:r>
     </w:p>
@@ -15219,7 +15843,7 @@
           <v:shape id="_x0000_i1034" type="#_x0000_t75" style="width:453.6pt;height:42pt" o:ole="">
             <v:imagedata r:id="rId31" o:title=""/>
           </v:shape>
-          <o:OLEObject Type="Embed" ProgID="Word.OpenDocumentText.12" ShapeID="_x0000_i1034" DrawAspect="Content" ObjectID="_1754986424" r:id="rId32"/>
+          <o:OLEObject Type="Embed" ProgID="Word.OpenDocumentText.12" ShapeID="_x0000_i1034" DrawAspect="Content" ObjectID="_1754995752" r:id="rId32"/>
         </w:object>
       </w:r>
     </w:p>
@@ -15522,7 +16146,7 @@
           <w:sz w:val="24"/>
           <w:szCs w:val="24"/>
         </w:rPr>
-        <w:t>6</w:t>
+        <w:t>7</w:t>
       </w:r>
       <w:r>
         <w:rPr>
@@ -15977,10 +16601,10 @@
           <w:szCs w:val="28"/>
         </w:rPr>
         <w:object w:dxaOrig="9072" w:dyaOrig="4271" w14:anchorId="0423211F">
-          <v:shape id="_x0000_i1035" type="#_x0000_t75" style="width:445.8pt;height:210pt" o:ole="">
+          <v:shape id="_x0000_i1035" type="#_x0000_t75" style="width:445.9pt;height:209.9pt" o:ole="">
             <v:imagedata r:id="rId33" o:title=""/>
           </v:shape>
-          <o:OLEObject Type="Embed" ProgID="Word.OpenDocumentText.12" ShapeID="_x0000_i1035" DrawAspect="Content" ObjectID="_1754986425" r:id="rId34"/>
+          <o:OLEObject Type="Embed" ProgID="Word.OpenDocumentText.12" ShapeID="_x0000_i1035" DrawAspect="Content" ObjectID="_1754995753" r:id="rId34"/>
         </w:object>
       </w:r>
     </w:p>
@@ -16421,7 +17045,7 @@
           <w:sz w:val="24"/>
           <w:szCs w:val="24"/>
         </w:rPr>
-        <w:t>7</w:t>
+        <w:t>8</w:t>
       </w:r>
       <w:r>
         <w:rPr>
@@ -16461,7 +17085,7 @@
           <w:sz w:val="24"/>
           <w:szCs w:val="24"/>
         </w:rPr>
-        <w:t>8</w:t>
+        <w:t>9</w:t>
       </w:r>
       <w:r>
         <w:rPr>
@@ -18188,7 +18812,7 @@
           <w:sz w:val="24"/>
           <w:szCs w:val="24"/>
         </w:rPr>
-        <w:t>9</w:t>
+        <w:t>10</w:t>
       </w:r>
       <w:r>
         <w:rPr>
@@ -23018,10 +23642,10 @@
           <w:szCs w:val="24"/>
         </w:rPr>
         <w:object w:dxaOrig="9072" w:dyaOrig="3571" w14:anchorId="5B0AE843">
-          <v:shape id="_x0000_i1036" type="#_x0000_t75" style="width:453.6pt;height:125.4pt" o:ole="">
+          <v:shape id="_x0000_i1036" type="#_x0000_t75" style="width:453.6pt;height:125.35pt" o:ole="">
             <v:imagedata r:id="rId35" o:title="" cropbottom="19573f"/>
           </v:shape>
-          <o:OLEObject Type="Embed" ProgID="Word.OpenDocumentText.12" ShapeID="_x0000_i1036" DrawAspect="Content" ObjectID="_1754986426" r:id="rId36"/>
+          <o:OLEObject Type="Embed" ProgID="Word.OpenDocumentText.12" ShapeID="_x0000_i1036" DrawAspect="Content" ObjectID="_1754995754" r:id="rId36"/>
         </w:object>
       </w:r>
     </w:p>
@@ -23181,10 +23805,10 @@
           <w:szCs w:val="24"/>
         </w:rPr>
         <w:object w:dxaOrig="9072" w:dyaOrig="3781" w14:anchorId="77BEFC00">
-          <v:shape id="_x0000_i1037" type="#_x0000_t75" style="width:453.6pt;height:146.4pt" o:ole="">
+          <v:shape id="_x0000_i1037" type="#_x0000_t75" style="width:453.6pt;height:146.3pt" o:ole="">
             <v:imagedata r:id="rId37" o:title="" cropbottom="14772f"/>
           </v:shape>
-          <o:OLEObject Type="Embed" ProgID="Word.OpenDocumentText.12" ShapeID="_x0000_i1037" DrawAspect="Content" ObjectID="_1754986427" r:id="rId38"/>
+          <o:OLEObject Type="Embed" ProgID="Word.OpenDocumentText.12" ShapeID="_x0000_i1037" DrawAspect="Content" ObjectID="_1754995755" r:id="rId38"/>
         </w:object>
       </w:r>
     </w:p>
@@ -23632,7 +24256,7 @@
           <v:shape id="_x0000_i1038" type="#_x0000_t75" style="width:453.6pt;height:51.6pt" o:ole="">
             <v:imagedata r:id="rId39" o:title=""/>
           </v:shape>
-          <o:OLEObject Type="Embed" ProgID="Word.OpenDocumentText.12" ShapeID="_x0000_i1038" DrawAspect="Content" ObjectID="_1754986428" r:id="rId40"/>
+          <o:OLEObject Type="Embed" ProgID="Word.OpenDocumentText.12" ShapeID="_x0000_i1038" DrawAspect="Content" ObjectID="_1754995756" r:id="rId40"/>
         </w:object>
       </w:r>
     </w:p>
@@ -25852,7 +26476,7 @@
           <v:shape id="_x0000_i1039" type="#_x0000_t75" style="width:453.6pt;height:130.8pt" o:ole="">
             <v:imagedata r:id="rId44" o:title=""/>
           </v:shape>
-          <o:OLEObject Type="Embed" ProgID="Word.OpenDocumentText.12" ShapeID="_x0000_i1039" DrawAspect="Content" ObjectID="_1754986429" r:id="rId45"/>
+          <o:OLEObject Type="Embed" ProgID="Word.OpenDocumentText.12" ShapeID="_x0000_i1039" DrawAspect="Content" ObjectID="_1754995757" r:id="rId45"/>
         </w:object>
       </w:r>
     </w:p>
@@ -31090,6 +31714,63 @@
           <w:sz w:val="24"/>
           <w:szCs w:val="24"/>
         </w:rPr>
+        <w:t xml:space="preserve">[2] Martin Fowler, </w:t>
+      </w:r>
+      <w:proofErr w:type="spellStart"/>
+      <w:r>
+        <w:rPr>
+          <w:rFonts w:ascii="Times New Roman" w:eastAsia="Calibri" w:hAnsi="Times New Roman"/>
+          <w:i/>
+          <w:iCs/>
+          <w:sz w:val="24"/>
+          <w:szCs w:val="24"/>
+        </w:rPr>
+        <w:t>DomainDrivenDesign</w:t>
+      </w:r>
+      <w:proofErr w:type="spellEnd"/>
+      <w:r>
+        <w:rPr>
+          <w:rFonts w:ascii="Times New Roman" w:eastAsia="Calibri" w:hAnsi="Times New Roman"/>
+          <w:sz w:val="24"/>
+          <w:szCs w:val="24"/>
+        </w:rPr>
+        <w:t xml:space="preserve">, </w:t>
+      </w:r>
+      <w:r>
+        <w:rPr>
+          <w:rFonts w:ascii="Times New Roman" w:eastAsia="Calibri" w:hAnsi="Times New Roman"/>
+          <w:sz w:val="24"/>
+          <w:szCs w:val="24"/>
+        </w:rPr>
+        <w:t>https://martinfowler.com/bliki/DomainDrivenDesign.html</w:t>
+      </w:r>
+      <w:r>
+        <w:rPr>
+          <w:rFonts w:ascii="Times New Roman" w:eastAsia="Calibri" w:hAnsi="Times New Roman"/>
+          <w:sz w:val="24"/>
+          <w:szCs w:val="24"/>
+        </w:rPr>
+        <w:t>, dostęp w dniu 31.08.2023 r.</w:t>
+      </w:r>
+    </w:p>
+    <w:p>
+      <w:pPr>
+        <w:tabs>
+          <w:tab w:val="left" w:pos="709"/>
+        </w:tabs>
+        <w:spacing w:before="240" w:line="360" w:lineRule="auto"/>
+        <w:rPr>
+          <w:rFonts w:ascii="Times New Roman" w:eastAsia="Calibri" w:hAnsi="Times New Roman"/>
+          <w:sz w:val="24"/>
+          <w:szCs w:val="24"/>
+        </w:rPr>
+      </w:pPr>
+      <w:r>
+        <w:rPr>
+          <w:rFonts w:ascii="Times New Roman" w:eastAsia="Calibri" w:hAnsi="Times New Roman"/>
+          <w:sz w:val="24"/>
+          <w:szCs w:val="24"/>
+        </w:rPr>
         <w:t>[</w:t>
       </w:r>
       <w:r>
@@ -31098,7 +31779,7 @@
           <w:sz w:val="24"/>
           <w:szCs w:val="24"/>
         </w:rPr>
-        <w:t>2</w:t>
+        <w:t>3</w:t>
       </w:r>
       <w:r>
         <w:rPr>
@@ -31201,7 +31882,7 @@
           <w:sz w:val="24"/>
           <w:szCs w:val="24"/>
         </w:rPr>
-        <w:t>3</w:t>
+        <w:t>4</w:t>
       </w:r>
       <w:r>
         <w:rPr>
@@ -31320,7 +32001,7 @@
           <w:sz w:val="24"/>
           <w:szCs w:val="24"/>
         </w:rPr>
-        <w:t>4</w:t>
+        <w:t>5</w:t>
       </w:r>
       <w:r>
         <w:rPr>
@@ -31419,7 +32100,7 @@
           <w:sz w:val="24"/>
           <w:szCs w:val="24"/>
         </w:rPr>
-        <w:t>5</w:t>
+        <w:t>6</w:t>
       </w:r>
       <w:r>
         <w:rPr>
@@ -31518,7 +32199,7 @@
           <w:sz w:val="24"/>
           <w:szCs w:val="24"/>
         </w:rPr>
-        <w:t>6</w:t>
+        <w:t>7</w:t>
       </w:r>
       <w:r>
         <w:rPr>
@@ -31585,7 +32266,7 @@
           <w:sz w:val="24"/>
           <w:szCs w:val="24"/>
         </w:rPr>
-        <w:t>7</w:t>
+        <w:t>8</w:t>
       </w:r>
       <w:r>
         <w:rPr>
@@ -31746,7 +32427,7 @@
           <w:sz w:val="24"/>
           <w:szCs w:val="24"/>
         </w:rPr>
-        <w:t>8</w:t>
+        <w:t>9</w:t>
       </w:r>
       <w:r>
         <w:rPr>
@@ -31848,7 +32529,7 @@
           <w:sz w:val="24"/>
           <w:szCs w:val="24"/>
         </w:rPr>
-        <w:t>9</w:t>
+        <w:t>10</w:t>
       </w:r>
       <w:r>
         <w:rPr>

</xml_diff>

<commit_message>
Finish description of system architecture
</commit_message>
<xml_diff>
--- a/arch-docs/docs/Mgr_Mateusz_Barnacki.docx
+++ b/arch-docs/docs/Mgr_Mateusz_Barnacki.docx
@@ -2813,33 +2813,161 @@
           <w:szCs w:val="24"/>
         </w:rPr>
         <w:tab/>
-        <w:t>Faza projektowania systemu rozpoczęła się od analizy zebranych wymagań funkcjonalnych oraz utworzonych na ich bazie historyjek użytkownika.</w:t>
-      </w:r>
-      <w:r>
-        <w:rPr>
-          <w:rFonts w:ascii="Times New Roman" w:eastAsia="Calibri" w:hAnsi="Times New Roman"/>
-          <w:sz w:val="24"/>
-          <w:szCs w:val="24"/>
-        </w:rPr>
-        <w:t xml:space="preserve"> W celu dostosowania architektury systemu do zaistniałych potrzeb dokonano przeglądu istniejących rozwiązań. Na podstawie dokonanych badań oraz konsultacji z opiekunem pracy dyplomowej została podjęta decyzja o implementacji architektury </w:t>
-      </w:r>
-      <w:proofErr w:type="spellStart"/>
-      <w:r>
-        <w:rPr>
-          <w:rFonts w:ascii="Times New Roman" w:eastAsia="Calibri" w:hAnsi="Times New Roman"/>
-          <w:sz w:val="24"/>
-          <w:szCs w:val="24"/>
-        </w:rPr>
-        <w:t>mikrousługowej</w:t>
-      </w:r>
-      <w:proofErr w:type="spellEnd"/>
-      <w:r>
-        <w:rPr>
-          <w:rFonts w:ascii="Times New Roman" w:eastAsia="Calibri" w:hAnsi="Times New Roman"/>
-          <w:sz w:val="24"/>
-          <w:szCs w:val="24"/>
-        </w:rPr>
-        <w:t xml:space="preserve"> w systemie.</w:t>
+        <w:t xml:space="preserve">Faza projektowania systemu rozpoczęła się od </w:t>
+      </w:r>
+      <w:r>
+        <w:rPr>
+          <w:rFonts w:ascii="Times New Roman" w:eastAsia="Calibri" w:hAnsi="Times New Roman"/>
+          <w:sz w:val="24"/>
+          <w:szCs w:val="24"/>
+        </w:rPr>
+        <w:t>przeglądu</w:t>
+      </w:r>
+      <w:r>
+        <w:rPr>
+          <w:rFonts w:ascii="Times New Roman" w:eastAsia="Calibri" w:hAnsi="Times New Roman"/>
+          <w:sz w:val="24"/>
+          <w:szCs w:val="24"/>
+        </w:rPr>
+        <w:t xml:space="preserve"> zebranych wymagań funkcjonalnych oraz utworzonych na ich bazie historyjek użytkownika.</w:t>
+      </w:r>
+      <w:r>
+        <w:rPr>
+          <w:rFonts w:ascii="Times New Roman" w:eastAsia="Calibri" w:hAnsi="Times New Roman"/>
+          <w:sz w:val="24"/>
+          <w:szCs w:val="24"/>
+        </w:rPr>
+        <w:t xml:space="preserve"> W celu dostosowania architektury systemu do </w:t>
+      </w:r>
+      <w:r>
+        <w:rPr>
+          <w:rFonts w:ascii="Times New Roman" w:eastAsia="Calibri" w:hAnsi="Times New Roman"/>
+          <w:sz w:val="24"/>
+          <w:szCs w:val="24"/>
+        </w:rPr>
+        <w:t>wskazanych</w:t>
+      </w:r>
+      <w:r>
+        <w:rPr>
+          <w:rFonts w:ascii="Times New Roman" w:eastAsia="Calibri" w:hAnsi="Times New Roman"/>
+          <w:sz w:val="24"/>
+          <w:szCs w:val="24"/>
+        </w:rPr>
+        <w:t xml:space="preserve"> potrzeb </w:t>
+      </w:r>
+      <w:r>
+        <w:rPr>
+          <w:rFonts w:ascii="Times New Roman" w:eastAsia="Calibri" w:hAnsi="Times New Roman"/>
+          <w:sz w:val="24"/>
+          <w:szCs w:val="24"/>
+        </w:rPr>
+        <w:t>dokonano ewaluacji</w:t>
+      </w:r>
+      <w:r>
+        <w:rPr>
+          <w:rFonts w:ascii="Times New Roman" w:eastAsia="Calibri" w:hAnsi="Times New Roman"/>
+          <w:sz w:val="24"/>
+          <w:szCs w:val="24"/>
+        </w:rPr>
+        <w:t xml:space="preserve"> istniejąc</w:t>
+      </w:r>
+      <w:r>
+        <w:rPr>
+          <w:rFonts w:ascii="Times New Roman" w:eastAsia="Calibri" w:hAnsi="Times New Roman"/>
+          <w:sz w:val="24"/>
+          <w:szCs w:val="24"/>
+        </w:rPr>
+        <w:t>ych</w:t>
+      </w:r>
+      <w:r>
+        <w:rPr>
+          <w:rFonts w:ascii="Times New Roman" w:eastAsia="Calibri" w:hAnsi="Times New Roman"/>
+          <w:sz w:val="24"/>
+          <w:szCs w:val="24"/>
+        </w:rPr>
+        <w:t xml:space="preserve"> rozwiąza</w:t>
+      </w:r>
+      <w:r>
+        <w:rPr>
+          <w:rFonts w:ascii="Times New Roman" w:eastAsia="Calibri" w:hAnsi="Times New Roman"/>
+          <w:sz w:val="24"/>
+          <w:szCs w:val="24"/>
+        </w:rPr>
+        <w:t>ń</w:t>
+      </w:r>
+      <w:r>
+        <w:rPr>
+          <w:rFonts w:ascii="Times New Roman" w:eastAsia="Calibri" w:hAnsi="Times New Roman"/>
+          <w:sz w:val="24"/>
+          <w:szCs w:val="24"/>
+        </w:rPr>
+        <w:t xml:space="preserve">. Na podstawie </w:t>
+      </w:r>
+      <w:r>
+        <w:rPr>
+          <w:rFonts w:ascii="Times New Roman" w:eastAsia="Calibri" w:hAnsi="Times New Roman"/>
+          <w:sz w:val="24"/>
+          <w:szCs w:val="24"/>
+        </w:rPr>
+        <w:t>analizy dostępnych materiałów</w:t>
+      </w:r>
+      <w:r>
+        <w:rPr>
+          <w:rFonts w:ascii="Times New Roman" w:eastAsia="Calibri" w:hAnsi="Times New Roman"/>
+          <w:sz w:val="24"/>
+          <w:szCs w:val="24"/>
+        </w:rPr>
+        <w:t xml:space="preserve"> oraz konsultacji z opiekunem pracy dyplomowej została podjęta decyzja o implementacji</w:t>
+      </w:r>
+      <w:r>
+        <w:rPr>
+          <w:rFonts w:ascii="Times New Roman" w:eastAsia="Calibri" w:hAnsi="Times New Roman"/>
+          <w:sz w:val="24"/>
+          <w:szCs w:val="24"/>
+        </w:rPr>
+        <w:t xml:space="preserve"> </w:t>
+      </w:r>
+      <w:r>
+        <w:rPr>
+          <w:rFonts w:ascii="Times New Roman" w:eastAsia="Calibri" w:hAnsi="Times New Roman"/>
+          <w:sz w:val="24"/>
+          <w:szCs w:val="24"/>
+        </w:rPr>
+        <w:t>w systemie</w:t>
+      </w:r>
+      <w:r>
+        <w:rPr>
+          <w:rFonts w:ascii="Times New Roman" w:eastAsia="Calibri" w:hAnsi="Times New Roman"/>
+          <w:sz w:val="24"/>
+          <w:szCs w:val="24"/>
+        </w:rPr>
+        <w:t xml:space="preserve"> architektury </w:t>
+      </w:r>
+      <w:proofErr w:type="spellStart"/>
+      <w:r>
+        <w:rPr>
+          <w:rFonts w:ascii="Times New Roman" w:eastAsia="Calibri" w:hAnsi="Times New Roman"/>
+          <w:sz w:val="24"/>
+          <w:szCs w:val="24"/>
+        </w:rPr>
+        <w:t>mikrousługowe</w:t>
+      </w:r>
+      <w:r>
+        <w:rPr>
+          <w:rFonts w:ascii="Times New Roman" w:eastAsia="Calibri" w:hAnsi="Times New Roman"/>
+          <w:sz w:val="24"/>
+          <w:szCs w:val="24"/>
+        </w:rPr>
+        <w:t>j</w:t>
+      </w:r>
+      <w:proofErr w:type="spellEnd"/>
+      <w:r>
+        <w:rPr>
+          <w:rFonts w:ascii="Times New Roman" w:eastAsia="Calibri" w:hAnsi="Times New Roman"/>
+          <w:sz w:val="24"/>
+          <w:szCs w:val="24"/>
+        </w:rPr>
+        <w:t>.</w:t>
       </w:r>
     </w:p>
     <w:p>
@@ -2881,31 +3009,63 @@
           <w:sz w:val="24"/>
           <w:szCs w:val="24"/>
         </w:rPr>
-        <w:t xml:space="preserve"> zapewnia elastyczność w doborze technologii i baz danych dla poszczególnych komponentów aplikacji. Wskazana cecha jest kluczowa w kontekście dopasowania odpowiedniej technologii do wymagań funkcjonalnych. Ponadto umożliwia łatwiejsze rozbudowywanie systemu w przyszłości, ponieważ umożliwia programiście wykorzystanie preferowanych narzędzi.</w:t>
-      </w:r>
-      <w:r>
-        <w:rPr>
-          <w:rFonts w:ascii="Times New Roman" w:eastAsia="Calibri" w:hAnsi="Times New Roman"/>
-          <w:sz w:val="24"/>
-          <w:szCs w:val="24"/>
-        </w:rPr>
-        <w:t xml:space="preserve"> Ważnym aspektem jest również możliwość wydzielenia funkcjonalności, których nie można szybko rozwijać w </w:t>
-      </w:r>
-      <w:r>
-        <w:rPr>
-          <w:rFonts w:ascii="Times New Roman" w:eastAsia="Calibri" w:hAnsi="Times New Roman"/>
-          <w:sz w:val="24"/>
-          <w:szCs w:val="24"/>
-        </w:rPr>
-        <w:t>technologii</w:t>
-      </w:r>
-      <w:r>
-        <w:rPr>
-          <w:rFonts w:ascii="Times New Roman" w:eastAsia="Calibri" w:hAnsi="Times New Roman"/>
-          <w:sz w:val="24"/>
-          <w:szCs w:val="24"/>
-        </w:rPr>
-        <w:t xml:space="preserve"> preferowanej przez obecnego programistę.</w:t>
+        <w:t xml:space="preserve"> zapewnia elastyczność w doborze technologii i baz danych dla poszczególnych komponentów aplikacji. Wskazana cecha jest kluczowa w kontekście dopasowania odpowiedniej technologii do wymagań funkcjonalnych. Ponadto umożliwia łatwiejsze rozbudowywanie systemu w przyszłości, ponieważ </w:t>
+      </w:r>
+      <w:r>
+        <w:rPr>
+          <w:rFonts w:ascii="Times New Roman" w:eastAsia="Calibri" w:hAnsi="Times New Roman"/>
+          <w:sz w:val="24"/>
+          <w:szCs w:val="24"/>
+        </w:rPr>
+        <w:t>zezwala</w:t>
+      </w:r>
+      <w:r>
+        <w:rPr>
+          <w:rFonts w:ascii="Times New Roman" w:eastAsia="Calibri" w:hAnsi="Times New Roman"/>
+          <w:sz w:val="24"/>
+          <w:szCs w:val="24"/>
+        </w:rPr>
+        <w:t xml:space="preserve"> programiście</w:t>
+      </w:r>
+      <w:r>
+        <w:rPr>
+          <w:rFonts w:ascii="Times New Roman" w:eastAsia="Calibri" w:hAnsi="Times New Roman"/>
+          <w:sz w:val="24"/>
+          <w:szCs w:val="24"/>
+        </w:rPr>
+        <w:t xml:space="preserve"> na</w:t>
+      </w:r>
+      <w:r>
+        <w:rPr>
+          <w:rFonts w:ascii="Times New Roman" w:eastAsia="Calibri" w:hAnsi="Times New Roman"/>
+          <w:sz w:val="24"/>
+          <w:szCs w:val="24"/>
+        </w:rPr>
+        <w:t xml:space="preserve"> wykorzystanie preferowanych narzędzi.</w:t>
+      </w:r>
+      <w:r>
+        <w:rPr>
+          <w:rFonts w:ascii="Times New Roman" w:eastAsia="Calibri" w:hAnsi="Times New Roman"/>
+          <w:sz w:val="24"/>
+          <w:szCs w:val="24"/>
+        </w:rPr>
+        <w:t xml:space="preserve"> Ważnym aspektem jest również możliwość wydzielenia funkcjonalności, których nie można szybko rozwijać w technologii preferowanej przez </w:t>
+      </w:r>
+      <w:r>
+        <w:rPr>
+          <w:rFonts w:ascii="Times New Roman" w:eastAsia="Calibri" w:hAnsi="Times New Roman"/>
+          <w:sz w:val="24"/>
+          <w:szCs w:val="24"/>
+        </w:rPr>
+        <w:t>dewelopera oprogramowania</w:t>
+      </w:r>
+      <w:r>
+        <w:rPr>
+          <w:rFonts w:ascii="Times New Roman" w:eastAsia="Calibri" w:hAnsi="Times New Roman"/>
+          <w:sz w:val="24"/>
+          <w:szCs w:val="24"/>
+        </w:rPr>
+        <w:t>.</w:t>
       </w:r>
     </w:p>
     <w:p>
@@ -3010,7 +3170,7 @@
           <w:sz w:val="24"/>
           <w:szCs w:val="24"/>
         </w:rPr>
-        <w:t xml:space="preserve"> Za dostosowanie działania aplikacji do rejestrowanych warunków obciążenia sieciowego odpowiadają osoby specjalizujące się w zagadnieniach o nazwie </w:t>
+        <w:t xml:space="preserve"> Za dostosowanie działania aplikacji do rejestrowanych warunków obciążenia sieciowego odpowiadają osoby specjalizujące się w zagadnieniach </w:t>
       </w:r>
       <w:proofErr w:type="spellStart"/>
       <w:r>
@@ -3617,7 +3777,7 @@
         </w:rPr>
         <w:lastRenderedPageBreak/>
         <w:tab/>
-        <w:t xml:space="preserve">Jednym z często wymienianych w literaturze wyzwań związanych z zastosowaniem architektury </w:t>
+        <w:t xml:space="preserve">Jednym z wyzwań związanych z zastosowaniem architektury </w:t>
       </w:r>
       <w:proofErr w:type="spellStart"/>
       <w:r>
@@ -3681,6 +3841,14 @@
           <w:sz w:val="24"/>
           <w:szCs w:val="24"/>
         </w:rPr>
+        <w:t xml:space="preserve"> Jego</w:t>
+      </w:r>
+      <w:r>
+        <w:rPr>
+          <w:rFonts w:ascii="Times New Roman" w:eastAsia="Calibri" w:hAnsi="Times New Roman"/>
+          <w:sz w:val="24"/>
+          <w:szCs w:val="24"/>
+        </w:rPr>
         <w:t xml:space="preserve"> </w:t>
       </w:r>
       <w:r>
@@ -3689,23 +3857,31 @@
           <w:sz w:val="24"/>
           <w:szCs w:val="24"/>
         </w:rPr>
-        <w:t xml:space="preserve">Głównym </w:t>
-      </w:r>
-      <w:r>
-        <w:rPr>
-          <w:rFonts w:ascii="Times New Roman" w:eastAsia="Calibri" w:hAnsi="Times New Roman"/>
-          <w:sz w:val="24"/>
-          <w:szCs w:val="24"/>
-        </w:rPr>
-        <w:t>celem tego podejścia</w:t>
-      </w:r>
-      <w:r>
-        <w:rPr>
-          <w:rFonts w:ascii="Times New Roman" w:eastAsia="Calibri" w:hAnsi="Times New Roman"/>
-          <w:sz w:val="24"/>
-          <w:szCs w:val="24"/>
-        </w:rPr>
-        <w:t xml:space="preserve"> jest z</w:t>
+        <w:t>g</w:t>
+      </w:r>
+      <w:r>
+        <w:rPr>
+          <w:rFonts w:ascii="Times New Roman" w:eastAsia="Calibri" w:hAnsi="Times New Roman"/>
+          <w:sz w:val="24"/>
+          <w:szCs w:val="24"/>
+        </w:rPr>
+        <w:t xml:space="preserve">łównym </w:t>
+      </w:r>
+      <w:r>
+        <w:rPr>
+          <w:rFonts w:ascii="Times New Roman" w:eastAsia="Calibri" w:hAnsi="Times New Roman"/>
+          <w:sz w:val="24"/>
+          <w:szCs w:val="24"/>
+        </w:rPr>
+        <w:t xml:space="preserve">celem </w:t>
+      </w:r>
+      <w:r>
+        <w:rPr>
+          <w:rFonts w:ascii="Times New Roman" w:eastAsia="Calibri" w:hAnsi="Times New Roman"/>
+          <w:sz w:val="24"/>
+          <w:szCs w:val="24"/>
+        </w:rPr>
+        <w:t>jest z</w:t>
       </w:r>
       <w:r>
         <w:rPr>
@@ -3729,7 +3905,23 @@
           <w:sz w:val="24"/>
           <w:szCs w:val="24"/>
         </w:rPr>
-        <w:t xml:space="preserve">miała zrozumienie </w:t>
+        <w:t>r</w:t>
+      </w:r>
+      <w:r>
+        <w:rPr>
+          <w:rFonts w:ascii="Times New Roman" w:eastAsia="Calibri" w:hAnsi="Times New Roman"/>
+          <w:sz w:val="24"/>
+          <w:szCs w:val="24"/>
+        </w:rPr>
+        <w:t>espektowała wewnętrzne</w:t>
+      </w:r>
+      <w:r>
+        <w:rPr>
+          <w:rFonts w:ascii="Times New Roman" w:eastAsia="Calibri" w:hAnsi="Times New Roman"/>
+          <w:sz w:val="24"/>
+          <w:szCs w:val="24"/>
+        </w:rPr>
+        <w:t xml:space="preserve"> </w:t>
       </w:r>
       <w:r>
         <w:rPr>
@@ -3745,15 +3937,23 @@
           <w:sz w:val="24"/>
           <w:szCs w:val="24"/>
         </w:rPr>
-        <w:t>ów</w:t>
-      </w:r>
-      <w:r>
-        <w:rPr>
-          <w:rFonts w:ascii="Times New Roman" w:eastAsia="Calibri" w:hAnsi="Times New Roman"/>
-          <w:sz w:val="24"/>
-          <w:szCs w:val="24"/>
-        </w:rPr>
-        <w:t xml:space="preserve"> i zasad panujących w domenie</w:t>
+        <w:t>y</w:t>
+      </w:r>
+      <w:r>
+        <w:rPr>
+          <w:rFonts w:ascii="Times New Roman" w:eastAsia="Calibri" w:hAnsi="Times New Roman"/>
+          <w:sz w:val="24"/>
+          <w:szCs w:val="24"/>
+        </w:rPr>
+        <w:t xml:space="preserve"> i zasa</w:t>
+      </w:r>
+      <w:r>
+        <w:rPr>
+          <w:rFonts w:ascii="Times New Roman" w:eastAsia="Calibri" w:hAnsi="Times New Roman"/>
+          <w:sz w:val="24"/>
+          <w:szCs w:val="24"/>
+        </w:rPr>
+        <w:t>dy</w:t>
       </w:r>
       <w:r>
         <w:rPr>
@@ -3895,7 +4095,71 @@
           <w:sz w:val="24"/>
           <w:szCs w:val="24"/>
         </w:rPr>
-        <w:t xml:space="preserve"> podejścia był brak możliwości skonfrontowania własnych przemyśleń z innymi członkami zespołu, ponieważ projekt był realizowany samodzielnie. Drugim argumentem przemawiającym za podziałem arbitralnym było zaoszczędzenie czasu koniecznego na przeprowadzanie sesji </w:t>
+        <w:t xml:space="preserve"> podejścia był brak możliwości skonfrontowania własnych przemyśleń z innymi członkami zespołu, ponieważ projekt był realizowany</w:t>
+      </w:r>
+      <w:r>
+        <w:rPr>
+          <w:rFonts w:ascii="Times New Roman" w:eastAsia="Calibri" w:hAnsi="Times New Roman"/>
+          <w:sz w:val="24"/>
+          <w:szCs w:val="24"/>
+        </w:rPr>
+        <w:t xml:space="preserve"> samodzielnie</w:t>
+      </w:r>
+      <w:r>
+        <w:rPr>
+          <w:rFonts w:ascii="Times New Roman" w:eastAsia="Calibri" w:hAnsi="Times New Roman"/>
+          <w:sz w:val="24"/>
+          <w:szCs w:val="24"/>
+        </w:rPr>
+        <w:t>. Drugim argumentem przemawiającym za</w:t>
+      </w:r>
+      <w:r>
+        <w:rPr>
+          <w:rFonts w:ascii="Times New Roman" w:eastAsia="Calibri" w:hAnsi="Times New Roman"/>
+          <w:sz w:val="24"/>
+          <w:szCs w:val="24"/>
+        </w:rPr>
+        <w:t xml:space="preserve"> zastosowaniem</w:t>
+      </w:r>
+      <w:r>
+        <w:rPr>
+          <w:rFonts w:ascii="Times New Roman" w:eastAsia="Calibri" w:hAnsi="Times New Roman"/>
+          <w:sz w:val="24"/>
+          <w:szCs w:val="24"/>
+        </w:rPr>
+        <w:t xml:space="preserve"> podział</w:t>
+      </w:r>
+      <w:r>
+        <w:rPr>
+          <w:rFonts w:ascii="Times New Roman" w:eastAsia="Calibri" w:hAnsi="Times New Roman"/>
+          <w:sz w:val="24"/>
+          <w:szCs w:val="24"/>
+        </w:rPr>
+        <w:t>u</w:t>
+      </w:r>
+      <w:r>
+        <w:rPr>
+          <w:rFonts w:ascii="Times New Roman" w:eastAsia="Calibri" w:hAnsi="Times New Roman"/>
+          <w:sz w:val="24"/>
+          <w:szCs w:val="24"/>
+        </w:rPr>
+        <w:t xml:space="preserve"> arbitraln</w:t>
+      </w:r>
+      <w:r>
+        <w:rPr>
+          <w:rFonts w:ascii="Times New Roman" w:eastAsia="Calibri" w:hAnsi="Times New Roman"/>
+          <w:sz w:val="24"/>
+          <w:szCs w:val="24"/>
+        </w:rPr>
+        <w:t>ego</w:t>
+      </w:r>
+      <w:r>
+        <w:rPr>
+          <w:rFonts w:ascii="Times New Roman" w:eastAsia="Calibri" w:hAnsi="Times New Roman"/>
+          <w:sz w:val="24"/>
+          <w:szCs w:val="24"/>
+        </w:rPr>
+        <w:t xml:space="preserve"> było zaoszczędzenie czasu koniecznego na przeprowadzanie sesji </w:t>
       </w:r>
       <w:r>
         <w:rPr>
@@ -3934,6 +4198,7 @@
           <w:tab w:val="left" w:pos="709"/>
           <w:tab w:val="center" w:pos="4536"/>
         </w:tabs>
+        <w:spacing w:after="0"/>
         <w:jc w:val="both"/>
         <w:rPr>
           <w:rFonts w:ascii="Times New Roman" w:eastAsia="Calibri" w:hAnsi="Times New Roman"/>
@@ -3957,7 +4222,103 @@
           <w:sz w:val="24"/>
           <w:szCs w:val="24"/>
         </w:rPr>
-        <w:t>Diagram komponentów został zaprezentowany na zdjęciu 2.</w:t>
+        <w:t>Diagram komponentów</w:t>
+      </w:r>
+      <w:r>
+        <w:rPr>
+          <w:rFonts w:ascii="Times New Roman" w:eastAsia="Calibri" w:hAnsi="Times New Roman"/>
+          <w:sz w:val="24"/>
+          <w:szCs w:val="24"/>
+        </w:rPr>
+        <w:t xml:space="preserve"> aplikacji</w:t>
+      </w:r>
+      <w:r>
+        <w:rPr>
+          <w:rFonts w:ascii="Times New Roman" w:eastAsia="Calibri" w:hAnsi="Times New Roman"/>
+          <w:sz w:val="24"/>
+          <w:szCs w:val="24"/>
+        </w:rPr>
+        <w:t xml:space="preserve"> został zaprezentowany na zdjęciu 2.</w:t>
+      </w:r>
+      <w:r>
+        <w:rPr>
+          <w:rFonts w:ascii="Times New Roman" w:eastAsia="Calibri" w:hAnsi="Times New Roman"/>
+          <w:sz w:val="24"/>
+          <w:szCs w:val="24"/>
+        </w:rPr>
+        <w:t xml:space="preserve"> </w:t>
+      </w:r>
+      <w:r>
+        <w:rPr>
+          <w:rFonts w:ascii="Times New Roman" w:eastAsia="Calibri" w:hAnsi="Times New Roman"/>
+          <w:sz w:val="24"/>
+          <w:szCs w:val="24"/>
+        </w:rPr>
+        <w:t xml:space="preserve">Dokładny opis funkcjonalności oferowanych przez poszczególne komponenty aplikacji został umieszczony w rozdziale 5. </w:t>
+      </w:r>
+      <w:r>
+        <w:rPr>
+          <w:rFonts w:ascii="Times New Roman" w:eastAsia="Calibri" w:hAnsi="Times New Roman"/>
+          <w:sz w:val="24"/>
+          <w:szCs w:val="24"/>
+        </w:rPr>
+        <w:t>Każdy element zaprezentowany na diagramie może być rozwijany i uruchamiany niezależnie od pozostałych komponentów.</w:t>
+      </w:r>
+      <w:r>
+        <w:rPr>
+          <w:rFonts w:ascii="Times New Roman" w:eastAsia="Calibri" w:hAnsi="Times New Roman"/>
+          <w:sz w:val="24"/>
+          <w:szCs w:val="24"/>
+        </w:rPr>
+        <w:t xml:space="preserve"> Odpowiednikiem elementu na diagramie w </w:t>
+      </w:r>
+      <w:r>
+        <w:rPr>
+          <w:rFonts w:ascii="Times New Roman" w:eastAsia="Calibri" w:hAnsi="Times New Roman"/>
+          <w:sz w:val="24"/>
+          <w:szCs w:val="24"/>
+        </w:rPr>
+        <w:t>działającym</w:t>
+      </w:r>
+      <w:r>
+        <w:rPr>
+          <w:rFonts w:ascii="Times New Roman" w:eastAsia="Calibri" w:hAnsi="Times New Roman"/>
+          <w:sz w:val="24"/>
+          <w:szCs w:val="24"/>
+        </w:rPr>
+        <w:t xml:space="preserve"> systemie</w:t>
+      </w:r>
+      <w:r>
+        <w:rPr>
+          <w:rFonts w:ascii="Times New Roman" w:eastAsia="Calibri" w:hAnsi="Times New Roman"/>
+          <w:sz w:val="24"/>
+          <w:szCs w:val="24"/>
+        </w:rPr>
+        <w:t xml:space="preserve"> jest kontener Docker. </w:t>
+      </w:r>
+      <w:r>
+        <w:rPr>
+          <w:rFonts w:ascii="Times New Roman" w:eastAsia="Calibri" w:hAnsi="Times New Roman"/>
+          <w:sz w:val="24"/>
+          <w:szCs w:val="24"/>
+        </w:rPr>
+        <w:t>Wzorzec jednego serwisu przypadającego na jeden kontener pozwala odseparować informacje na temat potrzebnych technologii i zależności. Ponadto Docker umożliwia ograniczenie zasobów obliczeniowych konsumowanych przez kontener.</w:t>
+      </w:r>
+      <w:r>
+        <w:rPr>
+          <w:rFonts w:ascii="Times New Roman" w:eastAsia="Calibri" w:hAnsi="Times New Roman"/>
+          <w:sz w:val="24"/>
+          <w:szCs w:val="24"/>
+        </w:rPr>
+        <w:t xml:space="preserve"> Narzędzia przeznaczone do orkiestracji kontenerów pozwalają w łatwy sposób zarządzać </w:t>
+      </w:r>
+      <w:r>
+        <w:rPr>
+          <w:rFonts w:ascii="Times New Roman" w:eastAsia="Calibri" w:hAnsi="Times New Roman"/>
+          <w:sz w:val="24"/>
+          <w:szCs w:val="24"/>
+        </w:rPr>
+        <w:t>dostępną ilością instancji serwisów.</w:t>
       </w:r>
     </w:p>
     <w:p>
@@ -3966,6 +4327,126 @@
           <w:tab w:val="left" w:pos="709"/>
           <w:tab w:val="center" w:pos="4536"/>
         </w:tabs>
+        <w:spacing w:after="0"/>
+        <w:jc w:val="both"/>
+        <w:rPr>
+          <w:rFonts w:ascii="Times New Roman" w:eastAsia="Calibri" w:hAnsi="Times New Roman"/>
+          <w:sz w:val="24"/>
+          <w:szCs w:val="24"/>
+        </w:rPr>
+      </w:pPr>
+      <w:r>
+        <w:rPr>
+          <w:rFonts w:ascii="Times New Roman" w:eastAsia="Calibri" w:hAnsi="Times New Roman"/>
+          <w:sz w:val="24"/>
+          <w:szCs w:val="24"/>
+        </w:rPr>
+        <w:tab/>
+      </w:r>
+      <w:r>
+        <w:rPr>
+          <w:rFonts w:ascii="Times New Roman" w:eastAsia="Calibri" w:hAnsi="Times New Roman"/>
+          <w:sz w:val="24"/>
+          <w:szCs w:val="24"/>
+        </w:rPr>
+        <w:t>Głównym powodem rozdzielenia serwisu czujników i serwisu autoryzacji jest zastosowanie różnych technologii w obydwu serwisach. Serwis czujników został napisany za pomocą języka JavaScript. Wybór technologii został wymuszony koniecznością spełnienia wymagania dotyczącego zapisu pomiarów przesyłanych przez różne typy czujników w ramach jednego kontrolera. Kontrolery zaprojektowane w języku Java wymagają przesyłania danych o odgórnie określonym formacie. Dane nie posiadające jednoznacznego formatu byłyby bardzo ciężkie do obsługi po stronie serwera aplikacji.</w:t>
+      </w:r>
+      <w:r>
+        <w:rPr>
+          <w:rFonts w:ascii="Times New Roman" w:eastAsia="Calibri" w:hAnsi="Times New Roman"/>
+          <w:sz w:val="24"/>
+          <w:szCs w:val="24"/>
+        </w:rPr>
+        <w:t xml:space="preserve"> Język JavaScript jest językiem skryptowym, wobec czego nie wymusza operacji na określonych typach danych. Ta cecha języka pozwala na obsługę danych bez względu na</w:t>
+      </w:r>
+      <w:r>
+        <w:rPr>
+          <w:rFonts w:ascii="Times New Roman" w:eastAsia="Calibri" w:hAnsi="Times New Roman"/>
+          <w:sz w:val="24"/>
+          <w:szCs w:val="24"/>
+        </w:rPr>
+        <w:t xml:space="preserve"> ich</w:t>
+      </w:r>
+      <w:r>
+        <w:rPr>
+          <w:rFonts w:ascii="Times New Roman" w:eastAsia="Calibri" w:hAnsi="Times New Roman"/>
+          <w:sz w:val="24"/>
+          <w:szCs w:val="24"/>
+        </w:rPr>
+        <w:t xml:space="preserve"> </w:t>
+      </w:r>
+      <w:r>
+        <w:rPr>
+          <w:rFonts w:ascii="Times New Roman" w:eastAsia="Calibri" w:hAnsi="Times New Roman"/>
+          <w:sz w:val="24"/>
+          <w:szCs w:val="24"/>
+        </w:rPr>
+        <w:t>strukturę</w:t>
+      </w:r>
+      <w:r>
+        <w:rPr>
+          <w:rFonts w:ascii="Times New Roman" w:eastAsia="Calibri" w:hAnsi="Times New Roman"/>
+          <w:sz w:val="24"/>
+          <w:szCs w:val="24"/>
+        </w:rPr>
+        <w:t>.</w:t>
+      </w:r>
+      <w:r>
+        <w:rPr>
+          <w:rFonts w:ascii="Times New Roman" w:eastAsia="Calibri" w:hAnsi="Times New Roman"/>
+          <w:sz w:val="24"/>
+          <w:szCs w:val="24"/>
+        </w:rPr>
+        <w:t xml:space="preserve"> </w:t>
+      </w:r>
+      <w:r>
+        <w:rPr>
+          <w:rFonts w:ascii="Times New Roman" w:eastAsia="Calibri" w:hAnsi="Times New Roman"/>
+          <w:sz w:val="24"/>
+          <w:szCs w:val="24"/>
+        </w:rPr>
+        <w:t xml:space="preserve">Serwis autoryzacji został zaimplementowany w języku Java. </w:t>
+      </w:r>
+      <w:r>
+        <w:rPr>
+          <w:rFonts w:ascii="Times New Roman" w:eastAsia="Calibri" w:hAnsi="Times New Roman"/>
+          <w:sz w:val="24"/>
+          <w:szCs w:val="24"/>
+        </w:rPr>
+        <w:t xml:space="preserve">Jest to argumentowane </w:t>
+      </w:r>
+      <w:r>
+        <w:rPr>
+          <w:rFonts w:ascii="Times New Roman" w:eastAsia="Calibri" w:hAnsi="Times New Roman"/>
+          <w:sz w:val="24"/>
+          <w:szCs w:val="24"/>
+        </w:rPr>
+        <w:t xml:space="preserve">wcześniejszym wykorzystaniem przez autora niniejszej pracy technologii Java przy implementacji zagadnień związanych z zabezpieczaniem aplikacji. </w:t>
+      </w:r>
+      <w:r>
+        <w:rPr>
+          <w:rFonts w:ascii="Times New Roman" w:eastAsia="Calibri" w:hAnsi="Times New Roman"/>
+          <w:sz w:val="24"/>
+          <w:szCs w:val="24"/>
+        </w:rPr>
+        <w:t>Rozdzielenie wskazanych serwisów umożliwiło wykorzystanie różnych typów baz danych dla poszczególnych komponentów.</w:t>
+      </w:r>
+    </w:p>
+    <w:p>
+      <w:pPr>
+        <w:tabs>
+          <w:tab w:val="left" w:pos="709"/>
+          <w:tab w:val="center" w:pos="4536"/>
+        </w:tabs>
+        <w:spacing w:after="0"/>
+        <w:jc w:val="both"/>
+        <w:rPr>
+          <w:rFonts w:ascii="Times New Roman" w:eastAsia="Calibri" w:hAnsi="Times New Roman"/>
+          <w:sz w:val="24"/>
+          <w:szCs w:val="24"/>
+        </w:rPr>
+      </w:pPr>
+      <w:r>
         <w:rPr>
           <w:rFonts w:ascii="Times New Roman" w:eastAsia="Calibri" w:hAnsi="Times New Roman"/>
           <w:b/>
@@ -3973,7 +4454,98 @@
           <w:sz w:val="28"/>
           <w:szCs w:val="28"/>
         </w:rPr>
-      </w:pPr>
+        <w:tab/>
+      </w:r>
+      <w:r>
+        <w:rPr>
+          <w:rFonts w:ascii="Times New Roman" w:eastAsia="Calibri" w:hAnsi="Times New Roman"/>
+          <w:sz w:val="24"/>
+          <w:szCs w:val="24"/>
+        </w:rPr>
+        <w:t xml:space="preserve">Utworzenie komponentu API Gateway </w:t>
+      </w:r>
+      <w:r>
+        <w:rPr>
+          <w:rFonts w:ascii="Times New Roman" w:eastAsia="Calibri" w:hAnsi="Times New Roman"/>
+          <w:sz w:val="24"/>
+          <w:szCs w:val="24"/>
+        </w:rPr>
+        <w:t xml:space="preserve">jest spowodowane </w:t>
+      </w:r>
+      <w:r>
+        <w:rPr>
+          <w:rFonts w:ascii="Times New Roman" w:eastAsia="Calibri" w:hAnsi="Times New Roman"/>
+          <w:sz w:val="24"/>
+          <w:szCs w:val="24"/>
+        </w:rPr>
+        <w:t>wybr</w:t>
+      </w:r>
+      <w:r>
+        <w:rPr>
+          <w:rFonts w:ascii="Times New Roman" w:eastAsia="Calibri" w:hAnsi="Times New Roman"/>
+          <w:sz w:val="24"/>
+          <w:szCs w:val="24"/>
+        </w:rPr>
+        <w:t>aniem</w:t>
+      </w:r>
+      <w:r>
+        <w:rPr>
+          <w:rFonts w:ascii="Times New Roman" w:eastAsia="Calibri" w:hAnsi="Times New Roman"/>
+          <w:sz w:val="24"/>
+          <w:szCs w:val="24"/>
+        </w:rPr>
+        <w:t xml:space="preserve"> architektury </w:t>
+      </w:r>
+      <w:proofErr w:type="spellStart"/>
+      <w:r>
+        <w:rPr>
+          <w:rFonts w:ascii="Times New Roman" w:eastAsia="Calibri" w:hAnsi="Times New Roman"/>
+          <w:sz w:val="24"/>
+          <w:szCs w:val="24"/>
+        </w:rPr>
+        <w:t>mikrousługowej</w:t>
+      </w:r>
+      <w:proofErr w:type="spellEnd"/>
+      <w:r>
+        <w:rPr>
+          <w:rFonts w:ascii="Times New Roman" w:eastAsia="Calibri" w:hAnsi="Times New Roman"/>
+          <w:sz w:val="24"/>
+          <w:szCs w:val="24"/>
+        </w:rPr>
+        <w:t xml:space="preserve">. API Gateway odgrywa kluczową rolę w komunikacji pomiędzy klientami i serwerem aplikacji. </w:t>
+      </w:r>
+      <w:r>
+        <w:rPr>
+          <w:rFonts w:ascii="Times New Roman" w:eastAsia="Calibri" w:hAnsi="Times New Roman"/>
+          <w:sz w:val="24"/>
+          <w:szCs w:val="24"/>
+        </w:rPr>
+        <w:t>Komponent można określić jako</w:t>
+      </w:r>
+      <w:r>
+        <w:rPr>
+          <w:rFonts w:ascii="Times New Roman" w:eastAsia="Calibri" w:hAnsi="Times New Roman"/>
+          <w:sz w:val="24"/>
+          <w:szCs w:val="24"/>
+        </w:rPr>
+        <w:t xml:space="preserve"> bramkę oddzielającą sieć wewnętrzną służącą do komunikacji między serwisami od sieci zewnętrznej. Bramka pozwala ukryć wewnętrzną strukturę systemu przed światem zewnętrznym.</w:t>
+      </w:r>
+      <w:r>
+        <w:rPr>
+          <w:rFonts w:ascii="Times New Roman" w:eastAsia="Calibri" w:hAnsi="Times New Roman"/>
+          <w:sz w:val="24"/>
+          <w:szCs w:val="24"/>
+        </w:rPr>
+        <w:t xml:space="preserve"> </w:t>
+      </w:r>
+      <w:r>
+        <w:rPr>
+          <w:rFonts w:ascii="Times New Roman" w:eastAsia="Calibri" w:hAnsi="Times New Roman"/>
+          <w:sz w:val="24"/>
+          <w:szCs w:val="24"/>
+        </w:rPr>
+        <w:t>Wszystkie funkcjonalności realizowane przez bramkę zostały opisane w rozdziale 5.2.</w:t>
+      </w:r>
     </w:p>
     <w:p>
       <w:pPr>
@@ -3981,6 +4553,14 @@
           <w:tab w:val="left" w:pos="709"/>
           <w:tab w:val="center" w:pos="4536"/>
         </w:tabs>
+        <w:jc w:val="both"/>
+        <w:rPr>
+          <w:rFonts w:ascii="Times New Roman" w:eastAsia="Calibri" w:hAnsi="Times New Roman"/>
+          <w:sz w:val="24"/>
+          <w:szCs w:val="24"/>
+        </w:rPr>
+      </w:pPr>
+      <w:r>
         <w:rPr>
           <w:rFonts w:ascii="Times New Roman" w:eastAsia="Calibri" w:hAnsi="Times New Roman"/>
           <w:b/>
@@ -3988,217 +4568,48 @@
           <w:sz w:val="28"/>
           <w:szCs w:val="28"/>
         </w:rPr>
-      </w:pPr>
-    </w:p>
-    <w:p>
-      <w:pPr>
-        <w:tabs>
-          <w:tab w:val="left" w:pos="709"/>
-          <w:tab w:val="center" w:pos="4536"/>
-        </w:tabs>
-        <w:rPr>
-          <w:rFonts w:ascii="Times New Roman" w:eastAsia="Calibri" w:hAnsi="Times New Roman"/>
-          <w:b/>
-          <w:bCs/>
-          <w:sz w:val="28"/>
-          <w:szCs w:val="28"/>
-        </w:rPr>
-      </w:pPr>
-    </w:p>
-    <w:p>
-      <w:pPr>
-        <w:tabs>
-          <w:tab w:val="left" w:pos="709"/>
-          <w:tab w:val="center" w:pos="4536"/>
-        </w:tabs>
-        <w:rPr>
-          <w:rFonts w:ascii="Times New Roman" w:eastAsia="Calibri" w:hAnsi="Times New Roman"/>
-          <w:b/>
-          <w:bCs/>
-          <w:sz w:val="28"/>
-          <w:szCs w:val="28"/>
-        </w:rPr>
-      </w:pPr>
-    </w:p>
-    <w:p>
-      <w:pPr>
-        <w:tabs>
-          <w:tab w:val="left" w:pos="709"/>
-          <w:tab w:val="center" w:pos="4536"/>
-        </w:tabs>
-        <w:rPr>
-          <w:rFonts w:ascii="Times New Roman" w:eastAsia="Calibri" w:hAnsi="Times New Roman"/>
-          <w:b/>
-          <w:bCs/>
-          <w:sz w:val="28"/>
-          <w:szCs w:val="28"/>
-        </w:rPr>
-      </w:pPr>
-    </w:p>
-    <w:p>
-      <w:pPr>
-        <w:tabs>
-          <w:tab w:val="left" w:pos="709"/>
-          <w:tab w:val="center" w:pos="4536"/>
-        </w:tabs>
-        <w:rPr>
-          <w:rFonts w:ascii="Times New Roman" w:eastAsia="Calibri" w:hAnsi="Times New Roman"/>
-          <w:b/>
-          <w:bCs/>
-          <w:sz w:val="28"/>
-          <w:szCs w:val="28"/>
-        </w:rPr>
-      </w:pPr>
-    </w:p>
-    <w:p>
-      <w:pPr>
-        <w:tabs>
-          <w:tab w:val="left" w:pos="709"/>
-          <w:tab w:val="center" w:pos="4536"/>
-        </w:tabs>
-        <w:rPr>
-          <w:rFonts w:ascii="Times New Roman" w:eastAsia="Calibri" w:hAnsi="Times New Roman"/>
-          <w:b/>
-          <w:bCs/>
-          <w:sz w:val="28"/>
-          <w:szCs w:val="28"/>
-        </w:rPr>
-      </w:pPr>
-    </w:p>
-    <w:p>
-      <w:pPr>
-        <w:tabs>
-          <w:tab w:val="left" w:pos="709"/>
-          <w:tab w:val="center" w:pos="4536"/>
-        </w:tabs>
-        <w:rPr>
-          <w:rFonts w:ascii="Times New Roman" w:eastAsia="Calibri" w:hAnsi="Times New Roman"/>
-          <w:b/>
-          <w:bCs/>
-          <w:sz w:val="28"/>
-          <w:szCs w:val="28"/>
-        </w:rPr>
-      </w:pPr>
-    </w:p>
-    <w:p>
-      <w:pPr>
-        <w:tabs>
-          <w:tab w:val="left" w:pos="709"/>
-          <w:tab w:val="center" w:pos="4536"/>
-        </w:tabs>
-        <w:rPr>
-          <w:rFonts w:ascii="Times New Roman" w:eastAsia="Calibri" w:hAnsi="Times New Roman"/>
-          <w:b/>
-          <w:bCs/>
-          <w:sz w:val="28"/>
-          <w:szCs w:val="28"/>
-        </w:rPr>
-      </w:pPr>
-    </w:p>
-    <w:p>
-      <w:pPr>
-        <w:tabs>
-          <w:tab w:val="left" w:pos="709"/>
-          <w:tab w:val="center" w:pos="4536"/>
-        </w:tabs>
-        <w:rPr>
-          <w:rFonts w:ascii="Times New Roman" w:eastAsia="Calibri" w:hAnsi="Times New Roman"/>
-          <w:b/>
-          <w:bCs/>
-          <w:sz w:val="28"/>
-          <w:szCs w:val="28"/>
-        </w:rPr>
-      </w:pPr>
-    </w:p>
-    <w:p>
-      <w:pPr>
-        <w:tabs>
-          <w:tab w:val="left" w:pos="709"/>
-          <w:tab w:val="center" w:pos="4536"/>
-        </w:tabs>
-        <w:rPr>
-          <w:rFonts w:ascii="Times New Roman" w:eastAsia="Calibri" w:hAnsi="Times New Roman"/>
-          <w:b/>
-          <w:bCs/>
-          <w:sz w:val="28"/>
-          <w:szCs w:val="28"/>
-        </w:rPr>
-      </w:pPr>
-    </w:p>
-    <w:p>
-      <w:pPr>
-        <w:tabs>
-          <w:tab w:val="left" w:pos="709"/>
-          <w:tab w:val="center" w:pos="4536"/>
-        </w:tabs>
-        <w:rPr>
-          <w:rFonts w:ascii="Times New Roman" w:eastAsia="Calibri" w:hAnsi="Times New Roman"/>
-          <w:b/>
-          <w:bCs/>
-          <w:sz w:val="28"/>
-          <w:szCs w:val="28"/>
-        </w:rPr>
-      </w:pPr>
-    </w:p>
-    <w:p>
-      <w:pPr>
-        <w:tabs>
-          <w:tab w:val="left" w:pos="709"/>
-          <w:tab w:val="center" w:pos="4536"/>
-        </w:tabs>
-        <w:rPr>
-          <w:rFonts w:ascii="Times New Roman" w:eastAsia="Calibri" w:hAnsi="Times New Roman"/>
-          <w:b/>
-          <w:bCs/>
-          <w:sz w:val="28"/>
-          <w:szCs w:val="28"/>
-        </w:rPr>
-      </w:pPr>
-    </w:p>
-    <w:p>
-      <w:pPr>
-        <w:tabs>
-          <w:tab w:val="left" w:pos="709"/>
-          <w:tab w:val="center" w:pos="4536"/>
-        </w:tabs>
-        <w:rPr>
-          <w:rFonts w:ascii="Times New Roman" w:eastAsia="Calibri" w:hAnsi="Times New Roman"/>
-          <w:b/>
-          <w:bCs/>
-          <w:sz w:val="28"/>
-          <w:szCs w:val="28"/>
-        </w:rPr>
-      </w:pPr>
-    </w:p>
-    <w:p>
-      <w:pPr>
-        <w:tabs>
-          <w:tab w:val="left" w:pos="709"/>
-          <w:tab w:val="center" w:pos="4536"/>
-        </w:tabs>
-        <w:rPr>
-          <w:rFonts w:ascii="Times New Roman" w:eastAsia="Calibri" w:hAnsi="Times New Roman"/>
-          <w:b/>
-          <w:bCs/>
-          <w:sz w:val="28"/>
-          <w:szCs w:val="28"/>
-        </w:rPr>
-      </w:pPr>
-    </w:p>
-    <w:p>
-      <w:pPr>
-        <w:tabs>
-          <w:tab w:val="left" w:pos="709"/>
-          <w:tab w:val="center" w:pos="4536"/>
-        </w:tabs>
-        <w:rPr>
-          <w:rFonts w:ascii="Times New Roman" w:eastAsia="Calibri" w:hAnsi="Times New Roman"/>
-          <w:b/>
-          <w:bCs/>
-          <w:sz w:val="28"/>
-          <w:szCs w:val="28"/>
-        </w:rPr>
-      </w:pPr>
+        <w:tab/>
+      </w:r>
+      <w:r>
+        <w:rPr>
+          <w:rFonts w:ascii="Times New Roman" w:eastAsia="Calibri" w:hAnsi="Times New Roman"/>
+          <w:sz w:val="24"/>
+          <w:szCs w:val="24"/>
+        </w:rPr>
+        <w:t xml:space="preserve">Aplikacja klienta przedstawiona na diagramie jest aplikacją internetową dostępną z poziomu przeglądarki internetowej. Komunikuje się z </w:t>
+      </w:r>
+      <w:r>
+        <w:rPr>
+          <w:rFonts w:ascii="Times New Roman" w:eastAsia="Calibri" w:hAnsi="Times New Roman"/>
+          <w:sz w:val="24"/>
+          <w:szCs w:val="24"/>
+        </w:rPr>
+        <w:t>API Gateway</w:t>
+      </w:r>
+      <w:r>
+        <w:rPr>
+          <w:rFonts w:ascii="Times New Roman" w:eastAsia="Calibri" w:hAnsi="Times New Roman"/>
+          <w:sz w:val="24"/>
+          <w:szCs w:val="24"/>
+        </w:rPr>
+        <w:t xml:space="preserve"> za pośrednictwem interfejsu HTTP i pozwala zrealizować większość operacji udostępnianych przez </w:t>
+      </w:r>
+      <w:r>
+        <w:rPr>
+          <w:rFonts w:ascii="Times New Roman" w:eastAsia="Calibri" w:hAnsi="Times New Roman"/>
+          <w:sz w:val="24"/>
+          <w:szCs w:val="24"/>
+        </w:rPr>
+        <w:t>serwisy tworzące system do akwizycji danych</w:t>
+      </w:r>
+      <w:r>
+        <w:rPr>
+          <w:rFonts w:ascii="Times New Roman" w:eastAsia="Calibri" w:hAnsi="Times New Roman"/>
+          <w:sz w:val="24"/>
+          <w:szCs w:val="24"/>
+        </w:rPr>
+        <w:t xml:space="preserve">. </w:t>
+      </w:r>
     </w:p>
     <w:p>
       <w:pPr>
@@ -7573,7 +7984,7 @@
           <v:shape id="_x0000_i1025" type="#_x0000_t75" style="width:427.75pt;height:291.65pt" o:ole="">
             <v:imagedata r:id="rId13" o:title="" croptop="269f" cropleft="3728f"/>
           </v:shape>
-          <o:OLEObject Type="Embed" ProgID="Word.OpenDocumentText.12" ShapeID="_x0000_i1025" DrawAspect="Content" ObjectID="_1754995743" r:id="rId14"/>
+          <o:OLEObject Type="Embed" ProgID="Word.OpenDocumentText.12" ShapeID="_x0000_i1025" DrawAspect="Content" ObjectID="_1755011763" r:id="rId14"/>
         </w:object>
       </w:r>
     </w:p>
@@ -13098,7 +13509,7 @@
           <v:shape id="_x0000_i1026" type="#_x0000_t75" style="width:453.6pt;height:42.35pt" o:ole="">
             <v:imagedata r:id="rId15" o:title=""/>
           </v:shape>
-          <o:OLEObject Type="Embed" ProgID="Word.OpenDocumentText.12" ShapeID="_x0000_i1026" DrawAspect="Content" ObjectID="_1754995744" r:id="rId16"/>
+          <o:OLEObject Type="Embed" ProgID="Word.OpenDocumentText.12" ShapeID="_x0000_i1026" DrawAspect="Content" ObjectID="_1755011764" r:id="rId16"/>
         </w:object>
       </w:r>
     </w:p>
@@ -13695,7 +14106,7 @@
           <v:shape id="_x0000_i1027" type="#_x0000_t75" style="width:453.6pt;height:29.05pt" o:ole="">
             <v:imagedata r:id="rId17" o:title=""/>
           </v:shape>
-          <o:OLEObject Type="Embed" ProgID="Word.OpenDocumentText.12" ShapeID="_x0000_i1027" DrawAspect="Content" ObjectID="_1754995745" r:id="rId18"/>
+          <o:OLEObject Type="Embed" ProgID="Word.OpenDocumentText.12" ShapeID="_x0000_i1027" DrawAspect="Content" ObjectID="_1755011765" r:id="rId18"/>
         </w:object>
       </w:r>
     </w:p>
@@ -13934,7 +14345,7 @@
           <v:shape id="_x0000_i1028" type="#_x0000_t75" style="width:453.6pt;height:24.2pt" o:ole="">
             <v:imagedata r:id="rId19" o:title=""/>
           </v:shape>
-          <o:OLEObject Type="Embed" ProgID="Word.OpenDocumentText.12" ShapeID="_x0000_i1028" DrawAspect="Content" ObjectID="_1754995746" r:id="rId20"/>
+          <o:OLEObject Type="Embed" ProgID="Word.OpenDocumentText.12" ShapeID="_x0000_i1028" DrawAspect="Content" ObjectID="_1755011766" r:id="rId20"/>
         </w:object>
       </w:r>
     </w:p>
@@ -14125,7 +14536,7 @@
           <v:shape id="_x0000_i1029" type="#_x0000_t75" style="width:453.6pt;height:23pt" o:ole="">
             <v:imagedata r:id="rId21" o:title=""/>
           </v:shape>
-          <o:OLEObject Type="Embed" ProgID="Word.OpenDocumentText.12" ShapeID="_x0000_i1029" DrawAspect="Content" ObjectID="_1754995747" r:id="rId22"/>
+          <o:OLEObject Type="Embed" ProgID="Word.OpenDocumentText.12" ShapeID="_x0000_i1029" DrawAspect="Content" ObjectID="_1755011767" r:id="rId22"/>
         </w:object>
       </w:r>
     </w:p>
@@ -14314,7 +14725,7 @@
           <v:shape id="_x0000_i1030" type="#_x0000_t75" style="width:369.7pt;height:153.7pt" o:ole="">
             <v:imagedata r:id="rId23" o:title=""/>
           </v:shape>
-          <o:OLEObject Type="Embed" ProgID="Word.OpenDocumentText.12" ShapeID="_x0000_i1030" DrawAspect="Content" ObjectID="_1754995748" r:id="rId24"/>
+          <o:OLEObject Type="Embed" ProgID="Word.OpenDocumentText.12" ShapeID="_x0000_i1030" DrawAspect="Content" ObjectID="_1755011768" r:id="rId24"/>
         </w:object>
       </w:r>
     </w:p>
@@ -14591,7 +15002,7 @@
           <v:shape id="_x0000_i1031" type="#_x0000_t75" style="width:453.6pt;height:120pt" o:ole="">
             <v:imagedata r:id="rId25" o:title=""/>
           </v:shape>
-          <o:OLEObject Type="Embed" ProgID="Word.OpenDocumentText.12" ShapeID="_x0000_i1031" DrawAspect="Content" ObjectID="_1754995749" r:id="rId26"/>
+          <o:OLEObject Type="Embed" ProgID="Word.OpenDocumentText.12" ShapeID="_x0000_i1031" DrawAspect="Content" ObjectID="_1755011769" r:id="rId26"/>
         </w:object>
       </w:r>
     </w:p>
@@ -15069,7 +15480,7 @@
           <v:shape id="_x0000_i1032" type="#_x0000_t75" style="width:453.6pt;height:28.8pt" o:ole="">
             <v:imagedata r:id="rId27" o:title=""/>
           </v:shape>
-          <o:OLEObject Type="Embed" ProgID="Word.OpenDocumentText.12" ShapeID="_x0000_i1032" DrawAspect="Content" ObjectID="_1754995750" r:id="rId28"/>
+          <o:OLEObject Type="Embed" ProgID="Word.OpenDocumentText.12" ShapeID="_x0000_i1032" DrawAspect="Content" ObjectID="_1755011770" r:id="rId28"/>
         </w:object>
       </w:r>
     </w:p>
@@ -15204,7 +15615,7 @@
           <v:shape id="_x0000_i1033" type="#_x0000_t75" style="width:453.6pt;height:93.65pt" o:ole="">
             <v:imagedata r:id="rId29" o:title=""/>
           </v:shape>
-          <o:OLEObject Type="Embed" ProgID="Word.OpenDocumentText.12" ShapeID="_x0000_i1033" DrawAspect="Content" ObjectID="_1754995751" r:id="rId30"/>
+          <o:OLEObject Type="Embed" ProgID="Word.OpenDocumentText.12" ShapeID="_x0000_i1033" DrawAspect="Content" ObjectID="_1755011771" r:id="rId30"/>
         </w:object>
       </w:r>
     </w:p>
@@ -15843,7 +16254,7 @@
           <v:shape id="_x0000_i1034" type="#_x0000_t75" style="width:453.6pt;height:42pt" o:ole="">
             <v:imagedata r:id="rId31" o:title=""/>
           </v:shape>
-          <o:OLEObject Type="Embed" ProgID="Word.OpenDocumentText.12" ShapeID="_x0000_i1034" DrawAspect="Content" ObjectID="_1754995752" r:id="rId32"/>
+          <o:OLEObject Type="Embed" ProgID="Word.OpenDocumentText.12" ShapeID="_x0000_i1034" DrawAspect="Content" ObjectID="_1755011772" r:id="rId32"/>
         </w:object>
       </w:r>
     </w:p>
@@ -16601,10 +17012,10 @@
           <w:szCs w:val="28"/>
         </w:rPr>
         <w:object w:dxaOrig="9072" w:dyaOrig="4271" w14:anchorId="0423211F">
-          <v:shape id="_x0000_i1035" type="#_x0000_t75" style="width:445.9pt;height:209.9pt" o:ole="">
+          <v:shape id="_x0000_i1035" type="#_x0000_t75" style="width:445.8pt;height:210pt" o:ole="">
             <v:imagedata r:id="rId33" o:title=""/>
           </v:shape>
-          <o:OLEObject Type="Embed" ProgID="Word.OpenDocumentText.12" ShapeID="_x0000_i1035" DrawAspect="Content" ObjectID="_1754995753" r:id="rId34"/>
+          <o:OLEObject Type="Embed" ProgID="Word.OpenDocumentText.12" ShapeID="_x0000_i1035" DrawAspect="Content" ObjectID="_1755011773" r:id="rId34"/>
         </w:object>
       </w:r>
     </w:p>
@@ -23642,10 +24053,10 @@
           <w:szCs w:val="24"/>
         </w:rPr>
         <w:object w:dxaOrig="9072" w:dyaOrig="3571" w14:anchorId="5B0AE843">
-          <v:shape id="_x0000_i1036" type="#_x0000_t75" style="width:453.6pt;height:125.35pt" o:ole="">
+          <v:shape id="_x0000_i1036" type="#_x0000_t75" style="width:453.6pt;height:125.4pt" o:ole="">
             <v:imagedata r:id="rId35" o:title="" cropbottom="19573f"/>
           </v:shape>
-          <o:OLEObject Type="Embed" ProgID="Word.OpenDocumentText.12" ShapeID="_x0000_i1036" DrawAspect="Content" ObjectID="_1754995754" r:id="rId36"/>
+          <o:OLEObject Type="Embed" ProgID="Word.OpenDocumentText.12" ShapeID="_x0000_i1036" DrawAspect="Content" ObjectID="_1755011774" r:id="rId36"/>
         </w:object>
       </w:r>
     </w:p>
@@ -23805,10 +24216,10 @@
           <w:szCs w:val="24"/>
         </w:rPr>
         <w:object w:dxaOrig="9072" w:dyaOrig="3781" w14:anchorId="77BEFC00">
-          <v:shape id="_x0000_i1037" type="#_x0000_t75" style="width:453.6pt;height:146.3pt" o:ole="">
+          <v:shape id="_x0000_i1037" type="#_x0000_t75" style="width:453.6pt;height:146.4pt" o:ole="">
             <v:imagedata r:id="rId37" o:title="" cropbottom="14772f"/>
           </v:shape>
-          <o:OLEObject Type="Embed" ProgID="Word.OpenDocumentText.12" ShapeID="_x0000_i1037" DrawAspect="Content" ObjectID="_1754995755" r:id="rId38"/>
+          <o:OLEObject Type="Embed" ProgID="Word.OpenDocumentText.12" ShapeID="_x0000_i1037" DrawAspect="Content" ObjectID="_1755011775" r:id="rId38"/>
         </w:object>
       </w:r>
     </w:p>
@@ -24256,7 +24667,7 @@
           <v:shape id="_x0000_i1038" type="#_x0000_t75" style="width:453.6pt;height:51.6pt" o:ole="">
             <v:imagedata r:id="rId39" o:title=""/>
           </v:shape>
-          <o:OLEObject Type="Embed" ProgID="Word.OpenDocumentText.12" ShapeID="_x0000_i1038" DrawAspect="Content" ObjectID="_1754995756" r:id="rId40"/>
+          <o:OLEObject Type="Embed" ProgID="Word.OpenDocumentText.12" ShapeID="_x0000_i1038" DrawAspect="Content" ObjectID="_1755011776" r:id="rId40"/>
         </w:object>
       </w:r>
     </w:p>
@@ -26476,7 +26887,7 @@
           <v:shape id="_x0000_i1039" type="#_x0000_t75" style="width:453.6pt;height:130.8pt" o:ole="">
             <v:imagedata r:id="rId44" o:title=""/>
           </v:shape>
-          <o:OLEObject Type="Embed" ProgID="Word.OpenDocumentText.12" ShapeID="_x0000_i1039" DrawAspect="Content" ObjectID="_1754995757" r:id="rId45"/>
+          <o:OLEObject Type="Embed" ProgID="Word.OpenDocumentText.12" ShapeID="_x0000_i1039" DrawAspect="Content" ObjectID="_1755011777" r:id="rId45"/>
         </w:object>
       </w:r>
     </w:p>
@@ -31489,6 +31900,47 @@
           <w:sz w:val="28"/>
           <w:szCs w:val="28"/>
         </w:rPr>
+      </w:pPr>
+      <w:r>
+        <w:rPr>
+          <w:rFonts w:ascii="Times New Roman" w:eastAsia="Calibri" w:hAnsi="Times New Roman"/>
+          <w:b/>
+          <w:bCs/>
+          <w:sz w:val="28"/>
+          <w:szCs w:val="28"/>
+        </w:rPr>
+        <w:lastRenderedPageBreak/>
+        <w:t>Podsumowanie</w:t>
+      </w:r>
+    </w:p>
+    <w:p>
+      <w:pPr>
+        <w:tabs>
+          <w:tab w:val="left" w:pos="709"/>
+          <w:tab w:val="center" w:pos="4536"/>
+        </w:tabs>
+        <w:rPr>
+          <w:rFonts w:ascii="Times New Roman" w:eastAsia="Calibri" w:hAnsi="Times New Roman"/>
+          <w:b/>
+          <w:bCs/>
+          <w:sz w:val="28"/>
+          <w:szCs w:val="28"/>
+        </w:rPr>
+      </w:pPr>
+    </w:p>
+    <w:p>
+      <w:pPr>
+        <w:tabs>
+          <w:tab w:val="left" w:pos="709"/>
+          <w:tab w:val="center" w:pos="4536"/>
+        </w:tabs>
+        <w:rPr>
+          <w:rFonts w:ascii="Times New Roman" w:eastAsia="Calibri" w:hAnsi="Times New Roman"/>
+          <w:b/>
+          <w:bCs/>
+          <w:sz w:val="28"/>
+          <w:szCs w:val="28"/>
+        </w:rPr>
         <w:sectPr>
           <w:footerReference w:type="default" r:id="rId51"/>
           <w:pgSz w:w="11906" w:h="16838"/>
@@ -31497,7 +31949,13 @@
           <w:docGrid w:linePitch="360"/>
         </w:sectPr>
       </w:pPr>
-      <w:r>
+    </w:p>
+    <w:p>
+      <w:pPr>
+        <w:tabs>
+          <w:tab w:val="left" w:pos="709"/>
+        </w:tabs>
+        <w:spacing w:before="240" w:line="360" w:lineRule="auto"/>
         <w:rPr>
           <w:rFonts w:ascii="Times New Roman" w:eastAsia="Calibri" w:hAnsi="Times New Roman"/>
           <w:b/>
@@ -31505,16 +31963,8 @@
           <w:sz w:val="28"/>
           <w:szCs w:val="28"/>
         </w:rPr>
-        <w:lastRenderedPageBreak/>
-        <w:t>Podsumowanie</w:t>
-      </w:r>
-    </w:p>
-    <w:p>
-      <w:pPr>
-        <w:tabs>
-          <w:tab w:val="left" w:pos="709"/>
-        </w:tabs>
-        <w:spacing w:before="240" w:line="360" w:lineRule="auto"/>
+      </w:pPr>
+      <w:r>
         <w:rPr>
           <w:rFonts w:ascii="Times New Roman" w:eastAsia="Calibri" w:hAnsi="Times New Roman"/>
           <w:b/>
@@ -31522,15 +31972,6 @@
           <w:sz w:val="28"/>
           <w:szCs w:val="28"/>
         </w:rPr>
-      </w:pPr>
-      <w:r>
-        <w:rPr>
-          <w:rFonts w:ascii="Times New Roman" w:eastAsia="Calibri" w:hAnsi="Times New Roman"/>
-          <w:b/>
-          <w:bCs/>
-          <w:sz w:val="28"/>
-          <w:szCs w:val="28"/>
-        </w:rPr>
         <w:lastRenderedPageBreak/>
         <w:t>Bibliografia</w:t>
       </w:r>
@@ -31661,15 +32102,7 @@
           <w:sz w:val="24"/>
           <w:szCs w:val="24"/>
         </w:rPr>
-        <w:t>https://www.atlassian.com/agile/project-management/user-stories</w:t>
-      </w:r>
-      <w:r>
-        <w:rPr>
-          <w:rFonts w:ascii="Times New Roman" w:eastAsia="Calibri" w:hAnsi="Times New Roman"/>
-          <w:sz w:val="24"/>
-          <w:szCs w:val="24"/>
-        </w:rPr>
-        <w:t>, dostęp w dniu 31.08.2023</w:t>
+        <w:t>https://www.atlassian.com/agile/project-management/user-stories, dostęp w dniu 31.08.2023</w:t>
       </w:r>
       <w:r>
         <w:rPr>

</xml_diff>

<commit_message>
Add introduction to summary
</commit_message>
<xml_diff>
--- a/arch-docs/docs/Mgr_Mateusz_Barnacki.docx
+++ b/arch-docs/docs/Mgr_Mateusz_Barnacki.docx
@@ -7984,7 +7984,7 @@
           <v:shape id="_x0000_i1025" type="#_x0000_t75" style="width:427.75pt;height:291.65pt" o:ole="">
             <v:imagedata r:id="rId13" o:title="" croptop="269f" cropleft="3728f"/>
           </v:shape>
-          <o:OLEObject Type="Embed" ProgID="Word.OpenDocumentText.12" ShapeID="_x0000_i1025" DrawAspect="Content" ObjectID="_1755011763" r:id="rId14"/>
+          <o:OLEObject Type="Embed" ProgID="Word.OpenDocumentText.12" ShapeID="_x0000_i1025" DrawAspect="Content" ObjectID="_1755025725" r:id="rId14"/>
         </w:object>
       </w:r>
     </w:p>
@@ -13509,7 +13509,7 @@
           <v:shape id="_x0000_i1026" type="#_x0000_t75" style="width:453.6pt;height:42.35pt" o:ole="">
             <v:imagedata r:id="rId15" o:title=""/>
           </v:shape>
-          <o:OLEObject Type="Embed" ProgID="Word.OpenDocumentText.12" ShapeID="_x0000_i1026" DrawAspect="Content" ObjectID="_1755011764" r:id="rId16"/>
+          <o:OLEObject Type="Embed" ProgID="Word.OpenDocumentText.12" ShapeID="_x0000_i1026" DrawAspect="Content" ObjectID="_1755025726" r:id="rId16"/>
         </w:object>
       </w:r>
     </w:p>
@@ -14106,7 +14106,7 @@
           <v:shape id="_x0000_i1027" type="#_x0000_t75" style="width:453.6pt;height:29.05pt" o:ole="">
             <v:imagedata r:id="rId17" o:title=""/>
           </v:shape>
-          <o:OLEObject Type="Embed" ProgID="Word.OpenDocumentText.12" ShapeID="_x0000_i1027" DrawAspect="Content" ObjectID="_1755011765" r:id="rId18"/>
+          <o:OLEObject Type="Embed" ProgID="Word.OpenDocumentText.12" ShapeID="_x0000_i1027" DrawAspect="Content" ObjectID="_1755025727" r:id="rId18"/>
         </w:object>
       </w:r>
     </w:p>
@@ -14345,7 +14345,7 @@
           <v:shape id="_x0000_i1028" type="#_x0000_t75" style="width:453.6pt;height:24.2pt" o:ole="">
             <v:imagedata r:id="rId19" o:title=""/>
           </v:shape>
-          <o:OLEObject Type="Embed" ProgID="Word.OpenDocumentText.12" ShapeID="_x0000_i1028" DrawAspect="Content" ObjectID="_1755011766" r:id="rId20"/>
+          <o:OLEObject Type="Embed" ProgID="Word.OpenDocumentText.12" ShapeID="_x0000_i1028" DrawAspect="Content" ObjectID="_1755025728" r:id="rId20"/>
         </w:object>
       </w:r>
     </w:p>
@@ -14536,7 +14536,7 @@
           <v:shape id="_x0000_i1029" type="#_x0000_t75" style="width:453.6pt;height:23pt" o:ole="">
             <v:imagedata r:id="rId21" o:title=""/>
           </v:shape>
-          <o:OLEObject Type="Embed" ProgID="Word.OpenDocumentText.12" ShapeID="_x0000_i1029" DrawAspect="Content" ObjectID="_1755011767" r:id="rId22"/>
+          <o:OLEObject Type="Embed" ProgID="Word.OpenDocumentText.12" ShapeID="_x0000_i1029" DrawAspect="Content" ObjectID="_1755025729" r:id="rId22"/>
         </w:object>
       </w:r>
     </w:p>
@@ -14725,7 +14725,7 @@
           <v:shape id="_x0000_i1030" type="#_x0000_t75" style="width:369.7pt;height:153.7pt" o:ole="">
             <v:imagedata r:id="rId23" o:title=""/>
           </v:shape>
-          <o:OLEObject Type="Embed" ProgID="Word.OpenDocumentText.12" ShapeID="_x0000_i1030" DrawAspect="Content" ObjectID="_1755011768" r:id="rId24"/>
+          <o:OLEObject Type="Embed" ProgID="Word.OpenDocumentText.12" ShapeID="_x0000_i1030" DrawAspect="Content" ObjectID="_1755025730" r:id="rId24"/>
         </w:object>
       </w:r>
     </w:p>
@@ -15002,7 +15002,7 @@
           <v:shape id="_x0000_i1031" type="#_x0000_t75" style="width:453.6pt;height:120pt" o:ole="">
             <v:imagedata r:id="rId25" o:title=""/>
           </v:shape>
-          <o:OLEObject Type="Embed" ProgID="Word.OpenDocumentText.12" ShapeID="_x0000_i1031" DrawAspect="Content" ObjectID="_1755011769" r:id="rId26"/>
+          <o:OLEObject Type="Embed" ProgID="Word.OpenDocumentText.12" ShapeID="_x0000_i1031" DrawAspect="Content" ObjectID="_1755025731" r:id="rId26"/>
         </w:object>
       </w:r>
     </w:p>
@@ -15480,7 +15480,7 @@
           <v:shape id="_x0000_i1032" type="#_x0000_t75" style="width:453.6pt;height:28.8pt" o:ole="">
             <v:imagedata r:id="rId27" o:title=""/>
           </v:shape>
-          <o:OLEObject Type="Embed" ProgID="Word.OpenDocumentText.12" ShapeID="_x0000_i1032" DrawAspect="Content" ObjectID="_1755011770" r:id="rId28"/>
+          <o:OLEObject Type="Embed" ProgID="Word.OpenDocumentText.12" ShapeID="_x0000_i1032" DrawAspect="Content" ObjectID="_1755025732" r:id="rId28"/>
         </w:object>
       </w:r>
     </w:p>
@@ -15615,7 +15615,7 @@
           <v:shape id="_x0000_i1033" type="#_x0000_t75" style="width:453.6pt;height:93.65pt" o:ole="">
             <v:imagedata r:id="rId29" o:title=""/>
           </v:shape>
-          <o:OLEObject Type="Embed" ProgID="Word.OpenDocumentText.12" ShapeID="_x0000_i1033" DrawAspect="Content" ObjectID="_1755011771" r:id="rId30"/>
+          <o:OLEObject Type="Embed" ProgID="Word.OpenDocumentText.12" ShapeID="_x0000_i1033" DrawAspect="Content" ObjectID="_1755025733" r:id="rId30"/>
         </w:object>
       </w:r>
     </w:p>
@@ -16254,7 +16254,7 @@
           <v:shape id="_x0000_i1034" type="#_x0000_t75" style="width:453.6pt;height:42pt" o:ole="">
             <v:imagedata r:id="rId31" o:title=""/>
           </v:shape>
-          <o:OLEObject Type="Embed" ProgID="Word.OpenDocumentText.12" ShapeID="_x0000_i1034" DrawAspect="Content" ObjectID="_1755011772" r:id="rId32"/>
+          <o:OLEObject Type="Embed" ProgID="Word.OpenDocumentText.12" ShapeID="_x0000_i1034" DrawAspect="Content" ObjectID="_1755025734" r:id="rId32"/>
         </w:object>
       </w:r>
     </w:p>
@@ -17012,10 +17012,10 @@
           <w:szCs w:val="28"/>
         </w:rPr>
         <w:object w:dxaOrig="9072" w:dyaOrig="4271" w14:anchorId="0423211F">
-          <v:shape id="_x0000_i1035" type="#_x0000_t75" style="width:445.8pt;height:210pt" o:ole="">
+          <v:shape id="_x0000_i1035" type="#_x0000_t75" style="width:445.9pt;height:209.9pt" o:ole="">
             <v:imagedata r:id="rId33" o:title=""/>
           </v:shape>
-          <o:OLEObject Type="Embed" ProgID="Word.OpenDocumentText.12" ShapeID="_x0000_i1035" DrawAspect="Content" ObjectID="_1755011773" r:id="rId34"/>
+          <o:OLEObject Type="Embed" ProgID="Word.OpenDocumentText.12" ShapeID="_x0000_i1035" DrawAspect="Content" ObjectID="_1755025735" r:id="rId34"/>
         </w:object>
       </w:r>
     </w:p>
@@ -24053,10 +24053,10 @@
           <w:szCs w:val="24"/>
         </w:rPr>
         <w:object w:dxaOrig="9072" w:dyaOrig="3571" w14:anchorId="5B0AE843">
-          <v:shape id="_x0000_i1036" type="#_x0000_t75" style="width:453.6pt;height:125.4pt" o:ole="">
+          <v:shape id="_x0000_i1036" type="#_x0000_t75" style="width:453.6pt;height:125.35pt" o:ole="">
             <v:imagedata r:id="rId35" o:title="" cropbottom="19573f"/>
           </v:shape>
-          <o:OLEObject Type="Embed" ProgID="Word.OpenDocumentText.12" ShapeID="_x0000_i1036" DrawAspect="Content" ObjectID="_1755011774" r:id="rId36"/>
+          <o:OLEObject Type="Embed" ProgID="Word.OpenDocumentText.12" ShapeID="_x0000_i1036" DrawAspect="Content" ObjectID="_1755025736" r:id="rId36"/>
         </w:object>
       </w:r>
     </w:p>
@@ -24216,10 +24216,10 @@
           <w:szCs w:val="24"/>
         </w:rPr>
         <w:object w:dxaOrig="9072" w:dyaOrig="3781" w14:anchorId="77BEFC00">
-          <v:shape id="_x0000_i1037" type="#_x0000_t75" style="width:453.6pt;height:146.4pt" o:ole="">
+          <v:shape id="_x0000_i1037" type="#_x0000_t75" style="width:453.6pt;height:146.3pt" o:ole="">
             <v:imagedata r:id="rId37" o:title="" cropbottom="14772f"/>
           </v:shape>
-          <o:OLEObject Type="Embed" ProgID="Word.OpenDocumentText.12" ShapeID="_x0000_i1037" DrawAspect="Content" ObjectID="_1755011775" r:id="rId38"/>
+          <o:OLEObject Type="Embed" ProgID="Word.OpenDocumentText.12" ShapeID="_x0000_i1037" DrawAspect="Content" ObjectID="_1755025737" r:id="rId38"/>
         </w:object>
       </w:r>
     </w:p>
@@ -24667,7 +24667,7 @@
           <v:shape id="_x0000_i1038" type="#_x0000_t75" style="width:453.6pt;height:51.6pt" o:ole="">
             <v:imagedata r:id="rId39" o:title=""/>
           </v:shape>
-          <o:OLEObject Type="Embed" ProgID="Word.OpenDocumentText.12" ShapeID="_x0000_i1038" DrawAspect="Content" ObjectID="_1755011776" r:id="rId40"/>
+          <o:OLEObject Type="Embed" ProgID="Word.OpenDocumentText.12" ShapeID="_x0000_i1038" DrawAspect="Content" ObjectID="_1755025738" r:id="rId40"/>
         </w:object>
       </w:r>
     </w:p>
@@ -26887,7 +26887,7 @@
           <v:shape id="_x0000_i1039" type="#_x0000_t75" style="width:453.6pt;height:130.8pt" o:ole="">
             <v:imagedata r:id="rId44" o:title=""/>
           </v:shape>
-          <o:OLEObject Type="Embed" ProgID="Word.OpenDocumentText.12" ShapeID="_x0000_i1039" DrawAspect="Content" ObjectID="_1755011777" r:id="rId45"/>
+          <o:OLEObject Type="Embed" ProgID="Word.OpenDocumentText.12" ShapeID="_x0000_i1039" DrawAspect="Content" ObjectID="_1755025739" r:id="rId45"/>
         </w:object>
       </w:r>
     </w:p>
@@ -31919,14 +31919,318 @@
           <w:tab w:val="left" w:pos="709"/>
           <w:tab w:val="center" w:pos="4536"/>
         </w:tabs>
-        <w:rPr>
-          <w:rFonts w:ascii="Times New Roman" w:eastAsia="Calibri" w:hAnsi="Times New Roman"/>
-          <w:b/>
-          <w:bCs/>
-          <w:sz w:val="28"/>
-          <w:szCs w:val="28"/>
-        </w:rPr>
-      </w:pPr>
+        <w:spacing w:after="0"/>
+        <w:jc w:val="both"/>
+        <w:rPr>
+          <w:rFonts w:ascii="Times New Roman" w:eastAsia="Calibri" w:hAnsi="Times New Roman"/>
+          <w:sz w:val="24"/>
+          <w:szCs w:val="24"/>
+        </w:rPr>
+      </w:pPr>
+      <w:r>
+        <w:rPr>
+          <w:rFonts w:ascii="Times New Roman" w:eastAsia="Calibri" w:hAnsi="Times New Roman"/>
+          <w:sz w:val="24"/>
+          <w:szCs w:val="24"/>
+        </w:rPr>
+        <w:tab/>
+      </w:r>
+      <w:r>
+        <w:rPr>
+          <w:rFonts w:ascii="Times New Roman" w:eastAsia="Calibri" w:hAnsi="Times New Roman"/>
+          <w:sz w:val="24"/>
+          <w:szCs w:val="24"/>
+        </w:rPr>
+        <w:t xml:space="preserve">Aplikacja stworzona w ramach niniejszej pracy dyplomowej spełnia cele postawione na początkowym etapie prac. </w:t>
+      </w:r>
+      <w:r>
+        <w:rPr>
+          <w:rFonts w:ascii="Times New Roman" w:eastAsia="Calibri" w:hAnsi="Times New Roman"/>
+          <w:sz w:val="24"/>
+          <w:szCs w:val="24"/>
+        </w:rPr>
+        <w:t xml:space="preserve">System realizuje podstawowe operacje zarządzania projektami badawczymi. </w:t>
+      </w:r>
+      <w:r>
+        <w:rPr>
+          <w:rFonts w:ascii="Times New Roman" w:eastAsia="Calibri" w:hAnsi="Times New Roman"/>
+          <w:sz w:val="24"/>
+          <w:szCs w:val="24"/>
+        </w:rPr>
+        <w:t>Z</w:t>
+      </w:r>
+      <w:r>
+        <w:rPr>
+          <w:rFonts w:ascii="Times New Roman" w:eastAsia="Calibri" w:hAnsi="Times New Roman"/>
+          <w:sz w:val="24"/>
+          <w:szCs w:val="24"/>
+        </w:rPr>
+        <w:t>apewnia</w:t>
+      </w:r>
+      <w:r>
+        <w:rPr>
+          <w:rFonts w:ascii="Times New Roman" w:eastAsia="Calibri" w:hAnsi="Times New Roman"/>
+          <w:sz w:val="24"/>
+          <w:szCs w:val="24"/>
+        </w:rPr>
+        <w:t xml:space="preserve"> również</w:t>
+      </w:r>
+      <w:r>
+        <w:rPr>
+          <w:rFonts w:ascii="Times New Roman" w:eastAsia="Calibri" w:hAnsi="Times New Roman"/>
+          <w:sz w:val="24"/>
+          <w:szCs w:val="24"/>
+        </w:rPr>
+        <w:t xml:space="preserve"> możliwość bezpiecznej autoryzacji użytkowników dzięki wykorzystaniu technologii JWT. </w:t>
+      </w:r>
+      <w:r>
+        <w:rPr>
+          <w:rFonts w:ascii="Times New Roman" w:eastAsia="Calibri" w:hAnsi="Times New Roman"/>
+          <w:sz w:val="24"/>
+          <w:szCs w:val="24"/>
+        </w:rPr>
+        <w:t>W ramach projektu zaprojektowano mechanizm zarządzania rolami i uprawnieniami użytkowników.</w:t>
+      </w:r>
+      <w:r>
+        <w:rPr>
+          <w:rFonts w:ascii="Times New Roman" w:eastAsia="Calibri" w:hAnsi="Times New Roman"/>
+          <w:sz w:val="24"/>
+          <w:szCs w:val="24"/>
+        </w:rPr>
+        <w:t xml:space="preserve"> Stworzony aplikacja internetowa dostosowuje treści prezentowane na widokach do ról posiadanych przez użytkowników aplikacji. O</w:t>
+      </w:r>
+      <w:r>
+        <w:rPr>
+          <w:rFonts w:ascii="Times New Roman" w:eastAsia="Calibri" w:hAnsi="Times New Roman"/>
+          <w:sz w:val="24"/>
+          <w:szCs w:val="24"/>
+        </w:rPr>
+        <w:t>becn</w:t>
+      </w:r>
+      <w:r>
+        <w:rPr>
+          <w:rFonts w:ascii="Times New Roman" w:eastAsia="Calibri" w:hAnsi="Times New Roman"/>
+          <w:sz w:val="24"/>
+          <w:szCs w:val="24"/>
+        </w:rPr>
+        <w:t>a</w:t>
+      </w:r>
+      <w:r>
+        <w:rPr>
+          <w:rFonts w:ascii="Times New Roman" w:eastAsia="Calibri" w:hAnsi="Times New Roman"/>
+          <w:sz w:val="24"/>
+          <w:szCs w:val="24"/>
+        </w:rPr>
+        <w:t xml:space="preserve"> wersj</w:t>
+      </w:r>
+      <w:r>
+        <w:rPr>
+          <w:rFonts w:ascii="Times New Roman" w:eastAsia="Calibri" w:hAnsi="Times New Roman"/>
+          <w:sz w:val="24"/>
+          <w:szCs w:val="24"/>
+        </w:rPr>
+        <w:t>a</w:t>
+      </w:r>
+      <w:r>
+        <w:rPr>
+          <w:rFonts w:ascii="Times New Roman" w:eastAsia="Calibri" w:hAnsi="Times New Roman"/>
+          <w:sz w:val="24"/>
+          <w:szCs w:val="24"/>
+        </w:rPr>
+        <w:t xml:space="preserve"> aplikacji </w:t>
+      </w:r>
+      <w:r>
+        <w:rPr>
+          <w:rFonts w:ascii="Times New Roman" w:eastAsia="Calibri" w:hAnsi="Times New Roman"/>
+          <w:sz w:val="24"/>
+          <w:szCs w:val="24"/>
+        </w:rPr>
+        <w:t>u</w:t>
+      </w:r>
+      <w:r>
+        <w:rPr>
+          <w:rFonts w:ascii="Times New Roman" w:eastAsia="Calibri" w:hAnsi="Times New Roman"/>
+          <w:sz w:val="24"/>
+          <w:szCs w:val="24"/>
+        </w:rPr>
+        <w:t>moż</w:t>
+      </w:r>
+      <w:r>
+        <w:rPr>
+          <w:rFonts w:ascii="Times New Roman" w:eastAsia="Calibri" w:hAnsi="Times New Roman"/>
+          <w:sz w:val="24"/>
+          <w:szCs w:val="24"/>
+        </w:rPr>
+        <w:t>liwia</w:t>
+      </w:r>
+      <w:r>
+        <w:rPr>
+          <w:rFonts w:ascii="Times New Roman" w:eastAsia="Calibri" w:hAnsi="Times New Roman"/>
+          <w:sz w:val="24"/>
+          <w:szCs w:val="24"/>
+        </w:rPr>
+        <w:t xml:space="preserve"> stworz</w:t>
+      </w:r>
+      <w:r>
+        <w:rPr>
+          <w:rFonts w:ascii="Times New Roman" w:eastAsia="Calibri" w:hAnsi="Times New Roman"/>
+          <w:sz w:val="24"/>
+          <w:szCs w:val="24"/>
+        </w:rPr>
+        <w:t>enie</w:t>
+      </w:r>
+      <w:r>
+        <w:rPr>
+          <w:rFonts w:ascii="Times New Roman" w:eastAsia="Calibri" w:hAnsi="Times New Roman"/>
+          <w:sz w:val="24"/>
+          <w:szCs w:val="24"/>
+        </w:rPr>
+        <w:t xml:space="preserve"> now</w:t>
+      </w:r>
+      <w:r>
+        <w:rPr>
+          <w:rFonts w:ascii="Times New Roman" w:eastAsia="Calibri" w:hAnsi="Times New Roman"/>
+          <w:sz w:val="24"/>
+          <w:szCs w:val="24"/>
+        </w:rPr>
+        <w:t>ego</w:t>
+      </w:r>
+      <w:r>
+        <w:rPr>
+          <w:rFonts w:ascii="Times New Roman" w:eastAsia="Calibri" w:hAnsi="Times New Roman"/>
+          <w:sz w:val="24"/>
+          <w:szCs w:val="24"/>
+        </w:rPr>
+        <w:t xml:space="preserve"> projekt</w:t>
+      </w:r>
+      <w:r>
+        <w:rPr>
+          <w:rFonts w:ascii="Times New Roman" w:eastAsia="Calibri" w:hAnsi="Times New Roman"/>
+          <w:sz w:val="24"/>
+          <w:szCs w:val="24"/>
+        </w:rPr>
+        <w:t>u</w:t>
+      </w:r>
+      <w:r>
+        <w:rPr>
+          <w:rFonts w:ascii="Times New Roman" w:eastAsia="Calibri" w:hAnsi="Times New Roman"/>
+          <w:sz w:val="24"/>
+          <w:szCs w:val="24"/>
+        </w:rPr>
+        <w:t xml:space="preserve"> badawcz</w:t>
+      </w:r>
+      <w:r>
+        <w:rPr>
+          <w:rFonts w:ascii="Times New Roman" w:eastAsia="Calibri" w:hAnsi="Times New Roman"/>
+          <w:sz w:val="24"/>
+          <w:szCs w:val="24"/>
+        </w:rPr>
+        <w:t>ego</w:t>
+      </w:r>
+      <w:r>
+        <w:rPr>
+          <w:rFonts w:ascii="Times New Roman" w:eastAsia="Calibri" w:hAnsi="Times New Roman"/>
+          <w:sz w:val="24"/>
+          <w:szCs w:val="24"/>
+        </w:rPr>
+        <w:t>, zaprogramowa</w:t>
+      </w:r>
+      <w:r>
+        <w:rPr>
+          <w:rFonts w:ascii="Times New Roman" w:eastAsia="Calibri" w:hAnsi="Times New Roman"/>
+          <w:sz w:val="24"/>
+          <w:szCs w:val="24"/>
+        </w:rPr>
+        <w:t>nie</w:t>
+      </w:r>
+      <w:r>
+        <w:rPr>
+          <w:rFonts w:ascii="Times New Roman" w:eastAsia="Calibri" w:hAnsi="Times New Roman"/>
+          <w:sz w:val="24"/>
+          <w:szCs w:val="24"/>
+        </w:rPr>
+        <w:t xml:space="preserve"> czujnik</w:t>
+      </w:r>
+      <w:r>
+        <w:rPr>
+          <w:rFonts w:ascii="Times New Roman" w:eastAsia="Calibri" w:hAnsi="Times New Roman"/>
+          <w:sz w:val="24"/>
+          <w:szCs w:val="24"/>
+        </w:rPr>
+        <w:t>a</w:t>
+      </w:r>
+      <w:r>
+        <w:rPr>
+          <w:rFonts w:ascii="Times New Roman" w:eastAsia="Calibri" w:hAnsi="Times New Roman"/>
+          <w:sz w:val="24"/>
+          <w:szCs w:val="24"/>
+        </w:rPr>
+        <w:t xml:space="preserve"> pomiarow</w:t>
+      </w:r>
+      <w:r>
+        <w:rPr>
+          <w:rFonts w:ascii="Times New Roman" w:eastAsia="Calibri" w:hAnsi="Times New Roman"/>
+          <w:sz w:val="24"/>
+          <w:szCs w:val="24"/>
+        </w:rPr>
+        <w:t>ego</w:t>
+      </w:r>
+      <w:r>
+        <w:rPr>
+          <w:rFonts w:ascii="Times New Roman" w:eastAsia="Calibri" w:hAnsi="Times New Roman"/>
+          <w:sz w:val="24"/>
+          <w:szCs w:val="24"/>
+        </w:rPr>
+        <w:t xml:space="preserve"> do przesyłania danych do serwera aplikacji i odczyta</w:t>
+      </w:r>
+      <w:r>
+        <w:rPr>
+          <w:rFonts w:ascii="Times New Roman" w:eastAsia="Calibri" w:hAnsi="Times New Roman"/>
+          <w:sz w:val="24"/>
+          <w:szCs w:val="24"/>
+        </w:rPr>
+        <w:t>nie</w:t>
+      </w:r>
+      <w:r>
+        <w:rPr>
+          <w:rFonts w:ascii="Times New Roman" w:eastAsia="Calibri" w:hAnsi="Times New Roman"/>
+          <w:sz w:val="24"/>
+          <w:szCs w:val="24"/>
+        </w:rPr>
+        <w:t xml:space="preserve"> przesłan</w:t>
+      </w:r>
+      <w:r>
+        <w:rPr>
+          <w:rFonts w:ascii="Times New Roman" w:eastAsia="Calibri" w:hAnsi="Times New Roman"/>
+          <w:sz w:val="24"/>
+          <w:szCs w:val="24"/>
+        </w:rPr>
+        <w:t>ych</w:t>
+      </w:r>
+      <w:r>
+        <w:rPr>
+          <w:rFonts w:ascii="Times New Roman" w:eastAsia="Calibri" w:hAnsi="Times New Roman"/>
+          <w:sz w:val="24"/>
+          <w:szCs w:val="24"/>
+        </w:rPr>
+        <w:t xml:space="preserve"> dan</w:t>
+      </w:r>
+      <w:r>
+        <w:rPr>
+          <w:rFonts w:ascii="Times New Roman" w:eastAsia="Calibri" w:hAnsi="Times New Roman"/>
+          <w:sz w:val="24"/>
+          <w:szCs w:val="24"/>
+        </w:rPr>
+        <w:t>ych</w:t>
+      </w:r>
+      <w:r>
+        <w:rPr>
+          <w:rFonts w:ascii="Times New Roman" w:eastAsia="Calibri" w:hAnsi="Times New Roman"/>
+          <w:sz w:val="24"/>
+          <w:szCs w:val="24"/>
+        </w:rPr>
+        <w:t xml:space="preserve"> w ramach klienta aplikacji dostępnego w przeglądarce internetowej.  </w:t>
+      </w:r>
     </w:p>
     <w:p>
       <w:pPr>
@@ -31934,12 +32238,406 @@
           <w:tab w:val="left" w:pos="709"/>
           <w:tab w:val="center" w:pos="4536"/>
         </w:tabs>
-        <w:rPr>
-          <w:rFonts w:ascii="Times New Roman" w:eastAsia="Calibri" w:hAnsi="Times New Roman"/>
-          <w:b/>
-          <w:bCs/>
-          <w:sz w:val="28"/>
-          <w:szCs w:val="28"/>
+        <w:spacing w:after="0"/>
+        <w:jc w:val="both"/>
+        <w:rPr>
+          <w:rFonts w:ascii="Times New Roman" w:eastAsia="Calibri" w:hAnsi="Times New Roman"/>
+          <w:i/>
+          <w:iCs/>
+          <w:sz w:val="24"/>
+          <w:szCs w:val="24"/>
+        </w:rPr>
+      </w:pPr>
+      <w:r>
+        <w:rPr>
+          <w:rFonts w:ascii="Times New Roman" w:eastAsia="Calibri" w:hAnsi="Times New Roman"/>
+          <w:sz w:val="24"/>
+          <w:szCs w:val="24"/>
+        </w:rPr>
+        <w:tab/>
+      </w:r>
+      <w:r>
+        <w:rPr>
+          <w:rFonts w:ascii="Times New Roman" w:eastAsia="Calibri" w:hAnsi="Times New Roman"/>
+          <w:sz w:val="24"/>
+          <w:szCs w:val="24"/>
+        </w:rPr>
+        <w:t>Pr</w:t>
+      </w:r>
+      <w:r>
+        <w:rPr>
+          <w:rFonts w:ascii="Times New Roman" w:eastAsia="Calibri" w:hAnsi="Times New Roman"/>
+          <w:sz w:val="24"/>
+          <w:szCs w:val="24"/>
+        </w:rPr>
+        <w:t>aca</w:t>
+      </w:r>
+      <w:r>
+        <w:rPr>
+          <w:rFonts w:ascii="Times New Roman" w:eastAsia="Calibri" w:hAnsi="Times New Roman"/>
+          <w:sz w:val="24"/>
+          <w:szCs w:val="24"/>
+        </w:rPr>
+        <w:t xml:space="preserve"> dyplomow</w:t>
+      </w:r>
+      <w:r>
+        <w:rPr>
+          <w:rFonts w:ascii="Times New Roman" w:eastAsia="Calibri" w:hAnsi="Times New Roman"/>
+          <w:sz w:val="24"/>
+          <w:szCs w:val="24"/>
+        </w:rPr>
+        <w:t>a</w:t>
+      </w:r>
+      <w:r>
+        <w:rPr>
+          <w:rFonts w:ascii="Times New Roman" w:eastAsia="Calibri" w:hAnsi="Times New Roman"/>
+          <w:sz w:val="24"/>
+          <w:szCs w:val="24"/>
+        </w:rPr>
+        <w:t xml:space="preserve"> spełnia większość wymagań sformułowanych przez przedstawicieli wydziału.</w:t>
+      </w:r>
+      <w:r>
+        <w:rPr>
+          <w:rFonts w:ascii="Times New Roman" w:eastAsia="Calibri" w:hAnsi="Times New Roman"/>
+          <w:sz w:val="24"/>
+          <w:szCs w:val="24"/>
+        </w:rPr>
+        <w:t xml:space="preserve"> Proces realizacji aplikacji został przeprowadzony zgodnie z zasadami metodyki zwinnej. Wiązało się to z regularnymi spotkaniami z przedstawicielami wydziału, którzy mogli na bieżąco oceniać postępy prac oraz wnosić uwagi dotyczące rozwijanych funkcjonalności. Aplikacja jest dostępna dla wszystkich użytkowników </w:t>
+      </w:r>
+      <w:r>
+        <w:rPr>
+          <w:rFonts w:ascii="Times New Roman" w:eastAsia="Calibri" w:hAnsi="Times New Roman"/>
+          <w:sz w:val="24"/>
+          <w:szCs w:val="24"/>
+        </w:rPr>
+        <w:t>korzystających z wewnętrznej</w:t>
+      </w:r>
+      <w:r>
+        <w:rPr>
+          <w:rFonts w:ascii="Times New Roman" w:eastAsia="Calibri" w:hAnsi="Times New Roman"/>
+          <w:sz w:val="24"/>
+          <w:szCs w:val="24"/>
+        </w:rPr>
+        <w:t xml:space="preserve"> sieci wydziału. Klient aplikacji jest dostępny pod adresem </w:t>
+      </w:r>
+      <w:r>
+        <w:rPr>
+          <w:rFonts w:ascii="Times New Roman" w:eastAsia="Calibri" w:hAnsi="Times New Roman"/>
+          <w:i/>
+          <w:iCs/>
+          <w:sz w:val="24"/>
+          <w:szCs w:val="24"/>
+        </w:rPr>
+        <w:t>http://172.20.40.211:3000</w:t>
+      </w:r>
+      <w:r>
+        <w:rPr>
+          <w:rFonts w:ascii="Times New Roman" w:eastAsia="Calibri" w:hAnsi="Times New Roman"/>
+          <w:i/>
+          <w:iCs/>
+          <w:sz w:val="24"/>
+          <w:szCs w:val="24"/>
+        </w:rPr>
+        <w:t>.</w:t>
+      </w:r>
+    </w:p>
+    <w:p>
+      <w:pPr>
+        <w:tabs>
+          <w:tab w:val="left" w:pos="709"/>
+          <w:tab w:val="center" w:pos="4536"/>
+        </w:tabs>
+        <w:spacing w:after="0"/>
+        <w:jc w:val="both"/>
+        <w:rPr>
+          <w:rFonts w:ascii="Times New Roman" w:eastAsia="Calibri" w:hAnsi="Times New Roman"/>
+          <w:sz w:val="24"/>
+          <w:szCs w:val="24"/>
+        </w:rPr>
+      </w:pPr>
+      <w:r>
+        <w:rPr>
+          <w:rFonts w:ascii="Times New Roman" w:eastAsia="Calibri" w:hAnsi="Times New Roman"/>
+          <w:i/>
+          <w:iCs/>
+          <w:sz w:val="24"/>
+          <w:szCs w:val="24"/>
+        </w:rPr>
+        <w:tab/>
+      </w:r>
+      <w:r>
+        <w:rPr>
+          <w:rFonts w:ascii="Times New Roman" w:eastAsia="Calibri" w:hAnsi="Times New Roman"/>
+          <w:sz w:val="24"/>
+          <w:szCs w:val="24"/>
+        </w:rPr>
+        <w:t xml:space="preserve">System ciągle może być rozwijany. Jednym z pomysłów było stworzenie </w:t>
+      </w:r>
+      <w:r>
+        <w:rPr>
+          <w:rFonts w:ascii="Times New Roman" w:eastAsia="Calibri" w:hAnsi="Times New Roman"/>
+          <w:sz w:val="24"/>
+          <w:szCs w:val="24"/>
+        </w:rPr>
+        <w:t>mechanizmu</w:t>
+      </w:r>
+      <w:r>
+        <w:rPr>
+          <w:rFonts w:ascii="Times New Roman" w:eastAsia="Calibri" w:hAnsi="Times New Roman"/>
+          <w:sz w:val="24"/>
+          <w:szCs w:val="24"/>
+        </w:rPr>
+        <w:t xml:space="preserve"> odpowiedzialnego za notyfi</w:t>
+      </w:r>
+      <w:r>
+        <w:rPr>
+          <w:rFonts w:ascii="Times New Roman" w:eastAsia="Calibri" w:hAnsi="Times New Roman"/>
+          <w:sz w:val="24"/>
+          <w:szCs w:val="24"/>
+        </w:rPr>
+        <w:t>kowanie</w:t>
+      </w:r>
+      <w:r>
+        <w:rPr>
+          <w:rFonts w:ascii="Times New Roman" w:eastAsia="Calibri" w:hAnsi="Times New Roman"/>
+          <w:sz w:val="24"/>
+          <w:szCs w:val="24"/>
+        </w:rPr>
+        <w:t xml:space="preserve"> użytkownika w momencie wystąpienia błędu lub innego zdarzenia o wysokim priorytecie. </w:t>
+      </w:r>
+      <w:r>
+        <w:rPr>
+          <w:rFonts w:ascii="Times New Roman" w:eastAsia="Calibri" w:hAnsi="Times New Roman"/>
+          <w:sz w:val="24"/>
+          <w:szCs w:val="24"/>
+        </w:rPr>
+        <w:t>Uwzględniając biznesowy charakter istniejących komponentów aplikacji autor niniejszej pracy sugeruje utworzenie nowego serwisu, którego jedyną odpowiedzialnością byłoby wysyłanie notyfikacji do określonych użytkowników</w:t>
+      </w:r>
+      <w:r>
+        <w:rPr>
+          <w:rFonts w:ascii="Times New Roman" w:eastAsia="Calibri" w:hAnsi="Times New Roman"/>
+          <w:sz w:val="24"/>
+          <w:szCs w:val="24"/>
+        </w:rPr>
+        <w:t xml:space="preserve"> aplikacji</w:t>
+      </w:r>
+      <w:r>
+        <w:rPr>
+          <w:rFonts w:ascii="Times New Roman" w:eastAsia="Calibri" w:hAnsi="Times New Roman"/>
+          <w:sz w:val="24"/>
+          <w:szCs w:val="24"/>
+        </w:rPr>
+        <w:t>.</w:t>
+      </w:r>
+      <w:r>
+        <w:rPr>
+          <w:rFonts w:ascii="Times New Roman" w:eastAsia="Calibri" w:hAnsi="Times New Roman"/>
+          <w:sz w:val="24"/>
+          <w:szCs w:val="24"/>
+        </w:rPr>
+        <w:t xml:space="preserve"> Komponent</w:t>
+      </w:r>
+      <w:r>
+        <w:rPr>
+          <w:rFonts w:ascii="Times New Roman" w:eastAsia="Calibri" w:hAnsi="Times New Roman"/>
+          <w:sz w:val="24"/>
+          <w:szCs w:val="24"/>
+        </w:rPr>
+        <w:t>y</w:t>
+      </w:r>
+      <w:r>
+        <w:rPr>
+          <w:rFonts w:ascii="Times New Roman" w:eastAsia="Calibri" w:hAnsi="Times New Roman"/>
+          <w:sz w:val="24"/>
+          <w:szCs w:val="24"/>
+        </w:rPr>
+        <w:t xml:space="preserve"> udostępniając</w:t>
+      </w:r>
+      <w:r>
+        <w:rPr>
+          <w:rFonts w:ascii="Times New Roman" w:eastAsia="Calibri" w:hAnsi="Times New Roman"/>
+          <w:sz w:val="24"/>
+          <w:szCs w:val="24"/>
+        </w:rPr>
+        <w:t>e</w:t>
+      </w:r>
+      <w:r>
+        <w:rPr>
+          <w:rFonts w:ascii="Times New Roman" w:eastAsia="Calibri" w:hAnsi="Times New Roman"/>
+          <w:sz w:val="24"/>
+          <w:szCs w:val="24"/>
+        </w:rPr>
+        <w:t xml:space="preserve"> API </w:t>
+      </w:r>
+      <w:proofErr w:type="spellStart"/>
+      <w:r>
+        <w:rPr>
+          <w:rFonts w:ascii="Times New Roman" w:eastAsia="Calibri" w:hAnsi="Times New Roman"/>
+          <w:sz w:val="24"/>
+          <w:szCs w:val="24"/>
+        </w:rPr>
+        <w:t>REST’owe</w:t>
+      </w:r>
+      <w:proofErr w:type="spellEnd"/>
+      <w:r>
+        <w:rPr>
+          <w:rFonts w:ascii="Times New Roman" w:eastAsia="Calibri" w:hAnsi="Times New Roman"/>
+          <w:sz w:val="24"/>
+          <w:szCs w:val="24"/>
+        </w:rPr>
+        <w:t xml:space="preserve"> </w:t>
+      </w:r>
+      <w:r>
+        <w:rPr>
+          <w:rFonts w:ascii="Times New Roman" w:eastAsia="Calibri" w:hAnsi="Times New Roman"/>
+          <w:sz w:val="24"/>
+          <w:szCs w:val="24"/>
+        </w:rPr>
+        <w:t>pomimo dostępności jedynie w sieci wewnętrznej są narażone na ingerencje ze świata zewnętrznego, co może skutkować nieuprawnionym wywołaniem metody. Najlepszym sposobem uniknięcia tej hipotetycznej sytuacji byłoby wykorzystanie kolejki, która umożliwiłaby bezpieczną komunikację pomiędzy niezależnymi serwisami. Osoba odpowiedzialna za implementację tej funkcjonalności powinna przeanalizować dokładnie wymagania użytkowników końcowych i dostosować odpowiedni typ kolejki.</w:t>
+      </w:r>
+      <w:r>
+        <w:rPr>
+          <w:rFonts w:ascii="Times New Roman" w:eastAsia="Calibri" w:hAnsi="Times New Roman"/>
+          <w:sz w:val="24"/>
+          <w:szCs w:val="24"/>
+        </w:rPr>
+        <w:t xml:space="preserve"> </w:t>
+      </w:r>
+    </w:p>
+    <w:p>
+      <w:pPr>
+        <w:tabs>
+          <w:tab w:val="left" w:pos="709"/>
+          <w:tab w:val="center" w:pos="4536"/>
+        </w:tabs>
+        <w:jc w:val="both"/>
+        <w:rPr>
+          <w:rFonts w:ascii="Times New Roman" w:eastAsia="Calibri" w:hAnsi="Times New Roman"/>
+          <w:sz w:val="24"/>
+          <w:szCs w:val="24"/>
+        </w:rPr>
+      </w:pPr>
+      <w:r>
+        <w:rPr>
+          <w:rFonts w:ascii="Times New Roman" w:eastAsia="Calibri" w:hAnsi="Times New Roman"/>
+          <w:sz w:val="24"/>
+          <w:szCs w:val="24"/>
+        </w:rPr>
+        <w:tab/>
+        <w:t>Innym pomysłem rozwoju obecnej wersji systemu jest zaimplementowanie mechanizmu agregacji danych. Funkcjonalność umożliwiłaby szerszy zakres przeprowadzania prac badawczych na gromadzonych danych pomiarowych.</w:t>
+      </w:r>
+      <w:r>
+        <w:rPr>
+          <w:rFonts w:ascii="Times New Roman" w:eastAsia="Calibri" w:hAnsi="Times New Roman"/>
+          <w:sz w:val="24"/>
+          <w:szCs w:val="24"/>
+        </w:rPr>
+        <w:t xml:space="preserve">                                                                                        // Dopisać po analizie dostępnych opcji</w:t>
+      </w:r>
+    </w:p>
+    <w:p>
+      <w:pPr>
+        <w:tabs>
+          <w:tab w:val="left" w:pos="709"/>
+          <w:tab w:val="center" w:pos="4536"/>
+        </w:tabs>
+        <w:jc w:val="both"/>
+        <w:rPr>
+          <w:rFonts w:ascii="Times New Roman" w:eastAsia="Calibri" w:hAnsi="Times New Roman"/>
+          <w:sz w:val="24"/>
+          <w:szCs w:val="24"/>
+        </w:rPr>
+      </w:pPr>
+      <w:r>
+        <w:rPr>
+          <w:rFonts w:ascii="Times New Roman" w:eastAsia="Calibri" w:hAnsi="Times New Roman"/>
+          <w:sz w:val="24"/>
+          <w:szCs w:val="24"/>
+        </w:rPr>
+        <w:tab/>
+      </w:r>
+      <w:r>
+        <w:rPr>
+          <w:rFonts w:ascii="Times New Roman" w:eastAsia="Calibri" w:hAnsi="Times New Roman"/>
+          <w:sz w:val="24"/>
+          <w:szCs w:val="24"/>
+        </w:rPr>
+        <w:t>Proces dodania nowej funkcjonalności do akcji dostępnych dla projektu badawczego wymaga wykonania sekwencji operacji. W celu lepszego zilustrowania sytuacji przedstawiony opis będzie zawierał instrukcję dodania funkcjonalności eksportu pomiarów dla określonego projektu badawczego.</w:t>
+      </w:r>
+      <w:r>
+        <w:rPr>
+          <w:rFonts w:ascii="Times New Roman" w:eastAsia="Calibri" w:hAnsi="Times New Roman"/>
+          <w:sz w:val="24"/>
+          <w:szCs w:val="24"/>
+        </w:rPr>
+        <w:t xml:space="preserve"> Pierwszym etapem prac jest implementacja pożądanej funkcjonalności po stronie serwera. Funkcjonalność powinna być realizowana przez serwis czujników. Następnie należy dodać nowe uprawnienie</w:t>
+      </w:r>
+      <w:r>
+        <w:rPr>
+          <w:rFonts w:ascii="Times New Roman" w:eastAsia="Calibri" w:hAnsi="Times New Roman"/>
+          <w:sz w:val="24"/>
+          <w:szCs w:val="24"/>
+        </w:rPr>
+        <w:t xml:space="preserve"> oraz nową akcję</w:t>
+      </w:r>
+      <w:r>
+        <w:rPr>
+          <w:rFonts w:ascii="Times New Roman" w:eastAsia="Calibri" w:hAnsi="Times New Roman"/>
+          <w:sz w:val="24"/>
+          <w:szCs w:val="24"/>
+        </w:rPr>
+        <w:t xml:space="preserve"> w ramach serwisu autoryzacji. Można rozważyć opcję utworzenia nowej roli lub przypisania uprawnienia do istniejących ról. </w:t>
+      </w:r>
+      <w:r>
+        <w:rPr>
+          <w:rFonts w:ascii="Times New Roman" w:eastAsia="Calibri" w:hAnsi="Times New Roman"/>
+          <w:sz w:val="24"/>
+          <w:szCs w:val="24"/>
+        </w:rPr>
+        <w:t>Kolejnym etapem prac jest dodanie nowej ścieżki do konfiguracji API Gateway. Ścieżka powinna zostać zabezpieczona poprzez weryfikację posiadania odpowiedniego uprawnienia przekazanego w żetonie JWT.</w:t>
+      </w:r>
+      <w:r>
+        <w:rPr>
+          <w:rFonts w:ascii="Times New Roman" w:eastAsia="Calibri" w:hAnsi="Times New Roman"/>
+          <w:sz w:val="24"/>
+          <w:szCs w:val="24"/>
+        </w:rPr>
+        <w:t xml:space="preserve"> </w:t>
+      </w:r>
+      <w:r>
+        <w:rPr>
+          <w:rFonts w:ascii="Times New Roman" w:eastAsia="Calibri" w:hAnsi="Times New Roman"/>
+          <w:sz w:val="24"/>
+          <w:szCs w:val="24"/>
+        </w:rPr>
+        <w:t>Następnie należy utworzyć przycisk na komponencie widoku po stronie klienta aplikacji. Widoczność przycisku powinna być zależna od akcji posiadanych przez użytkownika aplikacji. Ostatnim krokiem jest stworzenie okna modalnego dla pożądanej akcji i połączenie z logiką biznesową po stronie serwera aplikacji.</w:t>
+      </w:r>
+    </w:p>
+    <w:p>
+      <w:pPr>
+        <w:tabs>
+          <w:tab w:val="left" w:pos="709"/>
+          <w:tab w:val="center" w:pos="4536"/>
+        </w:tabs>
+        <w:jc w:val="both"/>
+        <w:rPr>
+          <w:rFonts w:ascii="Times New Roman" w:eastAsia="Calibri" w:hAnsi="Times New Roman"/>
+          <w:sz w:val="24"/>
+          <w:szCs w:val="24"/>
+        </w:rPr>
+      </w:pPr>
+    </w:p>
+    <w:p>
+      <w:pPr>
+        <w:tabs>
+          <w:tab w:val="left" w:pos="709"/>
+          <w:tab w:val="center" w:pos="4536"/>
+        </w:tabs>
+        <w:jc w:val="both"/>
+        <w:rPr>
+          <w:rFonts w:ascii="Times New Roman" w:eastAsia="Calibri" w:hAnsi="Times New Roman"/>
+          <w:sz w:val="24"/>
+          <w:szCs w:val="24"/>
         </w:rPr>
         <w:sectPr>
           <w:footerReference w:type="default" r:id="rId51"/>

</xml_diff>

<commit_message>
Delete paragraph about architectural patterns
</commit_message>
<xml_diff>
--- a/arch-docs/docs/Mgr_Mateusz_Barnacki.docx
+++ b/arch-docs/docs/Mgr_Mateusz_Barnacki.docx
@@ -735,93 +735,6 @@
           <w:sz w:val="24"/>
           <w:szCs w:val="24"/>
         </w:rPr>
-        <w:t>Przegląd wzorców architektury aplikacji</w:t>
-      </w:r>
-    </w:p>
-    <w:p>
-      <w:pPr>
-        <w:pStyle w:val="Akapitzlist"/>
-        <w:numPr>
-          <w:ilvl w:val="1"/>
-          <w:numId w:val="1"/>
-        </w:numPr>
-        <w:tabs>
-          <w:tab w:val="left" w:pos="709"/>
-        </w:tabs>
-        <w:spacing w:before="240" w:line="360" w:lineRule="auto"/>
-        <w:rPr>
-          <w:rFonts w:ascii="Times New Roman" w:eastAsia="Calibri" w:hAnsi="Times New Roman"/>
-          <w:sz w:val="24"/>
-          <w:szCs w:val="24"/>
-        </w:rPr>
-      </w:pPr>
-      <w:r>
-        <w:rPr>
-          <w:rFonts w:ascii="Times New Roman" w:eastAsia="Calibri" w:hAnsi="Times New Roman"/>
-          <w:sz w:val="24"/>
-          <w:szCs w:val="24"/>
-        </w:rPr>
-        <w:t xml:space="preserve"> Architektura monolityczna</w:t>
-      </w:r>
-    </w:p>
-    <w:p>
-      <w:pPr>
-        <w:pStyle w:val="Akapitzlist"/>
-        <w:numPr>
-          <w:ilvl w:val="1"/>
-          <w:numId w:val="1"/>
-        </w:numPr>
-        <w:tabs>
-          <w:tab w:val="left" w:pos="709"/>
-        </w:tabs>
-        <w:spacing w:before="240" w:line="360" w:lineRule="auto"/>
-        <w:rPr>
-          <w:rFonts w:ascii="Times New Roman" w:eastAsia="Calibri" w:hAnsi="Times New Roman"/>
-          <w:sz w:val="24"/>
-          <w:szCs w:val="24"/>
-        </w:rPr>
-      </w:pPr>
-      <w:r>
-        <w:rPr>
-          <w:rFonts w:ascii="Times New Roman" w:eastAsia="Calibri" w:hAnsi="Times New Roman"/>
-          <w:sz w:val="24"/>
-          <w:szCs w:val="24"/>
-        </w:rPr>
-        <w:t xml:space="preserve"> Architektura </w:t>
-      </w:r>
-      <w:proofErr w:type="spellStart"/>
-      <w:r>
-        <w:rPr>
-          <w:rFonts w:ascii="Times New Roman" w:eastAsia="Calibri" w:hAnsi="Times New Roman"/>
-          <w:sz w:val="24"/>
-          <w:szCs w:val="24"/>
-        </w:rPr>
-        <w:t>mikrousługowa</w:t>
-      </w:r>
-      <w:proofErr w:type="spellEnd"/>
-    </w:p>
-    <w:p>
-      <w:pPr>
-        <w:numPr>
-          <w:ilvl w:val="0"/>
-          <w:numId w:val="1"/>
-        </w:numPr>
-        <w:tabs>
-          <w:tab w:val="left" w:pos="709"/>
-        </w:tabs>
-        <w:spacing w:before="240" w:line="360" w:lineRule="auto"/>
-        <w:rPr>
-          <w:rFonts w:ascii="Times New Roman" w:eastAsia="Calibri" w:hAnsi="Times New Roman"/>
-          <w:sz w:val="24"/>
-          <w:szCs w:val="24"/>
-        </w:rPr>
-      </w:pPr>
-      <w:r>
-        <w:rPr>
-          <w:rFonts w:ascii="Times New Roman" w:eastAsia="Calibri" w:hAnsi="Times New Roman"/>
-          <w:sz w:val="24"/>
-          <w:szCs w:val="24"/>
-        </w:rPr>
         <w:t>Architektura aplikacji</w:t>
       </w:r>
     </w:p>
@@ -1466,6 +1379,42 @@
         <w:tabs>
           <w:tab w:val="left" w:pos="709"/>
         </w:tabs>
+        <w:spacing w:before="240" w:line="276" w:lineRule="auto"/>
+        <w:jc w:val="both"/>
+        <w:rPr>
+          <w:rFonts w:ascii="Times New Roman" w:eastAsia="Calibri" w:hAnsi="Times New Roman"/>
+          <w:sz w:val="24"/>
+          <w:szCs w:val="24"/>
+        </w:rPr>
+      </w:pPr>
+      <w:r>
+        <w:rPr>
+          <w:rFonts w:ascii="Times New Roman" w:eastAsia="Calibri" w:hAnsi="Times New Roman"/>
+          <w:sz w:val="24"/>
+          <w:szCs w:val="24"/>
+        </w:rPr>
+        <w:tab/>
+        <w:t xml:space="preserve"> </w:t>
+      </w:r>
+    </w:p>
+    <w:p>
+      <w:pPr>
+        <w:tabs>
+          <w:tab w:val="left" w:pos="709"/>
+        </w:tabs>
+        <w:spacing w:before="240" w:line="276" w:lineRule="auto"/>
+        <w:rPr>
+          <w:rFonts w:ascii="Times New Roman" w:eastAsia="Calibri" w:hAnsi="Times New Roman"/>
+          <w:sz w:val="24"/>
+          <w:szCs w:val="24"/>
+        </w:rPr>
+      </w:pPr>
+    </w:p>
+    <w:p>
+      <w:pPr>
+        <w:tabs>
+          <w:tab w:val="left" w:pos="709"/>
+        </w:tabs>
         <w:spacing w:before="240" w:line="360" w:lineRule="auto"/>
         <w:rPr>
           <w:rFonts w:ascii="Times New Roman" w:eastAsia="Calibri" w:hAnsi="Times New Roman"/>
@@ -1686,375 +1635,14 @@
       <w:pPr>
         <w:tabs>
           <w:tab w:val="left" w:pos="709"/>
-        </w:tabs>
-        <w:spacing w:before="240" w:line="360" w:lineRule="auto"/>
-        <w:rPr>
-          <w:rFonts w:ascii="Times New Roman" w:eastAsia="Calibri" w:hAnsi="Times New Roman"/>
-          <w:sz w:val="24"/>
-          <w:szCs w:val="24"/>
-        </w:rPr>
-      </w:pPr>
-    </w:p>
-    <w:p>
-      <w:pPr>
-        <w:tabs>
-          <w:tab w:val="left" w:pos="709"/>
-        </w:tabs>
-        <w:spacing w:before="240" w:line="360" w:lineRule="auto"/>
-        <w:rPr>
-          <w:rFonts w:ascii="Times New Roman" w:eastAsia="Calibri" w:hAnsi="Times New Roman"/>
-          <w:sz w:val="24"/>
-          <w:szCs w:val="24"/>
-        </w:rPr>
-      </w:pPr>
-    </w:p>
-    <w:p>
-      <w:pPr>
-        <w:tabs>
-          <w:tab w:val="left" w:pos="709"/>
-        </w:tabs>
-        <w:spacing w:before="240" w:line="360" w:lineRule="auto"/>
-        <w:rPr>
-          <w:rFonts w:ascii="Times New Roman" w:eastAsia="Calibri" w:hAnsi="Times New Roman"/>
-          <w:sz w:val="24"/>
-          <w:szCs w:val="24"/>
-        </w:rPr>
-      </w:pPr>
-    </w:p>
-    <w:p>
-      <w:pPr>
-        <w:pStyle w:val="Akapitzlist"/>
-        <w:numPr>
-          <w:ilvl w:val="0"/>
-          <w:numId w:val="2"/>
-        </w:numPr>
-        <w:tabs>
-          <w:tab w:val="left" w:pos="709"/>
-        </w:tabs>
-        <w:spacing w:before="240" w:line="360" w:lineRule="auto"/>
+          <w:tab w:val="center" w:pos="4536"/>
+        </w:tabs>
         <w:rPr>
           <w:rFonts w:ascii="Times New Roman" w:eastAsia="Calibri" w:hAnsi="Times New Roman"/>
           <w:b/>
           <w:bCs/>
           <w:sz w:val="28"/>
           <w:szCs w:val="28"/>
-        </w:rPr>
-      </w:pPr>
-      <w:r>
-        <w:rPr>
-          <w:rFonts w:ascii="Times New Roman" w:eastAsia="Calibri" w:hAnsi="Times New Roman"/>
-          <w:b/>
-          <w:bCs/>
-          <w:sz w:val="28"/>
-          <w:szCs w:val="28"/>
-        </w:rPr>
-        <w:lastRenderedPageBreak/>
-        <w:t>Przegląd wzorców architektury aplikacji</w:t>
-      </w:r>
-    </w:p>
-    <w:p>
-      <w:pPr>
-        <w:pStyle w:val="Akapitzlist"/>
-        <w:numPr>
-          <w:ilvl w:val="1"/>
-          <w:numId w:val="2"/>
-        </w:numPr>
-        <w:tabs>
-          <w:tab w:val="left" w:pos="709"/>
-        </w:tabs>
-        <w:spacing w:before="240" w:line="360" w:lineRule="auto"/>
-        <w:rPr>
-          <w:rFonts w:ascii="Times New Roman" w:eastAsia="Calibri" w:hAnsi="Times New Roman"/>
-          <w:b/>
-          <w:bCs/>
-          <w:sz w:val="26"/>
-          <w:szCs w:val="26"/>
-        </w:rPr>
-      </w:pPr>
-      <w:r>
-        <w:rPr>
-          <w:rFonts w:ascii="Times New Roman" w:eastAsia="Calibri" w:hAnsi="Times New Roman"/>
-          <w:b/>
-          <w:bCs/>
-          <w:sz w:val="26"/>
-          <w:szCs w:val="26"/>
-        </w:rPr>
-        <w:t>Architektura monolityczna</w:t>
-      </w:r>
-    </w:p>
-    <w:p>
-      <w:pPr>
-        <w:pStyle w:val="Akapitzlist"/>
-        <w:numPr>
-          <w:ilvl w:val="1"/>
-          <w:numId w:val="2"/>
-        </w:numPr>
-        <w:tabs>
-          <w:tab w:val="left" w:pos="709"/>
-        </w:tabs>
-        <w:spacing w:before="240" w:line="360" w:lineRule="auto"/>
-        <w:rPr>
-          <w:rFonts w:ascii="Times New Roman" w:eastAsia="Calibri" w:hAnsi="Times New Roman"/>
-          <w:b/>
-          <w:bCs/>
-          <w:sz w:val="26"/>
-          <w:szCs w:val="26"/>
-        </w:rPr>
-      </w:pPr>
-      <w:r>
-        <w:rPr>
-          <w:rFonts w:ascii="Times New Roman" w:eastAsia="Calibri" w:hAnsi="Times New Roman"/>
-          <w:b/>
-          <w:bCs/>
-          <w:sz w:val="26"/>
-          <w:szCs w:val="26"/>
-        </w:rPr>
-        <w:t xml:space="preserve">Architektura </w:t>
-      </w:r>
-      <w:proofErr w:type="spellStart"/>
-      <w:r>
-        <w:rPr>
-          <w:rFonts w:ascii="Times New Roman" w:eastAsia="Calibri" w:hAnsi="Times New Roman"/>
-          <w:b/>
-          <w:bCs/>
-          <w:sz w:val="26"/>
-          <w:szCs w:val="26"/>
-        </w:rPr>
-        <w:t>mikrousługowa</w:t>
-      </w:r>
-      <w:proofErr w:type="spellEnd"/>
-    </w:p>
-    <w:p>
-      <w:pPr>
-        <w:tabs>
-          <w:tab w:val="left" w:pos="709"/>
-        </w:tabs>
-        <w:spacing w:before="240" w:line="360" w:lineRule="auto"/>
-        <w:rPr>
-          <w:rFonts w:ascii="Times New Roman" w:eastAsia="Calibri" w:hAnsi="Times New Roman"/>
-          <w:sz w:val="24"/>
-          <w:szCs w:val="24"/>
-        </w:rPr>
-      </w:pPr>
-    </w:p>
-    <w:p>
-      <w:pPr>
-        <w:tabs>
-          <w:tab w:val="left" w:pos="709"/>
-        </w:tabs>
-        <w:spacing w:before="240" w:line="360" w:lineRule="auto"/>
-        <w:rPr>
-          <w:rFonts w:ascii="Times New Roman" w:eastAsia="Calibri" w:hAnsi="Times New Roman"/>
-          <w:sz w:val="24"/>
-          <w:szCs w:val="24"/>
-        </w:rPr>
-      </w:pPr>
-    </w:p>
-    <w:p>
-      <w:pPr>
-        <w:tabs>
-          <w:tab w:val="left" w:pos="709"/>
-        </w:tabs>
-        <w:spacing w:before="240" w:line="360" w:lineRule="auto"/>
-        <w:rPr>
-          <w:rFonts w:ascii="Times New Roman" w:eastAsia="Calibri" w:hAnsi="Times New Roman"/>
-          <w:sz w:val="24"/>
-          <w:szCs w:val="24"/>
-        </w:rPr>
-      </w:pPr>
-    </w:p>
-    <w:p>
-      <w:pPr>
-        <w:tabs>
-          <w:tab w:val="left" w:pos="709"/>
-        </w:tabs>
-        <w:spacing w:before="240" w:line="360" w:lineRule="auto"/>
-        <w:rPr>
-          <w:rFonts w:ascii="Times New Roman" w:eastAsia="Calibri" w:hAnsi="Times New Roman"/>
-          <w:sz w:val="24"/>
-          <w:szCs w:val="24"/>
-        </w:rPr>
-      </w:pPr>
-    </w:p>
-    <w:p>
-      <w:pPr>
-        <w:tabs>
-          <w:tab w:val="left" w:pos="709"/>
-        </w:tabs>
-        <w:spacing w:before="240" w:line="360" w:lineRule="auto"/>
-        <w:rPr>
-          <w:rFonts w:ascii="Times New Roman" w:eastAsia="Calibri" w:hAnsi="Times New Roman"/>
-          <w:sz w:val="24"/>
-          <w:szCs w:val="24"/>
-        </w:rPr>
-      </w:pPr>
-    </w:p>
-    <w:p>
-      <w:pPr>
-        <w:tabs>
-          <w:tab w:val="left" w:pos="709"/>
-        </w:tabs>
-        <w:spacing w:before="240" w:line="360" w:lineRule="auto"/>
-        <w:rPr>
-          <w:rFonts w:ascii="Times New Roman" w:eastAsia="Calibri" w:hAnsi="Times New Roman"/>
-          <w:sz w:val="24"/>
-          <w:szCs w:val="24"/>
-        </w:rPr>
-      </w:pPr>
-    </w:p>
-    <w:p>
-      <w:pPr>
-        <w:tabs>
-          <w:tab w:val="left" w:pos="709"/>
-        </w:tabs>
-        <w:spacing w:before="240" w:line="360" w:lineRule="auto"/>
-        <w:rPr>
-          <w:rFonts w:ascii="Times New Roman" w:eastAsia="Calibri" w:hAnsi="Times New Roman"/>
-          <w:sz w:val="24"/>
-          <w:szCs w:val="24"/>
-        </w:rPr>
-      </w:pPr>
-    </w:p>
-    <w:p>
-      <w:pPr>
-        <w:tabs>
-          <w:tab w:val="left" w:pos="709"/>
-        </w:tabs>
-        <w:spacing w:before="240" w:line="360" w:lineRule="auto"/>
-        <w:rPr>
-          <w:rFonts w:ascii="Times New Roman" w:eastAsia="Calibri" w:hAnsi="Times New Roman"/>
-          <w:sz w:val="24"/>
-          <w:szCs w:val="24"/>
-        </w:rPr>
-      </w:pPr>
-    </w:p>
-    <w:p>
-      <w:pPr>
-        <w:tabs>
-          <w:tab w:val="left" w:pos="709"/>
-        </w:tabs>
-        <w:spacing w:before="240" w:line="360" w:lineRule="auto"/>
-        <w:rPr>
-          <w:rFonts w:ascii="Times New Roman" w:eastAsia="Calibri" w:hAnsi="Times New Roman"/>
-          <w:sz w:val="24"/>
-          <w:szCs w:val="24"/>
-        </w:rPr>
-      </w:pPr>
-    </w:p>
-    <w:p>
-      <w:pPr>
-        <w:tabs>
-          <w:tab w:val="left" w:pos="709"/>
-        </w:tabs>
-        <w:spacing w:before="240" w:line="360" w:lineRule="auto"/>
-        <w:rPr>
-          <w:rFonts w:ascii="Times New Roman" w:eastAsia="Calibri" w:hAnsi="Times New Roman"/>
-          <w:sz w:val="24"/>
-          <w:szCs w:val="24"/>
-        </w:rPr>
-      </w:pPr>
-    </w:p>
-    <w:p>
-      <w:pPr>
-        <w:tabs>
-          <w:tab w:val="left" w:pos="709"/>
-        </w:tabs>
-        <w:spacing w:before="240" w:line="360" w:lineRule="auto"/>
-        <w:rPr>
-          <w:rFonts w:ascii="Times New Roman" w:eastAsia="Calibri" w:hAnsi="Times New Roman"/>
-          <w:sz w:val="24"/>
-          <w:szCs w:val="24"/>
-        </w:rPr>
-      </w:pPr>
-    </w:p>
-    <w:p>
-      <w:pPr>
-        <w:tabs>
-          <w:tab w:val="left" w:pos="709"/>
-        </w:tabs>
-        <w:spacing w:before="240" w:line="360" w:lineRule="auto"/>
-        <w:rPr>
-          <w:rFonts w:ascii="Times New Roman" w:eastAsia="Calibri" w:hAnsi="Times New Roman"/>
-          <w:sz w:val="24"/>
-          <w:szCs w:val="24"/>
-        </w:rPr>
-      </w:pPr>
-    </w:p>
-    <w:p>
-      <w:pPr>
-        <w:tabs>
-          <w:tab w:val="left" w:pos="709"/>
-        </w:tabs>
-        <w:spacing w:before="240" w:line="360" w:lineRule="auto"/>
-        <w:rPr>
-          <w:rFonts w:ascii="Times New Roman" w:eastAsia="Calibri" w:hAnsi="Times New Roman"/>
-          <w:sz w:val="24"/>
-          <w:szCs w:val="24"/>
-        </w:rPr>
-      </w:pPr>
-    </w:p>
-    <w:p>
-      <w:pPr>
-        <w:tabs>
-          <w:tab w:val="left" w:pos="709"/>
-        </w:tabs>
-        <w:spacing w:before="240" w:line="360" w:lineRule="auto"/>
-        <w:rPr>
-          <w:rFonts w:ascii="Times New Roman" w:eastAsia="Calibri" w:hAnsi="Times New Roman"/>
-          <w:sz w:val="24"/>
-          <w:szCs w:val="24"/>
-        </w:rPr>
-      </w:pPr>
-    </w:p>
-    <w:p>
-      <w:pPr>
-        <w:tabs>
-          <w:tab w:val="left" w:pos="709"/>
-        </w:tabs>
-        <w:spacing w:before="240" w:line="360" w:lineRule="auto"/>
-        <w:rPr>
-          <w:rFonts w:ascii="Times New Roman" w:eastAsia="Calibri" w:hAnsi="Times New Roman"/>
-          <w:sz w:val="24"/>
-          <w:szCs w:val="24"/>
-        </w:rPr>
-      </w:pPr>
-    </w:p>
-    <w:p>
-      <w:pPr>
-        <w:tabs>
-          <w:tab w:val="left" w:pos="709"/>
-        </w:tabs>
-        <w:spacing w:before="240" w:line="360" w:lineRule="auto"/>
-        <w:rPr>
-          <w:rFonts w:ascii="Times New Roman" w:eastAsia="Calibri" w:hAnsi="Times New Roman"/>
-          <w:sz w:val="24"/>
-          <w:szCs w:val="24"/>
-        </w:rPr>
-      </w:pPr>
-    </w:p>
-    <w:p>
-      <w:pPr>
-        <w:tabs>
-          <w:tab w:val="left" w:pos="709"/>
-        </w:tabs>
-        <w:spacing w:before="240" w:line="360" w:lineRule="auto"/>
-        <w:rPr>
-          <w:rFonts w:ascii="Times New Roman" w:eastAsia="Calibri" w:hAnsi="Times New Roman"/>
-          <w:sz w:val="24"/>
-          <w:szCs w:val="24"/>
-        </w:rPr>
-      </w:pPr>
-    </w:p>
-    <w:p>
-      <w:pPr>
-        <w:tabs>
-          <w:tab w:val="left" w:pos="709"/>
-        </w:tabs>
-        <w:spacing w:before="240" w:line="360" w:lineRule="auto"/>
-        <w:rPr>
-          <w:rFonts w:ascii="Times New Roman" w:eastAsia="Calibri" w:hAnsi="Times New Roman"/>
-          <w:sz w:val="24"/>
-          <w:szCs w:val="24"/>
         </w:rPr>
       </w:pPr>
     </w:p>
@@ -7976,7 +7564,7 @@
           <v:shape id="_x0000_i1025" type="#_x0000_t75" style="width:427.75pt;height:291.65pt" o:ole="">
             <v:imagedata r:id="rId13" o:title="" croptop="269f" cropleft="3728f"/>
           </v:shape>
-          <o:OLEObject Type="Embed" ProgID="Word.OpenDocumentText.12" ShapeID="_x0000_i1025" DrawAspect="Content" ObjectID="_1755172670" r:id="rId14"/>
+          <o:OLEObject Type="Embed" ProgID="Word.OpenDocumentText.12" ShapeID="_x0000_i1025" DrawAspect="Content" ObjectID="_1755183827" r:id="rId14"/>
         </w:object>
       </w:r>
     </w:p>
@@ -13501,7 +13089,7 @@
           <v:shape id="_x0000_i1026" type="#_x0000_t75" style="width:453.6pt;height:42.35pt" o:ole="">
             <v:imagedata r:id="rId15" o:title=""/>
           </v:shape>
-          <o:OLEObject Type="Embed" ProgID="Word.OpenDocumentText.12" ShapeID="_x0000_i1026" DrawAspect="Content" ObjectID="_1755172671" r:id="rId16"/>
+          <o:OLEObject Type="Embed" ProgID="Word.OpenDocumentText.12" ShapeID="_x0000_i1026" DrawAspect="Content" ObjectID="_1755183828" r:id="rId16"/>
         </w:object>
       </w:r>
     </w:p>
@@ -14098,7 +13686,7 @@
           <v:shape id="_x0000_i1027" type="#_x0000_t75" style="width:453.6pt;height:29.05pt" o:ole="">
             <v:imagedata r:id="rId17" o:title=""/>
           </v:shape>
-          <o:OLEObject Type="Embed" ProgID="Word.OpenDocumentText.12" ShapeID="_x0000_i1027" DrawAspect="Content" ObjectID="_1755172672" r:id="rId18"/>
+          <o:OLEObject Type="Embed" ProgID="Word.OpenDocumentText.12" ShapeID="_x0000_i1027" DrawAspect="Content" ObjectID="_1755183829" r:id="rId18"/>
         </w:object>
       </w:r>
     </w:p>
@@ -14337,7 +13925,7 @@
           <v:shape id="_x0000_i1028" type="#_x0000_t75" style="width:453.6pt;height:24.2pt" o:ole="">
             <v:imagedata r:id="rId19" o:title=""/>
           </v:shape>
-          <o:OLEObject Type="Embed" ProgID="Word.OpenDocumentText.12" ShapeID="_x0000_i1028" DrawAspect="Content" ObjectID="_1755172673" r:id="rId20"/>
+          <o:OLEObject Type="Embed" ProgID="Word.OpenDocumentText.12" ShapeID="_x0000_i1028" DrawAspect="Content" ObjectID="_1755183830" r:id="rId20"/>
         </w:object>
       </w:r>
     </w:p>
@@ -14528,7 +14116,7 @@
           <v:shape id="_x0000_i1029" type="#_x0000_t75" style="width:453.6pt;height:23pt" o:ole="">
             <v:imagedata r:id="rId21" o:title=""/>
           </v:shape>
-          <o:OLEObject Type="Embed" ProgID="Word.OpenDocumentText.12" ShapeID="_x0000_i1029" DrawAspect="Content" ObjectID="_1755172674" r:id="rId22"/>
+          <o:OLEObject Type="Embed" ProgID="Word.OpenDocumentText.12" ShapeID="_x0000_i1029" DrawAspect="Content" ObjectID="_1755183831" r:id="rId22"/>
         </w:object>
       </w:r>
     </w:p>
@@ -14717,7 +14305,7 @@
           <v:shape id="_x0000_i1030" type="#_x0000_t75" style="width:369.7pt;height:153.7pt" o:ole="">
             <v:imagedata r:id="rId23" o:title=""/>
           </v:shape>
-          <o:OLEObject Type="Embed" ProgID="Word.OpenDocumentText.12" ShapeID="_x0000_i1030" DrawAspect="Content" ObjectID="_1755172675" r:id="rId24"/>
+          <o:OLEObject Type="Embed" ProgID="Word.OpenDocumentText.12" ShapeID="_x0000_i1030" DrawAspect="Content" ObjectID="_1755183832" r:id="rId24"/>
         </w:object>
       </w:r>
     </w:p>
@@ -14994,7 +14582,7 @@
           <v:shape id="_x0000_i1031" type="#_x0000_t75" style="width:453.6pt;height:120pt" o:ole="">
             <v:imagedata r:id="rId25" o:title=""/>
           </v:shape>
-          <o:OLEObject Type="Embed" ProgID="Word.OpenDocumentText.12" ShapeID="_x0000_i1031" DrawAspect="Content" ObjectID="_1755172676" r:id="rId26"/>
+          <o:OLEObject Type="Embed" ProgID="Word.OpenDocumentText.12" ShapeID="_x0000_i1031" DrawAspect="Content" ObjectID="_1755183833" r:id="rId26"/>
         </w:object>
       </w:r>
     </w:p>
@@ -15472,7 +15060,7 @@
           <v:shape id="_x0000_i1032" type="#_x0000_t75" style="width:453.6pt;height:28.8pt" o:ole="">
             <v:imagedata r:id="rId27" o:title=""/>
           </v:shape>
-          <o:OLEObject Type="Embed" ProgID="Word.OpenDocumentText.12" ShapeID="_x0000_i1032" DrawAspect="Content" ObjectID="_1755172677" r:id="rId28"/>
+          <o:OLEObject Type="Embed" ProgID="Word.OpenDocumentText.12" ShapeID="_x0000_i1032" DrawAspect="Content" ObjectID="_1755183834" r:id="rId28"/>
         </w:object>
       </w:r>
     </w:p>
@@ -15607,7 +15195,7 @@
           <v:shape id="_x0000_i1033" type="#_x0000_t75" style="width:453.6pt;height:93.65pt" o:ole="">
             <v:imagedata r:id="rId29" o:title=""/>
           </v:shape>
-          <o:OLEObject Type="Embed" ProgID="Word.OpenDocumentText.12" ShapeID="_x0000_i1033" DrawAspect="Content" ObjectID="_1755172678" r:id="rId30"/>
+          <o:OLEObject Type="Embed" ProgID="Word.OpenDocumentText.12" ShapeID="_x0000_i1033" DrawAspect="Content" ObjectID="_1755183835" r:id="rId30"/>
         </w:object>
       </w:r>
     </w:p>
@@ -16246,7 +15834,7 @@
           <v:shape id="_x0000_i1034" type="#_x0000_t75" style="width:453.6pt;height:42pt" o:ole="">
             <v:imagedata r:id="rId31" o:title=""/>
           </v:shape>
-          <o:OLEObject Type="Embed" ProgID="Word.OpenDocumentText.12" ShapeID="_x0000_i1034" DrawAspect="Content" ObjectID="_1755172679" r:id="rId32"/>
+          <o:OLEObject Type="Embed" ProgID="Word.OpenDocumentText.12" ShapeID="_x0000_i1034" DrawAspect="Content" ObjectID="_1755183836" r:id="rId32"/>
         </w:object>
       </w:r>
     </w:p>
@@ -17007,7 +16595,7 @@
           <v:shape id="_x0000_i1035" type="#_x0000_t75" style="width:445.9pt;height:209.9pt" o:ole="">
             <v:imagedata r:id="rId33" o:title=""/>
           </v:shape>
-          <o:OLEObject Type="Embed" ProgID="Word.OpenDocumentText.12" ShapeID="_x0000_i1035" DrawAspect="Content" ObjectID="_1755172680" r:id="rId34"/>
+          <o:OLEObject Type="Embed" ProgID="Word.OpenDocumentText.12" ShapeID="_x0000_i1035" DrawAspect="Content" ObjectID="_1755183837" r:id="rId34"/>
         </w:object>
       </w:r>
     </w:p>
@@ -24048,7 +23636,7 @@
           <v:shape id="_x0000_i1036" type="#_x0000_t75" style="width:453.6pt;height:125.35pt" o:ole="">
             <v:imagedata r:id="rId35" o:title="" cropbottom="19573f"/>
           </v:shape>
-          <o:OLEObject Type="Embed" ProgID="Word.OpenDocumentText.12" ShapeID="_x0000_i1036" DrawAspect="Content" ObjectID="_1755172681" r:id="rId36"/>
+          <o:OLEObject Type="Embed" ProgID="Word.OpenDocumentText.12" ShapeID="_x0000_i1036" DrawAspect="Content" ObjectID="_1755183838" r:id="rId36"/>
         </w:object>
       </w:r>
     </w:p>
@@ -24211,7 +23799,7 @@
           <v:shape id="_x0000_i1037" type="#_x0000_t75" style="width:453.6pt;height:146.3pt" o:ole="">
             <v:imagedata r:id="rId37" o:title="" cropbottom="14772f"/>
           </v:shape>
-          <o:OLEObject Type="Embed" ProgID="Word.OpenDocumentText.12" ShapeID="_x0000_i1037" DrawAspect="Content" ObjectID="_1755172682" r:id="rId38"/>
+          <o:OLEObject Type="Embed" ProgID="Word.OpenDocumentText.12" ShapeID="_x0000_i1037" DrawAspect="Content" ObjectID="_1755183839" r:id="rId38"/>
         </w:object>
       </w:r>
     </w:p>
@@ -24659,7 +24247,7 @@
           <v:shape id="_x0000_i1038" type="#_x0000_t75" style="width:453.6pt;height:51.6pt" o:ole="">
             <v:imagedata r:id="rId39" o:title=""/>
           </v:shape>
-          <o:OLEObject Type="Embed" ProgID="Word.OpenDocumentText.12" ShapeID="_x0000_i1038" DrawAspect="Content" ObjectID="_1755172683" r:id="rId40"/>
+          <o:OLEObject Type="Embed" ProgID="Word.OpenDocumentText.12" ShapeID="_x0000_i1038" DrawAspect="Content" ObjectID="_1755183840" r:id="rId40"/>
         </w:object>
       </w:r>
     </w:p>
@@ -26879,7 +26467,7 @@
           <v:shape id="_x0000_i1039" type="#_x0000_t75" style="width:453.6pt;height:130.8pt" o:ole="">
             <v:imagedata r:id="rId44" o:title=""/>
           </v:shape>
-          <o:OLEObject Type="Embed" ProgID="Word.OpenDocumentText.12" ShapeID="_x0000_i1039" DrawAspect="Content" ObjectID="_1755172684" r:id="rId45"/>
+          <o:OLEObject Type="Embed" ProgID="Word.OpenDocumentText.12" ShapeID="_x0000_i1039" DrawAspect="Content" ObjectID="_1755183841" r:id="rId45"/>
         </w:object>
       </w:r>
     </w:p>
@@ -27875,7 +27463,7 @@
           <w:szCs w:val="24"/>
         </w:rPr>
         <w:drawing>
-          <wp:anchor distT="0" distB="0" distL="114300" distR="114300" simplePos="0" relativeHeight="251671552" behindDoc="1" locked="0" layoutInCell="1" allowOverlap="1" wp14:anchorId="1CB8D49B" wp14:editId="524B258C">
+          <wp:anchor distT="0" distB="0" distL="114300" distR="114300" simplePos="0" relativeHeight="251671552" behindDoc="1" locked="0" layoutInCell="1" allowOverlap="1" wp14:anchorId="1CB8D49B" wp14:editId="44FB99B7">
             <wp:simplePos x="0" y="0"/>
             <wp:positionH relativeFrom="margin">
               <wp:align>left</wp:align>
@@ -29094,7 +28682,7 @@
         </w:rPr>
         <w:lastRenderedPageBreak/>
         <w:drawing>
-          <wp:anchor distT="0" distB="0" distL="114300" distR="114300" simplePos="0" relativeHeight="251674624" behindDoc="1" locked="0" layoutInCell="1" allowOverlap="1" wp14:anchorId="06BBC893" wp14:editId="7579875E">
+          <wp:anchor distT="0" distB="0" distL="114300" distR="114300" simplePos="0" relativeHeight="251674624" behindDoc="1" locked="0" layoutInCell="1" allowOverlap="1" wp14:anchorId="06BBC893" wp14:editId="4A0BE276">
             <wp:simplePos x="0" y="0"/>
             <wp:positionH relativeFrom="margin">
               <wp:align>center</wp:align>
@@ -33096,15 +32684,7 @@
           <w:sz w:val="24"/>
           <w:szCs w:val="24"/>
         </w:rPr>
-        <w:t xml:space="preserve"> Każda osoba będąca użytkownikiem wewnętrznej sieci wydziału ma możliwość sprawdzenia funkcjonalności oferowanych przez aplikację. </w:t>
-      </w:r>
-      <w:r>
-        <w:rPr>
-          <w:rFonts w:ascii="Times New Roman" w:eastAsia="Calibri" w:hAnsi="Times New Roman"/>
-          <w:sz w:val="24"/>
-          <w:szCs w:val="24"/>
-        </w:rPr>
-        <w:t xml:space="preserve">Klient aplikacji jest dostępny pod adresem </w:t>
+        <w:t xml:space="preserve"> Każda osoba będąca użytkownikiem wewnętrznej sieci wydziału ma możliwość sprawdzenia funkcjonalności oferowanych przez aplikację. Klient aplikacji jest dostępny pod adresem </w:t>
       </w:r>
       <w:r>
         <w:rPr>

</xml_diff>

<commit_message>
Add paragraph about mistakes
</commit_message>
<xml_diff>
--- a/arch-docs/docs/Mgr_Mateusz_Barnacki.docx
+++ b/arch-docs/docs/Mgr_Mateusz_Barnacki.docx
@@ -9165,7 +9165,7 @@
           <v:shape id="_x0000_i1025" type="#_x0000_t75" style="width:427.75pt;height:291.65pt" o:ole="">
             <v:imagedata r:id="rId13" o:title="" croptop="269f" cropleft="3728f"/>
           </v:shape>
-          <o:OLEObject Type="Embed" ProgID="Word.OpenDocumentText.12" ShapeID="_x0000_i1025" DrawAspect="Content" ObjectID="_1755365135" r:id="rId14"/>
+          <o:OLEObject Type="Embed" ProgID="Word.OpenDocumentText.12" ShapeID="_x0000_i1025" DrawAspect="Content" ObjectID="_1755366742" r:id="rId14"/>
         </w:object>
       </w:r>
     </w:p>
@@ -14716,7 +14716,7 @@
           <v:shape id="_x0000_i1026" type="#_x0000_t75" style="width:453.6pt;height:42.35pt" o:ole="">
             <v:imagedata r:id="rId15" o:title=""/>
           </v:shape>
-          <o:OLEObject Type="Embed" ProgID="Word.OpenDocumentText.12" ShapeID="_x0000_i1026" DrawAspect="Content" ObjectID="_1755365136" r:id="rId16"/>
+          <o:OLEObject Type="Embed" ProgID="Word.OpenDocumentText.12" ShapeID="_x0000_i1026" DrawAspect="Content" ObjectID="_1755366743" r:id="rId16"/>
         </w:object>
       </w:r>
     </w:p>
@@ -15349,10 +15349,10 @@
           <w:noProof/>
         </w:rPr>
         <w:object w:dxaOrig="9072" w:dyaOrig="571" w14:anchorId="1B665055">
-          <v:shape id="_x0000_i1027" type="#_x0000_t75" style="width:453.6pt;height:28.8pt" o:ole="">
+          <v:shape id="_x0000_i1027" type="#_x0000_t75" style="width:453.6pt;height:29.05pt" o:ole="">
             <v:imagedata r:id="rId17" o:title=""/>
           </v:shape>
-          <o:OLEObject Type="Embed" ProgID="Word.OpenDocumentText.12" ShapeID="_x0000_i1027" DrawAspect="Content" ObjectID="_1755365137" r:id="rId18"/>
+          <o:OLEObject Type="Embed" ProgID="Word.OpenDocumentText.12" ShapeID="_x0000_i1027" DrawAspect="Content" ObjectID="_1755366744" r:id="rId18"/>
         </w:object>
       </w:r>
     </w:p>
@@ -15627,10 +15627,10 @@
           <w:rFonts w:ascii="Times New Roman" w:eastAsia="Calibri" w:hAnsi="Times New Roman"/>
         </w:rPr>
         <w:object w:dxaOrig="9072" w:dyaOrig="478" w14:anchorId="3F24805B">
-          <v:shape id="_x0000_i1028" type="#_x0000_t75" style="width:453.6pt;height:24pt" o:ole="">
+          <v:shape id="_x0000_i1028" type="#_x0000_t75" style="width:453.6pt;height:24.2pt" o:ole="">
             <v:imagedata r:id="rId19" o:title=""/>
           </v:shape>
-          <o:OLEObject Type="Embed" ProgID="Word.OpenDocumentText.12" ShapeID="_x0000_i1028" DrawAspect="Content" ObjectID="_1755365138" r:id="rId20"/>
+          <o:OLEObject Type="Embed" ProgID="Word.OpenDocumentText.12" ShapeID="_x0000_i1028" DrawAspect="Content" ObjectID="_1755366745" r:id="rId20"/>
         </w:object>
       </w:r>
     </w:p>
@@ -15857,10 +15857,10 @@
           <w:rFonts w:ascii="Times New Roman" w:eastAsia="Calibri" w:hAnsi="Times New Roman"/>
         </w:rPr>
         <w:object w:dxaOrig="9072" w:dyaOrig="447" w14:anchorId="765CF4BA">
-          <v:shape id="_x0000_i1029" type="#_x0000_t75" style="width:453.6pt;height:22.8pt" o:ole="">
+          <v:shape id="_x0000_i1029" type="#_x0000_t75" style="width:453.6pt;height:23pt" o:ole="">
             <v:imagedata r:id="rId21" o:title=""/>
           </v:shape>
-          <o:OLEObject Type="Embed" ProgID="Word.OpenDocumentText.12" ShapeID="_x0000_i1029" DrawAspect="Content" ObjectID="_1755365139" r:id="rId22"/>
+          <o:OLEObject Type="Embed" ProgID="Word.OpenDocumentText.12" ShapeID="_x0000_i1029" DrawAspect="Content" ObjectID="_1755366746" r:id="rId22"/>
         </w:object>
       </w:r>
     </w:p>
@@ -16085,10 +16085,10 @@
           <w:rFonts w:ascii="Times New Roman" w:eastAsia="Calibri" w:hAnsi="Times New Roman"/>
         </w:rPr>
         <w:object w:dxaOrig="9072" w:dyaOrig="3777" w14:anchorId="67258352">
-          <v:shape id="_x0000_i1030" type="#_x0000_t75" style="width:369.6pt;height:153.6pt" o:ole="">
+          <v:shape id="_x0000_i1030" type="#_x0000_t75" style="width:369.7pt;height:153.7pt" o:ole="">
             <v:imagedata r:id="rId23" o:title=""/>
           </v:shape>
-          <o:OLEObject Type="Embed" ProgID="Word.OpenDocumentText.12" ShapeID="_x0000_i1030" DrawAspect="Content" ObjectID="_1755365140" r:id="rId24"/>
+          <o:OLEObject Type="Embed" ProgID="Word.OpenDocumentText.12" ShapeID="_x0000_i1030" DrawAspect="Content" ObjectID="_1755366747" r:id="rId24"/>
         </w:object>
       </w:r>
     </w:p>
@@ -16404,7 +16404,7 @@
           <v:shape id="_x0000_i1031" type="#_x0000_t75" style="width:453.6pt;height:120pt" o:ole="">
             <v:imagedata r:id="rId25" o:title=""/>
           </v:shape>
-          <o:OLEObject Type="Embed" ProgID="Word.OpenDocumentText.12" ShapeID="_x0000_i1031" DrawAspect="Content" ObjectID="_1755365141" r:id="rId26"/>
+          <o:OLEObject Type="Embed" ProgID="Word.OpenDocumentText.12" ShapeID="_x0000_i1031" DrawAspect="Content" ObjectID="_1755366748" r:id="rId26"/>
         </w:object>
       </w:r>
     </w:p>
@@ -16921,7 +16921,7 @@
           <v:shape id="_x0000_i1032" type="#_x0000_t75" style="width:453.6pt;height:28.8pt" o:ole="">
             <v:imagedata r:id="rId27" o:title=""/>
           </v:shape>
-          <o:OLEObject Type="Embed" ProgID="Word.OpenDocumentText.12" ShapeID="_x0000_i1032" DrawAspect="Content" ObjectID="_1755365142" r:id="rId28"/>
+          <o:OLEObject Type="Embed" ProgID="Word.OpenDocumentText.12" ShapeID="_x0000_i1032" DrawAspect="Content" ObjectID="_1755366749" r:id="rId28"/>
         </w:object>
       </w:r>
     </w:p>
@@ -17092,10 +17092,10 @@
           <w:rFonts w:eastAsia="Calibri"/>
         </w:rPr>
         <w:object w:dxaOrig="9072" w:dyaOrig="1867" w14:anchorId="4F7BB3A0">
-          <v:shape id="_x0000_i1033" type="#_x0000_t75" style="width:453.6pt;height:93.6pt" o:ole="">
+          <v:shape id="_x0000_i1033" type="#_x0000_t75" style="width:453.6pt;height:93.65pt" o:ole="">
             <v:imagedata r:id="rId29" o:title=""/>
           </v:shape>
-          <o:OLEObject Type="Embed" ProgID="Word.OpenDocumentText.12" ShapeID="_x0000_i1033" DrawAspect="Content" ObjectID="_1755365143" r:id="rId30"/>
+          <o:OLEObject Type="Embed" ProgID="Word.OpenDocumentText.12" ShapeID="_x0000_i1033" DrawAspect="Content" ObjectID="_1755366750" r:id="rId30"/>
         </w:object>
       </w:r>
     </w:p>
@@ -17791,7 +17791,7 @@
           <v:shape id="_x0000_i1034" type="#_x0000_t75" style="width:453.6pt;height:42pt" o:ole="">
             <v:imagedata r:id="rId31" o:title=""/>
           </v:shape>
-          <o:OLEObject Type="Embed" ProgID="Word.OpenDocumentText.12" ShapeID="_x0000_i1034" DrawAspect="Content" ObjectID="_1755365144" r:id="rId32"/>
+          <o:OLEObject Type="Embed" ProgID="Word.OpenDocumentText.12" ShapeID="_x0000_i1034" DrawAspect="Content" ObjectID="_1755366751" r:id="rId32"/>
         </w:object>
       </w:r>
     </w:p>
@@ -18588,10 +18588,10 @@
           <w:szCs w:val="28"/>
         </w:rPr>
         <w:object w:dxaOrig="9072" w:dyaOrig="4271" w14:anchorId="0423211F">
-          <v:shape id="_x0000_i1035" type="#_x0000_t75" style="width:445.8pt;height:210pt" o:ole="">
+          <v:shape id="_x0000_i1035" type="#_x0000_t75" style="width:445.9pt;height:209.9pt" o:ole="">
             <v:imagedata r:id="rId33" o:title=""/>
           </v:shape>
-          <o:OLEObject Type="Embed" ProgID="Word.OpenDocumentText.12" ShapeID="_x0000_i1035" DrawAspect="Content" ObjectID="_1755365145" r:id="rId34"/>
+          <o:OLEObject Type="Embed" ProgID="Word.OpenDocumentText.12" ShapeID="_x0000_i1035" DrawAspect="Content" ObjectID="_1755366752" r:id="rId34"/>
         </w:object>
       </w:r>
     </w:p>
@@ -25655,10 +25655,10 @@
           <w:szCs w:val="24"/>
         </w:rPr>
         <w:object w:dxaOrig="9072" w:dyaOrig="3571" w14:anchorId="5B0AE843">
-          <v:shape id="_x0000_i1036" type="#_x0000_t75" style="width:453.6pt;height:125.4pt" o:ole="">
+          <v:shape id="_x0000_i1036" type="#_x0000_t75" style="width:453.6pt;height:125.35pt" o:ole="">
             <v:imagedata r:id="rId35" o:title="" cropbottom="19573f"/>
           </v:shape>
-          <o:OLEObject Type="Embed" ProgID="Word.OpenDocumentText.12" ShapeID="_x0000_i1036" DrawAspect="Content" ObjectID="_1755365146" r:id="rId36"/>
+          <o:OLEObject Type="Embed" ProgID="Word.OpenDocumentText.12" ShapeID="_x0000_i1036" DrawAspect="Content" ObjectID="_1755366753" r:id="rId36"/>
         </w:object>
       </w:r>
     </w:p>
@@ -25844,10 +25844,10 @@
           <w:szCs w:val="24"/>
         </w:rPr>
         <w:object w:dxaOrig="9072" w:dyaOrig="3781" w14:anchorId="77BEFC00">
-          <v:shape id="_x0000_i1037" type="#_x0000_t75" style="width:453.6pt;height:146.4pt" o:ole="">
+          <v:shape id="_x0000_i1037" type="#_x0000_t75" style="width:453.6pt;height:146.3pt" o:ole="">
             <v:imagedata r:id="rId37" o:title="" cropbottom="14772f"/>
           </v:shape>
-          <o:OLEObject Type="Embed" ProgID="Word.OpenDocumentText.12" ShapeID="_x0000_i1037" DrawAspect="Content" ObjectID="_1755365147" r:id="rId38"/>
+          <o:OLEObject Type="Embed" ProgID="Word.OpenDocumentText.12" ShapeID="_x0000_i1037" DrawAspect="Content" ObjectID="_1755366754" r:id="rId38"/>
         </w:object>
       </w:r>
     </w:p>
@@ -26321,7 +26321,7 @@
           <v:shape id="_x0000_i1038" type="#_x0000_t75" style="width:453.6pt;height:51.6pt" o:ole="">
             <v:imagedata r:id="rId39" o:title=""/>
           </v:shape>
-          <o:OLEObject Type="Embed" ProgID="Word.OpenDocumentText.12" ShapeID="_x0000_i1038" DrawAspect="Content" ObjectID="_1755365148" r:id="rId40"/>
+          <o:OLEObject Type="Embed" ProgID="Word.OpenDocumentText.12" ShapeID="_x0000_i1038" DrawAspect="Content" ObjectID="_1755366755" r:id="rId40"/>
         </w:object>
       </w:r>
     </w:p>
@@ -28367,7 +28367,7 @@
           <v:shape id="_x0000_i1039" type="#_x0000_t75" style="width:453.6pt;height:130.8pt" o:ole="">
             <v:imagedata r:id="rId44" o:title=""/>
           </v:shape>
-          <o:OLEObject Type="Embed" ProgID="Word.OpenDocumentText.12" ShapeID="_x0000_i1039" DrawAspect="Content" ObjectID="_1755365149" r:id="rId45"/>
+          <o:OLEObject Type="Embed" ProgID="Word.OpenDocumentText.12" ShapeID="_x0000_i1039" DrawAspect="Content" ObjectID="_1755366756" r:id="rId45"/>
         </w:object>
       </w:r>
     </w:p>
@@ -33434,8 +33434,6 @@
         <w:jc w:val="both"/>
         <w:rPr>
           <w:rFonts w:ascii="Times New Roman" w:eastAsia="Calibri" w:hAnsi="Times New Roman"/>
-          <w:i/>
-          <w:iCs/>
           <w:sz w:val="24"/>
           <w:szCs w:val="24"/>
         </w:rPr>
@@ -33494,7 +33492,23 @@
           <w:sz w:val="24"/>
           <w:szCs w:val="24"/>
         </w:rPr>
-        <w:t xml:space="preserve"> Proces realizacji aplikacji został przeprowadzony zgodnie z zasadami metodyki zwinnej. Wiązało się to z regularnymi spotkaniami z przedstawicielami wydziału, którzy mogli na bieżąco oceniać postępy prac oraz wnosić uwagi dotyczące rozwijanych funkcjonalności. </w:t>
+        <w:t xml:space="preserve"> Proces realizacji aplikacji został przeprowadzony zgodnie z zasadami metodyki zwinnej. Wiązało się to z regularnymi spotkaniami z przedstawicielami wydziału, którzy mogli na bieżąco oceniać postępy prac oraz wnosić uwagi dotyczące rozwijanych funkcjonalności.</w:t>
+      </w:r>
+      <w:r>
+        <w:rPr>
+          <w:rFonts w:ascii="Times New Roman" w:eastAsia="Calibri" w:hAnsi="Times New Roman"/>
+          <w:sz w:val="24"/>
+          <w:szCs w:val="24"/>
+        </w:rPr>
+        <w:t xml:space="preserve"> Przedstawione uwagi były uwzględnione podczas kolejnych iteracji realizacji systemu. </w:t>
+      </w:r>
+      <w:r>
+        <w:rPr>
+          <w:rFonts w:ascii="Times New Roman" w:eastAsia="Calibri" w:hAnsi="Times New Roman"/>
+          <w:sz w:val="24"/>
+          <w:szCs w:val="24"/>
+        </w:rPr>
+        <w:t>Część historyjek użytkownika przedstawionych w rozdziale 2.1. nie zostało zrealizowanych, ponieważ postanowiono położyć nacisk na inne wymagania sformułowane w późniejszych iteracjach.</w:t>
       </w:r>
     </w:p>
     <w:p>
@@ -33514,8 +33528,6 @@
       <w:r>
         <w:rPr>
           <w:rFonts w:ascii="Times New Roman" w:eastAsia="Calibri" w:hAnsi="Times New Roman"/>
-          <w:i/>
-          <w:iCs/>
           <w:sz w:val="24"/>
           <w:szCs w:val="24"/>
         </w:rPr>
@@ -33527,103 +33539,119 @@
           <w:sz w:val="24"/>
           <w:szCs w:val="24"/>
         </w:rPr>
-        <w:t xml:space="preserve">System ciągle może być rozwijany. Jednym z pomysłów </w:t>
-      </w:r>
-      <w:r>
-        <w:rPr>
-          <w:rFonts w:ascii="Times New Roman" w:eastAsia="Calibri" w:hAnsi="Times New Roman"/>
-          <w:sz w:val="24"/>
-          <w:szCs w:val="24"/>
-        </w:rPr>
-        <w:t>jest</w:t>
-      </w:r>
-      <w:r>
-        <w:rPr>
-          <w:rFonts w:ascii="Times New Roman" w:eastAsia="Calibri" w:hAnsi="Times New Roman"/>
-          <w:sz w:val="24"/>
-          <w:szCs w:val="24"/>
-        </w:rPr>
-        <w:t xml:space="preserve"> stworzenie </w:t>
-      </w:r>
-      <w:r>
-        <w:rPr>
-          <w:rFonts w:ascii="Times New Roman" w:eastAsia="Calibri" w:hAnsi="Times New Roman"/>
-          <w:sz w:val="24"/>
-          <w:szCs w:val="24"/>
-        </w:rPr>
-        <w:t>mechanizmu</w:t>
-      </w:r>
-      <w:r>
-        <w:rPr>
-          <w:rFonts w:ascii="Times New Roman" w:eastAsia="Calibri" w:hAnsi="Times New Roman"/>
-          <w:sz w:val="24"/>
-          <w:szCs w:val="24"/>
-        </w:rPr>
-        <w:t xml:space="preserve"> odpowiedzialnego za notyfi</w:t>
-      </w:r>
-      <w:r>
-        <w:rPr>
-          <w:rFonts w:ascii="Times New Roman" w:eastAsia="Calibri" w:hAnsi="Times New Roman"/>
-          <w:sz w:val="24"/>
-          <w:szCs w:val="24"/>
-        </w:rPr>
-        <w:t>kowanie</w:t>
-      </w:r>
-      <w:r>
-        <w:rPr>
-          <w:rFonts w:ascii="Times New Roman" w:eastAsia="Calibri" w:hAnsi="Times New Roman"/>
-          <w:sz w:val="24"/>
-          <w:szCs w:val="24"/>
-        </w:rPr>
-        <w:t xml:space="preserve"> użytkownika w momencie wystąpienia błędu lub innego zdarzenia o wysokim priorytecie. </w:t>
-      </w:r>
-      <w:r>
-        <w:rPr>
-          <w:rFonts w:ascii="Times New Roman" w:eastAsia="Calibri" w:hAnsi="Times New Roman"/>
-          <w:sz w:val="24"/>
-          <w:szCs w:val="24"/>
-        </w:rPr>
-        <w:t>Uwzględniając biznesowy charakter istniejących komponentów aplikacji autor niniejszej pracy sugeruje utworzenie nowego serwisu, którego jedyną odpowiedzialnością byłoby wysyłanie notyfikacji do określonych użytkowników</w:t>
-      </w:r>
-      <w:r>
-        <w:rPr>
-          <w:rFonts w:ascii="Times New Roman" w:eastAsia="Calibri" w:hAnsi="Times New Roman"/>
-          <w:sz w:val="24"/>
-          <w:szCs w:val="24"/>
-        </w:rPr>
-        <w:t xml:space="preserve"> aplikacji</w:t>
-      </w:r>
-      <w:r>
-        <w:rPr>
-          <w:rFonts w:ascii="Times New Roman" w:eastAsia="Calibri" w:hAnsi="Times New Roman"/>
-          <w:sz w:val="24"/>
-          <w:szCs w:val="24"/>
-        </w:rPr>
-        <w:t>.</w:t>
-      </w:r>
-      <w:r>
-        <w:rPr>
-          <w:rFonts w:ascii="Times New Roman" w:eastAsia="Calibri" w:hAnsi="Times New Roman"/>
-          <w:sz w:val="24"/>
-          <w:szCs w:val="24"/>
-        </w:rPr>
-        <w:t xml:space="preserve"> Komponent</w:t>
-      </w:r>
-      <w:r>
-        <w:rPr>
-          <w:rFonts w:ascii="Times New Roman" w:eastAsia="Calibri" w:hAnsi="Times New Roman"/>
-          <w:sz w:val="24"/>
-          <w:szCs w:val="24"/>
-        </w:rPr>
-        <w:t>y</w:t>
-      </w:r>
-      <w:r>
-        <w:rPr>
-          <w:rFonts w:ascii="Times New Roman" w:eastAsia="Calibri" w:hAnsi="Times New Roman"/>
-          <w:sz w:val="24"/>
-          <w:szCs w:val="24"/>
-        </w:rPr>
-        <w:t xml:space="preserve"> udostępniając</w:t>
+        <w:t xml:space="preserve">Podczas </w:t>
+      </w:r>
+      <w:r>
+        <w:rPr>
+          <w:rFonts w:ascii="Times New Roman" w:eastAsia="Calibri" w:hAnsi="Times New Roman"/>
+          <w:sz w:val="24"/>
+          <w:szCs w:val="24"/>
+        </w:rPr>
+        <w:t>realizacji pracy zostały również popełnione błędy. Najpoważniejsz</w:t>
+      </w:r>
+      <w:r>
+        <w:rPr>
+          <w:rFonts w:ascii="Times New Roman" w:eastAsia="Calibri" w:hAnsi="Times New Roman"/>
+          <w:sz w:val="24"/>
+          <w:szCs w:val="24"/>
+        </w:rPr>
+        <w:t>ą</w:t>
+      </w:r>
+      <w:r>
+        <w:rPr>
+          <w:rFonts w:ascii="Times New Roman" w:eastAsia="Calibri" w:hAnsi="Times New Roman"/>
+          <w:sz w:val="24"/>
+          <w:szCs w:val="24"/>
+        </w:rPr>
+        <w:t xml:space="preserve"> </w:t>
+      </w:r>
+      <w:r>
+        <w:rPr>
+          <w:rFonts w:ascii="Times New Roman" w:eastAsia="Calibri" w:hAnsi="Times New Roman"/>
+          <w:sz w:val="24"/>
+          <w:szCs w:val="24"/>
+        </w:rPr>
+        <w:t>pomyłką</w:t>
+      </w:r>
+      <w:r>
+        <w:rPr>
+          <w:rFonts w:ascii="Times New Roman" w:eastAsia="Calibri" w:hAnsi="Times New Roman"/>
+          <w:sz w:val="24"/>
+          <w:szCs w:val="24"/>
+        </w:rPr>
+        <w:t xml:space="preserve"> było rozbicie systemu na zbyt dużą liczbę komponentów. </w:t>
+      </w:r>
+      <w:r>
+        <w:rPr>
+          <w:rFonts w:ascii="Times New Roman" w:eastAsia="Calibri" w:hAnsi="Times New Roman"/>
+          <w:sz w:val="24"/>
+          <w:szCs w:val="24"/>
+        </w:rPr>
+        <w:t>W pierwotnym projekcie wydzielono komponent odpowiedzialny za czytanie pomiarów oraz rozdzielono funkcjonalność dodawania pomiarów od funkcjonalności zarządzania projektami. Przedstawiony podział skutkował stworzeniem rozproszonego monolitu</w:t>
+      </w:r>
+      <w:r>
+        <w:rPr>
+          <w:rFonts w:ascii="Times New Roman" w:eastAsia="Calibri" w:hAnsi="Times New Roman"/>
+          <w:sz w:val="24"/>
+          <w:szCs w:val="24"/>
+        </w:rPr>
+        <w:t xml:space="preserve">. Rozproszony monolit to </w:t>
+      </w:r>
+      <w:r>
+        <w:rPr>
+          <w:rFonts w:ascii="Times New Roman" w:eastAsia="Calibri" w:hAnsi="Times New Roman"/>
+          <w:sz w:val="24"/>
+          <w:szCs w:val="24"/>
+        </w:rPr>
+        <w:t>aplikacj</w:t>
+      </w:r>
+      <w:r>
+        <w:rPr>
+          <w:rFonts w:ascii="Times New Roman" w:eastAsia="Calibri" w:hAnsi="Times New Roman"/>
+          <w:sz w:val="24"/>
+          <w:szCs w:val="24"/>
+        </w:rPr>
+        <w:t>a, która</w:t>
+      </w:r>
+      <w:r>
+        <w:rPr>
+          <w:rFonts w:ascii="Times New Roman" w:eastAsia="Calibri" w:hAnsi="Times New Roman"/>
+          <w:sz w:val="24"/>
+          <w:szCs w:val="24"/>
+        </w:rPr>
+        <w:t xml:space="preserve"> </w:t>
+      </w:r>
+      <w:r>
+        <w:rPr>
+          <w:rFonts w:ascii="Times New Roman" w:eastAsia="Calibri" w:hAnsi="Times New Roman"/>
+          <w:sz w:val="24"/>
+          <w:szCs w:val="24"/>
+        </w:rPr>
+        <w:t xml:space="preserve"> wymaga stałej komunikacji pomiędzy dwoma niezależnymi komponentami w celu realizacji żądania od klienta.</w:t>
+      </w:r>
+      <w:r>
+        <w:rPr>
+          <w:rFonts w:ascii="Times New Roman" w:eastAsia="Calibri" w:hAnsi="Times New Roman"/>
+          <w:sz w:val="24"/>
+          <w:szCs w:val="24"/>
+        </w:rPr>
+        <w:t xml:space="preserve"> </w:t>
+      </w:r>
+      <w:r>
+        <w:rPr>
+          <w:rFonts w:ascii="Times New Roman" w:eastAsia="Calibri" w:hAnsi="Times New Roman"/>
+          <w:sz w:val="24"/>
+          <w:szCs w:val="24"/>
+        </w:rPr>
+        <w:t xml:space="preserve">Niepożądane działanie występowało dla funkcjonalności dodania nowego pomiaru. Serwis dodawania pomiarów odpytywał serwis projektów o metadane potrzebne do weryfikacji poprawności pomiaru. </w:t>
+      </w:r>
+      <w:r>
+        <w:rPr>
+          <w:rFonts w:ascii="Times New Roman" w:eastAsia="Calibri" w:hAnsi="Times New Roman"/>
+          <w:sz w:val="24"/>
+          <w:szCs w:val="24"/>
+        </w:rPr>
+        <w:t>Funkcjonalność dodania nowego pomiaru jest kluczowa dla działania całego systemu i będzie w przyszłości wykonywana bardzo często, dlatego autor pracy zdecydował połączyć serwis dodania pomiaru, serwis pobrania pomiaru oraz serwis projektów. Połącz</w:t>
       </w:r>
       <w:r>
         <w:rPr>
@@ -33639,41 +33667,55 @@
           <w:sz w:val="24"/>
           <w:szCs w:val="24"/>
         </w:rPr>
-        <w:t xml:space="preserve"> API </w:t>
-      </w:r>
-      <w:proofErr w:type="spellStart"/>
-      <w:r>
-        <w:rPr>
-          <w:rFonts w:ascii="Times New Roman" w:eastAsia="Calibri" w:hAnsi="Times New Roman"/>
-          <w:sz w:val="24"/>
-          <w:szCs w:val="24"/>
-        </w:rPr>
-        <w:t>REST’owe</w:t>
-      </w:r>
-      <w:proofErr w:type="spellEnd"/>
-      <w:r>
-        <w:rPr>
-          <w:rFonts w:ascii="Times New Roman" w:eastAsia="Calibri" w:hAnsi="Times New Roman"/>
-          <w:sz w:val="24"/>
-          <w:szCs w:val="24"/>
-        </w:rPr>
-        <w:t xml:space="preserve"> </w:t>
-      </w:r>
-      <w:r>
-        <w:rPr>
-          <w:rFonts w:ascii="Times New Roman" w:eastAsia="Calibri" w:hAnsi="Times New Roman"/>
-          <w:sz w:val="24"/>
-          <w:szCs w:val="24"/>
-        </w:rPr>
-        <w:t>pomimo dostępności jedynie w sieci wewnętrznej są narażone na ingerencje ze świata zewnętrznego, co może skutkować nieuprawnionym wywołaniem metody. Najlepszym sposobem uniknięcia tej hipotetycznej sytuacji byłoby wykorzystanie kolejki, która umożliwiłaby bezpieczną komunikację pomiędzy niezależnymi serwisami. Osoba odpowiedzialna za implementację tej funkcjonalności powinna przeanalizować dokładnie wymagania użytkowników końcowych i dostosować odpowiedni typ kolejki.</w:t>
-      </w:r>
-      <w:r>
-        <w:rPr>
-          <w:rFonts w:ascii="Times New Roman" w:eastAsia="Calibri" w:hAnsi="Times New Roman"/>
-          <w:sz w:val="24"/>
-          <w:szCs w:val="24"/>
-        </w:rPr>
-        <w:t xml:space="preserve"> </w:t>
+        <w:t>n</w:t>
+      </w:r>
+      <w:r>
+        <w:rPr>
+          <w:rFonts w:ascii="Times New Roman" w:eastAsia="Calibri" w:hAnsi="Times New Roman"/>
+          <w:sz w:val="24"/>
+          <w:szCs w:val="24"/>
+        </w:rPr>
+        <w:t>i</w:t>
+      </w:r>
+      <w:r>
+        <w:rPr>
+          <w:rFonts w:ascii="Times New Roman" w:eastAsia="Calibri" w:hAnsi="Times New Roman"/>
+          <w:sz w:val="24"/>
+          <w:szCs w:val="24"/>
+        </w:rPr>
+        <w:t>e</w:t>
+      </w:r>
+      <w:r>
+        <w:rPr>
+          <w:rFonts w:ascii="Times New Roman" w:eastAsia="Calibri" w:hAnsi="Times New Roman"/>
+          <w:sz w:val="24"/>
+          <w:szCs w:val="24"/>
+        </w:rPr>
+        <w:t xml:space="preserve"> wymienionych</w:t>
+      </w:r>
+      <w:r>
+        <w:rPr>
+          <w:rFonts w:ascii="Times New Roman" w:eastAsia="Calibri" w:hAnsi="Times New Roman"/>
+          <w:sz w:val="24"/>
+          <w:szCs w:val="24"/>
+        </w:rPr>
+        <w:t xml:space="preserve"> serwis</w:t>
+      </w:r>
+      <w:r>
+        <w:rPr>
+          <w:rFonts w:ascii="Times New Roman" w:eastAsia="Calibri" w:hAnsi="Times New Roman"/>
+          <w:sz w:val="24"/>
+          <w:szCs w:val="24"/>
+        </w:rPr>
+        <w:t>ów utworzyło komponent o nazwie</w:t>
+      </w:r>
+      <w:r>
+        <w:rPr>
+          <w:rFonts w:ascii="Times New Roman" w:eastAsia="Calibri" w:hAnsi="Times New Roman"/>
+          <w:sz w:val="24"/>
+          <w:szCs w:val="24"/>
+        </w:rPr>
+        <w:t xml:space="preserve"> serwis czujników.</w:t>
       </w:r>
     </w:p>
     <w:p>
@@ -33693,6 +33735,185 @@
       <w:r>
         <w:rPr>
           <w:rFonts w:ascii="Times New Roman" w:eastAsia="Calibri" w:hAnsi="Times New Roman"/>
+          <w:i/>
+          <w:iCs/>
+          <w:sz w:val="24"/>
+          <w:szCs w:val="24"/>
+        </w:rPr>
+        <w:tab/>
+      </w:r>
+      <w:r>
+        <w:rPr>
+          <w:rFonts w:ascii="Times New Roman" w:eastAsia="Calibri" w:hAnsi="Times New Roman"/>
+          <w:sz w:val="24"/>
+          <w:szCs w:val="24"/>
+        </w:rPr>
+        <w:t xml:space="preserve">System ciągle może być rozwijany. Jednym z pomysłów </w:t>
+      </w:r>
+      <w:r>
+        <w:rPr>
+          <w:rFonts w:ascii="Times New Roman" w:eastAsia="Calibri" w:hAnsi="Times New Roman"/>
+          <w:sz w:val="24"/>
+          <w:szCs w:val="24"/>
+        </w:rPr>
+        <w:t>jest</w:t>
+      </w:r>
+      <w:r>
+        <w:rPr>
+          <w:rFonts w:ascii="Times New Roman" w:eastAsia="Calibri" w:hAnsi="Times New Roman"/>
+          <w:sz w:val="24"/>
+          <w:szCs w:val="24"/>
+        </w:rPr>
+        <w:t xml:space="preserve"> stworzenie </w:t>
+      </w:r>
+      <w:r>
+        <w:rPr>
+          <w:rFonts w:ascii="Times New Roman" w:eastAsia="Calibri" w:hAnsi="Times New Roman"/>
+          <w:sz w:val="24"/>
+          <w:szCs w:val="24"/>
+        </w:rPr>
+        <w:t>mechanizmu</w:t>
+      </w:r>
+      <w:r>
+        <w:rPr>
+          <w:rFonts w:ascii="Times New Roman" w:eastAsia="Calibri" w:hAnsi="Times New Roman"/>
+          <w:sz w:val="24"/>
+          <w:szCs w:val="24"/>
+        </w:rPr>
+        <w:t xml:space="preserve"> odpowiedzialnego za notyfi</w:t>
+      </w:r>
+      <w:r>
+        <w:rPr>
+          <w:rFonts w:ascii="Times New Roman" w:eastAsia="Calibri" w:hAnsi="Times New Roman"/>
+          <w:sz w:val="24"/>
+          <w:szCs w:val="24"/>
+        </w:rPr>
+        <w:t>kowanie</w:t>
+      </w:r>
+      <w:r>
+        <w:rPr>
+          <w:rFonts w:ascii="Times New Roman" w:eastAsia="Calibri" w:hAnsi="Times New Roman"/>
+          <w:sz w:val="24"/>
+          <w:szCs w:val="24"/>
+        </w:rPr>
+        <w:t xml:space="preserve"> użytkownika w momencie wystąpienia błędu lub innego zdarzenia o wysokim priorytecie. </w:t>
+      </w:r>
+      <w:r>
+        <w:rPr>
+          <w:rFonts w:ascii="Times New Roman" w:eastAsia="Calibri" w:hAnsi="Times New Roman"/>
+          <w:sz w:val="24"/>
+          <w:szCs w:val="24"/>
+        </w:rPr>
+        <w:t>Uwzględniając biznesowy charakter istniejących komponentów aplikacji autor niniejszej pracy sugeruje utworzenie nowego serwisu, którego jedyną odpowiedzialnością byłoby wysyłanie notyfikacji do określonych użytkowników</w:t>
+      </w:r>
+      <w:r>
+        <w:rPr>
+          <w:rFonts w:ascii="Times New Roman" w:eastAsia="Calibri" w:hAnsi="Times New Roman"/>
+          <w:sz w:val="24"/>
+          <w:szCs w:val="24"/>
+        </w:rPr>
+        <w:t xml:space="preserve"> aplikacji</w:t>
+      </w:r>
+      <w:r>
+        <w:rPr>
+          <w:rFonts w:ascii="Times New Roman" w:eastAsia="Calibri" w:hAnsi="Times New Roman"/>
+          <w:sz w:val="24"/>
+          <w:szCs w:val="24"/>
+        </w:rPr>
+        <w:t>.</w:t>
+      </w:r>
+      <w:r>
+        <w:rPr>
+          <w:rFonts w:ascii="Times New Roman" w:eastAsia="Calibri" w:hAnsi="Times New Roman"/>
+          <w:sz w:val="24"/>
+          <w:szCs w:val="24"/>
+        </w:rPr>
+        <w:t xml:space="preserve"> Komponent</w:t>
+      </w:r>
+      <w:r>
+        <w:rPr>
+          <w:rFonts w:ascii="Times New Roman" w:eastAsia="Calibri" w:hAnsi="Times New Roman"/>
+          <w:sz w:val="24"/>
+          <w:szCs w:val="24"/>
+        </w:rPr>
+        <w:t>y</w:t>
+      </w:r>
+      <w:r>
+        <w:rPr>
+          <w:rFonts w:ascii="Times New Roman" w:eastAsia="Calibri" w:hAnsi="Times New Roman"/>
+          <w:sz w:val="24"/>
+          <w:szCs w:val="24"/>
+        </w:rPr>
+        <w:t xml:space="preserve"> udostępniając</w:t>
+      </w:r>
+      <w:r>
+        <w:rPr>
+          <w:rFonts w:ascii="Times New Roman" w:eastAsia="Calibri" w:hAnsi="Times New Roman"/>
+          <w:sz w:val="24"/>
+          <w:szCs w:val="24"/>
+        </w:rPr>
+        <w:t>e</w:t>
+      </w:r>
+      <w:r>
+        <w:rPr>
+          <w:rFonts w:ascii="Times New Roman" w:eastAsia="Calibri" w:hAnsi="Times New Roman"/>
+          <w:sz w:val="24"/>
+          <w:szCs w:val="24"/>
+        </w:rPr>
+        <w:t xml:space="preserve"> API </w:t>
+      </w:r>
+      <w:proofErr w:type="spellStart"/>
+      <w:r>
+        <w:rPr>
+          <w:rFonts w:ascii="Times New Roman" w:eastAsia="Calibri" w:hAnsi="Times New Roman"/>
+          <w:sz w:val="24"/>
+          <w:szCs w:val="24"/>
+        </w:rPr>
+        <w:t>REST’owe</w:t>
+      </w:r>
+      <w:proofErr w:type="spellEnd"/>
+      <w:r>
+        <w:rPr>
+          <w:rFonts w:ascii="Times New Roman" w:eastAsia="Calibri" w:hAnsi="Times New Roman"/>
+          <w:sz w:val="24"/>
+          <w:szCs w:val="24"/>
+        </w:rPr>
+        <w:t xml:space="preserve"> </w:t>
+      </w:r>
+      <w:r>
+        <w:rPr>
+          <w:rFonts w:ascii="Times New Roman" w:eastAsia="Calibri" w:hAnsi="Times New Roman"/>
+          <w:sz w:val="24"/>
+          <w:szCs w:val="24"/>
+        </w:rPr>
+        <w:t>pomimo dostępności jedynie w sieci wewnętrznej są narażone na ingerencje ze świata zewnętrznego, co może skutkować nieuprawnionym wywołaniem metody. Najlepszym sposobem uniknięcia tej hipotetycznej sytuacji byłoby wykorzystanie kolejki, która umożliwiłaby bezpieczną komunikację pomiędzy niezależnymi serwisami. Osoba odpowiedzialna za implementację tej funkcjonalności powinna przeanalizować dokładnie wymagania użytkowników końcowych i dostosować odpowiedni typ kolejki.</w:t>
+      </w:r>
+      <w:r>
+        <w:rPr>
+          <w:rFonts w:ascii="Times New Roman" w:eastAsia="Calibri" w:hAnsi="Times New Roman"/>
+          <w:sz w:val="24"/>
+          <w:szCs w:val="24"/>
+        </w:rPr>
+        <w:t xml:space="preserve"> </w:t>
+      </w:r>
+    </w:p>
+    <w:p>
+      <w:pPr>
+        <w:tabs>
+          <w:tab w:val="left" w:pos="709"/>
+          <w:tab w:val="center" w:pos="4536"/>
+        </w:tabs>
+        <w:spacing w:after="0"/>
+        <w:jc w:val="both"/>
+        <w:rPr>
+          <w:rFonts w:ascii="Times New Roman" w:eastAsia="Calibri" w:hAnsi="Times New Roman"/>
+          <w:sz w:val="24"/>
+          <w:szCs w:val="24"/>
+        </w:rPr>
+      </w:pPr>
+      <w:r>
+        <w:rPr>
+          <w:rFonts w:ascii="Times New Roman" w:eastAsia="Calibri" w:hAnsi="Times New Roman"/>
           <w:sz w:val="24"/>
           <w:szCs w:val="24"/>
         </w:rPr>
@@ -33758,6 +33979,7 @@
           <w:sz w:val="24"/>
           <w:szCs w:val="24"/>
         </w:rPr>
+        <w:lastRenderedPageBreak/>
         <w:t>Aggregation</w:t>
       </w:r>
       <w:proofErr w:type="spellEnd"/>
@@ -34065,16 +34287,7 @@
           <w:sz w:val="24"/>
           <w:szCs w:val="24"/>
         </w:rPr>
-        <w:t xml:space="preserve"> Ponadto należałoby ustalić sposób ustawienia informacji na temat rozpoczęcia procesu agregacji i interwałów czasowych pomiędzy kolejnymi agregacjami. </w:t>
-      </w:r>
-      <w:r>
-        <w:rPr>
-          <w:rFonts w:ascii="Times New Roman" w:eastAsia="Calibri" w:hAnsi="Times New Roman"/>
-          <w:sz w:val="24"/>
-          <w:szCs w:val="24"/>
-        </w:rPr>
-        <w:lastRenderedPageBreak/>
-        <w:t>Najbezpieczniejszym rozwiązaniem byłoby dodanie kolejki, która umożliwiłaby przesyłanie wiadomości pomiędzy serwisem czujników i komponentem do agregacji danych.</w:t>
+        <w:t xml:space="preserve"> Ponadto należałoby ustalić sposób ustawienia informacji na temat rozpoczęcia procesu agregacji i interwałów czasowych pomiędzy kolejnymi agregacjami. Najbezpieczniejszym rozwiązaniem byłoby dodanie kolejki, która umożliwiłaby przesyłanie wiadomości pomiędzy serwisem czujników i komponentem do agregacji danych.</w:t>
       </w:r>
       <w:r>
         <w:rPr>

</xml_diff>